<commit_message>
Added comments to point line matching SPIE paper
</commit_message>
<xml_diff>
--- a/trunk/PlusLib/docs/UsFidSegAlgo/Line Pattern to Line Cross Section detection algorithm.docx
+++ b/trunk/PlusLib/docs/UsFidSegAlgo/Line Pattern to Line Cross Section detection algorithm.docx
@@ -1,6 +1,6 @@
 
 <file path=word/document.xml><?xml version="1.0" encoding="utf-8"?>
-<w:document xmlns:wpc="http://schemas.microsoft.com/office/word/2010/wordprocessingCanvas" xmlns:mc="http://schemas.openxmlformats.org/markup-compatibility/2006" xmlns:o="urn:schemas-microsoft-com:office:office" xmlns:r="http://schemas.openxmlformats.org/officeDocument/2006/relationships" xmlns:m="http://schemas.openxmlformats.org/officeDocument/2006/math" xmlns:v="urn:schemas-microsoft-com:vml" xmlns:wp14="http://schemas.microsoft.com/office/word/2010/wordprocessingDrawing" xmlns:wp="http://schemas.openxmlformats.org/drawingml/2006/wordprocessingDrawing" xmlns:w10="urn:schemas-microsoft-com:office:word" xmlns:w="http://schemas.openxmlformats.org/wordprocessingml/2006/main" xmlns:w14="http://schemas.microsoft.com/office/word/2010/wordml" xmlns:wpg="http://schemas.microsoft.com/office/word/2010/wordprocessingGroup" xmlns:wpi="http://schemas.microsoft.com/office/word/2010/wordprocessingInk" xmlns:wne="http://schemas.microsoft.com/office/word/2006/wordml" xmlns:wps="http://schemas.microsoft.com/office/word/2010/wordprocessingShape" mc:Ignorable="w14 wp14">
+<w:document xmlns:ve="http://schemas.openxmlformats.org/markup-compatibility/2006" xmlns:o="urn:schemas-microsoft-com:office:office" xmlns:r="http://schemas.openxmlformats.org/officeDocument/2006/relationships" xmlns:m="http://schemas.openxmlformats.org/officeDocument/2006/math" xmlns:v="urn:schemas-microsoft-com:vml" xmlns:wp="http://schemas.openxmlformats.org/drawingml/2006/wordprocessingDrawing" xmlns:w10="urn:schemas-microsoft-com:office:word" xmlns:w="http://schemas.openxmlformats.org/wordprocessingml/2006/main" xmlns:wne="http://schemas.microsoft.com/office/word/2006/wordml">
   <w:body>
     <w:p>
       <w:pPr>
@@ -12,23 +12,51 @@
         </w:rPr>
       </w:pPr>
       <w:commentRangeStart w:id="0"/>
-      <w:proofErr w:type="gramStart"/>
-      <w:r>
-        <w:rPr>
-          <w:b/>
-          <w:sz w:val="40"/>
-          <w:szCs w:val="40"/>
-        </w:rPr>
-        <w:t>Ultrasound Imaging Points to Line Registration.</w:t>
-      </w:r>
-      <w:commentRangeEnd w:id="0"/>
-      <w:proofErr w:type="gramEnd"/>
-      <w:r>
-        <w:rPr>
-          <w:rStyle w:val="CommentReference"/>
-        </w:rPr>
-        <w:commentReference w:id="0"/>
-      </w:r>
+      <w:ins w:id="1" w:author="Andras Lasso" w:date="2011-07-15T12:15:00Z">
+        <w:r>
+          <w:rPr>
+            <w:b/>
+            <w:sz w:val="40"/>
+            <w:szCs w:val="40"/>
+          </w:rPr>
+          <w:t>Matching of fiducial lines to slice intersection point</w:t>
+        </w:r>
+      </w:ins>
+      <w:ins w:id="2" w:author="Andras Lasso" w:date="2011-07-15T12:16:00Z">
+        <w:r>
+          <w:rPr>
+            <w:b/>
+            <w:sz w:val="40"/>
+            <w:szCs w:val="40"/>
+          </w:rPr>
+          <w:t>s in ultrasound images</w:t>
+        </w:r>
+        <w:commentRangeEnd w:id="0"/>
+        <w:r>
+          <w:rPr>
+            <w:rStyle w:val="CommentReference"/>
+          </w:rPr>
+          <w:commentReference w:id="0"/>
+        </w:r>
+      </w:ins>
+      <w:commentRangeStart w:id="3"/>
+      <w:del w:id="4" w:author="Andras Lasso" w:date="2011-07-15T12:16:00Z">
+        <w:r>
+          <w:rPr>
+            <w:b/>
+            <w:sz w:val="40"/>
+            <w:szCs w:val="40"/>
+          </w:rPr>
+          <w:delText>Ultrasound Imaging Points to Line Registration.</w:delText>
+        </w:r>
+        <w:commentRangeEnd w:id="3"/>
+        <w:r>
+          <w:rPr>
+            <w:rStyle w:val="CommentReference"/>
+          </w:rPr>
+          <w:commentReference w:id="3"/>
+        </w:r>
+      </w:del>
     </w:p>
     <w:p>
       <w:pPr>
@@ -43,112 +71,66 @@
           <w:vertAlign w:val="superscript"/>
         </w:rPr>
       </w:pPr>
-      <w:commentRangeStart w:id="1"/>
-      <w:commentRangeStart w:id="2"/>
-      <w:commentRangeStart w:id="3"/>
-      <w:r>
-        <w:rPr>
-          <w:sz w:val="24"/>
-        </w:rPr>
-        <w:t xml:space="preserve">Alexis </w:t>
-      </w:r>
-      <w:proofErr w:type="spellStart"/>
-      <w:r>
-        <w:rPr>
-          <w:sz w:val="24"/>
-        </w:rPr>
-        <w:t>Boucharin</w:t>
-      </w:r>
-      <w:proofErr w:type="spellEnd"/>
+      <w:r>
+        <w:rPr>
+          <w:sz w:val="24"/>
+        </w:rPr>
+        <w:t>Alexis Boucharin</w:t>
+      </w:r>
       <w:r>
         <w:rPr>
           <w:sz w:val="24"/>
         </w:rPr>
         <w:t xml:space="preserve">, </w:t>
       </w:r>
-      <w:proofErr w:type="spellStart"/>
-      <w:r>
-        <w:rPr>
-          <w:sz w:val="24"/>
-        </w:rPr>
-        <w:t>Csaba</w:t>
-      </w:r>
-      <w:proofErr w:type="spellEnd"/>
-      <w:r>
-        <w:rPr>
-          <w:sz w:val="24"/>
-        </w:rPr>
-        <w:t xml:space="preserve"> Pinter</w:t>
-      </w:r>
-      <w:r>
-        <w:rPr>
-          <w:sz w:val="24"/>
-        </w:rPr>
-        <w:t xml:space="preserve">, </w:t>
-      </w:r>
-      <w:proofErr w:type="spellStart"/>
-      <w:r>
-        <w:rPr>
-          <w:sz w:val="24"/>
-        </w:rPr>
-        <w:t>Tamas</w:t>
-      </w:r>
-      <w:proofErr w:type="spellEnd"/>
-      <w:r>
-        <w:rPr>
-          <w:sz w:val="24"/>
-        </w:rPr>
-        <w:t xml:space="preserve"> </w:t>
-      </w:r>
-      <w:proofErr w:type="spellStart"/>
-      <w:r>
-        <w:rPr>
-          <w:sz w:val="24"/>
-        </w:rPr>
-        <w:t>Heffter</w:t>
-      </w:r>
-      <w:proofErr w:type="spellEnd"/>
-      <w:r>
-        <w:rPr>
-          <w:sz w:val="24"/>
-        </w:rPr>
-        <w:t xml:space="preserve">, </w:t>
-      </w:r>
-      <w:proofErr w:type="spellStart"/>
-      <w:r>
-        <w:rPr>
-          <w:sz w:val="24"/>
-        </w:rPr>
-        <w:t>Andras</w:t>
-      </w:r>
-      <w:proofErr w:type="spellEnd"/>
-      <w:r>
-        <w:rPr>
-          <w:sz w:val="24"/>
-        </w:rPr>
-        <w:t xml:space="preserve"> Lasso</w:t>
-      </w:r>
-      <w:commentRangeEnd w:id="1"/>
-      <w:r>
-        <w:rPr>
-          <w:rStyle w:val="CommentReference"/>
-        </w:rPr>
-        <w:commentReference w:id="1"/>
-      </w:r>
-      <w:commentRangeEnd w:id="2"/>
-      <w:r>
-        <w:rPr>
-          <w:rStyle w:val="CommentReference"/>
-        </w:rPr>
-        <w:commentReference w:id="2"/>
-      </w:r>
-      <w:commentRangeEnd w:id="3"/>
-      <w:r>
-        <w:rPr>
-          <w:rStyle w:val="CommentReference"/>
-        </w:rPr>
-        <w:commentReference w:id="3"/>
-      </w:r>
+      <w:ins w:id="5" w:author="Andras Lasso" w:date="2011-07-15T12:17:00Z">
+        <w:r>
+          <w:rPr>
+            <w:sz w:val="24"/>
+          </w:rPr>
+          <w:t>Andras Lasso</w:t>
+        </w:r>
+        <w:r>
+          <w:rPr>
+            <w:sz w:val="24"/>
+          </w:rPr>
+          <w:t>,</w:t>
+        </w:r>
+        <w:r>
+          <w:rPr>
+            <w:sz w:val="24"/>
+          </w:rPr>
+          <w:t xml:space="preserve"> </w:t>
+        </w:r>
+      </w:ins>
+      <w:r>
+        <w:rPr>
+          <w:sz w:val="24"/>
+        </w:rPr>
+        <w:t>Csaba Pinter</w:t>
+      </w:r>
+      <w:r>
+        <w:rPr>
+          <w:sz w:val="24"/>
+        </w:rPr>
+        <w:t xml:space="preserve">, Tamas Heffter, </w:t>
+      </w:r>
+      <w:del w:id="6" w:author="Andras Lasso" w:date="2011-07-15T12:17:00Z">
+        <w:r>
+          <w:rPr>
+            <w:sz w:val="24"/>
+          </w:rPr>
+          <w:delText>Andras Lasso</w:delText>
+        </w:r>
+      </w:del>
+      <w:ins w:id="7" w:author="Andras Lasso" w:date="2011-07-15T12:17:00Z">
+        <w:r>
+          <w:rPr>
+            <w:sz w:val="24"/>
+          </w:rPr>
+          <w:t>Gabor Fichtinger</w:t>
+        </w:r>
+      </w:ins>
     </w:p>
     <w:p>
       <w:pPr>
@@ -182,6 +164,7 @@
           <w:u w:val="single"/>
         </w:rPr>
       </w:pPr>
+      <w:commentRangeStart w:id="8"/>
       <w:r>
         <w:rPr>
           <w:rFonts w:ascii="Times New Roman" w:hAnsi="Times New Roman" w:cs="Times New Roman"/>
@@ -193,6 +176,13 @@
         </w:rPr>
         <w:t>Abstract</w:t>
       </w:r>
+      <w:commentRangeEnd w:id="8"/>
+      <w:r>
+        <w:rPr>
+          <w:rStyle w:val="CommentReference"/>
+        </w:rPr>
+        <w:commentReference w:id="8"/>
+      </w:r>
     </w:p>
     <w:p>
       <w:pPr>
@@ -210,23 +200,170 @@
           <w:sz w:val="24"/>
           <w:szCs w:val="24"/>
         </w:rPr>
-        <w:t>Ultrasound imaging devices are now part of prostate brachytherapy preoperative planning and therefore have to be calibrated and tested as precisely as possible to help physicians elaborate their diagnosis and operative plan with accuracy. I</w:t>
-      </w:r>
-      <w:r>
-        <w:rPr>
-          <w:rFonts w:ascii="Times New Roman" w:hAnsi="Times New Roman" w:cs="Times New Roman"/>
-          <w:sz w:val="24"/>
-          <w:szCs w:val="24"/>
-        </w:rPr>
-        <w:t>mage quality assurance and calibration of ultrasound imaging systems</w:t>
-      </w:r>
-      <w:r>
-        <w:rPr>
-          <w:rFonts w:ascii="Times New Roman" w:hAnsi="Times New Roman" w:cs="Times New Roman"/>
-          <w:sz w:val="24"/>
-          <w:szCs w:val="24"/>
-        </w:rPr>
-        <w:t xml:space="preserve"> are performed on several types of phantoms containing fiducial lines in different configuration. </w:t>
+        <w:t xml:space="preserve">Ultrasound imaging devices are now part of prostate brachytherapy </w:t>
+      </w:r>
+      <w:del w:id="9" w:author="Andras Lasso" w:date="2011-07-15T12:18:00Z">
+        <w:r>
+          <w:rPr>
+            <w:rFonts w:ascii="Times New Roman" w:hAnsi="Times New Roman" w:cs="Times New Roman"/>
+            <w:sz w:val="24"/>
+            <w:szCs w:val="24"/>
+          </w:rPr>
+          <w:delText xml:space="preserve">preoperative </w:delText>
+        </w:r>
+      </w:del>
+      <w:r>
+        <w:rPr>
+          <w:rFonts w:ascii="Times New Roman" w:hAnsi="Times New Roman" w:cs="Times New Roman"/>
+          <w:sz w:val="24"/>
+          <w:szCs w:val="24"/>
+        </w:rPr>
+        <w:t>planning</w:t>
+      </w:r>
+      <w:ins w:id="10" w:author="Andras Lasso" w:date="2011-07-15T12:18:00Z">
+        <w:r>
+          <w:rPr>
+            <w:rFonts w:ascii="Times New Roman" w:hAnsi="Times New Roman" w:cs="Times New Roman"/>
+            <w:sz w:val="24"/>
+            <w:szCs w:val="24"/>
+          </w:rPr>
+          <w:t xml:space="preserve"> and delivery. </w:t>
+        </w:r>
+      </w:ins>
+      <w:del w:id="11" w:author="Andras Lasso" w:date="2011-07-15T12:18:00Z">
+        <w:r>
+          <w:rPr>
+            <w:rFonts w:ascii="Times New Roman" w:hAnsi="Times New Roman" w:cs="Times New Roman"/>
+            <w:sz w:val="24"/>
+            <w:szCs w:val="24"/>
+          </w:rPr>
+          <w:delText xml:space="preserve"> and t</w:delText>
+        </w:r>
+      </w:del>
+      <w:proofErr w:type="gramStart"/>
+      <w:ins w:id="12" w:author="Andras Lasso" w:date="2011-07-15T12:18:00Z">
+        <w:r>
+          <w:rPr>
+            <w:rFonts w:ascii="Times New Roman" w:hAnsi="Times New Roman" w:cs="Times New Roman"/>
+            <w:sz w:val="24"/>
+            <w:szCs w:val="24"/>
+          </w:rPr>
+          <w:t>T</w:t>
+        </w:r>
+      </w:ins>
+      <w:r>
+        <w:rPr>
+          <w:rFonts w:ascii="Times New Roman" w:hAnsi="Times New Roman" w:cs="Times New Roman"/>
+          <w:sz w:val="24"/>
+          <w:szCs w:val="24"/>
+        </w:rPr>
+        <w:t>herefore</w:t>
+      </w:r>
+      <w:ins w:id="13" w:author="Andras Lasso" w:date="2011-07-15T12:18:00Z">
+        <w:r>
+          <w:rPr>
+            <w:rFonts w:ascii="Times New Roman" w:hAnsi="Times New Roman" w:cs="Times New Roman"/>
+            <w:sz w:val="24"/>
+            <w:szCs w:val="24"/>
+          </w:rPr>
+          <w:t>, imaging system</w:t>
+        </w:r>
+      </w:ins>
+      <w:r>
+        <w:rPr>
+          <w:rFonts w:ascii="Times New Roman" w:hAnsi="Times New Roman" w:cs="Times New Roman"/>
+          <w:sz w:val="24"/>
+          <w:szCs w:val="24"/>
+        </w:rPr>
+        <w:t xml:space="preserve"> ha</w:t>
+      </w:r>
+      <w:del w:id="14" w:author="Andras Lasso" w:date="2011-07-15T12:19:00Z">
+        <w:r>
+          <w:rPr>
+            <w:rFonts w:ascii="Times New Roman" w:hAnsi="Times New Roman" w:cs="Times New Roman"/>
+            <w:sz w:val="24"/>
+            <w:szCs w:val="24"/>
+          </w:rPr>
+          <w:delText>ve</w:delText>
+        </w:r>
+      </w:del>
+      <w:ins w:id="15" w:author="Andras Lasso" w:date="2011-07-15T12:19:00Z">
+        <w:r>
+          <w:rPr>
+            <w:rFonts w:ascii="Times New Roman" w:hAnsi="Times New Roman" w:cs="Times New Roman"/>
+            <w:sz w:val="24"/>
+            <w:szCs w:val="24"/>
+          </w:rPr>
+          <w:t>s</w:t>
+        </w:r>
+      </w:ins>
+      <w:r>
+        <w:rPr>
+          <w:rFonts w:ascii="Times New Roman" w:hAnsi="Times New Roman" w:cs="Times New Roman"/>
+          <w:sz w:val="24"/>
+          <w:szCs w:val="24"/>
+        </w:rPr>
+        <w:t xml:space="preserve"> to be calibrated and tested as precisely as possible </w:t>
+      </w:r>
+      <w:commentRangeStart w:id="16"/>
+      <w:r>
+        <w:rPr>
+          <w:rFonts w:ascii="Times New Roman" w:hAnsi="Times New Roman" w:cs="Times New Roman"/>
+          <w:sz w:val="24"/>
+          <w:szCs w:val="24"/>
+        </w:rPr>
+        <w:t>to help physicians elaborate their diagnosis and operative plan with accuracy</w:t>
+      </w:r>
+      <w:commentRangeEnd w:id="16"/>
+      <w:r>
+        <w:rPr>
+          <w:rStyle w:val="CommentReference"/>
+        </w:rPr>
+        <w:commentReference w:id="16"/>
+      </w:r>
+      <w:r>
+        <w:rPr>
+          <w:rFonts w:ascii="Times New Roman" w:hAnsi="Times New Roman" w:cs="Times New Roman"/>
+          <w:sz w:val="24"/>
+          <w:szCs w:val="24"/>
+        </w:rPr>
+        <w:t>.</w:t>
+      </w:r>
+      <w:proofErr w:type="gramEnd"/>
+      <w:r>
+        <w:rPr>
+          <w:rFonts w:ascii="Times New Roman" w:hAnsi="Times New Roman" w:cs="Times New Roman"/>
+          <w:sz w:val="24"/>
+          <w:szCs w:val="24"/>
+        </w:rPr>
+        <w:t xml:space="preserve"> </w:t>
+      </w:r>
+      <w:commentRangeStart w:id="17"/>
+      <w:r>
+        <w:rPr>
+          <w:rFonts w:ascii="Times New Roman" w:hAnsi="Times New Roman" w:cs="Times New Roman"/>
+          <w:sz w:val="24"/>
+          <w:szCs w:val="24"/>
+        </w:rPr>
+        <w:t xml:space="preserve">Image quality assurance and </w:t>
+      </w:r>
+      <w:ins w:id="18" w:author="Andras Lasso" w:date="2011-07-15T12:20:00Z">
+        <w:r>
+          <w:rPr>
+            <w:rFonts w:ascii="Times New Roman" w:hAnsi="Times New Roman" w:cs="Times New Roman"/>
+            <w:sz w:val="24"/>
+            <w:szCs w:val="24"/>
+          </w:rPr>
+          <w:t xml:space="preserve">geometric </w:t>
+        </w:r>
+      </w:ins>
+      <w:r>
+        <w:rPr>
+          <w:rFonts w:ascii="Times New Roman" w:hAnsi="Times New Roman" w:cs="Times New Roman"/>
+          <w:sz w:val="24"/>
+          <w:szCs w:val="24"/>
+        </w:rPr>
+        <w:t xml:space="preserve">calibration of ultrasound imaging systems are performed on several types of phantoms containing fiducial lines in different configuration. </w:t>
       </w:r>
       <w:r>
         <w:rPr>
@@ -258,7 +395,22 @@
           <w:sz w:val="24"/>
           <w:szCs w:val="24"/>
         </w:rPr>
-        <w:t xml:space="preserve">systems. However, the current methods need to develop new code specific to a phantom. This operation is time consuming and the </w:t>
+        <w:t>systems.</w:t>
+      </w:r>
+      <w:commentRangeEnd w:id="17"/>
+      <w:r>
+        <w:rPr>
+          <w:rStyle w:val="CommentReference"/>
+        </w:rPr>
+        <w:commentReference w:id="17"/>
+      </w:r>
+      <w:r>
+        <w:rPr>
+          <w:rFonts w:ascii="Times New Roman" w:hAnsi="Times New Roman" w:cs="Times New Roman"/>
+          <w:sz w:val="24"/>
+          <w:szCs w:val="24"/>
+        </w:rPr>
+        <w:t xml:space="preserve"> However, the current methods need to develop new code specific to a phantom. This operation is time consuming and the </w:t>
       </w:r>
       <w:r>
         <w:rPr>
@@ -329,14 +481,30 @@
           <w:szCs w:val="24"/>
         </w:rPr>
       </w:pPr>
-      <w:commentRangeStart w:id="4"/>
-      <w:r>
-        <w:rPr>
-          <w:rFonts w:ascii="Times New Roman" w:hAnsi="Times New Roman" w:cs="Times New Roman"/>
-          <w:sz w:val="24"/>
-          <w:szCs w:val="24"/>
-        </w:rPr>
-        <w:t xml:space="preserve">The fiducial segmentation </w:t>
+      <w:commentRangeStart w:id="19"/>
+      <w:commentRangeStart w:id="20"/>
+      <w:r>
+        <w:rPr>
+          <w:rFonts w:ascii="Times New Roman" w:hAnsi="Times New Roman" w:cs="Times New Roman"/>
+          <w:sz w:val="24"/>
+          <w:szCs w:val="24"/>
+        </w:rPr>
+        <w:t>The</w:t>
+      </w:r>
+      <w:commentRangeEnd w:id="20"/>
+      <w:r>
+        <w:rPr>
+          <w:rStyle w:val="CommentReference"/>
+        </w:rPr>
+        <w:commentReference w:id="20"/>
+      </w:r>
+      <w:r>
+        <w:rPr>
+          <w:rFonts w:ascii="Times New Roman" w:hAnsi="Times New Roman" w:cs="Times New Roman"/>
+          <w:sz w:val="24"/>
+          <w:szCs w:val="24"/>
+        </w:rPr>
+        <w:t xml:space="preserve"> fiducial segmentation </w:t>
       </w:r>
       <w:r>
         <w:rPr>
@@ -432,12 +600,12 @@
         </w:rPr>
         <w:t xml:space="preserve"> provides a list of fiducial points sorted by intensity that the method takes as an input. </w:t>
       </w:r>
-      <w:commentRangeEnd w:id="4"/>
+      <w:commentRangeEnd w:id="19"/>
       <w:r>
         <w:rPr>
           <w:rStyle w:val="CommentReference"/>
         </w:rPr>
-        <w:commentReference w:id="4"/>
+        <w:commentReference w:id="19"/>
       </w:r>
     </w:p>
     <w:p>
@@ -472,7 +640,25 @@
           <w:sz w:val="24"/>
           <w:szCs w:val="24"/>
         </w:rPr>
-        <w:t>-points lines are computed and sorted by their intensity so that we have a list of lines each</w:t>
+        <w:t>-point</w:t>
+      </w:r>
+      <w:del w:id="21" w:author="Andras Lasso" w:date="2011-07-15T12:28:00Z">
+        <w:r>
+          <w:rPr>
+            <w:rFonts w:ascii="Times New Roman" w:hAnsi="Times New Roman" w:cs="Times New Roman"/>
+            <w:sz w:val="24"/>
+            <w:szCs w:val="24"/>
+          </w:rPr>
+          <w:delText>s</w:delText>
+        </w:r>
+      </w:del>
+      <w:r>
+        <w:rPr>
+          <w:rFonts w:ascii="Times New Roman" w:hAnsi="Times New Roman" w:cs="Times New Roman"/>
+          <w:sz w:val="24"/>
+          <w:szCs w:val="24"/>
+        </w:rPr>
+        <w:t xml:space="preserve"> lines are computed and sorted by their intensity so that we have a list of lines each</w:t>
       </w:r>
       <w:r>
         <w:rPr>
@@ -496,23 +682,31 @@
           <w:sz w:val="24"/>
           <w:szCs w:val="24"/>
         </w:rPr>
-        <w:t>. The number or fiducial lines (fiducial points in a cross plane) is provided in</w:t>
-      </w:r>
-      <w:r>
-        <w:rPr>
-          <w:rFonts w:ascii="Times New Roman" w:hAnsi="Times New Roman" w:cs="Times New Roman"/>
-          <w:sz w:val="24"/>
-          <w:szCs w:val="24"/>
-        </w:rPr>
-        <w:t xml:space="preserve"> the phantom configuration file,</w:t>
-      </w:r>
-      <w:r>
-        <w:rPr>
-          <w:rFonts w:ascii="Times New Roman" w:hAnsi="Times New Roman" w:cs="Times New Roman"/>
-          <w:sz w:val="24"/>
-          <w:szCs w:val="24"/>
-        </w:rPr>
-        <w:t xml:space="preserve"> as well as their basic structures such as parallel fiducial lines and Z-shaped fiducial structure. </w:t>
+        <w:t xml:space="preserve">. The number or fiducial lines (fiducial points in a cross plane) </w:t>
+      </w:r>
+      <w:commentRangeStart w:id="22"/>
+      <w:r>
+        <w:rPr>
+          <w:rFonts w:ascii="Times New Roman" w:hAnsi="Times New Roman" w:cs="Times New Roman"/>
+          <w:sz w:val="24"/>
+          <w:szCs w:val="24"/>
+        </w:rPr>
+        <w:t>is provided in the phantom configuration file</w:t>
+      </w:r>
+      <w:commentRangeEnd w:id="22"/>
+      <w:r>
+        <w:rPr>
+          <w:rStyle w:val="CommentReference"/>
+        </w:rPr>
+        <w:commentReference w:id="22"/>
+      </w:r>
+      <w:r>
+        <w:rPr>
+          <w:rFonts w:ascii="Times New Roman" w:hAnsi="Times New Roman" w:cs="Times New Roman"/>
+          <w:sz w:val="24"/>
+          <w:szCs w:val="24"/>
+        </w:rPr>
+        <w:t xml:space="preserve">, as well as their basic structures such as parallel fiducial lines and Z-shaped fiducial structure. </w:t>
       </w:r>
       <w:r>
         <w:rPr>
@@ -528,7 +722,58 @@
           <w:sz w:val="24"/>
           <w:szCs w:val="24"/>
         </w:rPr>
-        <w:t xml:space="preserve"> Then, an exhaustive search will be performed on the N-points lines found previously to match the actual lines made from the fiducial points from the phantom configuration file. Once the lines are correctly mat</w:t>
+        <w:t xml:space="preserve"> Then, an </w:t>
+      </w:r>
+      <w:commentRangeStart w:id="23"/>
+      <w:r>
+        <w:rPr>
+          <w:rFonts w:ascii="Times New Roman" w:hAnsi="Times New Roman" w:cs="Times New Roman"/>
+          <w:sz w:val="24"/>
+          <w:szCs w:val="24"/>
+        </w:rPr>
+        <w:t>exhaustive search</w:t>
+      </w:r>
+      <w:commentRangeEnd w:id="23"/>
+      <w:r>
+        <w:rPr>
+          <w:rStyle w:val="CommentReference"/>
+        </w:rPr>
+        <w:commentReference w:id="23"/>
+      </w:r>
+      <w:r>
+        <w:rPr>
+          <w:rFonts w:ascii="Times New Roman" w:hAnsi="Times New Roman" w:cs="Times New Roman"/>
+          <w:sz w:val="24"/>
+          <w:szCs w:val="24"/>
+        </w:rPr>
+        <w:t xml:space="preserve"> will be performed on the N-point</w:t>
+      </w:r>
+      <w:del w:id="24" w:author="Andras Lasso" w:date="2011-07-15T13:23:00Z">
+        <w:r>
+          <w:rPr>
+            <w:rFonts w:ascii="Times New Roman" w:hAnsi="Times New Roman" w:cs="Times New Roman"/>
+            <w:sz w:val="24"/>
+            <w:szCs w:val="24"/>
+          </w:rPr>
+          <w:delText>s</w:delText>
+        </w:r>
+      </w:del>
+      <w:r>
+        <w:rPr>
+          <w:rFonts w:ascii="Times New Roman" w:hAnsi="Times New Roman" w:cs="Times New Roman"/>
+          <w:sz w:val="24"/>
+          <w:szCs w:val="24"/>
+        </w:rPr>
+        <w:t xml:space="preserve"> lines found previously to match the actual lines made from the fiducial points from the phantom configuration file. Once the lines are </w:t>
+      </w:r>
+      <w:r>
+        <w:rPr>
+          <w:rFonts w:ascii="Times New Roman" w:hAnsi="Times New Roman" w:cs="Times New Roman"/>
+          <w:sz w:val="24"/>
+          <w:szCs w:val="24"/>
+        </w:rPr>
+        <w:lastRenderedPageBreak/>
+        <w:t>correctly mat</w:t>
       </w:r>
       <w:r>
         <w:rPr>
@@ -546,8 +791,8 @@
         </w:rPr>
         <w:t>we can determine from image orientation and a transform matrix the correspondence between the fiducial points we found the actual one and therefore register them to the labels provided in the phantom configuration file</w:t>
       </w:r>
-      <w:bookmarkStart w:id="5" w:name="_GoBack"/>
-      <w:bookmarkEnd w:id="5"/>
+      <w:bookmarkStart w:id="25" w:name="_GoBack"/>
+      <w:bookmarkEnd w:id="25"/>
       <w:r>
         <w:rPr>
           <w:rFonts w:ascii="Times New Roman" w:hAnsi="Times New Roman" w:cs="Times New Roman"/>
@@ -567,14 +812,253 @@
           <w:szCs w:val="24"/>
         </w:rPr>
       </w:pPr>
-      <w:r>
-        <w:rPr>
-          <w:rFonts w:ascii="Times New Roman" w:hAnsi="Times New Roman" w:cs="Times New Roman"/>
-          <w:sz w:val="24"/>
-          <w:szCs w:val="24"/>
-        </w:rPr>
-        <w:lastRenderedPageBreak/>
-        <w:t>Moreover, the different thresholds to accept points on a line or to register a potential line to an actual one will be computed by the algorithm instead of implemented directly after a trial and error process. From the angular maximum movements of the probe, we can determine how far from the actual position the candidate line can be. This angular maximum movement will provide the range in which the image can actually be as the image plane might not necessarily be perpendicular to the fiducial lines due to user movements, or could be slightly rotated to one side or the other. These angular parameters can be obtained from the phantom configuration file and the input data and would allow a less restrictive and more optimal choice of threshold parameters and will not need to be changed and found again for each phantom and for each use by the user.</w:t>
+      <w:del w:id="26" w:author="Andras Lasso" w:date="2011-07-15T13:24:00Z">
+        <w:r>
+          <w:rPr>
+            <w:rFonts w:ascii="Times New Roman" w:hAnsi="Times New Roman" w:cs="Times New Roman"/>
+            <w:sz w:val="24"/>
+            <w:szCs w:val="24"/>
+          </w:rPr>
+          <w:delText>Moreover, t</w:delText>
+        </w:r>
+      </w:del>
+      <w:ins w:id="27" w:author="Andras Lasso" w:date="2011-07-15T13:24:00Z">
+        <w:r>
+          <w:rPr>
+            <w:rFonts w:ascii="Times New Roman" w:hAnsi="Times New Roman" w:cs="Times New Roman"/>
+            <w:sz w:val="24"/>
+            <w:szCs w:val="24"/>
+          </w:rPr>
+          <w:t>T</w:t>
+        </w:r>
+      </w:ins>
+      <w:r>
+        <w:rPr>
+          <w:rFonts w:ascii="Times New Roman" w:hAnsi="Times New Roman" w:cs="Times New Roman"/>
+          <w:sz w:val="24"/>
+          <w:szCs w:val="24"/>
+        </w:rPr>
+        <w:t xml:space="preserve">he different thresholds to accept points on a line or to register a potential line to an actual one </w:t>
+      </w:r>
+      <w:del w:id="28" w:author="Andras Lasso" w:date="2011-07-15T13:24:00Z">
+        <w:r>
+          <w:rPr>
+            <w:rFonts w:ascii="Times New Roman" w:hAnsi="Times New Roman" w:cs="Times New Roman"/>
+            <w:sz w:val="24"/>
+            <w:szCs w:val="24"/>
+          </w:rPr>
+          <w:delText xml:space="preserve">will be </w:delText>
+        </w:r>
+      </w:del>
+      <w:ins w:id="29" w:author="Andras Lasso" w:date="2011-07-15T13:24:00Z">
+        <w:r>
+          <w:rPr>
+            <w:rFonts w:ascii="Times New Roman" w:hAnsi="Times New Roman" w:cs="Times New Roman"/>
+            <w:sz w:val="24"/>
+            <w:szCs w:val="24"/>
+          </w:rPr>
+          <w:t xml:space="preserve">is </w:t>
+        </w:r>
+      </w:ins>
+      <w:r>
+        <w:rPr>
+          <w:rFonts w:ascii="Times New Roman" w:hAnsi="Times New Roman" w:cs="Times New Roman"/>
+          <w:sz w:val="24"/>
+          <w:szCs w:val="24"/>
+        </w:rPr>
+        <w:t xml:space="preserve">computed by the algorithm instead of implemented directly after a trial and error process. From the angular maximum movements of the probe, we can determine how far from the actual position the candidate line can be. This angular maximum movement </w:t>
+      </w:r>
+      <w:del w:id="30" w:author="Andras Lasso" w:date="2011-07-15T13:25:00Z">
+        <w:r>
+          <w:rPr>
+            <w:rFonts w:ascii="Times New Roman" w:hAnsi="Times New Roman" w:cs="Times New Roman"/>
+            <w:sz w:val="24"/>
+            <w:szCs w:val="24"/>
+          </w:rPr>
+          <w:delText xml:space="preserve">will </w:delText>
+        </w:r>
+      </w:del>
+      <w:r>
+        <w:rPr>
+          <w:rFonts w:ascii="Times New Roman" w:hAnsi="Times New Roman" w:cs="Times New Roman"/>
+          <w:sz w:val="24"/>
+          <w:szCs w:val="24"/>
+        </w:rPr>
+        <w:t>provide</w:t>
+      </w:r>
+      <w:ins w:id="31" w:author="Andras Lasso" w:date="2011-07-15T13:25:00Z">
+        <w:r>
+          <w:rPr>
+            <w:rFonts w:ascii="Times New Roman" w:hAnsi="Times New Roman" w:cs="Times New Roman"/>
+            <w:sz w:val="24"/>
+            <w:szCs w:val="24"/>
+          </w:rPr>
+          <w:t>s</w:t>
+        </w:r>
+      </w:ins>
+      <w:r>
+        <w:rPr>
+          <w:rFonts w:ascii="Times New Roman" w:hAnsi="Times New Roman" w:cs="Times New Roman"/>
+          <w:sz w:val="24"/>
+          <w:szCs w:val="24"/>
+        </w:rPr>
+        <w:t xml:space="preserve"> the range in which the image can actually be as the image plane might not necessarily be perpendicular to the fiducial lines due to user movements, or could be slightly rotated to one side or the other. These angular parameters can be obtained from the phantom configuration file and the input data and would allow </w:t>
+      </w:r>
+      <w:proofErr w:type="gramStart"/>
+      <w:r>
+        <w:rPr>
+          <w:rFonts w:ascii="Times New Roman" w:hAnsi="Times New Roman" w:cs="Times New Roman"/>
+          <w:sz w:val="24"/>
+          <w:szCs w:val="24"/>
+        </w:rPr>
+        <w:t>a</w:t>
+      </w:r>
+      <w:ins w:id="32" w:author="Andras Lasso" w:date="2011-07-15T13:25:00Z">
+        <w:r>
+          <w:rPr>
+            <w:rFonts w:ascii="Times New Roman" w:hAnsi="Times New Roman" w:cs="Times New Roman"/>
+            <w:sz w:val="24"/>
+            <w:szCs w:val="24"/>
+          </w:rPr>
+          <w:t>n</w:t>
+        </w:r>
+      </w:ins>
+      <w:r>
+        <w:rPr>
+          <w:rFonts w:ascii="Times New Roman" w:hAnsi="Times New Roman" w:cs="Times New Roman"/>
+          <w:sz w:val="24"/>
+          <w:szCs w:val="24"/>
+        </w:rPr>
+        <w:t xml:space="preserve"> </w:t>
+      </w:r>
+      <w:del w:id="33" w:author="Andras Lasso" w:date="2011-07-15T13:25:00Z">
+        <w:r>
+          <w:rPr>
+            <w:rFonts w:ascii="Times New Roman" w:hAnsi="Times New Roman" w:cs="Times New Roman"/>
+            <w:sz w:val="24"/>
+            <w:szCs w:val="24"/>
+          </w:rPr>
+          <w:delText xml:space="preserve">less restrictive and more </w:delText>
+        </w:r>
+      </w:del>
+      <w:r>
+        <w:rPr>
+          <w:rFonts w:ascii="Times New Roman" w:hAnsi="Times New Roman" w:cs="Times New Roman"/>
+          <w:sz w:val="24"/>
+          <w:szCs w:val="24"/>
+        </w:rPr>
+        <w:t>optimal choice of threshold parameters a</w:t>
+      </w:r>
+      <w:ins w:id="34" w:author="Andras Lasso" w:date="2011-07-15T13:26:00Z">
+        <w:r>
+          <w:rPr>
+            <w:rFonts w:ascii="Times New Roman" w:hAnsi="Times New Roman" w:cs="Times New Roman"/>
+            <w:sz w:val="24"/>
+            <w:szCs w:val="24"/>
+          </w:rPr>
+          <w:t>re</w:t>
+        </w:r>
+        <w:proofErr w:type="gramEnd"/>
+        <w:r>
+          <w:rPr>
+            <w:rFonts w:ascii="Times New Roman" w:hAnsi="Times New Roman" w:cs="Times New Roman"/>
+            <w:sz w:val="24"/>
+            <w:szCs w:val="24"/>
+          </w:rPr>
+          <w:t xml:space="preserve"> automatically </w:t>
+        </w:r>
+        <w:proofErr w:type="spellStart"/>
+        <w:r>
+          <w:rPr>
+            <w:rFonts w:ascii="Times New Roman" w:hAnsi="Times New Roman" w:cs="Times New Roman"/>
+            <w:sz w:val="24"/>
+            <w:szCs w:val="24"/>
+          </w:rPr>
+          <w:t>determined</w:t>
+        </w:r>
+      </w:ins>
+      <w:del w:id="35" w:author="Andras Lasso" w:date="2011-07-15T13:26:00Z">
+        <w:r>
+          <w:rPr>
+            <w:rFonts w:ascii="Times New Roman" w:hAnsi="Times New Roman" w:cs="Times New Roman"/>
+            <w:sz w:val="24"/>
+            <w:szCs w:val="24"/>
+          </w:rPr>
+          <w:delText xml:space="preserve">nd will not need to be changed and found again </w:delText>
+        </w:r>
+      </w:del>
+      <w:r>
+        <w:rPr>
+          <w:rFonts w:ascii="Times New Roman" w:hAnsi="Times New Roman" w:cs="Times New Roman"/>
+          <w:sz w:val="24"/>
+          <w:szCs w:val="24"/>
+        </w:rPr>
+        <w:t>for</w:t>
+      </w:r>
+      <w:proofErr w:type="spellEnd"/>
+      <w:r>
+        <w:rPr>
+          <w:rFonts w:ascii="Times New Roman" w:hAnsi="Times New Roman" w:cs="Times New Roman"/>
+          <w:sz w:val="24"/>
+          <w:szCs w:val="24"/>
+        </w:rPr>
+        <w:t xml:space="preserve"> </w:t>
+      </w:r>
+      <w:ins w:id="36" w:author="Andras Lasso" w:date="2011-07-15T13:26:00Z">
+        <w:r>
+          <w:rPr>
+            <w:rFonts w:ascii="Times New Roman" w:hAnsi="Times New Roman" w:cs="Times New Roman"/>
+            <w:sz w:val="24"/>
+            <w:szCs w:val="24"/>
+          </w:rPr>
+          <w:t xml:space="preserve">any </w:t>
+        </w:r>
+      </w:ins>
+      <w:del w:id="37" w:author="Andras Lasso" w:date="2011-07-15T13:26:00Z">
+        <w:r>
+          <w:rPr>
+            <w:rFonts w:ascii="Times New Roman" w:hAnsi="Times New Roman" w:cs="Times New Roman"/>
+            <w:sz w:val="24"/>
+            <w:szCs w:val="24"/>
+          </w:rPr>
+          <w:delText xml:space="preserve">each </w:delText>
+        </w:r>
+      </w:del>
+      <w:ins w:id="38" w:author="Andras Lasso" w:date="2011-07-15T13:26:00Z">
+        <w:r>
+          <w:rPr>
+            <w:rFonts w:ascii="Times New Roman" w:hAnsi="Times New Roman" w:cs="Times New Roman"/>
+            <w:sz w:val="24"/>
+            <w:szCs w:val="24"/>
+          </w:rPr>
+          <w:t xml:space="preserve">line configuration in the </w:t>
+        </w:r>
+      </w:ins>
+      <w:r>
+        <w:rPr>
+          <w:rFonts w:ascii="Times New Roman" w:hAnsi="Times New Roman" w:cs="Times New Roman"/>
+          <w:sz w:val="24"/>
+          <w:szCs w:val="24"/>
+        </w:rPr>
+        <w:t>phantom</w:t>
+      </w:r>
+      <w:del w:id="39" w:author="Andras Lasso" w:date="2011-07-15T13:27:00Z">
+        <w:r>
+          <w:rPr>
+            <w:rFonts w:ascii="Times New Roman" w:hAnsi="Times New Roman" w:cs="Times New Roman"/>
+            <w:sz w:val="24"/>
+            <w:szCs w:val="24"/>
+          </w:rPr>
+          <w:delText xml:space="preserve"> and for each use by the user</w:delText>
+        </w:r>
+      </w:del>
+      <w:r>
+        <w:rPr>
+          <w:rFonts w:ascii="Times New Roman" w:hAnsi="Times New Roman" w:cs="Times New Roman"/>
+          <w:sz w:val="24"/>
+          <w:szCs w:val="24"/>
+        </w:rPr>
+        <w:t>.</w:t>
       </w:r>
     </w:p>
     <w:p>
@@ -582,6 +1066,7 @@
         <w:ind w:firstLine="720"/>
         <w:jc w:val="both"/>
         <w:rPr>
+          <w:ins w:id="40" w:author="Andras Lasso" w:date="2011-07-15T13:32:00Z"/>
           <w:rFonts w:ascii="Times New Roman" w:hAnsi="Times New Roman" w:cs="Times New Roman"/>
           <w:sz w:val="24"/>
           <w:szCs w:val="24"/>
@@ -624,7 +1109,31 @@
           <w:sz w:val="24"/>
           <w:szCs w:val="24"/>
         </w:rPr>
-        <w:t>(ITK) and the Visualization Toolkit (VTK) for portability, speed</w:t>
+        <w:t xml:space="preserve">(ITK) </w:t>
+      </w:r>
+      <w:commentRangeStart w:id="41"/>
+      <w:r>
+        <w:rPr>
+          <w:rFonts w:ascii="Times New Roman" w:hAnsi="Times New Roman" w:cs="Times New Roman"/>
+          <w:sz w:val="24"/>
+          <w:szCs w:val="24"/>
+        </w:rPr>
+        <w:t>and the Visualization Toolkit (VTK)</w:t>
+      </w:r>
+      <w:commentRangeEnd w:id="41"/>
+      <w:r>
+        <w:rPr>
+          <w:rStyle w:val="CommentReference"/>
+        </w:rPr>
+        <w:commentReference w:id="41"/>
+      </w:r>
+      <w:r>
+        <w:rPr>
+          <w:rFonts w:ascii="Times New Roman" w:hAnsi="Times New Roman" w:cs="Times New Roman"/>
+          <w:sz w:val="24"/>
+          <w:szCs w:val="24"/>
+        </w:rPr>
+        <w:t xml:space="preserve"> for portability, speed</w:t>
       </w:r>
       <w:r>
         <w:rPr>
@@ -642,7 +1151,7 @@
         </w:rPr>
         <w:t xml:space="preserve"> </w:t>
       </w:r>
-      <w:commentRangeStart w:id="6"/>
+      <w:commentRangeStart w:id="42"/>
       <w:r>
         <w:rPr>
           <w:rFonts w:ascii="Times New Roman" w:hAnsi="Times New Roman" w:cs="Times New Roman"/>
@@ -651,12 +1160,12 @@
         </w:rPr>
         <w:t>robustness</w:t>
       </w:r>
-      <w:commentRangeEnd w:id="6"/>
+      <w:commentRangeEnd w:id="42"/>
       <w:r>
         <w:rPr>
           <w:rStyle w:val="CommentReference"/>
         </w:rPr>
-        <w:commentReference w:id="6"/>
+        <w:commentReference w:id="42"/>
       </w:r>
       <w:r>
         <w:rPr>
@@ -666,6 +1175,16 @@
         </w:rPr>
         <w:t xml:space="preserve">. A </w:t>
       </w:r>
+      <w:ins w:id="43" w:author="Andras Lasso" w:date="2011-07-15T13:27:00Z">
+        <w:r>
+          <w:rPr>
+            <w:rFonts w:ascii="Times New Roman" w:hAnsi="Times New Roman" w:cs="Times New Roman"/>
+            <w:sz w:val="24"/>
+            <w:szCs w:val="24"/>
+          </w:rPr>
+          <w:t xml:space="preserve">3D </w:t>
+        </w:r>
+      </w:ins>
       <w:r>
         <w:rPr>
           <w:rFonts w:ascii="Times New Roman" w:hAnsi="Times New Roman" w:cs="Times New Roman"/>
@@ -682,30 +1201,163 @@
         </w:rPr>
         <w:t>licer</w:t>
       </w:r>
-      <w:r>
-        <w:rPr>
-          <w:rFonts w:ascii="Times New Roman" w:hAnsi="Times New Roman" w:cs="Times New Roman"/>
-          <w:sz w:val="24"/>
-          <w:szCs w:val="24"/>
-        </w:rPr>
-        <w:t>3</w:t>
-      </w:r>
-      <w:r>
-        <w:rPr>
-          <w:rFonts w:ascii="Times New Roman" w:hAnsi="Times New Roman" w:cs="Times New Roman"/>
-          <w:sz w:val="24"/>
-          <w:szCs w:val="24"/>
-        </w:rPr>
-        <w:t xml:space="preserve"> module has been developed as well to provide a tool to visualize the results and the input data </w:t>
-      </w:r>
-      <w:r>
-        <w:rPr>
-          <w:rFonts w:ascii="Times New Roman" w:hAnsi="Times New Roman" w:cs="Times New Roman"/>
-          <w:sz w:val="24"/>
-          <w:szCs w:val="24"/>
-        </w:rPr>
-        <w:t>simultaneously in order to detect errors and the coherence of our results.</w:t>
-      </w:r>
+      <w:del w:id="44" w:author="Andras Lasso" w:date="2011-07-15T13:27:00Z">
+        <w:r>
+          <w:rPr>
+            <w:rFonts w:ascii="Times New Roman" w:hAnsi="Times New Roman" w:cs="Times New Roman"/>
+            <w:sz w:val="24"/>
+            <w:szCs w:val="24"/>
+          </w:rPr>
+          <w:delText>3</w:delText>
+        </w:r>
+      </w:del>
+      <w:r>
+        <w:rPr>
+          <w:rFonts w:ascii="Times New Roman" w:hAnsi="Times New Roman" w:cs="Times New Roman"/>
+          <w:sz w:val="24"/>
+          <w:szCs w:val="24"/>
+        </w:rPr>
+        <w:t xml:space="preserve"> module has been developed </w:t>
+      </w:r>
+      <w:del w:id="45" w:author="Andras Lasso" w:date="2011-07-15T13:30:00Z">
+        <w:r>
+          <w:rPr>
+            <w:rFonts w:ascii="Times New Roman" w:hAnsi="Times New Roman" w:cs="Times New Roman"/>
+            <w:sz w:val="24"/>
+            <w:szCs w:val="24"/>
+          </w:rPr>
+          <w:delText xml:space="preserve">as well to provide a tool to </w:delText>
+        </w:r>
+      </w:del>
+      <w:ins w:id="46" w:author="Andras Lasso" w:date="2011-07-15T13:30:00Z">
+        <w:r>
+          <w:rPr>
+            <w:rFonts w:ascii="Times New Roman" w:hAnsi="Times New Roman" w:cs="Times New Roman"/>
+            <w:sz w:val="24"/>
+            <w:szCs w:val="24"/>
+          </w:rPr>
+          <w:t xml:space="preserve">for </w:t>
+        </w:r>
+      </w:ins>
+      <w:r>
+        <w:rPr>
+          <w:rFonts w:ascii="Times New Roman" w:hAnsi="Times New Roman" w:cs="Times New Roman"/>
+          <w:sz w:val="24"/>
+          <w:szCs w:val="24"/>
+        </w:rPr>
+        <w:t>visualiz</w:t>
+      </w:r>
+      <w:del w:id="47" w:author="Andras Lasso" w:date="2011-07-15T13:30:00Z">
+        <w:r>
+          <w:rPr>
+            <w:rFonts w:ascii="Times New Roman" w:hAnsi="Times New Roman" w:cs="Times New Roman"/>
+            <w:sz w:val="24"/>
+            <w:szCs w:val="24"/>
+          </w:rPr>
+          <w:delText>e</w:delText>
+        </w:r>
+      </w:del>
+      <w:ins w:id="48" w:author="Andras Lasso" w:date="2011-07-15T13:30:00Z">
+        <w:r>
+          <w:rPr>
+            <w:rFonts w:ascii="Times New Roman" w:hAnsi="Times New Roman" w:cs="Times New Roman"/>
+            <w:sz w:val="24"/>
+            <w:szCs w:val="24"/>
+          </w:rPr>
+          <w:t>ation of input data and</w:t>
+        </w:r>
+      </w:ins>
+      <w:r>
+        <w:rPr>
+          <w:rFonts w:ascii="Times New Roman" w:hAnsi="Times New Roman" w:cs="Times New Roman"/>
+          <w:sz w:val="24"/>
+          <w:szCs w:val="24"/>
+        </w:rPr>
+        <w:t xml:space="preserve"> </w:t>
+      </w:r>
+      <w:del w:id="49" w:author="Andras Lasso" w:date="2011-07-15T13:30:00Z">
+        <w:r>
+          <w:rPr>
+            <w:rFonts w:ascii="Times New Roman" w:hAnsi="Times New Roman" w:cs="Times New Roman"/>
+            <w:sz w:val="24"/>
+            <w:szCs w:val="24"/>
+          </w:rPr>
+          <w:delText xml:space="preserve">the </w:delText>
+        </w:r>
+      </w:del>
+      <w:r>
+        <w:rPr>
+          <w:rFonts w:ascii="Times New Roman" w:hAnsi="Times New Roman" w:cs="Times New Roman"/>
+          <w:sz w:val="24"/>
+          <w:szCs w:val="24"/>
+        </w:rPr>
+        <w:t>results</w:t>
+      </w:r>
+      <w:del w:id="50" w:author="Andras Lasso" w:date="2011-07-15T13:31:00Z">
+        <w:r>
+          <w:rPr>
+            <w:rFonts w:ascii="Times New Roman" w:hAnsi="Times New Roman" w:cs="Times New Roman"/>
+            <w:sz w:val="24"/>
+            <w:szCs w:val="24"/>
+          </w:rPr>
+          <w:delText xml:space="preserve"> and the input data </w:delText>
+        </w:r>
+        <w:r>
+          <w:rPr>
+            <w:rFonts w:ascii="Times New Roman" w:hAnsi="Times New Roman" w:cs="Times New Roman"/>
+            <w:sz w:val="24"/>
+            <w:szCs w:val="24"/>
+          </w:rPr>
+          <w:delText>simultaneously in order to detect errors and the coherence of our results</w:delText>
+        </w:r>
+      </w:del>
+      <w:r>
+        <w:rPr>
+          <w:rFonts w:ascii="Times New Roman" w:hAnsi="Times New Roman" w:cs="Times New Roman"/>
+          <w:sz w:val="24"/>
+          <w:szCs w:val="24"/>
+        </w:rPr>
+        <w:t>.</w:t>
+      </w:r>
+      <w:ins w:id="51" w:author="Andras Lasso" w:date="2011-07-15T13:31:00Z">
+        <w:r>
+          <w:rPr>
+            <w:rFonts w:ascii="Times New Roman" w:hAnsi="Times New Roman" w:cs="Times New Roman"/>
+            <w:sz w:val="24"/>
+            <w:szCs w:val="24"/>
+          </w:rPr>
+          <w:t xml:space="preserve"> This module was extensively used for software debugging, testing, and creation of ground truth data sets for automatic</w:t>
+        </w:r>
+      </w:ins>
+      <w:ins w:id="52" w:author="Andras Lasso" w:date="2011-07-15T13:32:00Z">
+        <w:r>
+          <w:rPr>
+            <w:rFonts w:ascii="Times New Roman" w:hAnsi="Times New Roman" w:cs="Times New Roman"/>
+            <w:sz w:val="24"/>
+            <w:szCs w:val="24"/>
+          </w:rPr>
+          <w:t xml:space="preserve"> testing.</w:t>
+        </w:r>
+      </w:ins>
+    </w:p>
+    <w:p>
+      <w:pPr>
+        <w:ind w:firstLine="720"/>
+        <w:jc w:val="both"/>
+        <w:rPr>
+          <w:rFonts w:ascii="Times New Roman" w:hAnsi="Times New Roman" w:cs="Times New Roman"/>
+          <w:sz w:val="24"/>
+          <w:szCs w:val="24"/>
+        </w:rPr>
+      </w:pPr>
+      <w:ins w:id="53" w:author="Andras Lasso" w:date="2011-07-15T13:32:00Z">
+        <w:r>
+          <w:rPr>
+            <w:rStyle w:val="CommentReference"/>
+          </w:rPr>
+          <w:commentReference w:id="54"/>
+        </w:r>
+      </w:ins>
     </w:p>
     <w:p>
       <w:pPr>
@@ -777,7 +1429,7 @@
           <w:u w:val="single"/>
         </w:rPr>
       </w:pPr>
-      <w:commentRangeStart w:id="7"/>
+      <w:commentRangeStart w:id="55"/>
       <w:r>
         <w:rPr>
           <w:rFonts w:ascii="Times New Roman" w:hAnsi="Times New Roman" w:cs="Times New Roman"/>
@@ -789,12 +1441,12 @@
         </w:rPr>
         <w:t>References</w:t>
       </w:r>
-      <w:commentRangeEnd w:id="7"/>
+      <w:commentRangeEnd w:id="55"/>
       <w:r>
         <w:rPr>
           <w:rStyle w:val="CommentReference"/>
         </w:rPr>
-        <w:commentReference w:id="7"/>
+        <w:commentReference w:id="55"/>
       </w:r>
     </w:p>
     <w:p>
@@ -873,8 +1525,8 @@
 </file>
 
 <file path=word/comments.xml><?xml version="1.0" encoding="utf-8"?>
-<w:comments xmlns:wpc="http://schemas.microsoft.com/office/word/2010/wordprocessingCanvas" xmlns:mc="http://schemas.openxmlformats.org/markup-compatibility/2006" xmlns:o="urn:schemas-microsoft-com:office:office" xmlns:r="http://schemas.openxmlformats.org/officeDocument/2006/relationships" xmlns:m="http://schemas.openxmlformats.org/officeDocument/2006/math" xmlns:v="urn:schemas-microsoft-com:vml" xmlns:wp14="http://schemas.microsoft.com/office/word/2010/wordprocessingDrawing" xmlns:wp="http://schemas.openxmlformats.org/drawingml/2006/wordprocessingDrawing" xmlns:w10="urn:schemas-microsoft-com:office:word" xmlns:w="http://schemas.openxmlformats.org/wordprocessingml/2006/main" xmlns:w14="http://schemas.microsoft.com/office/word/2010/wordml" xmlns:wpg="http://schemas.microsoft.com/office/word/2010/wordprocessingGroup" xmlns:wpi="http://schemas.microsoft.com/office/word/2010/wordprocessingInk" xmlns:wne="http://schemas.microsoft.com/office/word/2006/wordml" xmlns:wps="http://schemas.microsoft.com/office/word/2010/wordprocessingShape" mc:Ignorable="w14 wp14">
-  <w:comment w:id="0" w:author="Alexis Boucharin" w:date="2011-07-14T12:24:00Z" w:initials="AB">
+<w:comments xmlns:ve="http://schemas.openxmlformats.org/markup-compatibility/2006" xmlns:o="urn:schemas-microsoft-com:office:office" xmlns:r="http://schemas.openxmlformats.org/officeDocument/2006/relationships" xmlns:m="http://schemas.openxmlformats.org/officeDocument/2006/math" xmlns:v="urn:schemas-microsoft-com:vml" xmlns:wp="http://schemas.openxmlformats.org/drawingml/2006/wordprocessingDrawing" xmlns:w10="urn:schemas-microsoft-com:office:word" xmlns:w="http://schemas.openxmlformats.org/wordprocessingml/2006/main" xmlns:wne="http://schemas.microsoft.com/office/word/2006/wordml">
+  <w:comment w:id="0" w:author="Andras Lasso" w:date="2011-07-15T13:32:00Z" w:initials="AL">
     <w:p>
       <w:pPr>
         <w:pStyle w:val="CommentText"/>
@@ -886,6 +1538,25 @@
         <w:annotationRef/>
       </w:r>
       <w:r>
+        <w:rPr>
+          <w:rStyle w:val="CommentReference"/>
+        </w:rPr>
+        <w:t>This one is somewhat better</w:t>
+      </w:r>
+    </w:p>
+  </w:comment>
+  <w:comment w:id="3" w:author="Alexis Boucharin" w:date="2011-07-15T13:32:00Z" w:initials="AB">
+    <w:p>
+      <w:pPr>
+        <w:pStyle w:val="CommentText"/>
+      </w:pPr>
+      <w:r>
+        <w:rPr>
+          <w:rStyle w:val="CommentReference"/>
+        </w:rPr>
+        <w:annotationRef/>
+      </w:r>
+      <w:r>
         <w:t xml:space="preserve">I’m pretty sure we </w:t>
       </w:r>
       <w:proofErr w:type="spellStart"/>
@@ -898,7 +1569,7 @@
       </w:r>
     </w:p>
   </w:comment>
-  <w:comment w:id="1" w:author="Alexis Boucharin" w:date="2011-07-14T12:25:00Z" w:initials="AB">
+  <w:comment w:id="8" w:author="Andras Lasso" w:date="2011-07-15T13:32:00Z" w:initials="AL">
     <w:p>
       <w:pPr>
         <w:pStyle w:val="CommentText"/>
@@ -910,125 +1581,255 @@
         <w:annotationRef/>
       </w:r>
       <w:r>
-        <w:t xml:space="preserve">Is the order </w:t>
+        <w:t>Write a structured abstract: purpose, methods, results, conclusion</w:t>
+      </w:r>
+    </w:p>
+  </w:comment>
+  <w:comment w:id="16" w:author="Andras Lasso" w:date="2011-07-15T13:32:00Z" w:initials="AL">
+    <w:p>
+      <w:pPr>
+        <w:pStyle w:val="CommentText"/>
+      </w:pPr>
+      <w:r>
+        <w:rPr>
+          <w:rStyle w:val="CommentReference"/>
+        </w:rPr>
+        <w:annotationRef/>
+      </w:r>
+      <w:r>
+        <w:t>Replace it with something that explains that accuracy is important to avoid too high dose for healthy tissues and too low dose for tumor.</w:t>
+      </w:r>
+    </w:p>
+  </w:comment>
+  <w:comment w:id="17" w:author="Andras Lasso" w:date="2011-07-15T13:32:00Z" w:initials="AL">
+    <w:p>
+      <w:pPr>
+        <w:pStyle w:val="CommentText"/>
+        <w:numPr>
+          <w:ilvl w:val="0"/>
+          <w:numId w:val="2"/>
+        </w:numPr>
+      </w:pPr>
+      <w:r>
+        <w:rPr>
+          <w:rStyle w:val="CommentReference"/>
+        </w:rPr>
+        <w:annotationRef/>
+      </w:r>
+      <w:r>
+        <w:t xml:space="preserve">Problem: Current </w:t>
+      </w:r>
+      <w:r>
+        <w:t xml:space="preserve">QA </w:t>
+      </w:r>
+      <w:r>
+        <w:t xml:space="preserve">methods are manual (lengthy, operator-dependent, etc.). Solution: make it automatic. However, </w:t>
+      </w:r>
+      <w:r>
+        <w:t xml:space="preserve">currently </w:t>
+      </w:r>
+      <w:r>
+        <w:t xml:space="preserve">there </w:t>
+      </w:r>
+      <w:r>
+        <w:t>is</w:t>
+      </w:r>
+      <w:r>
+        <w:t xml:space="preserve"> no ph</w:t>
+      </w:r>
+      <w:r>
+        <w:t xml:space="preserve">antom that is suitable. Needs </w:t>
+      </w:r>
+      <w:proofErr w:type="spellStart"/>
+      <w:r>
+        <w:t>research&amp;development</w:t>
+      </w:r>
+      <w:proofErr w:type="spellEnd"/>
+      <w:r>
+        <w:t xml:space="preserve"> work to create the phantom(s)</w:t>
       </w:r>
       <w:proofErr w:type="gramStart"/>
       <w:r>
-        <w:t>good ?</w:t>
+        <w:t>.</w:t>
       </w:r>
       <w:proofErr w:type="gramEnd"/>
-      <w:r>
-        <w:t xml:space="preserve"> I’m first because I write it, </w:t>
+    </w:p>
+    <w:p>
+      <w:pPr>
+        <w:pStyle w:val="CommentText"/>
+        <w:numPr>
+          <w:ilvl w:val="0"/>
+          <w:numId w:val="2"/>
+        </w:numPr>
+      </w:pPr>
+      <w:r>
+        <w:t xml:space="preserve"> Geometric calibration requires phantoms. There are many versions, none of them is perfect, </w:t>
+      </w:r>
+      <w:proofErr w:type="gramStart"/>
+      <w:r>
+        <w:t>needs</w:t>
+      </w:r>
+      <w:proofErr w:type="gramEnd"/>
+      <w:r>
+        <w:t xml:space="preserve"> more R&amp;D work.</w:t>
+      </w:r>
+    </w:p>
+    <w:p>
+      <w:pPr>
+        <w:pStyle w:val="CommentText"/>
+      </w:pPr>
+      <w:r>
+        <w:t xml:space="preserve">=&gt; We create a method that helps this R&amp;D work by not requiring any software change when using different phantom geometries. </w:t>
+      </w:r>
+    </w:p>
+  </w:comment>
+  <w:comment w:id="20" w:author="Andras Lasso" w:date="2011-07-15T13:32:00Z" w:initials="AL">
+    <w:p>
+      <w:pPr>
+        <w:pStyle w:val="CommentText"/>
+      </w:pPr>
+      <w:r>
+        <w:rPr>
+          <w:rStyle w:val="CommentReference"/>
+        </w:rPr>
+        <w:annotationRef/>
+      </w:r>
+      <w:r>
+        <w:t>You should start with an overview, then go into the details.</w:t>
+      </w:r>
+    </w:p>
+  </w:comment>
+  <w:comment w:id="19" w:author="Alexis Boucharin" w:date="2011-07-15T13:32:00Z" w:initials="AB">
+    <w:p>
+      <w:pPr>
+        <w:pStyle w:val="CommentText"/>
+      </w:pPr>
+      <w:r>
+        <w:rPr>
+          <w:rStyle w:val="CommentReference"/>
+        </w:rPr>
+        <w:annotationRef/>
+      </w:r>
+      <w:r>
+        <w:t xml:space="preserve">Should I summarize Thomas </w:t>
+      </w:r>
+      <w:proofErr w:type="gramStart"/>
+      <w:r>
+        <w:t>algorithm ?</w:t>
+      </w:r>
+      <w:proofErr w:type="gramEnd"/>
+      <w:r>
+        <w:t xml:space="preserve"> </w:t>
+      </w:r>
+      <w:proofErr w:type="gramStart"/>
+      <w:r>
+        <w:t>or</w:t>
+      </w:r>
+      <w:proofErr w:type="gramEnd"/>
+      <w:r>
+        <w:t xml:space="preserve"> only in the full paper when we submit it in October ?</w:t>
+      </w:r>
+    </w:p>
+  </w:comment>
+  <w:comment w:id="22" w:author="Andras Lasso" w:date="2011-07-15T13:32:00Z" w:initials="AL">
+    <w:p>
+      <w:pPr>
+        <w:pStyle w:val="CommentText"/>
+      </w:pPr>
+      <w:r>
+        <w:rPr>
+          <w:rStyle w:val="CommentReference"/>
+        </w:rPr>
+        <w:annotationRef/>
+      </w:r>
+      <w:r>
+        <w:t>Add examples</w:t>
+      </w:r>
+    </w:p>
+  </w:comment>
+  <w:comment w:id="23" w:author="Andras Lasso" w:date="2011-07-15T13:32:00Z" w:initials="AL">
+    <w:p>
+      <w:pPr>
+        <w:pStyle w:val="CommentText"/>
+      </w:pPr>
+      <w:r>
+        <w:rPr>
+          <w:rStyle w:val="CommentReference"/>
+        </w:rPr>
+        <w:annotationRef/>
+      </w:r>
+      <w:r>
+        <w:t xml:space="preserve">You will need to explain why exhaustive search is a good option (simple, there are not too many candidate </w:t>
+      </w:r>
+      <w:proofErr w:type="gramStart"/>
+      <w:r>
+        <w:t>lines, …)</w:t>
+      </w:r>
+      <w:proofErr w:type="gramEnd"/>
+    </w:p>
+  </w:comment>
+  <w:comment w:id="41" w:author="Andras Lasso" w:date="2011-07-15T13:32:00Z" w:initials="AL">
+    <w:p>
+      <w:pPr>
+        <w:pStyle w:val="CommentText"/>
+      </w:pPr>
+      <w:r>
+        <w:rPr>
+          <w:rStyle w:val="CommentReference"/>
+        </w:rPr>
+        <w:annotationRef/>
+      </w:r>
+      <w:r>
+        <w:t>Do you use VTK?</w:t>
+      </w:r>
+    </w:p>
+  </w:comment>
+  <w:comment w:id="42" w:author="Alexis Boucharin" w:date="2011-07-15T13:32:00Z" w:initials="AB">
+    <w:p>
+      <w:pPr>
+        <w:pStyle w:val="CommentText"/>
+      </w:pPr>
+      <w:r>
+        <w:rPr>
+          <w:rStyle w:val="CommentReference"/>
+        </w:rPr>
+        <w:annotationRef/>
+      </w:r>
+      <w:r>
+        <w:t xml:space="preserve">Should we talk about the open source advantages of ITK, </w:t>
+      </w:r>
+      <w:proofErr w:type="gramStart"/>
+      <w:r>
+        <w:t>VTK ?</w:t>
+      </w:r>
+      <w:proofErr w:type="gramEnd"/>
+    </w:p>
+  </w:comment>
+  <w:comment w:id="54" w:author="Andras Lasso" w:date="2011-07-15T13:32:00Z" w:initials="AL">
+    <w:p>
+      <w:pPr>
+        <w:pStyle w:val="CommentText"/>
+      </w:pPr>
+      <w:r>
+        <w:rPr>
+          <w:rStyle w:val="CommentReference"/>
+        </w:rPr>
+        <w:annotationRef/>
+      </w:r>
+      <w:r>
+        <w:t xml:space="preserve">You could mention the automatic testing using </w:t>
       </w:r>
       <w:proofErr w:type="spellStart"/>
       <w:r>
-        <w:t>Csaba</w:t>
+        <w:t>CDash</w:t>
       </w:r>
       <w:proofErr w:type="spellEnd"/>
       <w:r>
-        <w:t xml:space="preserve"> second as he is the one who participated the most in the development part, </w:t>
-      </w:r>
-      <w:proofErr w:type="spellStart"/>
-      <w:r>
-        <w:t>Tomi</w:t>
-      </w:r>
-      <w:proofErr w:type="spellEnd"/>
-      <w:r>
-        <w:t xml:space="preserve"> third because he participated and you’re last because you’re supervising the project.</w:t>
+        <w:t>.</w:t>
       </w:r>
     </w:p>
   </w:comment>
-  <w:comment w:id="2" w:author="Alexis Boucharin" w:date="2011-07-14T12:25:00Z" w:initials="AB">
-    <w:p>
-      <w:pPr>
-        <w:pStyle w:val="CommentText"/>
-      </w:pPr>
-      <w:r>
-        <w:rPr>
-          <w:rStyle w:val="CommentReference"/>
-        </w:rPr>
-        <w:annotationRef/>
-      </w:r>
-      <w:r>
-        <w:t xml:space="preserve">Should I include Gabor in </w:t>
-      </w:r>
-      <w:proofErr w:type="gramStart"/>
-      <w:r>
-        <w:t>it ?</w:t>
-      </w:r>
-      <w:proofErr w:type="gramEnd"/>
-    </w:p>
-  </w:comment>
-  <w:comment w:id="3" w:author="Alexis Boucharin" w:date="2011-07-14T12:27:00Z" w:initials="AB">
-    <w:p>
-      <w:pPr>
-        <w:pStyle w:val="CommentText"/>
-      </w:pPr>
-      <w:r>
-        <w:rPr>
-          <w:rStyle w:val="CommentReference"/>
-        </w:rPr>
-        <w:annotationRef/>
-      </w:r>
-      <w:r>
-        <w:t>Should I put the Hungarian letters in your names, or do we write the names in the English alphabet?</w:t>
-      </w:r>
-    </w:p>
-  </w:comment>
-  <w:comment w:id="4" w:author="Alexis Boucharin" w:date="2011-07-14T16:22:00Z" w:initials="AB">
-    <w:p>
-      <w:pPr>
-        <w:pStyle w:val="CommentText"/>
-      </w:pPr>
-      <w:r>
-        <w:rPr>
-          <w:rStyle w:val="CommentReference"/>
-        </w:rPr>
-        <w:annotationRef/>
-      </w:r>
-      <w:r>
-        <w:t xml:space="preserve">Should I summarize Thomas </w:t>
-      </w:r>
-      <w:proofErr w:type="gramStart"/>
-      <w:r>
-        <w:t>algorithm ?</w:t>
-      </w:r>
-      <w:proofErr w:type="gramEnd"/>
-      <w:r>
-        <w:t xml:space="preserve"> </w:t>
-      </w:r>
-      <w:proofErr w:type="gramStart"/>
-      <w:r>
-        <w:t>or</w:t>
-      </w:r>
-      <w:proofErr w:type="gramEnd"/>
-      <w:r>
-        <w:t xml:space="preserve"> only in the full paper when we submit it in October ?</w:t>
-      </w:r>
-    </w:p>
-  </w:comment>
-  <w:comment w:id="6" w:author="Alexis Boucharin" w:date="2011-07-14T12:23:00Z" w:initials="AB">
-    <w:p>
-      <w:pPr>
-        <w:pStyle w:val="CommentText"/>
-      </w:pPr>
-      <w:r>
-        <w:rPr>
-          <w:rStyle w:val="CommentReference"/>
-        </w:rPr>
-        <w:annotationRef/>
-      </w:r>
-      <w:r>
-        <w:t xml:space="preserve">Should we talk about the open source advantages of ITK, </w:t>
-      </w:r>
-      <w:proofErr w:type="gramStart"/>
-      <w:r>
-        <w:t>VTK ?</w:t>
-      </w:r>
-      <w:proofErr w:type="gramEnd"/>
-    </w:p>
-  </w:comment>
-  <w:comment w:id="7" w:author="Alexis Boucharin" w:date="2011-07-14T16:15:00Z" w:initials="AB">
+  <w:comment w:id="55" w:author="Alexis Boucharin" w:date="2011-07-15T13:32:00Z" w:initials="AB">
     <w:p>
       <w:pPr>
         <w:pStyle w:val="CommentText"/>
@@ -1064,7 +1865,7 @@
 </file>
 
 <file path=word/endnotes.xml><?xml version="1.0" encoding="utf-8"?>
-<w:endnotes xmlns:wpc="http://schemas.microsoft.com/office/word/2010/wordprocessingCanvas" xmlns:mc="http://schemas.openxmlformats.org/markup-compatibility/2006" xmlns:o="urn:schemas-microsoft-com:office:office" xmlns:r="http://schemas.openxmlformats.org/officeDocument/2006/relationships" xmlns:m="http://schemas.openxmlformats.org/officeDocument/2006/math" xmlns:v="urn:schemas-microsoft-com:vml" xmlns:wp14="http://schemas.microsoft.com/office/word/2010/wordprocessingDrawing" xmlns:wp="http://schemas.openxmlformats.org/drawingml/2006/wordprocessingDrawing" xmlns:w10="urn:schemas-microsoft-com:office:word" xmlns:w="http://schemas.openxmlformats.org/wordprocessingml/2006/main" xmlns:w14="http://schemas.microsoft.com/office/word/2010/wordml" xmlns:wpg="http://schemas.microsoft.com/office/word/2010/wordprocessingGroup" xmlns:wpi="http://schemas.microsoft.com/office/word/2010/wordprocessingInk" xmlns:wne="http://schemas.microsoft.com/office/word/2006/wordml" xmlns:wps="http://schemas.microsoft.com/office/word/2010/wordprocessingShape" mc:Ignorable="w14 wp14">
+<w:endnotes xmlns:ve="http://schemas.openxmlformats.org/markup-compatibility/2006" xmlns:o="urn:schemas-microsoft-com:office:office" xmlns:r="http://schemas.openxmlformats.org/officeDocument/2006/relationships" xmlns:m="http://schemas.openxmlformats.org/officeDocument/2006/math" xmlns:v="urn:schemas-microsoft-com:vml" xmlns:wp="http://schemas.openxmlformats.org/drawingml/2006/wordprocessingDrawing" xmlns:w10="urn:schemas-microsoft-com:office:word" xmlns:w="http://schemas.openxmlformats.org/wordprocessingml/2006/main" xmlns:wne="http://schemas.microsoft.com/office/word/2006/wordml">
   <w:endnote w:type="separator" w:id="-1">
     <w:p>
       <w:pPr>
@@ -1089,7 +1890,7 @@
 </file>
 
 <file path=word/footnotes.xml><?xml version="1.0" encoding="utf-8"?>
-<w:footnotes xmlns:wpc="http://schemas.microsoft.com/office/word/2010/wordprocessingCanvas" xmlns:mc="http://schemas.openxmlformats.org/markup-compatibility/2006" xmlns:o="urn:schemas-microsoft-com:office:office" xmlns:r="http://schemas.openxmlformats.org/officeDocument/2006/relationships" xmlns:m="http://schemas.openxmlformats.org/officeDocument/2006/math" xmlns:v="urn:schemas-microsoft-com:vml" xmlns:wp14="http://schemas.microsoft.com/office/word/2010/wordprocessingDrawing" xmlns:wp="http://schemas.openxmlformats.org/drawingml/2006/wordprocessingDrawing" xmlns:w10="urn:schemas-microsoft-com:office:word" xmlns:w="http://schemas.openxmlformats.org/wordprocessingml/2006/main" xmlns:w14="http://schemas.microsoft.com/office/word/2010/wordml" xmlns:wpg="http://schemas.microsoft.com/office/word/2010/wordprocessingGroup" xmlns:wpi="http://schemas.microsoft.com/office/word/2010/wordprocessingInk" xmlns:wne="http://schemas.microsoft.com/office/word/2006/wordml" xmlns:wps="http://schemas.microsoft.com/office/word/2010/wordprocessingShape" mc:Ignorable="w14 wp14">
+<w:footnotes xmlns:ve="http://schemas.openxmlformats.org/markup-compatibility/2006" xmlns:o="urn:schemas-microsoft-com:office:office" xmlns:r="http://schemas.openxmlformats.org/officeDocument/2006/relationships" xmlns:m="http://schemas.openxmlformats.org/officeDocument/2006/math" xmlns:v="urn:schemas-microsoft-com:vml" xmlns:wp="http://schemas.openxmlformats.org/drawingml/2006/wordprocessingDrawing" xmlns:w10="urn:schemas-microsoft-com:office:word" xmlns:w="http://schemas.openxmlformats.org/wordprocessingml/2006/main" xmlns:wne="http://schemas.microsoft.com/office/word/2006/wordml">
   <w:footnote w:type="separator" w:id="-1">
     <w:p>
       <w:pPr>
@@ -1114,7 +1915,7 @@
 </file>
 
 <file path=word/numbering.xml><?xml version="1.0" encoding="utf-8"?>
-<w:numbering xmlns:wpc="http://schemas.microsoft.com/office/word/2010/wordprocessingCanvas" xmlns:mc="http://schemas.openxmlformats.org/markup-compatibility/2006" xmlns:o="urn:schemas-microsoft-com:office:office" xmlns:r="http://schemas.openxmlformats.org/officeDocument/2006/relationships" xmlns:m="http://schemas.openxmlformats.org/officeDocument/2006/math" xmlns:v="urn:schemas-microsoft-com:vml" xmlns:wp14="http://schemas.microsoft.com/office/word/2010/wordprocessingDrawing" xmlns:wp="http://schemas.openxmlformats.org/drawingml/2006/wordprocessingDrawing" xmlns:w10="urn:schemas-microsoft-com:office:word" xmlns:w="http://schemas.openxmlformats.org/wordprocessingml/2006/main" xmlns:w14="http://schemas.microsoft.com/office/word/2010/wordml" xmlns:wpg="http://schemas.microsoft.com/office/word/2010/wordprocessingGroup" xmlns:wpi="http://schemas.microsoft.com/office/word/2010/wordprocessingInk" xmlns:wne="http://schemas.microsoft.com/office/word/2006/wordml" xmlns:wps="http://schemas.microsoft.com/office/word/2010/wordprocessingShape" mc:Ignorable="w14 wp14">
+<w:numbering xmlns:ve="http://schemas.openxmlformats.org/markup-compatibility/2006" xmlns:o="urn:schemas-microsoft-com:office:office" xmlns:r="http://schemas.openxmlformats.org/officeDocument/2006/relationships" xmlns:m="http://schemas.openxmlformats.org/officeDocument/2006/math" xmlns:v="urn:schemas-microsoft-com:vml" xmlns:wp="http://schemas.openxmlformats.org/drawingml/2006/wordprocessingDrawing" xmlns:w10="urn:schemas-microsoft-com:office:word" xmlns:w="http://schemas.openxmlformats.org/wordprocessingml/2006/main" xmlns:wne="http://schemas.microsoft.com/office/word/2006/wordml">
   <w:abstractNum w:abstractNumId="0">
     <w:nsid w:val="08224218"/>
     <w:multiLevelType w:val="hybridMultilevel"/>
@@ -1201,14 +2002,106 @@
       </w:pPr>
     </w:lvl>
   </w:abstractNum>
+  <w:abstractNum w:abstractNumId="1">
+    <w:nsid w:val="3CA828BD"/>
+    <w:multiLevelType w:val="hybridMultilevel"/>
+    <w:tmpl w:val="39A619F6"/>
+    <w:lvl w:ilvl="0" w:tplc="0409000F">
+      <w:start w:val="1"/>
+      <w:numFmt w:val="decimal"/>
+      <w:lvlText w:val="%1."/>
+      <w:lvlJc w:val="left"/>
+      <w:pPr>
+        <w:ind w:left="720" w:hanging="360"/>
+      </w:pPr>
+      <w:rPr>
+        <w:rFonts w:hint="default"/>
+      </w:rPr>
+    </w:lvl>
+    <w:lvl w:ilvl="1" w:tplc="04090019" w:tentative="1">
+      <w:start w:val="1"/>
+      <w:numFmt w:val="lowerLetter"/>
+      <w:lvlText w:val="%2."/>
+      <w:lvlJc w:val="left"/>
+      <w:pPr>
+        <w:ind w:left="1440" w:hanging="360"/>
+      </w:pPr>
+    </w:lvl>
+    <w:lvl w:ilvl="2" w:tplc="0409001B" w:tentative="1">
+      <w:start w:val="1"/>
+      <w:numFmt w:val="lowerRoman"/>
+      <w:lvlText w:val="%3."/>
+      <w:lvlJc w:val="right"/>
+      <w:pPr>
+        <w:ind w:left="2160" w:hanging="180"/>
+      </w:pPr>
+    </w:lvl>
+    <w:lvl w:ilvl="3" w:tplc="0409000F" w:tentative="1">
+      <w:start w:val="1"/>
+      <w:numFmt w:val="decimal"/>
+      <w:lvlText w:val="%4."/>
+      <w:lvlJc w:val="left"/>
+      <w:pPr>
+        <w:ind w:left="2880" w:hanging="360"/>
+      </w:pPr>
+    </w:lvl>
+    <w:lvl w:ilvl="4" w:tplc="04090019" w:tentative="1">
+      <w:start w:val="1"/>
+      <w:numFmt w:val="lowerLetter"/>
+      <w:lvlText w:val="%5."/>
+      <w:lvlJc w:val="left"/>
+      <w:pPr>
+        <w:ind w:left="3600" w:hanging="360"/>
+      </w:pPr>
+    </w:lvl>
+    <w:lvl w:ilvl="5" w:tplc="0409001B" w:tentative="1">
+      <w:start w:val="1"/>
+      <w:numFmt w:val="lowerRoman"/>
+      <w:lvlText w:val="%6."/>
+      <w:lvlJc w:val="right"/>
+      <w:pPr>
+        <w:ind w:left="4320" w:hanging="180"/>
+      </w:pPr>
+    </w:lvl>
+    <w:lvl w:ilvl="6" w:tplc="0409000F" w:tentative="1">
+      <w:start w:val="1"/>
+      <w:numFmt w:val="decimal"/>
+      <w:lvlText w:val="%7."/>
+      <w:lvlJc w:val="left"/>
+      <w:pPr>
+        <w:ind w:left="5040" w:hanging="360"/>
+      </w:pPr>
+    </w:lvl>
+    <w:lvl w:ilvl="7" w:tplc="04090019" w:tentative="1">
+      <w:start w:val="1"/>
+      <w:numFmt w:val="lowerLetter"/>
+      <w:lvlText w:val="%8."/>
+      <w:lvlJc w:val="left"/>
+      <w:pPr>
+        <w:ind w:left="5760" w:hanging="360"/>
+      </w:pPr>
+    </w:lvl>
+    <w:lvl w:ilvl="8" w:tplc="0409001B" w:tentative="1">
+      <w:start w:val="1"/>
+      <w:numFmt w:val="lowerRoman"/>
+      <w:lvlText w:val="%9."/>
+      <w:lvlJc w:val="right"/>
+      <w:pPr>
+        <w:ind w:left="6480" w:hanging="180"/>
+      </w:pPr>
+    </w:lvl>
+  </w:abstractNum>
   <w:num w:numId="1">
     <w:abstractNumId w:val="0"/>
+  </w:num>
+  <w:num w:numId="2">
+    <w:abstractNumId w:val="1"/>
   </w:num>
 </w:numbering>
 </file>
 
 <file path=word/styles.xml><?xml version="1.0" encoding="utf-8"?>
-<w:styles xmlns:mc="http://schemas.openxmlformats.org/markup-compatibility/2006" xmlns:r="http://schemas.openxmlformats.org/officeDocument/2006/relationships" xmlns:w="http://schemas.openxmlformats.org/wordprocessingml/2006/main" xmlns:w14="http://schemas.microsoft.com/office/word/2010/wordml" mc:Ignorable="w14">
+<w:styles xmlns:r="http://schemas.openxmlformats.org/officeDocument/2006/relationships" xmlns:w="http://schemas.openxmlformats.org/wordprocessingml/2006/main">
   <w:docDefaults>
     <w:rPrDefault>
       <w:rPr>
@@ -1366,6 +2259,7 @@
   <w:style w:type="paragraph" w:default="1" w:styleId="Normal">
     <w:name w:val="Normal"/>
     <w:qFormat/>
+    <w:rsid w:val="00415294"/>
   </w:style>
   <w:style w:type="paragraph" w:styleId="Heading1">
     <w:name w:val="heading 1"/>
@@ -1402,6 +2296,7 @@
     <w:uiPriority w:val="99"/>
     <w:semiHidden/>
     <w:unhideWhenUsed/>
+    <w:qFormat/>
     <w:tblPr>
       <w:tblInd w:w="0" w:type="dxa"/>
       <w:tblCellMar>
@@ -2290,7 +3185,7 @@
 </file>
 
 <file path=customXml/itemProps1.xml><?xml version="1.0" encoding="utf-8"?>
-<ds:datastoreItem xmlns:ds="http://schemas.openxmlformats.org/officeDocument/2006/customXml" ds:itemID="{65995BF0-486C-4B36-A1BB-09DE3C630988}">
+<ds:datastoreItem xmlns:ds="http://schemas.openxmlformats.org/officeDocument/2006/customXml" ds:itemID="{B95A9B55-B65B-4804-B107-AA69C68C157D}">
   <ds:schemaRefs>
     <ds:schemaRef ds:uri="http://schemas.openxmlformats.org/officeDocument/2006/bibliography"/>
   </ds:schemaRefs>

</xml_diff>

<commit_message>
Updated version, phantom configuration file is in it. Andras, please let me know what needs to be improved. I haven't done the overview of the method/Thomas segmentation algorithm so far.
</commit_message>
<xml_diff>
--- a/trunk/PlusLib/docs/UsFidSegAlgo/Line Pattern to Line Cross Section detection algorithm.docx
+++ b/trunk/PlusLib/docs/UsFidSegAlgo/Line Pattern to Line Cross Section detection algorithm.docx
@@ -1,6 +1,6 @@
 
 <file path=word/document.xml><?xml version="1.0" encoding="utf-8"?>
-<w:document xmlns:ve="http://schemas.openxmlformats.org/markup-compatibility/2006" xmlns:o="urn:schemas-microsoft-com:office:office" xmlns:r="http://schemas.openxmlformats.org/officeDocument/2006/relationships" xmlns:m="http://schemas.openxmlformats.org/officeDocument/2006/math" xmlns:v="urn:schemas-microsoft-com:vml" xmlns:wp="http://schemas.openxmlformats.org/drawingml/2006/wordprocessingDrawing" xmlns:w10="urn:schemas-microsoft-com:office:word" xmlns:w="http://schemas.openxmlformats.org/wordprocessingml/2006/main" xmlns:wne="http://schemas.microsoft.com/office/word/2006/wordml">
+<w:document xmlns:wpc="http://schemas.microsoft.com/office/word/2010/wordprocessingCanvas" xmlns:mc="http://schemas.openxmlformats.org/markup-compatibility/2006" xmlns:o="urn:schemas-microsoft-com:office:office" xmlns:r="http://schemas.openxmlformats.org/officeDocument/2006/relationships" xmlns:m="http://schemas.openxmlformats.org/officeDocument/2006/math" xmlns:v="urn:schemas-microsoft-com:vml" xmlns:wp14="http://schemas.microsoft.com/office/word/2010/wordprocessingDrawing" xmlns:wp="http://schemas.openxmlformats.org/drawingml/2006/wordprocessingDrawing" xmlns:w10="urn:schemas-microsoft-com:office:word" xmlns:w="http://schemas.openxmlformats.org/wordprocessingml/2006/main" xmlns:w14="http://schemas.microsoft.com/office/word/2010/wordml" xmlns:wpg="http://schemas.microsoft.com/office/word/2010/wordprocessingGroup" xmlns:wpi="http://schemas.microsoft.com/office/word/2010/wordprocessingInk" xmlns:wne="http://schemas.microsoft.com/office/word/2006/wordml" xmlns:wps="http://schemas.microsoft.com/office/word/2010/wordprocessingShape" mc:Ignorable="w14 wp14">
   <w:body>
     <w:p>
       <w:pPr>
@@ -11,52 +11,14 @@
           <w:szCs w:val="40"/>
         </w:rPr>
       </w:pPr>
-      <w:commentRangeStart w:id="0"/>
-      <w:ins w:id="1" w:author="Andras Lasso" w:date="2011-07-15T12:15:00Z">
-        <w:r>
-          <w:rPr>
-            <w:b/>
-            <w:sz w:val="40"/>
-            <w:szCs w:val="40"/>
-          </w:rPr>
-          <w:t>Matching of fiducial lines to slice intersection point</w:t>
-        </w:r>
-      </w:ins>
-      <w:ins w:id="2" w:author="Andras Lasso" w:date="2011-07-15T12:16:00Z">
-        <w:r>
-          <w:rPr>
-            <w:b/>
-            <w:sz w:val="40"/>
-            <w:szCs w:val="40"/>
-          </w:rPr>
-          <w:t>s in ultrasound images</w:t>
-        </w:r>
-        <w:commentRangeEnd w:id="0"/>
-        <w:r>
-          <w:rPr>
-            <w:rStyle w:val="CommentReference"/>
-          </w:rPr>
-          <w:commentReference w:id="0"/>
-        </w:r>
-      </w:ins>
-      <w:commentRangeStart w:id="3"/>
-      <w:del w:id="4" w:author="Andras Lasso" w:date="2011-07-15T12:16:00Z">
-        <w:r>
-          <w:rPr>
-            <w:b/>
-            <w:sz w:val="40"/>
-            <w:szCs w:val="40"/>
-          </w:rPr>
-          <w:delText>Ultrasound Imaging Points to Line Registration.</w:delText>
-        </w:r>
-        <w:commentRangeEnd w:id="3"/>
-        <w:r>
-          <w:rPr>
-            <w:rStyle w:val="CommentReference"/>
-          </w:rPr>
-          <w:commentReference w:id="3"/>
-        </w:r>
-      </w:del>
+      <w:r>
+        <w:rPr>
+          <w:b/>
+          <w:sz w:val="40"/>
+          <w:szCs w:val="40"/>
+        </w:rPr>
+        <w:t>Matching of fiducial lines to slice intersection points in ultrasound images</w:t>
+      </w:r>
     </w:p>
     <w:p>
       <w:pPr>
@@ -83,26 +45,18 @@
         </w:rPr>
         <w:t xml:space="preserve">, </w:t>
       </w:r>
-      <w:ins w:id="5" w:author="Andras Lasso" w:date="2011-07-15T12:17:00Z">
-        <w:r>
-          <w:rPr>
-            <w:sz w:val="24"/>
-          </w:rPr>
-          <w:t>Andras Lasso</w:t>
-        </w:r>
-        <w:r>
-          <w:rPr>
-            <w:sz w:val="24"/>
-          </w:rPr>
-          <w:t>,</w:t>
-        </w:r>
-        <w:r>
-          <w:rPr>
-            <w:sz w:val="24"/>
-          </w:rPr>
-          <w:t xml:space="preserve"> </w:t>
-        </w:r>
-      </w:ins>
+      <w:r>
+        <w:rPr>
+          <w:sz w:val="24"/>
+        </w:rPr>
+        <w:t>Andras Lasso</w:t>
+      </w:r>
+      <w:r>
+        <w:rPr>
+          <w:sz w:val="24"/>
+        </w:rPr>
+        <w:t xml:space="preserve">, </w:t>
+      </w:r>
       <w:r>
         <w:rPr>
           <w:sz w:val="24"/>
@@ -115,22 +69,12 @@
         </w:rPr>
         <w:t xml:space="preserve">, Tamas Heffter, </w:t>
       </w:r>
-      <w:del w:id="6" w:author="Andras Lasso" w:date="2011-07-15T12:17:00Z">
-        <w:r>
-          <w:rPr>
-            <w:sz w:val="24"/>
-          </w:rPr>
-          <w:delText>Andras Lasso</w:delText>
-        </w:r>
-      </w:del>
-      <w:ins w:id="7" w:author="Andras Lasso" w:date="2011-07-15T12:17:00Z">
-        <w:r>
-          <w:rPr>
-            <w:sz w:val="24"/>
-          </w:rPr>
-          <w:t>Gabor Fichtinger</w:t>
-        </w:r>
-      </w:ins>
+      <w:r>
+        <w:rPr>
+          <w:sz w:val="24"/>
+        </w:rPr>
+        <w:t>Gabor Fichtinger</w:t>
+      </w:r>
     </w:p>
     <w:p>
       <w:pPr>
@@ -164,7 +108,6 @@
           <w:u w:val="single"/>
         </w:rPr>
       </w:pPr>
-      <w:commentRangeStart w:id="8"/>
       <w:r>
         <w:rPr>
           <w:rFonts w:ascii="Times New Roman" w:hAnsi="Times New Roman" w:cs="Times New Roman"/>
@@ -174,14 +117,7 @@
           <w:szCs w:val="24"/>
           <w:u w:val="single"/>
         </w:rPr>
-        <w:t>Abstract</w:t>
-      </w:r>
-      <w:commentRangeEnd w:id="8"/>
-      <w:r>
-        <w:rPr>
-          <w:rStyle w:val="CommentReference"/>
-        </w:rPr>
-        <w:commentReference w:id="8"/>
+        <w:t>Purpose</w:t>
       </w:r>
     </w:p>
     <w:p>
@@ -200,57 +136,16 @@
           <w:sz w:val="24"/>
           <w:szCs w:val="24"/>
         </w:rPr>
-        <w:t xml:space="preserve">Ultrasound imaging devices are now part of prostate brachytherapy </w:t>
-      </w:r>
-      <w:del w:id="9" w:author="Andras Lasso" w:date="2011-07-15T12:18:00Z">
-        <w:r>
-          <w:rPr>
-            <w:rFonts w:ascii="Times New Roman" w:hAnsi="Times New Roman" w:cs="Times New Roman"/>
-            <w:sz w:val="24"/>
-            <w:szCs w:val="24"/>
-          </w:rPr>
-          <w:delText xml:space="preserve">preoperative </w:delText>
-        </w:r>
-      </w:del>
-      <w:r>
-        <w:rPr>
-          <w:rFonts w:ascii="Times New Roman" w:hAnsi="Times New Roman" w:cs="Times New Roman"/>
-          <w:sz w:val="24"/>
-          <w:szCs w:val="24"/>
-        </w:rPr>
-        <w:t>planning</w:t>
-      </w:r>
-      <w:ins w:id="10" w:author="Andras Lasso" w:date="2011-07-15T12:18:00Z">
-        <w:r>
-          <w:rPr>
-            <w:rFonts w:ascii="Times New Roman" w:hAnsi="Times New Roman" w:cs="Times New Roman"/>
-            <w:sz w:val="24"/>
-            <w:szCs w:val="24"/>
-          </w:rPr>
-          <w:t xml:space="preserve"> and delivery. </w:t>
-        </w:r>
-      </w:ins>
-      <w:del w:id="11" w:author="Andras Lasso" w:date="2011-07-15T12:18:00Z">
-        <w:r>
-          <w:rPr>
-            <w:rFonts w:ascii="Times New Roman" w:hAnsi="Times New Roman" w:cs="Times New Roman"/>
-            <w:sz w:val="24"/>
-            <w:szCs w:val="24"/>
-          </w:rPr>
-          <w:delText xml:space="preserve"> and t</w:delText>
-        </w:r>
-      </w:del>
-      <w:proofErr w:type="gramStart"/>
-      <w:ins w:id="12" w:author="Andras Lasso" w:date="2011-07-15T12:18:00Z">
-        <w:r>
-          <w:rPr>
-            <w:rFonts w:ascii="Times New Roman" w:hAnsi="Times New Roman" w:cs="Times New Roman"/>
-            <w:sz w:val="24"/>
-            <w:szCs w:val="24"/>
-          </w:rPr>
-          <w:t>T</w:t>
-        </w:r>
-      </w:ins>
+        <w:t>Ultrasound imaging devices are now part of prostate brachytherapy planning</w:t>
+      </w:r>
+      <w:r>
+        <w:rPr>
+          <w:rFonts w:ascii="Times New Roman" w:hAnsi="Times New Roman" w:cs="Times New Roman"/>
+          <w:sz w:val="24"/>
+          <w:szCs w:val="24"/>
+        </w:rPr>
+        <w:t xml:space="preserve"> and delivery. T</w:t>
+      </w:r>
       <w:r>
         <w:rPr>
           <w:rFonts w:ascii="Times New Roman" w:hAnsi="Times New Roman" w:cs="Times New Roman"/>
@@ -259,16 +154,22 @@
         </w:rPr>
         <w:t>herefore</w:t>
       </w:r>
-      <w:ins w:id="13" w:author="Andras Lasso" w:date="2011-07-15T12:18:00Z">
-        <w:r>
-          <w:rPr>
-            <w:rFonts w:ascii="Times New Roman" w:hAnsi="Times New Roman" w:cs="Times New Roman"/>
-            <w:sz w:val="24"/>
-            <w:szCs w:val="24"/>
-          </w:rPr>
-          <w:t>, imaging system</w:t>
-        </w:r>
-      </w:ins>
+      <w:r>
+        <w:rPr>
+          <w:rFonts w:ascii="Times New Roman" w:hAnsi="Times New Roman" w:cs="Times New Roman"/>
+          <w:sz w:val="24"/>
+          <w:szCs w:val="24"/>
+        </w:rPr>
+        <w:t>, imaging system</w:t>
+      </w:r>
+      <w:r>
+        <w:rPr>
+          <w:rFonts w:ascii="Times New Roman" w:hAnsi="Times New Roman" w:cs="Times New Roman"/>
+          <w:sz w:val="24"/>
+          <w:szCs w:val="24"/>
+        </w:rPr>
+        <w:t>s</w:t>
+      </w:r>
       <w:r>
         <w:rPr>
           <w:rFonts w:ascii="Times New Roman" w:hAnsi="Times New Roman" w:cs="Times New Roman"/>
@@ -277,26 +178,14 @@
         </w:rPr>
         <w:t xml:space="preserve"> ha</w:t>
       </w:r>
-      <w:del w:id="14" w:author="Andras Lasso" w:date="2011-07-15T12:19:00Z">
-        <w:r>
-          <w:rPr>
-            <w:rFonts w:ascii="Times New Roman" w:hAnsi="Times New Roman" w:cs="Times New Roman"/>
-            <w:sz w:val="24"/>
-            <w:szCs w:val="24"/>
-          </w:rPr>
-          <w:delText>ve</w:delText>
-        </w:r>
-      </w:del>
-      <w:ins w:id="15" w:author="Andras Lasso" w:date="2011-07-15T12:19:00Z">
-        <w:r>
-          <w:rPr>
-            <w:rFonts w:ascii="Times New Roman" w:hAnsi="Times New Roman" w:cs="Times New Roman"/>
-            <w:sz w:val="24"/>
-            <w:szCs w:val="24"/>
-          </w:rPr>
-          <w:t>s</w:t>
-        </w:r>
-      </w:ins>
+      <w:r>
+        <w:rPr>
+          <w:rFonts w:ascii="Times New Roman" w:hAnsi="Times New Roman" w:cs="Times New Roman"/>
+          <w:sz w:val="24"/>
+          <w:szCs w:val="24"/>
+        </w:rPr>
+        <w:t>ve</w:t>
+      </w:r>
       <w:r>
         <w:rPr>
           <w:rFonts w:ascii="Times New Roman" w:hAnsi="Times New Roman" w:cs="Times New Roman"/>
@@ -305,21 +194,21 @@
         </w:rPr>
         <w:t xml:space="preserve"> to be calibrated and tested as precisely as possible </w:t>
       </w:r>
-      <w:commentRangeStart w:id="16"/>
-      <w:r>
-        <w:rPr>
-          <w:rFonts w:ascii="Times New Roman" w:hAnsi="Times New Roman" w:cs="Times New Roman"/>
-          <w:sz w:val="24"/>
-          <w:szCs w:val="24"/>
-        </w:rPr>
-        <w:t>to help physicians elaborate their diagnosis and operative plan with accuracy</w:t>
-      </w:r>
-      <w:commentRangeEnd w:id="16"/>
-      <w:r>
-        <w:rPr>
-          <w:rStyle w:val="CommentReference"/>
-        </w:rPr>
-        <w:commentReference w:id="16"/>
+      <w:r>
+        <w:rPr>
+          <w:rFonts w:ascii="Times New Roman" w:hAnsi="Times New Roman" w:cs="Times New Roman"/>
+          <w:sz w:val="24"/>
+          <w:szCs w:val="24"/>
+        </w:rPr>
+        <w:t xml:space="preserve">as it is important to avoid too high dose to preserve healthy tissue and too low dose </w:t>
+      </w:r>
+      <w:r>
+        <w:rPr>
+          <w:rFonts w:ascii="Times New Roman" w:hAnsi="Times New Roman" w:cs="Times New Roman"/>
+          <w:sz w:val="24"/>
+          <w:szCs w:val="24"/>
+        </w:rPr>
+        <w:t>which would not be sufficient to treat the tumor</w:t>
       </w:r>
       <w:r>
         <w:rPr>
@@ -329,7 +218,14 @@
         </w:rPr>
         <w:t>.</w:t>
       </w:r>
-      <w:proofErr w:type="gramEnd"/>
+      <w:r>
+        <w:rPr>
+          <w:rFonts w:ascii="Times New Roman" w:hAnsi="Times New Roman" w:cs="Times New Roman"/>
+          <w:sz w:val="24"/>
+          <w:szCs w:val="24"/>
+        </w:rPr>
+        <w:t xml:space="preserve"> Current</w:t>
+      </w:r>
       <w:r>
         <w:rPr>
           <w:rFonts w:ascii="Times New Roman" w:hAnsi="Times New Roman" w:cs="Times New Roman"/>
@@ -338,40 +234,111 @@
         </w:rPr>
         <w:t xml:space="preserve"> </w:t>
       </w:r>
-      <w:commentRangeStart w:id="17"/>
-      <w:r>
-        <w:rPr>
-          <w:rFonts w:ascii="Times New Roman" w:hAnsi="Times New Roman" w:cs="Times New Roman"/>
-          <w:sz w:val="24"/>
-          <w:szCs w:val="24"/>
-        </w:rPr>
-        <w:t xml:space="preserve">Image quality assurance and </w:t>
-      </w:r>
-      <w:ins w:id="18" w:author="Andras Lasso" w:date="2011-07-15T12:20:00Z">
-        <w:r>
-          <w:rPr>
-            <w:rFonts w:ascii="Times New Roman" w:hAnsi="Times New Roman" w:cs="Times New Roman"/>
-            <w:sz w:val="24"/>
-            <w:szCs w:val="24"/>
-          </w:rPr>
-          <w:t xml:space="preserve">geometric </w:t>
-        </w:r>
-      </w:ins>
-      <w:r>
-        <w:rPr>
-          <w:rFonts w:ascii="Times New Roman" w:hAnsi="Times New Roman" w:cs="Times New Roman"/>
-          <w:sz w:val="24"/>
-          <w:szCs w:val="24"/>
-        </w:rPr>
-        <w:t xml:space="preserve">calibration of ultrasound imaging systems are performed on several types of phantoms containing fiducial lines in different configuration. </w:t>
-      </w:r>
-      <w:r>
-        <w:rPr>
-          <w:rFonts w:ascii="Times New Roman" w:hAnsi="Times New Roman" w:cs="Times New Roman"/>
-          <w:sz w:val="24"/>
-          <w:szCs w:val="24"/>
-        </w:rPr>
-        <w:t>Automatic fiducial line segmentation is</w:t>
+      <w:r>
+        <w:rPr>
+          <w:rFonts w:ascii="Times New Roman" w:hAnsi="Times New Roman" w:cs="Times New Roman"/>
+          <w:sz w:val="24"/>
+          <w:szCs w:val="24"/>
+        </w:rPr>
+        <w:t>i</w:t>
+      </w:r>
+      <w:r>
+        <w:rPr>
+          <w:rFonts w:ascii="Times New Roman" w:hAnsi="Times New Roman" w:cs="Times New Roman"/>
+          <w:sz w:val="24"/>
+          <w:szCs w:val="24"/>
+        </w:rPr>
+        <w:t>mage quality assurance</w:t>
+      </w:r>
+      <w:r>
+        <w:rPr>
+          <w:rFonts w:ascii="Times New Roman" w:hAnsi="Times New Roman" w:cs="Times New Roman"/>
+          <w:sz w:val="24"/>
+          <w:szCs w:val="24"/>
+        </w:rPr>
+        <w:t xml:space="preserve"> methods are manual and therefore lengthy and operator dependent. To avoid these issues an automatic quality assurance method is necessary. However, currently there is no phantom that is suitable to perform all the required tests and research and development is needed to create new phantoms.</w:t>
+      </w:r>
+      <w:r>
+        <w:rPr>
+          <w:rFonts w:ascii="Times New Roman" w:hAnsi="Times New Roman" w:cs="Times New Roman"/>
+          <w:sz w:val="24"/>
+          <w:szCs w:val="24"/>
+        </w:rPr>
+        <w:t xml:space="preserve"> </w:t>
+      </w:r>
+      <w:r>
+        <w:rPr>
+          <w:rFonts w:ascii="Times New Roman" w:hAnsi="Times New Roman" w:cs="Times New Roman"/>
+          <w:sz w:val="24"/>
+          <w:szCs w:val="24"/>
+        </w:rPr>
+        <w:t>G</w:t>
+      </w:r>
+      <w:r>
+        <w:rPr>
+          <w:rFonts w:ascii="Times New Roman" w:hAnsi="Times New Roman" w:cs="Times New Roman"/>
+          <w:sz w:val="24"/>
+          <w:szCs w:val="24"/>
+        </w:rPr>
+        <w:t xml:space="preserve">eometric </w:t>
+      </w:r>
+      <w:r>
+        <w:rPr>
+          <w:rFonts w:ascii="Times New Roman" w:hAnsi="Times New Roman" w:cs="Times New Roman"/>
+          <w:sz w:val="24"/>
+          <w:szCs w:val="24"/>
+        </w:rPr>
+        <w:t>calibration of ultrasound imaging systems</w:t>
+      </w:r>
+      <w:r>
+        <w:rPr>
+          <w:rFonts w:ascii="Times New Roman" w:hAnsi="Times New Roman" w:cs="Times New Roman"/>
+          <w:sz w:val="24"/>
+          <w:szCs w:val="24"/>
+        </w:rPr>
+        <w:t xml:space="preserve"> require</w:t>
+      </w:r>
+      <w:r>
+        <w:rPr>
+          <w:rFonts w:ascii="Times New Roman" w:hAnsi="Times New Roman" w:cs="Times New Roman"/>
+          <w:sz w:val="24"/>
+          <w:szCs w:val="24"/>
+        </w:rPr>
+        <w:t>s</w:t>
+      </w:r>
+      <w:r>
+        <w:rPr>
+          <w:rFonts w:ascii="Times New Roman" w:hAnsi="Times New Roman" w:cs="Times New Roman"/>
+          <w:sz w:val="24"/>
+          <w:szCs w:val="24"/>
+        </w:rPr>
+        <w:t xml:space="preserve"> phantoms and even though many versions are available, none of them is perfect, so more research and development work is required. </w:t>
+      </w:r>
+      <w:r>
+        <w:rPr>
+          <w:rFonts w:ascii="Times New Roman" w:hAnsi="Times New Roman" w:cs="Times New Roman"/>
+          <w:sz w:val="24"/>
+          <w:szCs w:val="24"/>
+        </w:rPr>
+        <w:t xml:space="preserve">Automatic </w:t>
+      </w:r>
+      <w:proofErr w:type="spellStart"/>
+      <w:r>
+        <w:rPr>
+          <w:rFonts w:ascii="Times New Roman" w:hAnsi="Times New Roman" w:cs="Times New Roman"/>
+          <w:sz w:val="24"/>
+          <w:szCs w:val="24"/>
+        </w:rPr>
+        <w:t>fiducial</w:t>
+      </w:r>
+      <w:proofErr w:type="spellEnd"/>
+      <w:r>
+        <w:rPr>
+          <w:rFonts w:ascii="Times New Roman" w:hAnsi="Times New Roman" w:cs="Times New Roman"/>
+          <w:sz w:val="24"/>
+          <w:szCs w:val="24"/>
+        </w:rPr>
+        <w:t xml:space="preserve"> line segmentation is</w:t>
       </w:r>
       <w:r>
         <w:rPr>
@@ -395,22 +362,7 @@
           <w:sz w:val="24"/>
           <w:szCs w:val="24"/>
         </w:rPr>
-        <w:t>systems.</w:t>
-      </w:r>
-      <w:commentRangeEnd w:id="17"/>
-      <w:r>
-        <w:rPr>
-          <w:rStyle w:val="CommentReference"/>
-        </w:rPr>
-        <w:commentReference w:id="17"/>
-      </w:r>
-      <w:r>
-        <w:rPr>
-          <w:rFonts w:ascii="Times New Roman" w:hAnsi="Times New Roman" w:cs="Times New Roman"/>
-          <w:sz w:val="24"/>
-          <w:szCs w:val="24"/>
-        </w:rPr>
-        <w:t xml:space="preserve"> However, the current methods need to develop new code specific to a phantom. This operation is time consuming and the </w:t>
+        <w:t xml:space="preserve">systems. However, the current methods need to develop new code specific to a phantom. This operation is time consuming and the </w:t>
       </w:r>
       <w:r>
         <w:rPr>
@@ -426,7 +378,79 @@
           <w:sz w:val="24"/>
           <w:szCs w:val="24"/>
         </w:rPr>
-        <w:t>parameters are often fixed and obtained via a trial and error process. We propose a new method that will handle several configuration for the fiducial lines without requiring any change in the code</w:t>
+        <w:t xml:space="preserve">parameters are often fixed and obtained via a trial and error process. </w:t>
+      </w:r>
+      <w:r>
+        <w:rPr>
+          <w:rFonts w:ascii="Times New Roman" w:hAnsi="Times New Roman" w:cs="Times New Roman"/>
+          <w:sz w:val="24"/>
+          <w:szCs w:val="24"/>
+        </w:rPr>
+        <w:t xml:space="preserve">We </w:t>
+      </w:r>
+      <w:r>
+        <w:rPr>
+          <w:rFonts w:ascii="Times New Roman" w:hAnsi="Times New Roman" w:cs="Times New Roman"/>
+          <w:sz w:val="24"/>
+          <w:szCs w:val="24"/>
+        </w:rPr>
+        <w:t xml:space="preserve">propose </w:t>
+      </w:r>
+      <w:r>
+        <w:rPr>
+          <w:rFonts w:ascii="Times New Roman" w:hAnsi="Times New Roman" w:cs="Times New Roman"/>
+          <w:sz w:val="24"/>
+          <w:szCs w:val="24"/>
+        </w:rPr>
+        <w:t xml:space="preserve">a method that helps this research and development work by not requiring any software changes when using different phantom geometries. </w:t>
+      </w:r>
+      <w:r>
+        <w:rPr>
+          <w:rFonts w:ascii="Times New Roman" w:hAnsi="Times New Roman" w:cs="Times New Roman"/>
+          <w:sz w:val="24"/>
+          <w:szCs w:val="24"/>
+        </w:rPr>
+        <w:t>by</w:t>
+      </w:r>
+      <w:r>
+        <w:rPr>
+          <w:rFonts w:ascii="Times New Roman" w:hAnsi="Times New Roman" w:cs="Times New Roman"/>
+          <w:sz w:val="24"/>
+          <w:szCs w:val="24"/>
+        </w:rPr>
+        <w:t xml:space="preserve"> handl</w:t>
+      </w:r>
+      <w:r>
+        <w:rPr>
+          <w:rFonts w:ascii="Times New Roman" w:hAnsi="Times New Roman" w:cs="Times New Roman"/>
+          <w:sz w:val="24"/>
+          <w:szCs w:val="24"/>
+        </w:rPr>
+        <w:t>ing</w:t>
+      </w:r>
+      <w:r>
+        <w:rPr>
+          <w:rFonts w:ascii="Times New Roman" w:hAnsi="Times New Roman" w:cs="Times New Roman"/>
+          <w:sz w:val="24"/>
+          <w:szCs w:val="24"/>
+        </w:rPr>
+        <w:t xml:space="preserve"> several configuration</w:t>
+      </w:r>
+      <w:r>
+        <w:rPr>
+          <w:rFonts w:ascii="Times New Roman" w:hAnsi="Times New Roman" w:cs="Times New Roman"/>
+          <w:sz w:val="24"/>
+          <w:szCs w:val="24"/>
+        </w:rPr>
+        <w:t>s</w:t>
+      </w:r>
+      <w:r>
+        <w:rPr>
+          <w:rFonts w:ascii="Times New Roman" w:hAnsi="Times New Roman" w:cs="Times New Roman"/>
+          <w:sz w:val="24"/>
+          <w:szCs w:val="24"/>
+        </w:rPr>
+        <w:t xml:space="preserve"> for the fiducial lines</w:t>
       </w:r>
       <w:r>
         <w:rPr>
@@ -481,8 +505,8 @@
           <w:szCs w:val="24"/>
         </w:rPr>
       </w:pPr>
-      <w:commentRangeStart w:id="19"/>
-      <w:commentRangeStart w:id="20"/>
+      <w:commentRangeStart w:id="0"/>
+      <w:commentRangeStart w:id="1"/>
       <w:r>
         <w:rPr>
           <w:rFonts w:ascii="Times New Roman" w:hAnsi="Times New Roman" w:cs="Times New Roman"/>
@@ -491,12 +515,12 @@
         </w:rPr>
         <w:t>The</w:t>
       </w:r>
-      <w:commentRangeEnd w:id="20"/>
+      <w:commentRangeEnd w:id="0"/>
       <w:r>
         <w:rPr>
           <w:rStyle w:val="CommentReference"/>
         </w:rPr>
-        <w:commentReference w:id="20"/>
+        <w:commentReference w:id="0"/>
       </w:r>
       <w:r>
         <w:rPr>
@@ -540,6 +564,7 @@
           <w:id w:val="-463730729"/>
           <w:citation/>
         </w:sdtPr>
+        <w:sdtEndPr/>
         <w:sdtContent>
           <w:r>
             <w:rPr>
@@ -600,12 +625,12 @@
         </w:rPr>
         <w:t xml:space="preserve"> provides a list of fiducial points sorted by intensity that the method takes as an input. </w:t>
       </w:r>
-      <w:commentRangeEnd w:id="19"/>
+      <w:commentRangeEnd w:id="1"/>
       <w:r>
         <w:rPr>
           <w:rStyle w:val="CommentReference"/>
         </w:rPr>
-        <w:commentReference w:id="19"/>
+        <w:commentReference w:id="1"/>
       </w:r>
     </w:p>
     <w:p>
@@ -624,7 +649,25 @@
           <w:sz w:val="24"/>
           <w:szCs w:val="24"/>
         </w:rPr>
-        <w:t xml:space="preserve">From the list of fiducial </w:t>
+        <w:t xml:space="preserve">From the list of </w:t>
+      </w:r>
+      <w:proofErr w:type="spellStart"/>
+      <w:r>
+        <w:rPr>
+          <w:rFonts w:ascii="Times New Roman" w:hAnsi="Times New Roman" w:cs="Times New Roman"/>
+          <w:sz w:val="24"/>
+          <w:szCs w:val="24"/>
+        </w:rPr>
+        <w:t>fiducial</w:t>
+      </w:r>
+      <w:proofErr w:type="spellEnd"/>
+      <w:r>
+        <w:rPr>
+          <w:rFonts w:ascii="Times New Roman" w:hAnsi="Times New Roman" w:cs="Times New Roman"/>
+          <w:sz w:val="24"/>
+          <w:szCs w:val="24"/>
+        </w:rPr>
+        <w:t xml:space="preserve"> </w:t>
       </w:r>
       <w:r>
         <w:rPr>
@@ -640,25 +683,7 @@
           <w:sz w:val="24"/>
           <w:szCs w:val="24"/>
         </w:rPr>
-        <w:t>-point</w:t>
-      </w:r>
-      <w:del w:id="21" w:author="Andras Lasso" w:date="2011-07-15T12:28:00Z">
-        <w:r>
-          <w:rPr>
-            <w:rFonts w:ascii="Times New Roman" w:hAnsi="Times New Roman" w:cs="Times New Roman"/>
-            <w:sz w:val="24"/>
-            <w:szCs w:val="24"/>
-          </w:rPr>
-          <w:delText>s</w:delText>
-        </w:r>
-      </w:del>
-      <w:r>
-        <w:rPr>
-          <w:rFonts w:ascii="Times New Roman" w:hAnsi="Times New Roman" w:cs="Times New Roman"/>
-          <w:sz w:val="24"/>
-          <w:szCs w:val="24"/>
-        </w:rPr>
-        <w:t xml:space="preserve"> lines are computed and sorted by their intensity so that we have a list of lines each</w:t>
+        <w:t>-point lines are computed and sorted by their intensity so that we have a list of lines each</w:t>
       </w:r>
       <w:r>
         <w:rPr>
@@ -682,9 +707,25 @@
           <w:sz w:val="24"/>
           <w:szCs w:val="24"/>
         </w:rPr>
-        <w:t xml:space="preserve">. The number or fiducial lines (fiducial points in a cross plane) </w:t>
-      </w:r>
-      <w:commentRangeStart w:id="22"/>
+        <w:t>. The number o</w:t>
+      </w:r>
+      <w:r>
+        <w:rPr>
+          <w:rFonts w:ascii="Times New Roman" w:hAnsi="Times New Roman" w:cs="Times New Roman"/>
+          <w:sz w:val="24"/>
+          <w:szCs w:val="24"/>
+        </w:rPr>
+        <w:t>f</w:t>
+      </w:r>
+      <w:r>
+        <w:rPr>
+          <w:rFonts w:ascii="Times New Roman" w:hAnsi="Times New Roman" w:cs="Times New Roman"/>
+          <w:sz w:val="24"/>
+          <w:szCs w:val="24"/>
+        </w:rPr>
+        <w:t xml:space="preserve"> fiducial lines (fiducial points in a cross plane) </w:t>
+      </w:r>
+      <w:commentRangeStart w:id="2"/>
       <w:r>
         <w:rPr>
           <w:rFonts w:ascii="Times New Roman" w:hAnsi="Times New Roman" w:cs="Times New Roman"/>
@@ -693,12 +734,12 @@
         </w:rPr>
         <w:t>is provided in the phantom configuration file</w:t>
       </w:r>
-      <w:commentRangeEnd w:id="22"/>
+      <w:commentRangeEnd w:id="2"/>
       <w:r>
         <w:rPr>
           <w:rStyle w:val="CommentReference"/>
         </w:rPr>
-        <w:commentReference w:id="22"/>
+        <w:commentReference w:id="2"/>
       </w:r>
       <w:r>
         <w:rPr>
@@ -714,57 +755,7 @@
           <w:sz w:val="24"/>
           <w:szCs w:val="24"/>
         </w:rPr>
-        <w:t>The number of these structures is not limited and is provided in the phantom configuration file.</w:t>
-      </w:r>
-      <w:r>
-        <w:rPr>
-          <w:rFonts w:ascii="Times New Roman" w:hAnsi="Times New Roman" w:cs="Times New Roman"/>
-          <w:sz w:val="24"/>
-          <w:szCs w:val="24"/>
-        </w:rPr>
-        <w:t xml:space="preserve"> Then, an </w:t>
-      </w:r>
-      <w:commentRangeStart w:id="23"/>
-      <w:r>
-        <w:rPr>
-          <w:rFonts w:ascii="Times New Roman" w:hAnsi="Times New Roman" w:cs="Times New Roman"/>
-          <w:sz w:val="24"/>
-          <w:szCs w:val="24"/>
-        </w:rPr>
-        <w:t>exhaustive search</w:t>
-      </w:r>
-      <w:commentRangeEnd w:id="23"/>
-      <w:r>
-        <w:rPr>
-          <w:rStyle w:val="CommentReference"/>
-        </w:rPr>
-        <w:commentReference w:id="23"/>
-      </w:r>
-      <w:r>
-        <w:rPr>
-          <w:rFonts w:ascii="Times New Roman" w:hAnsi="Times New Roman" w:cs="Times New Roman"/>
-          <w:sz w:val="24"/>
-          <w:szCs w:val="24"/>
-        </w:rPr>
-        <w:t xml:space="preserve"> will be performed on the N-point</w:t>
-      </w:r>
-      <w:del w:id="24" w:author="Andras Lasso" w:date="2011-07-15T13:23:00Z">
-        <w:r>
-          <w:rPr>
-            <w:rFonts w:ascii="Times New Roman" w:hAnsi="Times New Roman" w:cs="Times New Roman"/>
-            <w:sz w:val="24"/>
-            <w:szCs w:val="24"/>
-          </w:rPr>
-          <w:delText>s</w:delText>
-        </w:r>
-      </w:del>
-      <w:r>
-        <w:rPr>
-          <w:rFonts w:ascii="Times New Roman" w:hAnsi="Times New Roman" w:cs="Times New Roman"/>
-          <w:sz w:val="24"/>
-          <w:szCs w:val="24"/>
-        </w:rPr>
-        <w:t xml:space="preserve"> lines found previously to match the actual lines made from the fiducial points from the phantom configuration file. Once the lines are </w:t>
+        <w:t xml:space="preserve">The number of </w:t>
       </w:r>
       <w:r>
         <w:rPr>
@@ -773,7 +764,111 @@
           <w:szCs w:val="24"/>
         </w:rPr>
         <w:lastRenderedPageBreak/>
-        <w:t>correctly mat</w:t>
+        <w:t>these structures is not limited and is provided in the phantom configuration file.</w:t>
+      </w:r>
+      <w:r>
+        <w:rPr>
+          <w:rFonts w:ascii="Times New Roman" w:hAnsi="Times New Roman" w:cs="Times New Roman"/>
+          <w:sz w:val="24"/>
+          <w:szCs w:val="24"/>
+        </w:rPr>
+        <w:t xml:space="preserve"> Then, a </w:t>
+      </w:r>
+      <w:r>
+        <w:rPr>
+          <w:rFonts w:ascii="Times New Roman" w:hAnsi="Times New Roman" w:cs="Times New Roman"/>
+          <w:sz w:val="24"/>
+          <w:szCs w:val="24"/>
+        </w:rPr>
+        <w:t>backtracking algorithm</w:t>
+      </w:r>
+      <w:r>
+        <w:rPr>
+          <w:rFonts w:ascii="Times New Roman" w:hAnsi="Times New Roman" w:cs="Times New Roman"/>
+          <w:sz w:val="24"/>
+          <w:szCs w:val="24"/>
+        </w:rPr>
+        <w:t xml:space="preserve"> </w:t>
+      </w:r>
+      <w:r>
+        <w:rPr>
+          <w:rFonts w:ascii="Times New Roman" w:hAnsi="Times New Roman" w:cs="Times New Roman"/>
+          <w:sz w:val="24"/>
+          <w:szCs w:val="24"/>
+        </w:rPr>
+        <w:t>is</w:t>
+      </w:r>
+      <w:r>
+        <w:rPr>
+          <w:rFonts w:ascii="Times New Roman" w:hAnsi="Times New Roman" w:cs="Times New Roman"/>
+          <w:sz w:val="24"/>
+          <w:szCs w:val="24"/>
+        </w:rPr>
+        <w:t xml:space="preserve"> performed on the N-point lines found previously to match the actual lines made from the fiducial points from the phantom configuration file</w:t>
+      </w:r>
+      <w:r>
+        <w:rPr>
+          <w:rFonts w:ascii="Times New Roman" w:hAnsi="Times New Roman" w:cs="Times New Roman"/>
+          <w:sz w:val="24"/>
+          <w:szCs w:val="24"/>
+        </w:rPr>
+        <w:t xml:space="preserve">, the choice for a </w:t>
+      </w:r>
+      <w:r>
+        <w:rPr>
+          <w:rFonts w:ascii="Times New Roman" w:hAnsi="Times New Roman" w:cs="Times New Roman"/>
+          <w:sz w:val="24"/>
+          <w:szCs w:val="24"/>
+        </w:rPr>
+        <w:t>backtracking</w:t>
+      </w:r>
+      <w:r>
+        <w:rPr>
+          <w:rFonts w:ascii="Times New Roman" w:hAnsi="Times New Roman" w:cs="Times New Roman"/>
+          <w:sz w:val="24"/>
+          <w:szCs w:val="24"/>
+        </w:rPr>
+        <w:t xml:space="preserve"> algorithm is its simplicity and the fact that there are</w:t>
+      </w:r>
+      <w:r>
+        <w:rPr>
+          <w:rFonts w:ascii="Times New Roman" w:hAnsi="Times New Roman" w:cs="Times New Roman"/>
+          <w:sz w:val="24"/>
+          <w:szCs w:val="24"/>
+        </w:rPr>
+        <w:t xml:space="preserve"> </w:t>
+      </w:r>
+      <w:r>
+        <w:rPr>
+          <w:rFonts w:ascii="Times New Roman" w:hAnsi="Times New Roman" w:cs="Times New Roman"/>
+          <w:sz w:val="24"/>
+          <w:szCs w:val="24"/>
+        </w:rPr>
+        <w:t>not too many candidate lines so the computation time of this part of the method is</w:t>
+      </w:r>
+      <w:r>
+        <w:rPr>
+          <w:rFonts w:ascii="Times New Roman" w:hAnsi="Times New Roman" w:cs="Times New Roman"/>
+          <w:sz w:val="24"/>
+          <w:szCs w:val="24"/>
+        </w:rPr>
+        <w:t xml:space="preserve"> </w:t>
+      </w:r>
+      <w:r>
+        <w:rPr>
+          <w:rFonts w:ascii="Times New Roman" w:hAnsi="Times New Roman" w:cs="Times New Roman"/>
+          <w:sz w:val="24"/>
+          <w:szCs w:val="24"/>
+        </w:rPr>
+        <w:t>not preponderant</w:t>
+      </w:r>
+      <w:r>
+        <w:rPr>
+          <w:rFonts w:ascii="Times New Roman" w:hAnsi="Times New Roman" w:cs="Times New Roman"/>
+          <w:sz w:val="24"/>
+          <w:szCs w:val="24"/>
+        </w:rPr>
+        <w:t>. Once the lines are correctly mat</w:t>
       </w:r>
       <w:r>
         <w:rPr>
@@ -789,17 +884,15 @@
           <w:sz w:val="24"/>
           <w:szCs w:val="24"/>
         </w:rPr>
-        <w:t>we can determine from image orientation and a transform matrix the correspondence between the fiducial points we found the actual one and therefore register them to the labels provided in the phantom configuration file</w:t>
-      </w:r>
-      <w:bookmarkStart w:id="25" w:name="_GoBack"/>
-      <w:bookmarkEnd w:id="25"/>
-      <w:r>
-        <w:rPr>
-          <w:rFonts w:ascii="Times New Roman" w:hAnsi="Times New Roman" w:cs="Times New Roman"/>
-          <w:sz w:val="24"/>
-          <w:szCs w:val="24"/>
-        </w:rPr>
-        <w:t>.</w:t>
+        <w:t>we can determine from image orientation and a transform matrix the correspondence between the fiducial points we found the actual one and therefore register them to the labels provided in the phantom configuration file.</w:t>
+      </w:r>
+      <w:r>
+        <w:rPr>
+          <w:rFonts w:ascii="Times New Roman" w:hAnsi="Times New Roman" w:cs="Times New Roman"/>
+          <w:sz w:val="24"/>
+          <w:szCs w:val="24"/>
+        </w:rPr>
+        <w:t xml:space="preserve"> Here is an example of a phantom configuration file:</w:t>
       </w:r>
     </w:p>
     <w:p>
@@ -812,253 +905,765 @@
           <w:szCs w:val="24"/>
         </w:rPr>
       </w:pPr>
-      <w:del w:id="26" w:author="Andras Lasso" w:date="2011-07-15T13:24:00Z">
-        <w:r>
-          <w:rPr>
-            <w:rFonts w:ascii="Times New Roman" w:hAnsi="Times New Roman" w:cs="Times New Roman"/>
-            <w:sz w:val="24"/>
-            <w:szCs w:val="24"/>
-          </w:rPr>
-          <w:delText>Moreover, t</w:delText>
-        </w:r>
-      </w:del>
-      <w:ins w:id="27" w:author="Andras Lasso" w:date="2011-07-15T13:24:00Z">
-        <w:r>
-          <w:rPr>
-            <w:rFonts w:ascii="Times New Roman" w:hAnsi="Times New Roman" w:cs="Times New Roman"/>
-            <w:sz w:val="24"/>
-            <w:szCs w:val="24"/>
-          </w:rPr>
-          <w:t>T</w:t>
-        </w:r>
-      </w:ins>
-      <w:r>
-        <w:rPr>
-          <w:rFonts w:ascii="Times New Roman" w:hAnsi="Times New Roman" w:cs="Times New Roman"/>
-          <w:sz w:val="24"/>
-          <w:szCs w:val="24"/>
-        </w:rPr>
-        <w:t xml:space="preserve">he different thresholds to accept points on a line or to register a potential line to an actual one </w:t>
-      </w:r>
-      <w:del w:id="28" w:author="Andras Lasso" w:date="2011-07-15T13:24:00Z">
-        <w:r>
-          <w:rPr>
-            <w:rFonts w:ascii="Times New Roman" w:hAnsi="Times New Roman" w:cs="Times New Roman"/>
-            <w:sz w:val="24"/>
-            <w:szCs w:val="24"/>
-          </w:rPr>
-          <w:delText xml:space="preserve">will be </w:delText>
-        </w:r>
-      </w:del>
-      <w:ins w:id="29" w:author="Andras Lasso" w:date="2011-07-15T13:24:00Z">
-        <w:r>
-          <w:rPr>
-            <w:rFonts w:ascii="Times New Roman" w:hAnsi="Times New Roman" w:cs="Times New Roman"/>
-            <w:sz w:val="24"/>
-            <w:szCs w:val="24"/>
-          </w:rPr>
-          <w:t xml:space="preserve">is </w:t>
-        </w:r>
-      </w:ins>
-      <w:r>
-        <w:rPr>
-          <w:rFonts w:ascii="Times New Roman" w:hAnsi="Times New Roman" w:cs="Times New Roman"/>
-          <w:sz w:val="24"/>
-          <w:szCs w:val="24"/>
-        </w:rPr>
-        <w:t xml:space="preserve">computed by the algorithm instead of implemented directly after a trial and error process. From the angular maximum movements of the probe, we can determine how far from the actual position the candidate line can be. This angular maximum movement </w:t>
-      </w:r>
-      <w:del w:id="30" w:author="Andras Lasso" w:date="2011-07-15T13:25:00Z">
-        <w:r>
-          <w:rPr>
-            <w:rFonts w:ascii="Times New Roman" w:hAnsi="Times New Roman" w:cs="Times New Roman"/>
-            <w:sz w:val="24"/>
-            <w:szCs w:val="24"/>
-          </w:rPr>
-          <w:delText xml:space="preserve">will </w:delText>
-        </w:r>
-      </w:del>
-      <w:r>
-        <w:rPr>
-          <w:rFonts w:ascii="Times New Roman" w:hAnsi="Times New Roman" w:cs="Times New Roman"/>
-          <w:sz w:val="24"/>
-          <w:szCs w:val="24"/>
-        </w:rPr>
-        <w:t>provide</w:t>
-      </w:r>
-      <w:ins w:id="31" w:author="Andras Lasso" w:date="2011-07-15T13:25:00Z">
-        <w:r>
-          <w:rPr>
-            <w:rFonts w:ascii="Times New Roman" w:hAnsi="Times New Roman" w:cs="Times New Roman"/>
-            <w:sz w:val="24"/>
-            <w:szCs w:val="24"/>
-          </w:rPr>
-          <w:t>s</w:t>
-        </w:r>
-      </w:ins>
-      <w:r>
-        <w:rPr>
-          <w:rFonts w:ascii="Times New Roman" w:hAnsi="Times New Roman" w:cs="Times New Roman"/>
-          <w:sz w:val="24"/>
-          <w:szCs w:val="24"/>
-        </w:rPr>
-        <w:t xml:space="preserve"> the range in which the image can actually be as the image plane might not necessarily be perpendicular to the fiducial lines due to user movements, or could be slightly rotated to one side or the other. These angular parameters can be obtained from the phantom configuration file and the input data and would allow </w:t>
-      </w:r>
-      <w:proofErr w:type="gramStart"/>
-      <w:r>
-        <w:rPr>
-          <w:rFonts w:ascii="Times New Roman" w:hAnsi="Times New Roman" w:cs="Times New Roman"/>
-          <w:sz w:val="24"/>
-          <w:szCs w:val="24"/>
-        </w:rPr>
-        <w:t>a</w:t>
-      </w:r>
-      <w:ins w:id="32" w:author="Andras Lasso" w:date="2011-07-15T13:25:00Z">
-        <w:r>
-          <w:rPr>
-            <w:rFonts w:ascii="Times New Roman" w:hAnsi="Times New Roman" w:cs="Times New Roman"/>
-            <w:sz w:val="24"/>
-            <w:szCs w:val="24"/>
-          </w:rPr>
-          <w:t>n</w:t>
-        </w:r>
-      </w:ins>
-      <w:r>
-        <w:rPr>
-          <w:rFonts w:ascii="Times New Roman" w:hAnsi="Times New Roman" w:cs="Times New Roman"/>
-          <w:sz w:val="24"/>
-          <w:szCs w:val="24"/>
-        </w:rPr>
-        <w:t xml:space="preserve"> </w:t>
-      </w:r>
-      <w:del w:id="33" w:author="Andras Lasso" w:date="2011-07-15T13:25:00Z">
-        <w:r>
-          <w:rPr>
-            <w:rFonts w:ascii="Times New Roman" w:hAnsi="Times New Roman" w:cs="Times New Roman"/>
-            <w:sz w:val="24"/>
-            <w:szCs w:val="24"/>
-          </w:rPr>
-          <w:delText xml:space="preserve">less restrictive and more </w:delText>
-        </w:r>
-      </w:del>
-      <w:r>
-        <w:rPr>
-          <w:rFonts w:ascii="Times New Roman" w:hAnsi="Times New Roman" w:cs="Times New Roman"/>
-          <w:sz w:val="24"/>
-          <w:szCs w:val="24"/>
-        </w:rPr>
-        <w:t>optimal choice of threshold parameters a</w:t>
-      </w:r>
-      <w:ins w:id="34" w:author="Andras Lasso" w:date="2011-07-15T13:26:00Z">
-        <w:r>
-          <w:rPr>
-            <w:rFonts w:ascii="Times New Roman" w:hAnsi="Times New Roman" w:cs="Times New Roman"/>
-            <w:sz w:val="24"/>
-            <w:szCs w:val="24"/>
-          </w:rPr>
-          <w:t>re</w:t>
-        </w:r>
-        <w:proofErr w:type="gramEnd"/>
-        <w:r>
-          <w:rPr>
-            <w:rFonts w:ascii="Times New Roman" w:hAnsi="Times New Roman" w:cs="Times New Roman"/>
-            <w:sz w:val="24"/>
-            <w:szCs w:val="24"/>
-          </w:rPr>
-          <w:t xml:space="preserve"> automatically </w:t>
-        </w:r>
-        <w:proofErr w:type="spellStart"/>
-        <w:r>
-          <w:rPr>
-            <w:rFonts w:ascii="Times New Roman" w:hAnsi="Times New Roman" w:cs="Times New Roman"/>
-            <w:sz w:val="24"/>
-            <w:szCs w:val="24"/>
-          </w:rPr>
-          <w:t>determined</w:t>
-        </w:r>
-      </w:ins>
-      <w:del w:id="35" w:author="Andras Lasso" w:date="2011-07-15T13:26:00Z">
-        <w:r>
-          <w:rPr>
-            <w:rFonts w:ascii="Times New Roman" w:hAnsi="Times New Roman" w:cs="Times New Roman"/>
-            <w:sz w:val="24"/>
-            <w:szCs w:val="24"/>
-          </w:rPr>
-          <w:delText xml:space="preserve">nd will not need to be changed and found again </w:delText>
-        </w:r>
-      </w:del>
-      <w:r>
-        <w:rPr>
-          <w:rFonts w:ascii="Times New Roman" w:hAnsi="Times New Roman" w:cs="Times New Roman"/>
-          <w:sz w:val="24"/>
-          <w:szCs w:val="24"/>
-        </w:rPr>
-        <w:t>for</w:t>
-      </w:r>
-      <w:proofErr w:type="spellEnd"/>
-      <w:r>
-        <w:rPr>
-          <w:rFonts w:ascii="Times New Roman" w:hAnsi="Times New Roman" w:cs="Times New Roman"/>
-          <w:sz w:val="24"/>
-          <w:szCs w:val="24"/>
-        </w:rPr>
-        <w:t xml:space="preserve"> </w:t>
-      </w:r>
-      <w:ins w:id="36" w:author="Andras Lasso" w:date="2011-07-15T13:26:00Z">
-        <w:r>
-          <w:rPr>
-            <w:rFonts w:ascii="Times New Roman" w:hAnsi="Times New Roman" w:cs="Times New Roman"/>
-            <w:sz w:val="24"/>
-            <w:szCs w:val="24"/>
-          </w:rPr>
-          <w:t xml:space="preserve">any </w:t>
-        </w:r>
-      </w:ins>
-      <w:del w:id="37" w:author="Andras Lasso" w:date="2011-07-15T13:26:00Z">
-        <w:r>
-          <w:rPr>
-            <w:rFonts w:ascii="Times New Roman" w:hAnsi="Times New Roman" w:cs="Times New Roman"/>
-            <w:sz w:val="24"/>
-            <w:szCs w:val="24"/>
-          </w:rPr>
-          <w:delText xml:space="preserve">each </w:delText>
-        </w:r>
-      </w:del>
-      <w:ins w:id="38" w:author="Andras Lasso" w:date="2011-07-15T13:26:00Z">
-        <w:r>
-          <w:rPr>
-            <w:rFonts w:ascii="Times New Roman" w:hAnsi="Times New Roman" w:cs="Times New Roman"/>
-            <w:sz w:val="24"/>
-            <w:szCs w:val="24"/>
-          </w:rPr>
-          <w:t xml:space="preserve">line configuration in the </w:t>
-        </w:r>
-      </w:ins>
-      <w:r>
-        <w:rPr>
-          <w:rFonts w:ascii="Times New Roman" w:hAnsi="Times New Roman" w:cs="Times New Roman"/>
-          <w:sz w:val="24"/>
-          <w:szCs w:val="24"/>
-        </w:rPr>
-        <w:t>phantom</w:t>
-      </w:r>
-      <w:del w:id="39" w:author="Andras Lasso" w:date="2011-07-15T13:27:00Z">
-        <w:r>
-          <w:rPr>
-            <w:rFonts w:ascii="Times New Roman" w:hAnsi="Times New Roman" w:cs="Times New Roman"/>
-            <w:sz w:val="24"/>
-            <w:szCs w:val="24"/>
-          </w:rPr>
-          <w:delText xml:space="preserve"> and for each use by the user</w:delText>
-        </w:r>
-      </w:del>
-      <w:r>
-        <w:rPr>
-          <w:rFonts w:ascii="Times New Roman" w:hAnsi="Times New Roman" w:cs="Times New Roman"/>
-          <w:sz w:val="24"/>
-          <w:szCs w:val="24"/>
-        </w:rPr>
-        <w:t>.</w:t>
+      <w:r>
+        <w:rPr>
+          <w:noProof/>
+        </w:rPr>
+        <w:pict>
+          <v:shapetype id="_x0000_t202" coordsize="21600,21600" o:spt="202" path="m,l,21600r21600,l21600,xe">
+            <v:stroke joinstyle="miter"/>
+            <v:path gradientshapeok="t" o:connecttype="rect"/>
+          </v:shapetype>
+          <v:shape id="Text Box 2" o:spid="_x0000_s1026" type="#_x0000_t202" style="position:absolute;left:0;text-align:left;margin-left:-.75pt;margin-top:-1.2pt;width:465.75pt;height:374.35pt;z-index:251659264;visibility:visible;mso-height-percent:200;mso-wrap-distance-left:9pt;mso-wrap-distance-top:0;mso-wrap-distance-right:9pt;mso-wrap-distance-bottom:0;mso-position-horizontal-relative:text;mso-position-vertical-relative:text;mso-height-percent:200;mso-width-relative:margin;mso-height-relative:margin;v-text-anchor:top" o:gfxdata="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">
+            <v:textbox style="mso-next-textbox:#Text Box 2;mso-fit-shape-to-text:t">
+              <w:txbxContent>
+                <w:p>
+                  <w:pPr>
+                    <w:spacing w:after="0"/>
+                    <w:rPr>
+                      <w:sz w:val="18"/>
+                    </w:rPr>
+                  </w:pPr>
+                  <w:r>
+                    <w:rPr>
+                      <w:sz w:val="18"/>
+                    </w:rPr>
+                    <w:t>&lt;</w:t>
+                  </w:r>
+                  <w:proofErr w:type="spellStart"/>
+                  <w:r>
+                    <w:rPr>
+                      <w:sz w:val="18"/>
+                    </w:rPr>
+                    <w:t>PhantomDefinition</w:t>
+                  </w:r>
+                  <w:proofErr w:type="spellEnd"/>
+                  <w:r>
+                    <w:rPr>
+                      <w:sz w:val="18"/>
+                    </w:rPr>
+                    <w:t xml:space="preserve"> version="1.0"&gt; </w:t>
+                  </w:r>
+                </w:p>
+                <w:p>
+                  <w:pPr>
+                    <w:spacing w:after="0"/>
+                    <w:ind w:left="720"/>
+                    <w:rPr>
+                      <w:sz w:val="18"/>
+                    </w:rPr>
+                  </w:pPr>
+                  <w:r>
+                    <w:rPr>
+                      <w:sz w:val="18"/>
+                    </w:rPr>
+                    <w:t>&lt;Description</w:t>
+                  </w:r>
+                </w:p>
+                <w:p>
+                  <w:pPr>
+                    <w:spacing w:after="0"/>
+                    <w:ind w:left="720" w:firstLine="720"/>
+                    <w:rPr>
+                      <w:sz w:val="18"/>
+                    </w:rPr>
+                  </w:pPr>
+                  <w:r>
+                    <w:rPr>
+                      <w:sz w:val="18"/>
+                    </w:rPr>
+                    <w:t xml:space="preserve"> Institution="Queen's University </w:t>
+                  </w:r>
+                  <w:proofErr w:type="spellStart"/>
+                  <w:r>
+                    <w:rPr>
+                      <w:sz w:val="18"/>
+                    </w:rPr>
+                    <w:t>PerkLab</w:t>
+                  </w:r>
+                  <w:proofErr w:type="spellEnd"/>
+                  <w:r>
+                    <w:rPr>
+                      <w:sz w:val="18"/>
+                    </w:rPr>
+                    <w:t>"</w:t>
+                  </w:r>
+                </w:p>
+                <w:p>
+                  <w:pPr>
+                    <w:spacing w:after="0"/>
+                    <w:ind w:left="720" w:firstLine="720"/>
+                    <w:rPr>
+                      <w:sz w:val="18"/>
+                    </w:rPr>
+                  </w:pPr>
+                  <w:r>
+                    <w:rPr>
+                      <w:sz w:val="18"/>
+                    </w:rPr>
+                    <w:t xml:space="preserve"> Version="1.0"</w:t>
+                  </w:r>
+                </w:p>
+                <w:p>
+                  <w:pPr>
+                    <w:spacing w:after="0"/>
+                    <w:ind w:left="720" w:firstLine="720"/>
+                    <w:rPr>
+                      <w:sz w:val="18"/>
+                    </w:rPr>
+                  </w:pPr>
+                  <w:r>
+                    <w:rPr>
+                      <w:sz w:val="18"/>
+                    </w:rPr>
+                    <w:t xml:space="preserve"> Type="Double-N"</w:t>
+                  </w:r>
+                </w:p>
+                <w:p>
+                  <w:pPr>
+                    <w:spacing w:after="0"/>
+                    <w:ind w:left="720" w:firstLine="720"/>
+                    <w:rPr>
+                      <w:sz w:val="18"/>
+                    </w:rPr>
+                  </w:pPr>
+                  <w:r>
+                    <w:rPr>
+                      <w:sz w:val="18"/>
+                    </w:rPr>
+                    <w:t xml:space="preserve"> Name="</w:t>
+                  </w:r>
+                  <w:proofErr w:type="spellStart"/>
+                  <w:r>
+                    <w:rPr>
+                      <w:sz w:val="18"/>
+                    </w:rPr>
+                    <w:t>fCAL</w:t>
+                  </w:r>
+                  <w:proofErr w:type="spellEnd"/>
+                  <w:r>
+                    <w:rPr>
+                      <w:sz w:val="18"/>
+                    </w:rPr>
+                    <w:t>"</w:t>
+                  </w:r>
+                </w:p>
+                <w:p>
+                  <w:pPr>
+                    <w:spacing w:after="0"/>
+                    <w:ind w:left="720"/>
+                    <w:rPr>
+                      <w:sz w:val="18"/>
+                    </w:rPr>
+                  </w:pPr>
+                  <w:r>
+                    <w:rPr>
+                      <w:sz w:val="18"/>
+                    </w:rPr>
+                    <w:t xml:space="preserve">/&gt; </w:t>
+                  </w:r>
+                </w:p>
+                <w:p>
+                  <w:pPr>
+                    <w:spacing w:after="0"/>
+                    <w:ind w:left="720"/>
+                    <w:rPr>
+                      <w:sz w:val="18"/>
+                    </w:rPr>
+                  </w:pPr>
+                  <w:r>
+                    <w:rPr>
+                      <w:sz w:val="18"/>
+                    </w:rPr>
+                    <w:t>&lt;Model</w:t>
+                  </w:r>
+                </w:p>
+                <w:p>
+                  <w:pPr>
+                    <w:spacing w:after="0"/>
+                    <w:ind w:left="720" w:firstLine="720"/>
+                    <w:rPr>
+                      <w:sz w:val="18"/>
+                    </w:rPr>
+                  </w:pPr>
+                  <w:r>
+                    <w:rPr>
+                      <w:sz w:val="18"/>
+                    </w:rPr>
+                    <w:t xml:space="preserve"> </w:t>
+                  </w:r>
+                  <w:proofErr w:type="spellStart"/>
+                  <w:r>
+                    <w:rPr>
+                      <w:sz w:val="18"/>
+                    </w:rPr>
+                    <w:t>ModelToPhantomOriginTransform</w:t>
+                  </w:r>
+                  <w:proofErr w:type="spellEnd"/>
+                  <w:r>
+                    <w:rPr>
+                      <w:sz w:val="18"/>
+                    </w:rPr>
+                    <w:t>="</w:t>
+                  </w:r>
+                </w:p>
+                <w:p>
+                  <w:pPr>
+                    <w:spacing w:after="0"/>
+                    <w:ind w:left="2160"/>
+                    <w:rPr>
+                      <w:sz w:val="18"/>
+                    </w:rPr>
+                  </w:pPr>
+                  <w:r>
+                    <w:rPr>
+                      <w:sz w:val="18"/>
+                    </w:rPr>
+                    <w:t xml:space="preserve"> 1 0 0 </w:t>
+                  </w:r>
+                  <w:bookmarkStart w:id="3" w:name="_GoBack"/>
+                  <w:bookmarkEnd w:id="3"/>
+                  <w:r>
+                    <w:rPr>
+                      <w:sz w:val="18"/>
+                    </w:rPr>
+                    <w:t>-15.0</w:t>
+                  </w:r>
+                </w:p>
+                <w:p>
+                  <w:pPr>
+                    <w:spacing w:after="0"/>
+                    <w:ind w:left="2160"/>
+                    <w:rPr>
+                      <w:sz w:val="18"/>
+                    </w:rPr>
+                  </w:pPr>
+                  <w:r>
+                    <w:rPr>
+                      <w:sz w:val="18"/>
+                    </w:rPr>
+                    <w:t xml:space="preserve"> 0 1 0 10.0</w:t>
+                  </w:r>
+                </w:p>
+                <w:p>
+                  <w:pPr>
+                    <w:spacing w:after="0"/>
+                    <w:ind w:left="2160"/>
+                    <w:rPr>
+                      <w:sz w:val="18"/>
+                    </w:rPr>
+                  </w:pPr>
+                  <w:r>
+                    <w:rPr>
+                      <w:sz w:val="18"/>
+                    </w:rPr>
+                    <w:t xml:space="preserve"> 0 0 1 -5.0</w:t>
+                  </w:r>
+                </w:p>
+                <w:p>
+                  <w:pPr>
+                    <w:spacing w:after="0"/>
+                    <w:ind w:left="2160"/>
+                    <w:rPr>
+                      <w:sz w:val="18"/>
+                    </w:rPr>
+                  </w:pPr>
+                  <w:r>
+                    <w:rPr>
+                      <w:sz w:val="18"/>
+                    </w:rPr>
+                    <w:t xml:space="preserve"> 0 0 0 1"</w:t>
+                  </w:r>
+                </w:p>
+                <w:p>
+                  <w:pPr>
+                    <w:spacing w:after="0"/>
+                    <w:ind w:left="720" w:firstLine="720"/>
+                    <w:rPr>
+                      <w:sz w:val="18"/>
+                    </w:rPr>
+                  </w:pPr>
+                  <w:r>
+                    <w:rPr>
+                      <w:sz w:val="18"/>
+                    </w:rPr>
+                    <w:t xml:space="preserve"> File="FCal_1.0.stl"</w:t>
+                  </w:r>
+                </w:p>
+                <w:p>
+                  <w:pPr>
+                    <w:spacing w:after="0"/>
+                    <w:ind w:left="720"/>
+                    <w:rPr>
+                      <w:sz w:val="18"/>
+                    </w:rPr>
+                  </w:pPr>
+                  <w:r>
+                    <w:rPr>
+                      <w:sz w:val="18"/>
+                    </w:rPr>
+                    <w:t xml:space="preserve">/&gt; </w:t>
+                  </w:r>
+                </w:p>
+                <w:p>
+                  <w:pPr>
+                    <w:spacing w:after="0"/>
+                    <w:ind w:firstLine="720"/>
+                    <w:rPr>
+                      <w:sz w:val="18"/>
+                    </w:rPr>
+                  </w:pPr>
+                  <w:r>
+                    <w:rPr>
+                      <w:sz w:val="18"/>
+                    </w:rPr>
+                    <w:t xml:space="preserve">&lt;Geometry&gt; </w:t>
+                  </w:r>
+                </w:p>
+                <w:p>
+                  <w:pPr>
+                    <w:spacing w:after="0"/>
+                    <w:ind w:left="720" w:firstLine="720"/>
+                    <w:rPr>
+                      <w:sz w:val="18"/>
+                    </w:rPr>
+                  </w:pPr>
+                  <w:proofErr w:type="gramStart"/>
+                  <w:r>
+                    <w:rPr>
+                      <w:sz w:val="18"/>
+                    </w:rPr>
+                    <w:t>&lt;!--</w:t>
+                  </w:r>
+                  <w:proofErr w:type="gramEnd"/>
+                  <w:r>
+                    <w:rPr>
+                      <w:sz w:val="18"/>
+                    </w:rPr>
+                    <w:t xml:space="preserve"> N wire definitions --&gt;</w:t>
+                  </w:r>
+                </w:p>
+                <w:p>
+                  <w:pPr>
+                    <w:spacing w:after="0"/>
+                    <w:ind w:left="720" w:firstLine="720"/>
+                    <w:rPr>
+                      <w:sz w:val="18"/>
+                    </w:rPr>
+                  </w:pPr>
+                  <w:r>
+                    <w:rPr>
+                      <w:sz w:val="18"/>
+                    </w:rPr>
+                    <w:t>&lt;</w:t>
+                  </w:r>
+                  <w:proofErr w:type="spellStart"/>
+                  <w:r>
+                    <w:rPr>
+                      <w:sz w:val="18"/>
+                    </w:rPr>
+                    <w:t>NWire</w:t>
+                  </w:r>
+                  <w:proofErr w:type="spellEnd"/>
+                  <w:r>
+                    <w:rPr>
+                      <w:sz w:val="18"/>
+                    </w:rPr>
+                    <w:t>&gt;</w:t>
+                  </w:r>
+                </w:p>
+                <w:p>
+                  <w:pPr>
+                    <w:spacing w:after="0"/>
+                    <w:ind w:left="1440" w:firstLine="720"/>
+                    <w:rPr>
+                      <w:sz w:val="18"/>
+                    </w:rPr>
+                  </w:pPr>
+                  <w:r>
+                    <w:rPr>
+                      <w:sz w:val="18"/>
+                    </w:rPr>
+                    <w:t xml:space="preserve"> &lt;Wire Name="E3_e3" </w:t>
+                  </w:r>
+                  <w:proofErr w:type="spellStart"/>
+                  <w:r>
+                    <w:rPr>
+                      <w:sz w:val="18"/>
+                    </w:rPr>
+                    <w:t>EndPointBack</w:t>
+                  </w:r>
+                  <w:proofErr w:type="spellEnd"/>
+                  <w:r>
+                    <w:rPr>
+                      <w:sz w:val="18"/>
+                    </w:rPr>
+                    <w:t xml:space="preserve">="20.0 40.0 5.0" </w:t>
+                  </w:r>
+                  <w:proofErr w:type="spellStart"/>
+                  <w:r>
+                    <w:rPr>
+                      <w:sz w:val="18"/>
+                    </w:rPr>
+                    <w:t>EndPointFront</w:t>
+                  </w:r>
+                  <w:proofErr w:type="spellEnd"/>
+                  <w:r>
+                    <w:rPr>
+                      <w:sz w:val="18"/>
+                    </w:rPr>
+                    <w:t xml:space="preserve">="20.0 0.0 5.0" Id="1"/&gt; </w:t>
+                  </w:r>
+                </w:p>
+                <w:p>
+                  <w:pPr>
+                    <w:spacing w:after="0"/>
+                    <w:ind w:left="2160"/>
+                    <w:rPr>
+                      <w:sz w:val="18"/>
+                    </w:rPr>
+                  </w:pPr>
+                  <w:r>
+                    <w:rPr>
+                      <w:sz w:val="18"/>
+                    </w:rPr>
+                    <w:t xml:space="preserve">&lt;Wire Name="F3_j3" </w:t>
+                  </w:r>
+                  <w:proofErr w:type="spellStart"/>
+                  <w:r>
+                    <w:rPr>
+                      <w:sz w:val="18"/>
+                    </w:rPr>
+                    <w:t>EndPointBack</w:t>
+                  </w:r>
+                  <w:proofErr w:type="spellEnd"/>
+                  <w:r>
+                    <w:rPr>
+                      <w:sz w:val="18"/>
+                    </w:rPr>
+                    <w:t xml:space="preserve">="45.0 40.0 5.0" </w:t>
+                  </w:r>
+                  <w:proofErr w:type="spellStart"/>
+                  <w:r>
+                    <w:rPr>
+                      <w:sz w:val="18"/>
+                    </w:rPr>
+                    <w:t>EndPointFront</w:t>
+                  </w:r>
+                  <w:proofErr w:type="spellEnd"/>
+                  <w:r>
+                    <w:rPr>
+                      <w:sz w:val="18"/>
+                    </w:rPr>
+                    <w:t>="25.0 0.0 5.0" Id="2"/&gt;</w:t>
+                  </w:r>
+                </w:p>
+                <w:p>
+                  <w:pPr>
+                    <w:spacing w:after="0"/>
+                    <w:ind w:left="2160"/>
+                    <w:rPr>
+                      <w:sz w:val="18"/>
+                    </w:rPr>
+                  </w:pPr>
+                  <w:r>
+                    <w:rPr>
+                      <w:sz w:val="18"/>
+                    </w:rPr>
+                    <w:t xml:space="preserve"> &lt;Wire Name="K3_k3" </w:t>
+                  </w:r>
+                  <w:proofErr w:type="spellStart"/>
+                  <w:r>
+                    <w:rPr>
+                      <w:sz w:val="18"/>
+                    </w:rPr>
+                    <w:t>EndPointBack</w:t>
+                  </w:r>
+                  <w:proofErr w:type="spellEnd"/>
+                  <w:r>
+                    <w:rPr>
+                      <w:sz w:val="18"/>
+                    </w:rPr>
+                    <w:t xml:space="preserve">="50.0 40.0 5.0" </w:t>
+                  </w:r>
+                  <w:proofErr w:type="spellStart"/>
+                  <w:r>
+                    <w:rPr>
+                      <w:sz w:val="18"/>
+                    </w:rPr>
+                    <w:t>EndPointFront</w:t>
+                  </w:r>
+                  <w:proofErr w:type="spellEnd"/>
+                  <w:r>
+                    <w:rPr>
+                      <w:sz w:val="18"/>
+                    </w:rPr>
+                    <w:t>="50.0 0.0 5.0" Id="3"/&gt;</w:t>
+                  </w:r>
+                </w:p>
+                <w:p>
+                  <w:pPr>
+                    <w:spacing w:after="0"/>
+                    <w:ind w:left="1440"/>
+                    <w:rPr>
+                      <w:sz w:val="18"/>
+                    </w:rPr>
+                  </w:pPr>
+                  <w:r>
+                    <w:rPr>
+                      <w:sz w:val="18"/>
+                    </w:rPr>
+                    <w:t xml:space="preserve"> &lt;/</w:t>
+                  </w:r>
+                  <w:proofErr w:type="spellStart"/>
+                  <w:r>
+                    <w:rPr>
+                      <w:sz w:val="18"/>
+                    </w:rPr>
+                    <w:t>NWire</w:t>
+                  </w:r>
+                  <w:proofErr w:type="spellEnd"/>
+                  <w:r>
+                    <w:rPr>
+                      <w:sz w:val="18"/>
+                    </w:rPr>
+                    <w:t>&gt;</w:t>
+                  </w:r>
+                </w:p>
+                <w:p>
+                  <w:pPr>
+                    <w:spacing w:after="0"/>
+                    <w:ind w:left="1440"/>
+                    <w:rPr>
+                      <w:sz w:val="18"/>
+                    </w:rPr>
+                  </w:pPr>
+                  <w:r>
+                    <w:rPr>
+                      <w:sz w:val="18"/>
+                    </w:rPr>
+                    <w:t>&lt;</w:t>
+                  </w:r>
+                  <w:proofErr w:type="spellStart"/>
+                  <w:r>
+                    <w:rPr>
+                      <w:sz w:val="18"/>
+                    </w:rPr>
+                    <w:t>NWire</w:t>
+                  </w:r>
+                  <w:proofErr w:type="spellEnd"/>
+                  <w:r>
+                    <w:rPr>
+                      <w:sz w:val="18"/>
+                    </w:rPr>
+                    <w:t>&gt;</w:t>
+                  </w:r>
+                </w:p>
+                <w:p>
+                  <w:pPr>
+                    <w:spacing w:after="0"/>
+                    <w:ind w:left="2160"/>
+                    <w:rPr>
+                      <w:sz w:val="18"/>
+                    </w:rPr>
+                  </w:pPr>
+                  <w:r>
+                    <w:rPr>
+                      <w:sz w:val="18"/>
+                    </w:rPr>
+                    <w:t xml:space="preserve"> &lt;Wire Name="E4_e4" </w:t>
+                  </w:r>
+                  <w:proofErr w:type="spellStart"/>
+                  <w:r>
+                    <w:rPr>
+                      <w:sz w:val="18"/>
+                    </w:rPr>
+                    <w:t>EndPointBack</w:t>
+                  </w:r>
+                  <w:proofErr w:type="spellEnd"/>
+                  <w:r>
+                    <w:rPr>
+                      <w:sz w:val="18"/>
+                    </w:rPr>
+                    <w:t xml:space="preserve">="20.0 40.0 0.0" </w:t>
+                  </w:r>
+                  <w:proofErr w:type="spellStart"/>
+                  <w:r>
+                    <w:rPr>
+                      <w:sz w:val="18"/>
+                    </w:rPr>
+                    <w:t>EndPointFront</w:t>
+                  </w:r>
+                  <w:proofErr w:type="spellEnd"/>
+                  <w:r>
+                    <w:rPr>
+                      <w:sz w:val="18"/>
+                    </w:rPr>
+                    <w:t>="20.0 0.0 0.0" Id="4"/&gt;</w:t>
+                  </w:r>
+                </w:p>
+                <w:p>
+                  <w:pPr>
+                    <w:spacing w:after="0"/>
+                    <w:ind w:left="2160"/>
+                    <w:rPr>
+                      <w:sz w:val="18"/>
+                    </w:rPr>
+                  </w:pPr>
+                  <w:r>
+                    <w:rPr>
+                      <w:sz w:val="18"/>
+                    </w:rPr>
+                    <w:t xml:space="preserve"> &lt;Wire Name="J4_f4" </w:t>
+                  </w:r>
+                  <w:proofErr w:type="spellStart"/>
+                  <w:r>
+                    <w:rPr>
+                      <w:sz w:val="18"/>
+                    </w:rPr>
+                    <w:t>EndPointBack</w:t>
+                  </w:r>
+                  <w:proofErr w:type="spellEnd"/>
+                  <w:r>
+                    <w:rPr>
+                      <w:sz w:val="18"/>
+                    </w:rPr>
+                    <w:t xml:space="preserve">="25.0 40.0 0.0" </w:t>
+                  </w:r>
+                  <w:proofErr w:type="spellStart"/>
+                  <w:r>
+                    <w:rPr>
+                      <w:sz w:val="18"/>
+                    </w:rPr>
+                    <w:t>EndPointFront</w:t>
+                  </w:r>
+                  <w:proofErr w:type="spellEnd"/>
+                  <w:r>
+                    <w:rPr>
+                      <w:sz w:val="18"/>
+                    </w:rPr>
+                    <w:t>="45.0 0.0 0.0" Id="5"/&gt;</w:t>
+                  </w:r>
+                </w:p>
+                <w:p>
+                  <w:pPr>
+                    <w:spacing w:after="0"/>
+                    <w:ind w:left="2160"/>
+                    <w:rPr>
+                      <w:sz w:val="18"/>
+                    </w:rPr>
+                  </w:pPr>
+                  <w:r>
+                    <w:rPr>
+                      <w:sz w:val="18"/>
+                    </w:rPr>
+                    <w:t xml:space="preserve"> &lt;Wire Name="K4_k4" </w:t>
+                  </w:r>
+                  <w:proofErr w:type="spellStart"/>
+                  <w:r>
+                    <w:rPr>
+                      <w:sz w:val="18"/>
+                    </w:rPr>
+                    <w:t>EndPointBack</w:t>
+                  </w:r>
+                  <w:proofErr w:type="spellEnd"/>
+                  <w:r>
+                    <w:rPr>
+                      <w:sz w:val="18"/>
+                    </w:rPr>
+                    <w:t xml:space="preserve">="50.0 40.0 0.0" </w:t>
+                  </w:r>
+                  <w:proofErr w:type="spellStart"/>
+                  <w:r>
+                    <w:rPr>
+                      <w:sz w:val="18"/>
+                    </w:rPr>
+                    <w:t>EndPointFront</w:t>
+                  </w:r>
+                  <w:proofErr w:type="spellEnd"/>
+                  <w:r>
+                    <w:rPr>
+                      <w:sz w:val="18"/>
+                    </w:rPr>
+                    <w:t xml:space="preserve">="50.0 0.0 0.0" Id="6"/&gt; </w:t>
+                  </w:r>
+                </w:p>
+                <w:p>
+                  <w:pPr>
+                    <w:spacing w:after="0"/>
+                    <w:ind w:left="1440"/>
+                    <w:rPr>
+                      <w:sz w:val="18"/>
+                    </w:rPr>
+                  </w:pPr>
+                  <w:r>
+                    <w:rPr>
+                      <w:sz w:val="18"/>
+                    </w:rPr>
+                    <w:t>&lt;/</w:t>
+                  </w:r>
+                  <w:proofErr w:type="spellStart"/>
+                  <w:r>
+                    <w:rPr>
+                      <w:sz w:val="18"/>
+                    </w:rPr>
+                    <w:t>NWire</w:t>
+                  </w:r>
+                  <w:proofErr w:type="spellEnd"/>
+                  <w:r>
+                    <w:rPr>
+                      <w:sz w:val="18"/>
+                    </w:rPr>
+                    <w:t xml:space="preserve">&gt; </w:t>
+                  </w:r>
+                </w:p>
+                <w:p>
+                  <w:pPr>
+                    <w:spacing w:after="0"/>
+                    <w:rPr>
+                      <w:sz w:val="18"/>
+                    </w:rPr>
+                  </w:pPr>
+                  <w:r>
+                    <w:rPr>
+                      <w:sz w:val="18"/>
+                    </w:rPr>
+                    <w:tab/>
+                    <w:t>&lt;/Geometry&gt;</w:t>
+                  </w:r>
+                </w:p>
+                <w:p>
+                  <w:pPr>
+                    <w:spacing w:after="0"/>
+                    <w:rPr>
+                      <w:sz w:val="18"/>
+                    </w:rPr>
+                  </w:pPr>
+                  <w:r>
+                    <w:rPr>
+                      <w:sz w:val="18"/>
+                    </w:rPr>
+                    <w:t>&lt;/</w:t>
+                  </w:r>
+                  <w:proofErr w:type="spellStart"/>
+                  <w:r>
+                    <w:rPr>
+                      <w:sz w:val="18"/>
+                    </w:rPr>
+                    <w:t>PhantomDefinition</w:t>
+                  </w:r>
+                  <w:proofErr w:type="spellEnd"/>
+                  <w:r>
+                    <w:rPr>
+                      <w:sz w:val="18"/>
+                    </w:rPr>
+                    <w:t>&gt;</w:t>
+                  </w:r>
+                </w:p>
+              </w:txbxContent>
+            </v:textbox>
+          </v:shape>
+        </w:pict>
       </w:r>
     </w:p>
     <w:p>
@@ -1066,7 +1671,300 @@
         <w:ind w:firstLine="720"/>
         <w:jc w:val="both"/>
         <w:rPr>
-          <w:ins w:id="40" w:author="Andras Lasso" w:date="2011-07-15T13:32:00Z"/>
+          <w:rFonts w:ascii="Times New Roman" w:hAnsi="Times New Roman" w:cs="Times New Roman"/>
+          <w:sz w:val="24"/>
+          <w:szCs w:val="24"/>
+        </w:rPr>
+      </w:pPr>
+    </w:p>
+    <w:p>
+      <w:pPr>
+        <w:ind w:firstLine="720"/>
+        <w:jc w:val="both"/>
+        <w:rPr>
+          <w:rFonts w:ascii="Times New Roman" w:hAnsi="Times New Roman" w:cs="Times New Roman"/>
+          <w:sz w:val="24"/>
+          <w:szCs w:val="24"/>
+        </w:rPr>
+      </w:pPr>
+    </w:p>
+    <w:p>
+      <w:pPr>
+        <w:ind w:firstLine="720"/>
+        <w:jc w:val="both"/>
+        <w:rPr>
+          <w:rFonts w:ascii="Times New Roman" w:hAnsi="Times New Roman" w:cs="Times New Roman"/>
+          <w:sz w:val="24"/>
+          <w:szCs w:val="24"/>
+        </w:rPr>
+      </w:pPr>
+    </w:p>
+    <w:p>
+      <w:pPr>
+        <w:ind w:firstLine="720"/>
+        <w:jc w:val="both"/>
+        <w:rPr>
+          <w:rFonts w:ascii="Times New Roman" w:hAnsi="Times New Roman" w:cs="Times New Roman"/>
+          <w:sz w:val="24"/>
+          <w:szCs w:val="24"/>
+        </w:rPr>
+      </w:pPr>
+    </w:p>
+    <w:p>
+      <w:pPr>
+        <w:ind w:firstLine="720"/>
+        <w:jc w:val="both"/>
+        <w:rPr>
+          <w:rFonts w:ascii="Times New Roman" w:hAnsi="Times New Roman" w:cs="Times New Roman"/>
+          <w:sz w:val="24"/>
+          <w:szCs w:val="24"/>
+        </w:rPr>
+      </w:pPr>
+    </w:p>
+    <w:p>
+      <w:pPr>
+        <w:ind w:firstLine="720"/>
+        <w:jc w:val="both"/>
+        <w:rPr>
+          <w:rFonts w:ascii="Times New Roman" w:hAnsi="Times New Roman" w:cs="Times New Roman"/>
+          <w:sz w:val="24"/>
+          <w:szCs w:val="24"/>
+        </w:rPr>
+      </w:pPr>
+    </w:p>
+    <w:p>
+      <w:pPr>
+        <w:ind w:firstLine="720"/>
+        <w:jc w:val="both"/>
+        <w:rPr>
+          <w:rFonts w:ascii="Times New Roman" w:hAnsi="Times New Roman" w:cs="Times New Roman"/>
+          <w:sz w:val="24"/>
+          <w:szCs w:val="24"/>
+        </w:rPr>
+      </w:pPr>
+    </w:p>
+    <w:p>
+      <w:pPr>
+        <w:ind w:firstLine="720"/>
+        <w:jc w:val="both"/>
+        <w:rPr>
+          <w:rFonts w:ascii="Times New Roman" w:hAnsi="Times New Roman" w:cs="Times New Roman"/>
+          <w:sz w:val="24"/>
+          <w:szCs w:val="24"/>
+        </w:rPr>
+      </w:pPr>
+    </w:p>
+    <w:p>
+      <w:pPr>
+        <w:ind w:firstLine="720"/>
+        <w:jc w:val="both"/>
+        <w:rPr>
+          <w:rFonts w:ascii="Times New Roman" w:hAnsi="Times New Roman" w:cs="Times New Roman"/>
+          <w:sz w:val="24"/>
+          <w:szCs w:val="24"/>
+        </w:rPr>
+      </w:pPr>
+    </w:p>
+    <w:p>
+      <w:pPr>
+        <w:ind w:firstLine="720"/>
+        <w:jc w:val="both"/>
+        <w:rPr>
+          <w:rFonts w:ascii="Times New Roman" w:hAnsi="Times New Roman" w:cs="Times New Roman"/>
+          <w:sz w:val="24"/>
+          <w:szCs w:val="24"/>
+        </w:rPr>
+      </w:pPr>
+    </w:p>
+    <w:p>
+      <w:pPr>
+        <w:ind w:firstLine="720"/>
+        <w:jc w:val="both"/>
+        <w:rPr>
+          <w:rFonts w:ascii="Times New Roman" w:hAnsi="Times New Roman" w:cs="Times New Roman"/>
+          <w:sz w:val="24"/>
+          <w:szCs w:val="24"/>
+        </w:rPr>
+      </w:pPr>
+    </w:p>
+    <w:p>
+      <w:pPr>
+        <w:ind w:firstLine="720"/>
+        <w:jc w:val="both"/>
+        <w:rPr>
+          <w:rFonts w:ascii="Times New Roman" w:hAnsi="Times New Roman" w:cs="Times New Roman"/>
+          <w:sz w:val="24"/>
+          <w:szCs w:val="24"/>
+        </w:rPr>
+      </w:pPr>
+    </w:p>
+    <w:p>
+      <w:pPr>
+        <w:ind w:firstLine="720"/>
+        <w:jc w:val="both"/>
+        <w:rPr>
+          <w:rFonts w:ascii="Times New Roman" w:hAnsi="Times New Roman" w:cs="Times New Roman"/>
+          <w:sz w:val="24"/>
+          <w:szCs w:val="24"/>
+        </w:rPr>
+      </w:pPr>
+    </w:p>
+    <w:p>
+      <w:pPr>
+        <w:ind w:firstLine="720"/>
+        <w:jc w:val="both"/>
+        <w:rPr>
+          <w:rFonts w:ascii="Times New Roman" w:hAnsi="Times New Roman" w:cs="Times New Roman"/>
+          <w:sz w:val="24"/>
+          <w:szCs w:val="24"/>
+        </w:rPr>
+      </w:pPr>
+    </w:p>
+    <w:p>
+      <w:pPr>
+        <w:ind w:firstLine="720"/>
+        <w:jc w:val="both"/>
+        <w:rPr>
+          <w:rFonts w:ascii="Times New Roman" w:hAnsi="Times New Roman" w:cs="Times New Roman"/>
+          <w:sz w:val="24"/>
+          <w:szCs w:val="24"/>
+        </w:rPr>
+      </w:pPr>
+      <w:r>
+        <w:rPr>
+          <w:rFonts w:ascii="Times New Roman" w:hAnsi="Times New Roman" w:cs="Times New Roman"/>
+          <w:sz w:val="24"/>
+          <w:szCs w:val="24"/>
+        </w:rPr>
+        <w:t>T</w:t>
+      </w:r>
+      <w:r>
+        <w:rPr>
+          <w:rFonts w:ascii="Times New Roman" w:hAnsi="Times New Roman" w:cs="Times New Roman"/>
+          <w:sz w:val="24"/>
+          <w:szCs w:val="24"/>
+        </w:rPr>
+        <w:t xml:space="preserve">he different thresholds to accept points on a line or to register a potential line to an actual one </w:t>
+      </w:r>
+      <w:r>
+        <w:rPr>
+          <w:rFonts w:ascii="Times New Roman" w:hAnsi="Times New Roman" w:cs="Times New Roman"/>
+          <w:sz w:val="24"/>
+          <w:szCs w:val="24"/>
+        </w:rPr>
+        <w:t xml:space="preserve">is </w:t>
+      </w:r>
+      <w:r>
+        <w:rPr>
+          <w:rFonts w:ascii="Times New Roman" w:hAnsi="Times New Roman" w:cs="Times New Roman"/>
+          <w:sz w:val="24"/>
+          <w:szCs w:val="24"/>
+        </w:rPr>
+        <w:t>computed by the algorithm instead of implemented directly after a trial and error process. From the angular maximum movements of the probe, we can determine how far from the actual position the candidate line can be. This angular maximum movement provide</w:t>
+      </w:r>
+      <w:r>
+        <w:rPr>
+          <w:rFonts w:ascii="Times New Roman" w:hAnsi="Times New Roman" w:cs="Times New Roman"/>
+          <w:sz w:val="24"/>
+          <w:szCs w:val="24"/>
+        </w:rPr>
+        <w:t>s</w:t>
+      </w:r>
+      <w:r>
+        <w:rPr>
+          <w:rFonts w:ascii="Times New Roman" w:hAnsi="Times New Roman" w:cs="Times New Roman"/>
+          <w:sz w:val="24"/>
+          <w:szCs w:val="24"/>
+        </w:rPr>
+        <w:t xml:space="preserve"> the range in which the image can actually be as the image plane might not necessarily be perpendicular to the fiducial lines due to user movements, or could be slightly rotated to one side or the other. These angular parameters can be obtained from the phantom configuration file and </w:t>
+      </w:r>
+      <w:r>
+        <w:rPr>
+          <w:rFonts w:ascii="Times New Roman" w:hAnsi="Times New Roman" w:cs="Times New Roman"/>
+          <w:sz w:val="24"/>
+          <w:szCs w:val="24"/>
+        </w:rPr>
+        <w:lastRenderedPageBreak/>
+        <w:t>the input data and would allow a</w:t>
+      </w:r>
+      <w:r>
+        <w:rPr>
+          <w:rFonts w:ascii="Times New Roman" w:hAnsi="Times New Roman" w:cs="Times New Roman"/>
+          <w:sz w:val="24"/>
+          <w:szCs w:val="24"/>
+        </w:rPr>
+        <w:t>n</w:t>
+      </w:r>
+      <w:r>
+        <w:rPr>
+          <w:rFonts w:ascii="Times New Roman" w:hAnsi="Times New Roman" w:cs="Times New Roman"/>
+          <w:sz w:val="24"/>
+          <w:szCs w:val="24"/>
+        </w:rPr>
+        <w:t xml:space="preserve"> optimal choice of threshold parameters</w:t>
+      </w:r>
+      <w:r>
+        <w:rPr>
+          <w:rFonts w:ascii="Times New Roman" w:hAnsi="Times New Roman" w:cs="Times New Roman"/>
+          <w:sz w:val="24"/>
+          <w:szCs w:val="24"/>
+        </w:rPr>
+        <w:t xml:space="preserve"> that</w:t>
+      </w:r>
+      <w:r>
+        <w:rPr>
+          <w:rFonts w:ascii="Times New Roman" w:hAnsi="Times New Roman" w:cs="Times New Roman"/>
+          <w:sz w:val="24"/>
+          <w:szCs w:val="24"/>
+        </w:rPr>
+        <w:t xml:space="preserve"> a</w:t>
+      </w:r>
+      <w:r>
+        <w:rPr>
+          <w:rFonts w:ascii="Times New Roman" w:hAnsi="Times New Roman" w:cs="Times New Roman"/>
+          <w:sz w:val="24"/>
+          <w:szCs w:val="24"/>
+        </w:rPr>
+        <w:t>re automatically determined</w:t>
+      </w:r>
+      <w:r>
+        <w:rPr>
+          <w:rFonts w:ascii="Times New Roman" w:hAnsi="Times New Roman" w:cs="Times New Roman"/>
+          <w:sz w:val="24"/>
+          <w:szCs w:val="24"/>
+        </w:rPr>
+        <w:t xml:space="preserve"> </w:t>
+      </w:r>
+      <w:r>
+        <w:rPr>
+          <w:rFonts w:ascii="Times New Roman" w:hAnsi="Times New Roman" w:cs="Times New Roman"/>
+          <w:sz w:val="24"/>
+          <w:szCs w:val="24"/>
+        </w:rPr>
+        <w:t xml:space="preserve">for </w:t>
+      </w:r>
+      <w:r>
+        <w:rPr>
+          <w:rFonts w:ascii="Times New Roman" w:hAnsi="Times New Roman" w:cs="Times New Roman"/>
+          <w:sz w:val="24"/>
+          <w:szCs w:val="24"/>
+        </w:rPr>
+        <w:t xml:space="preserve">any line configuration in the </w:t>
+      </w:r>
+      <w:r>
+        <w:rPr>
+          <w:rFonts w:ascii="Times New Roman" w:hAnsi="Times New Roman" w:cs="Times New Roman"/>
+          <w:sz w:val="24"/>
+          <w:szCs w:val="24"/>
+        </w:rPr>
+        <w:t>phantom.</w:t>
+      </w:r>
+    </w:p>
+    <w:p>
+      <w:pPr>
+        <w:ind w:firstLine="720"/>
+        <w:jc w:val="both"/>
+        <w:rPr>
           <w:rFonts w:ascii="Times New Roman" w:hAnsi="Times New Roman" w:cs="Times New Roman"/>
           <w:sz w:val="24"/>
           <w:szCs w:val="24"/>
@@ -1109,63 +2007,39 @@
           <w:sz w:val="24"/>
           <w:szCs w:val="24"/>
         </w:rPr>
-        <w:t xml:space="preserve">(ITK) </w:t>
-      </w:r>
-      <w:commentRangeStart w:id="41"/>
-      <w:r>
-        <w:rPr>
-          <w:rFonts w:ascii="Times New Roman" w:hAnsi="Times New Roman" w:cs="Times New Roman"/>
-          <w:sz w:val="24"/>
-          <w:szCs w:val="24"/>
-        </w:rPr>
-        <w:t>and the Visualization Toolkit (VTK)</w:t>
-      </w:r>
-      <w:commentRangeEnd w:id="41"/>
+        <w:t>(ITK) for portability, speed</w:t>
+      </w:r>
+      <w:r>
+        <w:rPr>
+          <w:rFonts w:ascii="Times New Roman" w:hAnsi="Times New Roman" w:cs="Times New Roman"/>
+          <w:sz w:val="24"/>
+          <w:szCs w:val="24"/>
+        </w:rPr>
+        <w:t xml:space="preserve"> and</w:t>
+      </w:r>
+      <w:r>
+        <w:rPr>
+          <w:rFonts w:ascii="Times New Roman" w:hAnsi="Times New Roman" w:cs="Times New Roman"/>
+          <w:sz w:val="24"/>
+          <w:szCs w:val="24"/>
+        </w:rPr>
+        <w:t xml:space="preserve"> </w:t>
+      </w:r>
+      <w:commentRangeStart w:id="4"/>
+      <w:r>
+        <w:rPr>
+          <w:rFonts w:ascii="Times New Roman" w:hAnsi="Times New Roman" w:cs="Times New Roman"/>
+          <w:sz w:val="24"/>
+          <w:szCs w:val="24"/>
+        </w:rPr>
+        <w:t>robustness</w:t>
+      </w:r>
+      <w:commentRangeEnd w:id="4"/>
       <w:r>
         <w:rPr>
           <w:rStyle w:val="CommentReference"/>
         </w:rPr>
-        <w:commentReference w:id="41"/>
-      </w:r>
-      <w:r>
-        <w:rPr>
-          <w:rFonts w:ascii="Times New Roman" w:hAnsi="Times New Roman" w:cs="Times New Roman"/>
-          <w:sz w:val="24"/>
-          <w:szCs w:val="24"/>
-        </w:rPr>
-        <w:t xml:space="preserve"> for portability, speed</w:t>
-      </w:r>
-      <w:r>
-        <w:rPr>
-          <w:rFonts w:ascii="Times New Roman" w:hAnsi="Times New Roman" w:cs="Times New Roman"/>
-          <w:sz w:val="24"/>
-          <w:szCs w:val="24"/>
-        </w:rPr>
-        <w:t xml:space="preserve"> and</w:t>
-      </w:r>
-      <w:r>
-        <w:rPr>
-          <w:rFonts w:ascii="Times New Roman" w:hAnsi="Times New Roman" w:cs="Times New Roman"/>
-          <w:sz w:val="24"/>
-          <w:szCs w:val="24"/>
-        </w:rPr>
-        <w:t xml:space="preserve"> </w:t>
-      </w:r>
-      <w:commentRangeStart w:id="42"/>
-      <w:r>
-        <w:rPr>
-          <w:rFonts w:ascii="Times New Roman" w:hAnsi="Times New Roman" w:cs="Times New Roman"/>
-          <w:sz w:val="24"/>
-          <w:szCs w:val="24"/>
-        </w:rPr>
-        <w:t>robustness</w:t>
-      </w:r>
-      <w:commentRangeEnd w:id="42"/>
-      <w:r>
-        <w:rPr>
-          <w:rStyle w:val="CommentReference"/>
-        </w:rPr>
-        <w:commentReference w:id="42"/>
+        <w:commentReference w:id="4"/>
       </w:r>
       <w:r>
         <w:rPr>
@@ -1175,16 +2049,14 @@
         </w:rPr>
         <w:t xml:space="preserve">. A </w:t>
       </w:r>
-      <w:ins w:id="43" w:author="Andras Lasso" w:date="2011-07-15T13:27:00Z">
-        <w:r>
-          <w:rPr>
-            <w:rFonts w:ascii="Times New Roman" w:hAnsi="Times New Roman" w:cs="Times New Roman"/>
-            <w:sz w:val="24"/>
-            <w:szCs w:val="24"/>
-          </w:rPr>
-          <w:t xml:space="preserve">3D </w:t>
-        </w:r>
-      </w:ins>
+      <w:r>
+        <w:rPr>
+          <w:rFonts w:ascii="Times New Roman" w:hAnsi="Times New Roman" w:cs="Times New Roman"/>
+          <w:sz w:val="24"/>
+          <w:szCs w:val="24"/>
+        </w:rPr>
+        <w:t xml:space="preserve">3D </w:t>
+      </w:r>
       <w:r>
         <w:rPr>
           <w:rFonts w:ascii="Times New Roman" w:hAnsi="Times New Roman" w:cs="Times New Roman"/>
@@ -1199,46 +2071,16 @@
           <w:sz w:val="24"/>
           <w:szCs w:val="24"/>
         </w:rPr>
-        <w:t>licer</w:t>
-      </w:r>
-      <w:del w:id="44" w:author="Andras Lasso" w:date="2011-07-15T13:27:00Z">
-        <w:r>
-          <w:rPr>
-            <w:rFonts w:ascii="Times New Roman" w:hAnsi="Times New Roman" w:cs="Times New Roman"/>
-            <w:sz w:val="24"/>
-            <w:szCs w:val="24"/>
-          </w:rPr>
-          <w:delText>3</w:delText>
-        </w:r>
-      </w:del>
-      <w:r>
-        <w:rPr>
-          <w:rFonts w:ascii="Times New Roman" w:hAnsi="Times New Roman" w:cs="Times New Roman"/>
-          <w:sz w:val="24"/>
-          <w:szCs w:val="24"/>
-        </w:rPr>
-        <w:t xml:space="preserve"> module has been developed </w:t>
-      </w:r>
-      <w:del w:id="45" w:author="Andras Lasso" w:date="2011-07-15T13:30:00Z">
-        <w:r>
-          <w:rPr>
-            <w:rFonts w:ascii="Times New Roman" w:hAnsi="Times New Roman" w:cs="Times New Roman"/>
-            <w:sz w:val="24"/>
-            <w:szCs w:val="24"/>
-          </w:rPr>
-          <w:delText xml:space="preserve">as well to provide a tool to </w:delText>
-        </w:r>
-      </w:del>
-      <w:ins w:id="46" w:author="Andras Lasso" w:date="2011-07-15T13:30:00Z">
-        <w:r>
-          <w:rPr>
-            <w:rFonts w:ascii="Times New Roman" w:hAnsi="Times New Roman" w:cs="Times New Roman"/>
-            <w:sz w:val="24"/>
-            <w:szCs w:val="24"/>
-          </w:rPr>
-          <w:t xml:space="preserve">for </w:t>
-        </w:r>
-      </w:ins>
+        <w:t xml:space="preserve">licer module has been developed </w:t>
+      </w:r>
+      <w:r>
+        <w:rPr>
+          <w:rFonts w:ascii="Times New Roman" w:hAnsi="Times New Roman" w:cs="Times New Roman"/>
+          <w:sz w:val="24"/>
+          <w:szCs w:val="24"/>
+        </w:rPr>
+        <w:t xml:space="preserve">for </w:t>
+      </w:r>
       <w:r>
         <w:rPr>
           <w:rFonts w:ascii="Times New Roman" w:hAnsi="Times New Roman" w:cs="Times New Roman"/>
@@ -1247,70 +2089,22 @@
         </w:rPr>
         <w:t>visualiz</w:t>
       </w:r>
-      <w:del w:id="47" w:author="Andras Lasso" w:date="2011-07-15T13:30:00Z">
-        <w:r>
-          <w:rPr>
-            <w:rFonts w:ascii="Times New Roman" w:hAnsi="Times New Roman" w:cs="Times New Roman"/>
-            <w:sz w:val="24"/>
-            <w:szCs w:val="24"/>
-          </w:rPr>
-          <w:delText>e</w:delText>
-        </w:r>
-      </w:del>
-      <w:ins w:id="48" w:author="Andras Lasso" w:date="2011-07-15T13:30:00Z">
-        <w:r>
-          <w:rPr>
-            <w:rFonts w:ascii="Times New Roman" w:hAnsi="Times New Roman" w:cs="Times New Roman"/>
-            <w:sz w:val="24"/>
-            <w:szCs w:val="24"/>
-          </w:rPr>
-          <w:t>ation of input data and</w:t>
-        </w:r>
-      </w:ins>
-      <w:r>
-        <w:rPr>
-          <w:rFonts w:ascii="Times New Roman" w:hAnsi="Times New Roman" w:cs="Times New Roman"/>
-          <w:sz w:val="24"/>
-          <w:szCs w:val="24"/>
-        </w:rPr>
-        <w:t xml:space="preserve"> </w:t>
-      </w:r>
-      <w:del w:id="49" w:author="Andras Lasso" w:date="2011-07-15T13:30:00Z">
-        <w:r>
-          <w:rPr>
-            <w:rFonts w:ascii="Times New Roman" w:hAnsi="Times New Roman" w:cs="Times New Roman"/>
-            <w:sz w:val="24"/>
-            <w:szCs w:val="24"/>
-          </w:rPr>
-          <w:delText xml:space="preserve">the </w:delText>
-        </w:r>
-      </w:del>
-      <w:r>
-        <w:rPr>
-          <w:rFonts w:ascii="Times New Roman" w:hAnsi="Times New Roman" w:cs="Times New Roman"/>
-          <w:sz w:val="24"/>
-          <w:szCs w:val="24"/>
-        </w:rPr>
-        <w:t>results</w:t>
-      </w:r>
-      <w:del w:id="50" w:author="Andras Lasso" w:date="2011-07-15T13:31:00Z">
-        <w:r>
-          <w:rPr>
-            <w:rFonts w:ascii="Times New Roman" w:hAnsi="Times New Roman" w:cs="Times New Roman"/>
-            <w:sz w:val="24"/>
-            <w:szCs w:val="24"/>
-          </w:rPr>
-          <w:delText xml:space="preserve"> and the input data </w:delText>
-        </w:r>
-        <w:r>
-          <w:rPr>
-            <w:rFonts w:ascii="Times New Roman" w:hAnsi="Times New Roman" w:cs="Times New Roman"/>
-            <w:sz w:val="24"/>
-            <w:szCs w:val="24"/>
-          </w:rPr>
-          <w:delText>simultaneously in order to detect errors and the coherence of our results</w:delText>
-        </w:r>
-      </w:del>
+      <w:r>
+        <w:rPr>
+          <w:rFonts w:ascii="Times New Roman" w:hAnsi="Times New Roman" w:cs="Times New Roman"/>
+          <w:sz w:val="24"/>
+          <w:szCs w:val="24"/>
+        </w:rPr>
+        <w:t>ation of input data and</w:t>
+      </w:r>
+      <w:r>
+        <w:rPr>
+          <w:rFonts w:ascii="Times New Roman" w:hAnsi="Times New Roman" w:cs="Times New Roman"/>
+          <w:sz w:val="24"/>
+          <w:szCs w:val="24"/>
+        </w:rPr>
+        <w:t xml:space="preserve"> results</w:t>
+      </w:r>
       <w:r>
         <w:rPr>
           <w:rFonts w:ascii="Times New Roman" w:hAnsi="Times New Roman" w:cs="Times New Roman"/>
@@ -1319,26 +2113,14 @@
         </w:rPr>
         <w:t>.</w:t>
       </w:r>
-      <w:ins w:id="51" w:author="Andras Lasso" w:date="2011-07-15T13:31:00Z">
-        <w:r>
-          <w:rPr>
-            <w:rFonts w:ascii="Times New Roman" w:hAnsi="Times New Roman" w:cs="Times New Roman"/>
-            <w:sz w:val="24"/>
-            <w:szCs w:val="24"/>
-          </w:rPr>
-          <w:t xml:space="preserve"> This module was extensively used for software debugging, testing, and creation of ground truth data sets for automatic</w:t>
-        </w:r>
-      </w:ins>
-      <w:ins w:id="52" w:author="Andras Lasso" w:date="2011-07-15T13:32:00Z">
-        <w:r>
-          <w:rPr>
-            <w:rFonts w:ascii="Times New Roman" w:hAnsi="Times New Roman" w:cs="Times New Roman"/>
-            <w:sz w:val="24"/>
-            <w:szCs w:val="24"/>
-          </w:rPr>
-          <w:t xml:space="preserve"> testing.</w:t>
-        </w:r>
-      </w:ins>
+      <w:r>
+        <w:rPr>
+          <w:rFonts w:ascii="Times New Roman" w:hAnsi="Times New Roman" w:cs="Times New Roman"/>
+          <w:sz w:val="24"/>
+          <w:szCs w:val="24"/>
+        </w:rPr>
+        <w:t xml:space="preserve"> This module was extensively used for software debugging, testing, and creation of ground truth data sets for automatic testing.</w:t>
+      </w:r>
     </w:p>
     <w:p>
       <w:pPr>
@@ -1350,14 +2132,32 @@
           <w:szCs w:val="24"/>
         </w:rPr>
       </w:pPr>
-      <w:ins w:id="53" w:author="Andras Lasso" w:date="2011-07-15T13:32:00Z">
-        <w:r>
-          <w:rPr>
-            <w:rStyle w:val="CommentReference"/>
-          </w:rPr>
-          <w:commentReference w:id="54"/>
-        </w:r>
-      </w:ins>
+      <w:r>
+        <w:rPr>
+          <w:rFonts w:ascii="Times New Roman" w:hAnsi="Times New Roman" w:cs="Times New Roman"/>
+          <w:sz w:val="24"/>
+          <w:szCs w:val="24"/>
+        </w:rPr>
+        <w:t xml:space="preserve">The algorithm is tested every night using </w:t>
+      </w:r>
+      <w:proofErr w:type="spellStart"/>
+      <w:r>
+        <w:rPr>
+          <w:rFonts w:ascii="Times New Roman" w:hAnsi="Times New Roman" w:cs="Times New Roman"/>
+          <w:sz w:val="24"/>
+          <w:szCs w:val="24"/>
+        </w:rPr>
+        <w:t>CDash</w:t>
+      </w:r>
+      <w:proofErr w:type="spellEnd"/>
+      <w:r>
+        <w:rPr>
+          <w:rFonts w:ascii="Times New Roman" w:hAnsi="Times New Roman" w:cs="Times New Roman"/>
+          <w:sz w:val="24"/>
+          <w:szCs w:val="24"/>
+        </w:rPr>
+        <w:t>, which provides a consistent tool for testing and analyzing different information about the method such as speed of computation over time and after each update of the code to see what changes improved or slowed down the computation time.</w:t>
+      </w:r>
     </w:p>
     <w:p>
       <w:pPr>
@@ -1429,7 +2229,7 @@
           <w:u w:val="single"/>
         </w:rPr>
       </w:pPr>
-      <w:commentRangeStart w:id="55"/>
+      <w:commentRangeStart w:id="5"/>
       <w:r>
         <w:rPr>
           <w:rFonts w:ascii="Times New Roman" w:hAnsi="Times New Roman" w:cs="Times New Roman"/>
@@ -1441,12 +2241,12 @@
         </w:rPr>
         <w:t>References</w:t>
       </w:r>
-      <w:commentRangeEnd w:id="55"/>
+      <w:commentRangeEnd w:id="5"/>
       <w:r>
         <w:rPr>
           <w:rStyle w:val="CommentReference"/>
         </w:rPr>
-        <w:commentReference w:id="55"/>
+        <w:commentReference w:id="5"/>
       </w:r>
     </w:p>
     <w:p>
@@ -1525,7 +2325,7 @@
 </file>
 
 <file path=word/comments.xml><?xml version="1.0" encoding="utf-8"?>
-<w:comments xmlns:ve="http://schemas.openxmlformats.org/markup-compatibility/2006" xmlns:o="urn:schemas-microsoft-com:office:office" xmlns:r="http://schemas.openxmlformats.org/officeDocument/2006/relationships" xmlns:m="http://schemas.openxmlformats.org/officeDocument/2006/math" xmlns:v="urn:schemas-microsoft-com:vml" xmlns:wp="http://schemas.openxmlformats.org/drawingml/2006/wordprocessingDrawing" xmlns:w10="urn:schemas-microsoft-com:office:word" xmlns:w="http://schemas.openxmlformats.org/wordprocessingml/2006/main" xmlns:wne="http://schemas.microsoft.com/office/word/2006/wordml">
+<w:comments xmlns:wpc="http://schemas.microsoft.com/office/word/2010/wordprocessingCanvas" xmlns:mc="http://schemas.openxmlformats.org/markup-compatibility/2006" xmlns:o="urn:schemas-microsoft-com:office:office" xmlns:r="http://schemas.openxmlformats.org/officeDocument/2006/relationships" xmlns:m="http://schemas.openxmlformats.org/officeDocument/2006/math" xmlns:v="urn:schemas-microsoft-com:vml" xmlns:wp14="http://schemas.microsoft.com/office/word/2010/wordprocessingDrawing" xmlns:wp="http://schemas.openxmlformats.org/drawingml/2006/wordprocessingDrawing" xmlns:w10="urn:schemas-microsoft-com:office:word" xmlns:w="http://schemas.openxmlformats.org/wordprocessingml/2006/main" xmlns:w14="http://schemas.microsoft.com/office/word/2010/wordml" xmlns:wpg="http://schemas.microsoft.com/office/word/2010/wordprocessingGroup" xmlns:wpi="http://schemas.microsoft.com/office/word/2010/wordprocessingInk" xmlns:wne="http://schemas.microsoft.com/office/word/2006/wordml" xmlns:wps="http://schemas.microsoft.com/office/word/2010/wordprocessingShape" mc:Ignorable="w14 wp14">
   <w:comment w:id="0" w:author="Andras Lasso" w:date="2011-07-15T13:32:00Z" w:initials="AL">
     <w:p>
       <w:pPr>
@@ -1538,14 +2338,43 @@
         <w:annotationRef/>
       </w:r>
       <w:r>
+        <w:t>You should start with an overview, then go into the details.</w:t>
+      </w:r>
+    </w:p>
+  </w:comment>
+  <w:comment w:id="1" w:author="Alexis Boucharin" w:date="2011-07-15T13:32:00Z" w:initials="AB">
+    <w:p>
+      <w:pPr>
+        <w:pStyle w:val="CommentText"/>
+      </w:pPr>
+      <w:r>
         <w:rPr>
           <w:rStyle w:val="CommentReference"/>
         </w:rPr>
-        <w:t>This one is somewhat better</w:t>
+        <w:annotationRef/>
+      </w:r>
+      <w:r>
+        <w:t xml:space="preserve">Should I summarize Thomas </w:t>
+      </w:r>
+      <w:proofErr w:type="gramStart"/>
+      <w:r>
+        <w:t>algorithm ?</w:t>
+      </w:r>
+      <w:proofErr w:type="gramEnd"/>
+      <w:r>
+        <w:t xml:space="preserve"> </w:t>
+      </w:r>
+      <w:proofErr w:type="gramStart"/>
+      <w:r>
+        <w:t>or</w:t>
+      </w:r>
+      <w:proofErr w:type="gramEnd"/>
+      <w:r>
+        <w:t xml:space="preserve"> only in the full paper when we submit it in October ?</w:t>
       </w:r>
     </w:p>
   </w:comment>
-  <w:comment w:id="3" w:author="Alexis Boucharin" w:date="2011-07-15T13:32:00Z" w:initials="AB">
+  <w:comment w:id="2" w:author="Andras Lasso" w:date="2011-07-15T13:32:00Z" w:initials="AL">
     <w:p>
       <w:pPr>
         <w:pStyle w:val="CommentText"/>
@@ -1557,19 +2386,11 @@
         <w:annotationRef/>
       </w:r>
       <w:r>
-        <w:t xml:space="preserve">I’m pretty sure we </w:t>
-      </w:r>
-      <w:proofErr w:type="spellStart"/>
-      <w:r>
-        <w:t>hae</w:t>
-      </w:r>
-      <w:proofErr w:type="spellEnd"/>
-      <w:r>
-        <w:t xml:space="preserve"> to re think the title. This was a first shot.</w:t>
+        <w:t>Add examples</w:t>
       </w:r>
     </w:p>
   </w:comment>
-  <w:comment w:id="8" w:author="Andras Lasso" w:date="2011-07-15T13:32:00Z" w:initials="AL">
+  <w:comment w:id="4" w:author="Alexis Boucharin" w:date="2011-07-15T13:32:00Z" w:initials="AB">
     <w:p>
       <w:pPr>
         <w:pStyle w:val="CommentText"/>
@@ -1581,255 +2402,16 @@
         <w:annotationRef/>
       </w:r>
       <w:r>
-        <w:t>Write a structured abstract: purpose, methods, results, conclusion</w:t>
-      </w:r>
+        <w:t xml:space="preserve">Should we talk about the open source advantages of ITK, </w:t>
+      </w:r>
+      <w:proofErr w:type="gramStart"/>
+      <w:r>
+        <w:t>VTK ?</w:t>
+      </w:r>
+      <w:proofErr w:type="gramEnd"/>
     </w:p>
   </w:comment>
-  <w:comment w:id="16" w:author="Andras Lasso" w:date="2011-07-15T13:32:00Z" w:initials="AL">
-    <w:p>
-      <w:pPr>
-        <w:pStyle w:val="CommentText"/>
-      </w:pPr>
-      <w:r>
-        <w:rPr>
-          <w:rStyle w:val="CommentReference"/>
-        </w:rPr>
-        <w:annotationRef/>
-      </w:r>
-      <w:r>
-        <w:t>Replace it with something that explains that accuracy is important to avoid too high dose for healthy tissues and too low dose for tumor.</w:t>
-      </w:r>
-    </w:p>
-  </w:comment>
-  <w:comment w:id="17" w:author="Andras Lasso" w:date="2011-07-15T13:32:00Z" w:initials="AL">
-    <w:p>
-      <w:pPr>
-        <w:pStyle w:val="CommentText"/>
-        <w:numPr>
-          <w:ilvl w:val="0"/>
-          <w:numId w:val="2"/>
-        </w:numPr>
-      </w:pPr>
-      <w:r>
-        <w:rPr>
-          <w:rStyle w:val="CommentReference"/>
-        </w:rPr>
-        <w:annotationRef/>
-      </w:r>
-      <w:r>
-        <w:t xml:space="preserve">Problem: Current </w:t>
-      </w:r>
-      <w:r>
-        <w:t xml:space="preserve">QA </w:t>
-      </w:r>
-      <w:r>
-        <w:t xml:space="preserve">methods are manual (lengthy, operator-dependent, etc.). Solution: make it automatic. However, </w:t>
-      </w:r>
-      <w:r>
-        <w:t xml:space="preserve">currently </w:t>
-      </w:r>
-      <w:r>
-        <w:t xml:space="preserve">there </w:t>
-      </w:r>
-      <w:r>
-        <w:t>is</w:t>
-      </w:r>
-      <w:r>
-        <w:t xml:space="preserve"> no ph</w:t>
-      </w:r>
-      <w:r>
-        <w:t xml:space="preserve">antom that is suitable. Needs </w:t>
-      </w:r>
-      <w:proofErr w:type="spellStart"/>
-      <w:r>
-        <w:t>research&amp;development</w:t>
-      </w:r>
-      <w:proofErr w:type="spellEnd"/>
-      <w:r>
-        <w:t xml:space="preserve"> work to create the phantom(s)</w:t>
-      </w:r>
-      <w:proofErr w:type="gramStart"/>
-      <w:r>
-        <w:t>.</w:t>
-      </w:r>
-      <w:proofErr w:type="gramEnd"/>
-    </w:p>
-    <w:p>
-      <w:pPr>
-        <w:pStyle w:val="CommentText"/>
-        <w:numPr>
-          <w:ilvl w:val="0"/>
-          <w:numId w:val="2"/>
-        </w:numPr>
-      </w:pPr>
-      <w:r>
-        <w:t xml:space="preserve"> Geometric calibration requires phantoms. There are many versions, none of them is perfect, </w:t>
-      </w:r>
-      <w:proofErr w:type="gramStart"/>
-      <w:r>
-        <w:t>needs</w:t>
-      </w:r>
-      <w:proofErr w:type="gramEnd"/>
-      <w:r>
-        <w:t xml:space="preserve"> more R&amp;D work.</w:t>
-      </w:r>
-    </w:p>
-    <w:p>
-      <w:pPr>
-        <w:pStyle w:val="CommentText"/>
-      </w:pPr>
-      <w:r>
-        <w:t xml:space="preserve">=&gt; We create a method that helps this R&amp;D work by not requiring any software change when using different phantom geometries. </w:t>
-      </w:r>
-    </w:p>
-  </w:comment>
-  <w:comment w:id="20" w:author="Andras Lasso" w:date="2011-07-15T13:32:00Z" w:initials="AL">
-    <w:p>
-      <w:pPr>
-        <w:pStyle w:val="CommentText"/>
-      </w:pPr>
-      <w:r>
-        <w:rPr>
-          <w:rStyle w:val="CommentReference"/>
-        </w:rPr>
-        <w:annotationRef/>
-      </w:r>
-      <w:r>
-        <w:t>You should start with an overview, then go into the details.</w:t>
-      </w:r>
-    </w:p>
-  </w:comment>
-  <w:comment w:id="19" w:author="Alexis Boucharin" w:date="2011-07-15T13:32:00Z" w:initials="AB">
-    <w:p>
-      <w:pPr>
-        <w:pStyle w:val="CommentText"/>
-      </w:pPr>
-      <w:r>
-        <w:rPr>
-          <w:rStyle w:val="CommentReference"/>
-        </w:rPr>
-        <w:annotationRef/>
-      </w:r>
-      <w:r>
-        <w:t xml:space="preserve">Should I summarize Thomas </w:t>
-      </w:r>
-      <w:proofErr w:type="gramStart"/>
-      <w:r>
-        <w:t>algorithm ?</w:t>
-      </w:r>
-      <w:proofErr w:type="gramEnd"/>
-      <w:r>
-        <w:t xml:space="preserve"> </w:t>
-      </w:r>
-      <w:proofErr w:type="gramStart"/>
-      <w:r>
-        <w:t>or</w:t>
-      </w:r>
-      <w:proofErr w:type="gramEnd"/>
-      <w:r>
-        <w:t xml:space="preserve"> only in the full paper when we submit it in October ?</w:t>
-      </w:r>
-    </w:p>
-  </w:comment>
-  <w:comment w:id="22" w:author="Andras Lasso" w:date="2011-07-15T13:32:00Z" w:initials="AL">
-    <w:p>
-      <w:pPr>
-        <w:pStyle w:val="CommentText"/>
-      </w:pPr>
-      <w:r>
-        <w:rPr>
-          <w:rStyle w:val="CommentReference"/>
-        </w:rPr>
-        <w:annotationRef/>
-      </w:r>
-      <w:r>
-        <w:t>Add examples</w:t>
-      </w:r>
-    </w:p>
-  </w:comment>
-  <w:comment w:id="23" w:author="Andras Lasso" w:date="2011-07-15T13:32:00Z" w:initials="AL">
-    <w:p>
-      <w:pPr>
-        <w:pStyle w:val="CommentText"/>
-      </w:pPr>
-      <w:r>
-        <w:rPr>
-          <w:rStyle w:val="CommentReference"/>
-        </w:rPr>
-        <w:annotationRef/>
-      </w:r>
-      <w:r>
-        <w:t xml:space="preserve">You will need to explain why exhaustive search is a good option (simple, there are not too many candidate </w:t>
-      </w:r>
-      <w:proofErr w:type="gramStart"/>
-      <w:r>
-        <w:t>lines, …)</w:t>
-      </w:r>
-      <w:proofErr w:type="gramEnd"/>
-    </w:p>
-  </w:comment>
-  <w:comment w:id="41" w:author="Andras Lasso" w:date="2011-07-15T13:32:00Z" w:initials="AL">
-    <w:p>
-      <w:pPr>
-        <w:pStyle w:val="CommentText"/>
-      </w:pPr>
-      <w:r>
-        <w:rPr>
-          <w:rStyle w:val="CommentReference"/>
-        </w:rPr>
-        <w:annotationRef/>
-      </w:r>
-      <w:r>
-        <w:t>Do you use VTK?</w:t>
-      </w:r>
-    </w:p>
-  </w:comment>
-  <w:comment w:id="42" w:author="Alexis Boucharin" w:date="2011-07-15T13:32:00Z" w:initials="AB">
-    <w:p>
-      <w:pPr>
-        <w:pStyle w:val="CommentText"/>
-      </w:pPr>
-      <w:r>
-        <w:rPr>
-          <w:rStyle w:val="CommentReference"/>
-        </w:rPr>
-        <w:annotationRef/>
-      </w:r>
-      <w:r>
-        <w:t xml:space="preserve">Should we talk about the open source advantages of ITK, </w:t>
-      </w:r>
-      <w:proofErr w:type="gramStart"/>
-      <w:r>
-        <w:t>VTK ?</w:t>
-      </w:r>
-      <w:proofErr w:type="gramEnd"/>
-    </w:p>
-  </w:comment>
-  <w:comment w:id="54" w:author="Andras Lasso" w:date="2011-07-15T13:32:00Z" w:initials="AL">
-    <w:p>
-      <w:pPr>
-        <w:pStyle w:val="CommentText"/>
-      </w:pPr>
-      <w:r>
-        <w:rPr>
-          <w:rStyle w:val="CommentReference"/>
-        </w:rPr>
-        <w:annotationRef/>
-      </w:r>
-      <w:r>
-        <w:t xml:space="preserve">You could mention the automatic testing using </w:t>
-      </w:r>
-      <w:proofErr w:type="spellStart"/>
-      <w:r>
-        <w:t>CDash</w:t>
-      </w:r>
-      <w:proofErr w:type="spellEnd"/>
-      <w:r>
-        <w:t>.</w:t>
-      </w:r>
-    </w:p>
-  </w:comment>
-  <w:comment w:id="55" w:author="Alexis Boucharin" w:date="2011-07-15T13:32:00Z" w:initials="AB">
+  <w:comment w:id="5" w:author="Alexis Boucharin" w:date="2011-07-15T13:32:00Z" w:initials="AB">
     <w:p>
       <w:pPr>
         <w:pStyle w:val="CommentText"/>
@@ -1865,7 +2447,7 @@
 </file>
 
 <file path=word/endnotes.xml><?xml version="1.0" encoding="utf-8"?>
-<w:endnotes xmlns:ve="http://schemas.openxmlformats.org/markup-compatibility/2006" xmlns:o="urn:schemas-microsoft-com:office:office" xmlns:r="http://schemas.openxmlformats.org/officeDocument/2006/relationships" xmlns:m="http://schemas.openxmlformats.org/officeDocument/2006/math" xmlns:v="urn:schemas-microsoft-com:vml" xmlns:wp="http://schemas.openxmlformats.org/drawingml/2006/wordprocessingDrawing" xmlns:w10="urn:schemas-microsoft-com:office:word" xmlns:w="http://schemas.openxmlformats.org/wordprocessingml/2006/main" xmlns:wne="http://schemas.microsoft.com/office/word/2006/wordml">
+<w:endnotes xmlns:wpc="http://schemas.microsoft.com/office/word/2010/wordprocessingCanvas" xmlns:mc="http://schemas.openxmlformats.org/markup-compatibility/2006" xmlns:o="urn:schemas-microsoft-com:office:office" xmlns:r="http://schemas.openxmlformats.org/officeDocument/2006/relationships" xmlns:m="http://schemas.openxmlformats.org/officeDocument/2006/math" xmlns:v="urn:schemas-microsoft-com:vml" xmlns:wp14="http://schemas.microsoft.com/office/word/2010/wordprocessingDrawing" xmlns:wp="http://schemas.openxmlformats.org/drawingml/2006/wordprocessingDrawing" xmlns:w10="urn:schemas-microsoft-com:office:word" xmlns:w="http://schemas.openxmlformats.org/wordprocessingml/2006/main" xmlns:w14="http://schemas.microsoft.com/office/word/2010/wordml" xmlns:wpg="http://schemas.microsoft.com/office/word/2010/wordprocessingGroup" xmlns:wpi="http://schemas.microsoft.com/office/word/2010/wordprocessingInk" xmlns:wne="http://schemas.microsoft.com/office/word/2006/wordml" xmlns:wps="http://schemas.microsoft.com/office/word/2010/wordprocessingShape" mc:Ignorable="w14 wp14">
   <w:endnote w:type="separator" w:id="-1">
     <w:p>
       <w:pPr>
@@ -1890,7 +2472,7 @@
 </file>
 
 <file path=word/footnotes.xml><?xml version="1.0" encoding="utf-8"?>
-<w:footnotes xmlns:ve="http://schemas.openxmlformats.org/markup-compatibility/2006" xmlns:o="urn:schemas-microsoft-com:office:office" xmlns:r="http://schemas.openxmlformats.org/officeDocument/2006/relationships" xmlns:m="http://schemas.openxmlformats.org/officeDocument/2006/math" xmlns:v="urn:schemas-microsoft-com:vml" xmlns:wp="http://schemas.openxmlformats.org/drawingml/2006/wordprocessingDrawing" xmlns:w10="urn:schemas-microsoft-com:office:word" xmlns:w="http://schemas.openxmlformats.org/wordprocessingml/2006/main" xmlns:wne="http://schemas.microsoft.com/office/word/2006/wordml">
+<w:footnotes xmlns:wpc="http://schemas.microsoft.com/office/word/2010/wordprocessingCanvas" xmlns:mc="http://schemas.openxmlformats.org/markup-compatibility/2006" xmlns:o="urn:schemas-microsoft-com:office:office" xmlns:r="http://schemas.openxmlformats.org/officeDocument/2006/relationships" xmlns:m="http://schemas.openxmlformats.org/officeDocument/2006/math" xmlns:v="urn:schemas-microsoft-com:vml" xmlns:wp14="http://schemas.microsoft.com/office/word/2010/wordprocessingDrawing" xmlns:wp="http://schemas.openxmlformats.org/drawingml/2006/wordprocessingDrawing" xmlns:w10="urn:schemas-microsoft-com:office:word" xmlns:w="http://schemas.openxmlformats.org/wordprocessingml/2006/main" xmlns:w14="http://schemas.microsoft.com/office/word/2010/wordml" xmlns:wpg="http://schemas.microsoft.com/office/word/2010/wordprocessingGroup" xmlns:wpi="http://schemas.microsoft.com/office/word/2010/wordprocessingInk" xmlns:wne="http://schemas.microsoft.com/office/word/2006/wordml" xmlns:wps="http://schemas.microsoft.com/office/word/2010/wordprocessingShape" mc:Ignorable="w14 wp14">
   <w:footnote w:type="separator" w:id="-1">
     <w:p>
       <w:pPr>
@@ -1915,7 +2497,7 @@
 </file>
 
 <file path=word/numbering.xml><?xml version="1.0" encoding="utf-8"?>
-<w:numbering xmlns:ve="http://schemas.openxmlformats.org/markup-compatibility/2006" xmlns:o="urn:schemas-microsoft-com:office:office" xmlns:r="http://schemas.openxmlformats.org/officeDocument/2006/relationships" xmlns:m="http://schemas.openxmlformats.org/officeDocument/2006/math" xmlns:v="urn:schemas-microsoft-com:vml" xmlns:wp="http://schemas.openxmlformats.org/drawingml/2006/wordprocessingDrawing" xmlns:w10="urn:schemas-microsoft-com:office:word" xmlns:w="http://schemas.openxmlformats.org/wordprocessingml/2006/main" xmlns:wne="http://schemas.microsoft.com/office/word/2006/wordml">
+<w:numbering xmlns:wpc="http://schemas.microsoft.com/office/word/2010/wordprocessingCanvas" xmlns:mc="http://schemas.openxmlformats.org/markup-compatibility/2006" xmlns:o="urn:schemas-microsoft-com:office:office" xmlns:r="http://schemas.openxmlformats.org/officeDocument/2006/relationships" xmlns:m="http://schemas.openxmlformats.org/officeDocument/2006/math" xmlns:v="urn:schemas-microsoft-com:vml" xmlns:wp14="http://schemas.microsoft.com/office/word/2010/wordprocessingDrawing" xmlns:wp="http://schemas.openxmlformats.org/drawingml/2006/wordprocessingDrawing" xmlns:w10="urn:schemas-microsoft-com:office:word" xmlns:w="http://schemas.openxmlformats.org/wordprocessingml/2006/main" xmlns:w14="http://schemas.microsoft.com/office/word/2010/wordml" xmlns:wpg="http://schemas.microsoft.com/office/word/2010/wordprocessingGroup" xmlns:wpi="http://schemas.microsoft.com/office/word/2010/wordprocessingInk" xmlns:wne="http://schemas.microsoft.com/office/word/2006/wordml" xmlns:wps="http://schemas.microsoft.com/office/word/2010/wordprocessingShape" mc:Ignorable="w14 wp14">
   <w:abstractNum w:abstractNumId="0">
     <w:nsid w:val="08224218"/>
     <w:multiLevelType w:val="hybridMultilevel"/>
@@ -2101,7 +2683,7 @@
 </file>
 
 <file path=word/styles.xml><?xml version="1.0" encoding="utf-8"?>
-<w:styles xmlns:r="http://schemas.openxmlformats.org/officeDocument/2006/relationships" xmlns:w="http://schemas.openxmlformats.org/wordprocessingml/2006/main">
+<w:styles xmlns:mc="http://schemas.openxmlformats.org/markup-compatibility/2006" xmlns:r="http://schemas.openxmlformats.org/officeDocument/2006/relationships" xmlns:w="http://schemas.openxmlformats.org/wordprocessingml/2006/main" xmlns:w14="http://schemas.microsoft.com/office/word/2010/wordml" mc:Ignorable="w14">
   <w:docDefaults>
     <w:rPrDefault>
       <w:rPr>
@@ -2296,7 +2878,6 @@
     <w:uiPriority w:val="99"/>
     <w:semiHidden/>
     <w:unhideWhenUsed/>
-    <w:qFormat/>
     <w:tblPr>
       <w:tblInd w:w="0" w:type="dxa"/>
       <w:tblCellMar>
@@ -3185,7 +3766,7 @@
 </file>
 
 <file path=customXml/itemProps1.xml><?xml version="1.0" encoding="utf-8"?>
-<ds:datastoreItem xmlns:ds="http://schemas.openxmlformats.org/officeDocument/2006/customXml" ds:itemID="{B95A9B55-B65B-4804-B107-AA69C68C157D}">
+<ds:datastoreItem xmlns:ds="http://schemas.openxmlformats.org/officeDocument/2006/customXml" ds:itemID="{A402F307-C667-4C5D-A4C8-5F39F4043F4A}">
   <ds:schemaRefs>
     <ds:schemaRef ds:uri="http://schemas.openxmlformats.org/officeDocument/2006/bibliography"/>
   </ds:schemaRefs>

</xml_diff>

<commit_message>
Slicer image is included, other minor changes and the results and discussion is started (done?).
</commit_message>
<xml_diff>
--- a/trunk/PlusLib/docs/UsFidSegAlgo/Line Pattern to Line Cross Section detection algorithm.docx
+++ b/trunk/PlusLib/docs/UsFidSegAlgo/Line Pattern to Line Cross Section detection algorithm.docx
@@ -360,7 +360,23 @@
           <w:sz w:val="24"/>
           <w:szCs w:val="24"/>
         </w:rPr>
-        <w:t xml:space="preserve">parameters are often fixed and obtained via a trial and error process. </w:t>
+        <w:t xml:space="preserve">parameters are often </w:t>
+      </w:r>
+      <w:r>
+        <w:rPr>
+          <w:rFonts w:ascii="Times New Roman" w:hAnsi="Times New Roman" w:cs="Times New Roman"/>
+          <w:sz w:val="24"/>
+          <w:szCs w:val="24"/>
+        </w:rPr>
+        <w:t>constant and</w:t>
+      </w:r>
+      <w:r>
+        <w:rPr>
+          <w:rFonts w:ascii="Times New Roman" w:hAnsi="Times New Roman" w:cs="Times New Roman"/>
+          <w:sz w:val="24"/>
+          <w:szCs w:val="24"/>
+        </w:rPr>
+        <w:t xml:space="preserve"> obtained via a trial and error process. </w:t>
       </w:r>
       <w:r>
         <w:rPr>
@@ -463,30 +479,21 @@
           <w:szCs w:val="24"/>
         </w:rPr>
       </w:pPr>
-      <w:commentRangeStart w:id="0"/>
-      <w:commentRangeStart w:id="1"/>
-      <w:r>
-        <w:rPr>
-          <w:rFonts w:ascii="Times New Roman" w:hAnsi="Times New Roman" w:cs="Times New Roman"/>
-          <w:sz w:val="24"/>
-          <w:szCs w:val="24"/>
-        </w:rPr>
-        <w:t>The</w:t>
-      </w:r>
-      <w:commentRangeEnd w:id="0"/>
-      <w:r>
-        <w:rPr>
-          <w:rStyle w:val="CommentReference"/>
-        </w:rPr>
-        <w:commentReference w:id="0"/>
-      </w:r>
-      <w:r>
-        <w:rPr>
-          <w:rFonts w:ascii="Times New Roman" w:hAnsi="Times New Roman" w:cs="Times New Roman"/>
-          <w:sz w:val="24"/>
-          <w:szCs w:val="24"/>
-        </w:rPr>
-        <w:t xml:space="preserve"> fiducial segmentation </w:t>
+      <w:r>
+        <w:rPr>
+          <w:rFonts w:ascii="Times New Roman" w:hAnsi="Times New Roman" w:cs="Times New Roman"/>
+          <w:sz w:val="24"/>
+          <w:szCs w:val="24"/>
+        </w:rPr>
+        <w:t>The method computes, from a list of segmented fiducial points provided by t</w:t>
+      </w:r>
+      <w:r>
+        <w:rPr>
+          <w:rFonts w:ascii="Times New Roman" w:hAnsi="Times New Roman" w:cs="Times New Roman"/>
+          <w:sz w:val="24"/>
+          <w:szCs w:val="24"/>
+        </w:rPr>
+        <w:t xml:space="preserve">he fiducial segmentation </w:t>
       </w:r>
       <w:r>
         <w:rPr>
@@ -573,22 +580,15 @@
           <w:sz w:val="24"/>
           <w:szCs w:val="24"/>
         </w:rPr>
-        <w:t xml:space="preserve"> </w:t>
-      </w:r>
-      <w:r>
-        <w:rPr>
-          <w:rFonts w:ascii="Times New Roman" w:hAnsi="Times New Roman" w:cs="Times New Roman"/>
-          <w:sz w:val="24"/>
-          <w:szCs w:val="24"/>
-        </w:rPr>
-        <w:t xml:space="preserve"> provides a list of fiducial points sorted by intensity that the method takes as an input. </w:t>
-      </w:r>
-      <w:commentRangeEnd w:id="1"/>
-      <w:r>
-        <w:rPr>
-          <w:rStyle w:val="CommentReference"/>
-        </w:rPr>
-        <w:commentReference w:id="1"/>
+        <w:t xml:space="preserve">, </w:t>
+      </w:r>
+      <w:r>
+        <w:rPr>
+          <w:rFonts w:ascii="Times New Roman" w:hAnsi="Times New Roman" w:cs="Times New Roman"/>
+          <w:sz w:val="24"/>
+          <w:szCs w:val="24"/>
+        </w:rPr>
+        <w:t>a list of fiducial points registered to the fiducial line they belong to. The method also pre-computes automatically different segmentation parameters with precision and low input requirements.</w:t>
       </w:r>
     </w:p>
     <w:p>
@@ -663,7 +663,16 @@
           <w:sz w:val="24"/>
           <w:szCs w:val="24"/>
         </w:rPr>
-        <w:t xml:space="preserve"> fiducial lines (fiducial points in a cross plane) is provided in the phantom </w:t>
+        <w:t xml:space="preserve"> fiducial lines </w:t>
+      </w:r>
+      <w:r>
+        <w:rPr>
+          <w:rFonts w:ascii="Times New Roman" w:hAnsi="Times New Roman" w:cs="Times New Roman"/>
+          <w:sz w:val="24"/>
+          <w:szCs w:val="24"/>
+        </w:rPr>
+        <w:lastRenderedPageBreak/>
+        <w:t xml:space="preserve">(fiducial points in a cross plane) is provided in the phantom </w:t>
       </w:r>
       <w:r>
         <w:rPr>
@@ -687,16 +696,7 @@
           <w:sz w:val="24"/>
           <w:szCs w:val="24"/>
         </w:rPr>
-        <w:t xml:space="preserve">The number of these </w:t>
-      </w:r>
-      <w:r>
-        <w:rPr>
-          <w:rFonts w:ascii="Times New Roman" w:hAnsi="Times New Roman" w:cs="Times New Roman"/>
-          <w:sz w:val="24"/>
-          <w:szCs w:val="24"/>
-        </w:rPr>
-        <w:lastRenderedPageBreak/>
-        <w:t xml:space="preserve">structures is not limited and is provided in the phantom </w:t>
+        <w:t xml:space="preserve">The number of these structures is not limited and is provided in the phantom </w:t>
       </w:r>
       <w:r>
         <w:rPr>
@@ -874,8 +874,6 @@
         </w:rPr>
         <w:t xml:space="preserve">definition </w:t>
       </w:r>
-      <w:bookmarkStart w:id="2" w:name="_GoBack"/>
-      <w:bookmarkEnd w:id="2"/>
       <w:r>
         <w:rPr>
           <w:rFonts w:ascii="Times New Roman" w:hAnsi="Times New Roman" w:cs="Times New Roman"/>
@@ -1801,9 +1799,52 @@
           <w:szCs w:val="24"/>
         </w:rPr>
       </w:pPr>
-    </w:p>
-    <w:p>
-      <w:pPr>
+      <w:r>
+        <w:rPr>
+          <w:noProof/>
+        </w:rPr>
+        <w:pict>
+          <v:shape id="_x0000_s1028" type="#_x0000_t202" style="position:absolute;left:0;text-align:left;margin-left:158.25pt;margin-top:16.55pt;width:174.75pt;height:12.35pt;z-index:251662336;mso-position-horizontal-relative:text;mso-position-vertical-relative:text" stroked="f">
+            <v:textbox inset="0,0,0,0">
+              <w:txbxContent>
+                <w:p>
+                  <w:pPr>
+                    <w:pStyle w:val="Caption"/>
+                    <w:jc w:val="both"/>
+                    <w:rPr>
+                      <w:noProof/>
+                    </w:rPr>
+                  </w:pPr>
+                  <w:r>
+                    <w:t xml:space="preserve">Figure </w:t>
+                  </w:r>
+                  <w:fldSimple w:instr=" SEQ Figure \* ARABIC ">
+                    <w:r>
+                      <w:rPr>
+                        <w:noProof/>
+                      </w:rPr>
+                      <w:t>1</w:t>
+                    </w:r>
+                  </w:fldSimple>
+                  <w:r>
+                    <w:t>: Example of Phantom Definition File</w:t>
+                  </w:r>
+                  <w:r>
+                    <w:rPr>
+                      <w:noProof/>
+                    </w:rPr>
+                    <w:t>.</w:t>
+                  </w:r>
+                </w:p>
+              </w:txbxContent>
+            </v:textbox>
+          </v:shape>
+        </w:pict>
+      </w:r>
+    </w:p>
+    <w:p>
+      <w:pPr>
+        <w:spacing w:after="0"/>
         <w:ind w:firstLine="720"/>
         <w:jc w:val="both"/>
         <w:rPr>
@@ -1812,231 +1853,6 @@
           <w:szCs w:val="24"/>
         </w:rPr>
       </w:pPr>
-      <w:r>
-        <w:rPr>
-          <w:rFonts w:ascii="Times New Roman" w:hAnsi="Times New Roman" w:cs="Times New Roman"/>
-          <w:sz w:val="24"/>
-          <w:szCs w:val="24"/>
-        </w:rPr>
-        <w:t>T</w:t>
-      </w:r>
-      <w:r>
-        <w:rPr>
-          <w:rFonts w:ascii="Times New Roman" w:hAnsi="Times New Roman" w:cs="Times New Roman"/>
-          <w:sz w:val="24"/>
-          <w:szCs w:val="24"/>
-        </w:rPr>
-        <w:t xml:space="preserve">he different thresholds to accept points on a line or to register a potential line to an actual one </w:t>
-      </w:r>
-      <w:r>
-        <w:rPr>
-          <w:rFonts w:ascii="Times New Roman" w:hAnsi="Times New Roman" w:cs="Times New Roman"/>
-          <w:sz w:val="24"/>
-          <w:szCs w:val="24"/>
-        </w:rPr>
-        <w:t xml:space="preserve">is </w:t>
-      </w:r>
-      <w:r>
-        <w:rPr>
-          <w:rFonts w:ascii="Times New Roman" w:hAnsi="Times New Roman" w:cs="Times New Roman"/>
-          <w:sz w:val="24"/>
-          <w:szCs w:val="24"/>
-        </w:rPr>
-        <w:t xml:space="preserve">computed by the algorithm instead of implemented directly after a trial and error process. From the angular maximum movements of the </w:t>
-      </w:r>
-      <w:r>
-        <w:rPr>
-          <w:rFonts w:ascii="Times New Roman" w:hAnsi="Times New Roman" w:cs="Times New Roman"/>
-          <w:sz w:val="24"/>
-          <w:szCs w:val="24"/>
-        </w:rPr>
-        <w:t xml:space="preserve">ultrasound </w:t>
-      </w:r>
-      <w:r>
-        <w:rPr>
-          <w:rFonts w:ascii="Times New Roman" w:hAnsi="Times New Roman" w:cs="Times New Roman"/>
-          <w:sz w:val="24"/>
-          <w:szCs w:val="24"/>
-        </w:rPr>
-        <w:t>probe, we can determine how far from the actual position the candidate line can be. This angular maximum movement provide</w:t>
-      </w:r>
-      <w:r>
-        <w:rPr>
-          <w:rFonts w:ascii="Times New Roman" w:hAnsi="Times New Roman" w:cs="Times New Roman"/>
-          <w:sz w:val="24"/>
-          <w:szCs w:val="24"/>
-        </w:rPr>
-        <w:t>s</w:t>
-      </w:r>
-      <w:r>
-        <w:rPr>
-          <w:rFonts w:ascii="Times New Roman" w:hAnsi="Times New Roman" w:cs="Times New Roman"/>
-          <w:sz w:val="24"/>
-          <w:szCs w:val="24"/>
-        </w:rPr>
-        <w:t xml:space="preserve"> the range in which the image can actually be</w:t>
-      </w:r>
-      <w:r>
-        <w:rPr>
-          <w:rFonts w:ascii="Times New Roman" w:hAnsi="Times New Roman" w:cs="Times New Roman"/>
-          <w:sz w:val="24"/>
-          <w:szCs w:val="24"/>
-        </w:rPr>
-        <w:t>,</w:t>
-      </w:r>
-      <w:r>
-        <w:rPr>
-          <w:rFonts w:ascii="Times New Roman" w:hAnsi="Times New Roman" w:cs="Times New Roman"/>
-          <w:sz w:val="24"/>
-          <w:szCs w:val="24"/>
-        </w:rPr>
-        <w:t xml:space="preserve"> as the image plane might not necessarily be perpendicular to the fiducial lines due to user movements, or could be slightly rotated </w:t>
-      </w:r>
-      <w:r>
-        <w:rPr>
-          <w:rFonts w:ascii="Times New Roman" w:hAnsi="Times New Roman" w:cs="Times New Roman"/>
-          <w:sz w:val="24"/>
-          <w:szCs w:val="24"/>
-        </w:rPr>
-        <w:t>around</w:t>
-      </w:r>
-      <w:r>
-        <w:rPr>
-          <w:rFonts w:ascii="Times New Roman" w:hAnsi="Times New Roman" w:cs="Times New Roman"/>
-          <w:sz w:val="24"/>
-          <w:szCs w:val="24"/>
-        </w:rPr>
-        <w:t xml:space="preserve"> </w:t>
-      </w:r>
-      <w:r>
-        <w:rPr>
-          <w:rFonts w:ascii="Times New Roman" w:hAnsi="Times New Roman" w:cs="Times New Roman"/>
-          <w:sz w:val="24"/>
-          <w:szCs w:val="24"/>
-        </w:rPr>
-        <w:t xml:space="preserve">one </w:t>
-      </w:r>
-      <w:r>
-        <w:rPr>
-          <w:rFonts w:ascii="Times New Roman" w:hAnsi="Times New Roman" w:cs="Times New Roman"/>
-          <w:sz w:val="24"/>
-          <w:szCs w:val="24"/>
-        </w:rPr>
-        <w:t>axis</w:t>
-      </w:r>
-      <w:r>
-        <w:rPr>
-          <w:rFonts w:ascii="Times New Roman" w:hAnsi="Times New Roman" w:cs="Times New Roman"/>
-          <w:sz w:val="24"/>
-          <w:szCs w:val="24"/>
-        </w:rPr>
-        <w:t xml:space="preserve"> </w:t>
-      </w:r>
-      <w:r>
-        <w:rPr>
-          <w:rFonts w:ascii="Times New Roman" w:hAnsi="Times New Roman" w:cs="Times New Roman"/>
-          <w:sz w:val="24"/>
-          <w:szCs w:val="24"/>
-        </w:rPr>
-        <w:t xml:space="preserve">or the other. These angular parameters can be obtained from the phantom </w:t>
-      </w:r>
-      <w:r>
-        <w:rPr>
-          <w:rFonts w:ascii="Times New Roman" w:hAnsi="Times New Roman" w:cs="Times New Roman"/>
-          <w:sz w:val="24"/>
-          <w:szCs w:val="24"/>
-        </w:rPr>
-        <w:t>defini</w:t>
-      </w:r>
-      <w:r>
-        <w:rPr>
-          <w:rFonts w:ascii="Times New Roman" w:hAnsi="Times New Roman" w:cs="Times New Roman"/>
-          <w:sz w:val="24"/>
-          <w:szCs w:val="24"/>
-        </w:rPr>
-        <w:t xml:space="preserve">tion file </w:t>
-      </w:r>
-      <w:r>
-        <w:rPr>
-          <w:rFonts w:ascii="Times New Roman" w:hAnsi="Times New Roman" w:cs="Times New Roman"/>
-          <w:sz w:val="24"/>
-          <w:szCs w:val="24"/>
-        </w:rPr>
-        <w:lastRenderedPageBreak/>
-        <w:t>and the input data and would allow a</w:t>
-      </w:r>
-      <w:r>
-        <w:rPr>
-          <w:rFonts w:ascii="Times New Roman" w:hAnsi="Times New Roman" w:cs="Times New Roman"/>
-          <w:sz w:val="24"/>
-          <w:szCs w:val="24"/>
-        </w:rPr>
-        <w:t>n</w:t>
-      </w:r>
-      <w:r>
-        <w:rPr>
-          <w:rFonts w:ascii="Times New Roman" w:hAnsi="Times New Roman" w:cs="Times New Roman"/>
-          <w:sz w:val="24"/>
-          <w:szCs w:val="24"/>
-        </w:rPr>
-        <w:t xml:space="preserve"> optimal choice of threshold parameters</w:t>
-      </w:r>
-      <w:r>
-        <w:rPr>
-          <w:rFonts w:ascii="Times New Roman" w:hAnsi="Times New Roman" w:cs="Times New Roman"/>
-          <w:sz w:val="24"/>
-          <w:szCs w:val="24"/>
-        </w:rPr>
-        <w:t xml:space="preserve"> that</w:t>
-      </w:r>
-      <w:r>
-        <w:rPr>
-          <w:rFonts w:ascii="Times New Roman" w:hAnsi="Times New Roman" w:cs="Times New Roman"/>
-          <w:sz w:val="24"/>
-          <w:szCs w:val="24"/>
-        </w:rPr>
-        <w:t xml:space="preserve"> a</w:t>
-      </w:r>
-      <w:r>
-        <w:rPr>
-          <w:rFonts w:ascii="Times New Roman" w:hAnsi="Times New Roman" w:cs="Times New Roman"/>
-          <w:sz w:val="24"/>
-          <w:szCs w:val="24"/>
-        </w:rPr>
-        <w:t>re automatically determined</w:t>
-      </w:r>
-      <w:r>
-        <w:rPr>
-          <w:rFonts w:ascii="Times New Roman" w:hAnsi="Times New Roman" w:cs="Times New Roman"/>
-          <w:sz w:val="24"/>
-          <w:szCs w:val="24"/>
-        </w:rPr>
-        <w:t xml:space="preserve"> </w:t>
-      </w:r>
-      <w:r>
-        <w:rPr>
-          <w:rFonts w:ascii="Times New Roman" w:hAnsi="Times New Roman" w:cs="Times New Roman"/>
-          <w:sz w:val="24"/>
-          <w:szCs w:val="24"/>
-        </w:rPr>
-        <w:t xml:space="preserve">for </w:t>
-      </w:r>
-      <w:r>
-        <w:rPr>
-          <w:rFonts w:ascii="Times New Roman" w:hAnsi="Times New Roman" w:cs="Times New Roman"/>
-          <w:sz w:val="24"/>
-          <w:szCs w:val="24"/>
-        </w:rPr>
-        <w:t xml:space="preserve">any line configuration in the </w:t>
-      </w:r>
-      <w:r>
-        <w:rPr>
-          <w:rFonts w:ascii="Times New Roman" w:hAnsi="Times New Roman" w:cs="Times New Roman"/>
-          <w:sz w:val="24"/>
-          <w:szCs w:val="24"/>
-        </w:rPr>
-        <w:t>phantom.</w:t>
-      </w:r>
     </w:p>
     <w:p>
       <w:pPr>
@@ -2054,6 +1870,294 @@
           <w:sz w:val="24"/>
           <w:szCs w:val="24"/>
         </w:rPr>
+        <w:t>T</w:t>
+      </w:r>
+      <w:r>
+        <w:rPr>
+          <w:rFonts w:ascii="Times New Roman" w:hAnsi="Times New Roman" w:cs="Times New Roman"/>
+          <w:sz w:val="24"/>
+          <w:szCs w:val="24"/>
+        </w:rPr>
+        <w:t xml:space="preserve">he different thresholds to accept points on a line or to register a potential line to an actual one </w:t>
+      </w:r>
+      <w:r>
+        <w:rPr>
+          <w:rFonts w:ascii="Times New Roman" w:hAnsi="Times New Roman" w:cs="Times New Roman"/>
+          <w:sz w:val="24"/>
+          <w:szCs w:val="24"/>
+        </w:rPr>
+        <w:t xml:space="preserve">is </w:t>
+      </w:r>
+      <w:r>
+        <w:rPr>
+          <w:rFonts w:ascii="Times New Roman" w:hAnsi="Times New Roman" w:cs="Times New Roman"/>
+          <w:sz w:val="24"/>
+          <w:szCs w:val="24"/>
+        </w:rPr>
+        <w:t xml:space="preserve">computed by the algorithm instead of implemented directly after a trial and error process. From the angular maximum movements of the </w:t>
+      </w:r>
+      <w:r>
+        <w:rPr>
+          <w:rFonts w:ascii="Times New Roman" w:hAnsi="Times New Roman" w:cs="Times New Roman"/>
+          <w:sz w:val="24"/>
+          <w:szCs w:val="24"/>
+        </w:rPr>
+        <w:t xml:space="preserve">ultrasound </w:t>
+      </w:r>
+      <w:r>
+        <w:rPr>
+          <w:rFonts w:ascii="Times New Roman" w:hAnsi="Times New Roman" w:cs="Times New Roman"/>
+          <w:sz w:val="24"/>
+          <w:szCs w:val="24"/>
+        </w:rPr>
+        <w:t xml:space="preserve">probe, we can determine how far from the actual position the candidate line can be. This angular maximum movement </w:t>
+      </w:r>
+      <w:r>
+        <w:rPr>
+          <w:rFonts w:ascii="Times New Roman" w:hAnsi="Times New Roman" w:cs="Times New Roman"/>
+          <w:sz w:val="24"/>
+          <w:szCs w:val="24"/>
+        </w:rPr>
+        <w:lastRenderedPageBreak/>
+        <w:t>provide</w:t>
+      </w:r>
+      <w:r>
+        <w:rPr>
+          <w:rFonts w:ascii="Times New Roman" w:hAnsi="Times New Roman" w:cs="Times New Roman"/>
+          <w:sz w:val="24"/>
+          <w:szCs w:val="24"/>
+        </w:rPr>
+        <w:t>s</w:t>
+      </w:r>
+      <w:r>
+        <w:rPr>
+          <w:rFonts w:ascii="Times New Roman" w:hAnsi="Times New Roman" w:cs="Times New Roman"/>
+          <w:sz w:val="24"/>
+          <w:szCs w:val="24"/>
+        </w:rPr>
+        <w:t xml:space="preserve"> the range in which the image can actually be</w:t>
+      </w:r>
+      <w:r>
+        <w:rPr>
+          <w:rFonts w:ascii="Times New Roman" w:hAnsi="Times New Roman" w:cs="Times New Roman"/>
+          <w:sz w:val="24"/>
+          <w:szCs w:val="24"/>
+        </w:rPr>
+        <w:t>,</w:t>
+      </w:r>
+      <w:r>
+        <w:rPr>
+          <w:rFonts w:ascii="Times New Roman" w:hAnsi="Times New Roman" w:cs="Times New Roman"/>
+          <w:sz w:val="24"/>
+          <w:szCs w:val="24"/>
+        </w:rPr>
+        <w:t xml:space="preserve"> as the image plane might not necessarily be perpendicular to the fiducial lines due to user movements, or could be slightly rotated </w:t>
+      </w:r>
+      <w:r>
+        <w:rPr>
+          <w:rFonts w:ascii="Times New Roman" w:hAnsi="Times New Roman" w:cs="Times New Roman"/>
+          <w:sz w:val="24"/>
+          <w:szCs w:val="24"/>
+        </w:rPr>
+        <w:t xml:space="preserve">around </w:t>
+      </w:r>
+      <w:r>
+        <w:rPr>
+          <w:rFonts w:ascii="Times New Roman" w:hAnsi="Times New Roman" w:cs="Times New Roman"/>
+          <w:sz w:val="24"/>
+          <w:szCs w:val="24"/>
+        </w:rPr>
+        <w:t xml:space="preserve">one </w:t>
+      </w:r>
+      <w:r>
+        <w:rPr>
+          <w:rFonts w:ascii="Times New Roman" w:hAnsi="Times New Roman" w:cs="Times New Roman"/>
+          <w:sz w:val="24"/>
+          <w:szCs w:val="24"/>
+        </w:rPr>
+        <w:t xml:space="preserve">axis </w:t>
+      </w:r>
+      <w:r>
+        <w:rPr>
+          <w:rFonts w:ascii="Times New Roman" w:hAnsi="Times New Roman" w:cs="Times New Roman"/>
+          <w:sz w:val="24"/>
+          <w:szCs w:val="24"/>
+        </w:rPr>
+        <w:t xml:space="preserve">or the other. These angular parameters can be obtained from the phantom </w:t>
+      </w:r>
+      <w:r>
+        <w:rPr>
+          <w:rFonts w:ascii="Times New Roman" w:hAnsi="Times New Roman" w:cs="Times New Roman"/>
+          <w:sz w:val="24"/>
+          <w:szCs w:val="24"/>
+        </w:rPr>
+        <w:t>defini</w:t>
+      </w:r>
+      <w:r>
+        <w:rPr>
+          <w:rFonts w:ascii="Times New Roman" w:hAnsi="Times New Roman" w:cs="Times New Roman"/>
+          <w:sz w:val="24"/>
+          <w:szCs w:val="24"/>
+        </w:rPr>
+        <w:t>tion file and the input data and would allow a</w:t>
+      </w:r>
+      <w:r>
+        <w:rPr>
+          <w:rFonts w:ascii="Times New Roman" w:hAnsi="Times New Roman" w:cs="Times New Roman"/>
+          <w:sz w:val="24"/>
+          <w:szCs w:val="24"/>
+        </w:rPr>
+        <w:t>n</w:t>
+      </w:r>
+      <w:r>
+        <w:rPr>
+          <w:rFonts w:ascii="Times New Roman" w:hAnsi="Times New Roman" w:cs="Times New Roman"/>
+          <w:sz w:val="24"/>
+          <w:szCs w:val="24"/>
+        </w:rPr>
+        <w:t xml:space="preserve"> optimal choice of threshold parameters</w:t>
+      </w:r>
+      <w:r>
+        <w:rPr>
+          <w:rFonts w:ascii="Times New Roman" w:hAnsi="Times New Roman" w:cs="Times New Roman"/>
+          <w:sz w:val="24"/>
+          <w:szCs w:val="24"/>
+        </w:rPr>
+        <w:t xml:space="preserve"> that</w:t>
+      </w:r>
+      <w:r>
+        <w:rPr>
+          <w:rFonts w:ascii="Times New Roman" w:hAnsi="Times New Roman" w:cs="Times New Roman"/>
+          <w:sz w:val="24"/>
+          <w:szCs w:val="24"/>
+        </w:rPr>
+        <w:t xml:space="preserve"> a</w:t>
+      </w:r>
+      <w:r>
+        <w:rPr>
+          <w:rFonts w:ascii="Times New Roman" w:hAnsi="Times New Roman" w:cs="Times New Roman"/>
+          <w:sz w:val="24"/>
+          <w:szCs w:val="24"/>
+        </w:rPr>
+        <w:t>re automatically determined</w:t>
+      </w:r>
+      <w:r>
+        <w:rPr>
+          <w:rFonts w:ascii="Times New Roman" w:hAnsi="Times New Roman" w:cs="Times New Roman"/>
+          <w:sz w:val="24"/>
+          <w:szCs w:val="24"/>
+        </w:rPr>
+        <w:t xml:space="preserve"> </w:t>
+      </w:r>
+      <w:r>
+        <w:rPr>
+          <w:rFonts w:ascii="Times New Roman" w:hAnsi="Times New Roman" w:cs="Times New Roman"/>
+          <w:sz w:val="24"/>
+          <w:szCs w:val="24"/>
+        </w:rPr>
+        <w:t xml:space="preserve">for </w:t>
+      </w:r>
+      <w:r>
+        <w:rPr>
+          <w:rFonts w:ascii="Times New Roman" w:hAnsi="Times New Roman" w:cs="Times New Roman"/>
+          <w:sz w:val="24"/>
+          <w:szCs w:val="24"/>
+        </w:rPr>
+        <w:t xml:space="preserve">any line configuration in the </w:t>
+      </w:r>
+      <w:r>
+        <w:rPr>
+          <w:rFonts w:ascii="Times New Roman" w:hAnsi="Times New Roman" w:cs="Times New Roman"/>
+          <w:sz w:val="24"/>
+          <w:szCs w:val="24"/>
+        </w:rPr>
+        <w:t>phantom.</w:t>
+      </w:r>
+      <w:r>
+        <w:rPr>
+          <w:rFonts w:ascii="Times New Roman" w:hAnsi="Times New Roman" w:cs="Times New Roman"/>
+          <w:sz w:val="24"/>
+          <w:szCs w:val="24"/>
+        </w:rPr>
+        <w:t xml:space="preserve"> From these angles we can estimate the uncertainty of the image plane position by applying three </w:t>
+      </w:r>
+      <w:proofErr w:type="gramStart"/>
+      <w:r>
+        <w:rPr>
+          <w:rFonts w:ascii="Times New Roman" w:hAnsi="Times New Roman" w:cs="Times New Roman"/>
+          <w:sz w:val="24"/>
+          <w:szCs w:val="24"/>
+        </w:rPr>
+        <w:t>rotations ,</w:t>
+      </w:r>
+      <w:proofErr w:type="gramEnd"/>
+      <w:r>
+        <w:rPr>
+          <w:rFonts w:ascii="Times New Roman" w:hAnsi="Times New Roman" w:cs="Times New Roman"/>
+          <w:sz w:val="24"/>
+          <w:szCs w:val="24"/>
+        </w:rPr>
+        <w:t xml:space="preserve"> one around each axis, to the </w:t>
+      </w:r>
+      <w:r>
+        <w:rPr>
+          <w:rFonts w:ascii="Times New Roman" w:hAnsi="Times New Roman" w:cs="Times New Roman"/>
+          <w:sz w:val="24"/>
+          <w:szCs w:val="24"/>
+        </w:rPr>
+        <w:t>change of coordinate system</w:t>
+      </w:r>
+      <w:r>
+        <w:rPr>
+          <w:rFonts w:ascii="Times New Roman" w:hAnsi="Times New Roman" w:cs="Times New Roman"/>
+          <w:sz w:val="24"/>
+          <w:szCs w:val="24"/>
+        </w:rPr>
+        <w:t xml:space="preserve"> </w:t>
+      </w:r>
+      <w:r>
+        <w:rPr>
+          <w:rFonts w:ascii="Times New Roman" w:hAnsi="Times New Roman" w:cs="Times New Roman"/>
+          <w:sz w:val="24"/>
+          <w:szCs w:val="24"/>
+        </w:rPr>
+        <w:t xml:space="preserve">transform matrix. Then we can compute the intersection of the fiducial plane, defined by three wires in </w:t>
+      </w:r>
+      <w:proofErr w:type="gramStart"/>
+      <w:r>
+        <w:rPr>
+          <w:rFonts w:ascii="Times New Roman" w:hAnsi="Times New Roman" w:cs="Times New Roman"/>
+          <w:sz w:val="24"/>
+          <w:szCs w:val="24"/>
+        </w:rPr>
+        <w:t>a</w:t>
+      </w:r>
+      <w:proofErr w:type="gramEnd"/>
+      <w:r>
+        <w:rPr>
+          <w:rFonts w:ascii="Times New Roman" w:hAnsi="Times New Roman" w:cs="Times New Roman"/>
+          <w:sz w:val="24"/>
+          <w:szCs w:val="24"/>
+        </w:rPr>
+        <w:t xml:space="preserve"> N-shape configuration, and the image plane, and then compute the maximum and minimum possible inclination of the intersection line in the image plane. This computation will provide us automatically two important segmentation parameters with great accuracy.</w:t>
+      </w:r>
+    </w:p>
+    <w:p>
+      <w:pPr>
+        <w:ind w:firstLine="720"/>
+        <w:jc w:val="both"/>
+        <w:rPr>
+          <w:rFonts w:ascii="Times New Roman" w:hAnsi="Times New Roman" w:cs="Times New Roman"/>
+          <w:sz w:val="24"/>
+          <w:szCs w:val="24"/>
+        </w:rPr>
+      </w:pPr>
+      <w:r>
+        <w:rPr>
+          <w:rFonts w:ascii="Times New Roman" w:hAnsi="Times New Roman" w:cs="Times New Roman"/>
+          <w:sz w:val="24"/>
+          <w:szCs w:val="24"/>
+        </w:rPr>
         <w:t xml:space="preserve">The method has been developed in C++ with </w:t>
       </w:r>
       <w:r>
@@ -2103,7 +2207,7 @@
         </w:rPr>
         <w:t xml:space="preserve"> </w:t>
       </w:r>
-      <w:commentRangeStart w:id="3"/>
+      <w:commentRangeStart w:id="0"/>
       <w:r>
         <w:rPr>
           <w:rFonts w:ascii="Times New Roman" w:hAnsi="Times New Roman" w:cs="Times New Roman"/>
@@ -2112,12 +2216,12 @@
         </w:rPr>
         <w:t>robustness</w:t>
       </w:r>
-      <w:commentRangeEnd w:id="3"/>
+      <w:commentRangeEnd w:id="0"/>
       <w:r>
         <w:rPr>
           <w:rStyle w:val="CommentReference"/>
         </w:rPr>
-        <w:commentReference w:id="3"/>
+        <w:commentReference w:id="0"/>
       </w:r>
       <w:r>
         <w:rPr>
@@ -2198,6 +2302,89 @@
           <w:szCs w:val="24"/>
         </w:rPr>
         <w:t xml:space="preserve"> This module was extensively used for software debugging, testing, and creation of ground truth data sets for automatic testing.</w:t>
+      </w:r>
+      <w:r>
+        <w:rPr>
+          <w:noProof/>
+          <w:sz w:val="24"/>
+        </w:rPr>
+        <w:t xml:space="preserve"> </w:t>
+      </w:r>
+      <w:r>
+        <w:rPr>
+          <w:noProof/>
+          <w:sz w:val="24"/>
+        </w:rPr>
+        <w:t xml:space="preserve">Here is a screenshot of the 3D Slicer module: </w:t>
+      </w:r>
+      <w:r>
+        <w:rPr>
+          <w:noProof/>
+          <w:sz w:val="24"/>
+        </w:rPr>
+        <w:drawing>
+          <wp:anchor distT="0" distB="0" distL="114300" distR="114300" simplePos="0" relativeHeight="251660288" behindDoc="1" locked="0" layoutInCell="1" allowOverlap="1" wp14:anchorId="1038425C" wp14:editId="59566E6E">
+            <wp:simplePos x="0" y="0"/>
+            <wp:positionH relativeFrom="column">
+              <wp:posOffset>0</wp:posOffset>
+            </wp:positionH>
+            <wp:positionV relativeFrom="paragraph">
+              <wp:posOffset>1031875</wp:posOffset>
+            </wp:positionV>
+            <wp:extent cx="5943600" cy="3118485"/>
+            <wp:effectExtent l="0" t="0" r="0" b="0"/>
+            <wp:wrapThrough wrapText="bothSides">
+              <wp:wrapPolygon edited="0">
+                <wp:start x="0" y="0"/>
+                <wp:lineTo x="0" y="21508"/>
+                <wp:lineTo x="21531" y="21508"/>
+                <wp:lineTo x="21531" y="0"/>
+                <wp:lineTo x="0" y="0"/>
+              </wp:wrapPolygon>
+            </wp:wrapThrough>
+            <wp:docPr id="1" name="Picture 1"/>
+            <wp:cNvGraphicFramePr>
+              <a:graphicFrameLocks xmlns:a="http://schemas.openxmlformats.org/drawingml/2006/main" noChangeAspect="1"/>
+            </wp:cNvGraphicFramePr>
+            <a:graphic xmlns:a="http://schemas.openxmlformats.org/drawingml/2006/main">
+              <a:graphicData uri="http://schemas.openxmlformats.org/drawingml/2006/picture">
+                <pic:pic xmlns:pic="http://schemas.openxmlformats.org/drawingml/2006/picture">
+                  <pic:nvPicPr>
+                    <pic:cNvPr id="0" name="SlicerModuleScreenshot.png"/>
+                    <pic:cNvPicPr/>
+                  </pic:nvPicPr>
+                  <pic:blipFill>
+                    <a:blip r:embed="rId10" cstate="print">
+                      <a:extLst>
+                        <a:ext uri="{28A0092B-C50C-407E-A947-70E740481C1C}">
+                          <a14:useLocalDpi xmlns:a14="http://schemas.microsoft.com/office/drawing/2010/main" val="0"/>
+                        </a:ext>
+                      </a:extLst>
+                    </a:blip>
+                    <a:stretch>
+                      <a:fillRect/>
+                    </a:stretch>
+                  </pic:blipFill>
+                  <pic:spPr>
+                    <a:xfrm>
+                      <a:off x="0" y="0"/>
+                      <a:ext cx="5943600" cy="3118485"/>
+                    </a:xfrm>
+                    <a:prstGeom prst="rect">
+                      <a:avLst/>
+                    </a:prstGeom>
+                  </pic:spPr>
+                </pic:pic>
+              </a:graphicData>
+            </a:graphic>
+            <wp14:sizeRelH relativeFrom="page">
+              <wp14:pctWidth>0</wp14:pctWidth>
+            </wp14:sizeRelH>
+            <wp14:sizeRelV relativeFrom="page">
+              <wp14:pctHeight>0</wp14:pctHeight>
+            </wp14:sizeRelV>
+          </wp:anchor>
+        </w:drawing>
       </w:r>
     </w:p>
     <w:p>
@@ -2210,6 +2397,51 @@
           <w:szCs w:val="24"/>
         </w:rPr>
       </w:pPr>
+      <w:r>
+        <w:rPr>
+          <w:noProof/>
+        </w:rPr>
+        <w:pict>
+          <v:shape id="_x0000_s1029" type="#_x0000_t202" style="position:absolute;left:0;text-align:left;margin-left:-3pt;margin-top:240pt;width:486pt;height:21pt;z-index:251664384;mso-position-horizontal-relative:text;mso-position-vertical-relative:text" wrapcoords="-35 0 -35 20829 21600 20829 21600 0 -35 0" stroked="f">
+            <v:textbox style="mso-fit-shape-to-text:t" inset="0,0,0,0">
+              <w:txbxContent>
+                <w:p>
+                  <w:pPr>
+                    <w:pStyle w:val="Caption"/>
+                    <w:jc w:val="both"/>
+                    <w:rPr>
+                      <w:rFonts w:ascii="Times New Roman" w:hAnsi="Times New Roman" w:cs="Times New Roman"/>
+                      <w:sz w:val="24"/>
+                      <w:szCs w:val="24"/>
+                    </w:rPr>
+                  </w:pPr>
+                  <w:r>
+                    <w:t xml:space="preserve">Figure </w:t>
+                  </w:r>
+                  <w:fldSimple w:instr=" SEQ Figure \* ARABIC ">
+                    <w:r>
+                      <w:rPr>
+                        <w:noProof/>
+                      </w:rPr>
+                      <w:t>2</w:t>
+                    </w:r>
+                  </w:fldSimple>
+                  <w:r>
+                    <w:t>: Slicer Module displaying the dot segmentation result. The bright dots are the</w:t>
+                  </w:r>
+                  <w:r>
+                    <w:t xml:space="preserve"> segmented</w:t>
+                  </w:r>
+                  <w:r>
+                    <w:t xml:space="preserve"> centroids of the fiducial dots.</w:t>
+                  </w:r>
+                </w:p>
+              </w:txbxContent>
+            </v:textbox>
+            <w10:wrap type="through"/>
+          </v:shape>
+        </w:pict>
+      </w:r>
       <w:r>
         <w:rPr>
           <w:rFonts w:ascii="Times New Roman" w:hAnsi="Times New Roman" w:cs="Times New Roman"/>
@@ -2269,18 +2501,38 @@
           <w:szCs w:val="24"/>
           <w:u w:val="single"/>
         </w:rPr>
+        <w:lastRenderedPageBreak/>
         <w:t>Results and Discussion</w:t>
       </w:r>
     </w:p>
     <w:p>
       <w:pPr>
-        <w:jc w:val="center"/>
-        <w:rPr>
-          <w:rFonts w:ascii="Times New Roman" w:hAnsi="Times New Roman" w:cs="Times New Roman"/>
-          <w:sz w:val="24"/>
-          <w:szCs w:val="24"/>
-        </w:rPr>
-      </w:pPr>
+        <w:ind w:firstLine="720"/>
+        <w:jc w:val="both"/>
+        <w:rPr>
+          <w:rFonts w:ascii="Times New Roman" w:hAnsi="Times New Roman" w:cs="Times New Roman"/>
+          <w:sz w:val="24"/>
+          <w:szCs w:val="24"/>
+        </w:rPr>
+      </w:pPr>
+      <w:r>
+        <w:rPr>
+          <w:rFonts w:ascii="Times New Roman" w:hAnsi="Times New Roman" w:cs="Times New Roman"/>
+          <w:sz w:val="24"/>
+          <w:szCs w:val="24"/>
+        </w:rPr>
+        <w:t xml:space="preserve">The automatic computation of some of the segmentation parameters, minimum and maximum angle of a line in the image plane, has been a success as tests on ultrasound dataset have been passed successfully. The next steps will be to extend the list of parameters that can be computed automatically to make the method as operator independent as possible and to compute accurate segmentation parameters without a trial and error process. </w:t>
+      </w:r>
+      <w:r>
+        <w:rPr>
+          <w:rFonts w:ascii="Times New Roman" w:hAnsi="Times New Roman" w:cs="Times New Roman"/>
+          <w:sz w:val="24"/>
+          <w:szCs w:val="24"/>
+        </w:rPr>
+        <w:t>The method also segments and finds the intersection of the fiducial lines with the image planes accurately and detects 3-point lines within an image. The next steps are to implement the detection of n-point lines and more fiducial lines configuration.</w:t>
+      </w:r>
+      <w:bookmarkStart w:id="1" w:name="_GoBack"/>
+      <w:bookmarkEnd w:id="1"/>
     </w:p>
     <w:p>
       <w:pPr>
@@ -2307,7 +2559,7 @@
           <w:u w:val="single"/>
         </w:rPr>
       </w:pPr>
-      <w:commentRangeStart w:id="4"/>
+      <w:commentRangeStart w:id="2"/>
       <w:r>
         <w:rPr>
           <w:rFonts w:ascii="Times New Roman" w:hAnsi="Times New Roman" w:cs="Times New Roman"/>
@@ -2319,12 +2571,12 @@
         </w:rPr>
         <w:t>References</w:t>
       </w:r>
-      <w:commentRangeEnd w:id="4"/>
+      <w:commentRangeEnd w:id="2"/>
       <w:r>
         <w:rPr>
           <w:rStyle w:val="CommentReference"/>
         </w:rPr>
-        <w:commentReference w:id="4"/>
+        <w:commentReference w:id="2"/>
       </w:r>
     </w:p>
     <w:p>
@@ -2404,7 +2656,7 @@
 
 <file path=word/comments.xml><?xml version="1.0" encoding="utf-8"?>
 <w:comments xmlns:wpc="http://schemas.microsoft.com/office/word/2010/wordprocessingCanvas" xmlns:mc="http://schemas.openxmlformats.org/markup-compatibility/2006" xmlns:o="urn:schemas-microsoft-com:office:office" xmlns:r="http://schemas.openxmlformats.org/officeDocument/2006/relationships" xmlns:m="http://schemas.openxmlformats.org/officeDocument/2006/math" xmlns:v="urn:schemas-microsoft-com:vml" xmlns:wp14="http://schemas.microsoft.com/office/word/2010/wordprocessingDrawing" xmlns:wp="http://schemas.openxmlformats.org/drawingml/2006/wordprocessingDrawing" xmlns:w10="urn:schemas-microsoft-com:office:word" xmlns:w="http://schemas.openxmlformats.org/wordprocessingml/2006/main" xmlns:w14="http://schemas.microsoft.com/office/word/2010/wordml" xmlns:wpg="http://schemas.microsoft.com/office/word/2010/wordprocessingGroup" xmlns:wpi="http://schemas.microsoft.com/office/word/2010/wordprocessingInk" xmlns:wne="http://schemas.microsoft.com/office/word/2006/wordml" xmlns:wps="http://schemas.microsoft.com/office/word/2010/wordprocessingShape" mc:Ignorable="w14 wp14">
-  <w:comment w:id="0" w:author="Andras Lasso" w:date="2011-07-15T13:32:00Z" w:initials="AL">
+  <w:comment w:id="0" w:author="Alexis Boucharin" w:date="2011-07-15T13:32:00Z" w:initials="AB">
     <w:p>
       <w:pPr>
         <w:pStyle w:val="CommentText"/>
@@ -2416,64 +2668,16 @@
         <w:annotationRef/>
       </w:r>
       <w:r>
-        <w:t>You should start with an overview, then go into the details.</w:t>
-      </w:r>
+        <w:t xml:space="preserve">Should we talk about the open source advantages of ITK, </w:t>
+      </w:r>
+      <w:proofErr w:type="gramStart"/>
+      <w:r>
+        <w:t>VTK ?</w:t>
+      </w:r>
+      <w:proofErr w:type="gramEnd"/>
     </w:p>
   </w:comment>
-  <w:comment w:id="1" w:author="Alexis Boucharin" w:date="2011-07-15T13:32:00Z" w:initials="AB">
-    <w:p>
-      <w:pPr>
-        <w:pStyle w:val="CommentText"/>
-      </w:pPr>
-      <w:r>
-        <w:rPr>
-          <w:rStyle w:val="CommentReference"/>
-        </w:rPr>
-        <w:annotationRef/>
-      </w:r>
-      <w:r>
-        <w:t xml:space="preserve">Should I summarize Thomas </w:t>
-      </w:r>
-      <w:proofErr w:type="gramStart"/>
-      <w:r>
-        <w:t>algorithm ?</w:t>
-      </w:r>
-      <w:proofErr w:type="gramEnd"/>
-      <w:r>
-        <w:t xml:space="preserve"> </w:t>
-      </w:r>
-      <w:proofErr w:type="gramStart"/>
-      <w:r>
-        <w:t>or</w:t>
-      </w:r>
-      <w:proofErr w:type="gramEnd"/>
-      <w:r>
-        <w:t xml:space="preserve"> only in the full paper when we submit it in October ?</w:t>
-      </w:r>
-    </w:p>
-  </w:comment>
-  <w:comment w:id="3" w:author="Alexis Boucharin" w:date="2011-07-15T13:32:00Z" w:initials="AB">
-    <w:p>
-      <w:pPr>
-        <w:pStyle w:val="CommentText"/>
-      </w:pPr>
-      <w:r>
-        <w:rPr>
-          <w:rStyle w:val="CommentReference"/>
-        </w:rPr>
-        <w:annotationRef/>
-      </w:r>
-      <w:r>
-        <w:t xml:space="preserve">Should we talk about the open source advantages of ITK, </w:t>
-      </w:r>
-      <w:proofErr w:type="gramStart"/>
-      <w:r>
-        <w:t>VTK ?</w:t>
-      </w:r>
-      <w:proofErr w:type="gramEnd"/>
-    </w:p>
-  </w:comment>
-  <w:comment w:id="4" w:author="Alexis Boucharin" w:date="2011-07-15T13:32:00Z" w:initials="AB">
+  <w:comment w:id="2" w:author="Alexis Boucharin" w:date="2011-07-15T13:32:00Z" w:initials="AB">
     <w:p>
       <w:pPr>
         <w:pStyle w:val="CommentText"/>
@@ -3126,6 +3330,25 @@
     <w:rsid w:val="00CB27A5"/>
     <w:rPr>
       <w:vertAlign w:val="superscript"/>
+    </w:rPr>
+  </w:style>
+  <w:style w:type="paragraph" w:styleId="Caption">
+    <w:name w:val="caption"/>
+    <w:basedOn w:val="Normal"/>
+    <w:next w:val="Normal"/>
+    <w:uiPriority w:val="35"/>
+    <w:unhideWhenUsed/>
+    <w:qFormat/>
+    <w:rsid w:val="001C039C"/>
+    <w:pPr>
+      <w:spacing w:line="240" w:lineRule="auto"/>
+    </w:pPr>
+    <w:rPr>
+      <w:b/>
+      <w:bCs/>
+      <w:color w:val="4F81BD" w:themeColor="accent1"/>
+      <w:sz w:val="18"/>
+      <w:szCs w:val="18"/>
     </w:rPr>
   </w:style>
 </w:styles>
@@ -3828,7 +4051,7 @@
 </file>
 
 <file path=customXml/itemProps1.xml><?xml version="1.0" encoding="utf-8"?>
-<ds:datastoreItem xmlns:ds="http://schemas.openxmlformats.org/officeDocument/2006/customXml" ds:itemID="{C8ED9B7F-7C21-48DE-BEBE-727FF8D5EEEC}">
+<ds:datastoreItem xmlns:ds="http://schemas.openxmlformats.org/officeDocument/2006/customXml" ds:itemID="{B9EEBE03-9073-453A-A192-E7B18A651FC1}">
   <ds:schemaRefs>
     <ds:schemaRef ds:uri="http://schemas.openxmlformats.org/officeDocument/2006/bibliography"/>
   </ds:schemaRefs>

</xml_diff>

<commit_message>
one reference to go !
</commit_message>
<xml_diff>
--- a/trunk/PlusLib/docs/UsFidSegAlgo/Line Pattern to Line Cross Section detection algorithm.docx
+++ b/trunk/PlusLib/docs/UsFidSegAlgo/Line Pattern to Line Cross Section detection algorithm.docx
@@ -68,11 +68,19 @@
         </w:rPr>
         <w:t xml:space="preserve">, </w:t>
       </w:r>
-      <w:r>
-        <w:rPr>
-          <w:sz w:val="24"/>
-        </w:rPr>
-        <w:t>Csaba Pinter</w:t>
+      <w:proofErr w:type="spellStart"/>
+      <w:r>
+        <w:rPr>
+          <w:sz w:val="24"/>
+        </w:rPr>
+        <w:t>Csaba</w:t>
+      </w:r>
+      <w:proofErr w:type="spellEnd"/>
+      <w:r>
+        <w:rPr>
+          <w:sz w:val="24"/>
+        </w:rPr>
+        <w:t xml:space="preserve"> Pinter</w:t>
       </w:r>
       <w:r>
         <w:rPr>
@@ -211,7 +219,47 @@
           <w:sz w:val="24"/>
           <w:szCs w:val="24"/>
         </w:rPr>
-        <w:t>allow</w:t>
+        <w:t xml:space="preserve">allow </w:t>
+      </w:r>
+      <w:r>
+        <w:rPr>
+          <w:rFonts w:ascii="Times New Roman" w:hAnsi="Times New Roman" w:cs="Times New Roman"/>
+          <w:sz w:val="24"/>
+          <w:szCs w:val="24"/>
+        </w:rPr>
+        <w:t xml:space="preserve">these </w:t>
+      </w:r>
+      <w:r>
+        <w:rPr>
+          <w:rFonts w:ascii="Times New Roman" w:hAnsi="Times New Roman" w:cs="Times New Roman"/>
+          <w:sz w:val="24"/>
+          <w:szCs w:val="24"/>
+        </w:rPr>
+        <w:t xml:space="preserve">calibration </w:t>
+      </w:r>
+      <w:r>
+        <w:rPr>
+          <w:rFonts w:ascii="Times New Roman" w:hAnsi="Times New Roman" w:cs="Times New Roman"/>
+          <w:sz w:val="24"/>
+          <w:szCs w:val="24"/>
+        </w:rPr>
+        <w:t>tasks</w:t>
+      </w:r>
+      <w:r>
+        <w:rPr>
+          <w:rFonts w:ascii="Times New Roman" w:hAnsi="Times New Roman" w:cs="Times New Roman"/>
+          <w:sz w:val="24"/>
+          <w:szCs w:val="24"/>
+        </w:rPr>
+        <w:t xml:space="preserve"> to be performed</w:t>
+      </w:r>
+      <w:r>
+        <w:rPr>
+          <w:rFonts w:ascii="Times New Roman" w:hAnsi="Times New Roman" w:cs="Times New Roman"/>
+          <w:sz w:val="24"/>
+          <w:szCs w:val="24"/>
+        </w:rPr>
+        <w:t>,</w:t>
       </w:r>
       <w:r>
         <w:rPr>
@@ -227,39 +275,55 @@
           <w:sz w:val="24"/>
           <w:szCs w:val="24"/>
         </w:rPr>
-        <w:t xml:space="preserve">these </w:t>
-      </w:r>
-      <w:r>
-        <w:rPr>
-          <w:rFonts w:ascii="Times New Roman" w:hAnsi="Times New Roman" w:cs="Times New Roman"/>
-          <w:sz w:val="24"/>
-          <w:szCs w:val="24"/>
-        </w:rPr>
-        <w:t xml:space="preserve">calibration </w:t>
-      </w:r>
-      <w:r>
-        <w:rPr>
-          <w:rFonts w:ascii="Times New Roman" w:hAnsi="Times New Roman" w:cs="Times New Roman"/>
-          <w:sz w:val="24"/>
-          <w:szCs w:val="24"/>
-        </w:rPr>
-        <w:t>tasks</w:t>
-      </w:r>
-      <w:r>
-        <w:rPr>
-          <w:rFonts w:ascii="Times New Roman" w:hAnsi="Times New Roman" w:cs="Times New Roman"/>
-          <w:sz w:val="24"/>
-          <w:szCs w:val="24"/>
-        </w:rPr>
-        <w:t xml:space="preserve"> to be performed</w:t>
-      </w:r>
-      <w:r>
-        <w:rPr>
-          <w:rFonts w:ascii="Times New Roman" w:hAnsi="Times New Roman" w:cs="Times New Roman"/>
-          <w:sz w:val="24"/>
-          <w:szCs w:val="24"/>
-        </w:rPr>
-        <w:t>,</w:t>
+        <w:t xml:space="preserve">however </w:t>
+      </w:r>
+      <w:r>
+        <w:rPr>
+          <w:rFonts w:ascii="Times New Roman" w:hAnsi="Times New Roman" w:cs="Times New Roman"/>
+          <w:sz w:val="24"/>
+          <w:szCs w:val="24"/>
+        </w:rPr>
+        <w:t xml:space="preserve">none of them is perfect. </w:t>
+      </w:r>
+      <w:r>
+        <w:rPr>
+          <w:rFonts w:ascii="Times New Roman" w:hAnsi="Times New Roman" w:cs="Times New Roman"/>
+          <w:sz w:val="24"/>
+          <w:szCs w:val="24"/>
+        </w:rPr>
+        <w:t xml:space="preserve">Therefore, one must provide new </w:t>
+      </w:r>
+      <w:r>
+        <w:rPr>
+          <w:rFonts w:ascii="Times New Roman" w:hAnsi="Times New Roman" w:cs="Times New Roman"/>
+          <w:sz w:val="24"/>
+          <w:szCs w:val="24"/>
+        </w:rPr>
+        <w:t xml:space="preserve">software </w:t>
+      </w:r>
+      <w:r>
+        <w:rPr>
+          <w:rFonts w:ascii="Times New Roman" w:hAnsi="Times New Roman" w:cs="Times New Roman"/>
+          <w:sz w:val="24"/>
+          <w:szCs w:val="24"/>
+        </w:rPr>
+        <w:t>for each phantom used by the calibration algorithm process</w:t>
+      </w:r>
+      <w:r>
+        <w:rPr>
+          <w:rFonts w:ascii="Times New Roman" w:hAnsi="Times New Roman" w:cs="Times New Roman"/>
+          <w:sz w:val="24"/>
+          <w:szCs w:val="24"/>
+        </w:rPr>
+        <w:t xml:space="preserve"> as each is designed to perform different calibration tests</w:t>
+      </w:r>
+      <w:r>
+        <w:rPr>
+          <w:rFonts w:ascii="Times New Roman" w:hAnsi="Times New Roman" w:cs="Times New Roman"/>
+          <w:sz w:val="24"/>
+          <w:szCs w:val="24"/>
+        </w:rPr>
+        <w:t>. Moreover</w:t>
       </w:r>
       <w:r>
         <w:rPr>
@@ -275,7 +339,31 @@
           <w:sz w:val="24"/>
           <w:szCs w:val="24"/>
         </w:rPr>
-        <w:t>however</w:t>
+        <w:t>different approaches have to be tested and several test iterations are required to design a good phantom</w:t>
+      </w:r>
+      <w:r>
+        <w:rPr>
+          <w:rFonts w:ascii="Times New Roman" w:hAnsi="Times New Roman" w:cs="Times New Roman"/>
+          <w:sz w:val="24"/>
+          <w:szCs w:val="24"/>
+        </w:rPr>
+        <w:t xml:space="preserve">. </w:t>
+      </w:r>
+      <w:r>
+        <w:rPr>
+          <w:rFonts w:ascii="Times New Roman" w:hAnsi="Times New Roman" w:cs="Times New Roman"/>
+          <w:sz w:val="24"/>
+          <w:szCs w:val="24"/>
+        </w:rPr>
+        <w:t>We propose a</w:t>
+      </w:r>
+      <w:r>
+        <w:rPr>
+          <w:rFonts w:ascii="Times New Roman" w:hAnsi="Times New Roman" w:cs="Times New Roman"/>
+          <w:sz w:val="24"/>
+          <w:szCs w:val="24"/>
+        </w:rPr>
+        <w:t>n</w:t>
       </w:r>
       <w:r>
         <w:rPr>
@@ -291,47 +379,143 @@
           <w:sz w:val="24"/>
           <w:szCs w:val="24"/>
         </w:rPr>
-        <w:t xml:space="preserve">none of them is perfect. </w:t>
-      </w:r>
-      <w:r>
-        <w:rPr>
-          <w:rFonts w:ascii="Times New Roman" w:hAnsi="Times New Roman" w:cs="Times New Roman"/>
-          <w:sz w:val="24"/>
-          <w:szCs w:val="24"/>
-        </w:rPr>
-        <w:t xml:space="preserve">Therefore, one must provide new </w:t>
-      </w:r>
-      <w:r>
-        <w:rPr>
-          <w:rFonts w:ascii="Times New Roman" w:hAnsi="Times New Roman" w:cs="Times New Roman"/>
-          <w:sz w:val="24"/>
-          <w:szCs w:val="24"/>
-        </w:rPr>
-        <w:t xml:space="preserve">software </w:t>
-      </w:r>
-      <w:r>
-        <w:rPr>
-          <w:rFonts w:ascii="Times New Roman" w:hAnsi="Times New Roman" w:cs="Times New Roman"/>
-          <w:sz w:val="24"/>
-          <w:szCs w:val="24"/>
-        </w:rPr>
-        <w:t>for each phantom used by the calibration algorithm process</w:t>
-      </w:r>
-      <w:r>
-        <w:rPr>
-          <w:rFonts w:ascii="Times New Roman" w:hAnsi="Times New Roman" w:cs="Times New Roman"/>
-          <w:sz w:val="24"/>
-          <w:szCs w:val="24"/>
-        </w:rPr>
-        <w:t xml:space="preserve"> as each is designed to perform different calibration tests</w:t>
-      </w:r>
-      <w:r>
-        <w:rPr>
-          <w:rFonts w:ascii="Times New Roman" w:hAnsi="Times New Roman" w:cs="Times New Roman"/>
-          <w:sz w:val="24"/>
-          <w:szCs w:val="24"/>
-        </w:rPr>
-        <w:t>. Moreover</w:t>
+        <w:t xml:space="preserve">automatic </w:t>
+      </w:r>
+      <w:r>
+        <w:rPr>
+          <w:rFonts w:ascii="Times New Roman" w:hAnsi="Times New Roman" w:cs="Times New Roman"/>
+          <w:sz w:val="24"/>
+          <w:szCs w:val="24"/>
+        </w:rPr>
+        <w:t xml:space="preserve">method that </w:t>
+      </w:r>
+      <w:r>
+        <w:rPr>
+          <w:rFonts w:ascii="Times New Roman" w:hAnsi="Times New Roman" w:cs="Times New Roman"/>
+          <w:sz w:val="24"/>
+          <w:szCs w:val="24"/>
+        </w:rPr>
+        <w:t>perform</w:t>
+      </w:r>
+      <w:r>
+        <w:rPr>
+          <w:rFonts w:ascii="Times New Roman" w:hAnsi="Times New Roman" w:cs="Times New Roman"/>
+          <w:sz w:val="24"/>
+          <w:szCs w:val="24"/>
+        </w:rPr>
+        <w:t>s</w:t>
+      </w:r>
+      <w:r>
+        <w:rPr>
+          <w:rFonts w:ascii="Times New Roman" w:hAnsi="Times New Roman" w:cs="Times New Roman"/>
+          <w:sz w:val="24"/>
+          <w:szCs w:val="24"/>
+        </w:rPr>
+        <w:t xml:space="preserve"> calibration and quality assurance tests on</w:t>
+      </w:r>
+      <w:r>
+        <w:rPr>
+          <w:rFonts w:ascii="Times New Roman" w:hAnsi="Times New Roman" w:cs="Times New Roman"/>
+          <w:sz w:val="24"/>
+          <w:szCs w:val="24"/>
+        </w:rPr>
+        <w:t xml:space="preserve"> several phantom configurations with no manual tuning required. </w:t>
+      </w:r>
+      <w:r>
+        <w:rPr>
+          <w:rFonts w:ascii="Times New Roman" w:hAnsi="Times New Roman" w:cs="Times New Roman"/>
+          <w:sz w:val="24"/>
+          <w:szCs w:val="24"/>
+        </w:rPr>
+        <w:t xml:space="preserve">The idea is to introduce a </w:t>
+      </w:r>
+      <w:r>
+        <w:rPr>
+          <w:rFonts w:ascii="Times New Roman" w:hAnsi="Times New Roman" w:cs="Times New Roman"/>
+          <w:sz w:val="24"/>
+          <w:szCs w:val="24"/>
+        </w:rPr>
+        <w:t xml:space="preserve">phantom description </w:t>
+      </w:r>
+      <w:r>
+        <w:rPr>
+          <w:rFonts w:ascii="Times New Roman" w:hAnsi="Times New Roman" w:cs="Times New Roman"/>
+          <w:sz w:val="24"/>
+          <w:szCs w:val="24"/>
+        </w:rPr>
+        <w:t xml:space="preserve">scheme to </w:t>
+      </w:r>
+      <w:r>
+        <w:rPr>
+          <w:rFonts w:ascii="Times New Roman" w:hAnsi="Times New Roman" w:cs="Times New Roman"/>
+          <w:sz w:val="24"/>
+          <w:szCs w:val="24"/>
+        </w:rPr>
+        <w:t xml:space="preserve">specify </w:t>
+      </w:r>
+      <w:r>
+        <w:rPr>
+          <w:rFonts w:ascii="Times New Roman" w:hAnsi="Times New Roman" w:cs="Times New Roman"/>
+          <w:sz w:val="24"/>
+          <w:szCs w:val="24"/>
+        </w:rPr>
+        <w:t>the features of the phantom</w:t>
+      </w:r>
+      <w:r>
+        <w:rPr>
+          <w:rFonts w:ascii="Times New Roman" w:hAnsi="Times New Roman" w:cs="Times New Roman"/>
+          <w:sz w:val="24"/>
+          <w:szCs w:val="24"/>
+        </w:rPr>
+        <w:t xml:space="preserve"> and </w:t>
+      </w:r>
+      <w:r>
+        <w:rPr>
+          <w:rFonts w:ascii="Times New Roman" w:hAnsi="Times New Roman" w:cs="Times New Roman"/>
+          <w:sz w:val="24"/>
+          <w:szCs w:val="24"/>
+        </w:rPr>
+        <w:t>create a generic algorithm that can work without any manual tuning and optimiz</w:t>
+      </w:r>
+      <w:r>
+        <w:rPr>
+          <w:rFonts w:ascii="Times New Roman" w:hAnsi="Times New Roman" w:cs="Times New Roman"/>
+          <w:sz w:val="24"/>
+          <w:szCs w:val="24"/>
+        </w:rPr>
+        <w:t>e</w:t>
+      </w:r>
+      <w:r>
+        <w:rPr>
+          <w:rFonts w:ascii="Times New Roman" w:hAnsi="Times New Roman" w:cs="Times New Roman"/>
+          <w:sz w:val="24"/>
+          <w:szCs w:val="24"/>
+        </w:rPr>
+        <w:t xml:space="preserve"> on any phantom by only requiring its description</w:t>
+      </w:r>
+      <w:r>
+        <w:rPr>
+          <w:rFonts w:ascii="Times New Roman" w:hAnsi="Times New Roman" w:cs="Times New Roman"/>
+          <w:sz w:val="24"/>
+          <w:szCs w:val="24"/>
+        </w:rPr>
+        <w:t xml:space="preserve"> via a phantom definition file</w:t>
+      </w:r>
+      <w:r>
+        <w:rPr>
+          <w:rFonts w:ascii="Times New Roman" w:hAnsi="Times New Roman" w:cs="Times New Roman"/>
+          <w:sz w:val="24"/>
+          <w:szCs w:val="24"/>
+        </w:rPr>
+        <w:t>.</w:t>
+      </w:r>
+      <w:r>
+        <w:rPr>
+          <w:rFonts w:ascii="Times New Roman" w:hAnsi="Times New Roman" w:cs="Times New Roman"/>
+          <w:sz w:val="24"/>
+          <w:szCs w:val="24"/>
+        </w:rPr>
+        <w:t xml:space="preserve"> The method</w:t>
       </w:r>
       <w:r>
         <w:rPr>
@@ -347,31 +531,47 @@
           <w:sz w:val="24"/>
           <w:szCs w:val="24"/>
         </w:rPr>
-        <w:t>different approaches have to be tested and several test iterations are required to design a good phantom</w:t>
-      </w:r>
-      <w:r>
-        <w:rPr>
-          <w:rFonts w:ascii="Times New Roman" w:hAnsi="Times New Roman" w:cs="Times New Roman"/>
-          <w:sz w:val="24"/>
-          <w:szCs w:val="24"/>
-        </w:rPr>
-        <w:t xml:space="preserve">. </w:t>
-      </w:r>
-      <w:r>
-        <w:rPr>
-          <w:rFonts w:ascii="Times New Roman" w:hAnsi="Times New Roman" w:cs="Times New Roman"/>
-          <w:sz w:val="24"/>
-          <w:szCs w:val="24"/>
-        </w:rPr>
-        <w:t>We propose a</w:t>
-      </w:r>
-      <w:r>
-        <w:rPr>
-          <w:rFonts w:ascii="Times New Roman" w:hAnsi="Times New Roman" w:cs="Times New Roman"/>
-          <w:sz w:val="24"/>
-          <w:szCs w:val="24"/>
-        </w:rPr>
-        <w:t>n</w:t>
+        <w:t>automatic</w:t>
+      </w:r>
+      <w:r>
+        <w:rPr>
+          <w:rFonts w:ascii="Times New Roman" w:hAnsi="Times New Roman" w:cs="Times New Roman"/>
+          <w:sz w:val="24"/>
+          <w:szCs w:val="24"/>
+        </w:rPr>
+        <w:t>ally compu</w:t>
+      </w:r>
+      <w:r>
+        <w:rPr>
+          <w:rFonts w:ascii="Times New Roman" w:hAnsi="Times New Roman" w:cs="Times New Roman"/>
+          <w:sz w:val="24"/>
+          <w:szCs w:val="24"/>
+        </w:rPr>
+        <w:t>t</w:t>
+      </w:r>
+      <w:r>
+        <w:rPr>
+          <w:rFonts w:ascii="Times New Roman" w:hAnsi="Times New Roman" w:cs="Times New Roman"/>
+          <w:sz w:val="24"/>
+          <w:szCs w:val="24"/>
+        </w:rPr>
+        <w:t>es</w:t>
+      </w:r>
+      <w:r>
+        <w:rPr>
+          <w:rFonts w:ascii="Times New Roman" w:hAnsi="Times New Roman" w:cs="Times New Roman"/>
+          <w:sz w:val="24"/>
+          <w:szCs w:val="24"/>
+        </w:rPr>
+        <w:t xml:space="preserve"> segmentation and registration parameters</w:t>
+      </w:r>
+      <w:r>
+        <w:rPr>
+          <w:rFonts w:ascii="Times New Roman" w:hAnsi="Times New Roman" w:cs="Times New Roman"/>
+          <w:sz w:val="24"/>
+          <w:szCs w:val="24"/>
+        </w:rPr>
+        <w:t xml:space="preserve"> which provide</w:t>
       </w:r>
       <w:r>
         <w:rPr>
@@ -387,147 +587,44 @@
           <w:sz w:val="24"/>
           <w:szCs w:val="24"/>
         </w:rPr>
-        <w:t xml:space="preserve">automatic </w:t>
-      </w:r>
-      <w:r>
-        <w:rPr>
-          <w:rFonts w:ascii="Times New Roman" w:hAnsi="Times New Roman" w:cs="Times New Roman"/>
-          <w:sz w:val="24"/>
-          <w:szCs w:val="24"/>
-        </w:rPr>
-        <w:t xml:space="preserve">method that </w:t>
-      </w:r>
-      <w:r>
-        <w:rPr>
-          <w:rFonts w:ascii="Times New Roman" w:hAnsi="Times New Roman" w:cs="Times New Roman"/>
-          <w:sz w:val="24"/>
-          <w:szCs w:val="24"/>
-        </w:rPr>
-        <w:t>perform</w:t>
-      </w:r>
-      <w:r>
-        <w:rPr>
-          <w:rFonts w:ascii="Times New Roman" w:hAnsi="Times New Roman" w:cs="Times New Roman"/>
-          <w:sz w:val="24"/>
-          <w:szCs w:val="24"/>
-        </w:rPr>
-        <w:t>s</w:t>
-      </w:r>
-      <w:r>
-        <w:rPr>
-          <w:rFonts w:ascii="Times New Roman" w:hAnsi="Times New Roman" w:cs="Times New Roman"/>
-          <w:sz w:val="24"/>
-          <w:szCs w:val="24"/>
-        </w:rPr>
-        <w:t xml:space="preserve"> calibration and quality assurance tests on</w:t>
-      </w:r>
-      <w:r>
-        <w:rPr>
-          <w:rFonts w:ascii="Times New Roman" w:hAnsi="Times New Roman" w:cs="Times New Roman"/>
-          <w:sz w:val="24"/>
-          <w:szCs w:val="24"/>
-        </w:rPr>
-        <w:t xml:space="preserve"> several phantom configurations with no manual tuning required. </w:t>
-      </w:r>
-      <w:r>
-        <w:rPr>
-          <w:rFonts w:ascii="Times New Roman" w:hAnsi="Times New Roman" w:cs="Times New Roman"/>
-          <w:sz w:val="24"/>
-          <w:szCs w:val="24"/>
-        </w:rPr>
-        <w:t xml:space="preserve">The idea is to introduce a </w:t>
-      </w:r>
-      <w:r>
-        <w:rPr>
-          <w:rFonts w:ascii="Times New Roman" w:hAnsi="Times New Roman" w:cs="Times New Roman"/>
-          <w:sz w:val="24"/>
-          <w:szCs w:val="24"/>
-        </w:rPr>
-        <w:t xml:space="preserve">phantom description </w:t>
-      </w:r>
-      <w:r>
-        <w:rPr>
-          <w:rFonts w:ascii="Times New Roman" w:hAnsi="Times New Roman" w:cs="Times New Roman"/>
-          <w:sz w:val="24"/>
-          <w:szCs w:val="24"/>
-        </w:rPr>
-        <w:t xml:space="preserve">scheme to </w:t>
-      </w:r>
-      <w:r>
-        <w:rPr>
-          <w:rFonts w:ascii="Times New Roman" w:hAnsi="Times New Roman" w:cs="Times New Roman"/>
-          <w:sz w:val="24"/>
-          <w:szCs w:val="24"/>
-        </w:rPr>
-        <w:t xml:space="preserve">specify </w:t>
-      </w:r>
-      <w:r>
-        <w:rPr>
-          <w:rFonts w:ascii="Times New Roman" w:hAnsi="Times New Roman" w:cs="Times New Roman"/>
-          <w:sz w:val="24"/>
-          <w:szCs w:val="24"/>
-        </w:rPr>
-        <w:t>the features of the phantom</w:t>
-      </w:r>
-      <w:r>
-        <w:rPr>
-          <w:rFonts w:ascii="Times New Roman" w:hAnsi="Times New Roman" w:cs="Times New Roman"/>
-          <w:sz w:val="24"/>
-          <w:szCs w:val="24"/>
-        </w:rPr>
-        <w:t xml:space="preserve"> and </w:t>
-      </w:r>
-      <w:r>
-        <w:rPr>
-          <w:rFonts w:ascii="Times New Roman" w:hAnsi="Times New Roman" w:cs="Times New Roman"/>
-          <w:sz w:val="24"/>
-          <w:szCs w:val="24"/>
-        </w:rPr>
-        <w:t>create a generic algorithm that can work without any manual tuning and optimiz</w:t>
-      </w:r>
-      <w:r>
-        <w:rPr>
-          <w:rFonts w:ascii="Times New Roman" w:hAnsi="Times New Roman" w:cs="Times New Roman"/>
-          <w:sz w:val="24"/>
-          <w:szCs w:val="24"/>
-        </w:rPr>
-        <w:t>e</w:t>
-      </w:r>
-      <w:r>
-        <w:rPr>
-          <w:rFonts w:ascii="Times New Roman" w:hAnsi="Times New Roman" w:cs="Times New Roman"/>
-          <w:sz w:val="24"/>
-          <w:szCs w:val="24"/>
-        </w:rPr>
-        <w:t xml:space="preserve"> on any phantom by only requiring its description</w:t>
-      </w:r>
-      <w:r>
-        <w:rPr>
-          <w:rFonts w:ascii="Times New Roman" w:hAnsi="Times New Roman" w:cs="Times New Roman"/>
-          <w:sz w:val="24"/>
-          <w:szCs w:val="24"/>
-        </w:rPr>
-        <w:t xml:space="preserve"> via a phantom definition file</w:t>
-      </w:r>
-      <w:r>
-        <w:rPr>
-          <w:rFonts w:ascii="Times New Roman" w:hAnsi="Times New Roman" w:cs="Times New Roman"/>
-          <w:sz w:val="24"/>
-          <w:szCs w:val="24"/>
-        </w:rPr>
-        <w:t>.</w:t>
-      </w:r>
-      <w:r>
-        <w:rPr>
-          <w:rFonts w:ascii="Times New Roman" w:hAnsi="Times New Roman" w:cs="Times New Roman"/>
-          <w:sz w:val="24"/>
-          <w:szCs w:val="24"/>
-        </w:rPr>
-        <w:t xml:space="preserve"> The method</w:t>
-      </w:r>
-      <w:r>
-        <w:rPr>
-          <w:rFonts w:ascii="Times New Roman" w:hAnsi="Times New Roman" w:cs="Times New Roman"/>
+        <w:t>more accuracy and avoid</w:t>
+      </w:r>
+      <w:r>
+        <w:rPr>
+          <w:rFonts w:ascii="Times New Roman" w:hAnsi="Times New Roman" w:cs="Times New Roman"/>
+          <w:sz w:val="24"/>
+          <w:szCs w:val="24"/>
+        </w:rPr>
+        <w:t xml:space="preserve"> a lengthy trial and error process to determine these parameters. </w:t>
+      </w:r>
+      <w:r>
+        <w:rPr>
+          <w:rFonts w:ascii="Times New Roman" w:hAnsi="Times New Roman" w:cs="Times New Roman"/>
+          <w:sz w:val="24"/>
+          <w:szCs w:val="24"/>
+        </w:rPr>
+        <w:t xml:space="preserve">From </w:t>
+      </w:r>
+      <w:r>
+        <w:rPr>
+          <w:rFonts w:ascii="Times New Roman" w:hAnsi="Times New Roman" w:cs="Times New Roman"/>
+          <w:sz w:val="24"/>
+          <w:szCs w:val="24"/>
+        </w:rPr>
+        <w:t xml:space="preserve">the </w:t>
+      </w:r>
+      <w:r>
+        <w:rPr>
+          <w:rFonts w:ascii="Times New Roman" w:hAnsi="Times New Roman" w:cs="Times New Roman"/>
+          <w:sz w:val="24"/>
+          <w:szCs w:val="24"/>
+        </w:rPr>
+        <w:t>fiducial point segmentation algorithm results</w:t>
+      </w:r>
+      <w:r>
+        <w:rPr>
+          <w:rFonts w:ascii="Times New Roman" w:hAnsi="Times New Roman" w:cs="Times New Roman"/>
+          <w:noProof/>
           <w:sz w:val="24"/>
           <w:szCs w:val="24"/>
         </w:rPr>
@@ -539,47 +636,103 @@
           <w:sz w:val="24"/>
           <w:szCs w:val="24"/>
         </w:rPr>
-        <w:t>automatic</w:t>
-      </w:r>
-      <w:r>
-        <w:rPr>
-          <w:rFonts w:ascii="Times New Roman" w:hAnsi="Times New Roman" w:cs="Times New Roman"/>
-          <w:sz w:val="24"/>
-          <w:szCs w:val="24"/>
-        </w:rPr>
-        <w:t>ally compu</w:t>
-      </w:r>
-      <w:r>
-        <w:rPr>
-          <w:rFonts w:ascii="Times New Roman" w:hAnsi="Times New Roman" w:cs="Times New Roman"/>
-          <w:sz w:val="24"/>
-          <w:szCs w:val="24"/>
-        </w:rPr>
-        <w:t>t</w:t>
-      </w:r>
-      <w:r>
-        <w:rPr>
-          <w:rFonts w:ascii="Times New Roman" w:hAnsi="Times New Roman" w:cs="Times New Roman"/>
-          <w:sz w:val="24"/>
-          <w:szCs w:val="24"/>
-        </w:rPr>
-        <w:t>es</w:t>
-      </w:r>
-      <w:r>
-        <w:rPr>
-          <w:rFonts w:ascii="Times New Roman" w:hAnsi="Times New Roman" w:cs="Times New Roman"/>
-          <w:sz w:val="24"/>
-          <w:szCs w:val="24"/>
-        </w:rPr>
-        <w:t xml:space="preserve"> segmentation and registration parameters</w:t>
-      </w:r>
-      <w:r>
-        <w:rPr>
-          <w:rFonts w:ascii="Times New Roman" w:hAnsi="Times New Roman" w:cs="Times New Roman"/>
-          <w:sz w:val="24"/>
-          <w:szCs w:val="24"/>
-        </w:rPr>
-        <w:t xml:space="preserve"> which provide</w:t>
+        <w:t>developed by Chen et al. in 2009</w:t>
+      </w:r>
+      <w:r>
+        <w:rPr>
+          <w:rFonts w:ascii="Times New Roman" w:hAnsi="Times New Roman" w:cs="Times New Roman"/>
+          <w:sz w:val="24"/>
+          <w:szCs w:val="24"/>
+        </w:rPr>
+        <w:t>, lines consisting of the fiducial candidate points are computed and automatically register</w:t>
+      </w:r>
+      <w:r>
+        <w:rPr>
+          <w:rFonts w:ascii="Times New Roman" w:hAnsi="Times New Roman" w:cs="Times New Roman"/>
+          <w:sz w:val="24"/>
+          <w:szCs w:val="24"/>
+        </w:rPr>
+        <w:t>ed by our method</w:t>
+      </w:r>
+      <w:r>
+        <w:rPr>
+          <w:rFonts w:ascii="Times New Roman" w:hAnsi="Times New Roman" w:cs="Times New Roman"/>
+          <w:sz w:val="24"/>
+          <w:szCs w:val="24"/>
+        </w:rPr>
+        <w:t xml:space="preserve"> to </w:t>
+      </w:r>
+      <w:r>
+        <w:rPr>
+          <w:rFonts w:ascii="Times New Roman" w:hAnsi="Times New Roman" w:cs="Times New Roman"/>
+          <w:sz w:val="24"/>
+          <w:szCs w:val="24"/>
+        </w:rPr>
+        <w:t xml:space="preserve">match </w:t>
+      </w:r>
+      <w:r>
+        <w:rPr>
+          <w:rFonts w:ascii="Times New Roman" w:hAnsi="Times New Roman" w:cs="Times New Roman"/>
+          <w:sz w:val="24"/>
+          <w:szCs w:val="24"/>
+        </w:rPr>
+        <w:t xml:space="preserve">the phantom description. </w:t>
+      </w:r>
+      <w:r>
+        <w:rPr>
+          <w:rFonts w:ascii="Times New Roman" w:hAnsi="Times New Roman" w:cs="Times New Roman"/>
+          <w:sz w:val="24"/>
+          <w:szCs w:val="24"/>
+        </w:rPr>
+        <w:t xml:space="preserve">A </w:t>
+      </w:r>
+      <w:r>
+        <w:rPr>
+          <w:rFonts w:ascii="Times New Roman" w:hAnsi="Times New Roman" w:cs="Times New Roman"/>
+          <w:sz w:val="24"/>
+          <w:szCs w:val="24"/>
+        </w:rPr>
+        <w:t xml:space="preserve">3D Slicer module </w:t>
+      </w:r>
+      <w:r>
+        <w:rPr>
+          <w:rFonts w:ascii="Times New Roman" w:hAnsi="Times New Roman" w:cs="Times New Roman"/>
+          <w:sz w:val="24"/>
+          <w:szCs w:val="24"/>
+        </w:rPr>
+        <w:t xml:space="preserve">was developed, </w:t>
+      </w:r>
+      <w:r>
+        <w:rPr>
+          <w:rFonts w:ascii="Times New Roman" w:hAnsi="Times New Roman" w:cs="Times New Roman"/>
+          <w:sz w:val="24"/>
+          <w:szCs w:val="24"/>
+        </w:rPr>
+        <w:t>which shows the matching between fiducial points and centroids of the point segmentation results</w:t>
+      </w:r>
+      <w:r>
+        <w:rPr>
+          <w:rFonts w:ascii="Times New Roman" w:hAnsi="Times New Roman" w:cs="Times New Roman"/>
+          <w:sz w:val="24"/>
+          <w:szCs w:val="24"/>
+        </w:rPr>
+        <w:t>. T</w:t>
+      </w:r>
+      <w:r>
+        <w:rPr>
+          <w:rFonts w:ascii="Times New Roman" w:hAnsi="Times New Roman" w:cs="Times New Roman"/>
+          <w:sz w:val="24"/>
+          <w:szCs w:val="24"/>
+        </w:rPr>
+        <w:t xml:space="preserve">his module was extensively used for software debugging, testing, and creation of ground truth data sets for automatic testing. </w:t>
+      </w:r>
+      <w:r>
+        <w:rPr>
+          <w:rFonts w:ascii="Times New Roman" w:hAnsi="Times New Roman" w:cs="Times New Roman"/>
+          <w:sz w:val="24"/>
+          <w:szCs w:val="24"/>
+        </w:rPr>
+        <w:t>Our tests on real ultrasound data</w:t>
       </w:r>
       <w:r>
         <w:rPr>
@@ -595,167 +748,6 @@
           <w:sz w:val="24"/>
           <w:szCs w:val="24"/>
         </w:rPr>
-        <w:t>more accuracy and avoid</w:t>
-      </w:r>
-      <w:r>
-        <w:rPr>
-          <w:rFonts w:ascii="Times New Roman" w:hAnsi="Times New Roman" w:cs="Times New Roman"/>
-          <w:sz w:val="24"/>
-          <w:szCs w:val="24"/>
-        </w:rPr>
-        <w:t xml:space="preserve"> a lengthy trial and error process to determine these parameters. </w:t>
-      </w:r>
-      <w:r>
-        <w:rPr>
-          <w:rFonts w:ascii="Times New Roman" w:hAnsi="Times New Roman" w:cs="Times New Roman"/>
-          <w:sz w:val="24"/>
-          <w:szCs w:val="24"/>
-        </w:rPr>
-        <w:t xml:space="preserve">From </w:t>
-      </w:r>
-      <w:r>
-        <w:rPr>
-          <w:rFonts w:ascii="Times New Roman" w:hAnsi="Times New Roman" w:cs="Times New Roman"/>
-          <w:sz w:val="24"/>
-          <w:szCs w:val="24"/>
-        </w:rPr>
-        <w:t xml:space="preserve">the </w:t>
-      </w:r>
-      <w:r>
-        <w:rPr>
-          <w:rFonts w:ascii="Times New Roman" w:hAnsi="Times New Roman" w:cs="Times New Roman"/>
-          <w:sz w:val="24"/>
-          <w:szCs w:val="24"/>
-        </w:rPr>
-        <w:t>fiducial point segmentation algorithm results</w:t>
-      </w:r>
-      <w:r>
-        <w:rPr>
-          <w:rFonts w:ascii="Times New Roman" w:hAnsi="Times New Roman" w:cs="Times New Roman"/>
-          <w:noProof/>
-          <w:sz w:val="24"/>
-          <w:szCs w:val="24"/>
-        </w:rPr>
-        <w:t xml:space="preserve"> </w:t>
-      </w:r>
-      <w:r>
-        <w:rPr>
-          <w:rFonts w:ascii="Times New Roman" w:hAnsi="Times New Roman" w:cs="Times New Roman"/>
-          <w:sz w:val="24"/>
-          <w:szCs w:val="24"/>
-        </w:rPr>
-        <w:t>developed by Chen et al. in 2009</w:t>
-      </w:r>
-      <w:r>
-        <w:rPr>
-          <w:rFonts w:ascii="Times New Roman" w:hAnsi="Times New Roman" w:cs="Times New Roman"/>
-          <w:sz w:val="24"/>
-          <w:szCs w:val="24"/>
-        </w:rPr>
-        <w:t>, lines consisting of the fiducial candidate points are computed and automatically register</w:t>
-      </w:r>
-      <w:r>
-        <w:rPr>
-          <w:rFonts w:ascii="Times New Roman" w:hAnsi="Times New Roman" w:cs="Times New Roman"/>
-          <w:sz w:val="24"/>
-          <w:szCs w:val="24"/>
-        </w:rPr>
-        <w:t>ed by our method</w:t>
-      </w:r>
-      <w:r>
-        <w:rPr>
-          <w:rFonts w:ascii="Times New Roman" w:hAnsi="Times New Roman" w:cs="Times New Roman"/>
-          <w:sz w:val="24"/>
-          <w:szCs w:val="24"/>
-        </w:rPr>
-        <w:t xml:space="preserve"> to </w:t>
-      </w:r>
-      <w:r>
-        <w:rPr>
-          <w:rFonts w:ascii="Times New Roman" w:hAnsi="Times New Roman" w:cs="Times New Roman"/>
-          <w:sz w:val="24"/>
-          <w:szCs w:val="24"/>
-        </w:rPr>
-        <w:t xml:space="preserve">match </w:t>
-      </w:r>
-      <w:r>
-        <w:rPr>
-          <w:rFonts w:ascii="Times New Roman" w:hAnsi="Times New Roman" w:cs="Times New Roman"/>
-          <w:sz w:val="24"/>
-          <w:szCs w:val="24"/>
-        </w:rPr>
-        <w:t xml:space="preserve">the phantom description. </w:t>
-      </w:r>
-      <w:r>
-        <w:rPr>
-          <w:rFonts w:ascii="Times New Roman" w:hAnsi="Times New Roman" w:cs="Times New Roman"/>
-          <w:sz w:val="24"/>
-          <w:szCs w:val="24"/>
-        </w:rPr>
-        <w:t xml:space="preserve">A </w:t>
-      </w:r>
-      <w:r>
-        <w:rPr>
-          <w:rFonts w:ascii="Times New Roman" w:hAnsi="Times New Roman" w:cs="Times New Roman"/>
-          <w:sz w:val="24"/>
-          <w:szCs w:val="24"/>
-        </w:rPr>
-        <w:t xml:space="preserve">3D Slicer module </w:t>
-      </w:r>
-      <w:r>
-        <w:rPr>
-          <w:rFonts w:ascii="Times New Roman" w:hAnsi="Times New Roman" w:cs="Times New Roman"/>
-          <w:sz w:val="24"/>
-          <w:szCs w:val="24"/>
-        </w:rPr>
-        <w:t xml:space="preserve">was developed, </w:t>
-      </w:r>
-      <w:r>
-        <w:rPr>
-          <w:rFonts w:ascii="Times New Roman" w:hAnsi="Times New Roman" w:cs="Times New Roman"/>
-          <w:sz w:val="24"/>
-          <w:szCs w:val="24"/>
-        </w:rPr>
-        <w:t>which shows the matching between fiducial points and centroids of the point segmentation results</w:t>
-      </w:r>
-      <w:r>
-        <w:rPr>
-          <w:rFonts w:ascii="Times New Roman" w:hAnsi="Times New Roman" w:cs="Times New Roman"/>
-          <w:sz w:val="24"/>
-          <w:szCs w:val="24"/>
-        </w:rPr>
-        <w:t>. T</w:t>
-      </w:r>
-      <w:r>
-        <w:rPr>
-          <w:rFonts w:ascii="Times New Roman" w:hAnsi="Times New Roman" w:cs="Times New Roman"/>
-          <w:sz w:val="24"/>
-          <w:szCs w:val="24"/>
-        </w:rPr>
-        <w:t xml:space="preserve">his module was extensively used for software debugging, testing, and creation of ground truth data sets for automatic testing. </w:t>
-      </w:r>
-      <w:r>
-        <w:rPr>
-          <w:rFonts w:ascii="Times New Roman" w:hAnsi="Times New Roman" w:cs="Times New Roman"/>
-          <w:sz w:val="24"/>
-          <w:szCs w:val="24"/>
-        </w:rPr>
-        <w:t>Our tests on real ultrasound data</w:t>
-      </w:r>
-      <w:r>
-        <w:rPr>
-          <w:rFonts w:ascii="Times New Roman" w:hAnsi="Times New Roman" w:cs="Times New Roman"/>
-          <w:sz w:val="24"/>
-          <w:szCs w:val="24"/>
-        </w:rPr>
-        <w:t xml:space="preserve"> </w:t>
-      </w:r>
-      <w:r>
-        <w:rPr>
-          <w:rFonts w:ascii="Times New Roman" w:hAnsi="Times New Roman" w:cs="Times New Roman"/>
-          <w:sz w:val="24"/>
-          <w:szCs w:val="24"/>
-        </w:rPr>
         <w:t xml:space="preserve">sets have given </w:t>
       </w:r>
       <w:r>
@@ -764,15 +756,7 @@
           <w:sz w:val="24"/>
           <w:szCs w:val="24"/>
         </w:rPr>
-        <w:t>promising</w:t>
-      </w:r>
-      <w:r>
-        <w:rPr>
-          <w:rFonts w:ascii="Times New Roman" w:hAnsi="Times New Roman" w:cs="Times New Roman"/>
-          <w:sz w:val="24"/>
-          <w:szCs w:val="24"/>
-        </w:rPr>
-        <w:t xml:space="preserve"> </w:t>
+        <w:t xml:space="preserve">promising </w:t>
       </w:r>
       <w:r>
         <w:rPr>
@@ -2172,15 +2156,7 @@
           <w:sz w:val="24"/>
           <w:szCs w:val="24"/>
         </w:rPr>
-        <w:t>The number of fiducial lines (fiducial points in a cross plane) is provided in the phantom definition file, as well as their basic structures such as parallel fiducial lines and Z-shaped fiducial structure. The number of these structures is not limited and is provided in the phantom definition file</w:t>
-      </w:r>
-      <w:r>
-        <w:rPr>
-          <w:rFonts w:ascii="Times New Roman" w:hAnsi="Times New Roman" w:cs="Times New Roman"/>
-          <w:sz w:val="24"/>
-          <w:szCs w:val="24"/>
-        </w:rPr>
-        <w:t xml:space="preserve">. </w:t>
+        <w:t xml:space="preserve">The number of fiducial lines (fiducial points in a cross plane) is provided in the phantom definition file, as well as their basic structures such as parallel fiducial lines and Z-shaped fiducial structure. The number of these structures is not limited and is provided in the phantom definition file. </w:t>
       </w:r>
       <w:r>
         <w:rPr>
@@ -2886,19 +2862,7 @@
                       <w:sz w:val="16"/>
                     </w:rPr>
                     <w:tab/>
-                    <w:t>&lt;</w:t>
-                  </w:r>
-                  <w:r>
-                    <w:rPr>
-                      <w:sz w:val="16"/>
-                    </w:rPr>
-                    <w:t>\</w:t>
-                  </w:r>
-                  <w:r>
-                    <w:rPr>
-                      <w:sz w:val="16"/>
-                    </w:rPr>
-                    <w:t>Parameters&gt;</w:t>
+                    <w:t>&lt;\Parameters&gt;</w:t>
                   </w:r>
                 </w:p>
                 <w:p>
@@ -2936,8 +2900,6 @@
           </v:shape>
         </w:pict>
       </w:r>
-      <w:bookmarkStart w:id="2" w:name="_GoBack"/>
-      <w:bookmarkEnd w:id="2"/>
     </w:p>
     <w:p>
       <w:pPr>
@@ -3664,442 +3626,286 @@
         <w:t>Implementation</w:t>
       </w:r>
     </w:p>
-    <w:p>
-      <w:pPr>
-        <w:spacing w:after="0"/>
-        <w:ind w:firstLine="720"/>
-        <w:jc w:val="both"/>
-        <w:rPr>
-          <w:rFonts w:ascii="Times New Roman" w:hAnsi="Times New Roman" w:cs="Times New Roman"/>
-          <w:sz w:val="24"/>
-          <w:szCs w:val="24"/>
-        </w:rPr>
-      </w:pPr>
-      <w:r>
-        <w:rPr>
-          <w:noProof/>
-        </w:rPr>
-        <w:pict>
-          <v:shape id="_x0000_s1029" type="#_x0000_t202" style="position:absolute;left:0;text-align:left;margin-left:1.5pt;margin-top:277.4pt;width:486pt;height:21pt;z-index:251664384;mso-position-horizontal-relative:text;mso-position-vertical-relative:text" wrapcoords="-35 0 -35 20829 21600 20829 21600 0 -35 0" stroked="f">
-            <v:textbox style="mso-fit-shape-to-text:t" inset="0,0,0,0">
-              <w:txbxContent>
-                <w:p>
-                  <w:pPr>
-                    <w:pStyle w:val="Caption"/>
-                    <w:jc w:val="both"/>
-                    <w:rPr>
-                      <w:rFonts w:ascii="Times New Roman" w:hAnsi="Times New Roman" w:cs="Times New Roman"/>
-                      <w:sz w:val="24"/>
-                      <w:szCs w:val="24"/>
-                    </w:rPr>
-                  </w:pPr>
-                  <w:bookmarkStart w:id="3" w:name="_Ref299310071"/>
-                  <w:r>
-                    <w:t xml:space="preserve">Figure </w:t>
-                  </w:r>
-                  <w:r>
-                    <w:fldChar w:fldCharType="begin"/>
-                  </w:r>
-                  <w:r>
-                    <w:instrText xml:space="preserve"> SEQ Figure \* ARABIC </w:instrText>
-                  </w:r>
-                  <w:r>
-                    <w:fldChar w:fldCharType="separate"/>
-                  </w:r>
-                  <w:r>
-                    <w:rPr>
-                      <w:noProof/>
-                    </w:rPr>
-                    <w:t>2</w:t>
-                  </w:r>
-                  <w:r>
-                    <w:rPr>
-                      <w:noProof/>
-                    </w:rPr>
-                    <w:fldChar w:fldCharType="end"/>
-                  </w:r>
-                  <w:bookmarkEnd w:id="3"/>
-                  <w:r>
-                    <w:t>: Slicer Module displaying the dot segmentation result. The bright dots are the segmented centroids of the fiducial dots.</w:t>
-                  </w:r>
-                </w:p>
-              </w:txbxContent>
-            </v:textbox>
-            <w10:wrap type="through"/>
-          </v:shape>
-        </w:pict>
-      </w:r>
-      <w:r>
-        <w:rPr>
-          <w:noProof/>
-          <w:sz w:val="24"/>
-        </w:rPr>
-        <w:drawing>
-          <wp:anchor distT="0" distB="0" distL="114300" distR="114300" simplePos="0" relativeHeight="251660288" behindDoc="1" locked="0" layoutInCell="1" allowOverlap="1" wp14:anchorId="27964B9E" wp14:editId="4BDFBD8C">
-            <wp:simplePos x="0" y="0"/>
-            <wp:positionH relativeFrom="column">
-              <wp:posOffset>-66675</wp:posOffset>
-            </wp:positionH>
-            <wp:positionV relativeFrom="paragraph">
-              <wp:posOffset>474345</wp:posOffset>
-            </wp:positionV>
-            <wp:extent cx="5716905" cy="3000375"/>
-            <wp:effectExtent l="0" t="0" r="0" b="0"/>
-            <wp:wrapTopAndBottom/>
-            <wp:docPr id="1" name="Picture 1"/>
-            <wp:cNvGraphicFramePr>
-              <a:graphicFrameLocks xmlns:a="http://schemas.openxmlformats.org/drawingml/2006/main" noChangeAspect="1"/>
-            </wp:cNvGraphicFramePr>
-            <a:graphic xmlns:a="http://schemas.openxmlformats.org/drawingml/2006/main">
-              <a:graphicData uri="http://schemas.openxmlformats.org/drawingml/2006/picture">
-                <pic:pic xmlns:pic="http://schemas.openxmlformats.org/drawingml/2006/picture">
-                  <pic:nvPicPr>
-                    <pic:cNvPr id="0" name="SlicerModuleScreenshot.png"/>
-                    <pic:cNvPicPr/>
-                  </pic:nvPicPr>
-                  <pic:blipFill>
-                    <a:blip r:embed="rId10" cstate="print">
-                      <a:extLst>
-                        <a:ext uri="{28A0092B-C50C-407E-A947-70E740481C1C}">
-                          <a14:useLocalDpi xmlns:a14="http://schemas.microsoft.com/office/drawing/2010/main" val="0"/>
-                        </a:ext>
-                      </a:extLst>
-                    </a:blip>
-                    <a:stretch>
-                      <a:fillRect/>
-                    </a:stretch>
-                  </pic:blipFill>
-                  <pic:spPr>
-                    <a:xfrm>
-                      <a:off x="0" y="0"/>
-                      <a:ext cx="5716905" cy="3000375"/>
-                    </a:xfrm>
-                    <a:prstGeom prst="rect">
-                      <a:avLst/>
-                    </a:prstGeom>
-                  </pic:spPr>
-                </pic:pic>
-              </a:graphicData>
-            </a:graphic>
-            <wp14:sizeRelH relativeFrom="margin">
-              <wp14:pctWidth>0</wp14:pctWidth>
-            </wp14:sizeRelH>
-            <wp14:sizeRelV relativeFrom="margin">
-              <wp14:pctHeight>0</wp14:pctHeight>
-            </wp14:sizeRelV>
-          </wp:anchor>
-        </w:drawing>
-      </w:r>
-      <w:r>
-        <w:rPr>
-          <w:rFonts w:ascii="Times New Roman" w:hAnsi="Times New Roman" w:cs="Times New Roman"/>
-          <w:sz w:val="24"/>
-          <w:szCs w:val="24"/>
-        </w:rPr>
-        <w:t>The method has been developed in C++</w:t>
-      </w:r>
-      <w:r>
-        <w:rPr>
-          <w:rFonts w:ascii="Times New Roman" w:hAnsi="Times New Roman" w:cs="Times New Roman"/>
-          <w:sz w:val="24"/>
-          <w:szCs w:val="24"/>
-        </w:rPr>
-        <w:t>, using</w:t>
-      </w:r>
-      <w:r>
-        <w:rPr>
-          <w:rFonts w:ascii="Times New Roman" w:hAnsi="Times New Roman" w:cs="Times New Roman"/>
-          <w:sz w:val="24"/>
-          <w:szCs w:val="24"/>
-        </w:rPr>
-        <w:t xml:space="preserve"> </w:t>
-      </w:r>
-      <w:r>
-        <w:rPr>
-          <w:rFonts w:ascii="Times New Roman" w:hAnsi="Times New Roman" w:cs="Times New Roman"/>
-          <w:sz w:val="24"/>
-          <w:szCs w:val="24"/>
-        </w:rPr>
-        <w:t xml:space="preserve">the </w:t>
-      </w:r>
-      <w:r>
-        <w:rPr>
-          <w:rStyle w:val="Strong"/>
-          <w:rFonts w:ascii="Times New Roman" w:hAnsi="Times New Roman" w:cs="Times New Roman"/>
-          <w:b w:val="0"/>
-        </w:rPr>
-        <w:t>Insight Segmentation and Registration Toolkit</w:t>
-      </w:r>
-      <w:r>
-        <w:rPr>
-          <w:rStyle w:val="Strong"/>
-          <w:b w:val="0"/>
-        </w:rPr>
-        <w:t xml:space="preserve"> </w:t>
-      </w:r>
-      <w:r>
-        <w:rPr>
-          <w:rFonts w:ascii="Times New Roman" w:hAnsi="Times New Roman" w:cs="Times New Roman"/>
-          <w:sz w:val="24"/>
-          <w:szCs w:val="24"/>
-        </w:rPr>
-        <w:t>(ITK) for portability, speed</w:t>
-      </w:r>
-      <w:r>
-        <w:rPr>
-          <w:rFonts w:ascii="Times New Roman" w:hAnsi="Times New Roman" w:cs="Times New Roman"/>
-          <w:sz w:val="24"/>
-          <w:szCs w:val="24"/>
-        </w:rPr>
-        <w:t>,</w:t>
-      </w:r>
-      <w:r>
-        <w:rPr>
-          <w:rFonts w:ascii="Times New Roman" w:hAnsi="Times New Roman" w:cs="Times New Roman"/>
-          <w:sz w:val="24"/>
-          <w:szCs w:val="24"/>
-        </w:rPr>
-        <w:t xml:space="preserve"> and</w:t>
-      </w:r>
-      <w:r>
-        <w:rPr>
-          <w:rFonts w:ascii="Times New Roman" w:hAnsi="Times New Roman" w:cs="Times New Roman"/>
-          <w:sz w:val="24"/>
-          <w:szCs w:val="24"/>
-        </w:rPr>
-        <w:t xml:space="preserve"> robustness. A </w:t>
-      </w:r>
-      <w:r>
-        <w:rPr>
-          <w:rFonts w:ascii="Times New Roman" w:hAnsi="Times New Roman" w:cs="Times New Roman"/>
-          <w:sz w:val="24"/>
-          <w:szCs w:val="24"/>
-        </w:rPr>
-        <w:t xml:space="preserve">3D </w:t>
-      </w:r>
-      <w:r>
-        <w:rPr>
-          <w:rFonts w:ascii="Times New Roman" w:hAnsi="Times New Roman" w:cs="Times New Roman"/>
-          <w:sz w:val="24"/>
-          <w:szCs w:val="24"/>
-        </w:rPr>
-        <w:t>S</w:t>
-      </w:r>
-      <w:r>
-        <w:rPr>
-          <w:rFonts w:ascii="Times New Roman" w:hAnsi="Times New Roman" w:cs="Times New Roman"/>
-          <w:sz w:val="24"/>
-          <w:szCs w:val="24"/>
-        </w:rPr>
-        <w:t xml:space="preserve">licer module has been developed </w:t>
-      </w:r>
-      <w:r>
-        <w:rPr>
-          <w:rFonts w:ascii="Times New Roman" w:hAnsi="Times New Roman" w:cs="Times New Roman"/>
-          <w:sz w:val="24"/>
-          <w:szCs w:val="24"/>
-        </w:rPr>
-        <w:t xml:space="preserve">for </w:t>
-      </w:r>
-      <w:r>
-        <w:rPr>
-          <w:rFonts w:ascii="Times New Roman" w:hAnsi="Times New Roman" w:cs="Times New Roman"/>
-          <w:sz w:val="24"/>
-          <w:szCs w:val="24"/>
-        </w:rPr>
-        <w:t>visualiz</w:t>
-      </w:r>
-      <w:r>
-        <w:rPr>
-          <w:rFonts w:ascii="Times New Roman" w:hAnsi="Times New Roman" w:cs="Times New Roman"/>
-          <w:sz w:val="24"/>
-          <w:szCs w:val="24"/>
-        </w:rPr>
-        <w:t>ation of input data and</w:t>
-      </w:r>
-      <w:r>
-        <w:rPr>
-          <w:rFonts w:ascii="Times New Roman" w:hAnsi="Times New Roman" w:cs="Times New Roman"/>
-          <w:sz w:val="24"/>
-          <w:szCs w:val="24"/>
-        </w:rPr>
-        <w:t xml:space="preserve"> results</w:t>
-      </w:r>
-      <w:r>
-        <w:rPr>
-          <w:rFonts w:ascii="Times New Roman" w:hAnsi="Times New Roman" w:cs="Times New Roman"/>
-          <w:sz w:val="24"/>
-          <w:szCs w:val="24"/>
-        </w:rPr>
-        <w:t>.</w:t>
-      </w:r>
-      <w:r>
-        <w:rPr>
-          <w:rFonts w:ascii="Times New Roman" w:hAnsi="Times New Roman" w:cs="Times New Roman"/>
-          <w:sz w:val="24"/>
-          <w:szCs w:val="24"/>
-        </w:rPr>
-        <w:t xml:space="preserve"> This module was extensively used for software debugging, testing, and creation of ground truth data sets for automatic testing.</w:t>
-      </w:r>
-      <w:r>
-        <w:rPr>
-          <w:rFonts w:ascii="Times New Roman" w:hAnsi="Times New Roman" w:cs="Times New Roman"/>
-          <w:noProof/>
-          <w:sz w:val="24"/>
-          <w:szCs w:val="24"/>
-        </w:rPr>
-        <w:t xml:space="preserve"> </w:t>
-      </w:r>
-      <w:r>
-        <w:rPr>
-          <w:rFonts w:ascii="Times New Roman" w:hAnsi="Times New Roman" w:cs="Times New Roman"/>
-          <w:noProof/>
-          <w:sz w:val="24"/>
-          <w:szCs w:val="24"/>
-        </w:rPr>
-        <w:t xml:space="preserve"> A</w:t>
-      </w:r>
-      <w:r>
-        <w:rPr>
-          <w:rFonts w:ascii="Times New Roman" w:hAnsi="Times New Roman" w:cs="Times New Roman"/>
-          <w:noProof/>
-          <w:sz w:val="24"/>
-          <w:szCs w:val="24"/>
-        </w:rPr>
-        <w:t xml:space="preserve"> screenshot of the 3D Slicer module</w:t>
-      </w:r>
-      <w:r>
-        <w:rPr>
-          <w:rFonts w:ascii="Times New Roman" w:hAnsi="Times New Roman" w:cs="Times New Roman"/>
-          <w:noProof/>
-          <w:sz w:val="24"/>
-          <w:szCs w:val="24"/>
-        </w:rPr>
-        <w:t xml:space="preserve"> is shown in </w:t>
-      </w:r>
-      <w:r>
-        <w:rPr>
-          <w:rFonts w:ascii="Times New Roman" w:hAnsi="Times New Roman" w:cs="Times New Roman"/>
-          <w:noProof/>
-          <w:sz w:val="24"/>
-          <w:szCs w:val="24"/>
-        </w:rPr>
-        <w:fldChar w:fldCharType="begin"/>
-      </w:r>
-      <w:r>
-        <w:rPr>
-          <w:rFonts w:ascii="Times New Roman" w:hAnsi="Times New Roman" w:cs="Times New Roman"/>
-          <w:noProof/>
-          <w:sz w:val="24"/>
-          <w:szCs w:val="24"/>
-        </w:rPr>
-        <w:instrText xml:space="preserve"> REF _Ref299310071 \h  \* MERGEFORMAT </w:instrText>
-      </w:r>
-      <w:r>
-        <w:rPr>
-          <w:rFonts w:ascii="Times New Roman" w:hAnsi="Times New Roman" w:cs="Times New Roman"/>
-          <w:noProof/>
-          <w:sz w:val="24"/>
-          <w:szCs w:val="24"/>
-        </w:rPr>
-      </w:r>
-      <w:r>
-        <w:rPr>
-          <w:rFonts w:ascii="Times New Roman" w:hAnsi="Times New Roman" w:cs="Times New Roman"/>
-          <w:noProof/>
-          <w:sz w:val="24"/>
-          <w:szCs w:val="24"/>
-        </w:rPr>
-        <w:fldChar w:fldCharType="separate"/>
-      </w:r>
-      <w:r>
-        <w:rPr>
-          <w:rFonts w:ascii="Times New Roman" w:hAnsi="Times New Roman" w:cs="Times New Roman"/>
-          <w:sz w:val="24"/>
-          <w:szCs w:val="24"/>
-        </w:rPr>
-        <w:t xml:space="preserve">Figure </w:t>
-      </w:r>
-      <w:r>
-        <w:rPr>
-          <w:rFonts w:ascii="Times New Roman" w:hAnsi="Times New Roman" w:cs="Times New Roman"/>
-          <w:noProof/>
-          <w:sz w:val="24"/>
-          <w:szCs w:val="24"/>
-        </w:rPr>
-        <w:t>2</w:t>
-      </w:r>
-      <w:r>
-        <w:rPr>
-          <w:rFonts w:ascii="Times New Roman" w:hAnsi="Times New Roman" w:cs="Times New Roman"/>
-          <w:noProof/>
-          <w:sz w:val="24"/>
-          <w:szCs w:val="24"/>
-        </w:rPr>
-        <w:fldChar w:fldCharType="end"/>
-      </w:r>
-      <w:r>
-        <w:rPr>
-          <w:rFonts w:ascii="Times New Roman" w:hAnsi="Times New Roman" w:cs="Times New Roman"/>
-          <w:noProof/>
-          <w:sz w:val="24"/>
-          <w:szCs w:val="24"/>
-        </w:rPr>
-        <w:t>.</w:t>
-      </w:r>
-      <w:r>
-        <w:rPr>
-          <w:rFonts w:ascii="Times New Roman" w:hAnsi="Times New Roman" w:cs="Times New Roman"/>
-          <w:noProof/>
-          <w:sz w:val="24"/>
-          <w:szCs w:val="24"/>
-        </w:rPr>
-        <w:t xml:space="preserve"> </w:t>
-      </w:r>
-    </w:p>
-    <w:p>
-      <w:pPr>
-        <w:ind w:firstLine="720"/>
-        <w:jc w:val="both"/>
-        <w:rPr>
-          <w:rFonts w:ascii="Times New Roman" w:hAnsi="Times New Roman" w:cs="Times New Roman"/>
-          <w:sz w:val="24"/>
-          <w:szCs w:val="24"/>
-        </w:rPr>
-      </w:pPr>
-      <w:r>
-        <w:rPr>
-          <w:rFonts w:ascii="Times New Roman" w:hAnsi="Times New Roman" w:cs="Times New Roman"/>
-          <w:sz w:val="24"/>
-          <w:szCs w:val="24"/>
-        </w:rPr>
-        <w:t xml:space="preserve">The algorithm is tested every night using CDash, which provides a consistent tool for testing and analyzing different information about the method such as </w:t>
-      </w:r>
-      <w:r>
-        <w:rPr>
-          <w:rFonts w:ascii="Times New Roman" w:hAnsi="Times New Roman" w:cs="Times New Roman"/>
-          <w:sz w:val="24"/>
-          <w:szCs w:val="24"/>
-        </w:rPr>
-        <w:t xml:space="preserve">the </w:t>
-      </w:r>
-      <w:r>
-        <w:rPr>
-          <w:rFonts w:ascii="Times New Roman" w:hAnsi="Times New Roman" w:cs="Times New Roman"/>
-          <w:sz w:val="24"/>
-          <w:szCs w:val="24"/>
-        </w:rPr>
-        <w:t>speed of computation</w:t>
-      </w:r>
-      <w:r>
-        <w:rPr>
-          <w:rFonts w:ascii="Times New Roman" w:hAnsi="Times New Roman" w:cs="Times New Roman"/>
-          <w:sz w:val="24"/>
-          <w:szCs w:val="24"/>
-        </w:rPr>
-        <w:t>.</w:t>
-      </w:r>
-    </w:p>
+    <w:tbl>
+      <w:tblPr>
+        <w:tblStyle w:val="TableGrid"/>
+        <w:tblW w:w="10070" w:type="dxa"/>
+        <w:tblBorders>
+          <w:top w:val="none" w:sz="0" w:space="0" w:color="auto"/>
+          <w:left w:val="none" w:sz="0" w:space="0" w:color="auto"/>
+          <w:bottom w:val="none" w:sz="0" w:space="0" w:color="auto"/>
+          <w:right w:val="none" w:sz="0" w:space="0" w:color="auto"/>
+          <w:insideH w:val="none" w:sz="0" w:space="0" w:color="auto"/>
+          <w:insideV w:val="none" w:sz="0" w:space="0" w:color="auto"/>
+        </w:tblBorders>
+        <w:tblLook w:val="04A0" w:firstRow="1" w:lastRow="0" w:firstColumn="1" w:lastColumn="0" w:noHBand="0" w:noVBand="1"/>
+      </w:tblPr>
+      <w:tblGrid>
+        <w:gridCol w:w="5640"/>
+        <w:gridCol w:w="4430"/>
+      </w:tblGrid>
+      <w:tr>
+        <w:trPr>
+          <w:trHeight w:val="4283"/>
+        </w:trPr>
+        <w:tc>
+          <w:tcPr>
+            <w:tcW w:w="5640" w:type="dxa"/>
+          </w:tcPr>
+          <w:p>
+            <w:pPr>
+              <w:jc w:val="both"/>
+              <w:rPr>
+                <w:rFonts w:ascii="Times New Roman" w:hAnsi="Times New Roman" w:cs="Times New Roman"/>
+                <w:sz w:val="24"/>
+                <w:szCs w:val="24"/>
+              </w:rPr>
+            </w:pPr>
+            <w:r>
+              <w:rPr>
+                <w:noProof/>
+              </w:rPr>
+              <w:pict>
+                <v:shape id="_x0000_s1033" type="#_x0000_t202" style="position:absolute;left:0;text-align:left;margin-left:-5.15pt;margin-top:184.5pt;width:267.75pt;height:20.5pt;z-index:251664384;mso-position-horizontal-relative:text;mso-position-vertical-relative:text" wrapcoords="-61 0 -61 20571 21600 20571 21600 0 -61 0" stroked="f">
+                  <v:textbox style="mso-next-textbox:#_x0000_s1033" inset="0,0,0,0">
+                    <w:txbxContent>
+                      <w:p>
+                        <w:pPr>
+                          <w:pStyle w:val="Caption"/>
+                          <w:jc w:val="center"/>
+                          <w:rPr>
+                            <w:noProof/>
+                          </w:rPr>
+                        </w:pPr>
+                        <w:r>
+                          <w:t xml:space="preserve">Figure </w:t>
+                        </w:r>
+                        <w:r>
+                          <w:fldChar w:fldCharType="begin"/>
+                        </w:r>
+                        <w:r>
+                          <w:instrText xml:space="preserve"> SEQ Figure \* ARABIC </w:instrText>
+                        </w:r>
+                        <w:r>
+                          <w:fldChar w:fldCharType="separate"/>
+                        </w:r>
+                        <w:r>
+                          <w:rPr>
+                            <w:noProof/>
+                          </w:rPr>
+                          <w:t>2</w:t>
+                        </w:r>
+                        <w:r>
+                          <w:fldChar w:fldCharType="end"/>
+                        </w:r>
+                        <w:r>
+                          <w:t>: 3D Slicer module of a segmented ultrasound image</w:t>
+                        </w:r>
+                        <w:r>
+                          <w:rPr>
+                            <w:noProof/>
+                          </w:rPr>
+                          <w:t>. The fiducial points are labelled.</w:t>
+                        </w:r>
+                      </w:p>
+                    </w:txbxContent>
+                  </v:textbox>
+                  <w10:wrap type="tight"/>
+                </v:shape>
+              </w:pict>
+            </w:r>
+            <w:r>
+              <w:rPr>
+                <w:noProof/>
+              </w:rPr>
+              <w:drawing>
+                <wp:anchor distT="0" distB="0" distL="114300" distR="114300" simplePos="0" relativeHeight="251662336" behindDoc="1" locked="0" layoutInCell="1" allowOverlap="1" wp14:anchorId="0FC54D1B" wp14:editId="1F2BB511">
+                  <wp:simplePos x="0" y="0"/>
+                  <wp:positionH relativeFrom="column">
+                    <wp:posOffset>-11430</wp:posOffset>
+                  </wp:positionH>
+                  <wp:positionV relativeFrom="paragraph">
+                    <wp:posOffset>21590</wp:posOffset>
+                  </wp:positionV>
+                  <wp:extent cx="3400425" cy="2321560"/>
+                  <wp:effectExtent l="0" t="0" r="0" b="0"/>
+                  <wp:wrapTight wrapText="bothSides">
+                    <wp:wrapPolygon edited="0">
+                      <wp:start x="0" y="0"/>
+                      <wp:lineTo x="0" y="21446"/>
+                      <wp:lineTo x="21539" y="21446"/>
+                      <wp:lineTo x="21539" y="0"/>
+                      <wp:lineTo x="0" y="0"/>
+                    </wp:wrapPolygon>
+                  </wp:wrapTight>
+                  <wp:docPr id="4" name="Picture 4"/>
+                  <wp:cNvGraphicFramePr>
+                    <a:graphicFrameLocks xmlns:a="http://schemas.openxmlformats.org/drawingml/2006/main" noChangeAspect="1"/>
+                  </wp:cNvGraphicFramePr>
+                  <a:graphic xmlns:a="http://schemas.openxmlformats.org/drawingml/2006/main">
+                    <a:graphicData uri="http://schemas.openxmlformats.org/drawingml/2006/picture">
+                      <pic:pic xmlns:pic="http://schemas.openxmlformats.org/drawingml/2006/picture">
+                        <pic:nvPicPr>
+                          <pic:cNvPr id="0" name=""/>
+                          <pic:cNvPicPr/>
+                        </pic:nvPicPr>
+                        <pic:blipFill>
+                          <a:blip r:embed="rId10" cstate="print">
+                            <a:extLst>
+                              <a:ext uri="{28A0092B-C50C-407E-A947-70E740481C1C}">
+                                <a14:useLocalDpi xmlns:a14="http://schemas.microsoft.com/office/drawing/2010/main" val="0"/>
+                              </a:ext>
+                            </a:extLst>
+                          </a:blip>
+                          <a:stretch>
+                            <a:fillRect/>
+                          </a:stretch>
+                        </pic:blipFill>
+                        <pic:spPr>
+                          <a:xfrm>
+                            <a:off x="0" y="0"/>
+                            <a:ext cx="3400425" cy="2321560"/>
+                          </a:xfrm>
+                          <a:prstGeom prst="rect">
+                            <a:avLst/>
+                          </a:prstGeom>
+                        </pic:spPr>
+                      </pic:pic>
+                    </a:graphicData>
+                  </a:graphic>
+                  <wp14:sizeRelH relativeFrom="page">
+                    <wp14:pctWidth>0</wp14:pctWidth>
+                  </wp14:sizeRelH>
+                  <wp14:sizeRelV relativeFrom="page">
+                    <wp14:pctHeight>0</wp14:pctHeight>
+                  </wp14:sizeRelV>
+                </wp:anchor>
+              </w:drawing>
+            </w:r>
+          </w:p>
+        </w:tc>
+        <w:tc>
+          <w:tcPr>
+            <w:tcW w:w="4430" w:type="dxa"/>
+          </w:tcPr>
+          <w:p>
+            <w:pPr>
+              <w:ind w:firstLine="720"/>
+              <w:jc w:val="both"/>
+              <w:rPr>
+                <w:rFonts w:ascii="Times New Roman" w:hAnsi="Times New Roman" w:cs="Times New Roman"/>
+                <w:sz w:val="24"/>
+                <w:szCs w:val="24"/>
+              </w:rPr>
+            </w:pPr>
+            <w:r>
+              <w:rPr>
+                <w:rFonts w:ascii="Times New Roman" w:hAnsi="Times New Roman" w:cs="Times New Roman"/>
+                <w:sz w:val="24"/>
+                <w:szCs w:val="24"/>
+              </w:rPr>
+              <w:t xml:space="preserve">The method has been developed in C++, using </w:t>
+            </w:r>
+            <w:r>
+              <w:rPr>
+                <w:rFonts w:ascii="Times New Roman" w:hAnsi="Times New Roman" w:cs="Times New Roman"/>
+                <w:sz w:val="24"/>
+                <w:szCs w:val="24"/>
+              </w:rPr>
+              <w:t xml:space="preserve">the </w:t>
+            </w:r>
+            <w:r>
+              <w:rPr>
+                <w:rStyle w:val="Strong"/>
+                <w:rFonts w:ascii="Times New Roman" w:hAnsi="Times New Roman" w:cs="Times New Roman"/>
+                <w:b w:val="0"/>
+              </w:rPr>
+              <w:t>Insight Segmentation and Registration Toolkit</w:t>
+            </w:r>
+            <w:r>
+              <w:rPr>
+                <w:rStyle w:val="Strong"/>
+                <w:b w:val="0"/>
+              </w:rPr>
+              <w:t xml:space="preserve"> </w:t>
+            </w:r>
+            <w:r>
+              <w:rPr>
+                <w:rFonts w:ascii="Times New Roman" w:hAnsi="Times New Roman" w:cs="Times New Roman"/>
+                <w:sz w:val="24"/>
+                <w:szCs w:val="24"/>
+              </w:rPr>
+              <w:t xml:space="preserve">(ITK) for portability, speed, and robustness. A 3D Slicer module has been developed </w:t>
+            </w:r>
+            <w:r>
+              <w:rPr>
+                <w:rFonts w:ascii="Times New Roman" w:hAnsi="Times New Roman" w:cs="Times New Roman"/>
+                <w:sz w:val="24"/>
+                <w:szCs w:val="24"/>
+              </w:rPr>
+              <w:t>for visualization of input data and results. This module was extensively used for software debugging, testing, and creation of ground truth data sets for automatic testing.</w:t>
+            </w:r>
+            <w:r>
+              <w:rPr>
+                <w:rFonts w:ascii="Times New Roman" w:hAnsi="Times New Roman" w:cs="Times New Roman"/>
+                <w:noProof/>
+                <w:sz w:val="24"/>
+                <w:szCs w:val="24"/>
+              </w:rPr>
+              <w:t xml:space="preserve">  A screenshot of the 3D Slicer module is shown in</w:t>
+            </w:r>
+            <w:r>
+              <w:rPr>
+                <w:rFonts w:ascii="Times New Roman" w:hAnsi="Times New Roman" w:cs="Times New Roman"/>
+                <w:noProof/>
+                <w:sz w:val="24"/>
+                <w:szCs w:val="24"/>
+              </w:rPr>
+              <w:t>.</w:t>
+            </w:r>
+            <w:r>
+              <w:rPr>
+                <w:noProof/>
+              </w:rPr>
+              <w:t xml:space="preserve"> </w:t>
+            </w:r>
+          </w:p>
+          <w:p>
+            <w:pPr>
+              <w:jc w:val="both"/>
+              <w:rPr>
+                <w:rFonts w:ascii="Times New Roman" w:hAnsi="Times New Roman" w:cs="Times New Roman"/>
+                <w:b/>
+                <w:i/>
+                <w:sz w:val="28"/>
+                <w:szCs w:val="24"/>
+                <w:u w:val="single"/>
+              </w:rPr>
+            </w:pPr>
+            <w:r>
+              <w:rPr>
+                <w:rFonts w:ascii="Times New Roman" w:hAnsi="Times New Roman" w:cs="Times New Roman"/>
+                <w:sz w:val="24"/>
+                <w:szCs w:val="24"/>
+              </w:rPr>
+              <w:t>The algorithm is tested every night using CDash, which provides a consistent tool for testing and analyzing different information about the method such as the speed of computation.</w:t>
+            </w:r>
+          </w:p>
+          <w:p>
+            <w:pPr>
+              <w:jc w:val="both"/>
+              <w:rPr>
+                <w:rFonts w:ascii="Times New Roman" w:hAnsi="Times New Roman" w:cs="Times New Roman"/>
+                <w:sz w:val="24"/>
+                <w:szCs w:val="24"/>
+              </w:rPr>
+            </w:pPr>
+          </w:p>
+        </w:tc>
+        <w:bookmarkStart w:id="2" w:name="_GoBack"/>
+        <w:bookmarkEnd w:id="2"/>
+      </w:tr>
+    </w:tbl>
     <w:p>
       <w:pPr>
         <w:jc w:val="center"/>
@@ -4303,7 +4109,6 @@
           <w:sz w:val="24"/>
           <w:szCs w:val="24"/>
         </w:rPr>
-        <w:lastRenderedPageBreak/>
         <w:t xml:space="preserve">The method we presented provides good segmentation results on the </w:t>
       </w:r>
       <w:r>
@@ -4464,6 +4269,7 @@
         <w:rPr>
           <w:noProof/>
         </w:rPr>
+        <w:lastRenderedPageBreak/>
         <w:t xml:space="preserve">Pfeiffer, D. e. (2008, December 12). AAPM Task Group 128: Quality assurance tests for prostate brachytherapy ultrasounds systems. </w:t>
       </w:r>
       <w:r>
@@ -5302,6 +5108,32 @@
       <w:ind w:left="720"/>
       <w:contextualSpacing/>
     </w:pPr>
+  </w:style>
+  <w:style w:type="table" w:styleId="TableGrid">
+    <w:name w:val="Table Grid"/>
+    <w:basedOn w:val="TableNormal"/>
+    <w:uiPriority w:val="59"/>
+    <w:rsid w:val="00542CFA"/>
+    <w:pPr>
+      <w:spacing w:after="0" w:line="240" w:lineRule="auto"/>
+    </w:pPr>
+    <w:tblPr>
+      <w:tblInd w:w="0" w:type="dxa"/>
+      <w:tblBorders>
+        <w:top w:val="single" w:sz="4" w:space="0" w:color="auto"/>
+        <w:left w:val="single" w:sz="4" w:space="0" w:color="auto"/>
+        <w:bottom w:val="single" w:sz="4" w:space="0" w:color="auto"/>
+        <w:right w:val="single" w:sz="4" w:space="0" w:color="auto"/>
+        <w:insideH w:val="single" w:sz="4" w:space="0" w:color="auto"/>
+        <w:insideV w:val="single" w:sz="4" w:space="0" w:color="auto"/>
+      </w:tblBorders>
+      <w:tblCellMar>
+        <w:top w:w="0" w:type="dxa"/>
+        <w:left w:w="108" w:type="dxa"/>
+        <w:bottom w:w="0" w:type="dxa"/>
+        <w:right w:w="108" w:type="dxa"/>
+      </w:tblCellMar>
+    </w:tblPr>
   </w:style>
 </w:styles>
 </file>
@@ -6068,7 +5900,7 @@
 </file>
 
 <file path=customXml/itemProps1.xml><?xml version="1.0" encoding="utf-8"?>
-<ds:datastoreItem xmlns:ds="http://schemas.openxmlformats.org/officeDocument/2006/customXml" ds:itemID="{1383108E-C6AC-4401-8239-6E143AFAFC2C}">
+<ds:datastoreItem xmlns:ds="http://schemas.openxmlformats.org/officeDocument/2006/customXml" ds:itemID="{C9960DA7-3193-4C53-BD07-84069EC7C508}">
   <ds:schemaRefs>
     <ds:schemaRef ds:uri="http://schemas.openxmlformats.org/officeDocument/2006/bibliography"/>
   </ds:schemaRefs>

</xml_diff>

<commit_message>
Added some more comments to the Line Pattern to Line Cross Section detection algorithm.docx
</commit_message>
<xml_diff>
--- a/trunk/PlusLib/docs/UsFidSegAlgo/Line Pattern to Line Cross Section detection algorithm.docx
+++ b/trunk/PlusLib/docs/UsFidSegAlgo/Line Pattern to Line Cross Section detection algorithm.docx
@@ -1,6 +1,6 @@
 
 <file path=word/document.xml><?xml version="1.0" encoding="utf-8"?>
-<w:document xmlns:wpc="http://schemas.microsoft.com/office/word/2010/wordprocessingCanvas" xmlns:mc="http://schemas.openxmlformats.org/markup-compatibility/2006" xmlns:o="urn:schemas-microsoft-com:office:office" xmlns:r="http://schemas.openxmlformats.org/officeDocument/2006/relationships" xmlns:m="http://schemas.openxmlformats.org/officeDocument/2006/math" xmlns:v="urn:schemas-microsoft-com:vml" xmlns:wp14="http://schemas.microsoft.com/office/word/2010/wordprocessingDrawing" xmlns:wp="http://schemas.openxmlformats.org/drawingml/2006/wordprocessingDrawing" xmlns:w10="urn:schemas-microsoft-com:office:word" xmlns:w="http://schemas.openxmlformats.org/wordprocessingml/2006/main" xmlns:w14="http://schemas.microsoft.com/office/word/2010/wordml" xmlns:wpg="http://schemas.microsoft.com/office/word/2010/wordprocessingGroup" xmlns:wpi="http://schemas.microsoft.com/office/word/2010/wordprocessingInk" xmlns:wne="http://schemas.microsoft.com/office/word/2006/wordml" xmlns:wps="http://schemas.microsoft.com/office/word/2010/wordprocessingShape" mc:Ignorable="w14 wp14">
+<w:document xmlns:ve="http://schemas.openxmlformats.org/markup-compatibility/2006" xmlns:o="urn:schemas-microsoft-com:office:office" xmlns:r="http://schemas.openxmlformats.org/officeDocument/2006/relationships" xmlns:m="http://schemas.openxmlformats.org/officeDocument/2006/math" xmlns:v="urn:schemas-microsoft-com:vml" xmlns:wp="http://schemas.openxmlformats.org/drawingml/2006/wordprocessingDrawing" xmlns:w10="urn:schemas-microsoft-com:office:word" xmlns:w="http://schemas.openxmlformats.org/wordprocessingml/2006/main" xmlns:wne="http://schemas.microsoft.com/office/word/2006/wordml">
   <w:body>
     <w:p>
       <w:pPr>
@@ -32,35 +32,19 @@
         <w:rPr>
           <w:sz w:val="24"/>
         </w:rPr>
-        <w:t xml:space="preserve">Alexis </w:t>
-      </w:r>
-      <w:proofErr w:type="spellStart"/>
-      <w:r>
-        <w:rPr>
-          <w:sz w:val="24"/>
-        </w:rPr>
-        <w:t>Boucharin</w:t>
-      </w:r>
-      <w:proofErr w:type="spellEnd"/>
+        <w:t>Alexis Boucharin</w:t>
+      </w:r>
       <w:r>
         <w:rPr>
           <w:sz w:val="24"/>
         </w:rPr>
         <w:t xml:space="preserve">, </w:t>
       </w:r>
-      <w:proofErr w:type="spellStart"/>
-      <w:r>
-        <w:rPr>
-          <w:sz w:val="24"/>
-        </w:rPr>
-        <w:t>Andras</w:t>
-      </w:r>
-      <w:proofErr w:type="spellEnd"/>
-      <w:r>
-        <w:rPr>
-          <w:sz w:val="24"/>
-        </w:rPr>
-        <w:t xml:space="preserve"> Lasso</w:t>
+      <w:r>
+        <w:rPr>
+          <w:sz w:val="24"/>
+        </w:rPr>
+        <w:t>Andras Lasso</w:t>
       </w:r>
       <w:r>
         <w:rPr>
@@ -68,19 +52,11 @@
         </w:rPr>
         <w:t xml:space="preserve">, </w:t>
       </w:r>
-      <w:proofErr w:type="spellStart"/>
-      <w:r>
-        <w:rPr>
-          <w:sz w:val="24"/>
-        </w:rPr>
-        <w:t>Csaba</w:t>
-      </w:r>
-      <w:proofErr w:type="spellEnd"/>
-      <w:r>
-        <w:rPr>
-          <w:sz w:val="24"/>
-        </w:rPr>
-        <w:t xml:space="preserve"> Pinter</w:t>
+      <w:r>
+        <w:rPr>
+          <w:sz w:val="24"/>
+        </w:rPr>
+        <w:t>Csaba Pinter</w:t>
       </w:r>
       <w:r>
         <w:rPr>
@@ -171,6 +147,14 @@
           <w:sz w:val="24"/>
           <w:szCs w:val="24"/>
         </w:rPr>
+        <w:t xml:space="preserve">and quality assurance </w:t>
+      </w:r>
+      <w:r>
+        <w:rPr>
+          <w:rFonts w:ascii="Times New Roman" w:hAnsi="Times New Roman" w:cs="Times New Roman"/>
+          <w:sz w:val="24"/>
+          <w:szCs w:val="24"/>
+        </w:rPr>
         <w:t xml:space="preserve">of the </w:t>
       </w:r>
       <w:r>
@@ -179,15 +163,399 @@
           <w:sz w:val="24"/>
           <w:szCs w:val="24"/>
         </w:rPr>
-        <w:t>ultrasound systems</w:t>
-      </w:r>
-      <w:r>
-        <w:rPr>
-          <w:rFonts w:ascii="Times New Roman" w:hAnsi="Times New Roman" w:cs="Times New Roman"/>
-          <w:sz w:val="24"/>
-          <w:szCs w:val="24"/>
-        </w:rPr>
-        <w:t>, this is why m</w:t>
+        <w:t>imaging</w:t>
+      </w:r>
+      <w:r>
+        <w:rPr>
+          <w:rFonts w:ascii="Times New Roman" w:hAnsi="Times New Roman" w:cs="Times New Roman"/>
+          <w:sz w:val="24"/>
+          <w:szCs w:val="24"/>
+        </w:rPr>
+        <w:t xml:space="preserve"> </w:t>
+      </w:r>
+      <w:r>
+        <w:rPr>
+          <w:rFonts w:ascii="Times New Roman" w:hAnsi="Times New Roman" w:cs="Times New Roman"/>
+          <w:sz w:val="24"/>
+          <w:szCs w:val="24"/>
+        </w:rPr>
+        <w:t>system</w:t>
+      </w:r>
+      <w:r>
+        <w:rPr>
+          <w:rFonts w:ascii="Times New Roman" w:hAnsi="Times New Roman" w:cs="Times New Roman"/>
+          <w:sz w:val="24"/>
+          <w:szCs w:val="24"/>
+        </w:rPr>
+        <w:t>. Calibration and quality assurance procedures used in clinical practice are mostly manual</w:t>
+      </w:r>
+      <w:r>
+        <w:rPr>
+          <w:rFonts w:ascii="Times New Roman" w:hAnsi="Times New Roman" w:cs="Times New Roman"/>
+          <w:sz w:val="24"/>
+          <w:szCs w:val="24"/>
+        </w:rPr>
+        <w:t>,</w:t>
+      </w:r>
+      <w:r>
+        <w:rPr>
+          <w:rFonts w:ascii="Times New Roman" w:hAnsi="Times New Roman" w:cs="Times New Roman"/>
+          <w:sz w:val="24"/>
+          <w:szCs w:val="24"/>
+        </w:rPr>
+        <w:t xml:space="preserve"> </w:t>
+      </w:r>
+      <w:r>
+        <w:rPr>
+          <w:rFonts w:ascii="Times New Roman" w:hAnsi="Times New Roman" w:cs="Times New Roman"/>
+          <w:sz w:val="24"/>
+          <w:szCs w:val="24"/>
+        </w:rPr>
+        <w:t xml:space="preserve">time consuming, require special operator skills, and the results are often operator-dependent. </w:t>
+      </w:r>
+      <w:r>
+        <w:rPr>
+          <w:rFonts w:ascii="Times New Roman" w:hAnsi="Times New Roman" w:cs="Times New Roman"/>
+          <w:sz w:val="24"/>
+          <w:szCs w:val="24"/>
+        </w:rPr>
+        <w:t xml:space="preserve">Automated </w:t>
+      </w:r>
+      <w:r>
+        <w:rPr>
+          <w:rFonts w:ascii="Times New Roman" w:hAnsi="Times New Roman" w:cs="Times New Roman"/>
+          <w:sz w:val="24"/>
+          <w:szCs w:val="24"/>
+        </w:rPr>
+        <w:t>methods</w:t>
+      </w:r>
+      <w:r>
+        <w:rPr>
+          <w:rFonts w:ascii="Times New Roman" w:hAnsi="Times New Roman" w:cs="Times New Roman"/>
+          <w:sz w:val="24"/>
+          <w:szCs w:val="24"/>
+        </w:rPr>
+        <w:t xml:space="preserve"> </w:t>
+      </w:r>
+      <w:r>
+        <w:rPr>
+          <w:rFonts w:ascii="Times New Roman" w:hAnsi="Times New Roman" w:cs="Times New Roman"/>
+          <w:sz w:val="24"/>
+          <w:szCs w:val="24"/>
+        </w:rPr>
+        <w:t xml:space="preserve">exist </w:t>
+      </w:r>
+      <w:r>
+        <w:rPr>
+          <w:rFonts w:ascii="Times New Roman" w:hAnsi="Times New Roman" w:cs="Times New Roman"/>
+          <w:sz w:val="24"/>
+          <w:szCs w:val="24"/>
+        </w:rPr>
+        <w:t xml:space="preserve">for </w:t>
+      </w:r>
+      <w:r>
+        <w:rPr>
+          <w:rFonts w:ascii="Times New Roman" w:hAnsi="Times New Roman" w:cs="Times New Roman"/>
+          <w:sz w:val="24"/>
+          <w:szCs w:val="24"/>
+        </w:rPr>
+        <w:t>some tasks</w:t>
+      </w:r>
+      <w:r>
+        <w:rPr>
+          <w:rFonts w:ascii="Times New Roman" w:hAnsi="Times New Roman" w:cs="Times New Roman"/>
+          <w:sz w:val="24"/>
+          <w:szCs w:val="24"/>
+        </w:rPr>
+        <w:t xml:space="preserve">, but </w:t>
+      </w:r>
+      <w:r>
+        <w:rPr>
+          <w:rFonts w:ascii="Times New Roman" w:hAnsi="Times New Roman" w:cs="Times New Roman"/>
+          <w:sz w:val="24"/>
+          <w:szCs w:val="24"/>
+        </w:rPr>
+        <w:t xml:space="preserve">extensive research and development efforts are required </w:t>
+      </w:r>
+      <w:r>
+        <w:rPr>
+          <w:rFonts w:ascii="Times New Roman" w:hAnsi="Times New Roman" w:cs="Times New Roman"/>
+          <w:sz w:val="24"/>
+          <w:szCs w:val="24"/>
+        </w:rPr>
+        <w:t xml:space="preserve">for </w:t>
+      </w:r>
+      <w:r>
+        <w:rPr>
+          <w:rFonts w:ascii="Times New Roman" w:hAnsi="Times New Roman" w:cs="Times New Roman"/>
+          <w:sz w:val="24"/>
+          <w:szCs w:val="24"/>
+        </w:rPr>
+        <w:t>achieving full automation</w:t>
+      </w:r>
+      <w:r>
+        <w:rPr>
+          <w:rFonts w:ascii="Times New Roman" w:hAnsi="Times New Roman" w:cs="Times New Roman"/>
+          <w:sz w:val="24"/>
+          <w:szCs w:val="24"/>
+        </w:rPr>
+        <w:t>.</w:t>
+      </w:r>
+      <w:r>
+        <w:rPr>
+          <w:rFonts w:ascii="Times New Roman" w:hAnsi="Times New Roman" w:cs="Times New Roman"/>
+          <w:sz w:val="24"/>
+          <w:szCs w:val="24"/>
+        </w:rPr>
+        <w:t xml:space="preserve"> All the methods require imaging of precisely manufactured test objects (phantoms). C</w:t>
+      </w:r>
+      <w:r>
+        <w:rPr>
+          <w:rFonts w:ascii="Times New Roman" w:hAnsi="Times New Roman" w:cs="Times New Roman"/>
+          <w:sz w:val="24"/>
+          <w:szCs w:val="24"/>
+        </w:rPr>
+        <w:t>urrent computational methods typically developed to work with only one specific phantom</w:t>
+      </w:r>
+      <w:r>
+        <w:rPr>
+          <w:rFonts w:ascii="Times New Roman" w:hAnsi="Times New Roman" w:cs="Times New Roman"/>
+          <w:sz w:val="24"/>
+          <w:szCs w:val="24"/>
+        </w:rPr>
+        <w:t xml:space="preserve">. Therefore, software update and tuning </w:t>
+      </w:r>
+      <w:r>
+        <w:rPr>
+          <w:rFonts w:ascii="Times New Roman" w:hAnsi="Times New Roman" w:cs="Times New Roman"/>
+          <w:sz w:val="24"/>
+          <w:szCs w:val="24"/>
+        </w:rPr>
+        <w:t>(often by trial and error)</w:t>
+      </w:r>
+      <w:r>
+        <w:rPr>
+          <w:rFonts w:ascii="Times New Roman" w:hAnsi="Times New Roman" w:cs="Times New Roman"/>
+          <w:sz w:val="24"/>
+          <w:szCs w:val="24"/>
+        </w:rPr>
+        <w:t xml:space="preserve"> </w:t>
+      </w:r>
+      <w:r>
+        <w:rPr>
+          <w:rFonts w:ascii="Times New Roman" w:hAnsi="Times New Roman" w:cs="Times New Roman"/>
+          <w:sz w:val="24"/>
+          <w:szCs w:val="24"/>
+        </w:rPr>
+        <w:t xml:space="preserve">is required </w:t>
+      </w:r>
+      <w:r>
+        <w:rPr>
+          <w:rFonts w:ascii="Times New Roman" w:hAnsi="Times New Roman" w:cs="Times New Roman"/>
+          <w:sz w:val="24"/>
+          <w:szCs w:val="24"/>
+        </w:rPr>
+        <w:t xml:space="preserve">for each </w:t>
+      </w:r>
+      <w:r>
+        <w:rPr>
+          <w:rFonts w:ascii="Times New Roman" w:hAnsi="Times New Roman" w:cs="Times New Roman"/>
+          <w:sz w:val="24"/>
+          <w:szCs w:val="24"/>
+        </w:rPr>
+        <w:t xml:space="preserve">new </w:t>
+      </w:r>
+      <w:r>
+        <w:rPr>
+          <w:rFonts w:ascii="Times New Roman" w:hAnsi="Times New Roman" w:cs="Times New Roman"/>
+          <w:sz w:val="24"/>
+          <w:szCs w:val="24"/>
+        </w:rPr>
+        <w:t xml:space="preserve">phantom </w:t>
+      </w:r>
+      <w:r>
+        <w:rPr>
+          <w:rFonts w:ascii="Times New Roman" w:hAnsi="Times New Roman" w:cs="Times New Roman"/>
+          <w:sz w:val="24"/>
+          <w:szCs w:val="24"/>
+        </w:rPr>
+        <w:t>version</w:t>
+      </w:r>
+      <w:r>
+        <w:rPr>
+          <w:rFonts w:ascii="Times New Roman" w:hAnsi="Times New Roman" w:cs="Times New Roman"/>
+          <w:sz w:val="24"/>
+          <w:szCs w:val="24"/>
+        </w:rPr>
+        <w:t xml:space="preserve">, which considerably slows down </w:t>
+      </w:r>
+      <w:r>
+        <w:rPr>
+          <w:rFonts w:ascii="Times New Roman" w:hAnsi="Times New Roman" w:cs="Times New Roman"/>
+          <w:sz w:val="24"/>
+          <w:szCs w:val="24"/>
+        </w:rPr>
+        <w:t>the development process</w:t>
+      </w:r>
+      <w:r>
+        <w:rPr>
+          <w:rFonts w:ascii="Times New Roman" w:hAnsi="Times New Roman" w:cs="Times New Roman"/>
+          <w:sz w:val="24"/>
+          <w:szCs w:val="24"/>
+        </w:rPr>
+        <w:t xml:space="preserve">. </w:t>
+      </w:r>
+      <w:r>
+        <w:rPr>
+          <w:rFonts w:ascii="Times New Roman" w:hAnsi="Times New Roman" w:cs="Times New Roman"/>
+          <w:sz w:val="24"/>
+          <w:szCs w:val="24"/>
+        </w:rPr>
+        <w:t>We propose a</w:t>
+      </w:r>
+      <w:r>
+        <w:rPr>
+          <w:rFonts w:ascii="Times New Roman" w:hAnsi="Times New Roman" w:cs="Times New Roman"/>
+          <w:sz w:val="24"/>
+          <w:szCs w:val="24"/>
+        </w:rPr>
+        <w:t>n</w:t>
+      </w:r>
+      <w:r>
+        <w:rPr>
+          <w:rFonts w:ascii="Times New Roman" w:hAnsi="Times New Roman" w:cs="Times New Roman"/>
+          <w:sz w:val="24"/>
+          <w:szCs w:val="24"/>
+        </w:rPr>
+        <w:t xml:space="preserve"> </w:t>
+      </w:r>
+      <w:r>
+        <w:rPr>
+          <w:rFonts w:ascii="Times New Roman" w:hAnsi="Times New Roman" w:cs="Times New Roman"/>
+          <w:sz w:val="24"/>
+          <w:szCs w:val="24"/>
+        </w:rPr>
+        <w:t xml:space="preserve">automatic </w:t>
+      </w:r>
+      <w:r>
+        <w:rPr>
+          <w:rFonts w:ascii="Times New Roman" w:hAnsi="Times New Roman" w:cs="Times New Roman"/>
+          <w:sz w:val="24"/>
+          <w:szCs w:val="24"/>
+        </w:rPr>
+        <w:t xml:space="preserve">method that </w:t>
+      </w:r>
+      <w:r>
+        <w:rPr>
+          <w:rFonts w:ascii="Times New Roman" w:hAnsi="Times New Roman" w:cs="Times New Roman"/>
+          <w:sz w:val="24"/>
+          <w:szCs w:val="24"/>
+        </w:rPr>
+        <w:t>can decouple phantom and software changes</w:t>
+      </w:r>
+      <w:r>
+        <w:rPr>
+          <w:rFonts w:ascii="Times New Roman" w:hAnsi="Times New Roman" w:cs="Times New Roman"/>
+          <w:sz w:val="24"/>
+          <w:szCs w:val="24"/>
+        </w:rPr>
+        <w:t xml:space="preserve">, allowing </w:t>
+      </w:r>
+      <w:r>
+        <w:rPr>
+          <w:rFonts w:ascii="Times New Roman" w:hAnsi="Times New Roman" w:cs="Times New Roman"/>
+          <w:sz w:val="24"/>
+          <w:szCs w:val="24"/>
+        </w:rPr>
+        <w:t xml:space="preserve">calibration and quality assurance </w:t>
+      </w:r>
+      <w:r>
+        <w:rPr>
+          <w:rFonts w:ascii="Times New Roman" w:hAnsi="Times New Roman" w:cs="Times New Roman"/>
+          <w:sz w:val="24"/>
+          <w:szCs w:val="24"/>
+        </w:rPr>
+        <w:t>procedures</w:t>
+      </w:r>
+      <w:r>
+        <w:rPr>
+          <w:rFonts w:ascii="Times New Roman" w:hAnsi="Times New Roman" w:cs="Times New Roman"/>
+          <w:sz w:val="24"/>
+          <w:szCs w:val="24"/>
+        </w:rPr>
+        <w:t xml:space="preserve"> </w:t>
+      </w:r>
+      <w:r>
+        <w:rPr>
+          <w:rFonts w:ascii="Times New Roman" w:hAnsi="Times New Roman" w:cs="Times New Roman"/>
+          <w:sz w:val="24"/>
+          <w:szCs w:val="24"/>
+        </w:rPr>
+        <w:t xml:space="preserve">performed </w:t>
+      </w:r>
+      <w:r>
+        <w:rPr>
+          <w:rFonts w:ascii="Times New Roman" w:hAnsi="Times New Roman" w:cs="Times New Roman"/>
+          <w:sz w:val="24"/>
+          <w:szCs w:val="24"/>
+        </w:rPr>
+        <w:t>on</w:t>
+      </w:r>
+      <w:r>
+        <w:rPr>
+          <w:rFonts w:ascii="Times New Roman" w:hAnsi="Times New Roman" w:cs="Times New Roman"/>
+          <w:sz w:val="24"/>
+          <w:szCs w:val="24"/>
+        </w:rPr>
+        <w:t xml:space="preserve"> </w:t>
+      </w:r>
+      <w:r>
+        <w:rPr>
+          <w:rFonts w:ascii="Times New Roman" w:hAnsi="Times New Roman" w:cs="Times New Roman"/>
+          <w:sz w:val="24"/>
+          <w:szCs w:val="24"/>
+        </w:rPr>
+        <w:t xml:space="preserve">different </w:t>
+      </w:r>
+      <w:r>
+        <w:rPr>
+          <w:rFonts w:ascii="Times New Roman" w:hAnsi="Times New Roman" w:cs="Times New Roman"/>
+          <w:sz w:val="24"/>
+          <w:szCs w:val="24"/>
+        </w:rPr>
+        <w:t>phantom</w:t>
+      </w:r>
+      <w:r>
+        <w:rPr>
+          <w:rFonts w:ascii="Times New Roman" w:hAnsi="Times New Roman" w:cs="Times New Roman"/>
+          <w:sz w:val="24"/>
+          <w:szCs w:val="24"/>
+        </w:rPr>
+        <w:t>s</w:t>
+      </w:r>
+      <w:r>
+        <w:rPr>
+          <w:rFonts w:ascii="Times New Roman" w:hAnsi="Times New Roman" w:cs="Times New Roman"/>
+          <w:sz w:val="24"/>
+          <w:szCs w:val="24"/>
+        </w:rPr>
+        <w:t xml:space="preserve"> with</w:t>
+      </w:r>
+      <w:r>
+        <w:rPr>
+          <w:rFonts w:ascii="Times New Roman" w:hAnsi="Times New Roman" w:cs="Times New Roman"/>
+          <w:sz w:val="24"/>
+          <w:szCs w:val="24"/>
+        </w:rPr>
+        <w:t>out</w:t>
+      </w:r>
+      <w:r>
+        <w:rPr>
+          <w:rFonts w:ascii="Times New Roman" w:hAnsi="Times New Roman" w:cs="Times New Roman"/>
+          <w:sz w:val="24"/>
+          <w:szCs w:val="24"/>
+        </w:rPr>
+        <w:t xml:space="preserve"> </w:t>
       </w:r>
       <w:r>
         <w:rPr>
@@ -203,63 +571,95 @@
           <w:sz w:val="24"/>
           <w:szCs w:val="24"/>
         </w:rPr>
-        <w:t xml:space="preserve">calibration </w:t>
-      </w:r>
-      <w:r>
-        <w:rPr>
-          <w:rFonts w:ascii="Times New Roman" w:hAnsi="Times New Roman" w:cs="Times New Roman"/>
-          <w:sz w:val="24"/>
-          <w:szCs w:val="24"/>
-        </w:rPr>
-        <w:t xml:space="preserve">phantoms exist to </w:t>
-      </w:r>
-      <w:r>
-        <w:rPr>
-          <w:rFonts w:ascii="Times New Roman" w:hAnsi="Times New Roman" w:cs="Times New Roman"/>
-          <w:sz w:val="24"/>
-          <w:szCs w:val="24"/>
-        </w:rPr>
-        <w:t xml:space="preserve">allow </w:t>
-      </w:r>
-      <w:r>
-        <w:rPr>
-          <w:rFonts w:ascii="Times New Roman" w:hAnsi="Times New Roman" w:cs="Times New Roman"/>
-          <w:sz w:val="24"/>
-          <w:szCs w:val="24"/>
-        </w:rPr>
-        <w:t xml:space="preserve">these </w:t>
-      </w:r>
-      <w:r>
-        <w:rPr>
-          <w:rFonts w:ascii="Times New Roman" w:hAnsi="Times New Roman" w:cs="Times New Roman"/>
-          <w:sz w:val="24"/>
-          <w:szCs w:val="24"/>
-        </w:rPr>
-        <w:t xml:space="preserve">calibration </w:t>
-      </w:r>
-      <w:r>
-        <w:rPr>
-          <w:rFonts w:ascii="Times New Roman" w:hAnsi="Times New Roman" w:cs="Times New Roman"/>
-          <w:sz w:val="24"/>
-          <w:szCs w:val="24"/>
-        </w:rPr>
-        <w:t>tasks</w:t>
-      </w:r>
-      <w:r>
-        <w:rPr>
-          <w:rFonts w:ascii="Times New Roman" w:hAnsi="Times New Roman" w:cs="Times New Roman"/>
-          <w:sz w:val="24"/>
-          <w:szCs w:val="24"/>
-        </w:rPr>
-        <w:t xml:space="preserve"> to be performed</w:t>
-      </w:r>
-      <w:r>
-        <w:rPr>
-          <w:rFonts w:ascii="Times New Roman" w:hAnsi="Times New Roman" w:cs="Times New Roman"/>
-          <w:sz w:val="24"/>
-          <w:szCs w:val="24"/>
-        </w:rPr>
-        <w:t>,</w:t>
+        <w:t>software change</w:t>
+      </w:r>
+      <w:r>
+        <w:rPr>
+          <w:rFonts w:ascii="Times New Roman" w:hAnsi="Times New Roman" w:cs="Times New Roman"/>
+          <w:sz w:val="24"/>
+          <w:szCs w:val="24"/>
+        </w:rPr>
+        <w:t xml:space="preserve">. </w:t>
+      </w:r>
+      <w:r>
+        <w:rPr>
+          <w:rFonts w:ascii="Times New Roman" w:hAnsi="Times New Roman" w:cs="Times New Roman"/>
+          <w:sz w:val="24"/>
+          <w:szCs w:val="24"/>
+        </w:rPr>
+        <w:t xml:space="preserve">The idea is to introduce a </w:t>
+      </w:r>
+      <w:r>
+        <w:rPr>
+          <w:rFonts w:ascii="Times New Roman" w:hAnsi="Times New Roman" w:cs="Times New Roman"/>
+          <w:sz w:val="24"/>
+          <w:szCs w:val="24"/>
+        </w:rPr>
+        <w:t xml:space="preserve">phantom description </w:t>
+      </w:r>
+      <w:r>
+        <w:rPr>
+          <w:rFonts w:ascii="Times New Roman" w:hAnsi="Times New Roman" w:cs="Times New Roman"/>
+          <w:sz w:val="24"/>
+          <w:szCs w:val="24"/>
+        </w:rPr>
+        <w:t xml:space="preserve">scheme to </w:t>
+      </w:r>
+      <w:r>
+        <w:rPr>
+          <w:rFonts w:ascii="Times New Roman" w:hAnsi="Times New Roman" w:cs="Times New Roman"/>
+          <w:sz w:val="24"/>
+          <w:szCs w:val="24"/>
+        </w:rPr>
+        <w:t xml:space="preserve">specify </w:t>
+      </w:r>
+      <w:r>
+        <w:rPr>
+          <w:rFonts w:ascii="Times New Roman" w:hAnsi="Times New Roman" w:cs="Times New Roman"/>
+          <w:sz w:val="24"/>
+          <w:szCs w:val="24"/>
+        </w:rPr>
+        <w:t>the features of the phantom</w:t>
+      </w:r>
+      <w:r>
+        <w:rPr>
+          <w:rFonts w:ascii="Times New Roman" w:hAnsi="Times New Roman" w:cs="Times New Roman"/>
+          <w:sz w:val="24"/>
+          <w:szCs w:val="24"/>
+        </w:rPr>
+        <w:t xml:space="preserve"> and </w:t>
+      </w:r>
+      <w:r>
+        <w:rPr>
+          <w:rFonts w:ascii="Times New Roman" w:hAnsi="Times New Roman" w:cs="Times New Roman"/>
+          <w:sz w:val="24"/>
+          <w:szCs w:val="24"/>
+        </w:rPr>
+        <w:t>create generic algorithm</w:t>
+      </w:r>
+      <w:r>
+        <w:rPr>
+          <w:rFonts w:ascii="Times New Roman" w:hAnsi="Times New Roman" w:cs="Times New Roman"/>
+          <w:sz w:val="24"/>
+          <w:szCs w:val="24"/>
+        </w:rPr>
+        <w:t>s</w:t>
+      </w:r>
+      <w:r>
+        <w:rPr>
+          <w:rFonts w:ascii="Times New Roman" w:hAnsi="Times New Roman" w:cs="Times New Roman"/>
+          <w:sz w:val="24"/>
+          <w:szCs w:val="24"/>
+        </w:rPr>
+        <w:t xml:space="preserve"> that </w:t>
+      </w:r>
+      <w:r>
+        <w:rPr>
+          <w:rFonts w:ascii="Times New Roman" w:hAnsi="Times New Roman" w:cs="Times New Roman"/>
+          <w:sz w:val="24"/>
+          <w:szCs w:val="24"/>
+        </w:rPr>
+        <w:t>perform all parameter tunings internally, automatically, by utilizing the information in the phantom description</w:t>
       </w:r>
       <w:r>
         <w:rPr>
@@ -275,55 +675,79 @@
           <w:sz w:val="24"/>
           <w:szCs w:val="24"/>
         </w:rPr>
-        <w:t xml:space="preserve">however </w:t>
-      </w:r>
-      <w:r>
-        <w:rPr>
-          <w:rFonts w:ascii="Times New Roman" w:hAnsi="Times New Roman" w:cs="Times New Roman"/>
-          <w:sz w:val="24"/>
-          <w:szCs w:val="24"/>
-        </w:rPr>
-        <w:t xml:space="preserve">none of them is perfect. </w:t>
-      </w:r>
-      <w:r>
-        <w:rPr>
-          <w:rFonts w:ascii="Times New Roman" w:hAnsi="Times New Roman" w:cs="Times New Roman"/>
-          <w:sz w:val="24"/>
-          <w:szCs w:val="24"/>
-        </w:rPr>
-        <w:t xml:space="preserve">Therefore, one must provide new </w:t>
-      </w:r>
-      <w:r>
-        <w:rPr>
-          <w:rFonts w:ascii="Times New Roman" w:hAnsi="Times New Roman" w:cs="Times New Roman"/>
-          <w:sz w:val="24"/>
-          <w:szCs w:val="24"/>
-        </w:rPr>
-        <w:t xml:space="preserve">software </w:t>
-      </w:r>
-      <w:r>
-        <w:rPr>
-          <w:rFonts w:ascii="Times New Roman" w:hAnsi="Times New Roman" w:cs="Times New Roman"/>
-          <w:sz w:val="24"/>
-          <w:szCs w:val="24"/>
-        </w:rPr>
-        <w:t>for each phantom used by the calibration algorithm process</w:t>
-      </w:r>
-      <w:r>
-        <w:rPr>
-          <w:rFonts w:ascii="Times New Roman" w:hAnsi="Times New Roman" w:cs="Times New Roman"/>
-          <w:sz w:val="24"/>
-          <w:szCs w:val="24"/>
-        </w:rPr>
-        <w:t xml:space="preserve"> as each is designed to perform different calibration tests</w:t>
-      </w:r>
-      <w:r>
-        <w:rPr>
-          <w:rFonts w:ascii="Times New Roman" w:hAnsi="Times New Roman" w:cs="Times New Roman"/>
-          <w:sz w:val="24"/>
-          <w:szCs w:val="24"/>
-        </w:rPr>
-        <w:t>. Moreover</w:t>
+        <w:t xml:space="preserve">We applied this approach to implement a phantom-independent version of </w:t>
+      </w:r>
+      <w:r>
+        <w:rPr>
+          <w:rFonts w:ascii="Times New Roman" w:hAnsi="Times New Roman" w:cs="Times New Roman"/>
+          <w:sz w:val="24"/>
+          <w:szCs w:val="24"/>
+        </w:rPr>
+        <w:t xml:space="preserve">the </w:t>
+      </w:r>
+      <w:r>
+        <w:rPr>
+          <w:rFonts w:ascii="Times New Roman" w:hAnsi="Times New Roman" w:cs="Times New Roman"/>
+          <w:sz w:val="24"/>
+          <w:szCs w:val="24"/>
+        </w:rPr>
+        <w:t xml:space="preserve">fiducial point segmentation algorithm </w:t>
+      </w:r>
+      <w:r>
+        <w:rPr>
+          <w:rFonts w:ascii="Times New Roman" w:hAnsi="Times New Roman" w:cs="Times New Roman"/>
+          <w:sz w:val="24"/>
+          <w:szCs w:val="24"/>
+        </w:rPr>
+        <w:t>developed by Chen et al. in 2009</w:t>
+      </w:r>
+      <w:r>
+        <w:rPr>
+          <w:rFonts w:ascii="Times New Roman" w:hAnsi="Times New Roman" w:cs="Times New Roman"/>
+          <w:sz w:val="24"/>
+          <w:szCs w:val="24"/>
+        </w:rPr>
+        <w:t xml:space="preserve">. </w:t>
+      </w:r>
+      <w:r>
+        <w:rPr>
+          <w:rFonts w:ascii="Times New Roman" w:hAnsi="Times New Roman" w:cs="Times New Roman"/>
+          <w:sz w:val="24"/>
+          <w:szCs w:val="24"/>
+        </w:rPr>
+        <w:t xml:space="preserve">Open-source software components were used for the implementation: the </w:t>
+      </w:r>
+      <w:r>
+        <w:rPr>
+          <w:rFonts w:ascii="Times New Roman" w:hAnsi="Times New Roman" w:cs="Times New Roman"/>
+          <w:sz w:val="24"/>
+          <w:szCs w:val="24"/>
+        </w:rPr>
+        <w:t>I</w:t>
+      </w:r>
+      <w:r>
+        <w:rPr>
+          <w:rFonts w:ascii="Times New Roman" w:hAnsi="Times New Roman" w:cs="Times New Roman"/>
+          <w:sz w:val="24"/>
+          <w:szCs w:val="24"/>
+        </w:rPr>
+        <w:t xml:space="preserve">nsight </w:t>
+      </w:r>
+      <w:r>
+        <w:rPr>
+          <w:rFonts w:ascii="Times New Roman" w:hAnsi="Times New Roman" w:cs="Times New Roman"/>
+          <w:sz w:val="24"/>
+          <w:szCs w:val="24"/>
+        </w:rPr>
+        <w:t>T</w:t>
+      </w:r>
+      <w:r>
+        <w:rPr>
+          <w:rFonts w:ascii="Times New Roman" w:hAnsi="Times New Roman" w:cs="Times New Roman"/>
+          <w:sz w:val="24"/>
+          <w:szCs w:val="24"/>
+        </w:rPr>
+        <w:t>oolkit for data processing, and the 3D Slicer application for visualization and testing.</w:t>
       </w:r>
       <w:r>
         <w:rPr>
@@ -339,31 +763,7 @@
           <w:sz w:val="24"/>
           <w:szCs w:val="24"/>
         </w:rPr>
-        <w:t>different approaches have to be tested and several test iterations are required to design a good phantom</w:t>
-      </w:r>
-      <w:r>
-        <w:rPr>
-          <w:rFonts w:ascii="Times New Roman" w:hAnsi="Times New Roman" w:cs="Times New Roman"/>
-          <w:sz w:val="24"/>
-          <w:szCs w:val="24"/>
-        </w:rPr>
-        <w:t xml:space="preserve">. </w:t>
-      </w:r>
-      <w:r>
-        <w:rPr>
-          <w:rFonts w:ascii="Times New Roman" w:hAnsi="Times New Roman" w:cs="Times New Roman"/>
-          <w:sz w:val="24"/>
-          <w:szCs w:val="24"/>
-        </w:rPr>
-        <w:t>We propose a</w:t>
-      </w:r>
-      <w:r>
-        <w:rPr>
-          <w:rFonts w:ascii="Times New Roman" w:hAnsi="Times New Roman" w:cs="Times New Roman"/>
-          <w:sz w:val="24"/>
-          <w:szCs w:val="24"/>
-        </w:rPr>
-        <w:t>n</w:t>
+        <w:t>Our tests on real ultrasound data</w:t>
       </w:r>
       <w:r>
         <w:rPr>
@@ -379,127 +779,135 @@
           <w:sz w:val="24"/>
           <w:szCs w:val="24"/>
         </w:rPr>
-        <w:t xml:space="preserve">automatic </w:t>
-      </w:r>
-      <w:r>
-        <w:rPr>
-          <w:rFonts w:ascii="Times New Roman" w:hAnsi="Times New Roman" w:cs="Times New Roman"/>
-          <w:sz w:val="24"/>
-          <w:szCs w:val="24"/>
-        </w:rPr>
-        <w:t xml:space="preserve">method that </w:t>
-      </w:r>
-      <w:r>
-        <w:rPr>
-          <w:rFonts w:ascii="Times New Roman" w:hAnsi="Times New Roman" w:cs="Times New Roman"/>
-          <w:sz w:val="24"/>
-          <w:szCs w:val="24"/>
-        </w:rPr>
-        <w:t>perform</w:t>
-      </w:r>
-      <w:r>
-        <w:rPr>
-          <w:rFonts w:ascii="Times New Roman" w:hAnsi="Times New Roman" w:cs="Times New Roman"/>
-          <w:sz w:val="24"/>
-          <w:szCs w:val="24"/>
-        </w:rPr>
-        <w:t>s</w:t>
-      </w:r>
-      <w:r>
-        <w:rPr>
-          <w:rFonts w:ascii="Times New Roman" w:hAnsi="Times New Roman" w:cs="Times New Roman"/>
-          <w:sz w:val="24"/>
-          <w:szCs w:val="24"/>
-        </w:rPr>
-        <w:t xml:space="preserve"> calibration and quality assurance tests on</w:t>
-      </w:r>
-      <w:r>
-        <w:rPr>
-          <w:rFonts w:ascii="Times New Roman" w:hAnsi="Times New Roman" w:cs="Times New Roman"/>
-          <w:sz w:val="24"/>
-          <w:szCs w:val="24"/>
-        </w:rPr>
-        <w:t xml:space="preserve"> several phantom configurations with no manual tuning required. </w:t>
-      </w:r>
-      <w:r>
-        <w:rPr>
-          <w:rFonts w:ascii="Times New Roman" w:hAnsi="Times New Roman" w:cs="Times New Roman"/>
-          <w:sz w:val="24"/>
-          <w:szCs w:val="24"/>
-        </w:rPr>
-        <w:t xml:space="preserve">The idea is to introduce a </w:t>
-      </w:r>
-      <w:r>
-        <w:rPr>
-          <w:rFonts w:ascii="Times New Roman" w:hAnsi="Times New Roman" w:cs="Times New Roman"/>
-          <w:sz w:val="24"/>
-          <w:szCs w:val="24"/>
-        </w:rPr>
-        <w:t xml:space="preserve">phantom description </w:t>
-      </w:r>
-      <w:r>
-        <w:rPr>
-          <w:rFonts w:ascii="Times New Roman" w:hAnsi="Times New Roman" w:cs="Times New Roman"/>
-          <w:sz w:val="24"/>
-          <w:szCs w:val="24"/>
-        </w:rPr>
-        <w:t xml:space="preserve">scheme to </w:t>
-      </w:r>
-      <w:r>
-        <w:rPr>
-          <w:rFonts w:ascii="Times New Roman" w:hAnsi="Times New Roman" w:cs="Times New Roman"/>
-          <w:sz w:val="24"/>
-          <w:szCs w:val="24"/>
-        </w:rPr>
-        <w:t xml:space="preserve">specify </w:t>
-      </w:r>
-      <w:r>
-        <w:rPr>
-          <w:rFonts w:ascii="Times New Roman" w:hAnsi="Times New Roman" w:cs="Times New Roman"/>
-          <w:sz w:val="24"/>
-          <w:szCs w:val="24"/>
-        </w:rPr>
-        <w:t>the features of the phantom</w:t>
-      </w:r>
-      <w:r>
-        <w:rPr>
-          <w:rFonts w:ascii="Times New Roman" w:hAnsi="Times New Roman" w:cs="Times New Roman"/>
-          <w:sz w:val="24"/>
-          <w:szCs w:val="24"/>
-        </w:rPr>
-        <w:t xml:space="preserve"> and </w:t>
-      </w:r>
-      <w:r>
-        <w:rPr>
-          <w:rFonts w:ascii="Times New Roman" w:hAnsi="Times New Roman" w:cs="Times New Roman"/>
-          <w:sz w:val="24"/>
-          <w:szCs w:val="24"/>
-        </w:rPr>
-        <w:t>create a generic algorithm that can work without any manual tuning and optimiz</w:t>
-      </w:r>
-      <w:r>
-        <w:rPr>
-          <w:rFonts w:ascii="Times New Roman" w:hAnsi="Times New Roman" w:cs="Times New Roman"/>
-          <w:sz w:val="24"/>
-          <w:szCs w:val="24"/>
-        </w:rPr>
-        <w:t>e</w:t>
-      </w:r>
-      <w:r>
-        <w:rPr>
-          <w:rFonts w:ascii="Times New Roman" w:hAnsi="Times New Roman" w:cs="Times New Roman"/>
-          <w:sz w:val="24"/>
-          <w:szCs w:val="24"/>
-        </w:rPr>
-        <w:t xml:space="preserve"> on any phantom by only requiring its description</w:t>
-      </w:r>
-      <w:r>
-        <w:rPr>
-          <w:rFonts w:ascii="Times New Roman" w:hAnsi="Times New Roman" w:cs="Times New Roman"/>
-          <w:sz w:val="24"/>
-          <w:szCs w:val="24"/>
-        </w:rPr>
-        <w:t xml:space="preserve"> via a phantom definition file</w:t>
+        <w:t xml:space="preserve">sets have given </w:t>
+      </w:r>
+      <w:r>
+        <w:rPr>
+          <w:rFonts w:ascii="Times New Roman" w:hAnsi="Times New Roman" w:cs="Times New Roman"/>
+          <w:sz w:val="24"/>
+          <w:szCs w:val="24"/>
+        </w:rPr>
+        <w:t xml:space="preserve">promising </w:t>
+      </w:r>
+      <w:r>
+        <w:rPr>
+          <w:rFonts w:ascii="Times New Roman" w:hAnsi="Times New Roman" w:cs="Times New Roman"/>
+          <w:sz w:val="24"/>
+          <w:szCs w:val="24"/>
+        </w:rPr>
+        <w:t>results</w:t>
+      </w:r>
+      <w:r>
+        <w:rPr>
+          <w:rFonts w:ascii="Times New Roman" w:hAnsi="Times New Roman" w:cs="Times New Roman"/>
+          <w:sz w:val="24"/>
+          <w:szCs w:val="24"/>
+        </w:rPr>
+        <w:t>:</w:t>
+      </w:r>
+      <w:r>
+        <w:rPr>
+          <w:rFonts w:ascii="Times New Roman" w:hAnsi="Times New Roman" w:cs="Times New Roman"/>
+          <w:sz w:val="24"/>
+          <w:szCs w:val="24"/>
+        </w:rPr>
+        <w:t xml:space="preserve"> </w:t>
+      </w:r>
+      <w:r>
+        <w:rPr>
+          <w:rFonts w:ascii="Times New Roman" w:hAnsi="Times New Roman" w:cs="Times New Roman"/>
+          <w:sz w:val="24"/>
+          <w:szCs w:val="24"/>
+        </w:rPr>
+        <w:t>the</w:t>
+      </w:r>
+      <w:r>
+        <w:rPr>
+          <w:rFonts w:ascii="Times New Roman" w:hAnsi="Times New Roman" w:cs="Times New Roman"/>
+          <w:sz w:val="24"/>
+          <w:szCs w:val="24"/>
+        </w:rPr>
+        <w:t xml:space="preserve"> method </w:t>
+      </w:r>
+      <w:r>
+        <w:rPr>
+          <w:rFonts w:ascii="Times New Roman" w:hAnsi="Times New Roman" w:cs="Times New Roman"/>
+          <w:sz w:val="24"/>
+          <w:szCs w:val="24"/>
+        </w:rPr>
+        <w:t>successfully identif</w:t>
+      </w:r>
+      <w:r>
+        <w:rPr>
+          <w:rFonts w:ascii="Times New Roman" w:hAnsi="Times New Roman" w:cs="Times New Roman"/>
+          <w:sz w:val="24"/>
+          <w:szCs w:val="24"/>
+        </w:rPr>
+        <w:t>ied</w:t>
+      </w:r>
+      <w:r>
+        <w:rPr>
+          <w:rFonts w:ascii="Times New Roman" w:hAnsi="Times New Roman" w:cs="Times New Roman"/>
+          <w:sz w:val="24"/>
+          <w:szCs w:val="24"/>
+        </w:rPr>
+        <w:t xml:space="preserve"> various fiducial line patterns that are typically used for calibration and </w:t>
+      </w:r>
+      <w:r>
+        <w:rPr>
+          <w:rFonts w:ascii="Times New Roman" w:hAnsi="Times New Roman" w:cs="Times New Roman"/>
+          <w:sz w:val="24"/>
+          <w:szCs w:val="24"/>
+        </w:rPr>
+        <w:t xml:space="preserve">is </w:t>
+      </w:r>
+      <w:r>
+        <w:rPr>
+          <w:rFonts w:ascii="Times New Roman" w:hAnsi="Times New Roman" w:cs="Times New Roman"/>
+          <w:sz w:val="24"/>
+          <w:szCs w:val="24"/>
+        </w:rPr>
+        <w:t xml:space="preserve">capable of </w:t>
+      </w:r>
+      <w:r>
+        <w:rPr>
+          <w:rFonts w:ascii="Times New Roman" w:hAnsi="Times New Roman" w:cs="Times New Roman"/>
+          <w:sz w:val="24"/>
+          <w:szCs w:val="24"/>
+        </w:rPr>
+        <w:t>identifying</w:t>
+      </w:r>
+      <w:r>
+        <w:rPr>
+          <w:rFonts w:ascii="Times New Roman" w:hAnsi="Times New Roman" w:cs="Times New Roman"/>
+          <w:sz w:val="24"/>
+          <w:szCs w:val="24"/>
+        </w:rPr>
+        <w:t xml:space="preserve"> patterns commonly used </w:t>
+      </w:r>
+      <w:r>
+        <w:rPr>
+          <w:rFonts w:ascii="Times New Roman" w:hAnsi="Times New Roman" w:cs="Times New Roman"/>
+          <w:sz w:val="24"/>
+          <w:szCs w:val="24"/>
+        </w:rPr>
+        <w:t xml:space="preserve">in </w:t>
+      </w:r>
+      <w:r>
+        <w:rPr>
+          <w:rFonts w:ascii="Times New Roman" w:hAnsi="Times New Roman" w:cs="Times New Roman"/>
+          <w:sz w:val="24"/>
+          <w:szCs w:val="24"/>
+        </w:rPr>
+        <w:t>image quality assurance phantoms</w:t>
+      </w:r>
+      <w:r>
+        <w:rPr>
+          <w:rFonts w:ascii="Times New Roman" w:hAnsi="Times New Roman" w:cs="Times New Roman"/>
+          <w:sz w:val="24"/>
+          <w:szCs w:val="24"/>
+        </w:rPr>
+        <w:t>, all without any software change</w:t>
       </w:r>
       <w:r>
         <w:rPr>
@@ -508,343 +916,6 @@
           <w:szCs w:val="24"/>
         </w:rPr>
         <w:t>.</w:t>
-      </w:r>
-      <w:r>
-        <w:rPr>
-          <w:rFonts w:ascii="Times New Roman" w:hAnsi="Times New Roman" w:cs="Times New Roman"/>
-          <w:sz w:val="24"/>
-          <w:szCs w:val="24"/>
-        </w:rPr>
-        <w:t xml:space="preserve"> The method</w:t>
-      </w:r>
-      <w:r>
-        <w:rPr>
-          <w:rFonts w:ascii="Times New Roman" w:hAnsi="Times New Roman" w:cs="Times New Roman"/>
-          <w:sz w:val="24"/>
-          <w:szCs w:val="24"/>
-        </w:rPr>
-        <w:t xml:space="preserve"> </w:t>
-      </w:r>
-      <w:r>
-        <w:rPr>
-          <w:rFonts w:ascii="Times New Roman" w:hAnsi="Times New Roman" w:cs="Times New Roman"/>
-          <w:sz w:val="24"/>
-          <w:szCs w:val="24"/>
-        </w:rPr>
-        <w:t>automatic</w:t>
-      </w:r>
-      <w:r>
-        <w:rPr>
-          <w:rFonts w:ascii="Times New Roman" w:hAnsi="Times New Roman" w:cs="Times New Roman"/>
-          <w:sz w:val="24"/>
-          <w:szCs w:val="24"/>
-        </w:rPr>
-        <w:t>ally compu</w:t>
-      </w:r>
-      <w:r>
-        <w:rPr>
-          <w:rFonts w:ascii="Times New Roman" w:hAnsi="Times New Roman" w:cs="Times New Roman"/>
-          <w:sz w:val="24"/>
-          <w:szCs w:val="24"/>
-        </w:rPr>
-        <w:t>t</w:t>
-      </w:r>
-      <w:r>
-        <w:rPr>
-          <w:rFonts w:ascii="Times New Roman" w:hAnsi="Times New Roman" w:cs="Times New Roman"/>
-          <w:sz w:val="24"/>
-          <w:szCs w:val="24"/>
-        </w:rPr>
-        <w:t>es</w:t>
-      </w:r>
-      <w:r>
-        <w:rPr>
-          <w:rFonts w:ascii="Times New Roman" w:hAnsi="Times New Roman" w:cs="Times New Roman"/>
-          <w:sz w:val="24"/>
-          <w:szCs w:val="24"/>
-        </w:rPr>
-        <w:t xml:space="preserve"> segmentation and registration parameters</w:t>
-      </w:r>
-      <w:r>
-        <w:rPr>
-          <w:rFonts w:ascii="Times New Roman" w:hAnsi="Times New Roman" w:cs="Times New Roman"/>
-          <w:sz w:val="24"/>
-          <w:szCs w:val="24"/>
-        </w:rPr>
-        <w:t xml:space="preserve"> which provide</w:t>
-      </w:r>
-      <w:r>
-        <w:rPr>
-          <w:rFonts w:ascii="Times New Roman" w:hAnsi="Times New Roman" w:cs="Times New Roman"/>
-          <w:sz w:val="24"/>
-          <w:szCs w:val="24"/>
-        </w:rPr>
-        <w:t xml:space="preserve"> </w:t>
-      </w:r>
-      <w:r>
-        <w:rPr>
-          <w:rFonts w:ascii="Times New Roman" w:hAnsi="Times New Roman" w:cs="Times New Roman"/>
-          <w:sz w:val="24"/>
-          <w:szCs w:val="24"/>
-        </w:rPr>
-        <w:t>more accuracy and avoid</w:t>
-      </w:r>
-      <w:r>
-        <w:rPr>
-          <w:rFonts w:ascii="Times New Roman" w:hAnsi="Times New Roman" w:cs="Times New Roman"/>
-          <w:sz w:val="24"/>
-          <w:szCs w:val="24"/>
-        </w:rPr>
-        <w:t xml:space="preserve"> a lengthy trial and error process to determine these parameters. </w:t>
-      </w:r>
-      <w:r>
-        <w:rPr>
-          <w:rFonts w:ascii="Times New Roman" w:hAnsi="Times New Roman" w:cs="Times New Roman"/>
-          <w:sz w:val="24"/>
-          <w:szCs w:val="24"/>
-        </w:rPr>
-        <w:t xml:space="preserve">From </w:t>
-      </w:r>
-      <w:r>
-        <w:rPr>
-          <w:rFonts w:ascii="Times New Roman" w:hAnsi="Times New Roman" w:cs="Times New Roman"/>
-          <w:sz w:val="24"/>
-          <w:szCs w:val="24"/>
-        </w:rPr>
-        <w:t xml:space="preserve">the </w:t>
-      </w:r>
-      <w:r>
-        <w:rPr>
-          <w:rFonts w:ascii="Times New Roman" w:hAnsi="Times New Roman" w:cs="Times New Roman"/>
-          <w:sz w:val="24"/>
-          <w:szCs w:val="24"/>
-        </w:rPr>
-        <w:t>fiducial point segmentation algorithm results</w:t>
-      </w:r>
-      <w:r>
-        <w:rPr>
-          <w:rFonts w:ascii="Times New Roman" w:hAnsi="Times New Roman" w:cs="Times New Roman"/>
-          <w:noProof/>
-          <w:sz w:val="24"/>
-          <w:szCs w:val="24"/>
-        </w:rPr>
-        <w:t xml:space="preserve"> </w:t>
-      </w:r>
-      <w:r>
-        <w:rPr>
-          <w:rFonts w:ascii="Times New Roman" w:hAnsi="Times New Roman" w:cs="Times New Roman"/>
-          <w:sz w:val="24"/>
-          <w:szCs w:val="24"/>
-        </w:rPr>
-        <w:t>developed by Chen et al. in 2009</w:t>
-      </w:r>
-      <w:r>
-        <w:rPr>
-          <w:rFonts w:ascii="Times New Roman" w:hAnsi="Times New Roman" w:cs="Times New Roman"/>
-          <w:sz w:val="24"/>
-          <w:szCs w:val="24"/>
-        </w:rPr>
-        <w:t>, lines consisting of the fiducial candidate points are computed and automatically register</w:t>
-      </w:r>
-      <w:r>
-        <w:rPr>
-          <w:rFonts w:ascii="Times New Roman" w:hAnsi="Times New Roman" w:cs="Times New Roman"/>
-          <w:sz w:val="24"/>
-          <w:szCs w:val="24"/>
-        </w:rPr>
-        <w:t>ed by our method</w:t>
-      </w:r>
-      <w:r>
-        <w:rPr>
-          <w:rFonts w:ascii="Times New Roman" w:hAnsi="Times New Roman" w:cs="Times New Roman"/>
-          <w:sz w:val="24"/>
-          <w:szCs w:val="24"/>
-        </w:rPr>
-        <w:t xml:space="preserve"> to </w:t>
-      </w:r>
-      <w:r>
-        <w:rPr>
-          <w:rFonts w:ascii="Times New Roman" w:hAnsi="Times New Roman" w:cs="Times New Roman"/>
-          <w:sz w:val="24"/>
-          <w:szCs w:val="24"/>
-        </w:rPr>
-        <w:t xml:space="preserve">match </w:t>
-      </w:r>
-      <w:r>
-        <w:rPr>
-          <w:rFonts w:ascii="Times New Roman" w:hAnsi="Times New Roman" w:cs="Times New Roman"/>
-          <w:sz w:val="24"/>
-          <w:szCs w:val="24"/>
-        </w:rPr>
-        <w:t xml:space="preserve">the phantom description. </w:t>
-      </w:r>
-      <w:r>
-        <w:rPr>
-          <w:rFonts w:ascii="Times New Roman" w:hAnsi="Times New Roman" w:cs="Times New Roman"/>
-          <w:sz w:val="24"/>
-          <w:szCs w:val="24"/>
-        </w:rPr>
-        <w:t xml:space="preserve">A </w:t>
-      </w:r>
-      <w:r>
-        <w:rPr>
-          <w:rFonts w:ascii="Times New Roman" w:hAnsi="Times New Roman" w:cs="Times New Roman"/>
-          <w:sz w:val="24"/>
-          <w:szCs w:val="24"/>
-        </w:rPr>
-        <w:t xml:space="preserve">3D Slicer module </w:t>
-      </w:r>
-      <w:r>
-        <w:rPr>
-          <w:rFonts w:ascii="Times New Roman" w:hAnsi="Times New Roman" w:cs="Times New Roman"/>
-          <w:sz w:val="24"/>
-          <w:szCs w:val="24"/>
-        </w:rPr>
-        <w:t xml:space="preserve">was developed, </w:t>
-      </w:r>
-      <w:r>
-        <w:rPr>
-          <w:rFonts w:ascii="Times New Roman" w:hAnsi="Times New Roman" w:cs="Times New Roman"/>
-          <w:sz w:val="24"/>
-          <w:szCs w:val="24"/>
-        </w:rPr>
-        <w:t>which shows the matching between fiducial points and centroids of the point segmentation results</w:t>
-      </w:r>
-      <w:r>
-        <w:rPr>
-          <w:rFonts w:ascii="Times New Roman" w:hAnsi="Times New Roman" w:cs="Times New Roman"/>
-          <w:sz w:val="24"/>
-          <w:szCs w:val="24"/>
-        </w:rPr>
-        <w:t>. T</w:t>
-      </w:r>
-      <w:r>
-        <w:rPr>
-          <w:rFonts w:ascii="Times New Roman" w:hAnsi="Times New Roman" w:cs="Times New Roman"/>
-          <w:sz w:val="24"/>
-          <w:szCs w:val="24"/>
-        </w:rPr>
-        <w:t xml:space="preserve">his module was extensively used for software debugging, testing, and creation of ground truth data sets for automatic testing. </w:t>
-      </w:r>
-      <w:r>
-        <w:rPr>
-          <w:rFonts w:ascii="Times New Roman" w:hAnsi="Times New Roman" w:cs="Times New Roman"/>
-          <w:sz w:val="24"/>
-          <w:szCs w:val="24"/>
-        </w:rPr>
-        <w:t>Our tests on real ultrasound data</w:t>
-      </w:r>
-      <w:r>
-        <w:rPr>
-          <w:rFonts w:ascii="Times New Roman" w:hAnsi="Times New Roman" w:cs="Times New Roman"/>
-          <w:sz w:val="24"/>
-          <w:szCs w:val="24"/>
-        </w:rPr>
-        <w:t xml:space="preserve"> </w:t>
-      </w:r>
-      <w:r>
-        <w:rPr>
-          <w:rFonts w:ascii="Times New Roman" w:hAnsi="Times New Roman" w:cs="Times New Roman"/>
-          <w:sz w:val="24"/>
-          <w:szCs w:val="24"/>
-        </w:rPr>
-        <w:t xml:space="preserve">sets have given </w:t>
-      </w:r>
-      <w:r>
-        <w:rPr>
-          <w:rFonts w:ascii="Times New Roman" w:hAnsi="Times New Roman" w:cs="Times New Roman"/>
-          <w:sz w:val="24"/>
-          <w:szCs w:val="24"/>
-        </w:rPr>
-        <w:t xml:space="preserve">promising </w:t>
-      </w:r>
-      <w:r>
-        <w:rPr>
-          <w:rFonts w:ascii="Times New Roman" w:hAnsi="Times New Roman" w:cs="Times New Roman"/>
-          <w:sz w:val="24"/>
-          <w:szCs w:val="24"/>
-        </w:rPr>
-        <w:t xml:space="preserve">results and </w:t>
-      </w:r>
-      <w:r>
-        <w:rPr>
-          <w:rFonts w:ascii="Times New Roman" w:hAnsi="Times New Roman" w:cs="Times New Roman"/>
-          <w:sz w:val="24"/>
-          <w:szCs w:val="24"/>
-        </w:rPr>
-        <w:t>the</w:t>
-      </w:r>
-      <w:r>
-        <w:rPr>
-          <w:rFonts w:ascii="Times New Roman" w:hAnsi="Times New Roman" w:cs="Times New Roman"/>
-          <w:sz w:val="24"/>
-          <w:szCs w:val="24"/>
-        </w:rPr>
-        <w:t xml:space="preserve"> method managed to </w:t>
-      </w:r>
-      <w:r>
-        <w:rPr>
-          <w:rFonts w:ascii="Times New Roman" w:hAnsi="Times New Roman" w:cs="Times New Roman"/>
-          <w:sz w:val="24"/>
-          <w:szCs w:val="24"/>
-        </w:rPr>
-        <w:t>match</w:t>
-      </w:r>
-      <w:r>
-        <w:rPr>
-          <w:rFonts w:ascii="Times New Roman" w:hAnsi="Times New Roman" w:cs="Times New Roman"/>
-          <w:sz w:val="24"/>
-          <w:szCs w:val="24"/>
-        </w:rPr>
-        <w:t xml:space="preserve"> two lines</w:t>
-      </w:r>
-      <w:r>
-        <w:rPr>
-          <w:rFonts w:ascii="Times New Roman" w:hAnsi="Times New Roman" w:cs="Times New Roman"/>
-          <w:sz w:val="24"/>
-          <w:szCs w:val="24"/>
-        </w:rPr>
-        <w:t xml:space="preserve"> to their actual position</w:t>
-      </w:r>
-      <w:r>
-        <w:rPr>
-          <w:rFonts w:ascii="Times New Roman" w:hAnsi="Times New Roman" w:cs="Times New Roman"/>
-          <w:sz w:val="24"/>
-          <w:szCs w:val="24"/>
-        </w:rPr>
-        <w:t xml:space="preserve"> as well as computing automatically and successfully the maximum and min</w:t>
-      </w:r>
-      <w:r>
-        <w:rPr>
-          <w:rFonts w:ascii="Times New Roman" w:hAnsi="Times New Roman" w:cs="Times New Roman"/>
-          <w:sz w:val="24"/>
-          <w:szCs w:val="24"/>
-        </w:rPr>
-        <w:t>imum inclination of these lines for registration purpose</w:t>
-      </w:r>
-      <w:commentRangeStart w:id="0"/>
-      <w:commentRangeStart w:id="1"/>
-      <w:r>
-        <w:rPr>
-          <w:rFonts w:ascii="Times New Roman" w:hAnsi="Times New Roman" w:cs="Times New Roman"/>
-          <w:sz w:val="24"/>
-          <w:szCs w:val="24"/>
-        </w:rPr>
-        <w:t>.</w:t>
-      </w:r>
-      <w:commentRangeEnd w:id="0"/>
-      <w:r>
-        <w:rPr>
-          <w:rStyle w:val="CommentReference"/>
-        </w:rPr>
-        <w:commentReference w:id="0"/>
-      </w:r>
-      <w:commentRangeEnd w:id="1"/>
-      <w:r>
-        <w:rPr>
-          <w:rStyle w:val="CommentReference"/>
-        </w:rPr>
-        <w:commentReference w:id="1"/>
       </w:r>
     </w:p>
     <w:p>
@@ -1016,7 +1087,6 @@
           <w:id w:val="1574853587"/>
           <w:citation/>
         </w:sdtPr>
-        <w:sdtEndPr/>
         <w:sdtContent>
           <w:r>
             <w:rPr>
@@ -1552,7 +1622,25 @@
           <w:sz w:val="24"/>
           <w:szCs w:val="24"/>
         </w:rPr>
-        <w:t xml:space="preserve"> all the required tests.</w:t>
+        <w:t xml:space="preserve"> all the required tests</w:t>
+      </w:r>
+      <w:ins w:id="0" w:author="Andras Lasso" w:date="2011-07-25T17:28:00Z">
+        <w:r>
+          <w:rPr>
+            <w:rFonts w:ascii="Times New Roman" w:hAnsi="Times New Roman" w:cs="Times New Roman"/>
+            <w:sz w:val="24"/>
+            <w:szCs w:val="24"/>
+          </w:rPr>
+          <w:t xml:space="preserve"> fully automatically</w:t>
+        </w:r>
+      </w:ins>
+      <w:r>
+        <w:rPr>
+          <w:rFonts w:ascii="Times New Roman" w:hAnsi="Times New Roman" w:cs="Times New Roman"/>
+          <w:sz w:val="24"/>
+          <w:szCs w:val="24"/>
+        </w:rPr>
+        <w:t>.</w:t>
       </w:r>
       <w:r>
         <w:rPr>
@@ -1562,109 +1650,149 @@
         </w:rPr>
         <w:t xml:space="preserve"> </w:t>
       </w:r>
-      <w:r>
-        <w:rPr>
-          <w:rFonts w:ascii="Times New Roman" w:hAnsi="Times New Roman" w:cs="Times New Roman"/>
-          <w:sz w:val="24"/>
-          <w:szCs w:val="24"/>
-        </w:rPr>
-        <w:t>M</w:t>
-      </w:r>
-      <w:r>
-        <w:rPr>
-          <w:rFonts w:ascii="Times New Roman" w:hAnsi="Times New Roman" w:cs="Times New Roman"/>
-          <w:sz w:val="24"/>
-          <w:szCs w:val="24"/>
-        </w:rPr>
-        <w:t>ore research and development work is required</w:t>
-      </w:r>
-      <w:r>
-        <w:rPr>
-          <w:rFonts w:ascii="Times New Roman" w:hAnsi="Times New Roman" w:cs="Times New Roman"/>
-          <w:sz w:val="24"/>
-          <w:szCs w:val="24"/>
-        </w:rPr>
-        <w:t xml:space="preserve"> to develop and optimize new phantoms</w:t>
-      </w:r>
-      <w:r>
-        <w:rPr>
-          <w:rFonts w:ascii="Times New Roman" w:hAnsi="Times New Roman" w:cs="Times New Roman"/>
-          <w:sz w:val="24"/>
-          <w:szCs w:val="24"/>
-        </w:rPr>
-        <w:t xml:space="preserve">. </w:t>
-      </w:r>
-      <w:r>
-        <w:rPr>
-          <w:rFonts w:ascii="Times New Roman" w:hAnsi="Times New Roman" w:cs="Times New Roman"/>
-          <w:sz w:val="24"/>
-          <w:szCs w:val="24"/>
-        </w:rPr>
-        <w:t>Automatic fiducial line segmentation is</w:t>
-      </w:r>
-      <w:r>
-        <w:rPr>
-          <w:rFonts w:ascii="Times New Roman" w:hAnsi="Times New Roman" w:cs="Times New Roman"/>
-          <w:sz w:val="24"/>
-          <w:szCs w:val="24"/>
-        </w:rPr>
-        <w:t xml:space="preserve"> therefore</w:t>
-      </w:r>
-      <w:r>
-        <w:rPr>
-          <w:rFonts w:ascii="Times New Roman" w:hAnsi="Times New Roman" w:cs="Times New Roman"/>
-          <w:sz w:val="24"/>
-          <w:szCs w:val="24"/>
-        </w:rPr>
-        <w:t xml:space="preserve"> an important part of image quality assurance and calibration of ultrasound imaging </w:t>
-      </w:r>
-      <w:r>
-        <w:rPr>
-          <w:rFonts w:ascii="Times New Roman" w:hAnsi="Times New Roman" w:cs="Times New Roman"/>
-          <w:sz w:val="24"/>
-          <w:szCs w:val="24"/>
-        </w:rPr>
-        <w:t>systems</w:t>
-      </w:r>
-      <w:r>
-        <w:rPr>
-          <w:rFonts w:ascii="Times New Roman" w:hAnsi="Times New Roman" w:cs="Times New Roman"/>
-          <w:sz w:val="24"/>
-          <w:szCs w:val="24"/>
-        </w:rPr>
-        <w:t xml:space="preserve"> as fiducial line detection is needed to estimate accurately the calibration parameters.</w:t>
-      </w:r>
-      <w:r>
-        <w:rPr>
-          <w:rFonts w:ascii="Times New Roman" w:hAnsi="Times New Roman" w:cs="Times New Roman"/>
-          <w:sz w:val="24"/>
-          <w:szCs w:val="24"/>
-        </w:rPr>
-        <w:t xml:space="preserve"> </w:t>
-      </w:r>
-      <w:r>
-        <w:rPr>
-          <w:rFonts w:ascii="Times New Roman" w:hAnsi="Times New Roman" w:cs="Times New Roman"/>
-          <w:sz w:val="24"/>
-          <w:szCs w:val="24"/>
-        </w:rPr>
-        <w:t>A</w:t>
-      </w:r>
-      <w:r>
-        <w:rPr>
-          <w:rFonts w:ascii="Times New Roman" w:hAnsi="Times New Roman" w:cs="Times New Roman"/>
-          <w:sz w:val="24"/>
-          <w:szCs w:val="24"/>
-        </w:rPr>
-        <w:t>nd some algorithms already exist that could be utilized for automated quality assurance</w:t>
-      </w:r>
-      <w:r>
-        <w:rPr>
-          <w:rFonts w:ascii="Times New Roman" w:hAnsi="Times New Roman" w:cs="Times New Roman"/>
-          <w:sz w:val="24"/>
-          <w:szCs w:val="24"/>
-        </w:rPr>
-        <w:t xml:space="preserve">. However, </w:t>
+      <w:ins w:id="1" w:author="Andras Lasso" w:date="2011-07-25T17:28:00Z">
+        <w:r>
+          <w:rPr>
+            <w:rFonts w:ascii="Times New Roman" w:hAnsi="Times New Roman" w:cs="Times New Roman"/>
+            <w:sz w:val="24"/>
+            <w:szCs w:val="24"/>
+          </w:rPr>
+          <w:t xml:space="preserve">Development of these automatic methods and corresponding phantoms require </w:t>
+        </w:r>
+      </w:ins>
+      <w:ins w:id="2" w:author="Andras Lasso" w:date="2011-07-25T17:29:00Z">
+        <w:r>
+          <w:rPr>
+            <w:rFonts w:ascii="Times New Roman" w:hAnsi="Times New Roman" w:cs="Times New Roman"/>
+            <w:sz w:val="24"/>
+            <w:szCs w:val="24"/>
+          </w:rPr>
+          <w:t>extensive research work</w:t>
+        </w:r>
+      </w:ins>
+      <w:del w:id="3" w:author="Andras Lasso" w:date="2011-07-25T17:29:00Z">
+        <w:r>
+          <w:rPr>
+            <w:rFonts w:ascii="Times New Roman" w:hAnsi="Times New Roman" w:cs="Times New Roman"/>
+            <w:sz w:val="24"/>
+            <w:szCs w:val="24"/>
+          </w:rPr>
+          <w:delText>M</w:delText>
+        </w:r>
+        <w:r>
+          <w:rPr>
+            <w:rFonts w:ascii="Times New Roman" w:hAnsi="Times New Roman" w:cs="Times New Roman"/>
+            <w:sz w:val="24"/>
+            <w:szCs w:val="24"/>
+          </w:rPr>
+          <w:delText>ore research and development work is required</w:delText>
+        </w:r>
+        <w:r>
+          <w:rPr>
+            <w:rFonts w:ascii="Times New Roman" w:hAnsi="Times New Roman" w:cs="Times New Roman"/>
+            <w:sz w:val="24"/>
+            <w:szCs w:val="24"/>
+          </w:rPr>
+          <w:delText xml:space="preserve"> to develop and optimize new phantoms</w:delText>
+        </w:r>
+      </w:del>
+      <w:r>
+        <w:rPr>
+          <w:rFonts w:ascii="Times New Roman" w:hAnsi="Times New Roman" w:cs="Times New Roman"/>
+          <w:sz w:val="24"/>
+          <w:szCs w:val="24"/>
+        </w:rPr>
+        <w:t>.</w:t>
+      </w:r>
+      <w:del w:id="4" w:author="Andras Lasso" w:date="2011-07-25T17:33:00Z">
+        <w:r>
+          <w:rPr>
+            <w:rFonts w:ascii="Times New Roman" w:hAnsi="Times New Roman" w:cs="Times New Roman"/>
+            <w:sz w:val="24"/>
+            <w:szCs w:val="24"/>
+          </w:rPr>
+          <w:delText xml:space="preserve"> </w:delText>
+        </w:r>
+        <w:r>
+          <w:rPr>
+            <w:rFonts w:ascii="Times New Roman" w:hAnsi="Times New Roman" w:cs="Times New Roman"/>
+            <w:sz w:val="24"/>
+            <w:szCs w:val="24"/>
+          </w:rPr>
+          <w:delText>Automatic fiducial line segmentation is</w:delText>
+        </w:r>
+        <w:r>
+          <w:rPr>
+            <w:rFonts w:ascii="Times New Roman" w:hAnsi="Times New Roman" w:cs="Times New Roman"/>
+            <w:sz w:val="24"/>
+            <w:szCs w:val="24"/>
+          </w:rPr>
+          <w:delText xml:space="preserve"> therefore</w:delText>
+        </w:r>
+        <w:r>
+          <w:rPr>
+            <w:rFonts w:ascii="Times New Roman" w:hAnsi="Times New Roman" w:cs="Times New Roman"/>
+            <w:sz w:val="24"/>
+            <w:szCs w:val="24"/>
+          </w:rPr>
+          <w:delText xml:space="preserve"> an important part of image quality assurance and calibration of ultrasound imaging </w:delText>
+        </w:r>
+        <w:r>
+          <w:rPr>
+            <w:rFonts w:ascii="Times New Roman" w:hAnsi="Times New Roman" w:cs="Times New Roman"/>
+            <w:sz w:val="24"/>
+            <w:szCs w:val="24"/>
+          </w:rPr>
+          <w:delText>systems</w:delText>
+        </w:r>
+        <w:r>
+          <w:rPr>
+            <w:rFonts w:ascii="Times New Roman" w:hAnsi="Times New Roman" w:cs="Times New Roman"/>
+            <w:sz w:val="24"/>
+            <w:szCs w:val="24"/>
+          </w:rPr>
+          <w:delText xml:space="preserve"> as fiducial line detection is needed to estimate accurately the calibration parameters.</w:delText>
+        </w:r>
+        <w:r>
+          <w:rPr>
+            <w:rFonts w:ascii="Times New Roman" w:hAnsi="Times New Roman" w:cs="Times New Roman"/>
+            <w:sz w:val="24"/>
+            <w:szCs w:val="24"/>
+          </w:rPr>
+          <w:delText xml:space="preserve"> </w:delText>
+        </w:r>
+        <w:r>
+          <w:rPr>
+            <w:rFonts w:ascii="Times New Roman" w:hAnsi="Times New Roman" w:cs="Times New Roman"/>
+            <w:sz w:val="24"/>
+            <w:szCs w:val="24"/>
+          </w:rPr>
+          <w:delText>A</w:delText>
+        </w:r>
+        <w:r>
+          <w:rPr>
+            <w:rFonts w:ascii="Times New Roman" w:hAnsi="Times New Roman" w:cs="Times New Roman"/>
+            <w:sz w:val="24"/>
+            <w:szCs w:val="24"/>
+          </w:rPr>
+          <w:delText>nd some algorithms already exist that could be utilized for automated quality assurance</w:delText>
+        </w:r>
+        <w:r>
+          <w:rPr>
+            <w:rFonts w:ascii="Times New Roman" w:hAnsi="Times New Roman" w:cs="Times New Roman"/>
+            <w:sz w:val="24"/>
+            <w:szCs w:val="24"/>
+          </w:rPr>
+          <w:delText>.</w:delText>
+        </w:r>
+      </w:del>
+      <w:r>
+        <w:rPr>
+          <w:rFonts w:ascii="Times New Roman" w:hAnsi="Times New Roman" w:cs="Times New Roman"/>
+          <w:sz w:val="24"/>
+          <w:szCs w:val="24"/>
+        </w:rPr>
+        <w:t xml:space="preserve"> However, </w:t>
       </w:r>
       <w:r>
         <w:rPr>
@@ -1706,53 +1834,93 @@
         </w:rPr>
         <w:t xml:space="preserve"> version</w:t>
       </w:r>
-      <w:r>
-        <w:rPr>
-          <w:rFonts w:ascii="Times New Roman" w:hAnsi="Times New Roman" w:cs="Times New Roman"/>
-          <w:sz w:val="24"/>
-          <w:szCs w:val="24"/>
-        </w:rPr>
-        <w:t xml:space="preserve">. </w:t>
-      </w:r>
-      <w:r>
-        <w:rPr>
-          <w:rFonts w:ascii="Times New Roman" w:hAnsi="Times New Roman" w:cs="Times New Roman"/>
-          <w:sz w:val="24"/>
-          <w:szCs w:val="24"/>
-        </w:rPr>
-        <w:t>T</w:t>
-      </w:r>
-      <w:r>
-        <w:rPr>
-          <w:rFonts w:ascii="Times New Roman" w:hAnsi="Times New Roman" w:cs="Times New Roman"/>
-          <w:sz w:val="24"/>
-          <w:szCs w:val="24"/>
-        </w:rPr>
-        <w:t xml:space="preserve">he </w:t>
-      </w:r>
-      <w:r>
-        <w:rPr>
-          <w:rFonts w:ascii="Times New Roman" w:hAnsi="Times New Roman" w:cs="Times New Roman"/>
-          <w:sz w:val="24"/>
-          <w:szCs w:val="24"/>
-        </w:rPr>
-        <w:t xml:space="preserve">tolerance </w:t>
-      </w:r>
-      <w:r>
-        <w:rPr>
-          <w:rFonts w:ascii="Times New Roman" w:hAnsi="Times New Roman" w:cs="Times New Roman"/>
-          <w:sz w:val="24"/>
-          <w:szCs w:val="24"/>
-        </w:rPr>
-        <w:t>parameters are often obtained via a trial and error process</w:t>
-      </w:r>
-      <w:r>
-        <w:rPr>
-          <w:rFonts w:ascii="Times New Roman" w:hAnsi="Times New Roman" w:cs="Times New Roman"/>
-          <w:sz w:val="24"/>
-          <w:szCs w:val="24"/>
-        </w:rPr>
-        <w:t>, which is time-consuming and does not guarantee optimal results</w:t>
+      <w:ins w:id="5" w:author="Andras Lasso" w:date="2011-07-25T17:34:00Z">
+        <w:r>
+          <w:rPr>
+            <w:rFonts w:ascii="Times New Roman" w:hAnsi="Times New Roman" w:cs="Times New Roman"/>
+            <w:sz w:val="24"/>
+            <w:szCs w:val="24"/>
+          </w:rPr>
+          <w:t xml:space="preserve">, often performed by </w:t>
+        </w:r>
+      </w:ins>
+      <w:del w:id="6" w:author="Andras Lasso" w:date="2011-07-25T17:34:00Z">
+        <w:r>
+          <w:rPr>
+            <w:rFonts w:ascii="Times New Roman" w:hAnsi="Times New Roman" w:cs="Times New Roman"/>
+            <w:sz w:val="24"/>
+            <w:szCs w:val="24"/>
+          </w:rPr>
+          <w:delText xml:space="preserve">. </w:delText>
+        </w:r>
+        <w:r>
+          <w:rPr>
+            <w:rFonts w:ascii="Times New Roman" w:hAnsi="Times New Roman" w:cs="Times New Roman"/>
+            <w:sz w:val="24"/>
+            <w:szCs w:val="24"/>
+          </w:rPr>
+          <w:delText>T</w:delText>
+        </w:r>
+        <w:r>
+          <w:rPr>
+            <w:rFonts w:ascii="Times New Roman" w:hAnsi="Times New Roman" w:cs="Times New Roman"/>
+            <w:sz w:val="24"/>
+            <w:szCs w:val="24"/>
+          </w:rPr>
+          <w:delText xml:space="preserve">he </w:delText>
+        </w:r>
+        <w:r>
+          <w:rPr>
+            <w:rFonts w:ascii="Times New Roman" w:hAnsi="Times New Roman" w:cs="Times New Roman"/>
+            <w:sz w:val="24"/>
+            <w:szCs w:val="24"/>
+          </w:rPr>
+          <w:delText xml:space="preserve">tolerance </w:delText>
+        </w:r>
+        <w:r>
+          <w:rPr>
+            <w:rFonts w:ascii="Times New Roman" w:hAnsi="Times New Roman" w:cs="Times New Roman"/>
+            <w:sz w:val="24"/>
+            <w:szCs w:val="24"/>
+          </w:rPr>
+          <w:delText xml:space="preserve">parameters are often obtained via </w:delText>
+        </w:r>
+      </w:del>
+      <w:r>
+        <w:rPr>
+          <w:rFonts w:ascii="Times New Roman" w:hAnsi="Times New Roman" w:cs="Times New Roman"/>
+          <w:sz w:val="24"/>
+          <w:szCs w:val="24"/>
+        </w:rPr>
+        <w:t>a trial and error process</w:t>
+      </w:r>
+      <w:ins w:id="7" w:author="Andras Lasso" w:date="2011-07-25T17:34:00Z">
+        <w:r>
+          <w:rPr>
+            <w:rFonts w:ascii="Times New Roman" w:hAnsi="Times New Roman" w:cs="Times New Roman"/>
+            <w:sz w:val="24"/>
+            <w:szCs w:val="24"/>
+          </w:rPr>
+          <w:t xml:space="preserve">. This is </w:t>
+        </w:r>
+      </w:ins>
+      <w:del w:id="8" w:author="Andras Lasso" w:date="2011-07-25T17:34:00Z">
+        <w:r>
+          <w:rPr>
+            <w:rFonts w:ascii="Times New Roman" w:hAnsi="Times New Roman" w:cs="Times New Roman"/>
+            <w:sz w:val="24"/>
+            <w:szCs w:val="24"/>
+          </w:rPr>
+          <w:delText xml:space="preserve">, which is </w:delText>
+        </w:r>
+      </w:del>
+      <w:r>
+        <w:rPr>
+          <w:rFonts w:ascii="Times New Roman" w:hAnsi="Times New Roman" w:cs="Times New Roman"/>
+          <w:sz w:val="24"/>
+          <w:szCs w:val="24"/>
+        </w:rPr>
+        <w:t>time-consuming and does not guarantee optimal results</w:t>
       </w:r>
       <w:r>
         <w:rPr>
@@ -1779,119 +1947,295 @@
           <w:sz w:val="24"/>
           <w:szCs w:val="24"/>
         </w:rPr>
-        <w:t>We propose a method that helps this research and development work by not requiring any software changes when using different phantom geometries</w:t>
-      </w:r>
-      <w:r>
-        <w:rPr>
-          <w:rFonts w:ascii="Times New Roman" w:hAnsi="Times New Roman" w:cs="Times New Roman"/>
-          <w:sz w:val="24"/>
-          <w:szCs w:val="24"/>
-        </w:rPr>
-        <w:t xml:space="preserve">, </w:t>
-      </w:r>
-      <w:r>
-        <w:rPr>
-          <w:rFonts w:ascii="Times New Roman" w:hAnsi="Times New Roman" w:cs="Times New Roman"/>
-          <w:sz w:val="24"/>
-          <w:szCs w:val="24"/>
-        </w:rPr>
-        <w:t>i.e.</w:t>
-      </w:r>
-      <w:r>
-        <w:rPr>
-          <w:rFonts w:ascii="Times New Roman" w:hAnsi="Times New Roman" w:cs="Times New Roman"/>
-          <w:sz w:val="24"/>
-          <w:szCs w:val="24"/>
-        </w:rPr>
-        <w:t xml:space="preserve"> </w:t>
-      </w:r>
-      <w:r>
-        <w:rPr>
-          <w:rFonts w:ascii="Times New Roman" w:hAnsi="Times New Roman" w:cs="Times New Roman"/>
-          <w:sz w:val="24"/>
-          <w:szCs w:val="24"/>
-        </w:rPr>
-        <w:t>different fiducial line patterns in different phantom versions</w:t>
-      </w:r>
-      <w:r>
-        <w:rPr>
-          <w:rFonts w:ascii="Times New Roman" w:hAnsi="Times New Roman" w:cs="Times New Roman"/>
-          <w:sz w:val="24"/>
-          <w:szCs w:val="24"/>
-        </w:rPr>
-        <w:t xml:space="preserve">. </w:t>
-      </w:r>
-      <w:r>
-        <w:rPr>
-          <w:rFonts w:ascii="Times New Roman" w:hAnsi="Times New Roman" w:cs="Times New Roman"/>
-          <w:sz w:val="24"/>
-          <w:szCs w:val="24"/>
-        </w:rPr>
-        <w:t>T</w:t>
-      </w:r>
-      <w:r>
-        <w:rPr>
-          <w:rFonts w:ascii="Times New Roman" w:hAnsi="Times New Roman" w:cs="Times New Roman"/>
-          <w:sz w:val="24"/>
-          <w:szCs w:val="24"/>
-        </w:rPr>
-        <w:t>his method detect</w:t>
-      </w:r>
-      <w:r>
-        <w:rPr>
-          <w:rFonts w:ascii="Times New Roman" w:hAnsi="Times New Roman" w:cs="Times New Roman"/>
-          <w:sz w:val="24"/>
-          <w:szCs w:val="24"/>
-        </w:rPr>
-        <w:t>s</w:t>
-      </w:r>
-      <w:r>
-        <w:rPr>
-          <w:rFonts w:ascii="Times New Roman" w:hAnsi="Times New Roman" w:cs="Times New Roman"/>
-          <w:sz w:val="24"/>
-          <w:szCs w:val="24"/>
-        </w:rPr>
-        <w:t xml:space="preserve"> coplanar lines that be contained in multiple planes for any number of lines per plane as well as any number of points per line.</w:t>
-      </w:r>
-      <w:r>
-        <w:rPr>
-          <w:rFonts w:ascii="Times New Roman" w:hAnsi="Times New Roman" w:cs="Times New Roman"/>
-          <w:sz w:val="24"/>
-          <w:szCs w:val="24"/>
-        </w:rPr>
-        <w:t xml:space="preserve"> </w:t>
-      </w:r>
-      <w:r>
-        <w:rPr>
-          <w:rFonts w:ascii="Times New Roman" w:hAnsi="Times New Roman" w:cs="Times New Roman"/>
-          <w:sz w:val="24"/>
-          <w:szCs w:val="24"/>
-        </w:rPr>
-        <w:t xml:space="preserve">This method </w:t>
-      </w:r>
-      <w:r>
-        <w:rPr>
-          <w:rFonts w:ascii="Times New Roman" w:hAnsi="Times New Roman" w:cs="Times New Roman"/>
-          <w:sz w:val="24"/>
-          <w:szCs w:val="24"/>
-        </w:rPr>
-        <w:t xml:space="preserve">can </w:t>
-      </w:r>
-      <w:r>
-        <w:rPr>
-          <w:rFonts w:ascii="Times New Roman" w:hAnsi="Times New Roman" w:cs="Times New Roman"/>
-          <w:sz w:val="24"/>
-          <w:szCs w:val="24"/>
-        </w:rPr>
-        <w:t>also determine the tolerance parameters automatically from inputs such as maximum angular movement.</w:t>
-      </w:r>
-      <w:r>
-        <w:rPr>
-          <w:rFonts w:ascii="Times New Roman" w:hAnsi="Times New Roman" w:cs="Times New Roman"/>
-          <w:sz w:val="24"/>
-          <w:szCs w:val="24"/>
-        </w:rPr>
-        <w:t xml:space="preserve"> These parameters are essential to perform an accurate and fast segmentation.</w:t>
+        <w:t xml:space="preserve">We propose a method that helps this research and development work by not requiring any software changes when using different phantom </w:t>
+      </w:r>
+      <w:ins w:id="9" w:author="Andras Lasso" w:date="2011-07-25T17:36:00Z">
+        <w:r>
+          <w:rPr>
+            <w:rFonts w:ascii="Times New Roman" w:hAnsi="Times New Roman" w:cs="Times New Roman"/>
+            <w:sz w:val="24"/>
+            <w:szCs w:val="24"/>
+          </w:rPr>
+          <w:t xml:space="preserve">versions. </w:t>
+        </w:r>
+        <w:r>
+          <w:rPr>
+            <w:rFonts w:ascii="Times New Roman" w:hAnsi="Times New Roman" w:cs="Times New Roman"/>
+            <w:sz w:val="24"/>
+            <w:szCs w:val="24"/>
+          </w:rPr>
+          <w:t xml:space="preserve">Automatic segmentation </w:t>
+        </w:r>
+      </w:ins>
+      <w:ins w:id="10" w:author="Andras Lasso" w:date="2011-07-25T17:37:00Z">
+        <w:r>
+          <w:rPr>
+            <w:rFonts w:ascii="Times New Roman" w:hAnsi="Times New Roman" w:cs="Times New Roman"/>
+            <w:sz w:val="24"/>
+            <w:szCs w:val="24"/>
+          </w:rPr>
+          <w:t>of</w:t>
+        </w:r>
+      </w:ins>
+      <w:ins w:id="11" w:author="Andras Lasso" w:date="2011-07-25T17:38:00Z">
+        <w:r>
+          <w:rPr>
+            <w:rFonts w:ascii="Times New Roman" w:hAnsi="Times New Roman" w:cs="Times New Roman"/>
+            <w:sz w:val="24"/>
+            <w:szCs w:val="24"/>
+          </w:rPr>
+          <w:t xml:space="preserve"> fiducial lines</w:t>
+        </w:r>
+      </w:ins>
+      <w:ins w:id="12" w:author="Andras Lasso" w:date="2011-07-25T17:39:00Z">
+        <w:r>
+          <w:rPr>
+            <w:rFonts w:ascii="Times New Roman" w:hAnsi="Times New Roman" w:cs="Times New Roman"/>
+            <w:sz w:val="24"/>
+            <w:szCs w:val="24"/>
+          </w:rPr>
+          <w:t xml:space="preserve"> is an essential feature in many </w:t>
+        </w:r>
+      </w:ins>
+      <w:ins w:id="13" w:author="Andras Lasso" w:date="2011-07-25T17:36:00Z">
+        <w:r>
+          <w:rPr>
+            <w:rFonts w:ascii="Times New Roman" w:hAnsi="Times New Roman" w:cs="Times New Roman"/>
+            <w:sz w:val="24"/>
+            <w:szCs w:val="24"/>
+          </w:rPr>
+          <w:t xml:space="preserve">calibration and image quality assurance </w:t>
+        </w:r>
+      </w:ins>
+      <w:ins w:id="14" w:author="Andras Lasso" w:date="2011-07-25T17:38:00Z">
+        <w:r>
+          <w:rPr>
+            <w:rFonts w:ascii="Times New Roman" w:hAnsi="Times New Roman" w:cs="Times New Roman"/>
+            <w:sz w:val="24"/>
+            <w:szCs w:val="24"/>
+          </w:rPr>
+          <w:t>methods</w:t>
+        </w:r>
+      </w:ins>
+      <w:ins w:id="15" w:author="Andras Lasso" w:date="2011-07-25T17:40:00Z">
+        <w:r>
+          <w:rPr>
+            <w:rFonts w:ascii="Times New Roman" w:hAnsi="Times New Roman" w:cs="Times New Roman"/>
+            <w:sz w:val="24"/>
+            <w:szCs w:val="24"/>
+          </w:rPr>
+          <w:t xml:space="preserve">. </w:t>
+        </w:r>
+      </w:ins>
+      <w:ins w:id="16" w:author="Andras Lasso" w:date="2011-07-25T17:37:00Z">
+        <w:r>
+          <w:rPr>
+            <w:rFonts w:ascii="Times New Roman" w:hAnsi="Times New Roman" w:cs="Times New Roman"/>
+            <w:sz w:val="24"/>
+            <w:szCs w:val="24"/>
+          </w:rPr>
+          <w:t xml:space="preserve">Therefore, we focused on algorithms that </w:t>
+        </w:r>
+      </w:ins>
+      <w:ins w:id="17" w:author="Andras Lasso" w:date="2011-07-25T17:40:00Z">
+        <w:r>
+          <w:rPr>
+            <w:rFonts w:ascii="Times New Roman" w:hAnsi="Times New Roman" w:cs="Times New Roman"/>
+            <w:sz w:val="24"/>
+            <w:szCs w:val="24"/>
+          </w:rPr>
+          <w:t xml:space="preserve">supports the general solution of this </w:t>
+        </w:r>
+        <w:proofErr w:type="spellStart"/>
+        <w:r>
+          <w:rPr>
+            <w:rFonts w:ascii="Times New Roman" w:hAnsi="Times New Roman" w:cs="Times New Roman"/>
+            <w:sz w:val="24"/>
+            <w:szCs w:val="24"/>
+          </w:rPr>
+          <w:t>problem</w:t>
+        </w:r>
+      </w:ins>
+      <w:del w:id="18" w:author="Andras Lasso" w:date="2011-07-25T17:37:00Z">
+        <w:r>
+          <w:rPr>
+            <w:rFonts w:ascii="Times New Roman" w:hAnsi="Times New Roman" w:cs="Times New Roman"/>
+            <w:sz w:val="24"/>
+            <w:szCs w:val="24"/>
+          </w:rPr>
+          <w:delText>geometries</w:delText>
+        </w:r>
+      </w:del>
+      <w:del w:id="19" w:author="Andras Lasso" w:date="2011-07-25T17:40:00Z">
+        <w:r>
+          <w:rPr>
+            <w:rFonts w:ascii="Times New Roman" w:hAnsi="Times New Roman" w:cs="Times New Roman"/>
+            <w:sz w:val="24"/>
+            <w:szCs w:val="24"/>
+          </w:rPr>
+          <w:delText xml:space="preserve">, </w:delText>
+        </w:r>
+        <w:r>
+          <w:rPr>
+            <w:rFonts w:ascii="Times New Roman" w:hAnsi="Times New Roman" w:cs="Times New Roman"/>
+            <w:sz w:val="24"/>
+            <w:szCs w:val="24"/>
+          </w:rPr>
+          <w:delText>i.e.</w:delText>
+        </w:r>
+        <w:r>
+          <w:rPr>
+            <w:rFonts w:ascii="Times New Roman" w:hAnsi="Times New Roman" w:cs="Times New Roman"/>
+            <w:sz w:val="24"/>
+            <w:szCs w:val="24"/>
+          </w:rPr>
+          <w:delText xml:space="preserve"> </w:delText>
+        </w:r>
+        <w:r>
+          <w:rPr>
+            <w:rFonts w:ascii="Times New Roman" w:hAnsi="Times New Roman" w:cs="Times New Roman"/>
+            <w:sz w:val="24"/>
+            <w:szCs w:val="24"/>
+          </w:rPr>
+          <w:delText>different fiducial line patterns in different phantom versions</w:delText>
+        </w:r>
+        <w:r>
+          <w:rPr>
+            <w:rFonts w:ascii="Times New Roman" w:hAnsi="Times New Roman" w:cs="Times New Roman"/>
+            <w:sz w:val="24"/>
+            <w:szCs w:val="24"/>
+          </w:rPr>
+          <w:delText xml:space="preserve">. </w:delText>
+        </w:r>
+        <w:r>
+          <w:rPr>
+            <w:rFonts w:ascii="Times New Roman" w:hAnsi="Times New Roman" w:cs="Times New Roman"/>
+            <w:sz w:val="24"/>
+            <w:szCs w:val="24"/>
+          </w:rPr>
+          <w:delText>T</w:delText>
+        </w:r>
+        <w:r>
+          <w:rPr>
+            <w:rFonts w:ascii="Times New Roman" w:hAnsi="Times New Roman" w:cs="Times New Roman"/>
+            <w:sz w:val="24"/>
+            <w:szCs w:val="24"/>
+          </w:rPr>
+          <w:delText xml:space="preserve">his method </w:delText>
+        </w:r>
+      </w:del>
+      <w:ins w:id="20" w:author="Andras Lasso" w:date="2011-07-25T17:40:00Z">
+        <w:r>
+          <w:rPr>
+            <w:rFonts w:ascii="Times New Roman" w:hAnsi="Times New Roman" w:cs="Times New Roman"/>
+            <w:sz w:val="24"/>
+            <w:szCs w:val="24"/>
+          </w:rPr>
+          <w:t>enables</w:t>
+        </w:r>
+        <w:proofErr w:type="spellEnd"/>
+        <w:r>
+          <w:rPr>
+            <w:rFonts w:ascii="Times New Roman" w:hAnsi="Times New Roman" w:cs="Times New Roman"/>
+            <w:sz w:val="24"/>
+            <w:szCs w:val="24"/>
+          </w:rPr>
+          <w:t xml:space="preserve"> </w:t>
+        </w:r>
+      </w:ins>
+      <w:r>
+        <w:rPr>
+          <w:rFonts w:ascii="Times New Roman" w:hAnsi="Times New Roman" w:cs="Times New Roman"/>
+          <w:sz w:val="24"/>
+          <w:szCs w:val="24"/>
+        </w:rPr>
+        <w:t>detect</w:t>
+      </w:r>
+      <w:del w:id="21" w:author="Andras Lasso" w:date="2011-07-25T17:40:00Z">
+        <w:r>
+          <w:rPr>
+            <w:rFonts w:ascii="Times New Roman" w:hAnsi="Times New Roman" w:cs="Times New Roman"/>
+            <w:sz w:val="24"/>
+            <w:szCs w:val="24"/>
+          </w:rPr>
+          <w:delText>s</w:delText>
+        </w:r>
+      </w:del>
+      <w:ins w:id="22" w:author="Andras Lasso" w:date="2011-07-25T17:40:00Z">
+        <w:r>
+          <w:rPr>
+            <w:rFonts w:ascii="Times New Roman" w:hAnsi="Times New Roman" w:cs="Times New Roman"/>
+            <w:sz w:val="24"/>
+            <w:szCs w:val="24"/>
+          </w:rPr>
+          <w:t>ion of</w:t>
+        </w:r>
+      </w:ins>
+      <w:r>
+        <w:rPr>
+          <w:rFonts w:ascii="Times New Roman" w:hAnsi="Times New Roman" w:cs="Times New Roman"/>
+          <w:sz w:val="24"/>
+          <w:szCs w:val="24"/>
+        </w:rPr>
+        <w:t xml:space="preserve"> coplanar lines that be contained in multiple planes for any number of lines per plane</w:t>
+      </w:r>
+      <w:del w:id="23" w:author="Andras Lasso" w:date="2011-07-25T17:41:00Z">
+        <w:r>
+          <w:rPr>
+            <w:rFonts w:ascii="Times New Roman" w:hAnsi="Times New Roman" w:cs="Times New Roman"/>
+            <w:sz w:val="24"/>
+            <w:szCs w:val="24"/>
+          </w:rPr>
+          <w:delText xml:space="preserve"> as well as any number of points per line.</w:delText>
+        </w:r>
+        <w:r>
+          <w:rPr>
+            <w:rFonts w:ascii="Times New Roman" w:hAnsi="Times New Roman" w:cs="Times New Roman"/>
+            <w:sz w:val="24"/>
+            <w:szCs w:val="24"/>
+          </w:rPr>
+          <w:delText xml:space="preserve"> </w:delText>
+        </w:r>
+        <w:r>
+          <w:rPr>
+            <w:rFonts w:ascii="Times New Roman" w:hAnsi="Times New Roman" w:cs="Times New Roman"/>
+            <w:sz w:val="24"/>
+            <w:szCs w:val="24"/>
+          </w:rPr>
+          <w:delText xml:space="preserve">This method </w:delText>
+        </w:r>
+        <w:r>
+          <w:rPr>
+            <w:rFonts w:ascii="Times New Roman" w:hAnsi="Times New Roman" w:cs="Times New Roman"/>
+            <w:sz w:val="24"/>
+            <w:szCs w:val="24"/>
+          </w:rPr>
+          <w:delText xml:space="preserve">can </w:delText>
+        </w:r>
+        <w:r>
+          <w:rPr>
+            <w:rFonts w:ascii="Times New Roman" w:hAnsi="Times New Roman" w:cs="Times New Roman"/>
+            <w:sz w:val="24"/>
+            <w:szCs w:val="24"/>
+          </w:rPr>
+          <w:delText>also determine the tolerance parameters automatically from inputs such as maximum angular movement.</w:delText>
+        </w:r>
+        <w:r>
+          <w:rPr>
+            <w:rFonts w:ascii="Times New Roman" w:hAnsi="Times New Roman" w:cs="Times New Roman"/>
+            <w:sz w:val="24"/>
+            <w:szCs w:val="24"/>
+          </w:rPr>
+          <w:delText xml:space="preserve"> These parameters are essential to perform an accurate and fast segmentation</w:delText>
+        </w:r>
+      </w:del>
+      <w:r>
+        <w:rPr>
+          <w:rFonts w:ascii="Times New Roman" w:hAnsi="Times New Roman" w:cs="Times New Roman"/>
+          <w:sz w:val="24"/>
+          <w:szCs w:val="24"/>
+        </w:rPr>
+        <w:t>.</w:t>
       </w:r>
     </w:p>
     <w:p>
@@ -1962,30 +2306,27 @@
         </w:rPr>
         <w:t>Each phantom includes a specific number of fiducial lines, these lines are physical lines of known positions and their detection provides a ground truth position for the calibration</w:t>
       </w:r>
-      <w:r>
-        <w:rPr>
-          <w:rFonts w:ascii="Times New Roman" w:hAnsi="Times New Roman" w:cs="Times New Roman"/>
-          <w:sz w:val="24"/>
-          <w:szCs w:val="24"/>
-        </w:rPr>
-        <w:t xml:space="preserve"> and image quality assurance</w:t>
-      </w:r>
-      <w:r>
-        <w:rPr>
-          <w:rFonts w:ascii="Times New Roman" w:hAnsi="Times New Roman" w:cs="Times New Roman"/>
-          <w:sz w:val="24"/>
-          <w:szCs w:val="24"/>
-        </w:rPr>
-        <w:t xml:space="preserve">. </w:t>
-      </w:r>
-      <w:r>
-        <w:rPr>
-          <w:rFonts w:ascii="Times New Roman" w:hAnsi="Times New Roman" w:cs="Times New Roman"/>
-          <w:sz w:val="24"/>
-          <w:szCs w:val="24"/>
-        </w:rPr>
-        <w:t xml:space="preserve">The method computes, from a list of segmented fiducial points provided by the fiducial segmentation algorithm by </w:t>
-      </w:r>
+      <w:del w:id="24" w:author="Andras Lasso" w:date="2011-07-25T17:42:00Z">
+        <w:r>
+          <w:rPr>
+            <w:rFonts w:ascii="Times New Roman" w:hAnsi="Times New Roman" w:cs="Times New Roman"/>
+            <w:sz w:val="24"/>
+            <w:szCs w:val="24"/>
+          </w:rPr>
+          <w:delText xml:space="preserve"> </w:delText>
+        </w:r>
+      </w:del>
+      <w:ins w:id="25" w:author="Andras Lasso" w:date="2011-07-25T17:42:00Z">
+        <w:r>
+          <w:rPr>
+            <w:rFonts w:ascii="Times New Roman" w:hAnsi="Times New Roman" w:cs="Times New Roman"/>
+            <w:sz w:val="24"/>
+            <w:szCs w:val="24"/>
+          </w:rPr>
+          <w:t xml:space="preserve"> </w:t>
+        </w:r>
+      </w:ins>
+      <w:customXmlInsRangeStart w:id="26" w:author="Andras Lasso" w:date="2011-07-25T17:42:00Z"/>
       <w:sdt>
         <w:sdtPr>
           <w:rPr>
@@ -1993,27 +2334,117 @@
             <w:sz w:val="24"/>
             <w:szCs w:val="24"/>
           </w:rPr>
-          <w:id w:val="564612569"/>
+          <w:id w:val="106578735"/>
           <w:citation/>
         </w:sdtPr>
-        <w:sdtEndPr/>
         <w:sdtContent>
-          <w:r>
-            <w:rPr>
-              <w:rFonts w:ascii="Times New Roman" w:hAnsi="Times New Roman" w:cs="Times New Roman"/>
-              <w:sz w:val="24"/>
-              <w:szCs w:val="24"/>
-            </w:rPr>
-            <w:fldChar w:fldCharType="begin"/>
-          </w:r>
-          <w:r>
-            <w:rPr>
-              <w:rFonts w:ascii="Times New Roman" w:hAnsi="Times New Roman" w:cs="Times New Roman"/>
-              <w:sz w:val="24"/>
-              <w:szCs w:val="24"/>
-            </w:rPr>
-            <w:instrText xml:space="preserve"> CITATION Che09 \l 1033 </w:instrText>
-          </w:r>
+          <w:customXmlInsRangeEnd w:id="26"/>
+          <w:ins w:id="27" w:author="Andras Lasso" w:date="2011-07-25T17:42:00Z">
+            <w:r>
+              <w:rPr>
+                <w:rFonts w:ascii="Times New Roman" w:hAnsi="Times New Roman" w:cs="Times New Roman"/>
+                <w:sz w:val="24"/>
+                <w:szCs w:val="24"/>
+              </w:rPr>
+              <w:fldChar w:fldCharType="begin"/>
+            </w:r>
+            <w:r>
+              <w:rPr>
+                <w:rFonts w:ascii="Times New Roman" w:hAnsi="Times New Roman" w:cs="Times New Roman"/>
+                <w:sz w:val="24"/>
+                <w:szCs w:val="24"/>
+              </w:rPr>
+              <w:instrText xml:space="preserve"> CITATION Che09 \l 1033 </w:instrText>
+            </w:r>
+            <w:r>
+              <w:rPr>
+                <w:rFonts w:ascii="Times New Roman" w:hAnsi="Times New Roman" w:cs="Times New Roman"/>
+                <w:sz w:val="24"/>
+                <w:szCs w:val="24"/>
+              </w:rPr>
+              <w:fldChar w:fldCharType="separate"/>
+            </w:r>
+            <w:r>
+              <w:rPr>
+                <w:rFonts w:ascii="Times New Roman" w:hAnsi="Times New Roman" w:cs="Times New Roman"/>
+                <w:noProof/>
+                <w:sz w:val="24"/>
+                <w:szCs w:val="24"/>
+              </w:rPr>
+              <w:t>(Chen, 2009)</w:t>
+            </w:r>
+            <w:r>
+              <w:rPr>
+                <w:rFonts w:ascii="Times New Roman" w:hAnsi="Times New Roman" w:cs="Times New Roman"/>
+                <w:sz w:val="24"/>
+                <w:szCs w:val="24"/>
+              </w:rPr>
+              <w:fldChar w:fldCharType="end"/>
+            </w:r>
+          </w:ins>
+          <w:customXmlInsRangeStart w:id="28" w:author="Andras Lasso" w:date="2011-07-25T17:42:00Z"/>
+        </w:sdtContent>
+      </w:sdt>
+      <w:customXmlInsRangeEnd w:id="28"/>
+      <w:ins w:id="29" w:author="Andras Lasso" w:date="2011-07-25T17:42:00Z">
+        <w:r>
+          <w:rPr>
+            <w:rFonts w:ascii="Times New Roman" w:hAnsi="Times New Roman" w:cs="Times New Roman"/>
+            <w:sz w:val="24"/>
+            <w:szCs w:val="24"/>
+          </w:rPr>
+          <w:t xml:space="preserve"> </w:t>
+        </w:r>
+      </w:ins>
+      <w:r>
+        <w:rPr>
+          <w:rFonts w:ascii="Times New Roman" w:hAnsi="Times New Roman" w:cs="Times New Roman"/>
+          <w:sz w:val="24"/>
+          <w:szCs w:val="24"/>
+        </w:rPr>
+        <w:t>and image quality assurance</w:t>
+      </w:r>
+      <w:ins w:id="30" w:author="Andras Lasso" w:date="2011-07-25T17:43:00Z">
+        <w:r>
+          <w:rPr>
+            <w:rFonts w:ascii="Times New Roman" w:hAnsi="Times New Roman" w:cs="Times New Roman"/>
+            <w:sz w:val="24"/>
+            <w:szCs w:val="24"/>
+          </w:rPr>
+          <w:t xml:space="preserve"> </w:t>
+        </w:r>
+      </w:ins>
+      <w:customXmlInsRangeStart w:id="31" w:author="Andras Lasso" w:date="2011-07-25T17:43:00Z"/>
+      <w:sdt>
+        <w:sdtPr>
+          <w:rPr>
+            <w:rFonts w:ascii="Times New Roman" w:hAnsi="Times New Roman" w:cs="Times New Roman"/>
+            <w:sz w:val="24"/>
+            <w:szCs w:val="24"/>
+          </w:rPr>
+          <w:id w:val="106578736"/>
+          <w:citation/>
+        </w:sdtPr>
+        <w:sdtContent>
+          <w:customXmlInsRangeEnd w:id="31"/>
+          <w:ins w:id="32" w:author="Andras Lasso" w:date="2011-07-25T17:43:00Z">
+            <w:r>
+              <w:rPr>
+                <w:rFonts w:ascii="Times New Roman" w:hAnsi="Times New Roman" w:cs="Times New Roman"/>
+                <w:sz w:val="24"/>
+                <w:szCs w:val="24"/>
+              </w:rPr>
+              <w:fldChar w:fldCharType="begin"/>
+            </w:r>
+            <w:r>
+              <w:rPr>
+                <w:rFonts w:ascii="Times New Roman" w:hAnsi="Times New Roman" w:cs="Times New Roman"/>
+                <w:sz w:val="24"/>
+                <w:szCs w:val="24"/>
+              </w:rPr>
+              <w:instrText xml:space="preserve"> CITATION Pfe08 \l 1033 </w:instrText>
+            </w:r>
+          </w:ins>
           <w:r>
             <w:rPr>
               <w:rFonts w:ascii="Times New Roman" w:hAnsi="Times New Roman" w:cs="Times New Roman"/>
@@ -2022,32 +2453,275 @@
             </w:rPr>
             <w:fldChar w:fldCharType="separate"/>
           </w:r>
-          <w:r>
-            <w:rPr>
-              <w:rFonts w:ascii="Times New Roman" w:hAnsi="Times New Roman" w:cs="Times New Roman"/>
-              <w:noProof/>
-              <w:sz w:val="24"/>
-              <w:szCs w:val="24"/>
-            </w:rPr>
-            <w:t>(Chen, 2009)</w:t>
-          </w:r>
-          <w:r>
-            <w:rPr>
-              <w:rFonts w:ascii="Times New Roman" w:hAnsi="Times New Roman" w:cs="Times New Roman"/>
-              <w:sz w:val="24"/>
-              <w:szCs w:val="24"/>
-            </w:rPr>
-            <w:fldChar w:fldCharType="end"/>
-          </w:r>
+          <w:ins w:id="33" w:author="Andras Lasso" w:date="2011-07-25T17:43:00Z">
+            <w:r>
+              <w:rPr>
+                <w:rFonts w:ascii="Times New Roman" w:hAnsi="Times New Roman" w:cs="Times New Roman"/>
+                <w:noProof/>
+                <w:sz w:val="24"/>
+                <w:szCs w:val="24"/>
+                <w:rPrChange w:id="34" w:author="Andras Lasso" w:date="2011-07-25T17:43:00Z">
+                  <w:rPr/>
+                </w:rPrChange>
+              </w:rPr>
+              <w:t>(Pfeiffer, 2008)</w:t>
+            </w:r>
+            <w:r>
+              <w:rPr>
+                <w:rFonts w:ascii="Times New Roman" w:hAnsi="Times New Roman" w:cs="Times New Roman"/>
+                <w:sz w:val="24"/>
+                <w:szCs w:val="24"/>
+              </w:rPr>
+              <w:fldChar w:fldCharType="end"/>
+            </w:r>
+          </w:ins>
+          <w:customXmlInsRangeStart w:id="35" w:author="Andras Lasso" w:date="2011-07-25T17:43:00Z"/>
         </w:sdtContent>
       </w:sdt>
-      <w:r>
-        <w:rPr>
-          <w:rFonts w:ascii="Times New Roman" w:hAnsi="Times New Roman" w:cs="Times New Roman"/>
-          <w:sz w:val="24"/>
-          <w:szCs w:val="24"/>
-        </w:rPr>
-        <w:t>, a list of fiducial points</w:t>
+      <w:customXmlInsRangeEnd w:id="35"/>
+      <w:r>
+        <w:rPr>
+          <w:rFonts w:ascii="Times New Roman" w:hAnsi="Times New Roman" w:cs="Times New Roman"/>
+          <w:sz w:val="24"/>
+          <w:szCs w:val="24"/>
+        </w:rPr>
+        <w:t xml:space="preserve">. </w:t>
+      </w:r>
+      <w:ins w:id="36" w:author="Andras Lasso" w:date="2011-07-25T17:44:00Z">
+        <w:r>
+          <w:rPr>
+            <w:rFonts w:ascii="Times New Roman" w:hAnsi="Times New Roman" w:cs="Times New Roman"/>
+            <w:sz w:val="24"/>
+            <w:szCs w:val="24"/>
+          </w:rPr>
+          <w:t>We first</w:t>
+        </w:r>
+      </w:ins>
+      <w:del w:id="37" w:author="Andras Lasso" w:date="2011-07-25T17:44:00Z">
+        <w:r>
+          <w:rPr>
+            <w:rFonts w:ascii="Times New Roman" w:hAnsi="Times New Roman" w:cs="Times New Roman"/>
+            <w:sz w:val="24"/>
+            <w:szCs w:val="24"/>
+          </w:rPr>
+          <w:delText xml:space="preserve">The method </w:delText>
+        </w:r>
+      </w:del>
+      <w:ins w:id="38" w:author="Andras Lasso" w:date="2011-07-25T17:44:00Z">
+        <w:r>
+          <w:rPr>
+            <w:rFonts w:ascii="Times New Roman" w:hAnsi="Times New Roman" w:cs="Times New Roman"/>
+            <w:sz w:val="24"/>
+            <w:szCs w:val="24"/>
+          </w:rPr>
+          <w:t xml:space="preserve"> determine extract a list of </w:t>
+        </w:r>
+      </w:ins>
+      <w:ins w:id="39" w:author="Andras Lasso" w:date="2011-07-25T17:45:00Z">
+        <w:r>
+          <w:rPr>
+            <w:rFonts w:ascii="Times New Roman" w:hAnsi="Times New Roman" w:cs="Times New Roman"/>
+            <w:sz w:val="24"/>
+            <w:szCs w:val="24"/>
+          </w:rPr>
+          <w:t xml:space="preserve">points that are potential intersection of fiducial lines using the method described in </w:t>
+        </w:r>
+      </w:ins>
+      <w:customXmlInsRangeStart w:id="40" w:author="Andras Lasso" w:date="2011-07-25T17:46:00Z"/>
+      <w:sdt>
+        <w:sdtPr>
+          <w:rPr>
+            <w:rFonts w:ascii="Times New Roman" w:hAnsi="Times New Roman" w:cs="Times New Roman"/>
+            <w:sz w:val="24"/>
+            <w:szCs w:val="24"/>
+          </w:rPr>
+          <w:id w:val="106578737"/>
+          <w:citation/>
+        </w:sdtPr>
+        <w:sdtContent>
+          <w:customXmlInsRangeEnd w:id="40"/>
+          <w:ins w:id="41" w:author="Andras Lasso" w:date="2011-07-25T17:46:00Z">
+            <w:r>
+              <w:rPr>
+                <w:rFonts w:ascii="Times New Roman" w:hAnsi="Times New Roman" w:cs="Times New Roman"/>
+                <w:sz w:val="24"/>
+                <w:szCs w:val="24"/>
+              </w:rPr>
+              <w:fldChar w:fldCharType="begin"/>
+            </w:r>
+            <w:r>
+              <w:rPr>
+                <w:rFonts w:ascii="Times New Roman" w:hAnsi="Times New Roman" w:cs="Times New Roman"/>
+                <w:sz w:val="24"/>
+                <w:szCs w:val="24"/>
+              </w:rPr>
+              <w:instrText xml:space="preserve"> CITATION Che09 \l 1033 </w:instrText>
+            </w:r>
+            <w:r>
+              <w:rPr>
+                <w:rFonts w:ascii="Times New Roman" w:hAnsi="Times New Roman" w:cs="Times New Roman"/>
+                <w:sz w:val="24"/>
+                <w:szCs w:val="24"/>
+              </w:rPr>
+              <w:fldChar w:fldCharType="separate"/>
+            </w:r>
+            <w:r>
+              <w:rPr>
+                <w:rFonts w:ascii="Times New Roman" w:hAnsi="Times New Roman" w:cs="Times New Roman"/>
+                <w:noProof/>
+                <w:sz w:val="24"/>
+                <w:szCs w:val="24"/>
+              </w:rPr>
+              <w:t>(Chen, 2009)</w:t>
+            </w:r>
+            <w:r>
+              <w:rPr>
+                <w:rFonts w:ascii="Times New Roman" w:hAnsi="Times New Roman" w:cs="Times New Roman"/>
+                <w:sz w:val="24"/>
+                <w:szCs w:val="24"/>
+              </w:rPr>
+              <w:fldChar w:fldCharType="end"/>
+            </w:r>
+          </w:ins>
+          <w:customXmlInsRangeStart w:id="42" w:author="Andras Lasso" w:date="2011-07-25T17:46:00Z"/>
+        </w:sdtContent>
+      </w:sdt>
+      <w:customXmlInsRangeEnd w:id="42"/>
+      <w:ins w:id="43" w:author="Andras Lasso" w:date="2011-07-25T17:46:00Z">
+        <w:r>
+          <w:rPr>
+            <w:rFonts w:ascii="Times New Roman" w:hAnsi="Times New Roman" w:cs="Times New Roman"/>
+            <w:sz w:val="24"/>
+            <w:szCs w:val="24"/>
+          </w:rPr>
+          <w:t>,</w:t>
+        </w:r>
+      </w:ins>
+      <w:ins w:id="44" w:author="Andras Lasso" w:date="2011-07-25T17:44:00Z">
+        <w:r>
+          <w:rPr>
+            <w:rFonts w:ascii="Times New Roman" w:hAnsi="Times New Roman" w:cs="Times New Roman"/>
+            <w:sz w:val="24"/>
+            <w:szCs w:val="24"/>
+          </w:rPr>
+          <w:t xml:space="preserve"> </w:t>
+        </w:r>
+      </w:ins>
+      <w:ins w:id="45" w:author="Andras Lasso" w:date="2011-07-25T17:46:00Z">
+        <w:r>
+          <w:rPr>
+            <w:rFonts w:ascii="Times New Roman" w:hAnsi="Times New Roman" w:cs="Times New Roman"/>
+            <w:sz w:val="24"/>
+            <w:szCs w:val="24"/>
+          </w:rPr>
+          <w:t>Then</w:t>
+        </w:r>
+      </w:ins>
+      <w:del w:id="46" w:author="Andras Lasso" w:date="2011-07-25T17:46:00Z">
+        <w:r>
+          <w:rPr>
+            <w:rFonts w:ascii="Times New Roman" w:hAnsi="Times New Roman" w:cs="Times New Roman"/>
+            <w:sz w:val="24"/>
+            <w:szCs w:val="24"/>
+          </w:rPr>
+          <w:delText xml:space="preserve">computes, from a list of segmented fiducial points provided by the fiducial segmentation algorithm by </w:delText>
+        </w:r>
+      </w:del>
+      <w:customXmlDelRangeStart w:id="47" w:author="Andras Lasso" w:date="2011-07-25T17:46:00Z"/>
+      <w:sdt>
+        <w:sdtPr>
+          <w:rPr>
+            <w:rFonts w:ascii="Times New Roman" w:hAnsi="Times New Roman" w:cs="Times New Roman"/>
+            <w:sz w:val="24"/>
+            <w:szCs w:val="24"/>
+          </w:rPr>
+          <w:id w:val="564612569"/>
+          <w:citation/>
+        </w:sdtPr>
+        <w:sdtContent>
+          <w:customXmlDelRangeEnd w:id="47"/>
+          <w:del w:id="48" w:author="Andras Lasso" w:date="2011-07-25T17:46:00Z">
+            <w:r>
+              <w:rPr>
+                <w:rFonts w:ascii="Times New Roman" w:hAnsi="Times New Roman" w:cs="Times New Roman"/>
+                <w:sz w:val="24"/>
+                <w:szCs w:val="24"/>
+              </w:rPr>
+              <w:fldChar w:fldCharType="begin"/>
+            </w:r>
+            <w:r>
+              <w:rPr>
+                <w:rFonts w:ascii="Times New Roman" w:hAnsi="Times New Roman" w:cs="Times New Roman"/>
+                <w:sz w:val="24"/>
+                <w:szCs w:val="24"/>
+              </w:rPr>
+              <w:delInstrText xml:space="preserve"> CITATION Che09 \l 1033 </w:delInstrText>
+            </w:r>
+            <w:r>
+              <w:rPr>
+                <w:rFonts w:ascii="Times New Roman" w:hAnsi="Times New Roman" w:cs="Times New Roman"/>
+                <w:sz w:val="24"/>
+                <w:szCs w:val="24"/>
+              </w:rPr>
+              <w:fldChar w:fldCharType="separate"/>
+            </w:r>
+            <w:r>
+              <w:rPr>
+                <w:rFonts w:ascii="Times New Roman" w:hAnsi="Times New Roman" w:cs="Times New Roman"/>
+                <w:noProof/>
+                <w:sz w:val="24"/>
+                <w:szCs w:val="24"/>
+              </w:rPr>
+              <w:delText>(Chen, 2009)</w:delText>
+            </w:r>
+            <w:r>
+              <w:rPr>
+                <w:rFonts w:ascii="Times New Roman" w:hAnsi="Times New Roman" w:cs="Times New Roman"/>
+                <w:sz w:val="24"/>
+                <w:szCs w:val="24"/>
+              </w:rPr>
+              <w:fldChar w:fldCharType="end"/>
+            </w:r>
+          </w:del>
+          <w:customXmlDelRangeStart w:id="49" w:author="Andras Lasso" w:date="2011-07-25T17:46:00Z"/>
+        </w:sdtContent>
+      </w:sdt>
+      <w:customXmlDelRangeEnd w:id="49"/>
+      <w:del w:id="50" w:author="Andras Lasso" w:date="2011-07-25T17:46:00Z">
+        <w:r>
+          <w:rPr>
+            <w:rFonts w:ascii="Times New Roman" w:hAnsi="Times New Roman" w:cs="Times New Roman"/>
+            <w:sz w:val="24"/>
+            <w:szCs w:val="24"/>
+          </w:rPr>
+          <w:delText>, a</w:delText>
+        </w:r>
+      </w:del>
+      <w:r>
+        <w:rPr>
+          <w:rFonts w:ascii="Times New Roman" w:hAnsi="Times New Roman" w:cs="Times New Roman"/>
+          <w:sz w:val="24"/>
+          <w:szCs w:val="24"/>
+        </w:rPr>
+        <w:t xml:space="preserve"> </w:t>
+      </w:r>
+      <w:ins w:id="51" w:author="Andras Lasso" w:date="2011-07-25T17:46:00Z">
+        <w:r>
+          <w:rPr>
+            <w:rFonts w:ascii="Times New Roman" w:hAnsi="Times New Roman" w:cs="Times New Roman"/>
+            <w:sz w:val="24"/>
+            <w:szCs w:val="24"/>
+          </w:rPr>
+          <w:t xml:space="preserve">the </w:t>
+        </w:r>
+      </w:ins>
+      <w:r>
+        <w:rPr>
+          <w:rFonts w:ascii="Times New Roman" w:hAnsi="Times New Roman" w:cs="Times New Roman"/>
+          <w:sz w:val="24"/>
+          <w:szCs w:val="24"/>
+        </w:rPr>
+        <w:t>list of fiducial points</w:t>
       </w:r>
       <w:r>
         <w:rPr>
@@ -2095,24 +2769,82 @@
           <w:sz w:val="24"/>
           <w:szCs w:val="24"/>
         </w:rPr>
-        <w:t xml:space="preserve"> they belong to</w:t>
-      </w:r>
-      <w:r>
-        <w:rPr>
-          <w:rFonts w:ascii="Times New Roman" w:hAnsi="Times New Roman" w:cs="Times New Roman"/>
-          <w:sz w:val="24"/>
-          <w:szCs w:val="24"/>
-        </w:rPr>
-        <w:t xml:space="preserve"> in the phantom</w:t>
-      </w:r>
-      <w:r>
-        <w:rPr>
-          <w:rFonts w:ascii="Times New Roman" w:hAnsi="Times New Roman" w:cs="Times New Roman"/>
-          <w:sz w:val="24"/>
-          <w:szCs w:val="24"/>
-        </w:rPr>
-        <w:t>. The method also pre-computes automatically different segmentation parameters with precision and low input requirements.</w:t>
-      </w:r>
+        <w:t xml:space="preserve"> </w:t>
+      </w:r>
+      <w:del w:id="52" w:author="Andras Lasso" w:date="2011-07-25T17:46:00Z">
+        <w:r>
+          <w:rPr>
+            <w:rFonts w:ascii="Times New Roman" w:hAnsi="Times New Roman" w:cs="Times New Roman"/>
+            <w:sz w:val="24"/>
+            <w:szCs w:val="24"/>
+          </w:rPr>
+          <w:delText>they belong to</w:delText>
+        </w:r>
+        <w:r>
+          <w:rPr>
+            <w:rFonts w:ascii="Times New Roman" w:hAnsi="Times New Roman" w:cs="Times New Roman"/>
+            <w:sz w:val="24"/>
+            <w:szCs w:val="24"/>
+          </w:rPr>
+          <w:delText xml:space="preserve"> </w:delText>
+        </w:r>
+      </w:del>
+      <w:r>
+        <w:rPr>
+          <w:rFonts w:ascii="Times New Roman" w:hAnsi="Times New Roman" w:cs="Times New Roman"/>
+          <w:sz w:val="24"/>
+          <w:szCs w:val="24"/>
+        </w:rPr>
+        <w:t>in the phantom</w:t>
+      </w:r>
+      <w:r>
+        <w:rPr>
+          <w:rFonts w:ascii="Times New Roman" w:hAnsi="Times New Roman" w:cs="Times New Roman"/>
+          <w:sz w:val="24"/>
+          <w:szCs w:val="24"/>
+        </w:rPr>
+        <w:t xml:space="preserve">. </w:t>
+      </w:r>
+      <w:del w:id="53" w:author="Andras Lasso" w:date="2011-07-25T17:47:00Z">
+        <w:r>
+          <w:rPr>
+            <w:rFonts w:ascii="Times New Roman" w:hAnsi="Times New Roman" w:cs="Times New Roman"/>
+            <w:sz w:val="24"/>
+            <w:szCs w:val="24"/>
+          </w:rPr>
+          <w:delText>The method also pre-computes automatically different segmentation parameters with precision and low input requirements.</w:delText>
+        </w:r>
+      </w:del>
+      <w:ins w:id="54" w:author="Andras Lasso" w:date="2011-07-25T17:47:00Z">
+        <w:r>
+          <w:rPr>
+            <w:rFonts w:ascii="Times New Roman" w:hAnsi="Times New Roman" w:cs="Times New Roman"/>
+            <w:sz w:val="24"/>
+            <w:szCs w:val="24"/>
+          </w:rPr>
+          <w:t xml:space="preserve"> Finally, various calibration and quality assurance parameters are determined using this correspondence of fiducial line position</w:t>
+        </w:r>
+      </w:ins>
+      <w:ins w:id="55" w:author="Andras Lasso" w:date="2011-07-25T17:48:00Z">
+        <w:r>
+          <w:rPr>
+            <w:rFonts w:ascii="Times New Roman" w:hAnsi="Times New Roman" w:cs="Times New Roman"/>
+            <w:sz w:val="24"/>
+            <w:szCs w:val="24"/>
+          </w:rPr>
+          <w:t>s</w:t>
+        </w:r>
+      </w:ins>
+      <w:ins w:id="56" w:author="Andras Lasso" w:date="2011-07-25T17:47:00Z">
+        <w:r>
+          <w:rPr>
+            <w:rFonts w:ascii="Times New Roman" w:hAnsi="Times New Roman" w:cs="Times New Roman"/>
+            <w:sz w:val="24"/>
+            <w:szCs w:val="24"/>
+          </w:rPr>
+          <w:t xml:space="preserve"> in the phantom and in the image space.</w:t>
+        </w:r>
+      </w:ins>
     </w:p>
     <w:p>
       <w:pPr>
@@ -2137,6 +2869,7 @@
           <w:sz w:val="28"/>
           <w:szCs w:val="24"/>
         </w:rPr>
+        <w:lastRenderedPageBreak/>
         <w:t>Phantom definition</w:t>
       </w:r>
     </w:p>
@@ -2156,7 +2889,159 @@
           <w:sz w:val="24"/>
           <w:szCs w:val="24"/>
         </w:rPr>
-        <w:t xml:space="preserve">The number of fiducial lines (fiducial points in a cross plane) is provided in the phantom definition file, as well as their basic structures such as parallel fiducial lines and Z-shaped fiducial structure. The number of these structures is not limited and is provided in the phantom definition file. </w:t>
+        <w:t xml:space="preserve">The </w:t>
+      </w:r>
+      <w:ins w:id="57" w:author="Andras Lasso" w:date="2011-07-25T17:51:00Z">
+        <w:r>
+          <w:rPr>
+            <w:rFonts w:ascii="Times New Roman" w:hAnsi="Times New Roman" w:cs="Times New Roman"/>
+            <w:sz w:val="24"/>
+            <w:szCs w:val="24"/>
+          </w:rPr>
+          <w:t xml:space="preserve">exact locations </w:t>
+        </w:r>
+      </w:ins>
+      <w:ins w:id="58" w:author="Andras Lasso" w:date="2011-07-25T17:52:00Z">
+        <w:r>
+          <w:rPr>
+            <w:rFonts w:ascii="Times New Roman" w:hAnsi="Times New Roman" w:cs="Times New Roman"/>
+            <w:sz w:val="24"/>
+            <w:szCs w:val="24"/>
+          </w:rPr>
+          <w:t xml:space="preserve">and basic structure (such as </w:t>
+        </w:r>
+        <w:r>
+          <w:rPr>
+            <w:rFonts w:ascii="Times New Roman" w:hAnsi="Times New Roman" w:cs="Times New Roman"/>
+            <w:sz w:val="24"/>
+            <w:szCs w:val="24"/>
+          </w:rPr>
+          <w:t xml:space="preserve">parallel </w:t>
+        </w:r>
+        <w:r>
+          <w:rPr>
+            <w:rFonts w:ascii="Times New Roman" w:hAnsi="Times New Roman" w:cs="Times New Roman"/>
+            <w:sz w:val="24"/>
+            <w:szCs w:val="24"/>
+          </w:rPr>
+          <w:t>or</w:t>
+        </w:r>
+        <w:r>
+          <w:rPr>
+            <w:rFonts w:ascii="Times New Roman" w:hAnsi="Times New Roman" w:cs="Times New Roman"/>
+            <w:sz w:val="24"/>
+            <w:szCs w:val="24"/>
+          </w:rPr>
+          <w:t xml:space="preserve"> Z-shaped </w:t>
+        </w:r>
+        <w:r>
+          <w:rPr>
+            <w:rFonts w:ascii="Times New Roman" w:hAnsi="Times New Roman" w:cs="Times New Roman"/>
+            <w:sz w:val="24"/>
+            <w:szCs w:val="24"/>
+          </w:rPr>
+          <w:t>pattern)</w:t>
+        </w:r>
+        <w:r>
+          <w:rPr>
+            <w:rFonts w:ascii="Times New Roman" w:hAnsi="Times New Roman" w:cs="Times New Roman"/>
+            <w:sz w:val="24"/>
+            <w:szCs w:val="24"/>
+          </w:rPr>
+          <w:t xml:space="preserve"> </w:t>
+        </w:r>
+      </w:ins>
+      <w:ins w:id="59" w:author="Andras Lasso" w:date="2011-07-25T17:51:00Z">
+        <w:r>
+          <w:rPr>
+            <w:rFonts w:ascii="Times New Roman" w:hAnsi="Times New Roman" w:cs="Times New Roman"/>
+            <w:sz w:val="24"/>
+            <w:szCs w:val="24"/>
+          </w:rPr>
+          <w:t xml:space="preserve">of the </w:t>
+        </w:r>
+      </w:ins>
+      <w:del w:id="60" w:author="Andras Lasso" w:date="2011-07-25T17:51:00Z">
+        <w:r>
+          <w:rPr>
+            <w:rFonts w:ascii="Times New Roman" w:hAnsi="Times New Roman" w:cs="Times New Roman"/>
+            <w:sz w:val="24"/>
+            <w:szCs w:val="24"/>
+          </w:rPr>
+          <w:delText xml:space="preserve">number of </w:delText>
+        </w:r>
+      </w:del>
+      <w:r>
+        <w:rPr>
+          <w:rFonts w:ascii="Times New Roman" w:hAnsi="Times New Roman" w:cs="Times New Roman"/>
+          <w:sz w:val="24"/>
+          <w:szCs w:val="24"/>
+        </w:rPr>
+        <w:t xml:space="preserve">fiducial lines </w:t>
+      </w:r>
+      <w:del w:id="61" w:author="Andras Lasso" w:date="2011-07-25T17:51:00Z">
+        <w:r>
+          <w:rPr>
+            <w:rFonts w:ascii="Times New Roman" w:hAnsi="Times New Roman" w:cs="Times New Roman"/>
+            <w:sz w:val="24"/>
+            <w:szCs w:val="24"/>
+          </w:rPr>
+          <w:delText>(fiducial points in a cross plane) is</w:delText>
+        </w:r>
+      </w:del>
+      <w:ins w:id="62" w:author="Andras Lasso" w:date="2011-07-25T17:51:00Z">
+        <w:r>
+          <w:rPr>
+            <w:rFonts w:ascii="Times New Roman" w:hAnsi="Times New Roman" w:cs="Times New Roman"/>
+            <w:sz w:val="24"/>
+            <w:szCs w:val="24"/>
+          </w:rPr>
+          <w:t>are described</w:t>
+        </w:r>
+      </w:ins>
+      <w:r>
+        <w:rPr>
+          <w:rFonts w:ascii="Times New Roman" w:hAnsi="Times New Roman" w:cs="Times New Roman"/>
+          <w:sz w:val="24"/>
+          <w:szCs w:val="24"/>
+        </w:rPr>
+        <w:t xml:space="preserve"> </w:t>
+      </w:r>
+      <w:del w:id="63" w:author="Andras Lasso" w:date="2011-07-25T17:51:00Z">
+        <w:r>
+          <w:rPr>
+            <w:rFonts w:ascii="Times New Roman" w:hAnsi="Times New Roman" w:cs="Times New Roman"/>
+            <w:sz w:val="24"/>
+            <w:szCs w:val="24"/>
+          </w:rPr>
+          <w:delText xml:space="preserve">provided </w:delText>
+        </w:r>
+      </w:del>
+      <w:r>
+        <w:rPr>
+          <w:rFonts w:ascii="Times New Roman" w:hAnsi="Times New Roman" w:cs="Times New Roman"/>
+          <w:sz w:val="24"/>
+          <w:szCs w:val="24"/>
+        </w:rPr>
+        <w:t>in the phantom definition file</w:t>
+      </w:r>
+      <w:del w:id="64" w:author="Andras Lasso" w:date="2011-07-25T17:52:00Z">
+        <w:r>
+          <w:rPr>
+            <w:rFonts w:ascii="Times New Roman" w:hAnsi="Times New Roman" w:cs="Times New Roman"/>
+            <w:sz w:val="24"/>
+            <w:szCs w:val="24"/>
+          </w:rPr>
+          <w:delText>, as well as their basic structures such as parallel fiducial lines and Z-shaped fiducial structure</w:delText>
+        </w:r>
+      </w:del>
+      <w:r>
+        <w:rPr>
+          <w:rFonts w:ascii="Times New Roman" w:hAnsi="Times New Roman" w:cs="Times New Roman"/>
+          <w:sz w:val="24"/>
+          <w:szCs w:val="24"/>
+        </w:rPr>
+        <w:t xml:space="preserve">. The number of these structures is not limited and is provided in the phantom definition file. </w:t>
       </w:r>
       <w:r>
         <w:rPr>
@@ -2203,8 +3088,8 @@
             <v:stroke joinstyle="miter"/>
             <v:path gradientshapeok="t" o:connecttype="rect"/>
           </v:shapetype>
-          <v:shape id="_x0000_s1030" type="#_x0000_t202" style="width:465pt;height:232.5pt;visibility:visible;mso-left-percent:-10001;mso-top-percent:-10001;mso-position-horizontal:absolute;mso-position-horizontal-relative:char;mso-position-vertical:absolute;mso-position-vertical-relative:line;mso-left-percent:-10001;mso-top-percent:-10001;mso-width-relative:margin;mso-height-relative:margin" o:gfxdata="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">
-            <v:textbox style="mso-next-textbox:#_x0000_s1030">
+          <v:shape id="_x0000_s1034" type="#_x0000_t202" style="width:465pt;height:232.5pt;visibility:visible;mso-position-horizontal-relative:char;mso-position-vertical-relative:line;mso-width-relative:margin;mso-height-relative:margin" o:gfxdata="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">
+            <v:textbox style="mso-next-textbox:#_x0000_s1034">
               <w:txbxContent>
                 <w:p>
                   <w:pPr>
@@ -2366,11 +3251,27 @@
                     <w:t>&lt;</w:t>
                   </w:r>
                   <w:proofErr w:type="spellStart"/>
-                  <w:r>
-                    <w:rPr>
-                      <w:sz w:val="16"/>
-                    </w:rPr>
-                    <w:t>NWire</w:t>
+                  <w:del w:id="65" w:author="Andras Lasso" w:date="2011-07-25T17:49:00Z">
+                    <w:r>
+                      <w:rPr>
+                        <w:sz w:val="16"/>
+                      </w:rPr>
+                      <w:delText>N</w:delText>
+                    </w:r>
+                  </w:del>
+                  <w:ins w:id="66" w:author="Andras Lasso" w:date="2011-07-25T17:49:00Z">
+                    <w:r>
+                      <w:rPr>
+                        <w:sz w:val="16"/>
+                      </w:rPr>
+                      <w:t>Z</w:t>
+                    </w:r>
+                  </w:ins>
+                  <w:r>
+                    <w:rPr>
+                      <w:sz w:val="16"/>
+                    </w:rPr>
+                    <w:t>Wire</w:t>
                   </w:r>
                   <w:proofErr w:type="spellEnd"/>
                   <w:r>
@@ -2524,11 +3425,27 @@
                     <w:t xml:space="preserve"> &lt;/</w:t>
                   </w:r>
                   <w:proofErr w:type="spellStart"/>
-                  <w:r>
-                    <w:rPr>
-                      <w:sz w:val="16"/>
-                    </w:rPr>
-                    <w:t>NWire</w:t>
+                  <w:del w:id="67" w:author="Andras Lasso" w:date="2011-07-25T17:49:00Z">
+                    <w:r>
+                      <w:rPr>
+                        <w:sz w:val="16"/>
+                      </w:rPr>
+                      <w:delText>N</w:delText>
+                    </w:r>
+                  </w:del>
+                  <w:ins w:id="68" w:author="Andras Lasso" w:date="2011-07-25T17:49:00Z">
+                    <w:r>
+                      <w:rPr>
+                        <w:sz w:val="16"/>
+                      </w:rPr>
+                      <w:t>Z</w:t>
+                    </w:r>
+                  </w:ins>
+                  <w:r>
+                    <w:rPr>
+                      <w:sz w:val="16"/>
+                    </w:rPr>
+                    <w:t>Wire</w:t>
                   </w:r>
                   <w:proofErr w:type="spellEnd"/>
                   <w:r>
@@ -2553,11 +3470,27 @@
                     <w:t>&lt;</w:t>
                   </w:r>
                   <w:proofErr w:type="spellStart"/>
-                  <w:r>
-                    <w:rPr>
-                      <w:sz w:val="16"/>
-                    </w:rPr>
-                    <w:t>NWire</w:t>
+                  <w:ins w:id="69" w:author="Andras Lasso" w:date="2011-07-25T17:49:00Z">
+                    <w:r>
+                      <w:rPr>
+                        <w:sz w:val="16"/>
+                      </w:rPr>
+                      <w:t>Z</w:t>
+                    </w:r>
+                  </w:ins>
+                  <w:del w:id="70" w:author="Andras Lasso" w:date="2011-07-25T17:49:00Z">
+                    <w:r>
+                      <w:rPr>
+                        <w:sz w:val="16"/>
+                      </w:rPr>
+                      <w:delText>N</w:delText>
+                    </w:r>
+                  </w:del>
+                  <w:r>
+                    <w:rPr>
+                      <w:sz w:val="16"/>
+                    </w:rPr>
+                    <w:t>Wire</w:t>
                   </w:r>
                   <w:proofErr w:type="spellEnd"/>
                   <w:r>
@@ -2711,11 +3644,27 @@
                     <w:t>&lt;/</w:t>
                   </w:r>
                   <w:proofErr w:type="spellStart"/>
-                  <w:r>
-                    <w:rPr>
-                      <w:sz w:val="16"/>
-                    </w:rPr>
-                    <w:t>NWire</w:t>
+                  <w:del w:id="71" w:author="Andras Lasso" w:date="2011-07-25T17:49:00Z">
+                    <w:r>
+                      <w:rPr>
+                        <w:sz w:val="16"/>
+                      </w:rPr>
+                      <w:delText>N</w:delText>
+                    </w:r>
+                  </w:del>
+                  <w:ins w:id="72" w:author="Andras Lasso" w:date="2011-07-25T17:49:00Z">
+                    <w:r>
+                      <w:rPr>
+                        <w:sz w:val="16"/>
+                      </w:rPr>
+                      <w:t>Z</w:t>
+                    </w:r>
+                  </w:ins>
+                  <w:r>
+                    <w:rPr>
+                      <w:sz w:val="16"/>
+                    </w:rPr>
+                    <w:t>Wire</w:t>
                   </w:r>
                   <w:proofErr w:type="spellEnd"/>
                   <w:r>
@@ -3000,6 +3949,139 @@
           <w:szCs w:val="24"/>
         </w:rPr>
       </w:pPr>
+      <w:ins w:id="73" w:author="Andras Lasso" w:date="2011-07-25T17:53:00Z">
+        <w:r>
+          <w:rPr>
+            <w:rFonts w:ascii="Times New Roman" w:hAnsi="Times New Roman" w:cs="Times New Roman"/>
+            <w:sz w:val="24"/>
+            <w:szCs w:val="24"/>
+          </w:rPr>
+          <w:t xml:space="preserve">Assuming </w:t>
+        </w:r>
+      </w:ins>
+      <w:ins w:id="74" w:author="Andras Lasso" w:date="2011-07-25T17:54:00Z">
+        <w:r>
+          <w:rPr>
+            <w:rFonts w:ascii="Times New Roman" w:hAnsi="Times New Roman" w:cs="Times New Roman"/>
+            <w:sz w:val="24"/>
+            <w:szCs w:val="24"/>
+          </w:rPr>
+          <w:t xml:space="preserve">each </w:t>
+        </w:r>
+      </w:ins>
+      <w:ins w:id="75" w:author="Andras Lasso" w:date="2011-07-25T17:53:00Z">
+        <w:r>
+          <w:rPr>
+            <w:rFonts w:ascii="Times New Roman" w:hAnsi="Times New Roman" w:cs="Times New Roman"/>
+            <w:sz w:val="24"/>
+            <w:szCs w:val="24"/>
+          </w:rPr>
+          <w:t>fiducial patter</w:t>
+        </w:r>
+      </w:ins>
+      <w:ins w:id="76" w:author="Andras Lasso" w:date="2011-07-25T17:54:00Z">
+        <w:r>
+          <w:rPr>
+            <w:rFonts w:ascii="Times New Roman" w:hAnsi="Times New Roman" w:cs="Times New Roman"/>
+            <w:sz w:val="24"/>
+            <w:szCs w:val="24"/>
+          </w:rPr>
+          <w:t>n</w:t>
+        </w:r>
+      </w:ins>
+      <w:ins w:id="77" w:author="Andras Lasso" w:date="2011-07-25T17:53:00Z">
+        <w:r>
+          <w:rPr>
+            <w:rFonts w:ascii="Times New Roman" w:hAnsi="Times New Roman" w:cs="Times New Roman"/>
+            <w:sz w:val="24"/>
+            <w:szCs w:val="24"/>
+          </w:rPr>
+          <w:t xml:space="preserve"> consisting of coplanar lines (as it is the case in many phantoms, such as ***add ref to Chen 2009 and the CIRS phantom***), </w:t>
+        </w:r>
+      </w:ins>
+      <w:ins w:id="78" w:author="Andras Lasso" w:date="2011-07-25T17:54:00Z">
+        <w:r>
+          <w:rPr>
+            <w:rFonts w:ascii="Times New Roman" w:hAnsi="Times New Roman" w:cs="Times New Roman"/>
+            <w:sz w:val="24"/>
+            <w:szCs w:val="24"/>
+          </w:rPr>
+          <w:t xml:space="preserve">one pattern always appear in the ultrasound image as </w:t>
+        </w:r>
+        <w:r>
+          <w:rPr>
+            <w:rFonts w:ascii="Times New Roman" w:hAnsi="Times New Roman" w:cs="Times New Roman"/>
+            <w:i/>
+            <w:sz w:val="24"/>
+            <w:szCs w:val="24"/>
+          </w:rPr>
+          <w:t xml:space="preserve">n </w:t>
+        </w:r>
+      </w:ins>
+      <w:ins w:id="79" w:author="Andras Lasso" w:date="2011-07-25T17:55:00Z">
+        <w:r>
+          <w:rPr>
+            <w:rFonts w:ascii="Times New Roman" w:hAnsi="Times New Roman" w:cs="Times New Roman"/>
+            <w:sz w:val="24"/>
+            <w:szCs w:val="24"/>
+            <w:rPrChange w:id="80" w:author="Andras Lasso" w:date="2011-07-25T17:55:00Z">
+              <w:rPr>
+                <w:rFonts w:ascii="Times New Roman" w:hAnsi="Times New Roman" w:cs="Times New Roman"/>
+                <w:i/>
+                <w:sz w:val="24"/>
+                <w:szCs w:val="24"/>
+              </w:rPr>
+            </w:rPrChange>
+          </w:rPr>
+          <w:t>collinear</w:t>
+        </w:r>
+        <w:r>
+          <w:rPr>
+            <w:rFonts w:ascii="Times New Roman" w:hAnsi="Times New Roman" w:cs="Times New Roman"/>
+            <w:i/>
+            <w:sz w:val="24"/>
+            <w:szCs w:val="24"/>
+          </w:rPr>
+          <w:t xml:space="preserve"> </w:t>
+        </w:r>
+      </w:ins>
+      <w:ins w:id="81" w:author="Andras Lasso" w:date="2011-07-25T17:54:00Z">
+        <w:r>
+          <w:rPr>
+            <w:rFonts w:ascii="Times New Roman" w:hAnsi="Times New Roman" w:cs="Times New Roman"/>
+            <w:sz w:val="24"/>
+            <w:szCs w:val="24"/>
+          </w:rPr>
+          <w:t>points</w:t>
+        </w:r>
+      </w:ins>
+      <w:ins w:id="82" w:author="Andras Lasso" w:date="2011-07-25T17:55:00Z">
+        <w:r>
+          <w:rPr>
+            <w:rFonts w:ascii="Times New Roman" w:hAnsi="Times New Roman" w:cs="Times New Roman"/>
+            <w:sz w:val="24"/>
+            <w:szCs w:val="24"/>
+          </w:rPr>
+          <w:t xml:space="preserve"> (</w:t>
+        </w:r>
+        <w:r>
+          <w:rPr>
+            <w:rFonts w:ascii="Times New Roman" w:hAnsi="Times New Roman" w:cs="Times New Roman"/>
+            <w:i/>
+            <w:sz w:val="24"/>
+            <w:szCs w:val="24"/>
+          </w:rPr>
+          <w:t>n</w:t>
+        </w:r>
+        <w:r>
+          <w:rPr>
+            <w:rFonts w:ascii="Times New Roman" w:hAnsi="Times New Roman" w:cs="Times New Roman"/>
+            <w:sz w:val="24"/>
+            <w:szCs w:val="24"/>
+          </w:rPr>
+          <w:t xml:space="preserve">-point line). </w:t>
+        </w:r>
+      </w:ins>
       <w:r>
         <w:rPr>
           <w:rFonts w:ascii="Times New Roman" w:hAnsi="Times New Roman" w:cs="Times New Roman"/>
@@ -3268,6 +4350,7 @@
           <w:sz w:val="24"/>
           <w:szCs w:val="24"/>
         </w:rPr>
+        <w:lastRenderedPageBreak/>
         <w:t>T</w:t>
       </w:r>
       <w:r>
@@ -3572,16 +4655,7 @@
           <w:sz w:val="24"/>
           <w:szCs w:val="24"/>
         </w:rPr>
-        <w:t xml:space="preserve">, and the image plane, and then compute the maximum and minimum possible inclination of the intersection line in the </w:t>
-      </w:r>
-      <w:r>
-        <w:rPr>
-          <w:rFonts w:ascii="Times New Roman" w:hAnsi="Times New Roman" w:cs="Times New Roman"/>
-          <w:sz w:val="24"/>
-          <w:szCs w:val="24"/>
-        </w:rPr>
-        <w:lastRenderedPageBreak/>
-        <w:t xml:space="preserve">image plane. This computation will provide us automatically two important segmentation parameters with </w:t>
+        <w:t xml:space="preserve">, and the image plane, and then compute the maximum and minimum possible inclination of the intersection line in the image plane. This computation will provide us automatically two important segmentation parameters with </w:t>
       </w:r>
       <w:r>
         <w:rPr>
@@ -3638,7 +4712,7 @@
           <w:insideH w:val="none" w:sz="0" w:space="0" w:color="auto"/>
           <w:insideV w:val="none" w:sz="0" w:space="0" w:color="auto"/>
         </w:tblBorders>
-        <w:tblLook w:val="04A0" w:firstRow="1" w:lastRow="0" w:firstColumn="1" w:lastColumn="0" w:noHBand="0" w:noVBand="1"/>
+        <w:tblLook w:val="04A0"/>
       </w:tblPr>
       <w:tblGrid>
         <w:gridCol w:w="5640"/>
@@ -3666,7 +4740,7 @@
                 <w:noProof/>
               </w:rPr>
               <w:pict>
-                <v:shape id="_x0000_s1033" type="#_x0000_t202" style="position:absolute;left:0;text-align:left;margin-left:-5.15pt;margin-top:184.5pt;width:267.75pt;height:20.5pt;z-index:251664384;mso-position-horizontal-relative:text;mso-position-vertical-relative:text" wrapcoords="-61 0 -61 20571 21600 20571 21600 0 -61 0" stroked="f">
+                <v:shape id="_x0000_s1033" type="#_x0000_t202" style="position:absolute;left:0;text-align:left;margin-left:-5.15pt;margin-top:184.5pt;width:267.75pt;height:20.5pt;z-index:251664384" wrapcoords="-61 0 -61 20571 21600 20571 21600 0 -61 0" stroked="f">
                   <v:textbox style="mso-next-textbox:#_x0000_s1033" inset="0,0,0,0">
                     <w:txbxContent>
                       <w:p>
@@ -3719,7 +4793,7 @@
                 <w:noProof/>
               </w:rPr>
               <w:drawing>
-                <wp:anchor distT="0" distB="0" distL="114300" distR="114300" simplePos="0" relativeHeight="251662336" behindDoc="1" locked="0" layoutInCell="1" allowOverlap="1" wp14:anchorId="0FC54D1B" wp14:editId="1F2BB511">
+                <wp:anchor distT="0" distB="0" distL="114300" distR="114300" simplePos="0" relativeHeight="251662336" behindDoc="1" locked="0" layoutInCell="1" allowOverlap="1">
                   <wp:simplePos x="0" y="0"/>
                   <wp:positionH relativeFrom="column">
                     <wp:posOffset>-11430</wp:posOffset>
@@ -3750,10 +4824,10 @@
                           <pic:cNvPicPr/>
                         </pic:nvPicPr>
                         <pic:blipFill>
-                          <a:blip r:embed="rId10" cstate="print">
+                          <a:blip r:embed="rId8" cstate="print">
                             <a:extLst>
                               <a:ext uri="{28A0092B-C50C-407E-A947-70E740481C1C}">
-                                <a14:useLocalDpi xmlns:a14="http://schemas.microsoft.com/office/drawing/2010/main" val="0"/>
+                                <a14:useLocalDpi xmlns:a14="http://schemas.microsoft.com/office/drawing/2010/main" xmlns:wps="http://schemas.microsoft.com/office/word/2010/wordprocessingShape" xmlns:wpi="http://schemas.microsoft.com/office/word/2010/wordprocessingInk" xmlns:wpg="http://schemas.microsoft.com/office/word/2010/wordprocessingGroup" xmlns:w14="http://schemas.microsoft.com/office/word/2010/wordml" xmlns:w="http://schemas.openxmlformats.org/wordprocessingml/2006/main" xmlns:w10="urn:schemas-microsoft-com:office:word" xmlns:wp14="http://schemas.microsoft.com/office/word/2010/wordprocessingDrawing" xmlns:v="urn:schemas-microsoft-com:vml" xmlns:o="urn:schemas-microsoft-com:office:office" xmlns:mc="http://schemas.openxmlformats.org/markup-compatibility/2006" xmlns:wpc="http://schemas.microsoft.com/office/word/2010/wordprocessingCanvas" xmlns="" val="0"/>
                               </a:ext>
                             </a:extLst>
                           </a:blip>
@@ -3773,12 +4847,6 @@
                       </pic:pic>
                     </a:graphicData>
                   </a:graphic>
-                  <wp14:sizeRelH relativeFrom="page">
-                    <wp14:pctWidth>0</wp14:pctWidth>
-                  </wp14:sizeRelH>
-                  <wp14:sizeRelV relativeFrom="page">
-                    <wp14:pctHeight>0</wp14:pctHeight>
-                  </wp14:sizeRelV>
                 </wp:anchor>
               </w:drawing>
             </w:r>
@@ -3902,8 +4970,8 @@
             </w:pPr>
           </w:p>
         </w:tc>
-        <w:bookmarkStart w:id="2" w:name="_GoBack"/>
-        <w:bookmarkEnd w:id="2"/>
+        <w:bookmarkStart w:id="83" w:name="_GoBack"/>
+        <w:bookmarkEnd w:id="83"/>
       </w:tr>
     </w:tbl>
     <w:p>
@@ -4109,6 +5177,7 @@
           <w:sz w:val="24"/>
           <w:szCs w:val="24"/>
         </w:rPr>
+        <w:lastRenderedPageBreak/>
         <w:t xml:space="preserve">The method we presented provides good segmentation results on the </w:t>
       </w:r>
       <w:r>
@@ -4269,7 +5338,6 @@
         <w:rPr>
           <w:noProof/>
         </w:rPr>
-        <w:lastRenderedPageBreak/>
         <w:t xml:space="preserve">Pfeiffer, D. e. (2008, December 12). AAPM Task Group 128: Quality assurance tests for prostate brachytherapy ultrasounds systems. </w:t>
       </w:r>
       <w:r>
@@ -4312,66 +5380,8 @@
 </w:document>
 </file>
 
-<file path=word/comments.xml><?xml version="1.0" encoding="utf-8"?>
-<w:comments xmlns:wpc="http://schemas.microsoft.com/office/word/2010/wordprocessingCanvas" xmlns:mc="http://schemas.openxmlformats.org/markup-compatibility/2006" xmlns:o="urn:schemas-microsoft-com:office:office" xmlns:r="http://schemas.openxmlformats.org/officeDocument/2006/relationships" xmlns:m="http://schemas.openxmlformats.org/officeDocument/2006/math" xmlns:v="urn:schemas-microsoft-com:vml" xmlns:wp14="http://schemas.microsoft.com/office/word/2010/wordprocessingDrawing" xmlns:wp="http://schemas.openxmlformats.org/drawingml/2006/wordprocessingDrawing" xmlns:w10="urn:schemas-microsoft-com:office:word" xmlns:w="http://schemas.openxmlformats.org/wordprocessingml/2006/main" xmlns:w14="http://schemas.microsoft.com/office/word/2010/wordml" xmlns:wpg="http://schemas.microsoft.com/office/word/2010/wordprocessingGroup" xmlns:wpi="http://schemas.microsoft.com/office/word/2010/wordprocessingInk" xmlns:wne="http://schemas.microsoft.com/office/word/2006/wordml" xmlns:wps="http://schemas.microsoft.com/office/word/2010/wordprocessingShape" mc:Ignorable="w14 wp14">
-  <w:comment w:id="0" w:author="Andras Lasso" w:date="2011-07-24T21:50:00Z" w:initials="AL">
-    <w:p>
-      <w:pPr>
-        <w:pStyle w:val="CommentText"/>
-      </w:pPr>
-      <w:r>
-        <w:rPr>
-          <w:rStyle w:val="CommentReference"/>
-        </w:rPr>
-        <w:annotationRef/>
-      </w:r>
-      <w:r>
-        <w:t>A concluding sentence is needed.</w:t>
-      </w:r>
-    </w:p>
-  </w:comment>
-  <w:comment w:id="1" w:author="Alexis Boucharin" w:date="2011-07-25T11:54:00Z" w:initials="AB">
-    <w:p>
-      <w:pPr>
-        <w:pStyle w:val="CommentText"/>
-      </w:pPr>
-      <w:r>
-        <w:rPr>
-          <w:rStyle w:val="CommentReference"/>
-        </w:rPr>
-        <w:annotationRef/>
-      </w:r>
-      <w:r>
-        <w:t xml:space="preserve">Already 278 words, we need to cut it down. Otherwise, what does a concluding sentence would be </w:t>
-      </w:r>
-      <w:proofErr w:type="gramStart"/>
-      <w:r>
-        <w:t>like ?</w:t>
-      </w:r>
-      <w:proofErr w:type="gramEnd"/>
-      <w:r>
-        <w:t xml:space="preserve"> Talking about future like the next </w:t>
-      </w:r>
-      <w:proofErr w:type="gramStart"/>
-      <w:r>
-        <w:t>steps ?</w:t>
-      </w:r>
-      <w:proofErr w:type="gramEnd"/>
-      <w:r>
-        <w:t xml:space="preserve"> Or more open, like “it is awesome for calibration and QA and to help “R&amp;D</w:t>
-      </w:r>
-      <w:proofErr w:type="gramStart"/>
-      <w:r>
-        <w:t>” ?</w:t>
-      </w:r>
-      <w:proofErr w:type="gramEnd"/>
-    </w:p>
-  </w:comment>
-</w:comments>
-</file>
-
 <file path=word/endnotes.xml><?xml version="1.0" encoding="utf-8"?>
-<w:endnotes xmlns:wpc="http://schemas.microsoft.com/office/word/2010/wordprocessingCanvas" xmlns:mc="http://schemas.openxmlformats.org/markup-compatibility/2006" xmlns:o="urn:schemas-microsoft-com:office:office" xmlns:r="http://schemas.openxmlformats.org/officeDocument/2006/relationships" xmlns:m="http://schemas.openxmlformats.org/officeDocument/2006/math" xmlns:v="urn:schemas-microsoft-com:vml" xmlns:wp14="http://schemas.microsoft.com/office/word/2010/wordprocessingDrawing" xmlns:wp="http://schemas.openxmlformats.org/drawingml/2006/wordprocessingDrawing" xmlns:w10="urn:schemas-microsoft-com:office:word" xmlns:w="http://schemas.openxmlformats.org/wordprocessingml/2006/main" xmlns:w14="http://schemas.microsoft.com/office/word/2010/wordml" xmlns:wpg="http://schemas.microsoft.com/office/word/2010/wordprocessingGroup" xmlns:wpi="http://schemas.microsoft.com/office/word/2010/wordprocessingInk" xmlns:wne="http://schemas.microsoft.com/office/word/2006/wordml" xmlns:wps="http://schemas.microsoft.com/office/word/2010/wordprocessingShape" mc:Ignorable="w14 wp14">
+<w:endnotes xmlns:ve="http://schemas.openxmlformats.org/markup-compatibility/2006" xmlns:o="urn:schemas-microsoft-com:office:office" xmlns:r="http://schemas.openxmlformats.org/officeDocument/2006/relationships" xmlns:m="http://schemas.openxmlformats.org/officeDocument/2006/math" xmlns:v="urn:schemas-microsoft-com:vml" xmlns:wp="http://schemas.openxmlformats.org/drawingml/2006/wordprocessingDrawing" xmlns:w10="urn:schemas-microsoft-com:office:word" xmlns:w="http://schemas.openxmlformats.org/wordprocessingml/2006/main" xmlns:wne="http://schemas.microsoft.com/office/word/2006/wordml">
   <w:endnote w:type="separator" w:id="-1">
     <w:p>
       <w:pPr>
@@ -4396,7 +5406,7 @@
 </file>
 
 <file path=word/footnotes.xml><?xml version="1.0" encoding="utf-8"?>
-<w:footnotes xmlns:wpc="http://schemas.microsoft.com/office/word/2010/wordprocessingCanvas" xmlns:mc="http://schemas.openxmlformats.org/markup-compatibility/2006" xmlns:o="urn:schemas-microsoft-com:office:office" xmlns:r="http://schemas.openxmlformats.org/officeDocument/2006/relationships" xmlns:m="http://schemas.openxmlformats.org/officeDocument/2006/math" xmlns:v="urn:schemas-microsoft-com:vml" xmlns:wp14="http://schemas.microsoft.com/office/word/2010/wordprocessingDrawing" xmlns:wp="http://schemas.openxmlformats.org/drawingml/2006/wordprocessingDrawing" xmlns:w10="urn:schemas-microsoft-com:office:word" xmlns:w="http://schemas.openxmlformats.org/wordprocessingml/2006/main" xmlns:w14="http://schemas.microsoft.com/office/word/2010/wordml" xmlns:wpg="http://schemas.microsoft.com/office/word/2010/wordprocessingGroup" xmlns:wpi="http://schemas.microsoft.com/office/word/2010/wordprocessingInk" xmlns:wne="http://schemas.microsoft.com/office/word/2006/wordml" xmlns:wps="http://schemas.microsoft.com/office/word/2010/wordprocessingShape" mc:Ignorable="w14 wp14">
+<w:footnotes xmlns:ve="http://schemas.openxmlformats.org/markup-compatibility/2006" xmlns:o="urn:schemas-microsoft-com:office:office" xmlns:r="http://schemas.openxmlformats.org/officeDocument/2006/relationships" xmlns:m="http://schemas.openxmlformats.org/officeDocument/2006/math" xmlns:v="urn:schemas-microsoft-com:vml" xmlns:wp="http://schemas.openxmlformats.org/drawingml/2006/wordprocessingDrawing" xmlns:w10="urn:schemas-microsoft-com:office:word" xmlns:w="http://schemas.openxmlformats.org/wordprocessingml/2006/main" xmlns:wne="http://schemas.microsoft.com/office/word/2006/wordml">
   <w:footnote w:type="separator" w:id="-1">
     <w:p>
       <w:pPr>
@@ -4421,7 +5431,7 @@
 </file>
 
 <file path=word/numbering.xml><?xml version="1.0" encoding="utf-8"?>
-<w:numbering xmlns:wpc="http://schemas.microsoft.com/office/word/2010/wordprocessingCanvas" xmlns:mc="http://schemas.openxmlformats.org/markup-compatibility/2006" xmlns:o="urn:schemas-microsoft-com:office:office" xmlns:r="http://schemas.openxmlformats.org/officeDocument/2006/relationships" xmlns:m="http://schemas.openxmlformats.org/officeDocument/2006/math" xmlns:v="urn:schemas-microsoft-com:vml" xmlns:wp14="http://schemas.microsoft.com/office/word/2010/wordprocessingDrawing" xmlns:wp="http://schemas.openxmlformats.org/drawingml/2006/wordprocessingDrawing" xmlns:w10="urn:schemas-microsoft-com:office:word" xmlns:w="http://schemas.openxmlformats.org/wordprocessingml/2006/main" xmlns:w14="http://schemas.microsoft.com/office/word/2010/wordml" xmlns:wpg="http://schemas.microsoft.com/office/word/2010/wordprocessingGroup" xmlns:wpi="http://schemas.microsoft.com/office/word/2010/wordprocessingInk" xmlns:wne="http://schemas.microsoft.com/office/word/2006/wordml" xmlns:wps="http://schemas.microsoft.com/office/word/2010/wordprocessingShape" mc:Ignorable="w14 wp14">
+<w:numbering xmlns:ve="http://schemas.openxmlformats.org/markup-compatibility/2006" xmlns:o="urn:schemas-microsoft-com:office:office" xmlns:r="http://schemas.openxmlformats.org/officeDocument/2006/relationships" xmlns:m="http://schemas.openxmlformats.org/officeDocument/2006/math" xmlns:v="urn:schemas-microsoft-com:vml" xmlns:wp="http://schemas.openxmlformats.org/drawingml/2006/wordprocessingDrawing" xmlns:w10="urn:schemas-microsoft-com:office:word" xmlns:w="http://schemas.openxmlformats.org/wordprocessingml/2006/main" xmlns:wne="http://schemas.microsoft.com/office/word/2006/wordml">
   <w:abstractNum w:abstractNumId="0">
     <w:nsid w:val="08224218"/>
     <w:multiLevelType w:val="hybridMultilevel"/>
@@ -4696,7 +5706,7 @@
 </file>
 
 <file path=word/styles.xml><?xml version="1.0" encoding="utf-8"?>
-<w:styles xmlns:mc="http://schemas.openxmlformats.org/markup-compatibility/2006" xmlns:r="http://schemas.openxmlformats.org/officeDocument/2006/relationships" xmlns:w="http://schemas.openxmlformats.org/wordprocessingml/2006/main" xmlns:w14="http://schemas.microsoft.com/office/word/2010/wordml" mc:Ignorable="w14">
+<w:styles xmlns:r="http://schemas.openxmlformats.org/officeDocument/2006/relationships" xmlns:w="http://schemas.openxmlformats.org/wordprocessingml/2006/main">
   <w:docDefaults>
     <w:rPrDefault>
       <w:rPr>
@@ -4891,6 +5901,7 @@
     <w:uiPriority w:val="99"/>
     <w:semiHidden/>
     <w:unhideWhenUsed/>
+    <w:qFormat/>
     <w:tblPr>
       <w:tblInd w:w="0" w:type="dxa"/>
       <w:tblCellMar>
@@ -5900,7 +6911,7 @@
 </file>
 
 <file path=customXml/itemProps1.xml><?xml version="1.0" encoding="utf-8"?>
-<ds:datastoreItem xmlns:ds="http://schemas.openxmlformats.org/officeDocument/2006/customXml" ds:itemID="{C9960DA7-3193-4C53-BD07-84069EC7C508}">
+<ds:datastoreItem xmlns:ds="http://schemas.openxmlformats.org/officeDocument/2006/customXml" ds:itemID="{B68E6D2F-4D1A-4CE6-BA3E-BE0FB3958B12}">
   <ds:schemaRefs>
     <ds:schemaRef ds:uri="http://schemas.openxmlformats.org/officeDocument/2006/bibliography"/>
   </ds:schemaRefs>

</xml_diff>

<commit_message>
With Gabro's comments, partly fixed. Finished by tomorrow hopefully.
</commit_message>
<xml_diff>
--- a/trunk/PlusLib/docs/UsFidSegAlgo/Line Pattern to Line Cross Section detection algorithm.docx
+++ b/trunk/PlusLib/docs/UsFidSegAlgo/Line Pattern to Line Cross Section detection algorithm.docx
@@ -104,6 +104,7 @@
           <w:u w:val="single"/>
         </w:rPr>
       </w:pPr>
+      <w:commentRangeStart w:id="0"/>
       <w:r>
         <w:rPr>
           <w:rFonts w:ascii="Times New Roman" w:hAnsi="Times New Roman" w:cs="Times New Roman"/>
@@ -115,10 +116,16 @@
         </w:rPr>
         <w:t>Abstract</w:t>
       </w:r>
+      <w:commentRangeEnd w:id="0"/>
+      <w:r>
+        <w:rPr>
+          <w:rStyle w:val="CommentReference"/>
+        </w:rPr>
+        <w:commentReference w:id="0"/>
+      </w:r>
     </w:p>
     <w:p>
       <w:pPr>
-        <w:ind w:firstLine="720"/>
         <w:jc w:val="both"/>
         <w:rPr>
           <w:rFonts w:ascii="Times New Roman" w:hAnsi="Times New Roman" w:cs="Times New Roman"/>
@@ -129,6 +136,33 @@
       <w:r>
         <w:rPr>
           <w:rFonts w:ascii="Times New Roman" w:hAnsi="Times New Roman" w:cs="Times New Roman"/>
+          <w:b/>
+          <w:sz w:val="24"/>
+          <w:szCs w:val="24"/>
+          <w:highlight w:val="yellow"/>
+        </w:rPr>
+        <w:t>PURPOSE</w:t>
+      </w:r>
+      <w:r>
+        <w:rPr>
+          <w:rFonts w:ascii="Times New Roman" w:hAnsi="Times New Roman" w:cs="Times New Roman"/>
+          <w:sz w:val="24"/>
+          <w:szCs w:val="24"/>
+          <w:highlight w:val="yellow"/>
+        </w:rPr>
+        <w:t>:</w:t>
+      </w:r>
+      <w:r>
+        <w:rPr>
+          <w:rFonts w:ascii="Times New Roman" w:hAnsi="Times New Roman" w:cs="Times New Roman"/>
+          <w:sz w:val="24"/>
+          <w:szCs w:val="24"/>
+        </w:rPr>
+        <w:t xml:space="preserve"> </w:t>
+      </w:r>
+      <w:r>
+        <w:rPr>
+          <w:rFonts w:ascii="Times New Roman" w:hAnsi="Times New Roman" w:cs="Times New Roman"/>
           <w:sz w:val="24"/>
           <w:szCs w:val="24"/>
         </w:rPr>
@@ -401,6 +435,24 @@
       <w:r>
         <w:rPr>
           <w:rFonts w:ascii="Times New Roman" w:hAnsi="Times New Roman" w:cs="Times New Roman"/>
+          <w:b/>
+          <w:sz w:val="24"/>
+          <w:szCs w:val="24"/>
+          <w:highlight w:val="yellow"/>
+        </w:rPr>
+        <w:t>METHODS</w:t>
+      </w:r>
+      <w:r>
+        <w:rPr>
+          <w:rFonts w:ascii="Times New Roman" w:hAnsi="Times New Roman" w:cs="Times New Roman"/>
+          <w:sz w:val="24"/>
+          <w:szCs w:val="24"/>
+        </w:rPr>
+        <w:t xml:space="preserve">: </w:t>
+      </w:r>
+      <w:r>
+        <w:rPr>
+          <w:rFonts w:ascii="Times New Roman" w:hAnsi="Times New Roman" w:cs="Times New Roman"/>
           <w:sz w:val="24"/>
           <w:szCs w:val="24"/>
         </w:rPr>
@@ -741,6 +793,24 @@
           <w:szCs w:val="24"/>
         </w:rPr>
         <w:t xml:space="preserve"> </w:t>
+      </w:r>
+      <w:r>
+        <w:rPr>
+          <w:rFonts w:ascii="Times New Roman" w:hAnsi="Times New Roman" w:cs="Times New Roman"/>
+          <w:b/>
+          <w:sz w:val="24"/>
+          <w:szCs w:val="24"/>
+          <w:highlight w:val="yellow"/>
+        </w:rPr>
+        <w:t>RESULTS</w:t>
+      </w:r>
+      <w:r>
+        <w:rPr>
+          <w:rFonts w:ascii="Times New Roman" w:hAnsi="Times New Roman" w:cs="Times New Roman"/>
+          <w:sz w:val="24"/>
+          <w:szCs w:val="24"/>
+        </w:rPr>
+        <w:t xml:space="preserve">: </w:t>
       </w:r>
       <w:r>
         <w:rPr>
@@ -956,7 +1026,7 @@
           <w:sz w:val="24"/>
           <w:szCs w:val="24"/>
         </w:rPr>
-        <w:t xml:space="preserve">calibration, </w:t>
+        <w:t>calibration</w:t>
       </w:r>
       <w:r>
         <w:rPr>
@@ -965,7 +1035,7 @@
           <w:sz w:val="24"/>
           <w:szCs w:val="24"/>
         </w:rPr>
-        <w:t>segmentation,</w:t>
+        <w:t>,</w:t>
       </w:r>
       <w:r>
         <w:rPr>
@@ -1045,7 +1115,23 @@
           <w:sz w:val="24"/>
           <w:szCs w:val="24"/>
         </w:rPr>
-        <w:t>-guided low dose rate brachytherapy is now one of the popular therapy choices</w:t>
+        <w:t xml:space="preserve">-guided low dose rate brachytherapy is now one of the popular </w:t>
+      </w:r>
+      <w:r>
+        <w:rPr>
+          <w:rFonts w:ascii="Times New Roman" w:hAnsi="Times New Roman" w:cs="Times New Roman"/>
+          <w:sz w:val="24"/>
+          <w:szCs w:val="24"/>
+        </w:rPr>
+        <w:t>c</w:t>
+      </w:r>
+      <w:r>
+        <w:rPr>
+          <w:rFonts w:ascii="Times New Roman" w:hAnsi="Times New Roman" w:cs="Times New Roman"/>
+          <w:sz w:val="24"/>
+          <w:szCs w:val="24"/>
+        </w:rPr>
+        <w:t>hoices</w:t>
       </w:r>
       <w:r>
         <w:rPr>
@@ -1134,13 +1220,29 @@
         </w:rPr>
         <w:t xml:space="preserve"> </w:t>
       </w:r>
-      <w:r>
-        <w:rPr>
-          <w:rFonts w:ascii="Times New Roman" w:hAnsi="Times New Roman" w:cs="Times New Roman"/>
-          <w:sz w:val="24"/>
-          <w:szCs w:val="24"/>
-        </w:rPr>
-        <w:t>During the treatment procedure radioactive seeds are inserted into the tumor. T</w:t>
+      <w:commentRangeStart w:id="1"/>
+      <w:r>
+        <w:rPr>
+          <w:rFonts w:ascii="Times New Roman" w:hAnsi="Times New Roman" w:cs="Times New Roman"/>
+          <w:sz w:val="24"/>
+          <w:szCs w:val="24"/>
+        </w:rPr>
+        <w:t>During the treatment procedure radioactive seeds are inserted into the tumor</w:t>
+      </w:r>
+      <w:commentRangeEnd w:id="1"/>
+      <w:r>
+        <w:rPr>
+          <w:rStyle w:val="CommentReference"/>
+        </w:rPr>
+        <w:commentReference w:id="1"/>
+      </w:r>
+      <w:r>
+        <w:rPr>
+          <w:rFonts w:ascii="Times New Roman" w:hAnsi="Times New Roman" w:cs="Times New Roman"/>
+          <w:sz w:val="24"/>
+          <w:szCs w:val="24"/>
+        </w:rPr>
+        <w:t>. T</w:t>
       </w:r>
       <w:r>
         <w:rPr>
@@ -1156,7 +1258,23 @@
           <w:sz w:val="24"/>
           <w:szCs w:val="24"/>
         </w:rPr>
-        <w:t>deliver high radiation dose to the tumor</w:t>
+        <w:t xml:space="preserve">deliver </w:t>
+      </w:r>
+      <w:r>
+        <w:rPr>
+          <w:rFonts w:ascii="Times New Roman" w:hAnsi="Times New Roman" w:cs="Times New Roman"/>
+          <w:sz w:val="24"/>
+          <w:szCs w:val="24"/>
+        </w:rPr>
+        <w:t xml:space="preserve">the prescribed </w:t>
+      </w:r>
+      <w:r>
+        <w:rPr>
+          <w:rFonts w:ascii="Times New Roman" w:hAnsi="Times New Roman" w:cs="Times New Roman"/>
+          <w:sz w:val="24"/>
+          <w:szCs w:val="24"/>
+        </w:rPr>
+        <w:t>radiation dose to the tumor</w:t>
       </w:r>
       <w:r>
         <w:rPr>
@@ -1220,23 +1338,47 @@
           <w:sz w:val="24"/>
           <w:szCs w:val="24"/>
         </w:rPr>
-        <w:t xml:space="preserve"> the ultrasound </w:t>
-      </w:r>
-      <w:r>
-        <w:rPr>
-          <w:rFonts w:ascii="Times New Roman" w:hAnsi="Times New Roman" w:cs="Times New Roman"/>
-          <w:sz w:val="24"/>
-          <w:szCs w:val="24"/>
-        </w:rPr>
-        <w:t>system ha</w:t>
-      </w:r>
-      <w:r>
-        <w:rPr>
-          <w:rFonts w:ascii="Times New Roman" w:hAnsi="Times New Roman" w:cs="Times New Roman"/>
-          <w:sz w:val="24"/>
-          <w:szCs w:val="24"/>
-        </w:rPr>
-        <w:t>s</w:t>
+        <w:t xml:space="preserve">, </w:t>
+      </w:r>
+      <w:r>
+        <w:rPr>
+          <w:rFonts w:ascii="Times New Roman" w:hAnsi="Times New Roman" w:cs="Times New Roman"/>
+          <w:sz w:val="24"/>
+          <w:szCs w:val="24"/>
+        </w:rPr>
+        <w:t xml:space="preserve">the ultrasound </w:t>
+      </w:r>
+      <w:r>
+        <w:rPr>
+          <w:rFonts w:ascii="Times New Roman" w:hAnsi="Times New Roman" w:cs="Times New Roman"/>
+          <w:sz w:val="24"/>
+          <w:szCs w:val="24"/>
+        </w:rPr>
+        <w:t xml:space="preserve">system </w:t>
+      </w:r>
+      <w:r>
+        <w:rPr>
+          <w:rFonts w:ascii="Times New Roman" w:hAnsi="Times New Roman" w:cs="Times New Roman"/>
+          <w:sz w:val="24"/>
+          <w:szCs w:val="24"/>
+        </w:rPr>
+        <w:t xml:space="preserve">must </w:t>
+      </w:r>
+      <w:r>
+        <w:rPr>
+          <w:rFonts w:ascii="Times New Roman" w:hAnsi="Times New Roman" w:cs="Times New Roman"/>
+          <w:sz w:val="24"/>
+          <w:szCs w:val="24"/>
+        </w:rPr>
+        <w:t>provide accurate and reliable information about the prostate and seed positions</w:t>
+      </w:r>
+      <w:r>
+        <w:rPr>
+          <w:rFonts w:ascii="Times New Roman" w:hAnsi="Times New Roman" w:cs="Times New Roman"/>
+          <w:sz w:val="24"/>
+          <w:szCs w:val="24"/>
+        </w:rPr>
+        <w:t>.</w:t>
       </w:r>
       <w:r>
         <w:rPr>
@@ -1252,7 +1394,141 @@
           <w:sz w:val="24"/>
           <w:szCs w:val="24"/>
         </w:rPr>
-        <w:t>to provide accurate and reliable information about the prostate and seed positions</w:t>
+        <w:t xml:space="preserve">This requires accurate calibration and </w:t>
+      </w:r>
+      <w:r>
+        <w:rPr>
+          <w:rFonts w:ascii="Times New Roman" w:hAnsi="Times New Roman" w:cs="Times New Roman"/>
+          <w:sz w:val="24"/>
+          <w:szCs w:val="24"/>
+        </w:rPr>
+        <w:t>i</w:t>
+      </w:r>
+      <w:r>
+        <w:rPr>
+          <w:rFonts w:ascii="Times New Roman" w:hAnsi="Times New Roman" w:cs="Times New Roman"/>
+          <w:sz w:val="24"/>
+          <w:szCs w:val="24"/>
+        </w:rPr>
+        <w:t>mage quality assurance</w:t>
+      </w:r>
+      <w:r>
+        <w:rPr>
+          <w:rFonts w:ascii="Times New Roman" w:hAnsi="Times New Roman" w:cs="Times New Roman"/>
+          <w:sz w:val="24"/>
+          <w:szCs w:val="24"/>
+        </w:rPr>
+        <w:t xml:space="preserve"> </w:t>
+      </w:r>
+      <w:r>
+        <w:rPr>
+          <w:rFonts w:ascii="Times New Roman" w:hAnsi="Times New Roman" w:cs="Times New Roman"/>
+          <w:sz w:val="24"/>
+          <w:szCs w:val="24"/>
+        </w:rPr>
+        <w:t>procedures</w:t>
+      </w:r>
+      <w:r>
+        <w:rPr>
+          <w:rFonts w:ascii="Times New Roman" w:hAnsi="Times New Roman" w:cs="Times New Roman"/>
+          <w:sz w:val="24"/>
+          <w:szCs w:val="24"/>
+        </w:rPr>
+        <w:t>. In current clinical practice</w:t>
+      </w:r>
+      <w:r>
+        <w:rPr>
+          <w:rStyle w:val="CommentReference"/>
+        </w:rPr>
+        <w:t xml:space="preserve">, </w:t>
+      </w:r>
+      <w:r>
+        <w:rPr>
+          <w:rFonts w:ascii="Times New Roman" w:hAnsi="Times New Roman" w:cs="Times New Roman"/>
+          <w:sz w:val="24"/>
+          <w:szCs w:val="24"/>
+        </w:rPr>
+        <w:t>these procedures</w:t>
+      </w:r>
+      <w:r>
+        <w:rPr>
+          <w:rFonts w:ascii="Times New Roman" w:hAnsi="Times New Roman" w:cs="Times New Roman"/>
+          <w:sz w:val="24"/>
+          <w:szCs w:val="24"/>
+        </w:rPr>
+        <w:t xml:space="preserve"> </w:t>
+      </w:r>
+      <w:r>
+        <w:rPr>
+          <w:rFonts w:ascii="Times New Roman" w:hAnsi="Times New Roman" w:cs="Times New Roman"/>
+          <w:sz w:val="24"/>
+          <w:szCs w:val="24"/>
+        </w:rPr>
+        <w:t>are manual</w:t>
+      </w:r>
+      <w:r>
+        <w:rPr>
+          <w:rFonts w:ascii="Times New Roman" w:hAnsi="Times New Roman" w:cs="Times New Roman"/>
+          <w:sz w:val="24"/>
+          <w:szCs w:val="24"/>
+        </w:rPr>
+        <w:t>,</w:t>
+      </w:r>
+      <w:r>
+        <w:rPr>
+          <w:rFonts w:ascii="Times New Roman" w:hAnsi="Times New Roman" w:cs="Times New Roman"/>
+          <w:sz w:val="24"/>
+          <w:szCs w:val="24"/>
+        </w:rPr>
+        <w:t xml:space="preserve"> lengthy</w:t>
+      </w:r>
+      <w:r>
+        <w:rPr>
+          <w:rFonts w:ascii="Times New Roman" w:hAnsi="Times New Roman" w:cs="Times New Roman"/>
+          <w:sz w:val="24"/>
+          <w:szCs w:val="24"/>
+        </w:rPr>
+        <w:t>, require an operator with special skills and experience, and the results may be operator-dependent</w:t>
+      </w:r>
+      <w:r>
+        <w:rPr>
+          <w:rFonts w:ascii="Times New Roman" w:hAnsi="Times New Roman" w:cs="Times New Roman"/>
+          <w:sz w:val="24"/>
+          <w:szCs w:val="24"/>
+        </w:rPr>
+        <w:t>. Th</w:t>
+      </w:r>
+      <w:r>
+        <w:rPr>
+          <w:rFonts w:ascii="Times New Roman" w:hAnsi="Times New Roman" w:cs="Times New Roman"/>
+          <w:sz w:val="24"/>
+          <w:szCs w:val="24"/>
+        </w:rPr>
+        <w:t>ese limitations could be resolved by automating the</w:t>
+      </w:r>
+      <w:r>
+        <w:rPr>
+          <w:rFonts w:ascii="Times New Roman" w:hAnsi="Times New Roman" w:cs="Times New Roman"/>
+          <w:sz w:val="24"/>
+          <w:szCs w:val="24"/>
+        </w:rPr>
+        <w:t>se</w:t>
+      </w:r>
+      <w:r>
+        <w:rPr>
+          <w:rFonts w:ascii="Times New Roman" w:hAnsi="Times New Roman" w:cs="Times New Roman"/>
+          <w:sz w:val="24"/>
+          <w:szCs w:val="24"/>
+        </w:rPr>
+        <w:t xml:space="preserve"> </w:t>
+      </w:r>
+      <w:r>
+        <w:rPr>
+          <w:rFonts w:ascii="Times New Roman" w:hAnsi="Times New Roman" w:cs="Times New Roman"/>
+          <w:sz w:val="24"/>
+          <w:szCs w:val="24"/>
+        </w:rPr>
+        <w:t>procedures</w:t>
       </w:r>
       <w:r>
         <w:rPr>
@@ -1276,142 +1552,6 @@
           <w:sz w:val="24"/>
           <w:szCs w:val="24"/>
         </w:rPr>
-        <w:t xml:space="preserve">This requires accurate calibration and </w:t>
-      </w:r>
-      <w:r>
-        <w:rPr>
-          <w:rFonts w:ascii="Times New Roman" w:hAnsi="Times New Roman" w:cs="Times New Roman"/>
-          <w:sz w:val="24"/>
-          <w:szCs w:val="24"/>
-        </w:rPr>
-        <w:t>i</w:t>
-      </w:r>
-      <w:r>
-        <w:rPr>
-          <w:rFonts w:ascii="Times New Roman" w:hAnsi="Times New Roman" w:cs="Times New Roman"/>
-          <w:sz w:val="24"/>
-          <w:szCs w:val="24"/>
-        </w:rPr>
-        <w:t>mage quality assurance</w:t>
-      </w:r>
-      <w:r>
-        <w:rPr>
-          <w:rFonts w:ascii="Times New Roman" w:hAnsi="Times New Roman" w:cs="Times New Roman"/>
-          <w:sz w:val="24"/>
-          <w:szCs w:val="24"/>
-        </w:rPr>
-        <w:t xml:space="preserve"> </w:t>
-      </w:r>
-      <w:r>
-        <w:rPr>
-          <w:rFonts w:ascii="Times New Roman" w:hAnsi="Times New Roman" w:cs="Times New Roman"/>
-          <w:sz w:val="24"/>
-          <w:szCs w:val="24"/>
-        </w:rPr>
-        <w:t>procedures</w:t>
-      </w:r>
-      <w:r>
-        <w:rPr>
-          <w:rFonts w:ascii="Times New Roman" w:hAnsi="Times New Roman" w:cs="Times New Roman"/>
-          <w:sz w:val="24"/>
-          <w:szCs w:val="24"/>
-        </w:rPr>
-        <w:t>. In current clinical practice these procedures</w:t>
-      </w:r>
-      <w:r>
-        <w:rPr>
-          <w:rFonts w:ascii="Times New Roman" w:hAnsi="Times New Roman" w:cs="Times New Roman"/>
-          <w:sz w:val="24"/>
-          <w:szCs w:val="24"/>
-        </w:rPr>
-        <w:t xml:space="preserve"> </w:t>
-      </w:r>
-      <w:r>
-        <w:rPr>
-          <w:rFonts w:ascii="Times New Roman" w:hAnsi="Times New Roman" w:cs="Times New Roman"/>
-          <w:sz w:val="24"/>
-          <w:szCs w:val="24"/>
-        </w:rPr>
-        <w:t>are manual and therefore lengthy</w:t>
-      </w:r>
-      <w:r>
-        <w:rPr>
-          <w:rFonts w:ascii="Times New Roman" w:hAnsi="Times New Roman" w:cs="Times New Roman"/>
-          <w:sz w:val="24"/>
-          <w:szCs w:val="24"/>
-        </w:rPr>
-        <w:t>, require an operator with special skills and experience, and the results may be operator-dependent</w:t>
-      </w:r>
-      <w:r>
-        <w:rPr>
-          <w:rFonts w:ascii="Times New Roman" w:hAnsi="Times New Roman" w:cs="Times New Roman"/>
-          <w:sz w:val="24"/>
-          <w:szCs w:val="24"/>
-        </w:rPr>
-        <w:t xml:space="preserve">. </w:t>
-      </w:r>
-      <w:r>
-        <w:rPr>
-          <w:rFonts w:ascii="Times New Roman" w:hAnsi="Times New Roman" w:cs="Times New Roman"/>
-          <w:sz w:val="24"/>
-          <w:szCs w:val="24"/>
-        </w:rPr>
-        <w:t>All t</w:t>
-      </w:r>
-      <w:r>
-        <w:rPr>
-          <w:rFonts w:ascii="Times New Roman" w:hAnsi="Times New Roman" w:cs="Times New Roman"/>
-          <w:sz w:val="24"/>
-          <w:szCs w:val="24"/>
-        </w:rPr>
-        <w:t>hese limitations could be resolved by automating the</w:t>
-      </w:r>
-      <w:r>
-        <w:rPr>
-          <w:rFonts w:ascii="Times New Roman" w:hAnsi="Times New Roman" w:cs="Times New Roman"/>
-          <w:sz w:val="24"/>
-          <w:szCs w:val="24"/>
-        </w:rPr>
-        <w:t>se</w:t>
-      </w:r>
-      <w:r>
-        <w:rPr>
-          <w:rFonts w:ascii="Times New Roman" w:hAnsi="Times New Roman" w:cs="Times New Roman"/>
-          <w:sz w:val="24"/>
-          <w:szCs w:val="24"/>
-        </w:rPr>
-        <w:t xml:space="preserve"> </w:t>
-      </w:r>
-      <w:r>
-        <w:rPr>
-          <w:rFonts w:ascii="Times New Roman" w:hAnsi="Times New Roman" w:cs="Times New Roman"/>
-          <w:sz w:val="24"/>
-          <w:szCs w:val="24"/>
-        </w:rPr>
-        <w:t>procedures</w:t>
-      </w:r>
-      <w:r>
-        <w:rPr>
-          <w:rFonts w:ascii="Times New Roman" w:hAnsi="Times New Roman" w:cs="Times New Roman"/>
-          <w:sz w:val="24"/>
-          <w:szCs w:val="24"/>
-        </w:rPr>
-        <w:t>.</w:t>
-      </w:r>
-      <w:r>
-        <w:rPr>
-          <w:rFonts w:ascii="Times New Roman" w:hAnsi="Times New Roman" w:cs="Times New Roman"/>
-          <w:sz w:val="24"/>
-          <w:szCs w:val="24"/>
-        </w:rPr>
-        <w:t xml:space="preserve"> </w:t>
-      </w:r>
-      <w:r>
-        <w:rPr>
-          <w:rFonts w:ascii="Times New Roman" w:hAnsi="Times New Roman" w:cs="Times New Roman"/>
-          <w:sz w:val="24"/>
-          <w:szCs w:val="24"/>
-        </w:rPr>
         <w:t>Yet</w:t>
       </w:r>
       <w:r>
@@ -1428,7 +1568,15 @@
           <w:sz w:val="24"/>
           <w:szCs w:val="24"/>
         </w:rPr>
-        <w:t>this automation is a challenging task, requiring extensive research and development work</w:t>
+        <w:t>this automation is a challenging task, requiring</w:t>
+      </w:r>
+      <w:r>
+        <w:rPr>
+          <w:rFonts w:ascii="Times New Roman" w:hAnsi="Times New Roman" w:cs="Times New Roman"/>
+          <w:sz w:val="24"/>
+          <w:szCs w:val="24"/>
+        </w:rPr>
+        <w:t xml:space="preserve"> research and extensive development work</w:t>
       </w:r>
       <w:r>
         <w:rPr>
@@ -1505,7 +1653,85 @@
           <w:sz w:val="24"/>
           <w:szCs w:val="24"/>
         </w:rPr>
-        <w:t>image quality assurance system is the measurement phantom. The phantom is an object that can be imaged by the ultrasound device and contains a number of precisely manufactured features</w:t>
+        <w:t xml:space="preserve">image quality assurance system is the measurement phantom. </w:t>
+      </w:r>
+      <w:r>
+        <w:rPr>
+          <w:rFonts w:ascii="Times New Roman" w:hAnsi="Times New Roman" w:cs="Times New Roman"/>
+          <w:sz w:val="24"/>
+          <w:szCs w:val="24"/>
+        </w:rPr>
+        <w:t xml:space="preserve">The CIRS phantom model 45 is one of the most popular to date </w:t>
+      </w:r>
+      <w:sdt>
+        <w:sdtPr>
+          <w:rPr>
+            <w:rFonts w:ascii="Times New Roman" w:hAnsi="Times New Roman" w:cs="Times New Roman"/>
+            <w:sz w:val="24"/>
+            <w:szCs w:val="24"/>
+          </w:rPr>
+          <w:id w:val="-260527625"/>
+          <w:citation/>
+        </w:sdtPr>
+        <w:sdtContent>
+          <w:r>
+            <w:rPr>
+              <w:rFonts w:ascii="Times New Roman" w:hAnsi="Times New Roman" w:cs="Times New Roman"/>
+              <w:sz w:val="24"/>
+              <w:szCs w:val="24"/>
+            </w:rPr>
+            <w:fldChar w:fldCharType="begin"/>
+          </w:r>
+          <w:r>
+            <w:rPr>
+              <w:rFonts w:ascii="Times New Roman" w:hAnsi="Times New Roman" w:cs="Times New Roman"/>
+              <w:sz w:val="24"/>
+              <w:szCs w:val="24"/>
+            </w:rPr>
+            <w:instrText xml:space="preserve"> CITATION Pfe08 \l 1033 </w:instrText>
+          </w:r>
+          <w:r>
+            <w:rPr>
+              <w:rFonts w:ascii="Times New Roman" w:hAnsi="Times New Roman" w:cs="Times New Roman"/>
+              <w:sz w:val="24"/>
+              <w:szCs w:val="24"/>
+            </w:rPr>
+            <w:fldChar w:fldCharType="separate"/>
+          </w:r>
+          <w:r>
+            <w:rPr>
+              <w:rFonts w:ascii="Times New Roman" w:hAnsi="Times New Roman" w:cs="Times New Roman"/>
+              <w:noProof/>
+              <w:sz w:val="24"/>
+              <w:szCs w:val="24"/>
+            </w:rPr>
+            <w:t>(Pfeiffer, 2008)</w:t>
+          </w:r>
+          <w:r>
+            <w:rPr>
+              <w:rFonts w:ascii="Times New Roman" w:hAnsi="Times New Roman" w:cs="Times New Roman"/>
+              <w:sz w:val="24"/>
+              <w:szCs w:val="24"/>
+            </w:rPr>
+            <w:fldChar w:fldCharType="end"/>
+          </w:r>
+        </w:sdtContent>
+      </w:sdt>
+      <w:r>
+        <w:rPr>
+          <w:rFonts w:ascii="Times New Roman" w:hAnsi="Times New Roman" w:cs="Times New Roman"/>
+          <w:sz w:val="24"/>
+          <w:szCs w:val="24"/>
+        </w:rPr>
+        <w:t xml:space="preserve">. </w:t>
+      </w:r>
+      <w:r>
+        <w:rPr>
+          <w:rFonts w:ascii="Times New Roman" w:hAnsi="Times New Roman" w:cs="Times New Roman"/>
+          <w:sz w:val="24"/>
+          <w:szCs w:val="24"/>
+        </w:rPr>
+        <w:t>The phantom is an object that can be imaged by the ultrasound device and contains a number of precisely manufactured features</w:t>
       </w:r>
       <w:r>
         <w:rPr>
@@ -1561,7 +1787,7 @@
           <w:sz w:val="24"/>
           <w:szCs w:val="24"/>
         </w:rPr>
-        <w:t xml:space="preserve">one single </w:t>
+        <w:t xml:space="preserve">single </w:t>
       </w:r>
       <w:r>
         <w:rPr>
@@ -1649,15 +1875,23 @@
           <w:sz w:val="24"/>
           <w:szCs w:val="24"/>
         </w:rPr>
-        <w:t xml:space="preserve"> However, </w:t>
-      </w:r>
-      <w:r>
-        <w:rPr>
-          <w:rFonts w:ascii="Times New Roman" w:hAnsi="Times New Roman" w:cs="Times New Roman"/>
-          <w:sz w:val="24"/>
-          <w:szCs w:val="24"/>
-        </w:rPr>
-        <w:t xml:space="preserve">typically </w:t>
+        <w:t xml:space="preserve"> </w:t>
+      </w:r>
+      <w:r>
+        <w:rPr>
+          <w:rFonts w:ascii="Times New Roman" w:hAnsi="Times New Roman" w:cs="Times New Roman"/>
+          <w:sz w:val="24"/>
+          <w:szCs w:val="24"/>
+        </w:rPr>
+        <w:t>T</w:t>
+      </w:r>
+      <w:r>
+        <w:rPr>
+          <w:rFonts w:ascii="Times New Roman" w:hAnsi="Times New Roman" w:cs="Times New Roman"/>
+          <w:sz w:val="24"/>
+          <w:szCs w:val="24"/>
+        </w:rPr>
+        <w:t xml:space="preserve">ypically </w:t>
       </w:r>
       <w:r>
         <w:rPr>
@@ -1673,7 +1907,23 @@
           <w:sz w:val="24"/>
           <w:szCs w:val="24"/>
         </w:rPr>
-        <w:t>software algorithm version has to be developed and tuned for each</w:t>
+        <w:t xml:space="preserve">software algorithm </w:t>
+      </w:r>
+      <w:r>
+        <w:rPr>
+          <w:rFonts w:ascii="Times New Roman" w:hAnsi="Times New Roman" w:cs="Times New Roman"/>
+          <w:sz w:val="24"/>
+          <w:szCs w:val="24"/>
+        </w:rPr>
+        <w:t>needs to</w:t>
+      </w:r>
+      <w:r>
+        <w:rPr>
+          <w:rFonts w:ascii="Times New Roman" w:hAnsi="Times New Roman" w:cs="Times New Roman"/>
+          <w:sz w:val="24"/>
+          <w:szCs w:val="24"/>
+        </w:rPr>
+        <w:t xml:space="preserve"> be developed and tuned for each</w:t>
       </w:r>
       <w:r>
         <w:rPr>
@@ -1789,70 +2039,6 @@
           <w:szCs w:val="24"/>
         </w:rPr>
         <w:t>methods</w:t>
-      </w:r>
-      <w:r>
-        <w:rPr>
-          <w:rFonts w:ascii="Times New Roman" w:hAnsi="Times New Roman" w:cs="Times New Roman"/>
-          <w:sz w:val="24"/>
-          <w:szCs w:val="24"/>
-        </w:rPr>
-        <w:t xml:space="preserve">. </w:t>
-      </w:r>
-      <w:r>
-        <w:rPr>
-          <w:rFonts w:ascii="Times New Roman" w:hAnsi="Times New Roman" w:cs="Times New Roman"/>
-          <w:sz w:val="24"/>
-          <w:szCs w:val="24"/>
-        </w:rPr>
-        <w:t xml:space="preserve">Therefore, we focused on algorithms that </w:t>
-      </w:r>
-      <w:r>
-        <w:rPr>
-          <w:rFonts w:ascii="Times New Roman" w:hAnsi="Times New Roman" w:cs="Times New Roman"/>
-          <w:sz w:val="24"/>
-          <w:szCs w:val="24"/>
-        </w:rPr>
-        <w:t>supports the general solution of this problem</w:t>
-      </w:r>
-      <w:r>
-        <w:rPr>
-          <w:rFonts w:ascii="Times New Roman" w:hAnsi="Times New Roman" w:cs="Times New Roman"/>
-          <w:sz w:val="24"/>
-          <w:szCs w:val="24"/>
-        </w:rPr>
-        <w:t xml:space="preserve"> </w:t>
-      </w:r>
-      <w:r>
-        <w:rPr>
-          <w:rFonts w:ascii="Times New Roman" w:hAnsi="Times New Roman" w:cs="Times New Roman"/>
-          <w:sz w:val="24"/>
-          <w:szCs w:val="24"/>
-        </w:rPr>
-        <w:t xml:space="preserve">enables </w:t>
-      </w:r>
-      <w:r>
-        <w:rPr>
-          <w:rFonts w:ascii="Times New Roman" w:hAnsi="Times New Roman" w:cs="Times New Roman"/>
-          <w:sz w:val="24"/>
-          <w:szCs w:val="24"/>
-        </w:rPr>
-        <w:t>detect</w:t>
-      </w:r>
-      <w:r>
-        <w:rPr>
-          <w:rFonts w:ascii="Times New Roman" w:hAnsi="Times New Roman" w:cs="Times New Roman"/>
-          <w:sz w:val="24"/>
-          <w:szCs w:val="24"/>
-        </w:rPr>
-        <w:t>ion of</w:t>
-      </w:r>
-      <w:r>
-        <w:rPr>
-          <w:rFonts w:ascii="Times New Roman" w:hAnsi="Times New Roman" w:cs="Times New Roman"/>
-          <w:sz w:val="24"/>
-          <w:szCs w:val="24"/>
-        </w:rPr>
-        <w:t xml:space="preserve"> coplanar lines that be contained in multiple planes for any number of lines per plane</w:t>
       </w:r>
       <w:r>
         <w:rPr>
@@ -1886,6 +2072,17 @@
           <w:u w:val="single"/>
         </w:rPr>
         <w:t>Method</w:t>
+      </w:r>
+      <w:r>
+        <w:rPr>
+          <w:rFonts w:ascii="Times New Roman" w:hAnsi="Times New Roman" w:cs="Times New Roman"/>
+          <w:b/>
+          <w:i/>
+          <w:sz w:val="28"/>
+          <w:szCs w:val="24"/>
+          <w:u w:val="single"/>
+        </w:rPr>
+        <w:t>s</w:t>
       </w:r>
     </w:p>
     <w:p>
@@ -2088,7 +2285,57 @@
           <w:sz w:val="24"/>
           <w:szCs w:val="24"/>
         </w:rPr>
-        <w:t xml:space="preserve">We first determine extract a list of points that are potential intersection of fiducial lines using the method described in </w:t>
+        <w:t xml:space="preserve">We focused on developing algorithms that support the general solution of this problem </w:t>
+      </w:r>
+      <w:r>
+        <w:rPr>
+          <w:rFonts w:ascii="Times New Roman" w:hAnsi="Times New Roman" w:cs="Times New Roman"/>
+          <w:sz w:val="24"/>
+          <w:szCs w:val="24"/>
+        </w:rPr>
+        <w:t xml:space="preserve">and </w:t>
+      </w:r>
+      <w:r>
+        <w:rPr>
+          <w:rFonts w:ascii="Times New Roman" w:hAnsi="Times New Roman" w:cs="Times New Roman"/>
+          <w:sz w:val="24"/>
+          <w:szCs w:val="24"/>
+        </w:rPr>
+        <w:t>enable detection of coplanar lines that can be contained in multiple planes for any number of lines per plane.</w:t>
+      </w:r>
+      <w:r>
+        <w:rPr>
+          <w:rFonts w:ascii="Times New Roman" w:hAnsi="Times New Roman" w:cs="Times New Roman"/>
+          <w:sz w:val="24"/>
+          <w:szCs w:val="24"/>
+        </w:rPr>
+        <w:t xml:space="preserve"> </w:t>
+      </w:r>
+      <w:r>
+        <w:rPr>
+          <w:rFonts w:ascii="Times New Roman" w:hAnsi="Times New Roman" w:cs="Times New Roman"/>
+          <w:sz w:val="24"/>
+          <w:szCs w:val="24"/>
+        </w:rPr>
+        <w:t xml:space="preserve">We first extract a list of points that are potential intersection of </w:t>
+      </w:r>
+      <w:proofErr w:type="spellStart"/>
+      <w:r>
+        <w:rPr>
+          <w:rFonts w:ascii="Times New Roman" w:hAnsi="Times New Roman" w:cs="Times New Roman"/>
+          <w:sz w:val="24"/>
+          <w:szCs w:val="24"/>
+        </w:rPr>
+        <w:t>fiducial</w:t>
+      </w:r>
+      <w:proofErr w:type="spellEnd"/>
+      <w:r>
+        <w:rPr>
+          <w:rFonts w:ascii="Times New Roman" w:hAnsi="Times New Roman" w:cs="Times New Roman"/>
+          <w:sz w:val="24"/>
+          <w:szCs w:val="24"/>
+        </w:rPr>
+        <w:t xml:space="preserve"> lines using the method described in </w:t>
       </w:r>
       <w:sdt>
         <w:sdtPr>
@@ -2151,7 +2398,15 @@
           <w:sz w:val="24"/>
           <w:szCs w:val="24"/>
         </w:rPr>
-        <w:t>, Then</w:t>
+        <w:t>.</w:t>
+      </w:r>
+      <w:r>
+        <w:rPr>
+          <w:rFonts w:ascii="Times New Roman" w:hAnsi="Times New Roman" w:cs="Times New Roman"/>
+          <w:sz w:val="24"/>
+          <w:szCs w:val="24"/>
+        </w:rPr>
+        <w:t xml:space="preserve"> Then</w:t>
       </w:r>
       <w:r>
         <w:rPr>
@@ -2247,7 +2502,31 @@
           <w:sz w:val="24"/>
           <w:szCs w:val="24"/>
         </w:rPr>
-        <w:t xml:space="preserve"> Finally, various calibration and quality assurance parameters are determined using this correspondence of fiducial line positions in the phantom and in the image space.</w:t>
+        <w:t xml:space="preserve"> Finally, </w:t>
+      </w:r>
+      <w:commentRangeStart w:id="2"/>
+      <w:r>
+        <w:rPr>
+          <w:rFonts w:ascii="Times New Roman" w:hAnsi="Times New Roman" w:cs="Times New Roman"/>
+          <w:sz w:val="24"/>
+          <w:szCs w:val="24"/>
+        </w:rPr>
+        <w:t>various calibration and quality assurance parameters</w:t>
+      </w:r>
+      <w:commentRangeEnd w:id="2"/>
+      <w:r>
+        <w:rPr>
+          <w:rStyle w:val="CommentReference"/>
+        </w:rPr>
+        <w:commentReference w:id="2"/>
+      </w:r>
+      <w:r>
+        <w:rPr>
+          <w:rFonts w:ascii="Times New Roman" w:hAnsi="Times New Roman" w:cs="Times New Roman"/>
+          <w:sz w:val="24"/>
+          <w:szCs w:val="24"/>
+        </w:rPr>
+        <w:t xml:space="preserve"> are determined using this correspondence of fiducial line positions in the phantom and in the image space.</w:t>
       </w:r>
     </w:p>
     <w:p>
@@ -2379,7 +2658,7 @@
                     </pic:cNvPicPr>
                   </pic:nvPicPr>
                   <pic:blipFill>
-                    <a:blip r:embed="rId9">
+                    <a:blip r:embed="rId10">
                       <a:extLst>
                         <a:ext uri="{28A0092B-C50C-407E-A947-70E740481C1C}">
                           <a14:useLocalDpi xmlns:a14="http://schemas.microsoft.com/office/drawing/2010/main" val="0"/>
@@ -2435,6 +2714,7 @@
           <w:szCs w:val="24"/>
         </w:rPr>
       </w:pPr>
+      <w:commentRangeStart w:id="3"/>
       <w:r>
         <w:rPr>
           <w:rFonts w:ascii="Times New Roman" w:hAnsi="Times New Roman" w:cs="Times New Roman"/>
@@ -2461,6 +2741,13 @@
           <w:szCs w:val="24"/>
         </w:rPr>
         <w:t>for fiducial pattern recognition and automatic computation of tolerance parameters</w:t>
+      </w:r>
+      <w:commentRangeEnd w:id="3"/>
+      <w:r>
+        <w:rPr>
+          <w:rStyle w:val="CommentReference"/>
+        </w:rPr>
+        <w:commentReference w:id="3"/>
       </w:r>
     </w:p>
     <w:p>
@@ -2480,7 +2767,23 @@
           <w:sz w:val="24"/>
           <w:szCs w:val="24"/>
         </w:rPr>
-        <w:t xml:space="preserve">Assuming each fiducial pattern consisting of coplanar lines (as it is the case in many phantoms, such as </w:t>
+        <w:t xml:space="preserve">Assuming each fiducial pattern consisting of coplanar lines (as it is the case in </w:t>
+      </w:r>
+      <w:r>
+        <w:rPr>
+          <w:rFonts w:ascii="Times New Roman" w:hAnsi="Times New Roman" w:cs="Times New Roman"/>
+          <w:sz w:val="24"/>
+          <w:szCs w:val="24"/>
+        </w:rPr>
+        <w:t>most</w:t>
+      </w:r>
+      <w:r>
+        <w:rPr>
+          <w:rFonts w:ascii="Times New Roman" w:hAnsi="Times New Roman" w:cs="Times New Roman"/>
+          <w:sz w:val="24"/>
+          <w:szCs w:val="24"/>
+        </w:rPr>
+        <w:t xml:space="preserve"> phantoms, such as </w:t>
       </w:r>
       <w:sdt>
         <w:sdtPr>
@@ -2492,6 +2795,7 @@
           <w:id w:val="-1423715661"/>
           <w:citation/>
         </w:sdtPr>
+        <w:sdtEndPr/>
         <w:sdtContent>
           <w:r>
             <w:rPr>
@@ -2554,6 +2858,7 @@
           <w:id w:val="-1330064517"/>
           <w:citation/>
         </w:sdtPr>
+        <w:sdtEndPr/>
         <w:sdtContent>
           <w:r>
             <w:rPr>
@@ -2604,7 +2909,23 @@
           <w:sz w:val="24"/>
           <w:szCs w:val="24"/>
         </w:rPr>
-        <w:t xml:space="preserve">), one pattern always appear in the ultrasound image as </w:t>
+        <w:t>), one pattern always appear</w:t>
+      </w:r>
+      <w:r>
+        <w:rPr>
+          <w:rFonts w:ascii="Times New Roman" w:hAnsi="Times New Roman" w:cs="Times New Roman"/>
+          <w:sz w:val="24"/>
+          <w:szCs w:val="24"/>
+        </w:rPr>
+        <w:t>s</w:t>
+      </w:r>
+      <w:r>
+        <w:rPr>
+          <w:rFonts w:ascii="Times New Roman" w:hAnsi="Times New Roman" w:cs="Times New Roman"/>
+          <w:sz w:val="24"/>
+          <w:szCs w:val="24"/>
+        </w:rPr>
+        <w:t xml:space="preserve"> in the ultrasound image as </w:t>
       </w:r>
       <w:r>
         <w:rPr>
@@ -2688,7 +3009,23 @@
           <w:sz w:val="24"/>
           <w:szCs w:val="24"/>
         </w:rPr>
-        <w:t>-point lines are computed and sorted by their intensity so that we have a list of lines each</w:t>
+        <w:t>-point lines are computed and sorted by their i</w:t>
+      </w:r>
+      <w:r>
+        <w:rPr>
+          <w:rFonts w:ascii="Times New Roman" w:hAnsi="Times New Roman" w:cs="Times New Roman"/>
+          <w:sz w:val="24"/>
+          <w:szCs w:val="24"/>
+        </w:rPr>
+        <w:t>ntensities</w:t>
+      </w:r>
+      <w:r>
+        <w:rPr>
+          <w:rFonts w:ascii="Times New Roman" w:hAnsi="Times New Roman" w:cs="Times New Roman"/>
+          <w:sz w:val="24"/>
+          <w:szCs w:val="24"/>
+        </w:rPr>
+        <w:t xml:space="preserve"> so that we have a list of lines each</w:t>
       </w:r>
       <w:r>
         <w:rPr>
@@ -2729,15 +3066,15 @@
           <w:sz w:val="24"/>
           <w:szCs w:val="24"/>
         </w:rPr>
-        <w:t xml:space="preserve"> Then, a </w:t>
-      </w:r>
-      <w:r>
-        <w:rPr>
-          <w:rFonts w:ascii="Times New Roman" w:hAnsi="Times New Roman" w:cs="Times New Roman"/>
-          <w:sz w:val="24"/>
-          <w:szCs w:val="24"/>
-        </w:rPr>
-        <w:t>backtracking algorithm</w:t>
+        <w:t xml:space="preserve"> Then, </w:t>
+      </w:r>
+      <w:r>
+        <w:rPr>
+          <w:rFonts w:ascii="Times New Roman" w:hAnsi="Times New Roman" w:cs="Times New Roman"/>
+          <w:sz w:val="24"/>
+          <w:szCs w:val="24"/>
+        </w:rPr>
+        <w:t>we perform</w:t>
       </w:r>
       <w:r>
         <w:rPr>
@@ -2753,15 +3090,15 @@
           <w:sz w:val="24"/>
           <w:szCs w:val="24"/>
         </w:rPr>
-        <w:t>is</w:t>
-      </w:r>
-      <w:r>
-        <w:rPr>
-          <w:rFonts w:ascii="Times New Roman" w:hAnsi="Times New Roman" w:cs="Times New Roman"/>
-          <w:sz w:val="24"/>
-          <w:szCs w:val="24"/>
-        </w:rPr>
-        <w:t xml:space="preserve"> performed on the </w:t>
+        <w:t xml:space="preserve">a backtracking algorithm </w:t>
+      </w:r>
+      <w:r>
+        <w:rPr>
+          <w:rFonts w:ascii="Times New Roman" w:hAnsi="Times New Roman" w:cs="Times New Roman"/>
+          <w:sz w:val="24"/>
+          <w:szCs w:val="24"/>
+        </w:rPr>
+        <w:t xml:space="preserve">on the </w:t>
       </w:r>
       <w:r>
         <w:rPr>
@@ -2778,7 +3115,23 @@
           <w:sz w:val="24"/>
           <w:szCs w:val="24"/>
         </w:rPr>
-        <w:t xml:space="preserve">-point lines found previously to match the actual lines made from the fiducial points from the phantom </w:t>
+        <w:t xml:space="preserve">-point lines </w:t>
+      </w:r>
+      <w:r>
+        <w:rPr>
+          <w:rFonts w:ascii="Times New Roman" w:hAnsi="Times New Roman" w:cs="Times New Roman"/>
+          <w:sz w:val="24"/>
+          <w:szCs w:val="24"/>
+        </w:rPr>
+        <w:t xml:space="preserve">we </w:t>
+      </w:r>
+      <w:r>
+        <w:rPr>
+          <w:rFonts w:ascii="Times New Roman" w:hAnsi="Times New Roman" w:cs="Times New Roman"/>
+          <w:sz w:val="24"/>
+          <w:szCs w:val="24"/>
+        </w:rPr>
+        <w:t xml:space="preserve">found previously to match the actual lines made from the fiducial points from the phantom </w:t>
       </w:r>
       <w:r>
         <w:rPr>
@@ -2850,7 +3203,7 @@
           <w:sz w:val="24"/>
           <w:szCs w:val="24"/>
         </w:rPr>
-        <w:t>preponderant</w:t>
+        <w:t>prevailing</w:t>
       </w:r>
       <w:r>
         <w:rPr>
@@ -2882,7 +3235,97 @@
           <w:sz w:val="24"/>
           <w:szCs w:val="24"/>
         </w:rPr>
-        <w:t xml:space="preserve">we can determine from image orientation and a transform matrix the correspondence between the fiducial points we found the actual one and therefore register them to the labels provided in the phantom </w:t>
+        <w:t xml:space="preserve">we can determine from </w:t>
+      </w:r>
+      <w:r>
+        <w:rPr>
+          <w:rFonts w:ascii="Times New Roman" w:hAnsi="Times New Roman" w:cs="Times New Roman"/>
+          <w:sz w:val="24"/>
+          <w:szCs w:val="24"/>
+        </w:rPr>
+        <w:t xml:space="preserve">the </w:t>
+      </w:r>
+      <w:r>
+        <w:rPr>
+          <w:rFonts w:ascii="Times New Roman" w:hAnsi="Times New Roman" w:cs="Times New Roman"/>
+          <w:sz w:val="24"/>
+          <w:szCs w:val="24"/>
+        </w:rPr>
+        <w:t xml:space="preserve">image orientation and a transform matrix the correspondence between the </w:t>
+      </w:r>
+      <w:r>
+        <w:rPr>
+          <w:rFonts w:ascii="Times New Roman" w:hAnsi="Times New Roman" w:cs="Times New Roman"/>
+          <w:sz w:val="24"/>
+          <w:szCs w:val="24"/>
+        </w:rPr>
+        <w:t xml:space="preserve">detected </w:t>
+      </w:r>
+      <w:proofErr w:type="spellStart"/>
+      <w:r>
+        <w:rPr>
+          <w:rFonts w:ascii="Times New Roman" w:hAnsi="Times New Roman" w:cs="Times New Roman"/>
+          <w:sz w:val="24"/>
+          <w:szCs w:val="24"/>
+        </w:rPr>
+        <w:t>fiducial</w:t>
+      </w:r>
+      <w:proofErr w:type="spellEnd"/>
+      <w:r>
+        <w:rPr>
+          <w:rFonts w:ascii="Times New Roman" w:hAnsi="Times New Roman" w:cs="Times New Roman"/>
+          <w:sz w:val="24"/>
+          <w:szCs w:val="24"/>
+        </w:rPr>
+        <w:t xml:space="preserve"> points</w:t>
+      </w:r>
+      <w:r>
+        <w:rPr>
+          <w:rFonts w:ascii="Times New Roman" w:hAnsi="Times New Roman" w:cs="Times New Roman"/>
+          <w:sz w:val="24"/>
+          <w:szCs w:val="24"/>
+        </w:rPr>
+        <w:t xml:space="preserve"> and</w:t>
+      </w:r>
+      <w:r>
+        <w:rPr>
+          <w:rFonts w:ascii="Times New Roman" w:hAnsi="Times New Roman" w:cs="Times New Roman"/>
+          <w:sz w:val="24"/>
+          <w:szCs w:val="24"/>
+        </w:rPr>
+        <w:t xml:space="preserve"> the one</w:t>
+      </w:r>
+      <w:r>
+        <w:rPr>
+          <w:rFonts w:ascii="Times New Roman" w:hAnsi="Times New Roman" w:cs="Times New Roman"/>
+          <w:sz w:val="24"/>
+          <w:szCs w:val="24"/>
+        </w:rPr>
+        <w:t>s defined in the phantom definition file</w:t>
+      </w:r>
+      <w:r>
+        <w:rPr>
+          <w:rFonts w:ascii="Times New Roman" w:hAnsi="Times New Roman" w:cs="Times New Roman"/>
+          <w:sz w:val="24"/>
+          <w:szCs w:val="24"/>
+        </w:rPr>
+        <w:t xml:space="preserve"> and </w:t>
+      </w:r>
+      <w:r>
+        <w:rPr>
+          <w:rFonts w:ascii="Times New Roman" w:hAnsi="Times New Roman" w:cs="Times New Roman"/>
+          <w:sz w:val="24"/>
+          <w:szCs w:val="24"/>
+        </w:rPr>
+        <w:t>thus</w:t>
+      </w:r>
+      <w:r>
+        <w:rPr>
+          <w:rFonts w:ascii="Times New Roman" w:hAnsi="Times New Roman" w:cs="Times New Roman"/>
+          <w:sz w:val="24"/>
+          <w:szCs w:val="24"/>
+        </w:rPr>
+        <w:t xml:space="preserve"> register them to the labels provided in the phantom </w:t>
       </w:r>
       <w:r>
         <w:rPr>
@@ -3029,7 +3472,31 @@
           <w:sz w:val="24"/>
           <w:szCs w:val="24"/>
         </w:rPr>
-        <w:t xml:space="preserve"> as the image plane might not necessarily be perpendicular to the fiducial lines due to user movements, or could be slightly rotated </w:t>
+        <w:t xml:space="preserve"> as the image plane might not necessarily be perpendicular to the fiducial lines due </w:t>
+      </w:r>
+      <w:commentRangeStart w:id="4"/>
+      <w:r>
+        <w:rPr>
+          <w:rFonts w:ascii="Times New Roman" w:hAnsi="Times New Roman" w:cs="Times New Roman"/>
+          <w:sz w:val="24"/>
+          <w:szCs w:val="24"/>
+        </w:rPr>
+        <w:t>to user movements</w:t>
+      </w:r>
+      <w:commentRangeEnd w:id="4"/>
+      <w:r>
+        <w:rPr>
+          <w:rStyle w:val="CommentReference"/>
+        </w:rPr>
+        <w:commentReference w:id="4"/>
+      </w:r>
+      <w:r>
+        <w:rPr>
+          <w:rFonts w:ascii="Times New Roman" w:hAnsi="Times New Roman" w:cs="Times New Roman"/>
+          <w:sz w:val="24"/>
+          <w:szCs w:val="24"/>
+        </w:rPr>
+        <w:t xml:space="preserve">, or could be slightly rotated </w:t>
       </w:r>
       <w:r>
         <w:rPr>
@@ -3071,8 +3538,6 @@
         </w:rPr>
         <w:t>are</w:t>
       </w:r>
-      <w:bookmarkStart w:id="0" w:name="_GoBack"/>
-      <w:bookmarkEnd w:id="0"/>
       <w:r>
         <w:rPr>
           <w:rFonts w:ascii="Times New Roman" w:hAnsi="Times New Roman" w:cs="Times New Roman"/>
@@ -3263,7 +3728,31 @@
           <w:sz w:val="24"/>
           <w:szCs w:val="24"/>
         </w:rPr>
-        <w:t>, and the image plane, and then compute the maximum and minimum possible inclination of the intersection line in the image plane. This computation provide</w:t>
+        <w:t>, and the image plane.</w:t>
+      </w:r>
+      <w:r>
+        <w:rPr>
+          <w:rFonts w:ascii="Times New Roman" w:hAnsi="Times New Roman" w:cs="Times New Roman"/>
+          <w:sz w:val="24"/>
+          <w:szCs w:val="24"/>
+        </w:rPr>
+        <w:t xml:space="preserve"> </w:t>
+      </w:r>
+      <w:r>
+        <w:rPr>
+          <w:rFonts w:ascii="Times New Roman" w:hAnsi="Times New Roman" w:cs="Times New Roman"/>
+          <w:sz w:val="24"/>
+          <w:szCs w:val="24"/>
+        </w:rPr>
+        <w:t>T</w:t>
+      </w:r>
+      <w:r>
+        <w:rPr>
+          <w:rFonts w:ascii="Times New Roman" w:hAnsi="Times New Roman" w:cs="Times New Roman"/>
+          <w:sz w:val="24"/>
+          <w:szCs w:val="24"/>
+        </w:rPr>
+        <w:t>hen compute the maximum and minimum possible inclination of the intersection line in the image plane. This computation provide</w:t>
       </w:r>
       <w:r>
         <w:rPr>
@@ -3497,9 +3986,12 @@
       </w:r>
       <w:r>
         <w:rPr>
+          <w:rFonts w:ascii="Times New Roman" w:hAnsi="Times New Roman" w:cs="Times New Roman"/>
           <w:noProof/>
-        </w:rPr>
-        <w:t>2</w:t>
+          <w:sz w:val="24"/>
+          <w:szCs w:val="24"/>
+        </w:rPr>
+        <w:fldChar w:fldCharType="end"/>
       </w:r>
       <w:r>
         <w:rPr>
@@ -3508,7 +4000,7 @@
           <w:sz w:val="24"/>
           <w:szCs w:val="24"/>
         </w:rPr>
-        <w:fldChar w:fldCharType="end"/>
+        <w:t>1</w:t>
       </w:r>
       <w:r>
         <w:rPr>
@@ -3536,7 +4028,84 @@
           <w:sz w:val="24"/>
           <w:szCs w:val="24"/>
         </w:rPr>
-        <w:t>The algorithm is tested every night using CTest/CDash, which provides a consistent tool for testing and analyzing the performance of the method (success rate, speed of computation).</w:t>
+        <w:t xml:space="preserve">The algorithm is tested every night </w:t>
+      </w:r>
+      <w:r>
+        <w:rPr>
+          <w:rFonts w:ascii="Times New Roman" w:hAnsi="Times New Roman" w:cs="Times New Roman"/>
+          <w:sz w:val="24"/>
+          <w:szCs w:val="24"/>
+        </w:rPr>
+        <w:t>since the July</w:t>
+      </w:r>
+      <w:r>
+        <w:rPr>
+          <w:rFonts w:ascii="Times New Roman" w:hAnsi="Times New Roman" w:cs="Times New Roman"/>
+          <w:sz w:val="24"/>
+          <w:szCs w:val="24"/>
+        </w:rPr>
+        <w:t>, 1</w:t>
+      </w:r>
+      <w:r>
+        <w:rPr>
+          <w:rFonts w:ascii="Times New Roman" w:hAnsi="Times New Roman" w:cs="Times New Roman"/>
+          <w:sz w:val="24"/>
+          <w:szCs w:val="24"/>
+          <w:vertAlign w:val="superscript"/>
+        </w:rPr>
+        <w:t>st</w:t>
+      </w:r>
+      <w:r>
+        <w:rPr>
+          <w:rFonts w:ascii="Times New Roman" w:hAnsi="Times New Roman" w:cs="Times New Roman"/>
+          <w:sz w:val="24"/>
+          <w:szCs w:val="24"/>
+        </w:rPr>
+        <w:t xml:space="preserve"> 2011 </w:t>
+      </w:r>
+      <w:r>
+        <w:rPr>
+          <w:rFonts w:ascii="Times New Roman" w:hAnsi="Times New Roman" w:cs="Times New Roman"/>
+          <w:sz w:val="24"/>
+          <w:szCs w:val="24"/>
+        </w:rPr>
+        <w:t xml:space="preserve">using </w:t>
+      </w:r>
+      <w:proofErr w:type="spellStart"/>
+      <w:r>
+        <w:rPr>
+          <w:rFonts w:ascii="Times New Roman" w:hAnsi="Times New Roman" w:cs="Times New Roman"/>
+          <w:sz w:val="24"/>
+          <w:szCs w:val="24"/>
+        </w:rPr>
+        <w:t>CTest</w:t>
+      </w:r>
+      <w:proofErr w:type="spellEnd"/>
+      <w:r>
+        <w:rPr>
+          <w:rFonts w:ascii="Times New Roman" w:hAnsi="Times New Roman" w:cs="Times New Roman"/>
+          <w:sz w:val="24"/>
+          <w:szCs w:val="24"/>
+        </w:rPr>
+        <w:t>/</w:t>
+      </w:r>
+      <w:proofErr w:type="spellStart"/>
+      <w:r>
+        <w:rPr>
+          <w:rFonts w:ascii="Times New Roman" w:hAnsi="Times New Roman" w:cs="Times New Roman"/>
+          <w:sz w:val="24"/>
+          <w:szCs w:val="24"/>
+        </w:rPr>
+        <w:t>CDash</w:t>
+      </w:r>
+      <w:proofErr w:type="spellEnd"/>
+      <w:r>
+        <w:rPr>
+          <w:rFonts w:ascii="Times New Roman" w:hAnsi="Times New Roman" w:cs="Times New Roman"/>
+          <w:sz w:val="24"/>
+          <w:szCs w:val="24"/>
+        </w:rPr>
+        <w:t>, which provides a consistent tool for testing and analyzing the performance of the method (success rate, speed of computation).</w:t>
       </w:r>
     </w:p>
     <w:p>
@@ -3617,8 +4186,7 @@
           <w:szCs w:val="24"/>
           <w:u w:val="single"/>
         </w:rPr>
-        <w:lastRenderedPageBreak/>
-        <w:t>Results and Discussion</w:t>
+        <w:t>Results</w:t>
       </w:r>
     </w:p>
     <w:p>
@@ -3634,114 +4202,243 @@
       <w:r>
         <w:rPr>
           <w:noProof/>
-          <w:lang w:eastAsia="zh-TW"/>
-        </w:rPr>
-        <w:pict>
-          <v:shapetype id="_x0000_t202" coordsize="21600,21600" o:spt="202" path="m,l,21600r21600,l21600,xe">
-            <v:stroke joinstyle="miter"/>
-            <v:path gradientshapeok="t" o:connecttype="rect"/>
-          </v:shapetype>
-          <v:shape id="_x0000_s1036" type="#_x0000_t202" style="position:absolute;left:0;text-align:left;margin-left:203.25pt;margin-top:26.25pt;width:292.45pt;height:3in;z-index:251666432;mso-position-horizontal-relative:margin;mso-position-vertical-relative:margin;mso-width-relative:margin;mso-height-relative:margin" stroked="f">
-            <v:textbox style="mso-next-textbox:#_x0000_s1036">
-              <w:txbxContent>
-                <w:p>
-                  <w:pPr>
-                    <w:pStyle w:val="Caption"/>
-                    <w:jc w:val="center"/>
-                    <w:rPr>
-                      <w:noProof/>
-                    </w:rPr>
-                  </w:pPr>
-                  <w:bookmarkStart w:id="1" w:name="_Ref299381291"/>
-                  <w:r>
-                    <w:rPr>
-                      <w:noProof/>
-                    </w:rPr>
-                    <w:drawing>
-                      <wp:inline distT="0" distB="0" distL="0" distR="0" wp14:anchorId="1F300D4F" wp14:editId="117B602D">
-                        <wp:extent cx="3456170" cy="2362200"/>
-                        <wp:effectExtent l="19050" t="0" r="0" b="0"/>
-                        <wp:docPr id="12" name="Picture 12"/>
-                        <wp:cNvGraphicFramePr>
-                          <a:graphicFrameLocks xmlns:a="http://schemas.openxmlformats.org/drawingml/2006/main" noChangeAspect="1"/>
-                        </wp:cNvGraphicFramePr>
-                        <a:graphic xmlns:a="http://schemas.openxmlformats.org/drawingml/2006/main">
-                          <a:graphicData uri="http://schemas.openxmlformats.org/drawingml/2006/picture">
-                            <pic:pic xmlns:pic="http://schemas.openxmlformats.org/drawingml/2006/picture">
-                              <pic:nvPicPr>
-                                <pic:cNvPr id="0" name=""/>
-                                <pic:cNvPicPr/>
-                              </pic:nvPicPr>
-                              <pic:blipFill>
-                                <a:blip r:embed="rId10" cstate="print">
-                                  <a:extLst>
-                                    <a:ext uri="{28A0092B-C50C-407E-A947-70E740481C1C}">
-                                      <a14:useLocalDpi xmlns:a14="http://schemas.microsoft.com/office/drawing/2010/main" val="0"/>
-                                    </a:ext>
-                                  </a:extLst>
-                                </a:blip>
-                                <a:stretch>
-                                  <a:fillRect/>
-                                </a:stretch>
-                              </pic:blipFill>
-                              <pic:spPr>
-                                <a:xfrm>
-                                  <a:off x="0" y="0"/>
-                                  <a:ext cx="3460212" cy="2364963"/>
-                                </a:xfrm>
-                                <a:prstGeom prst="rect">
-                                  <a:avLst/>
-                                </a:prstGeom>
-                              </pic:spPr>
-                            </pic:pic>
-                          </a:graphicData>
-                        </a:graphic>
-                      </wp:inline>
-                    </w:drawing>
-                  </w:r>
-                  <w:r>
-                    <w:t xml:space="preserve"> </w:t>
-                  </w:r>
-                  <w:r>
-                    <w:t xml:space="preserve">Figure </w:t>
-                  </w:r>
-                  <w:r>
-                    <w:fldChar w:fldCharType="begin"/>
-                  </w:r>
-                  <w:r>
-                    <w:instrText xml:space="preserve"> SEQ Figure \* ARABIC </w:instrText>
-                  </w:r>
-                  <w:r>
-                    <w:fldChar w:fldCharType="separate"/>
-                  </w:r>
-                  <w:r>
-                    <w:rPr>
-                      <w:noProof/>
-                    </w:rPr>
-                    <w:t>2</w:t>
-                  </w:r>
-                  <w:r>
-                    <w:rPr>
-                      <w:noProof/>
-                    </w:rPr>
-                    <w:fldChar w:fldCharType="end"/>
-                  </w:r>
-                  <w:bookmarkEnd w:id="1"/>
-                  <w:r>
-                    <w:t>: 3D Slicer module of a segmented ultrasound image</w:t>
-                  </w:r>
-                  <w:r>
-                    <w:rPr>
-                      <w:noProof/>
-                    </w:rPr>
-                    <w:t>. The fiducial points are labelled.</w:t>
-                  </w:r>
-                </w:p>
-              </w:txbxContent>
-            </v:textbox>
-            <w10:wrap type="square" anchorx="margin" anchory="margin"/>
-          </v:shape>
-        </w:pict>
+        </w:rPr>
+        <mc:AlternateContent>
+          <mc:Choice Requires="wps">
+            <w:drawing>
+              <wp:anchor distT="0" distB="0" distL="114300" distR="114300" simplePos="0" relativeHeight="251666432" behindDoc="0" locked="0" layoutInCell="1" allowOverlap="1">
+                <wp:simplePos x="0" y="0"/>
+                <wp:positionH relativeFrom="margin">
+                  <wp:posOffset>2581275</wp:posOffset>
+                </wp:positionH>
+                <wp:positionV relativeFrom="margin">
+                  <wp:posOffset>333375</wp:posOffset>
+                </wp:positionV>
+                <wp:extent cx="3714115" cy="2743200"/>
+                <wp:effectExtent l="0" t="0" r="635" b="0"/>
+                <wp:wrapSquare wrapText="bothSides"/>
+                <wp:docPr id="1" name="Text Box 12"/>
+                <wp:cNvGraphicFramePr>
+                  <a:graphicFrameLocks xmlns:a="http://schemas.openxmlformats.org/drawingml/2006/main"/>
+                </wp:cNvGraphicFramePr>
+                <a:graphic xmlns:a="http://schemas.openxmlformats.org/drawingml/2006/main">
+                  <a:graphicData uri="http://schemas.microsoft.com/office/word/2010/wordprocessingShape">
+                    <wps:wsp>
+                      <wps:cNvSpPr txBox="1">
+                        <a:spLocks noChangeArrowheads="1"/>
+                      </wps:cNvSpPr>
+                      <wps:spPr bwMode="auto">
+                        <a:xfrm>
+                          <a:off x="0" y="0"/>
+                          <a:ext cx="3714115" cy="2743200"/>
+                        </a:xfrm>
+                        <a:prstGeom prst="rect">
+                          <a:avLst/>
+                        </a:prstGeom>
+                        <a:solidFill>
+                          <a:srgbClr val="FFFFFF"/>
+                        </a:solidFill>
+                        <a:ln>
+                          <a:noFill/>
+                        </a:ln>
+                        <a:extLst>
+                          <a:ext uri="{91240B29-F687-4F45-9708-019B960494DF}">
+                            <a14:hiddenLine xmlns:a14="http://schemas.microsoft.com/office/drawing/2010/main" w="9525">
+                              <a:solidFill>
+                                <a:srgbClr val="000000"/>
+                              </a:solidFill>
+                              <a:miter lim="800000"/>
+                              <a:headEnd/>
+                              <a:tailEnd/>
+                            </a14:hiddenLine>
+                          </a:ext>
+                        </a:extLst>
+                      </wps:spPr>
+                      <wps:txbx>
+                        <w:txbxContent>
+                          <w:p>
+                            <w:pPr>
+                              <w:pStyle w:val="Caption"/>
+                              <w:jc w:val="center"/>
+                              <w:rPr>
+                                <w:noProof/>
+                              </w:rPr>
+                            </w:pPr>
+                            <w:bookmarkStart w:id="5" w:name="_Ref299381291"/>
+                            <w:r>
+                              <w:rPr>
+                                <w:noProof/>
+                              </w:rPr>
+                              <w:drawing>
+                                <wp:inline distT="0" distB="0" distL="0" distR="0" wp14:anchorId="005DFC06" wp14:editId="309A1579">
+                                  <wp:extent cx="3456170" cy="2362200"/>
+                                  <wp:effectExtent l="19050" t="0" r="0" b="0"/>
+                                  <wp:docPr id="12" name="Picture 12"/>
+                                  <wp:cNvGraphicFramePr>
+                                    <a:graphicFrameLocks xmlns:a="http://schemas.openxmlformats.org/drawingml/2006/main" noChangeAspect="1"/>
+                                  </wp:cNvGraphicFramePr>
+                                  <a:graphic xmlns:a="http://schemas.openxmlformats.org/drawingml/2006/main">
+                                    <a:graphicData uri="http://schemas.openxmlformats.org/drawingml/2006/picture">
+                                      <pic:pic xmlns:pic="http://schemas.openxmlformats.org/drawingml/2006/picture">
+                                        <pic:nvPicPr>
+                                          <pic:cNvPr id="0" name=""/>
+                                          <pic:cNvPicPr/>
+                                        </pic:nvPicPr>
+                                        <pic:blipFill>
+                                          <a:blip r:embed="rId11" cstate="print">
+                                            <a:extLst>
+                                              <a:ext uri="{28A0092B-C50C-407E-A947-70E740481C1C}">
+                                                <a14:useLocalDpi xmlns:a14="http://schemas.microsoft.com/office/drawing/2010/main" val="0"/>
+                                              </a:ext>
+                                            </a:extLst>
+                                          </a:blip>
+                                          <a:stretch>
+                                            <a:fillRect/>
+                                          </a:stretch>
+                                        </pic:blipFill>
+                                        <pic:spPr>
+                                          <a:xfrm>
+                                            <a:off x="0" y="0"/>
+                                            <a:ext cx="3460212" cy="2364963"/>
+                                          </a:xfrm>
+                                          <a:prstGeom prst="rect">
+                                            <a:avLst/>
+                                          </a:prstGeom>
+                                        </pic:spPr>
+                                      </pic:pic>
+                                    </a:graphicData>
+                                  </a:graphic>
+                                </wp:inline>
+                              </w:drawing>
+                            </w:r>
+                            <w:r>
+                              <w:t xml:space="preserve"> </w:t>
+                            </w:r>
+                            <w:r>
+                              <w:t xml:space="preserve">Figure </w:t>
+                            </w:r>
+                            <w:bookmarkEnd w:id="5"/>
+                            <w:r>
+                              <w:t>1</w:t>
+                            </w:r>
+                            <w:r>
+                              <w:t>: 3D Slicer module of a segmented ultrasound image</w:t>
+                            </w:r>
+                            <w:r>
+                              <w:rPr>
+                                <w:noProof/>
+                              </w:rPr>
+                              <w:t>. The fiducial points are labelled.</w:t>
+                            </w:r>
+                          </w:p>
+                        </w:txbxContent>
+                      </wps:txbx>
+                      <wps:bodyPr rot="0" vert="horz" wrap="square" lIns="91440" tIns="45720" rIns="91440" bIns="45720" anchor="t" anchorCtr="0" upright="1">
+                        <a:noAutofit/>
+                      </wps:bodyPr>
+                    </wps:wsp>
+                  </a:graphicData>
+                </a:graphic>
+                <wp14:sizeRelH relativeFrom="margin">
+                  <wp14:pctWidth>0</wp14:pctWidth>
+                </wp14:sizeRelH>
+                <wp14:sizeRelV relativeFrom="margin">
+                  <wp14:pctHeight>0</wp14:pctHeight>
+                </wp14:sizeRelV>
+              </wp:anchor>
+            </w:drawing>
+          </mc:Choice>
+          <mc:Fallback>
+            <w:pict>
+              <v:shapetype id="_x0000_t202" coordsize="21600,21600" o:spt="202" path="m,l,21600r21600,l21600,xe">
+                <v:stroke joinstyle="miter"/>
+                <v:path gradientshapeok="t" o:connecttype="rect"/>
+              </v:shapetype>
+              <v:shape id="Text Box 12" o:spid="_x0000_s1026" type="#_x0000_t202" style="position:absolute;left:0;text-align:left;margin-left:203.25pt;margin-top:26.25pt;width:292.45pt;height:3in;z-index:251666432;visibility:visible;mso-wrap-style:square;mso-width-percent:0;mso-height-percent:0;mso-wrap-distance-left:9pt;mso-wrap-distance-top:0;mso-wrap-distance-right:9pt;mso-wrap-distance-bottom:0;mso-position-horizontal:absolute;mso-position-horizontal-relative:margin;mso-position-vertical:absolute;mso-position-vertical-relative:margin;mso-width-percent:0;mso-height-percent:0;mso-width-relative:margin;mso-height-relative:margin;v-text-anchor:top" o:gfxdata="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" stroked="f">
+                <v:textbox>
+                  <w:txbxContent>
+                    <w:p>
+                      <w:pPr>
+                        <w:pStyle w:val="Caption"/>
+                        <w:jc w:val="center"/>
+                        <w:rPr>
+                          <w:noProof/>
+                        </w:rPr>
+                      </w:pPr>
+                      <w:bookmarkStart w:id="6" w:name="_Ref299381291"/>
+                      <w:r>
+                        <w:rPr>
+                          <w:noProof/>
+                        </w:rPr>
+                        <w:drawing>
+                          <wp:inline distT="0" distB="0" distL="0" distR="0" wp14:anchorId="005DFC06" wp14:editId="309A1579">
+                            <wp:extent cx="3456170" cy="2362200"/>
+                            <wp:effectExtent l="19050" t="0" r="0" b="0"/>
+                            <wp:docPr id="12" name="Picture 12"/>
+                            <wp:cNvGraphicFramePr>
+                              <a:graphicFrameLocks xmlns:a="http://schemas.openxmlformats.org/drawingml/2006/main" noChangeAspect="1"/>
+                            </wp:cNvGraphicFramePr>
+                            <a:graphic xmlns:a="http://schemas.openxmlformats.org/drawingml/2006/main">
+                              <a:graphicData uri="http://schemas.openxmlformats.org/drawingml/2006/picture">
+                                <pic:pic xmlns:pic="http://schemas.openxmlformats.org/drawingml/2006/picture">
+                                  <pic:nvPicPr>
+                                    <pic:cNvPr id="0" name=""/>
+                                    <pic:cNvPicPr/>
+                                  </pic:nvPicPr>
+                                  <pic:blipFill>
+                                    <a:blip r:embed="rId11" cstate="print">
+                                      <a:extLst>
+                                        <a:ext uri="{28A0092B-C50C-407E-A947-70E740481C1C}">
+                                          <a14:useLocalDpi xmlns:a14="http://schemas.microsoft.com/office/drawing/2010/main" val="0"/>
+                                        </a:ext>
+                                      </a:extLst>
+                                    </a:blip>
+                                    <a:stretch>
+                                      <a:fillRect/>
+                                    </a:stretch>
+                                  </pic:blipFill>
+                                  <pic:spPr>
+                                    <a:xfrm>
+                                      <a:off x="0" y="0"/>
+                                      <a:ext cx="3460212" cy="2364963"/>
+                                    </a:xfrm>
+                                    <a:prstGeom prst="rect">
+                                      <a:avLst/>
+                                    </a:prstGeom>
+                                  </pic:spPr>
+                                </pic:pic>
+                              </a:graphicData>
+                            </a:graphic>
+                          </wp:inline>
+                        </w:drawing>
+                      </w:r>
+                      <w:r>
+                        <w:t xml:space="preserve"> </w:t>
+                      </w:r>
+                      <w:r>
+                        <w:t xml:space="preserve">Figure </w:t>
+                      </w:r>
+                      <w:bookmarkEnd w:id="6"/>
+                      <w:r>
+                        <w:t>1</w:t>
+                      </w:r>
+                      <w:r>
+                        <w:t>: 3D Slicer module of a segmented ultrasound image</w:t>
+                      </w:r>
+                      <w:r>
+                        <w:rPr>
+                          <w:noProof/>
+                        </w:rPr>
+                        <w:t>. The fiducial points are labelled.</w:t>
+                      </w:r>
+                    </w:p>
+                  </w:txbxContent>
+                </v:textbox>
+                <w10:wrap type="square" anchorx="margin" anchory="margin"/>
+              </v:shape>
+            </w:pict>
+          </mc:Fallback>
+        </mc:AlternateContent>
       </w:r>
       <w:r>
         <w:rPr>
@@ -3775,13 +4472,23 @@
         </w:rPr>
         <w:t xml:space="preserve"> and </w:t>
       </w:r>
-      <w:r>
-        <w:rPr>
-          <w:rFonts w:ascii="Times New Roman" w:hAnsi="Times New Roman" w:cs="Times New Roman"/>
-          <w:sz w:val="24"/>
-          <w:szCs w:val="24"/>
-        </w:rPr>
-        <w:t>minimum and maximum angle of a line in the image plane ha</w:t>
+      <w:proofErr w:type="gramStart"/>
+      <w:r>
+        <w:rPr>
+          <w:rFonts w:ascii="Times New Roman" w:hAnsi="Times New Roman" w:cs="Times New Roman"/>
+          <w:sz w:val="24"/>
+          <w:szCs w:val="24"/>
+        </w:rPr>
+        <w:t>minimum</w:t>
+      </w:r>
+      <w:proofErr w:type="gramEnd"/>
+      <w:r>
+        <w:rPr>
+          <w:rFonts w:ascii="Times New Roman" w:hAnsi="Times New Roman" w:cs="Times New Roman"/>
+          <w:sz w:val="24"/>
+          <w:szCs w:val="24"/>
+        </w:rPr>
+        <w:t xml:space="preserve"> and maximum angle of a line in the image plane ha</w:t>
       </w:r>
       <w:r>
         <w:rPr>
@@ -3837,7 +4544,15 @@
           <w:sz w:val="24"/>
           <w:szCs w:val="24"/>
         </w:rPr>
-        <w:t xml:space="preserve">several </w:t>
+        <w:t>5</w:t>
+      </w:r>
+      <w:r>
+        <w:rPr>
+          <w:rFonts w:ascii="Times New Roman" w:hAnsi="Times New Roman" w:cs="Times New Roman"/>
+          <w:sz w:val="24"/>
+          <w:szCs w:val="24"/>
+        </w:rPr>
+        <w:t xml:space="preserve"> </w:t>
       </w:r>
       <w:r>
         <w:rPr>
@@ -3861,15 +4576,57 @@
           <w:sz w:val="24"/>
           <w:szCs w:val="24"/>
         </w:rPr>
-        <w:t xml:space="preserve">. The next steps will be to extend the list of parameters that can be computed automatically to make the method as operator independent as possible and to compute accurate segmentation parameters without a trial and error process. </w:t>
-      </w:r>
-      <w:r>
-        <w:rPr>
-          <w:rFonts w:ascii="Times New Roman" w:hAnsi="Times New Roman" w:cs="Times New Roman"/>
-          <w:sz w:val="24"/>
-          <w:szCs w:val="24"/>
-        </w:rPr>
-        <w:t>The method also detects 3-point lines within an image</w:t>
+        <w:t xml:space="preserve"> using acquired by different systems</w:t>
+      </w:r>
+      <w:r>
+        <w:rPr>
+          <w:rFonts w:ascii="Times New Roman" w:hAnsi="Times New Roman" w:cs="Times New Roman"/>
+          <w:sz w:val="24"/>
+          <w:szCs w:val="24"/>
+        </w:rPr>
+        <w:t xml:space="preserve">. </w:t>
+      </w:r>
+      <w:commentRangeStart w:id="7"/>
+      <w:r>
+        <w:rPr>
+          <w:rFonts w:ascii="Times New Roman" w:hAnsi="Times New Roman" w:cs="Times New Roman"/>
+          <w:sz w:val="24"/>
+          <w:szCs w:val="24"/>
+        </w:rPr>
+        <w:t>The next steps will be to extend t</w:t>
+      </w:r>
+      <w:commentRangeEnd w:id="7"/>
+      <w:r>
+        <w:rPr>
+          <w:rStyle w:val="CommentReference"/>
+        </w:rPr>
+        <w:commentReference w:id="7"/>
+      </w:r>
+      <w:r>
+        <w:rPr>
+          <w:rFonts w:ascii="Times New Roman" w:hAnsi="Times New Roman" w:cs="Times New Roman"/>
+          <w:sz w:val="24"/>
+          <w:szCs w:val="24"/>
+        </w:rPr>
+        <w:t xml:space="preserve">he list of parameters that can be computed automatically to make the method as operator independent as possible and to compute accurate segmentation parameters without a trial and error process. </w:t>
+      </w:r>
+      <w:r>
+        <w:rPr>
+          <w:rFonts w:ascii="Times New Roman" w:hAnsi="Times New Roman" w:cs="Times New Roman"/>
+          <w:sz w:val="24"/>
+          <w:szCs w:val="24"/>
+        </w:rPr>
+        <w:t xml:space="preserve">The method also </w:t>
+      </w:r>
+      <w:bookmarkStart w:id="8" w:name="_GoBack"/>
+      <w:bookmarkEnd w:id="8"/>
+      <w:r>
+        <w:rPr>
+          <w:rFonts w:ascii="Times New Roman" w:hAnsi="Times New Roman" w:cs="Times New Roman"/>
+          <w:sz w:val="24"/>
+          <w:szCs w:val="24"/>
+        </w:rPr>
+        <w:t>detects 3-point lines within an image</w:t>
       </w:r>
       <w:r>
         <w:rPr>
@@ -3901,6 +4658,7 @@
           <w:u w:val="single"/>
         </w:rPr>
       </w:pPr>
+      <w:commentRangeStart w:id="9"/>
       <w:r>
         <w:rPr>
           <w:rFonts w:ascii="Times New Roman" w:hAnsi="Times New Roman" w:cs="Times New Roman"/>
@@ -3912,6 +4670,13 @@
         </w:rPr>
         <w:t>Conclusion</w:t>
       </w:r>
+      <w:commentRangeEnd w:id="9"/>
+      <w:r>
+        <w:rPr>
+          <w:rStyle w:val="CommentReference"/>
+        </w:rPr>
+        <w:commentReference w:id="9"/>
+      </w:r>
     </w:p>
     <w:p>
       <w:pPr>
@@ -3923,45 +4688,29 @@
           <w:szCs w:val="24"/>
         </w:rPr>
       </w:pPr>
-      <w:r>
-        <w:rPr>
-          <w:rFonts w:ascii="Times New Roman" w:hAnsi="Times New Roman" w:cs="Times New Roman"/>
-          <w:sz w:val="24"/>
-          <w:szCs w:val="24"/>
-        </w:rPr>
-        <w:t>Our tests on real ultrasound data sets have given promising results: the method successfully identified various fiducial line patterns</w:t>
-      </w:r>
-      <w:r>
-        <w:rPr>
-          <w:rFonts w:ascii="Times New Roman" w:hAnsi="Times New Roman" w:cs="Times New Roman"/>
-          <w:sz w:val="24"/>
-          <w:szCs w:val="24"/>
-        </w:rPr>
-        <w:t xml:space="preserve"> such as Z-shaped configurations</w:t>
-      </w:r>
-      <w:r>
-        <w:rPr>
-          <w:rFonts w:ascii="Times New Roman" w:hAnsi="Times New Roman" w:cs="Times New Roman"/>
-          <w:sz w:val="24"/>
-          <w:szCs w:val="24"/>
-        </w:rPr>
-        <w:t xml:space="preserve"> that are typically used for calibration and is capable of identifying patterns commonly used in image quality assurance phantoms</w:t>
-      </w:r>
-      <w:r>
-        <w:rPr>
-          <w:rFonts w:ascii="Times New Roman" w:hAnsi="Times New Roman" w:cs="Times New Roman"/>
-          <w:sz w:val="24"/>
-          <w:szCs w:val="24"/>
-        </w:rPr>
-        <w:t xml:space="preserve"> such as parallel fiducial lines</w:t>
-      </w:r>
-      <w:r>
-        <w:rPr>
-          <w:rFonts w:ascii="Times New Roman" w:hAnsi="Times New Roman" w:cs="Times New Roman"/>
-          <w:sz w:val="24"/>
-          <w:szCs w:val="24"/>
-        </w:rPr>
-        <w:t>, all without any software change.</w:t>
+      <w:commentRangeStart w:id="10"/>
+      <w:r>
+        <w:rPr>
+          <w:rFonts w:ascii="Times New Roman" w:hAnsi="Times New Roman" w:cs="Times New Roman"/>
+          <w:sz w:val="24"/>
+          <w:szCs w:val="24"/>
+        </w:rPr>
+        <w:t xml:space="preserve">Our tests on real ultrasound data sets have given promising results: </w:t>
+      </w:r>
+      <w:commentRangeEnd w:id="10"/>
+      <w:r>
+        <w:rPr>
+          <w:rStyle w:val="CommentReference"/>
+        </w:rPr>
+        <w:commentReference w:id="10"/>
+      </w:r>
+      <w:r>
+        <w:rPr>
+          <w:rFonts w:ascii="Times New Roman" w:hAnsi="Times New Roman" w:cs="Times New Roman"/>
+          <w:sz w:val="24"/>
+          <w:szCs w:val="24"/>
+        </w:rPr>
+        <w:t>the method successfully identified various fiducial line patterns such as Z-shaped configurations that are typically used for calibration and is capable of identifying patterns commonly used in image quality assurance phantoms such as parallel fiducial lines, all without any software change.</w:t>
       </w:r>
       <w:r>
         <w:rPr>
@@ -3977,7 +4726,31 @@
           <w:sz w:val="24"/>
           <w:szCs w:val="24"/>
         </w:rPr>
-        <w:t>The automatic computation of segmentation parameters is also a success to make the segmentation algorithm more input independent.</w:t>
+        <w:t xml:space="preserve">The automatic computation of segmentation parameters </w:t>
+      </w:r>
+      <w:commentRangeStart w:id="11"/>
+      <w:r>
+        <w:rPr>
+          <w:rFonts w:ascii="Times New Roman" w:hAnsi="Times New Roman" w:cs="Times New Roman"/>
+          <w:sz w:val="24"/>
+          <w:szCs w:val="24"/>
+        </w:rPr>
+        <w:t xml:space="preserve">is also a success </w:t>
+      </w:r>
+      <w:commentRangeEnd w:id="11"/>
+      <w:r>
+        <w:rPr>
+          <w:rStyle w:val="CommentReference"/>
+        </w:rPr>
+        <w:commentReference w:id="11"/>
+      </w:r>
+      <w:r>
+        <w:rPr>
+          <w:rFonts w:ascii="Times New Roman" w:hAnsi="Times New Roman" w:cs="Times New Roman"/>
+          <w:sz w:val="24"/>
+          <w:szCs w:val="24"/>
+        </w:rPr>
+        <w:t>to make the segmentation algorithm more input independent.</w:t>
       </w:r>
     </w:p>
     <w:p>
@@ -4159,6 +4932,200 @@
     </w:sectPr>
   </w:body>
 </w:document>
+</file>
+
+<file path=word/comments.xml><?xml version="1.0" encoding="utf-8"?>
+<w:comments xmlns:wpc="http://schemas.microsoft.com/office/word/2010/wordprocessingCanvas" xmlns:mc="http://schemas.openxmlformats.org/markup-compatibility/2006" xmlns:o="urn:schemas-microsoft-com:office:office" xmlns:r="http://schemas.openxmlformats.org/officeDocument/2006/relationships" xmlns:m="http://schemas.openxmlformats.org/officeDocument/2006/math" xmlns:v="urn:schemas-microsoft-com:vml" xmlns:wp14="http://schemas.microsoft.com/office/word/2010/wordprocessingDrawing" xmlns:wp="http://schemas.openxmlformats.org/drawingml/2006/wordprocessingDrawing" xmlns:w10="urn:schemas-microsoft-com:office:word" xmlns:w="http://schemas.openxmlformats.org/wordprocessingml/2006/main" xmlns:w14="http://schemas.microsoft.com/office/word/2010/wordml" xmlns:wpg="http://schemas.microsoft.com/office/word/2010/wordprocessingGroup" xmlns:wpi="http://schemas.microsoft.com/office/word/2010/wordprocessingInk" xmlns:wne="http://schemas.microsoft.com/office/word/2006/wordml" xmlns:wps="http://schemas.microsoft.com/office/word/2010/wordprocessingShape" mc:Ignorable="w14 wp14">
+  <w:comment w:id="0" w:author="gabor" w:date="2011-07-27T11:55:00Z" w:initials="gabor">
+    <w:p>
+      <w:pPr>
+        <w:pStyle w:val="CommentText"/>
+      </w:pPr>
+      <w:r>
+        <w:rPr>
+          <w:rStyle w:val="CommentReference"/>
+        </w:rPr>
+        <w:annotationRef/>
+      </w:r>
+      <w:r>
+        <w:t xml:space="preserve">Use Structured abstract w/ </w:t>
+      </w:r>
+      <w:proofErr w:type="gramStart"/>
+      <w:r>
+        <w:t>keywords .</w:t>
+      </w:r>
+      <w:proofErr w:type="gramEnd"/>
+      <w:r>
+        <w:t xml:space="preserve"> The </w:t>
+      </w:r>
+      <w:proofErr w:type="gramStart"/>
+      <w:r>
+        <w:t>abstract  disproportioned</w:t>
+      </w:r>
+      <w:proofErr w:type="gramEnd"/>
+      <w:r>
+        <w:t xml:space="preserve">. Too much intro, too little results. Results must include SOME quantitative statement. </w:t>
+      </w:r>
+    </w:p>
+  </w:comment>
+  <w:comment w:id="1" w:author="gabor" w:date="2011-07-27T12:27:00Z" w:initials="gabor">
+    <w:p>
+      <w:pPr>
+        <w:pStyle w:val="CommentText"/>
+      </w:pPr>
+      <w:r>
+        <w:rPr>
+          <w:rStyle w:val="CommentReference"/>
+        </w:rPr>
+        <w:annotationRef/>
+      </w:r>
+      <w:r>
+        <w:t>The procedure involves permanent implantation of radioactive sources into the cancerous prostate.</w:t>
+      </w:r>
+    </w:p>
+  </w:comment>
+  <w:comment w:id="2" w:author="gabor" w:date="2011-07-27T12:43:00Z" w:initials="gabor">
+    <w:p>
+      <w:pPr>
+        <w:pStyle w:val="CommentText"/>
+      </w:pPr>
+      <w:r>
+        <w:rPr>
+          <w:rStyle w:val="CommentReference"/>
+        </w:rPr>
+        <w:annotationRef/>
+      </w:r>
+      <w:r>
+        <w:t>Reword. This is very vague and one may think you set some parameters of your algorithm in an ad-hoc (heuristic) manner….</w:t>
+      </w:r>
+    </w:p>
+    <w:p>
+      <w:pPr>
+        <w:pStyle w:val="CommentText"/>
+      </w:pPr>
+    </w:p>
+  </w:comment>
+  <w:comment w:id="3" w:author="gabor" w:date="2011-07-27T11:57:00Z" w:initials="gabor">
+    <w:p>
+      <w:pPr>
+        <w:pStyle w:val="CommentText"/>
+      </w:pPr>
+      <w:r>
+        <w:rPr>
+          <w:rStyle w:val="CommentReference"/>
+        </w:rPr>
+        <w:annotationRef/>
+      </w:r>
+      <w:r>
+        <w:t>Section title too long</w:t>
+      </w:r>
+    </w:p>
+  </w:comment>
+  <w:comment w:id="4" w:author="gabor" w:date="2011-07-27T12:15:00Z" w:initials="gabor">
+    <w:p>
+      <w:pPr>
+        <w:pStyle w:val="CommentText"/>
+      </w:pPr>
+      <w:r>
+        <w:rPr>
+          <w:rStyle w:val="CommentReference"/>
+        </w:rPr>
+        <w:annotationRef/>
+      </w:r>
+      <w:r>
+        <w:t xml:space="preserve">Clumsy </w:t>
+      </w:r>
+      <w:proofErr w:type="gramStart"/>
+      <w:r>
+        <w:t>language ,</w:t>
+      </w:r>
+      <w:proofErr w:type="gramEnd"/>
+      <w:r>
+        <w:t xml:space="preserve"> reword</w:t>
+      </w:r>
+    </w:p>
+  </w:comment>
+  <w:comment w:id="7" w:author="gabor" w:date="2011-07-27T12:23:00Z" w:initials="gabor">
+    <w:p>
+      <w:pPr>
+        <w:pStyle w:val="CommentText"/>
+      </w:pPr>
+      <w:r>
+        <w:rPr>
+          <w:rStyle w:val="CommentReference"/>
+        </w:rPr>
+        <w:annotationRef/>
+      </w:r>
+      <w:r>
+        <w:t xml:space="preserve">This does not belong in the Results, move to the concluding paragraph. When you move this, the Result section will be very slim.  Include more screenshots perhaps? </w:t>
+      </w:r>
+    </w:p>
+  </w:comment>
+  <w:comment w:id="9" w:author="gabor" w:date="2011-07-27T11:58:00Z" w:initials="gabor">
+    <w:p>
+      <w:pPr>
+        <w:pStyle w:val="CommentText"/>
+      </w:pPr>
+      <w:r>
+        <w:rPr>
+          <w:rStyle w:val="CommentReference"/>
+        </w:rPr>
+        <w:annotationRef/>
+      </w:r>
+      <w:r>
+        <w:t>Combine this with the previous section. Begin the paragraph with “In conclusion</w:t>
+      </w:r>
+      <w:proofErr w:type="gramStart"/>
+      <w:r>
+        <w:t>,…</w:t>
+      </w:r>
+      <w:proofErr w:type="gramEnd"/>
+      <w:r>
+        <w:t xml:space="preserve">” </w:t>
+      </w:r>
+    </w:p>
+  </w:comment>
+  <w:comment w:id="10" w:author="gabor" w:date="2011-07-27T12:01:00Z" w:initials="gabor">
+    <w:p>
+      <w:pPr>
+        <w:pStyle w:val="CommentText"/>
+      </w:pPr>
+      <w:r>
+        <w:rPr>
+          <w:rStyle w:val="CommentReference"/>
+        </w:rPr>
+        <w:annotationRef/>
+      </w:r>
+      <w:r>
+        <w:t>This is very qualitative and anecdotal – it hurts the paper more than helps it. Please delete</w:t>
+      </w:r>
+      <w:proofErr w:type="gramStart"/>
+      <w:r>
+        <w:t>..</w:t>
+      </w:r>
+      <w:proofErr w:type="gramEnd"/>
+      <w:r>
+        <w:t xml:space="preserve"> Can you include any quantitative statement? </w:t>
+      </w:r>
+    </w:p>
+  </w:comment>
+  <w:comment w:id="11" w:author="gabor" w:date="2011-07-27T12:02:00Z" w:initials="gabor">
+    <w:p>
+      <w:pPr>
+        <w:pStyle w:val="CommentText"/>
+      </w:pPr>
+      <w:r>
+        <w:rPr>
+          <w:rStyle w:val="CommentReference"/>
+        </w:rPr>
+        <w:annotationRef/>
+      </w:r>
+      <w:r>
+        <w:t xml:space="preserve">Bad English. Replace this with a quantitative statement. </w:t>
+      </w:r>
+    </w:p>
+  </w:comment>
+</w:comments>
 </file>
 
 <file path=word/endnotes.xml><?xml version="1.0" encoding="utf-8"?>
@@ -4488,448 +5455,6 @@
 
 <file path=word/styles.xml><?xml version="1.0" encoding="utf-8"?>
 <w:styles xmlns:mc="http://schemas.openxmlformats.org/markup-compatibility/2006" xmlns:r="http://schemas.openxmlformats.org/officeDocument/2006/relationships" xmlns:w="http://schemas.openxmlformats.org/wordprocessingml/2006/main" xmlns:w14="http://schemas.microsoft.com/office/word/2010/wordml" mc:Ignorable="w14">
-  <w:docDefaults>
-    <w:rPrDefault>
-      <w:rPr>
-        <w:rFonts w:asciiTheme="minorHAnsi" w:eastAsiaTheme="minorHAnsi" w:hAnsiTheme="minorHAnsi" w:cstheme="minorBidi"/>
-        <w:sz w:val="22"/>
-        <w:szCs w:val="22"/>
-        <w:lang w:val="en-US" w:eastAsia="en-US" w:bidi="ar-SA"/>
-      </w:rPr>
-    </w:rPrDefault>
-    <w:pPrDefault>
-      <w:pPr>
-        <w:spacing w:after="200" w:line="276" w:lineRule="auto"/>
-      </w:pPr>
-    </w:pPrDefault>
-  </w:docDefaults>
-  <w:latentStyles w:defLockedState="0" w:defUIPriority="99" w:defSemiHidden="1" w:defUnhideWhenUsed="1" w:defQFormat="0" w:count="267">
-    <w:lsdException w:name="Normal" w:semiHidden="0" w:uiPriority="0" w:unhideWhenUsed="0" w:qFormat="1"/>
-    <w:lsdException w:name="heading 1" w:semiHidden="0" w:uiPriority="9" w:unhideWhenUsed="0" w:qFormat="1"/>
-    <w:lsdException w:name="heading 2" w:uiPriority="9" w:qFormat="1"/>
-    <w:lsdException w:name="heading 3" w:uiPriority="9" w:qFormat="1"/>
-    <w:lsdException w:name="heading 4" w:uiPriority="9" w:qFormat="1"/>
-    <w:lsdException w:name="heading 5" w:uiPriority="9" w:qFormat="1"/>
-    <w:lsdException w:name="heading 6" w:uiPriority="9" w:qFormat="1"/>
-    <w:lsdException w:name="heading 7" w:uiPriority="9" w:qFormat="1"/>
-    <w:lsdException w:name="heading 8" w:uiPriority="9" w:qFormat="1"/>
-    <w:lsdException w:name="heading 9" w:uiPriority="9" w:qFormat="1"/>
-    <w:lsdException w:name="toc 1" w:uiPriority="39"/>
-    <w:lsdException w:name="toc 2" w:uiPriority="39"/>
-    <w:lsdException w:name="toc 3" w:uiPriority="39"/>
-    <w:lsdException w:name="toc 4" w:uiPriority="39"/>
-    <w:lsdException w:name="toc 5" w:uiPriority="39"/>
-    <w:lsdException w:name="toc 6" w:uiPriority="39"/>
-    <w:lsdException w:name="toc 7" w:uiPriority="39"/>
-    <w:lsdException w:name="toc 8" w:uiPriority="39"/>
-    <w:lsdException w:name="toc 9" w:uiPriority="39"/>
-    <w:lsdException w:name="caption" w:uiPriority="35" w:qFormat="1"/>
-    <w:lsdException w:name="Title" w:semiHidden="0" w:uiPriority="10" w:unhideWhenUsed="0" w:qFormat="1"/>
-    <w:lsdException w:name="Default Paragraph Font" w:uiPriority="1"/>
-    <w:lsdException w:name="Subtitle" w:semiHidden="0" w:uiPriority="11" w:unhideWhenUsed="0" w:qFormat="1"/>
-    <w:lsdException w:name="Strong" w:semiHidden="0" w:uiPriority="22" w:unhideWhenUsed="0" w:qFormat="1"/>
-    <w:lsdException w:name="Emphasis" w:semiHidden="0" w:uiPriority="20" w:unhideWhenUsed="0" w:qFormat="1"/>
-    <w:lsdException w:name="Table Grid" w:semiHidden="0" w:uiPriority="59" w:unhideWhenUsed="0"/>
-    <w:lsdException w:name="Placeholder Text" w:unhideWhenUsed="0"/>
-    <w:lsdException w:name="No Spacing" w:semiHidden="0" w:uiPriority="1" w:unhideWhenUsed="0" w:qFormat="1"/>
-    <w:lsdException w:name="Light Shading" w:semiHidden="0" w:uiPriority="60" w:unhideWhenUsed="0"/>
-    <w:lsdException w:name="Light List" w:semiHidden="0" w:uiPriority="61" w:unhideWhenUsed="0"/>
-    <w:lsdException w:name="Light Grid" w:semiHidden="0" w:uiPriority="62" w:unhideWhenUsed="0"/>
-    <w:lsdException w:name="Medium Shading 1" w:semiHidden="0" w:uiPriority="63" w:unhideWhenUsed="0"/>
-    <w:lsdException w:name="Medium Shading 2" w:semiHidden="0" w:uiPriority="64" w:unhideWhenUsed="0"/>
-    <w:lsdException w:name="Medium List 1" w:semiHidden="0" w:uiPriority="65" w:unhideWhenUsed="0"/>
-    <w:lsdException w:name="Medium List 2" w:semiHidden="0" w:uiPriority="66" w:unhideWhenUsed="0"/>
-    <w:lsdException w:name="Medium Grid 1" w:semiHidden="0" w:uiPriority="67" w:unhideWhenUsed="0"/>
-    <w:lsdException w:name="Medium Grid 2" w:semiHidden="0" w:uiPriority="68" w:unhideWhenUsed="0"/>
-    <w:lsdException w:name="Medium Grid 3" w:semiHidden="0" w:uiPriority="69" w:unhideWhenUsed="0"/>
-    <w:lsdException w:name="Dark List" w:semiHidden="0" w:uiPriority="70" w:unhideWhenUsed="0"/>
-    <w:lsdException w:name="Colorful Shading" w:semiHidden="0" w:uiPriority="71" w:unhideWhenUsed="0"/>
-    <w:lsdException w:name="Colorful List" w:semiHidden="0" w:uiPriority="72" w:unhideWhenUsed="0"/>
-    <w:lsdException w:name="Colorful Grid" w:semiHidden="0" w:uiPriority="73" w:unhideWhenUsed="0"/>
-    <w:lsdException w:name="Light Shading Accent 1" w:semiHidden="0" w:uiPriority="60" w:unhideWhenUsed="0"/>
-    <w:lsdException w:name="Light List Accent 1" w:semiHidden="0" w:uiPriority="61" w:unhideWhenUsed="0"/>
-    <w:lsdException w:name="Light Grid Accent 1" w:semiHidden="0" w:uiPriority="62" w:unhideWhenUsed="0"/>
-    <w:lsdException w:name="Medium Shading 1 Accent 1" w:semiHidden="0" w:uiPriority="63" w:unhideWhenUsed="0"/>
-    <w:lsdException w:name="Medium Shading 2 Accent 1" w:semiHidden="0" w:uiPriority="64" w:unhideWhenUsed="0"/>
-    <w:lsdException w:name="Medium List 1 Accent 1" w:semiHidden="0" w:uiPriority="65" w:unhideWhenUsed="0"/>
-    <w:lsdException w:name="Revision" w:unhideWhenUsed="0"/>
-    <w:lsdException w:name="List Paragraph" w:semiHidden="0" w:uiPriority="34" w:unhideWhenUsed="0" w:qFormat="1"/>
-    <w:lsdException w:name="Quote" w:semiHidden="0" w:uiPriority="29" w:unhideWhenUsed="0" w:qFormat="1"/>
-    <w:lsdException w:name="Intense Quote" w:semiHidden="0" w:uiPriority="30" w:unhideWhenUsed="0" w:qFormat="1"/>
-    <w:lsdException w:name="Medium List 2 Accent 1" w:semiHidden="0" w:uiPriority="66" w:unhideWhenUsed="0"/>
-    <w:lsdException w:name="Medium Grid 1 Accent 1" w:semiHidden="0" w:uiPriority="67" w:unhideWhenUsed="0"/>
-    <w:lsdException w:name="Medium Grid 2 Accent 1" w:semiHidden="0" w:uiPriority="68" w:unhideWhenUsed="0"/>
-    <w:lsdException w:name="Medium Grid 3 Accent 1" w:semiHidden="0" w:uiPriority="69" w:unhideWhenUsed="0"/>
-    <w:lsdException w:name="Dark List Accent 1" w:semiHidden="0" w:uiPriority="70" w:unhideWhenUsed="0"/>
-    <w:lsdException w:name="Colorful Shading Accent 1" w:semiHidden="0" w:uiPriority="71" w:unhideWhenUsed="0"/>
-    <w:lsdException w:name="Colorful List Accent 1" w:semiHidden="0" w:uiPriority="72" w:unhideWhenUsed="0"/>
-    <w:lsdException w:name="Colorful Grid Accent 1" w:semiHidden="0" w:uiPriority="73" w:unhideWhenUsed="0"/>
-    <w:lsdException w:name="Light Shading Accent 2" w:semiHidden="0" w:uiPriority="60" w:unhideWhenUsed="0"/>
-    <w:lsdException w:name="Light List Accent 2" w:semiHidden="0" w:uiPriority="61" w:unhideWhenUsed="0"/>
-    <w:lsdException w:name="Light Grid Accent 2" w:semiHidden="0" w:uiPriority="62" w:unhideWhenUsed="0"/>
-    <w:lsdException w:name="Medium Shading 1 Accent 2" w:semiHidden="0" w:uiPriority="63" w:unhideWhenUsed="0"/>
-    <w:lsdException w:name="Medium Shading 2 Accent 2" w:semiHidden="0" w:uiPriority="64" w:unhideWhenUsed="0"/>
-    <w:lsdException w:name="Medium List 1 Accent 2" w:semiHidden="0" w:uiPriority="65" w:unhideWhenUsed="0"/>
-    <w:lsdException w:name="Medium List 2 Accent 2" w:semiHidden="0" w:uiPriority="66" w:unhideWhenUsed="0"/>
-    <w:lsdException w:name="Medium Grid 1 Accent 2" w:semiHidden="0" w:uiPriority="67" w:unhideWhenUsed="0"/>
-    <w:lsdException w:name="Medium Grid 2 Accent 2" w:semiHidden="0" w:uiPriority="68" w:unhideWhenUsed="0"/>
-    <w:lsdException w:name="Medium Grid 3 Accent 2" w:semiHidden="0" w:uiPriority="69" w:unhideWhenUsed="0"/>
-    <w:lsdException w:name="Dark List Accent 2" w:semiHidden="0" w:uiPriority="70" w:unhideWhenUsed="0"/>
-    <w:lsdException w:name="Colorful Shading Accent 2" w:semiHidden="0" w:uiPriority="71" w:unhideWhenUsed="0"/>
-    <w:lsdException w:name="Colorful List Accent 2" w:semiHidden="0" w:uiPriority="72" w:unhideWhenUsed="0"/>
-    <w:lsdException w:name="Colorful Grid Accent 2" w:semiHidden="0" w:uiPriority="73" w:unhideWhenUsed="0"/>
-    <w:lsdException w:name="Light Shading Accent 3" w:semiHidden="0" w:uiPriority="60" w:unhideWhenUsed="0"/>
-    <w:lsdException w:name="Light List Accent 3" w:semiHidden="0" w:uiPriority="61" w:unhideWhenUsed="0"/>
-    <w:lsdException w:name="Light Grid Accent 3" w:semiHidden="0" w:uiPriority="62" w:unhideWhenUsed="0"/>
-    <w:lsdException w:name="Medium Shading 1 Accent 3" w:semiHidden="0" w:uiPriority="63" w:unhideWhenUsed="0"/>
-    <w:lsdException w:name="Medium Shading 2 Accent 3" w:semiHidden="0" w:uiPriority="64" w:unhideWhenUsed="0"/>
-    <w:lsdException w:name="Medium List 1 Accent 3" w:semiHidden="0" w:uiPriority="65" w:unhideWhenUsed="0"/>
-    <w:lsdException w:name="Medium List 2 Accent 3" w:semiHidden="0" w:uiPriority="66" w:unhideWhenUsed="0"/>
-    <w:lsdException w:name="Medium Grid 1 Accent 3" w:semiHidden="0" w:uiPriority="67" w:unhideWhenUsed="0"/>
-    <w:lsdException w:name="Medium Grid 2 Accent 3" w:semiHidden="0" w:uiPriority="68" w:unhideWhenUsed="0"/>
-    <w:lsdException w:name="Medium Grid 3 Accent 3" w:semiHidden="0" w:uiPriority="69" w:unhideWhenUsed="0"/>
-    <w:lsdException w:name="Dark List Accent 3" w:semiHidden="0" w:uiPriority="70" w:unhideWhenUsed="0"/>
-    <w:lsdException w:name="Colorful Shading Accent 3" w:semiHidden="0" w:uiPriority="71" w:unhideWhenUsed="0"/>
-    <w:lsdException w:name="Colorful List Accent 3" w:semiHidden="0" w:uiPriority="72" w:unhideWhenUsed="0"/>
-    <w:lsdException w:name="Colorful Grid Accent 3" w:semiHidden="0" w:uiPriority="73" w:unhideWhenUsed="0"/>
-    <w:lsdException w:name="Light Shading Accent 4" w:semiHidden="0" w:uiPriority="60" w:unhideWhenUsed="0"/>
-    <w:lsdException w:name="Light List Accent 4" w:semiHidden="0" w:uiPriority="61" w:unhideWhenUsed="0"/>
-    <w:lsdException w:name="Light Grid Accent 4" w:semiHidden="0" w:uiPriority="62" w:unhideWhenUsed="0"/>
-    <w:lsdException w:name="Medium Shading 1 Accent 4" w:semiHidden="0" w:uiPriority="63" w:unhideWhenUsed="0"/>
-    <w:lsdException w:name="Medium Shading 2 Accent 4" w:semiHidden="0" w:uiPriority="64" w:unhideWhenUsed="0"/>
-    <w:lsdException w:name="Medium List 1 Accent 4" w:semiHidden="0" w:uiPriority="65" w:unhideWhenUsed="0"/>
-    <w:lsdException w:name="Medium List 2 Accent 4" w:semiHidden="0" w:uiPriority="66" w:unhideWhenUsed="0"/>
-    <w:lsdException w:name="Medium Grid 1 Accent 4" w:semiHidden="0" w:uiPriority="67" w:unhideWhenUsed="0"/>
-    <w:lsdException w:name="Medium Grid 2 Accent 4" w:semiHidden="0" w:uiPriority="68" w:unhideWhenUsed="0"/>
-    <w:lsdException w:name="Medium Grid 3 Accent 4" w:semiHidden="0" w:uiPriority="69" w:unhideWhenUsed="0"/>
-    <w:lsdException w:name="Dark List Accent 4" w:semiHidden="0" w:uiPriority="70" w:unhideWhenUsed="0"/>
-    <w:lsdException w:name="Colorful Shading Accent 4" w:semiHidden="0" w:uiPriority="71" w:unhideWhenUsed="0"/>
-    <w:lsdException w:name="Colorful List Accent 4" w:semiHidden="0" w:uiPriority="72" w:unhideWhenUsed="0"/>
-    <w:lsdException w:name="Colorful Grid Accent 4" w:semiHidden="0" w:uiPriority="73" w:unhideWhenUsed="0"/>
-    <w:lsdException w:name="Light Shading Accent 5" w:semiHidden="0" w:uiPriority="60" w:unhideWhenUsed="0"/>
-    <w:lsdException w:name="Light List Accent 5" w:semiHidden="0" w:uiPriority="61" w:unhideWhenUsed="0"/>
-    <w:lsdException w:name="Light Grid Accent 5" w:semiHidden="0" w:uiPriority="62" w:unhideWhenUsed="0"/>
-    <w:lsdException w:name="Medium Shading 1 Accent 5" w:semiHidden="0" w:uiPriority="63" w:unhideWhenUsed="0"/>
-    <w:lsdException w:name="Medium Shading 2 Accent 5" w:semiHidden="0" w:uiPriority="64" w:unhideWhenUsed="0"/>
-    <w:lsdException w:name="Medium List 1 Accent 5" w:semiHidden="0" w:uiPriority="65" w:unhideWhenUsed="0"/>
-    <w:lsdException w:name="Medium List 2 Accent 5" w:semiHidden="0" w:uiPriority="66" w:unhideWhenUsed="0"/>
-    <w:lsdException w:name="Medium Grid 1 Accent 5" w:semiHidden="0" w:uiPriority="67" w:unhideWhenUsed="0"/>
-    <w:lsdException w:name="Medium Grid 2 Accent 5" w:semiHidden="0" w:uiPriority="68" w:unhideWhenUsed="0"/>
-    <w:lsdException w:name="Medium Grid 3 Accent 5" w:semiHidden="0" w:uiPriority="69" w:unhideWhenUsed="0"/>
-    <w:lsdException w:name="Dark List Accent 5" w:semiHidden="0" w:uiPriority="70" w:unhideWhenUsed="0"/>
-    <w:lsdException w:name="Colorful Shading Accent 5" w:semiHidden="0" w:uiPriority="71" w:unhideWhenUsed="0"/>
-    <w:lsdException w:name="Colorful List Accent 5" w:semiHidden="0" w:uiPriority="72" w:unhideWhenUsed="0"/>
-    <w:lsdException w:name="Colorful Grid Accent 5" w:semiHidden="0" w:uiPriority="73" w:unhideWhenUsed="0"/>
-    <w:lsdException w:name="Light Shading Accent 6" w:semiHidden="0" w:uiPriority="60" w:unhideWhenUsed="0"/>
-    <w:lsdException w:name="Light List Accent 6" w:semiHidden="0" w:uiPriority="61" w:unhideWhenUsed="0"/>
-    <w:lsdException w:name="Light Grid Accent 6" w:semiHidden="0" w:uiPriority="62" w:unhideWhenUsed="0"/>
-    <w:lsdException w:name="Medium Shading 1 Accent 6" w:semiHidden="0" w:uiPriority="63" w:unhideWhenUsed="0"/>
-    <w:lsdException w:name="Medium Shading 2 Accent 6" w:semiHidden="0" w:uiPriority="64" w:unhideWhenUsed="0"/>
-    <w:lsdException w:name="Medium List 1 Accent 6" w:semiHidden="0" w:uiPriority="65" w:unhideWhenUsed="0"/>
-    <w:lsdException w:name="Medium List 2 Accent 6" w:semiHidden="0" w:uiPriority="66" w:unhideWhenUsed="0"/>
-    <w:lsdException w:name="Medium Grid 1 Accent 6" w:semiHidden="0" w:uiPriority="67" w:unhideWhenUsed="0"/>
-    <w:lsdException w:name="Medium Grid 2 Accent 6" w:semiHidden="0" w:uiPriority="68" w:unhideWhenUsed="0"/>
-    <w:lsdException w:name="Medium Grid 3 Accent 6" w:semiHidden="0" w:uiPriority="69" w:unhideWhenUsed="0"/>
-    <w:lsdException w:name="Dark List Accent 6" w:semiHidden="0" w:uiPriority="70" w:unhideWhenUsed="0"/>
-    <w:lsdException w:name="Colorful Shading Accent 6" w:semiHidden="0" w:uiPriority="71" w:unhideWhenUsed="0"/>
-    <w:lsdException w:name="Colorful List Accent 6" w:semiHidden="0" w:uiPriority="72" w:unhideWhenUsed="0"/>
-    <w:lsdException w:name="Colorful Grid Accent 6" w:semiHidden="0" w:uiPriority="73" w:unhideWhenUsed="0"/>
-    <w:lsdException w:name="Subtle Emphasis" w:semiHidden="0" w:uiPriority="19" w:unhideWhenUsed="0" w:qFormat="1"/>
-    <w:lsdException w:name="Intense Emphasis" w:semiHidden="0" w:uiPriority="21" w:unhideWhenUsed="0" w:qFormat="1"/>
-    <w:lsdException w:name="Subtle Reference" w:semiHidden="0" w:uiPriority="31" w:unhideWhenUsed="0" w:qFormat="1"/>
-    <w:lsdException w:name="Intense Reference" w:semiHidden="0" w:uiPriority="32" w:unhideWhenUsed="0" w:qFormat="1"/>
-    <w:lsdException w:name="Book Title" w:semiHidden="0" w:uiPriority="33" w:unhideWhenUsed="0" w:qFormat="1"/>
-    <w:lsdException w:name="Bibliography" w:uiPriority="37"/>
-    <w:lsdException w:name="TOC Heading" w:uiPriority="39" w:qFormat="1"/>
-  </w:latentStyles>
-  <w:style w:type="paragraph" w:default="1" w:styleId="Normal">
-    <w:name w:val="Normal"/>
-    <w:qFormat/>
-    <w:rsid w:val="00415294"/>
-  </w:style>
-  <w:style w:type="paragraph" w:styleId="Heading1">
-    <w:name w:val="heading 1"/>
-    <w:basedOn w:val="Normal"/>
-    <w:next w:val="Normal"/>
-    <w:link w:val="Heading1Char"/>
-    <w:uiPriority w:val="9"/>
-    <w:qFormat/>
-    <w:rsid w:val="00CB27A5"/>
-    <w:pPr>
-      <w:keepNext/>
-      <w:keepLines/>
-      <w:spacing w:before="480" w:after="0"/>
-      <w:outlineLvl w:val="0"/>
-    </w:pPr>
-    <w:rPr>
-      <w:rFonts w:asciiTheme="majorHAnsi" w:eastAsiaTheme="majorEastAsia" w:hAnsiTheme="majorHAnsi" w:cstheme="majorBidi"/>
-      <w:b/>
-      <w:bCs/>
-      <w:color w:val="365F91" w:themeColor="accent1" w:themeShade="BF"/>
-      <w:sz w:val="28"/>
-      <w:szCs w:val="28"/>
-      <w:lang w:eastAsia="ja-JP"/>
-    </w:rPr>
-  </w:style>
-  <w:style w:type="character" w:default="1" w:styleId="DefaultParagraphFont">
-    <w:name w:val="Default Paragraph Font"/>
-    <w:uiPriority w:val="1"/>
-    <w:unhideWhenUsed/>
-  </w:style>
-  <w:style w:type="table" w:default="1" w:styleId="TableNormal">
-    <w:name w:val="Normal Table"/>
-    <w:uiPriority w:val="99"/>
-    <w:semiHidden/>
-    <w:unhideWhenUsed/>
-    <w:tblPr>
-      <w:tblInd w:w="0" w:type="dxa"/>
-      <w:tblCellMar>
-        <w:top w:w="0" w:type="dxa"/>
-        <w:left w:w="108" w:type="dxa"/>
-        <w:bottom w:w="0" w:type="dxa"/>
-        <w:right w:w="108" w:type="dxa"/>
-      </w:tblCellMar>
-    </w:tblPr>
-  </w:style>
-  <w:style w:type="numbering" w:default="1" w:styleId="NoList">
-    <w:name w:val="No List"/>
-    <w:uiPriority w:val="99"/>
-    <w:semiHidden/>
-    <w:unhideWhenUsed/>
-  </w:style>
-  <w:style w:type="character" w:styleId="Strong">
-    <w:name w:val="Strong"/>
-    <w:basedOn w:val="DefaultParagraphFont"/>
-    <w:uiPriority w:val="22"/>
-    <w:qFormat/>
-    <w:rsid w:val="006D5F44"/>
-    <w:rPr>
-      <w:b/>
-      <w:bCs/>
-    </w:rPr>
-  </w:style>
-  <w:style w:type="character" w:styleId="CommentReference">
-    <w:name w:val="annotation reference"/>
-    <w:basedOn w:val="DefaultParagraphFont"/>
-    <w:uiPriority w:val="99"/>
-    <w:semiHidden/>
-    <w:unhideWhenUsed/>
-    <w:rsid w:val="005374C2"/>
-    <w:rPr>
-      <w:sz w:val="16"/>
-      <w:szCs w:val="16"/>
-    </w:rPr>
-  </w:style>
-  <w:style w:type="paragraph" w:styleId="CommentText">
-    <w:name w:val="annotation text"/>
-    <w:basedOn w:val="Normal"/>
-    <w:link w:val="CommentTextChar"/>
-    <w:uiPriority w:val="99"/>
-    <w:semiHidden/>
-    <w:unhideWhenUsed/>
-    <w:rsid w:val="005374C2"/>
-    <w:pPr>
-      <w:spacing w:line="240" w:lineRule="auto"/>
-    </w:pPr>
-    <w:rPr>
-      <w:sz w:val="20"/>
-      <w:szCs w:val="20"/>
-    </w:rPr>
-  </w:style>
-  <w:style w:type="character" w:customStyle="1" w:styleId="CommentTextChar">
-    <w:name w:val="Comment Text Char"/>
-    <w:basedOn w:val="DefaultParagraphFont"/>
-    <w:link w:val="CommentText"/>
-    <w:uiPriority w:val="99"/>
-    <w:semiHidden/>
-    <w:rsid w:val="005374C2"/>
-    <w:rPr>
-      <w:sz w:val="20"/>
-      <w:szCs w:val="20"/>
-    </w:rPr>
-  </w:style>
-  <w:style w:type="paragraph" w:styleId="CommentSubject">
-    <w:name w:val="annotation subject"/>
-    <w:basedOn w:val="CommentText"/>
-    <w:next w:val="CommentText"/>
-    <w:link w:val="CommentSubjectChar"/>
-    <w:uiPriority w:val="99"/>
-    <w:semiHidden/>
-    <w:unhideWhenUsed/>
-    <w:rsid w:val="005374C2"/>
-    <w:rPr>
-      <w:b/>
-      <w:bCs/>
-    </w:rPr>
-  </w:style>
-  <w:style w:type="character" w:customStyle="1" w:styleId="CommentSubjectChar">
-    <w:name w:val="Comment Subject Char"/>
-    <w:basedOn w:val="CommentTextChar"/>
-    <w:link w:val="CommentSubject"/>
-    <w:uiPriority w:val="99"/>
-    <w:semiHidden/>
-    <w:rsid w:val="005374C2"/>
-    <w:rPr>
-      <w:b/>
-      <w:bCs/>
-      <w:sz w:val="20"/>
-      <w:szCs w:val="20"/>
-    </w:rPr>
-  </w:style>
-  <w:style w:type="paragraph" w:styleId="BalloonText">
-    <w:name w:val="Balloon Text"/>
-    <w:basedOn w:val="Normal"/>
-    <w:link w:val="BalloonTextChar"/>
-    <w:uiPriority w:val="99"/>
-    <w:semiHidden/>
-    <w:unhideWhenUsed/>
-    <w:rsid w:val="005374C2"/>
-    <w:pPr>
-      <w:spacing w:after="0" w:line="240" w:lineRule="auto"/>
-    </w:pPr>
-    <w:rPr>
-      <w:rFonts w:ascii="Tahoma" w:hAnsi="Tahoma" w:cs="Tahoma"/>
-      <w:sz w:val="16"/>
-      <w:szCs w:val="16"/>
-    </w:rPr>
-  </w:style>
-  <w:style w:type="character" w:customStyle="1" w:styleId="BalloonTextChar">
-    <w:name w:val="Balloon Text Char"/>
-    <w:basedOn w:val="DefaultParagraphFont"/>
-    <w:link w:val="BalloonText"/>
-    <w:uiPriority w:val="99"/>
-    <w:semiHidden/>
-    <w:rsid w:val="005374C2"/>
-    <w:rPr>
-      <w:rFonts w:ascii="Tahoma" w:hAnsi="Tahoma" w:cs="Tahoma"/>
-      <w:sz w:val="16"/>
-      <w:szCs w:val="16"/>
-    </w:rPr>
-  </w:style>
-  <w:style w:type="character" w:customStyle="1" w:styleId="Heading1Char">
-    <w:name w:val="Heading 1 Char"/>
-    <w:basedOn w:val="DefaultParagraphFont"/>
-    <w:link w:val="Heading1"/>
-    <w:uiPriority w:val="9"/>
-    <w:rsid w:val="00CB27A5"/>
-    <w:rPr>
-      <w:rFonts w:asciiTheme="majorHAnsi" w:eastAsiaTheme="majorEastAsia" w:hAnsiTheme="majorHAnsi" w:cstheme="majorBidi"/>
-      <w:b/>
-      <w:bCs/>
-      <w:color w:val="365F91" w:themeColor="accent1" w:themeShade="BF"/>
-      <w:sz w:val="28"/>
-      <w:szCs w:val="28"/>
-      <w:lang w:eastAsia="ja-JP"/>
-    </w:rPr>
-  </w:style>
-  <w:style w:type="paragraph" w:styleId="Bibliography">
-    <w:name w:val="Bibliography"/>
-    <w:basedOn w:val="Normal"/>
-    <w:next w:val="Normal"/>
-    <w:uiPriority w:val="37"/>
-    <w:unhideWhenUsed/>
-    <w:rsid w:val="00CB27A5"/>
-  </w:style>
-  <w:style w:type="paragraph" w:styleId="FootnoteText">
-    <w:name w:val="footnote text"/>
-    <w:basedOn w:val="Normal"/>
-    <w:link w:val="FootnoteTextChar"/>
-    <w:uiPriority w:val="99"/>
-    <w:semiHidden/>
-    <w:unhideWhenUsed/>
-    <w:rsid w:val="00CB27A5"/>
-    <w:pPr>
-      <w:spacing w:after="0" w:line="240" w:lineRule="auto"/>
-    </w:pPr>
-    <w:rPr>
-      <w:sz w:val="20"/>
-      <w:szCs w:val="20"/>
-    </w:rPr>
-  </w:style>
-  <w:style w:type="character" w:customStyle="1" w:styleId="FootnoteTextChar">
-    <w:name w:val="Footnote Text Char"/>
-    <w:basedOn w:val="DefaultParagraphFont"/>
-    <w:link w:val="FootnoteText"/>
-    <w:uiPriority w:val="99"/>
-    <w:semiHidden/>
-    <w:rsid w:val="00CB27A5"/>
-    <w:rPr>
-      <w:sz w:val="20"/>
-      <w:szCs w:val="20"/>
-    </w:rPr>
-  </w:style>
-  <w:style w:type="character" w:styleId="FootnoteReference">
-    <w:name w:val="footnote reference"/>
-    <w:basedOn w:val="DefaultParagraphFont"/>
-    <w:uiPriority w:val="99"/>
-    <w:semiHidden/>
-    <w:unhideWhenUsed/>
-    <w:rsid w:val="00CB27A5"/>
-    <w:rPr>
-      <w:vertAlign w:val="superscript"/>
-    </w:rPr>
-  </w:style>
-  <w:style w:type="paragraph" w:styleId="Caption">
-    <w:name w:val="caption"/>
-    <w:basedOn w:val="Normal"/>
-    <w:next w:val="Normal"/>
-    <w:uiPriority w:val="35"/>
-    <w:unhideWhenUsed/>
-    <w:qFormat/>
-    <w:rsid w:val="001C039C"/>
-    <w:pPr>
-      <w:spacing w:line="240" w:lineRule="auto"/>
-    </w:pPr>
-    <w:rPr>
-      <w:b/>
-      <w:bCs/>
-      <w:color w:val="4F81BD" w:themeColor="accent1"/>
-      <w:sz w:val="18"/>
-      <w:szCs w:val="18"/>
-    </w:rPr>
-  </w:style>
-  <w:style w:type="paragraph" w:styleId="ListParagraph">
-    <w:name w:val="List Paragraph"/>
-    <w:basedOn w:val="Normal"/>
-    <w:uiPriority w:val="34"/>
-    <w:qFormat/>
-    <w:rsid w:val="00861746"/>
-    <w:pPr>
-      <w:ind w:left="720"/>
-      <w:contextualSpacing/>
-    </w:pPr>
-  </w:style>
-  <w:style w:type="table" w:styleId="TableGrid">
-    <w:name w:val="Table Grid"/>
-    <w:basedOn w:val="TableNormal"/>
-    <w:uiPriority w:val="59"/>
-    <w:rsid w:val="00542CFA"/>
-    <w:pPr>
-      <w:spacing w:after="0" w:line="240" w:lineRule="auto"/>
-    </w:pPr>
-    <w:tblPr>
-      <w:tblInd w:w="0" w:type="dxa"/>
-      <w:tblBorders>
-        <w:top w:val="single" w:sz="4" w:space="0" w:color="auto"/>
-        <w:left w:val="single" w:sz="4" w:space="0" w:color="auto"/>
-        <w:bottom w:val="single" w:sz="4" w:space="0" w:color="auto"/>
-        <w:right w:val="single" w:sz="4" w:space="0" w:color="auto"/>
-        <w:insideH w:val="single" w:sz="4" w:space="0" w:color="auto"/>
-        <w:insideV w:val="single" w:sz="4" w:space="0" w:color="auto"/>
-      </w:tblBorders>
-      <w:tblCellMar>
-        <w:top w:w="0" w:type="dxa"/>
-        <w:left w:w="108" w:type="dxa"/>
-        <w:bottom w:w="0" w:type="dxa"/>
-        <w:right w:w="108" w:type="dxa"/>
-      </w:tblCellMar>
-    </w:tblPr>
-  </w:style>
-</w:styles>
-</file>
-
-<file path=word/stylesWithEffects.xml><?xml version="1.0" encoding="utf-8"?>
-<w:styles xmlns:wpc="http://schemas.microsoft.com/office/word/2010/wordprocessingCanvas" xmlns:mc="http://schemas.openxmlformats.org/markup-compatibility/2006" xmlns:o="urn:schemas-microsoft-com:office:office" xmlns:r="http://schemas.openxmlformats.org/officeDocument/2006/relationships" xmlns:m="http://schemas.openxmlformats.org/officeDocument/2006/math" xmlns:v="urn:schemas-microsoft-com:vml" xmlns:wp14="http://schemas.microsoft.com/office/word/2010/wordprocessingDrawing" xmlns:wp="http://schemas.openxmlformats.org/drawingml/2006/wordprocessingDrawing" xmlns:w10="urn:schemas-microsoft-com:office:word" xmlns:w="http://schemas.openxmlformats.org/wordprocessingml/2006/main" xmlns:w14="http://schemas.microsoft.com/office/word/2010/wordml" xmlns:wpg="http://schemas.microsoft.com/office/word/2010/wordprocessingGroup" xmlns:wpi="http://schemas.microsoft.com/office/word/2010/wordprocessingInk" xmlns:wne="http://schemas.microsoft.com/office/word/2006/wordml" xmlns:wps="http://schemas.microsoft.com/office/word/2010/wordprocessingShape" mc:Ignorable="w14 wp14">
   <w:docDefaults>
     <w:rPrDefault>
       <w:rPr>
@@ -5311,6 +5836,504 @@
       <w:vertAlign w:val="superscript"/>
     </w:rPr>
   </w:style>
+  <w:style w:type="paragraph" w:styleId="Caption">
+    <w:name w:val="caption"/>
+    <w:basedOn w:val="Normal"/>
+    <w:next w:val="Normal"/>
+    <w:uiPriority w:val="35"/>
+    <w:unhideWhenUsed/>
+    <w:qFormat/>
+    <w:rsid w:val="001C039C"/>
+    <w:pPr>
+      <w:spacing w:line="240" w:lineRule="auto"/>
+    </w:pPr>
+    <w:rPr>
+      <w:b/>
+      <w:bCs/>
+      <w:color w:val="4F81BD" w:themeColor="accent1"/>
+      <w:sz w:val="18"/>
+      <w:szCs w:val="18"/>
+    </w:rPr>
+  </w:style>
+  <w:style w:type="paragraph" w:styleId="ListParagraph">
+    <w:name w:val="List Paragraph"/>
+    <w:basedOn w:val="Normal"/>
+    <w:uiPriority w:val="34"/>
+    <w:qFormat/>
+    <w:rsid w:val="00861746"/>
+    <w:pPr>
+      <w:ind w:left="720"/>
+      <w:contextualSpacing/>
+    </w:pPr>
+  </w:style>
+  <w:style w:type="table" w:styleId="TableGrid">
+    <w:name w:val="Table Grid"/>
+    <w:basedOn w:val="TableNormal"/>
+    <w:uiPriority w:val="59"/>
+    <w:rsid w:val="00542CFA"/>
+    <w:pPr>
+      <w:spacing w:after="0" w:line="240" w:lineRule="auto"/>
+    </w:pPr>
+    <w:tblPr>
+      <w:tblInd w:w="0" w:type="dxa"/>
+      <w:tblBorders>
+        <w:top w:val="single" w:sz="4" w:space="0" w:color="auto"/>
+        <w:left w:val="single" w:sz="4" w:space="0" w:color="auto"/>
+        <w:bottom w:val="single" w:sz="4" w:space="0" w:color="auto"/>
+        <w:right w:val="single" w:sz="4" w:space="0" w:color="auto"/>
+        <w:insideH w:val="single" w:sz="4" w:space="0" w:color="auto"/>
+        <w:insideV w:val="single" w:sz="4" w:space="0" w:color="auto"/>
+      </w:tblBorders>
+      <w:tblCellMar>
+        <w:top w:w="0" w:type="dxa"/>
+        <w:left w:w="108" w:type="dxa"/>
+        <w:bottom w:w="0" w:type="dxa"/>
+        <w:right w:w="108" w:type="dxa"/>
+      </w:tblCellMar>
+    </w:tblPr>
+  </w:style>
+</w:styles>
+</file>
+
+<file path=word/stylesWithEffects.xml><?xml version="1.0" encoding="utf-8"?>
+<w:styles xmlns:wpc="http://schemas.microsoft.com/office/word/2010/wordprocessingCanvas" xmlns:mc="http://schemas.openxmlformats.org/markup-compatibility/2006" xmlns:o="urn:schemas-microsoft-com:office:office" xmlns:r="http://schemas.openxmlformats.org/officeDocument/2006/relationships" xmlns:m="http://schemas.openxmlformats.org/officeDocument/2006/math" xmlns:v="urn:schemas-microsoft-com:vml" xmlns:wp14="http://schemas.microsoft.com/office/word/2010/wordprocessingDrawing" xmlns:wp="http://schemas.openxmlformats.org/drawingml/2006/wordprocessingDrawing" xmlns:w10="urn:schemas-microsoft-com:office:word" xmlns:w="http://schemas.openxmlformats.org/wordprocessingml/2006/main" xmlns:w14="http://schemas.microsoft.com/office/word/2010/wordml" xmlns:wpg="http://schemas.microsoft.com/office/word/2010/wordprocessingGroup" xmlns:wpi="http://schemas.microsoft.com/office/word/2010/wordprocessingInk" xmlns:wne="http://schemas.microsoft.com/office/word/2006/wordml" xmlns:wps="http://schemas.microsoft.com/office/word/2010/wordprocessingShape" mc:Ignorable="w14 wp14">
+  <w:docDefaults>
+    <w:rPrDefault>
+      <w:rPr>
+        <w:rFonts w:asciiTheme="minorHAnsi" w:eastAsiaTheme="minorHAnsi" w:hAnsiTheme="minorHAnsi" w:cstheme="minorBidi"/>
+        <w:sz w:val="22"/>
+        <w:szCs w:val="22"/>
+        <w:lang w:val="en-US" w:eastAsia="en-US" w:bidi="ar-SA"/>
+      </w:rPr>
+    </w:rPrDefault>
+    <w:pPrDefault>
+      <w:pPr>
+        <w:spacing w:after="200" w:line="276" w:lineRule="auto"/>
+      </w:pPr>
+    </w:pPrDefault>
+  </w:docDefaults>
+  <w:latentStyles w:defLockedState="0" w:defUIPriority="99" w:defSemiHidden="1" w:defUnhideWhenUsed="1" w:defQFormat="0" w:count="267">
+    <w:lsdException w:name="Normal" w:semiHidden="0" w:uiPriority="0" w:unhideWhenUsed="0" w:qFormat="1"/>
+    <w:lsdException w:name="heading 1" w:semiHidden="0" w:uiPriority="9" w:unhideWhenUsed="0" w:qFormat="1"/>
+    <w:lsdException w:name="heading 2" w:uiPriority="9" w:qFormat="1"/>
+    <w:lsdException w:name="heading 3" w:uiPriority="9" w:qFormat="1"/>
+    <w:lsdException w:name="heading 4" w:uiPriority="9" w:qFormat="1"/>
+    <w:lsdException w:name="heading 5" w:uiPriority="9" w:qFormat="1"/>
+    <w:lsdException w:name="heading 6" w:uiPriority="9" w:qFormat="1"/>
+    <w:lsdException w:name="heading 7" w:uiPriority="9" w:qFormat="1"/>
+    <w:lsdException w:name="heading 8" w:uiPriority="9" w:qFormat="1"/>
+    <w:lsdException w:name="heading 9" w:uiPriority="9" w:qFormat="1"/>
+    <w:lsdException w:name="toc 1" w:uiPriority="39"/>
+    <w:lsdException w:name="toc 2" w:uiPriority="39"/>
+    <w:lsdException w:name="toc 3" w:uiPriority="39"/>
+    <w:lsdException w:name="toc 4" w:uiPriority="39"/>
+    <w:lsdException w:name="toc 5" w:uiPriority="39"/>
+    <w:lsdException w:name="toc 6" w:uiPriority="39"/>
+    <w:lsdException w:name="toc 7" w:uiPriority="39"/>
+    <w:lsdException w:name="toc 8" w:uiPriority="39"/>
+    <w:lsdException w:name="toc 9" w:uiPriority="39"/>
+    <w:lsdException w:name="caption" w:uiPriority="35" w:qFormat="1"/>
+    <w:lsdException w:name="Title" w:semiHidden="0" w:uiPriority="10" w:unhideWhenUsed="0" w:qFormat="1"/>
+    <w:lsdException w:name="Default Paragraph Font" w:uiPriority="1"/>
+    <w:lsdException w:name="Subtitle" w:semiHidden="0" w:uiPriority="11" w:unhideWhenUsed="0" w:qFormat="1"/>
+    <w:lsdException w:name="Strong" w:semiHidden="0" w:uiPriority="22" w:unhideWhenUsed="0" w:qFormat="1"/>
+    <w:lsdException w:name="Emphasis" w:semiHidden="0" w:uiPriority="20" w:unhideWhenUsed="0" w:qFormat="1"/>
+    <w:lsdException w:name="Table Grid" w:semiHidden="0" w:uiPriority="59" w:unhideWhenUsed="0"/>
+    <w:lsdException w:name="Placeholder Text" w:unhideWhenUsed="0"/>
+    <w:lsdException w:name="No Spacing" w:semiHidden="0" w:uiPriority="1" w:unhideWhenUsed="0" w:qFormat="1"/>
+    <w:lsdException w:name="Light Shading" w:semiHidden="0" w:uiPriority="60" w:unhideWhenUsed="0"/>
+    <w:lsdException w:name="Light List" w:semiHidden="0" w:uiPriority="61" w:unhideWhenUsed="0"/>
+    <w:lsdException w:name="Light Grid" w:semiHidden="0" w:uiPriority="62" w:unhideWhenUsed="0"/>
+    <w:lsdException w:name="Medium Shading 1" w:semiHidden="0" w:uiPriority="63" w:unhideWhenUsed="0"/>
+    <w:lsdException w:name="Medium Shading 2" w:semiHidden="0" w:uiPriority="64" w:unhideWhenUsed="0"/>
+    <w:lsdException w:name="Medium List 1" w:semiHidden="0" w:uiPriority="65" w:unhideWhenUsed="0"/>
+    <w:lsdException w:name="Medium List 2" w:semiHidden="0" w:uiPriority="66" w:unhideWhenUsed="0"/>
+    <w:lsdException w:name="Medium Grid 1" w:semiHidden="0" w:uiPriority="67" w:unhideWhenUsed="0"/>
+    <w:lsdException w:name="Medium Grid 2" w:semiHidden="0" w:uiPriority="68" w:unhideWhenUsed="0"/>
+    <w:lsdException w:name="Medium Grid 3" w:semiHidden="0" w:uiPriority="69" w:unhideWhenUsed="0"/>
+    <w:lsdException w:name="Dark List" w:semiHidden="0" w:uiPriority="70" w:unhideWhenUsed="0"/>
+    <w:lsdException w:name="Colorful Shading" w:semiHidden="0" w:uiPriority="71" w:unhideWhenUsed="0"/>
+    <w:lsdException w:name="Colorful List" w:semiHidden="0" w:uiPriority="72" w:unhideWhenUsed="0"/>
+    <w:lsdException w:name="Colorful Grid" w:semiHidden="0" w:uiPriority="73" w:unhideWhenUsed="0"/>
+    <w:lsdException w:name="Light Shading Accent 1" w:semiHidden="0" w:uiPriority="60" w:unhideWhenUsed="0"/>
+    <w:lsdException w:name="Light List Accent 1" w:semiHidden="0" w:uiPriority="61" w:unhideWhenUsed="0"/>
+    <w:lsdException w:name="Light Grid Accent 1" w:semiHidden="0" w:uiPriority="62" w:unhideWhenUsed="0"/>
+    <w:lsdException w:name="Medium Shading 1 Accent 1" w:semiHidden="0" w:uiPriority="63" w:unhideWhenUsed="0"/>
+    <w:lsdException w:name="Medium Shading 2 Accent 1" w:semiHidden="0" w:uiPriority="64" w:unhideWhenUsed="0"/>
+    <w:lsdException w:name="Medium List 1 Accent 1" w:semiHidden="0" w:uiPriority="65" w:unhideWhenUsed="0"/>
+    <w:lsdException w:name="Revision" w:unhideWhenUsed="0"/>
+    <w:lsdException w:name="List Paragraph" w:semiHidden="0" w:uiPriority="34" w:unhideWhenUsed="0" w:qFormat="1"/>
+    <w:lsdException w:name="Quote" w:semiHidden="0" w:uiPriority="29" w:unhideWhenUsed="0" w:qFormat="1"/>
+    <w:lsdException w:name="Intense Quote" w:semiHidden="0" w:uiPriority="30" w:unhideWhenUsed="0" w:qFormat="1"/>
+    <w:lsdException w:name="Medium List 2 Accent 1" w:semiHidden="0" w:uiPriority="66" w:unhideWhenUsed="0"/>
+    <w:lsdException w:name="Medium Grid 1 Accent 1" w:semiHidden="0" w:uiPriority="67" w:unhideWhenUsed="0"/>
+    <w:lsdException w:name="Medium Grid 2 Accent 1" w:semiHidden="0" w:uiPriority="68" w:unhideWhenUsed="0"/>
+    <w:lsdException w:name="Medium Grid 3 Accent 1" w:semiHidden="0" w:uiPriority="69" w:unhideWhenUsed="0"/>
+    <w:lsdException w:name="Dark List Accent 1" w:semiHidden="0" w:uiPriority="70" w:unhideWhenUsed="0"/>
+    <w:lsdException w:name="Colorful Shading Accent 1" w:semiHidden="0" w:uiPriority="71" w:unhideWhenUsed="0"/>
+    <w:lsdException w:name="Colorful List Accent 1" w:semiHidden="0" w:uiPriority="72" w:unhideWhenUsed="0"/>
+    <w:lsdException w:name="Colorful Grid Accent 1" w:semiHidden="0" w:uiPriority="73" w:unhideWhenUsed="0"/>
+    <w:lsdException w:name="Light Shading Accent 2" w:semiHidden="0" w:uiPriority="60" w:unhideWhenUsed="0"/>
+    <w:lsdException w:name="Light List Accent 2" w:semiHidden="0" w:uiPriority="61" w:unhideWhenUsed="0"/>
+    <w:lsdException w:name="Light Grid Accent 2" w:semiHidden="0" w:uiPriority="62" w:unhideWhenUsed="0"/>
+    <w:lsdException w:name="Medium Shading 1 Accent 2" w:semiHidden="0" w:uiPriority="63" w:unhideWhenUsed="0"/>
+    <w:lsdException w:name="Medium Shading 2 Accent 2" w:semiHidden="0" w:uiPriority="64" w:unhideWhenUsed="0"/>
+    <w:lsdException w:name="Medium List 1 Accent 2" w:semiHidden="0" w:uiPriority="65" w:unhideWhenUsed="0"/>
+    <w:lsdException w:name="Medium List 2 Accent 2" w:semiHidden="0" w:uiPriority="66" w:unhideWhenUsed="0"/>
+    <w:lsdException w:name="Medium Grid 1 Accent 2" w:semiHidden="0" w:uiPriority="67" w:unhideWhenUsed="0"/>
+    <w:lsdException w:name="Medium Grid 2 Accent 2" w:semiHidden="0" w:uiPriority="68" w:unhideWhenUsed="0"/>
+    <w:lsdException w:name="Medium Grid 3 Accent 2" w:semiHidden="0" w:uiPriority="69" w:unhideWhenUsed="0"/>
+    <w:lsdException w:name="Dark List Accent 2" w:semiHidden="0" w:uiPriority="70" w:unhideWhenUsed="0"/>
+    <w:lsdException w:name="Colorful Shading Accent 2" w:semiHidden="0" w:uiPriority="71" w:unhideWhenUsed="0"/>
+    <w:lsdException w:name="Colorful List Accent 2" w:semiHidden="0" w:uiPriority="72" w:unhideWhenUsed="0"/>
+    <w:lsdException w:name="Colorful Grid Accent 2" w:semiHidden="0" w:uiPriority="73" w:unhideWhenUsed="0"/>
+    <w:lsdException w:name="Light Shading Accent 3" w:semiHidden="0" w:uiPriority="60" w:unhideWhenUsed="0"/>
+    <w:lsdException w:name="Light List Accent 3" w:semiHidden="0" w:uiPriority="61" w:unhideWhenUsed="0"/>
+    <w:lsdException w:name="Light Grid Accent 3" w:semiHidden="0" w:uiPriority="62" w:unhideWhenUsed="0"/>
+    <w:lsdException w:name="Medium Shading 1 Accent 3" w:semiHidden="0" w:uiPriority="63" w:unhideWhenUsed="0"/>
+    <w:lsdException w:name="Medium Shading 2 Accent 3" w:semiHidden="0" w:uiPriority="64" w:unhideWhenUsed="0"/>
+    <w:lsdException w:name="Medium List 1 Accent 3" w:semiHidden="0" w:uiPriority="65" w:unhideWhenUsed="0"/>
+    <w:lsdException w:name="Medium List 2 Accent 3" w:semiHidden="0" w:uiPriority="66" w:unhideWhenUsed="0"/>
+    <w:lsdException w:name="Medium Grid 1 Accent 3" w:semiHidden="0" w:uiPriority="67" w:unhideWhenUsed="0"/>
+    <w:lsdException w:name="Medium Grid 2 Accent 3" w:semiHidden="0" w:uiPriority="68" w:unhideWhenUsed="0"/>
+    <w:lsdException w:name="Medium Grid 3 Accent 3" w:semiHidden="0" w:uiPriority="69" w:unhideWhenUsed="0"/>
+    <w:lsdException w:name="Dark List Accent 3" w:semiHidden="0" w:uiPriority="70" w:unhideWhenUsed="0"/>
+    <w:lsdException w:name="Colorful Shading Accent 3" w:semiHidden="0" w:uiPriority="71" w:unhideWhenUsed="0"/>
+    <w:lsdException w:name="Colorful List Accent 3" w:semiHidden="0" w:uiPriority="72" w:unhideWhenUsed="0"/>
+    <w:lsdException w:name="Colorful Grid Accent 3" w:semiHidden="0" w:uiPriority="73" w:unhideWhenUsed="0"/>
+    <w:lsdException w:name="Light Shading Accent 4" w:semiHidden="0" w:uiPriority="60" w:unhideWhenUsed="0"/>
+    <w:lsdException w:name="Light List Accent 4" w:semiHidden="0" w:uiPriority="61" w:unhideWhenUsed="0"/>
+    <w:lsdException w:name="Light Grid Accent 4" w:semiHidden="0" w:uiPriority="62" w:unhideWhenUsed="0"/>
+    <w:lsdException w:name="Medium Shading 1 Accent 4" w:semiHidden="0" w:uiPriority="63" w:unhideWhenUsed="0"/>
+    <w:lsdException w:name="Medium Shading 2 Accent 4" w:semiHidden="0" w:uiPriority="64" w:unhideWhenUsed="0"/>
+    <w:lsdException w:name="Medium List 1 Accent 4" w:semiHidden="0" w:uiPriority="65" w:unhideWhenUsed="0"/>
+    <w:lsdException w:name="Medium List 2 Accent 4" w:semiHidden="0" w:uiPriority="66" w:unhideWhenUsed="0"/>
+    <w:lsdException w:name="Medium Grid 1 Accent 4" w:semiHidden="0" w:uiPriority="67" w:unhideWhenUsed="0"/>
+    <w:lsdException w:name="Medium Grid 2 Accent 4" w:semiHidden="0" w:uiPriority="68" w:unhideWhenUsed="0"/>
+    <w:lsdException w:name="Medium Grid 3 Accent 4" w:semiHidden="0" w:uiPriority="69" w:unhideWhenUsed="0"/>
+    <w:lsdException w:name="Dark List Accent 4" w:semiHidden="0" w:uiPriority="70" w:unhideWhenUsed="0"/>
+    <w:lsdException w:name="Colorful Shading Accent 4" w:semiHidden="0" w:uiPriority="71" w:unhideWhenUsed="0"/>
+    <w:lsdException w:name="Colorful List Accent 4" w:semiHidden="0" w:uiPriority="72" w:unhideWhenUsed="0"/>
+    <w:lsdException w:name="Colorful Grid Accent 4" w:semiHidden="0" w:uiPriority="73" w:unhideWhenUsed="0"/>
+    <w:lsdException w:name="Light Shading Accent 5" w:semiHidden="0" w:uiPriority="60" w:unhideWhenUsed="0"/>
+    <w:lsdException w:name="Light List Accent 5" w:semiHidden="0" w:uiPriority="61" w:unhideWhenUsed="0"/>
+    <w:lsdException w:name="Light Grid Accent 5" w:semiHidden="0" w:uiPriority="62" w:unhideWhenUsed="0"/>
+    <w:lsdException w:name="Medium Shading 1 Accent 5" w:semiHidden="0" w:uiPriority="63" w:unhideWhenUsed="0"/>
+    <w:lsdException w:name="Medium Shading 2 Accent 5" w:semiHidden="0" w:uiPriority="64" w:unhideWhenUsed="0"/>
+    <w:lsdException w:name="Medium List 1 Accent 5" w:semiHidden="0" w:uiPriority="65" w:unhideWhenUsed="0"/>
+    <w:lsdException w:name="Medium List 2 Accent 5" w:semiHidden="0" w:uiPriority="66" w:unhideWhenUsed="0"/>
+    <w:lsdException w:name="Medium Grid 1 Accent 5" w:semiHidden="0" w:uiPriority="67" w:unhideWhenUsed="0"/>
+    <w:lsdException w:name="Medium Grid 2 Accent 5" w:semiHidden="0" w:uiPriority="68" w:unhideWhenUsed="0"/>
+    <w:lsdException w:name="Medium Grid 3 Accent 5" w:semiHidden="0" w:uiPriority="69" w:unhideWhenUsed="0"/>
+    <w:lsdException w:name="Dark List Accent 5" w:semiHidden="0" w:uiPriority="70" w:unhideWhenUsed="0"/>
+    <w:lsdException w:name="Colorful Shading Accent 5" w:semiHidden="0" w:uiPriority="71" w:unhideWhenUsed="0"/>
+    <w:lsdException w:name="Colorful List Accent 5" w:semiHidden="0" w:uiPriority="72" w:unhideWhenUsed="0"/>
+    <w:lsdException w:name="Colorful Grid Accent 5" w:semiHidden="0" w:uiPriority="73" w:unhideWhenUsed="0"/>
+    <w:lsdException w:name="Light Shading Accent 6" w:semiHidden="0" w:uiPriority="60" w:unhideWhenUsed="0"/>
+    <w:lsdException w:name="Light List Accent 6" w:semiHidden="0" w:uiPriority="61" w:unhideWhenUsed="0"/>
+    <w:lsdException w:name="Light Grid Accent 6" w:semiHidden="0" w:uiPriority="62" w:unhideWhenUsed="0"/>
+    <w:lsdException w:name="Medium Shading 1 Accent 6" w:semiHidden="0" w:uiPriority="63" w:unhideWhenUsed="0"/>
+    <w:lsdException w:name="Medium Shading 2 Accent 6" w:semiHidden="0" w:uiPriority="64" w:unhideWhenUsed="0"/>
+    <w:lsdException w:name="Medium List 1 Accent 6" w:semiHidden="0" w:uiPriority="65" w:unhideWhenUsed="0"/>
+    <w:lsdException w:name="Medium List 2 Accent 6" w:semiHidden="0" w:uiPriority="66" w:unhideWhenUsed="0"/>
+    <w:lsdException w:name="Medium Grid 1 Accent 6" w:semiHidden="0" w:uiPriority="67" w:unhideWhenUsed="0"/>
+    <w:lsdException w:name="Medium Grid 2 Accent 6" w:semiHidden="0" w:uiPriority="68" w:unhideWhenUsed="0"/>
+    <w:lsdException w:name="Medium Grid 3 Accent 6" w:semiHidden="0" w:uiPriority="69" w:unhideWhenUsed="0"/>
+    <w:lsdException w:name="Dark List Accent 6" w:semiHidden="0" w:uiPriority="70" w:unhideWhenUsed="0"/>
+    <w:lsdException w:name="Colorful Shading Accent 6" w:semiHidden="0" w:uiPriority="71" w:unhideWhenUsed="0"/>
+    <w:lsdException w:name="Colorful List Accent 6" w:semiHidden="0" w:uiPriority="72" w:unhideWhenUsed="0"/>
+    <w:lsdException w:name="Colorful Grid Accent 6" w:semiHidden="0" w:uiPriority="73" w:unhideWhenUsed="0"/>
+    <w:lsdException w:name="Subtle Emphasis" w:semiHidden="0" w:uiPriority="19" w:unhideWhenUsed="0" w:qFormat="1"/>
+    <w:lsdException w:name="Intense Emphasis" w:semiHidden="0" w:uiPriority="21" w:unhideWhenUsed="0" w:qFormat="1"/>
+    <w:lsdException w:name="Subtle Reference" w:semiHidden="0" w:uiPriority="31" w:unhideWhenUsed="0" w:qFormat="1"/>
+    <w:lsdException w:name="Intense Reference" w:semiHidden="0" w:uiPriority="32" w:unhideWhenUsed="0" w:qFormat="1"/>
+    <w:lsdException w:name="Book Title" w:semiHidden="0" w:uiPriority="33" w:unhideWhenUsed="0" w:qFormat="1"/>
+    <w:lsdException w:name="Bibliography" w:uiPriority="37"/>
+    <w:lsdException w:name="TOC Heading" w:uiPriority="39" w:qFormat="1"/>
+  </w:latentStyles>
+  <w:style w:type="paragraph" w:default="1" w:styleId="Normal">
+    <w:name w:val="Normal"/>
+    <w:qFormat/>
+  </w:style>
+  <w:style w:type="paragraph" w:styleId="Heading1">
+    <w:name w:val="heading 1"/>
+    <w:basedOn w:val="Normal"/>
+    <w:next w:val="Normal"/>
+    <w:link w:val="Heading1Char"/>
+    <w:uiPriority w:val="9"/>
+    <w:qFormat/>
+    <w:rsid w:val="00CB27A5"/>
+    <w:pPr>
+      <w:keepNext/>
+      <w:keepLines/>
+      <w:spacing w:before="480" w:after="0"/>
+      <w:outlineLvl w:val="0"/>
+    </w:pPr>
+    <w:rPr>
+      <w:rFonts w:asciiTheme="majorHAnsi" w:eastAsiaTheme="majorEastAsia" w:hAnsiTheme="majorHAnsi" w:cstheme="majorBidi"/>
+      <w:b/>
+      <w:bCs/>
+      <w:color w:val="365F91" w:themeColor="accent1" w:themeShade="BF"/>
+      <w:sz w:val="28"/>
+      <w:szCs w:val="28"/>
+      <w:lang w:eastAsia="ja-JP"/>
+    </w:rPr>
+  </w:style>
+  <w:style w:type="character" w:default="1" w:styleId="DefaultParagraphFont">
+    <w:name w:val="Default Paragraph Font"/>
+    <w:uiPriority w:val="1"/>
+    <w:semiHidden/>
+    <w:unhideWhenUsed/>
+  </w:style>
+  <w:style w:type="table" w:default="1" w:styleId="TableNormal">
+    <w:name w:val="Normal Table"/>
+    <w:uiPriority w:val="99"/>
+    <w:semiHidden/>
+    <w:unhideWhenUsed/>
+    <w:tblPr>
+      <w:tblInd w:w="0" w:type="dxa"/>
+      <w:tblCellMar>
+        <w:top w:w="0" w:type="dxa"/>
+        <w:left w:w="108" w:type="dxa"/>
+        <w:bottom w:w="0" w:type="dxa"/>
+        <w:right w:w="108" w:type="dxa"/>
+      </w:tblCellMar>
+    </w:tblPr>
+  </w:style>
+  <w:style w:type="numbering" w:default="1" w:styleId="NoList">
+    <w:name w:val="No List"/>
+    <w:uiPriority w:val="99"/>
+    <w:semiHidden/>
+    <w:unhideWhenUsed/>
+  </w:style>
+  <w:style w:type="character" w:styleId="Strong">
+    <w:name w:val="Strong"/>
+    <w:basedOn w:val="DefaultParagraphFont"/>
+    <w:uiPriority w:val="22"/>
+    <w:qFormat/>
+    <w:rsid w:val="006D5F44"/>
+    <w:rPr>
+      <w:b/>
+      <w:bCs/>
+    </w:rPr>
+  </w:style>
+  <w:style w:type="character" w:styleId="CommentReference">
+    <w:name w:val="annotation reference"/>
+    <w:basedOn w:val="DefaultParagraphFont"/>
+    <w:uiPriority w:val="99"/>
+    <w:semiHidden/>
+    <w:unhideWhenUsed/>
+    <w:rsid w:val="005374C2"/>
+    <w:rPr>
+      <w:sz w:val="16"/>
+      <w:szCs w:val="16"/>
+    </w:rPr>
+  </w:style>
+  <w:style w:type="paragraph" w:styleId="CommentText">
+    <w:name w:val="annotation text"/>
+    <w:basedOn w:val="Normal"/>
+    <w:link w:val="CommentTextChar"/>
+    <w:uiPriority w:val="99"/>
+    <w:semiHidden/>
+    <w:unhideWhenUsed/>
+    <w:rsid w:val="005374C2"/>
+    <w:pPr>
+      <w:spacing w:line="240" w:lineRule="auto"/>
+    </w:pPr>
+    <w:rPr>
+      <w:sz w:val="20"/>
+      <w:szCs w:val="20"/>
+    </w:rPr>
+  </w:style>
+  <w:style w:type="character" w:customStyle="1" w:styleId="CommentTextChar">
+    <w:name w:val="Comment Text Char"/>
+    <w:basedOn w:val="DefaultParagraphFont"/>
+    <w:link w:val="CommentText"/>
+    <w:uiPriority w:val="99"/>
+    <w:semiHidden/>
+    <w:rsid w:val="005374C2"/>
+    <w:rPr>
+      <w:sz w:val="20"/>
+      <w:szCs w:val="20"/>
+    </w:rPr>
+  </w:style>
+  <w:style w:type="paragraph" w:styleId="CommentSubject">
+    <w:name w:val="annotation subject"/>
+    <w:basedOn w:val="CommentText"/>
+    <w:next w:val="CommentText"/>
+    <w:link w:val="CommentSubjectChar"/>
+    <w:uiPriority w:val="99"/>
+    <w:semiHidden/>
+    <w:unhideWhenUsed/>
+    <w:rsid w:val="005374C2"/>
+    <w:rPr>
+      <w:b/>
+      <w:bCs/>
+    </w:rPr>
+  </w:style>
+  <w:style w:type="character" w:customStyle="1" w:styleId="CommentSubjectChar">
+    <w:name w:val="Comment Subject Char"/>
+    <w:basedOn w:val="CommentTextChar"/>
+    <w:link w:val="CommentSubject"/>
+    <w:uiPriority w:val="99"/>
+    <w:semiHidden/>
+    <w:rsid w:val="005374C2"/>
+    <w:rPr>
+      <w:b/>
+      <w:bCs/>
+      <w:sz w:val="20"/>
+      <w:szCs w:val="20"/>
+    </w:rPr>
+  </w:style>
+  <w:style w:type="paragraph" w:styleId="BalloonText">
+    <w:name w:val="Balloon Text"/>
+    <w:basedOn w:val="Normal"/>
+    <w:link w:val="BalloonTextChar"/>
+    <w:uiPriority w:val="99"/>
+    <w:semiHidden/>
+    <w:unhideWhenUsed/>
+    <w:rsid w:val="005374C2"/>
+    <w:pPr>
+      <w:spacing w:after="0" w:line="240" w:lineRule="auto"/>
+    </w:pPr>
+    <w:rPr>
+      <w:rFonts w:ascii="Tahoma" w:hAnsi="Tahoma" w:cs="Tahoma"/>
+      <w:sz w:val="16"/>
+      <w:szCs w:val="16"/>
+    </w:rPr>
+  </w:style>
+  <w:style w:type="character" w:customStyle="1" w:styleId="BalloonTextChar">
+    <w:name w:val="Balloon Text Char"/>
+    <w:basedOn w:val="DefaultParagraphFont"/>
+    <w:link w:val="BalloonText"/>
+    <w:uiPriority w:val="99"/>
+    <w:semiHidden/>
+    <w:rsid w:val="005374C2"/>
+    <w:rPr>
+      <w:rFonts w:ascii="Tahoma" w:hAnsi="Tahoma" w:cs="Tahoma"/>
+      <w:sz w:val="16"/>
+      <w:szCs w:val="16"/>
+    </w:rPr>
+  </w:style>
+  <w:style w:type="character" w:customStyle="1" w:styleId="Heading1Char">
+    <w:name w:val="Heading 1 Char"/>
+    <w:basedOn w:val="DefaultParagraphFont"/>
+    <w:link w:val="Heading1"/>
+    <w:uiPriority w:val="9"/>
+    <w:rsid w:val="00CB27A5"/>
+    <w:rPr>
+      <w:rFonts w:asciiTheme="majorHAnsi" w:eastAsiaTheme="majorEastAsia" w:hAnsiTheme="majorHAnsi" w:cstheme="majorBidi"/>
+      <w:b/>
+      <w:bCs/>
+      <w:color w:val="365F91" w:themeColor="accent1" w:themeShade="BF"/>
+      <w:sz w:val="28"/>
+      <w:szCs w:val="28"/>
+      <w:lang w:eastAsia="ja-JP"/>
+    </w:rPr>
+  </w:style>
+  <w:style w:type="paragraph" w:styleId="Bibliography">
+    <w:name w:val="Bibliography"/>
+    <w:basedOn w:val="Normal"/>
+    <w:next w:val="Normal"/>
+    <w:uiPriority w:val="37"/>
+    <w:unhideWhenUsed/>
+    <w:rsid w:val="00CB27A5"/>
+  </w:style>
+  <w:style w:type="paragraph" w:styleId="FootnoteText">
+    <w:name w:val="footnote text"/>
+    <w:basedOn w:val="Normal"/>
+    <w:link w:val="FootnoteTextChar"/>
+    <w:uiPriority w:val="99"/>
+    <w:semiHidden/>
+    <w:unhideWhenUsed/>
+    <w:rsid w:val="00CB27A5"/>
+    <w:pPr>
+      <w:spacing w:after="0" w:line="240" w:lineRule="auto"/>
+    </w:pPr>
+    <w:rPr>
+      <w:sz w:val="20"/>
+      <w:szCs w:val="20"/>
+    </w:rPr>
+  </w:style>
+  <w:style w:type="character" w:customStyle="1" w:styleId="FootnoteTextChar">
+    <w:name w:val="Footnote Text Char"/>
+    <w:basedOn w:val="DefaultParagraphFont"/>
+    <w:link w:val="FootnoteText"/>
+    <w:uiPriority w:val="99"/>
+    <w:semiHidden/>
+    <w:rsid w:val="00CB27A5"/>
+    <w:rPr>
+      <w:sz w:val="20"/>
+      <w:szCs w:val="20"/>
+    </w:rPr>
+  </w:style>
+  <w:style w:type="character" w:styleId="FootnoteReference">
+    <w:name w:val="footnote reference"/>
+    <w:basedOn w:val="DefaultParagraphFont"/>
+    <w:uiPriority w:val="99"/>
+    <w:semiHidden/>
+    <w:unhideWhenUsed/>
+    <w:rsid w:val="00CB27A5"/>
+    <w:rPr>
+      <w:vertAlign w:val="superscript"/>
+    </w:rPr>
+  </w:style>
+  <w:style w:type="paragraph" w:styleId="Caption">
+    <w:name w:val="caption"/>
+    <w:basedOn w:val="Normal"/>
+    <w:next w:val="Normal"/>
+    <w:uiPriority w:val="35"/>
+    <w:unhideWhenUsed/>
+    <w:qFormat/>
+    <w:rsid w:val="001C039C"/>
+    <w:pPr>
+      <w:spacing w:line="240" w:lineRule="auto"/>
+    </w:pPr>
+    <w:rPr>
+      <w:b/>
+      <w:bCs/>
+      <w:color w:val="4F81BD" w:themeColor="accent1"/>
+      <w:sz w:val="18"/>
+      <w:szCs w:val="18"/>
+    </w:rPr>
+  </w:style>
+  <w:style w:type="paragraph" w:styleId="ListParagraph">
+    <w:name w:val="List Paragraph"/>
+    <w:basedOn w:val="Normal"/>
+    <w:uiPriority w:val="34"/>
+    <w:qFormat/>
+    <w:rsid w:val="00861746"/>
+    <w:pPr>
+      <w:ind w:left="720"/>
+      <w:contextualSpacing/>
+    </w:pPr>
+  </w:style>
+  <w:style w:type="table" w:styleId="TableGrid">
+    <w:name w:val="Table Grid"/>
+    <w:basedOn w:val="TableNormal"/>
+    <w:uiPriority w:val="59"/>
+    <w:rsid w:val="00542CFA"/>
+    <w:pPr>
+      <w:spacing w:after="0" w:line="240" w:lineRule="auto"/>
+    </w:pPr>
+    <w:tblPr>
+      <w:tblInd w:w="0" w:type="dxa"/>
+      <w:tblBorders>
+        <w:top w:val="single" w:sz="4" w:space="0" w:color="auto"/>
+        <w:left w:val="single" w:sz="4" w:space="0" w:color="auto"/>
+        <w:bottom w:val="single" w:sz="4" w:space="0" w:color="auto"/>
+        <w:right w:val="single" w:sz="4" w:space="0" w:color="auto"/>
+        <w:insideH w:val="single" w:sz="4" w:space="0" w:color="auto"/>
+        <w:insideV w:val="single" w:sz="4" w:space="0" w:color="auto"/>
+      </w:tblBorders>
+      <w:tblCellMar>
+        <w:top w:w="0" w:type="dxa"/>
+        <w:left w:w="108" w:type="dxa"/>
+        <w:bottom w:w="0" w:type="dxa"/>
+        <w:right w:w="108" w:type="dxa"/>
+      </w:tblCellMar>
+    </w:tblPr>
+  </w:style>
 </w:styles>
 </file>
 
@@ -5619,7 +6642,7 @@
     <b:Title>Chen, T.K., Thurston, A.D., Ellis, R.E., and Abolmaesumi, P.</b:Title>
     <b:Year>2009</b:Year>
     <b:JournalName>Ultrasound in Med. &amp; Biol, 35(1) pp. 79–93</b:JournalName>
-    <b:RefOrder>2</b:RefOrder>
+    <b:RefOrder>3</b:RefOrder>
   </b:Source>
   <b:Source>
     <b:Tag>SNa00</b:Tag>
@@ -5662,7 +6685,7 @@
     <b:Month>December</b:Month>
     <b:Day>12</b:Day>
     <b:Pages> Vol. 35, pp. 5471-5489.</b:Pages>
-    <b:RefOrder>3</b:RefOrder>
+    <b:RefOrder>2</b:RefOrder>
   </b:Source>
   <b:Source>
     <b:Tag>Bar11</b:Tag>
@@ -5690,7 +6713,7 @@
 </file>
 
 <file path=customXml/itemProps1.xml><?xml version="1.0" encoding="utf-8"?>
-<ds:datastoreItem xmlns:ds="http://schemas.openxmlformats.org/officeDocument/2006/customXml" ds:itemID="{B97AC219-A321-4330-8869-C74FD23F26BA}">
+<ds:datastoreItem xmlns:ds="http://schemas.openxmlformats.org/officeDocument/2006/customXml" ds:itemID="{034851E3-8EC5-4DDB-88B3-9F295F70789E}">
   <ds:schemaRefs>
     <ds:schemaRef ds:uri="http://schemas.openxmlformats.org/officeDocument/2006/bibliography"/>
   </ds:schemaRefs>

</xml_diff>

<commit_message>
revised version from Gabor's comments, added result including a result table. Managed to fit everything in 4 pages.
</commit_message>
<xml_diff>
--- a/trunk/PlusLib/docs/UsFidSegAlgo/Line Pattern to Line Cross Section detection algorithm.docx
+++ b/trunk/PlusLib/docs/UsFidSegAlgo/Line Pattern to Line Cross Section detection algorithm.docx
@@ -4,91 +4,21 @@
   <w:body>
     <w:p>
       <w:pPr>
+        <w:spacing w:after="120"/>
         <w:jc w:val="center"/>
         <w:rPr>
           <w:b/>
-          <w:sz w:val="40"/>
+          <w:sz w:val="28"/>
           <w:szCs w:val="40"/>
         </w:rPr>
       </w:pPr>
       <w:r>
         <w:rPr>
           <w:b/>
-          <w:sz w:val="40"/>
+          <w:sz w:val="28"/>
           <w:szCs w:val="40"/>
         </w:rPr>
         <w:t>Matching of fiducial lines to slice intersection points in ultrasound images</w:t>
-      </w:r>
-    </w:p>
-    <w:p>
-      <w:pPr>
-        <w:jc w:val="center"/>
-        <w:rPr>
-          <w:sz w:val="24"/>
-          <w:vertAlign w:val="superscript"/>
-        </w:rPr>
-      </w:pPr>
-      <w:r>
-        <w:rPr>
-          <w:sz w:val="24"/>
-        </w:rPr>
-        <w:t>Alexis Boucharin</w:t>
-      </w:r>
-      <w:r>
-        <w:rPr>
-          <w:sz w:val="24"/>
-        </w:rPr>
-        <w:t xml:space="preserve">, </w:t>
-      </w:r>
-      <w:r>
-        <w:rPr>
-          <w:sz w:val="24"/>
-        </w:rPr>
-        <w:t>Andras Lasso</w:t>
-      </w:r>
-      <w:r>
-        <w:rPr>
-          <w:sz w:val="24"/>
-        </w:rPr>
-        <w:t xml:space="preserve">, </w:t>
-      </w:r>
-      <w:r>
-        <w:rPr>
-          <w:sz w:val="24"/>
-        </w:rPr>
-        <w:t>Csaba Pinter</w:t>
-      </w:r>
-      <w:r>
-        <w:rPr>
-          <w:sz w:val="24"/>
-        </w:rPr>
-        <w:t xml:space="preserve">, Tamas Heffter, </w:t>
-      </w:r>
-      <w:r>
-        <w:rPr>
-          <w:sz w:val="24"/>
-        </w:rPr>
-        <w:t>Gabor Fichtinger</w:t>
-      </w:r>
-    </w:p>
-    <w:p>
-      <w:pPr>
-        <w:jc w:val="center"/>
-        <w:rPr>
-          <w:rFonts w:ascii="Times New Roman" w:hAnsi="Times New Roman" w:cs="Times New Roman"/>
-          <w:i/>
-          <w:sz w:val="24"/>
-          <w:szCs w:val="24"/>
-        </w:rPr>
-      </w:pPr>
-      <w:r>
-        <w:rPr>
-          <w:rFonts w:ascii="Times New Roman" w:hAnsi="Times New Roman" w:cs="Times New Roman"/>
-          <w:i/>
-          <w:sz w:val="24"/>
-          <w:szCs w:val="24"/>
-        </w:rPr>
-        <w:t>Laboratory for Percutaneous Surgery, School of Computing, Queen’s University, Kingston, Ontario, Canada</w:t>
       </w:r>
     </w:p>
     <w:p>
@@ -96,6 +26,79 @@
         <w:spacing w:after="120"/>
         <w:jc w:val="center"/>
         <w:rPr>
+          <w:sz w:val="24"/>
+          <w:vertAlign w:val="superscript"/>
+        </w:rPr>
+      </w:pPr>
+      <w:r>
+        <w:rPr>
+          <w:sz w:val="24"/>
+        </w:rPr>
+        <w:t>Alexis Boucharin</w:t>
+      </w:r>
+      <w:r>
+        <w:rPr>
+          <w:sz w:val="24"/>
+        </w:rPr>
+        <w:t xml:space="preserve">, </w:t>
+      </w:r>
+      <w:r>
+        <w:rPr>
+          <w:sz w:val="24"/>
+        </w:rPr>
+        <w:t>Andras Lasso</w:t>
+      </w:r>
+      <w:r>
+        <w:rPr>
+          <w:sz w:val="24"/>
+        </w:rPr>
+        <w:t xml:space="preserve">, </w:t>
+      </w:r>
+      <w:r>
+        <w:rPr>
+          <w:sz w:val="24"/>
+        </w:rPr>
+        <w:t>Csaba Pinter</w:t>
+      </w:r>
+      <w:r>
+        <w:rPr>
+          <w:sz w:val="24"/>
+        </w:rPr>
+        <w:t xml:space="preserve">, Tamas Heffter, </w:t>
+      </w:r>
+      <w:r>
+        <w:rPr>
+          <w:sz w:val="24"/>
+        </w:rPr>
+        <w:t>Gabor Fichtinger</w:t>
+      </w:r>
+    </w:p>
+    <w:p>
+      <w:pPr>
+        <w:spacing w:after="120"/>
+        <w:jc w:val="center"/>
+        <w:rPr>
+          <w:rFonts w:ascii="Times New Roman" w:hAnsi="Times New Roman" w:cs="Times New Roman"/>
+          <w:i/>
+          <w:sz w:val="24"/>
+          <w:szCs w:val="24"/>
+        </w:rPr>
+      </w:pPr>
+      <w:r>
+        <w:rPr>
+          <w:rFonts w:ascii="Times New Roman" w:hAnsi="Times New Roman" w:cs="Times New Roman"/>
+          <w:i/>
+          <w:sz w:val="24"/>
+          <w:szCs w:val="24"/>
+        </w:rPr>
+        <w:t>Laboratory for Percutaneous Surgery, Queen’s University, Kingston, Ontario, Canada</w:t>
+      </w:r>
+    </w:p>
+    <w:p>
+      <w:pPr>
+        <w:spacing w:after="120"/>
+        <w:jc w:val="center"/>
+        <w:rPr>
           <w:rFonts w:ascii="Times New Roman" w:hAnsi="Times New Roman" w:cs="Times New Roman"/>
           <w:b/>
           <w:i/>
@@ -104,7 +107,6 @@
           <w:u w:val="single"/>
         </w:rPr>
       </w:pPr>
-      <w:commentRangeStart w:id="0"/>
       <w:r>
         <w:rPr>
           <w:rFonts w:ascii="Times New Roman" w:hAnsi="Times New Roman" w:cs="Times New Roman"/>
@@ -116,16 +118,10 @@
         </w:rPr>
         <w:t>Abstract</w:t>
       </w:r>
-      <w:commentRangeEnd w:id="0"/>
-      <w:r>
-        <w:rPr>
-          <w:rStyle w:val="CommentReference"/>
-        </w:rPr>
-        <w:commentReference w:id="0"/>
-      </w:r>
     </w:p>
     <w:p>
       <w:pPr>
+        <w:spacing w:after="120"/>
         <w:jc w:val="both"/>
         <w:rPr>
           <w:rFonts w:ascii="Times New Roman" w:hAnsi="Times New Roman" w:cs="Times New Roman"/>
@@ -238,23 +234,31 @@
           <w:sz w:val="24"/>
           <w:szCs w:val="24"/>
         </w:rPr>
-        <w:t xml:space="preserve">time consuming, require special operator skills, and the results are often operator-dependent. </w:t>
-      </w:r>
-      <w:r>
-        <w:rPr>
-          <w:rFonts w:ascii="Times New Roman" w:hAnsi="Times New Roman" w:cs="Times New Roman"/>
-          <w:sz w:val="24"/>
-          <w:szCs w:val="24"/>
-        </w:rPr>
-        <w:t xml:space="preserve">Automated </w:t>
-      </w:r>
-      <w:r>
-        <w:rPr>
-          <w:rFonts w:ascii="Times New Roman" w:hAnsi="Times New Roman" w:cs="Times New Roman"/>
-          <w:sz w:val="24"/>
-          <w:szCs w:val="24"/>
-        </w:rPr>
-        <w:t>methods</w:t>
+        <w:t>time consuming, require special operator skills, and the results are often operator-dependent. All the methods require imaging of precisely manufactured test objects (phantoms). C</w:t>
+      </w:r>
+      <w:r>
+        <w:rPr>
+          <w:rFonts w:ascii="Times New Roman" w:hAnsi="Times New Roman" w:cs="Times New Roman"/>
+          <w:sz w:val="24"/>
+          <w:szCs w:val="24"/>
+        </w:rPr>
+        <w:t>urrent computational methods typically developed to work with one specific phantom</w:t>
+      </w:r>
+      <w:r>
+        <w:rPr>
+          <w:rFonts w:ascii="Times New Roman" w:hAnsi="Times New Roman" w:cs="Times New Roman"/>
+          <w:sz w:val="24"/>
+          <w:szCs w:val="24"/>
+        </w:rPr>
+        <w:t xml:space="preserve">. Therefore, software update and tuning </w:t>
+      </w:r>
+      <w:r>
+        <w:rPr>
+          <w:rFonts w:ascii="Times New Roman" w:hAnsi="Times New Roman" w:cs="Times New Roman"/>
+          <w:sz w:val="24"/>
+          <w:szCs w:val="24"/>
+        </w:rPr>
+        <w:t>(often by trial and error)</w:t>
       </w:r>
       <w:r>
         <w:rPr>
@@ -270,55 +274,595 @@
           <w:sz w:val="24"/>
           <w:szCs w:val="24"/>
         </w:rPr>
-        <w:t xml:space="preserve">exist </w:t>
-      </w:r>
-      <w:r>
-        <w:rPr>
-          <w:rFonts w:ascii="Times New Roman" w:hAnsi="Times New Roman" w:cs="Times New Roman"/>
-          <w:sz w:val="24"/>
-          <w:szCs w:val="24"/>
-        </w:rPr>
-        <w:t xml:space="preserve">for </w:t>
-      </w:r>
-      <w:r>
-        <w:rPr>
-          <w:rFonts w:ascii="Times New Roman" w:hAnsi="Times New Roman" w:cs="Times New Roman"/>
-          <w:sz w:val="24"/>
-          <w:szCs w:val="24"/>
-        </w:rPr>
-        <w:t>some tasks</w:t>
-      </w:r>
-      <w:r>
-        <w:rPr>
-          <w:rFonts w:ascii="Times New Roman" w:hAnsi="Times New Roman" w:cs="Times New Roman"/>
-          <w:sz w:val="24"/>
-          <w:szCs w:val="24"/>
-        </w:rPr>
-        <w:t xml:space="preserve">, but </w:t>
-      </w:r>
-      <w:r>
-        <w:rPr>
-          <w:rFonts w:ascii="Times New Roman" w:hAnsi="Times New Roman" w:cs="Times New Roman"/>
-          <w:sz w:val="24"/>
-          <w:szCs w:val="24"/>
-        </w:rPr>
-        <w:t xml:space="preserve">extensive research and development efforts are required </w:t>
-      </w:r>
-      <w:r>
-        <w:rPr>
-          <w:rFonts w:ascii="Times New Roman" w:hAnsi="Times New Roman" w:cs="Times New Roman"/>
-          <w:sz w:val="24"/>
-          <w:szCs w:val="24"/>
-        </w:rPr>
-        <w:t xml:space="preserve">for </w:t>
-      </w:r>
-      <w:r>
-        <w:rPr>
-          <w:rFonts w:ascii="Times New Roman" w:hAnsi="Times New Roman" w:cs="Times New Roman"/>
-          <w:sz w:val="24"/>
-          <w:szCs w:val="24"/>
-        </w:rPr>
-        <w:t>achieving full automation</w:t>
+        <w:t xml:space="preserve">is required </w:t>
+      </w:r>
+      <w:r>
+        <w:rPr>
+          <w:rFonts w:ascii="Times New Roman" w:hAnsi="Times New Roman" w:cs="Times New Roman"/>
+          <w:sz w:val="24"/>
+          <w:szCs w:val="24"/>
+        </w:rPr>
+        <w:t xml:space="preserve">for each </w:t>
+      </w:r>
+      <w:r>
+        <w:rPr>
+          <w:rFonts w:ascii="Times New Roman" w:hAnsi="Times New Roman" w:cs="Times New Roman"/>
+          <w:sz w:val="24"/>
+          <w:szCs w:val="24"/>
+        </w:rPr>
+        <w:t xml:space="preserve">new </w:t>
+      </w:r>
+      <w:r>
+        <w:rPr>
+          <w:rFonts w:ascii="Times New Roman" w:hAnsi="Times New Roman" w:cs="Times New Roman"/>
+          <w:sz w:val="24"/>
+          <w:szCs w:val="24"/>
+        </w:rPr>
+        <w:t xml:space="preserve">phantom </w:t>
+      </w:r>
+      <w:r>
+        <w:rPr>
+          <w:rFonts w:ascii="Times New Roman" w:hAnsi="Times New Roman" w:cs="Times New Roman"/>
+          <w:sz w:val="24"/>
+          <w:szCs w:val="24"/>
+        </w:rPr>
+        <w:t>version</w:t>
+      </w:r>
+      <w:r>
+        <w:rPr>
+          <w:rFonts w:ascii="Times New Roman" w:hAnsi="Times New Roman" w:cs="Times New Roman"/>
+          <w:sz w:val="24"/>
+          <w:szCs w:val="24"/>
+        </w:rPr>
+        <w:t xml:space="preserve">, which considerably slows down </w:t>
+      </w:r>
+      <w:r>
+        <w:rPr>
+          <w:rFonts w:ascii="Times New Roman" w:hAnsi="Times New Roman" w:cs="Times New Roman"/>
+          <w:sz w:val="24"/>
+          <w:szCs w:val="24"/>
+        </w:rPr>
+        <w:t>the development process</w:t>
+      </w:r>
+      <w:r>
+        <w:rPr>
+          <w:rFonts w:ascii="Times New Roman" w:hAnsi="Times New Roman" w:cs="Times New Roman"/>
+          <w:sz w:val="24"/>
+          <w:szCs w:val="24"/>
+        </w:rPr>
+        <w:t xml:space="preserve">. </w:t>
+      </w:r>
+      <w:r>
+        <w:rPr>
+          <w:rFonts w:ascii="Times New Roman" w:hAnsi="Times New Roman" w:cs="Times New Roman"/>
+          <w:b/>
+          <w:sz w:val="24"/>
+          <w:szCs w:val="24"/>
+          <w:highlight w:val="yellow"/>
+        </w:rPr>
+        <w:t>METHODS</w:t>
+      </w:r>
+      <w:r>
+        <w:rPr>
+          <w:rFonts w:ascii="Times New Roman" w:hAnsi="Times New Roman" w:cs="Times New Roman"/>
+          <w:sz w:val="24"/>
+          <w:szCs w:val="24"/>
+        </w:rPr>
+        <w:t xml:space="preserve">: </w:t>
+      </w:r>
+      <w:r>
+        <w:rPr>
+          <w:rFonts w:ascii="Times New Roman" w:hAnsi="Times New Roman" w:cs="Times New Roman"/>
+          <w:sz w:val="24"/>
+          <w:szCs w:val="24"/>
+        </w:rPr>
+        <w:t>We propose a</w:t>
+      </w:r>
+      <w:r>
+        <w:rPr>
+          <w:rFonts w:ascii="Times New Roman" w:hAnsi="Times New Roman" w:cs="Times New Roman"/>
+          <w:sz w:val="24"/>
+          <w:szCs w:val="24"/>
+        </w:rPr>
+        <w:t>n</w:t>
+      </w:r>
+      <w:r>
+        <w:rPr>
+          <w:rFonts w:ascii="Times New Roman" w:hAnsi="Times New Roman" w:cs="Times New Roman"/>
+          <w:sz w:val="24"/>
+          <w:szCs w:val="24"/>
+        </w:rPr>
+        <w:t xml:space="preserve"> </w:t>
+      </w:r>
+      <w:r>
+        <w:rPr>
+          <w:rFonts w:ascii="Times New Roman" w:hAnsi="Times New Roman" w:cs="Times New Roman"/>
+          <w:sz w:val="24"/>
+          <w:szCs w:val="24"/>
+        </w:rPr>
+        <w:t xml:space="preserve">automatic </w:t>
+      </w:r>
+      <w:r>
+        <w:rPr>
+          <w:rFonts w:ascii="Times New Roman" w:hAnsi="Times New Roman" w:cs="Times New Roman"/>
+          <w:sz w:val="24"/>
+          <w:szCs w:val="24"/>
+        </w:rPr>
+        <w:t xml:space="preserve">method that </w:t>
+      </w:r>
+      <w:r>
+        <w:rPr>
+          <w:rFonts w:ascii="Times New Roman" w:hAnsi="Times New Roman" w:cs="Times New Roman"/>
+          <w:sz w:val="24"/>
+          <w:szCs w:val="24"/>
+        </w:rPr>
+        <w:t>can decouple phantom and software changes</w:t>
+      </w:r>
+      <w:r>
+        <w:rPr>
+          <w:rFonts w:ascii="Times New Roman" w:hAnsi="Times New Roman" w:cs="Times New Roman"/>
+          <w:sz w:val="24"/>
+          <w:szCs w:val="24"/>
+        </w:rPr>
+        <w:t xml:space="preserve">, allowing </w:t>
+      </w:r>
+      <w:r>
+        <w:rPr>
+          <w:rFonts w:ascii="Times New Roman" w:hAnsi="Times New Roman" w:cs="Times New Roman"/>
+          <w:sz w:val="24"/>
+          <w:szCs w:val="24"/>
+        </w:rPr>
+        <w:t xml:space="preserve">calibration and quality assurance </w:t>
+      </w:r>
+      <w:r>
+        <w:rPr>
+          <w:rFonts w:ascii="Times New Roman" w:hAnsi="Times New Roman" w:cs="Times New Roman"/>
+          <w:sz w:val="24"/>
+          <w:szCs w:val="24"/>
+        </w:rPr>
+        <w:t xml:space="preserve">procedures </w:t>
+      </w:r>
+      <w:r>
+        <w:rPr>
+          <w:rFonts w:ascii="Times New Roman" w:hAnsi="Times New Roman" w:cs="Times New Roman"/>
+          <w:sz w:val="24"/>
+          <w:szCs w:val="24"/>
+        </w:rPr>
+        <w:t xml:space="preserve">performed </w:t>
+      </w:r>
+      <w:r>
+        <w:rPr>
+          <w:rFonts w:ascii="Times New Roman" w:hAnsi="Times New Roman" w:cs="Times New Roman"/>
+          <w:sz w:val="24"/>
+          <w:szCs w:val="24"/>
+        </w:rPr>
+        <w:t>on</w:t>
+      </w:r>
+      <w:r>
+        <w:rPr>
+          <w:rFonts w:ascii="Times New Roman" w:hAnsi="Times New Roman" w:cs="Times New Roman"/>
+          <w:sz w:val="24"/>
+          <w:szCs w:val="24"/>
+        </w:rPr>
+        <w:t xml:space="preserve"> </w:t>
+      </w:r>
+      <w:r>
+        <w:rPr>
+          <w:rFonts w:ascii="Times New Roman" w:hAnsi="Times New Roman" w:cs="Times New Roman"/>
+          <w:sz w:val="24"/>
+          <w:szCs w:val="24"/>
+        </w:rPr>
+        <w:t xml:space="preserve">different </w:t>
+      </w:r>
+      <w:r>
+        <w:rPr>
+          <w:rFonts w:ascii="Times New Roman" w:hAnsi="Times New Roman" w:cs="Times New Roman"/>
+          <w:sz w:val="24"/>
+          <w:szCs w:val="24"/>
+        </w:rPr>
+        <w:t>phantom</w:t>
+      </w:r>
+      <w:r>
+        <w:rPr>
+          <w:rFonts w:ascii="Times New Roman" w:hAnsi="Times New Roman" w:cs="Times New Roman"/>
+          <w:sz w:val="24"/>
+          <w:szCs w:val="24"/>
+        </w:rPr>
+        <w:t>s</w:t>
+      </w:r>
+      <w:r>
+        <w:rPr>
+          <w:rFonts w:ascii="Times New Roman" w:hAnsi="Times New Roman" w:cs="Times New Roman"/>
+          <w:sz w:val="24"/>
+          <w:szCs w:val="24"/>
+        </w:rPr>
+        <w:t xml:space="preserve"> with</w:t>
+      </w:r>
+      <w:r>
+        <w:rPr>
+          <w:rFonts w:ascii="Times New Roman" w:hAnsi="Times New Roman" w:cs="Times New Roman"/>
+          <w:sz w:val="24"/>
+          <w:szCs w:val="24"/>
+        </w:rPr>
+        <w:t>out</w:t>
+      </w:r>
+      <w:r>
+        <w:rPr>
+          <w:rFonts w:ascii="Times New Roman" w:hAnsi="Times New Roman" w:cs="Times New Roman"/>
+          <w:sz w:val="24"/>
+          <w:szCs w:val="24"/>
+        </w:rPr>
+        <w:t xml:space="preserve"> </w:t>
+      </w:r>
+      <w:r>
+        <w:rPr>
+          <w:rFonts w:ascii="Times New Roman" w:hAnsi="Times New Roman" w:cs="Times New Roman"/>
+          <w:sz w:val="24"/>
+          <w:szCs w:val="24"/>
+        </w:rPr>
+        <w:t xml:space="preserve">any </w:t>
+      </w:r>
+      <w:r>
+        <w:rPr>
+          <w:rFonts w:ascii="Times New Roman" w:hAnsi="Times New Roman" w:cs="Times New Roman"/>
+          <w:sz w:val="24"/>
+          <w:szCs w:val="24"/>
+        </w:rPr>
+        <w:t>software change</w:t>
+      </w:r>
+      <w:r>
+        <w:rPr>
+          <w:rFonts w:ascii="Times New Roman" w:hAnsi="Times New Roman" w:cs="Times New Roman"/>
+          <w:sz w:val="24"/>
+          <w:szCs w:val="24"/>
+        </w:rPr>
+        <w:t xml:space="preserve">. </w:t>
+      </w:r>
+      <w:r>
+        <w:rPr>
+          <w:rFonts w:ascii="Times New Roman" w:hAnsi="Times New Roman" w:cs="Times New Roman"/>
+          <w:sz w:val="24"/>
+          <w:szCs w:val="24"/>
+        </w:rPr>
+        <w:t xml:space="preserve">The idea is to introduce a </w:t>
+      </w:r>
+      <w:r>
+        <w:rPr>
+          <w:rFonts w:ascii="Times New Roman" w:hAnsi="Times New Roman" w:cs="Times New Roman"/>
+          <w:sz w:val="24"/>
+          <w:szCs w:val="24"/>
+        </w:rPr>
+        <w:t xml:space="preserve">phantom description </w:t>
+      </w:r>
+      <w:r>
+        <w:rPr>
+          <w:rFonts w:ascii="Times New Roman" w:hAnsi="Times New Roman" w:cs="Times New Roman"/>
+          <w:sz w:val="24"/>
+          <w:szCs w:val="24"/>
+        </w:rPr>
+        <w:t xml:space="preserve">scheme to </w:t>
+      </w:r>
+      <w:r>
+        <w:rPr>
+          <w:rFonts w:ascii="Times New Roman" w:hAnsi="Times New Roman" w:cs="Times New Roman"/>
+          <w:sz w:val="24"/>
+          <w:szCs w:val="24"/>
+        </w:rPr>
+        <w:t xml:space="preserve">specify </w:t>
+      </w:r>
+      <w:r>
+        <w:rPr>
+          <w:rFonts w:ascii="Times New Roman" w:hAnsi="Times New Roman" w:cs="Times New Roman"/>
+          <w:sz w:val="24"/>
+          <w:szCs w:val="24"/>
+        </w:rPr>
+        <w:t>the features of the phantom</w:t>
+      </w:r>
+      <w:r>
+        <w:rPr>
+          <w:rFonts w:ascii="Times New Roman" w:hAnsi="Times New Roman" w:cs="Times New Roman"/>
+          <w:sz w:val="24"/>
+          <w:szCs w:val="24"/>
+        </w:rPr>
+        <w:t xml:space="preserve"> and </w:t>
+      </w:r>
+      <w:r>
+        <w:rPr>
+          <w:rFonts w:ascii="Times New Roman" w:hAnsi="Times New Roman" w:cs="Times New Roman"/>
+          <w:sz w:val="24"/>
+          <w:szCs w:val="24"/>
+        </w:rPr>
+        <w:t>create generic algorithm</w:t>
+      </w:r>
+      <w:r>
+        <w:rPr>
+          <w:rFonts w:ascii="Times New Roman" w:hAnsi="Times New Roman" w:cs="Times New Roman"/>
+          <w:sz w:val="24"/>
+          <w:szCs w:val="24"/>
+        </w:rPr>
+        <w:t>s</w:t>
+      </w:r>
+      <w:r>
+        <w:rPr>
+          <w:rFonts w:ascii="Times New Roman" w:hAnsi="Times New Roman" w:cs="Times New Roman"/>
+          <w:sz w:val="24"/>
+          <w:szCs w:val="24"/>
+        </w:rPr>
+        <w:t xml:space="preserve"> that </w:t>
+      </w:r>
+      <w:r>
+        <w:rPr>
+          <w:rFonts w:ascii="Times New Roman" w:hAnsi="Times New Roman" w:cs="Times New Roman"/>
+          <w:sz w:val="24"/>
+          <w:szCs w:val="24"/>
+        </w:rPr>
+        <w:t>perform all parameter tunings internally, automatically, by utilizing the information in the phantom description</w:t>
+      </w:r>
+      <w:r>
+        <w:rPr>
+          <w:rFonts w:ascii="Times New Roman" w:hAnsi="Times New Roman" w:cs="Times New Roman"/>
+          <w:sz w:val="24"/>
+          <w:szCs w:val="24"/>
+        </w:rPr>
+        <w:t xml:space="preserve"> </w:t>
+      </w:r>
+      <w:r>
+        <w:rPr>
+          <w:rFonts w:ascii="Times New Roman" w:hAnsi="Times New Roman" w:cs="Times New Roman"/>
+          <w:sz w:val="24"/>
+          <w:szCs w:val="24"/>
+        </w:rPr>
+        <w:t xml:space="preserve">We applied this approach to implement a phantom-independent version of </w:t>
+      </w:r>
+      <w:r>
+        <w:rPr>
+          <w:rFonts w:ascii="Times New Roman" w:hAnsi="Times New Roman" w:cs="Times New Roman"/>
+          <w:sz w:val="24"/>
+          <w:szCs w:val="24"/>
+        </w:rPr>
+        <w:t xml:space="preserve">the </w:t>
+      </w:r>
+      <w:r>
+        <w:rPr>
+          <w:rFonts w:ascii="Times New Roman" w:hAnsi="Times New Roman" w:cs="Times New Roman"/>
+          <w:sz w:val="24"/>
+          <w:szCs w:val="24"/>
+        </w:rPr>
+        <w:t xml:space="preserve">fiducial point segmentation algorithm </w:t>
+      </w:r>
+      <w:r>
+        <w:rPr>
+          <w:rFonts w:ascii="Times New Roman" w:hAnsi="Times New Roman" w:cs="Times New Roman"/>
+          <w:sz w:val="24"/>
+          <w:szCs w:val="24"/>
+        </w:rPr>
+        <w:t>developed by Chen et al. in 2009</w:t>
+      </w:r>
+      <w:r>
+        <w:rPr>
+          <w:rFonts w:ascii="Times New Roman" w:hAnsi="Times New Roman" w:cs="Times New Roman"/>
+          <w:sz w:val="24"/>
+          <w:szCs w:val="24"/>
+        </w:rPr>
+        <w:t xml:space="preserve">. </w:t>
+      </w:r>
+      <w:r>
+        <w:rPr>
+          <w:rFonts w:ascii="Times New Roman" w:hAnsi="Times New Roman" w:cs="Times New Roman"/>
+          <w:sz w:val="24"/>
+          <w:szCs w:val="24"/>
+        </w:rPr>
+        <w:t xml:space="preserve">Open-source software components were used for the implementation: the </w:t>
+      </w:r>
+      <w:r>
+        <w:rPr>
+          <w:rFonts w:ascii="Times New Roman" w:hAnsi="Times New Roman" w:cs="Times New Roman"/>
+          <w:sz w:val="24"/>
+          <w:szCs w:val="24"/>
+        </w:rPr>
+        <w:t>I</w:t>
+      </w:r>
+      <w:r>
+        <w:rPr>
+          <w:rFonts w:ascii="Times New Roman" w:hAnsi="Times New Roman" w:cs="Times New Roman"/>
+          <w:sz w:val="24"/>
+          <w:szCs w:val="24"/>
+        </w:rPr>
+        <w:t xml:space="preserve">nsight </w:t>
+      </w:r>
+      <w:r>
+        <w:rPr>
+          <w:rFonts w:ascii="Times New Roman" w:hAnsi="Times New Roman" w:cs="Times New Roman"/>
+          <w:sz w:val="24"/>
+          <w:szCs w:val="24"/>
+        </w:rPr>
+        <w:t>T</w:t>
+      </w:r>
+      <w:r>
+        <w:rPr>
+          <w:rFonts w:ascii="Times New Roman" w:hAnsi="Times New Roman" w:cs="Times New Roman"/>
+          <w:sz w:val="24"/>
+          <w:szCs w:val="24"/>
+        </w:rPr>
+        <w:t>oolkit for data processing, and the 3D Slicer application for visualization and testing.</w:t>
+      </w:r>
+      <w:r>
+        <w:rPr>
+          <w:rFonts w:ascii="Times New Roman" w:hAnsi="Times New Roman" w:cs="Times New Roman"/>
+          <w:sz w:val="24"/>
+          <w:szCs w:val="24"/>
+        </w:rPr>
+        <w:t xml:space="preserve"> </w:t>
+      </w:r>
+      <w:r>
+        <w:rPr>
+          <w:rFonts w:ascii="Times New Roman" w:hAnsi="Times New Roman" w:cs="Times New Roman"/>
+          <w:b/>
+          <w:sz w:val="24"/>
+          <w:szCs w:val="24"/>
+          <w:highlight w:val="yellow"/>
+        </w:rPr>
+        <w:t>RESULTS</w:t>
+      </w:r>
+      <w:r>
+        <w:rPr>
+          <w:rFonts w:ascii="Times New Roman" w:hAnsi="Times New Roman" w:cs="Times New Roman"/>
+          <w:sz w:val="24"/>
+          <w:szCs w:val="24"/>
+        </w:rPr>
+        <w:t xml:space="preserve">: </w:t>
+      </w:r>
+      <w:r>
+        <w:rPr>
+          <w:rFonts w:ascii="Times New Roman" w:hAnsi="Times New Roman" w:cs="Times New Roman"/>
+          <w:sz w:val="24"/>
+          <w:szCs w:val="24"/>
+        </w:rPr>
+        <w:t>Our tests on real ultrasound data</w:t>
+      </w:r>
+      <w:r>
+        <w:rPr>
+          <w:rFonts w:ascii="Times New Roman" w:hAnsi="Times New Roman" w:cs="Times New Roman"/>
+          <w:sz w:val="24"/>
+          <w:szCs w:val="24"/>
+        </w:rPr>
+        <w:t xml:space="preserve"> </w:t>
+      </w:r>
+      <w:r>
+        <w:rPr>
+          <w:rFonts w:ascii="Times New Roman" w:hAnsi="Times New Roman" w:cs="Times New Roman"/>
+          <w:sz w:val="24"/>
+          <w:szCs w:val="24"/>
+        </w:rPr>
+        <w:t xml:space="preserve">sets have given </w:t>
+      </w:r>
+      <w:r>
+        <w:rPr>
+          <w:rFonts w:ascii="Times New Roman" w:hAnsi="Times New Roman" w:cs="Times New Roman"/>
+          <w:sz w:val="24"/>
+          <w:szCs w:val="24"/>
+        </w:rPr>
+        <w:t xml:space="preserve">promising </w:t>
+      </w:r>
+      <w:r>
+        <w:rPr>
+          <w:rFonts w:ascii="Times New Roman" w:hAnsi="Times New Roman" w:cs="Times New Roman"/>
+          <w:sz w:val="24"/>
+          <w:szCs w:val="24"/>
+        </w:rPr>
+        <w:t>results</w:t>
+      </w:r>
+      <w:r>
+        <w:rPr>
+          <w:rFonts w:ascii="Times New Roman" w:hAnsi="Times New Roman" w:cs="Times New Roman"/>
+          <w:sz w:val="24"/>
+          <w:szCs w:val="24"/>
+        </w:rPr>
+        <w:t>:</w:t>
+      </w:r>
+      <w:r>
+        <w:rPr>
+          <w:rFonts w:ascii="Times New Roman" w:hAnsi="Times New Roman" w:cs="Times New Roman"/>
+          <w:sz w:val="24"/>
+          <w:szCs w:val="24"/>
+        </w:rPr>
+        <w:t xml:space="preserve"> </w:t>
+      </w:r>
+      <w:r>
+        <w:rPr>
+          <w:rFonts w:ascii="Times New Roman" w:hAnsi="Times New Roman" w:cs="Times New Roman"/>
+          <w:sz w:val="24"/>
+          <w:szCs w:val="24"/>
+        </w:rPr>
+        <w:t>the</w:t>
+      </w:r>
+      <w:r>
+        <w:rPr>
+          <w:rFonts w:ascii="Times New Roman" w:hAnsi="Times New Roman" w:cs="Times New Roman"/>
+          <w:sz w:val="24"/>
+          <w:szCs w:val="24"/>
+        </w:rPr>
+        <w:t xml:space="preserve"> method </w:t>
+      </w:r>
+      <w:r>
+        <w:rPr>
+          <w:rFonts w:ascii="Times New Roman" w:hAnsi="Times New Roman" w:cs="Times New Roman"/>
+          <w:sz w:val="24"/>
+          <w:szCs w:val="24"/>
+        </w:rPr>
+        <w:t>successfully identif</w:t>
+      </w:r>
+      <w:r>
+        <w:rPr>
+          <w:rFonts w:ascii="Times New Roman" w:hAnsi="Times New Roman" w:cs="Times New Roman"/>
+          <w:sz w:val="24"/>
+          <w:szCs w:val="24"/>
+        </w:rPr>
+        <w:t>ied</w:t>
+      </w:r>
+      <w:r>
+        <w:rPr>
+          <w:rFonts w:ascii="Times New Roman" w:hAnsi="Times New Roman" w:cs="Times New Roman"/>
+          <w:sz w:val="24"/>
+          <w:szCs w:val="24"/>
+        </w:rPr>
+        <w:t xml:space="preserve"> various fiducial line patterns that are typically used for calibration and </w:t>
+      </w:r>
+      <w:r>
+        <w:rPr>
+          <w:rFonts w:ascii="Times New Roman" w:hAnsi="Times New Roman" w:cs="Times New Roman"/>
+          <w:sz w:val="24"/>
+          <w:szCs w:val="24"/>
+        </w:rPr>
+        <w:t xml:space="preserve">is </w:t>
+      </w:r>
+      <w:r>
+        <w:rPr>
+          <w:rFonts w:ascii="Times New Roman" w:hAnsi="Times New Roman" w:cs="Times New Roman"/>
+          <w:sz w:val="24"/>
+          <w:szCs w:val="24"/>
+        </w:rPr>
+        <w:t xml:space="preserve">capable of </w:t>
+      </w:r>
+      <w:r>
+        <w:rPr>
+          <w:rFonts w:ascii="Times New Roman" w:hAnsi="Times New Roman" w:cs="Times New Roman"/>
+          <w:sz w:val="24"/>
+          <w:szCs w:val="24"/>
+        </w:rPr>
+        <w:t>identifying</w:t>
+      </w:r>
+      <w:r>
+        <w:rPr>
+          <w:rFonts w:ascii="Times New Roman" w:hAnsi="Times New Roman" w:cs="Times New Roman"/>
+          <w:sz w:val="24"/>
+          <w:szCs w:val="24"/>
+        </w:rPr>
+        <w:t xml:space="preserve"> patterns commonly used </w:t>
+      </w:r>
+      <w:r>
+        <w:rPr>
+          <w:rFonts w:ascii="Times New Roman" w:hAnsi="Times New Roman" w:cs="Times New Roman"/>
+          <w:sz w:val="24"/>
+          <w:szCs w:val="24"/>
+        </w:rPr>
+        <w:t xml:space="preserve">in </w:t>
+      </w:r>
+      <w:r>
+        <w:rPr>
+          <w:rFonts w:ascii="Times New Roman" w:hAnsi="Times New Roman" w:cs="Times New Roman"/>
+          <w:sz w:val="24"/>
+          <w:szCs w:val="24"/>
+        </w:rPr>
+        <w:t>image quality assurance phantoms</w:t>
+      </w:r>
+      <w:r>
+        <w:rPr>
+          <w:rFonts w:ascii="Times New Roman" w:hAnsi="Times New Roman" w:cs="Times New Roman"/>
+          <w:sz w:val="24"/>
+          <w:szCs w:val="24"/>
+        </w:rPr>
+        <w:t>, all without any software change</w:t>
       </w:r>
       <w:r>
         <w:rPr>
@@ -334,31 +878,7 @@
           <w:sz w:val="24"/>
           <w:szCs w:val="24"/>
         </w:rPr>
-        <w:t xml:space="preserve"> All the methods require imaging of precisely manufactured test objects (phantoms). C</w:t>
-      </w:r>
-      <w:r>
-        <w:rPr>
-          <w:rFonts w:ascii="Times New Roman" w:hAnsi="Times New Roman" w:cs="Times New Roman"/>
-          <w:sz w:val="24"/>
-          <w:szCs w:val="24"/>
-        </w:rPr>
-        <w:t>urrent computational methods typically developed to work with only one specific phantom</w:t>
-      </w:r>
-      <w:r>
-        <w:rPr>
-          <w:rFonts w:ascii="Times New Roman" w:hAnsi="Times New Roman" w:cs="Times New Roman"/>
-          <w:sz w:val="24"/>
-          <w:szCs w:val="24"/>
-        </w:rPr>
-        <w:t xml:space="preserve">. Therefore, software update and tuning </w:t>
-      </w:r>
-      <w:r>
-        <w:rPr>
-          <w:rFonts w:ascii="Times New Roman" w:hAnsi="Times New Roman" w:cs="Times New Roman"/>
-          <w:sz w:val="24"/>
-          <w:szCs w:val="24"/>
-        </w:rPr>
-        <w:t>(often by trial and error)</w:t>
+        <w:t xml:space="preserve"> The method also provides a speed-up in computation time up to 21% depending on the data</w:t>
       </w:r>
       <w:r>
         <w:rPr>
@@ -374,607 +894,12 @@
           <w:sz w:val="24"/>
           <w:szCs w:val="24"/>
         </w:rPr>
-        <w:t xml:space="preserve">is required </w:t>
-      </w:r>
-      <w:r>
-        <w:rPr>
-          <w:rFonts w:ascii="Times New Roman" w:hAnsi="Times New Roman" w:cs="Times New Roman"/>
-          <w:sz w:val="24"/>
-          <w:szCs w:val="24"/>
-        </w:rPr>
-        <w:t xml:space="preserve">for each </w:t>
-      </w:r>
-      <w:r>
-        <w:rPr>
-          <w:rFonts w:ascii="Times New Roman" w:hAnsi="Times New Roman" w:cs="Times New Roman"/>
-          <w:sz w:val="24"/>
-          <w:szCs w:val="24"/>
-        </w:rPr>
-        <w:t xml:space="preserve">new </w:t>
-      </w:r>
-      <w:r>
-        <w:rPr>
-          <w:rFonts w:ascii="Times New Roman" w:hAnsi="Times New Roman" w:cs="Times New Roman"/>
-          <w:sz w:val="24"/>
-          <w:szCs w:val="24"/>
-        </w:rPr>
-        <w:t xml:space="preserve">phantom </w:t>
-      </w:r>
-      <w:r>
-        <w:rPr>
-          <w:rFonts w:ascii="Times New Roman" w:hAnsi="Times New Roman" w:cs="Times New Roman"/>
-          <w:sz w:val="24"/>
-          <w:szCs w:val="24"/>
-        </w:rPr>
-        <w:t>version</w:t>
-      </w:r>
-      <w:r>
-        <w:rPr>
-          <w:rFonts w:ascii="Times New Roman" w:hAnsi="Times New Roman" w:cs="Times New Roman"/>
-          <w:sz w:val="24"/>
-          <w:szCs w:val="24"/>
-        </w:rPr>
-        <w:t xml:space="preserve">, which considerably slows down </w:t>
-      </w:r>
-      <w:r>
-        <w:rPr>
-          <w:rFonts w:ascii="Times New Roman" w:hAnsi="Times New Roman" w:cs="Times New Roman"/>
-          <w:sz w:val="24"/>
-          <w:szCs w:val="24"/>
-        </w:rPr>
-        <w:t>the development process</w:t>
-      </w:r>
-      <w:r>
-        <w:rPr>
-          <w:rFonts w:ascii="Times New Roman" w:hAnsi="Times New Roman" w:cs="Times New Roman"/>
-          <w:sz w:val="24"/>
-          <w:szCs w:val="24"/>
-        </w:rPr>
-        <w:t xml:space="preserve">. </w:t>
-      </w:r>
-      <w:r>
-        <w:rPr>
-          <w:rFonts w:ascii="Times New Roman" w:hAnsi="Times New Roman" w:cs="Times New Roman"/>
-          <w:b/>
-          <w:sz w:val="24"/>
-          <w:szCs w:val="24"/>
-          <w:highlight w:val="yellow"/>
-        </w:rPr>
-        <w:t>METHODS</w:t>
-      </w:r>
-      <w:r>
-        <w:rPr>
-          <w:rFonts w:ascii="Times New Roman" w:hAnsi="Times New Roman" w:cs="Times New Roman"/>
-          <w:sz w:val="24"/>
-          <w:szCs w:val="24"/>
-        </w:rPr>
-        <w:t xml:space="preserve">: </w:t>
-      </w:r>
-      <w:r>
-        <w:rPr>
-          <w:rFonts w:ascii="Times New Roman" w:hAnsi="Times New Roman" w:cs="Times New Roman"/>
-          <w:sz w:val="24"/>
-          <w:szCs w:val="24"/>
-        </w:rPr>
-        <w:t>We propose a</w:t>
-      </w:r>
-      <w:r>
-        <w:rPr>
-          <w:rFonts w:ascii="Times New Roman" w:hAnsi="Times New Roman" w:cs="Times New Roman"/>
-          <w:sz w:val="24"/>
-          <w:szCs w:val="24"/>
-        </w:rPr>
-        <w:t>n</w:t>
-      </w:r>
-      <w:r>
-        <w:rPr>
-          <w:rFonts w:ascii="Times New Roman" w:hAnsi="Times New Roman" w:cs="Times New Roman"/>
-          <w:sz w:val="24"/>
-          <w:szCs w:val="24"/>
-        </w:rPr>
-        <w:t xml:space="preserve"> </w:t>
-      </w:r>
-      <w:r>
-        <w:rPr>
-          <w:rFonts w:ascii="Times New Roman" w:hAnsi="Times New Roman" w:cs="Times New Roman"/>
-          <w:sz w:val="24"/>
-          <w:szCs w:val="24"/>
-        </w:rPr>
-        <w:t xml:space="preserve">automatic </w:t>
-      </w:r>
-      <w:r>
-        <w:rPr>
-          <w:rFonts w:ascii="Times New Roman" w:hAnsi="Times New Roman" w:cs="Times New Roman"/>
-          <w:sz w:val="24"/>
-          <w:szCs w:val="24"/>
-        </w:rPr>
-        <w:t xml:space="preserve">method that </w:t>
-      </w:r>
-      <w:r>
-        <w:rPr>
-          <w:rFonts w:ascii="Times New Roman" w:hAnsi="Times New Roman" w:cs="Times New Roman"/>
-          <w:sz w:val="24"/>
-          <w:szCs w:val="24"/>
-        </w:rPr>
-        <w:t>can decouple phantom and software changes</w:t>
-      </w:r>
-      <w:r>
-        <w:rPr>
-          <w:rFonts w:ascii="Times New Roman" w:hAnsi="Times New Roman" w:cs="Times New Roman"/>
-          <w:sz w:val="24"/>
-          <w:szCs w:val="24"/>
-        </w:rPr>
-        <w:t xml:space="preserve">, allowing </w:t>
-      </w:r>
-      <w:r>
-        <w:rPr>
-          <w:rFonts w:ascii="Times New Roman" w:hAnsi="Times New Roman" w:cs="Times New Roman"/>
-          <w:sz w:val="24"/>
-          <w:szCs w:val="24"/>
-        </w:rPr>
-        <w:t xml:space="preserve">calibration and quality assurance </w:t>
-      </w:r>
-      <w:r>
-        <w:rPr>
-          <w:rFonts w:ascii="Times New Roman" w:hAnsi="Times New Roman" w:cs="Times New Roman"/>
-          <w:sz w:val="24"/>
-          <w:szCs w:val="24"/>
-        </w:rPr>
-        <w:t xml:space="preserve">procedures </w:t>
-      </w:r>
-      <w:r>
-        <w:rPr>
-          <w:rFonts w:ascii="Times New Roman" w:hAnsi="Times New Roman" w:cs="Times New Roman"/>
-          <w:sz w:val="24"/>
-          <w:szCs w:val="24"/>
-        </w:rPr>
-        <w:t xml:space="preserve">performed </w:t>
-      </w:r>
-      <w:r>
-        <w:rPr>
-          <w:rFonts w:ascii="Times New Roman" w:hAnsi="Times New Roman" w:cs="Times New Roman"/>
-          <w:sz w:val="24"/>
-          <w:szCs w:val="24"/>
-        </w:rPr>
-        <w:t>on</w:t>
-      </w:r>
-      <w:r>
-        <w:rPr>
-          <w:rFonts w:ascii="Times New Roman" w:hAnsi="Times New Roman" w:cs="Times New Roman"/>
-          <w:sz w:val="24"/>
-          <w:szCs w:val="24"/>
-        </w:rPr>
-        <w:t xml:space="preserve"> </w:t>
-      </w:r>
-      <w:r>
-        <w:rPr>
-          <w:rFonts w:ascii="Times New Roman" w:hAnsi="Times New Roman" w:cs="Times New Roman"/>
-          <w:sz w:val="24"/>
-          <w:szCs w:val="24"/>
-        </w:rPr>
-        <w:t xml:space="preserve">different </w:t>
-      </w:r>
-      <w:r>
-        <w:rPr>
-          <w:rFonts w:ascii="Times New Roman" w:hAnsi="Times New Roman" w:cs="Times New Roman"/>
-          <w:sz w:val="24"/>
-          <w:szCs w:val="24"/>
-        </w:rPr>
-        <w:t>phantom</w:t>
-      </w:r>
-      <w:r>
-        <w:rPr>
-          <w:rFonts w:ascii="Times New Roman" w:hAnsi="Times New Roman" w:cs="Times New Roman"/>
-          <w:sz w:val="24"/>
-          <w:szCs w:val="24"/>
-        </w:rPr>
-        <w:t>s</w:t>
-      </w:r>
-      <w:r>
-        <w:rPr>
-          <w:rFonts w:ascii="Times New Roman" w:hAnsi="Times New Roman" w:cs="Times New Roman"/>
-          <w:sz w:val="24"/>
-          <w:szCs w:val="24"/>
-        </w:rPr>
-        <w:t xml:space="preserve"> with</w:t>
-      </w:r>
-      <w:r>
-        <w:rPr>
-          <w:rFonts w:ascii="Times New Roman" w:hAnsi="Times New Roman" w:cs="Times New Roman"/>
-          <w:sz w:val="24"/>
-          <w:szCs w:val="24"/>
-        </w:rPr>
-        <w:t>out</w:t>
-      </w:r>
-      <w:r>
-        <w:rPr>
-          <w:rFonts w:ascii="Times New Roman" w:hAnsi="Times New Roman" w:cs="Times New Roman"/>
-          <w:sz w:val="24"/>
-          <w:szCs w:val="24"/>
-        </w:rPr>
-        <w:t xml:space="preserve"> </w:t>
-      </w:r>
-      <w:r>
-        <w:rPr>
-          <w:rFonts w:ascii="Times New Roman" w:hAnsi="Times New Roman" w:cs="Times New Roman"/>
-          <w:sz w:val="24"/>
-          <w:szCs w:val="24"/>
-        </w:rPr>
-        <w:t xml:space="preserve">any </w:t>
-      </w:r>
-      <w:r>
-        <w:rPr>
-          <w:rFonts w:ascii="Times New Roman" w:hAnsi="Times New Roman" w:cs="Times New Roman"/>
-          <w:sz w:val="24"/>
-          <w:szCs w:val="24"/>
-        </w:rPr>
-        <w:t>software change</w:t>
-      </w:r>
-      <w:r>
-        <w:rPr>
-          <w:rFonts w:ascii="Times New Roman" w:hAnsi="Times New Roman" w:cs="Times New Roman"/>
-          <w:sz w:val="24"/>
-          <w:szCs w:val="24"/>
-        </w:rPr>
-        <w:t xml:space="preserve">. </w:t>
-      </w:r>
-      <w:r>
-        <w:rPr>
-          <w:rFonts w:ascii="Times New Roman" w:hAnsi="Times New Roman" w:cs="Times New Roman"/>
-          <w:sz w:val="24"/>
-          <w:szCs w:val="24"/>
-        </w:rPr>
-        <w:t xml:space="preserve">The idea is to introduce a </w:t>
-      </w:r>
-      <w:r>
-        <w:rPr>
-          <w:rFonts w:ascii="Times New Roman" w:hAnsi="Times New Roman" w:cs="Times New Roman"/>
-          <w:sz w:val="24"/>
-          <w:szCs w:val="24"/>
-        </w:rPr>
-        <w:t xml:space="preserve">phantom description </w:t>
-      </w:r>
-      <w:r>
-        <w:rPr>
-          <w:rFonts w:ascii="Times New Roman" w:hAnsi="Times New Roman" w:cs="Times New Roman"/>
-          <w:sz w:val="24"/>
-          <w:szCs w:val="24"/>
-        </w:rPr>
-        <w:t xml:space="preserve">scheme to </w:t>
-      </w:r>
-      <w:r>
-        <w:rPr>
-          <w:rFonts w:ascii="Times New Roman" w:hAnsi="Times New Roman" w:cs="Times New Roman"/>
-          <w:sz w:val="24"/>
-          <w:szCs w:val="24"/>
-        </w:rPr>
-        <w:t xml:space="preserve">specify </w:t>
-      </w:r>
-      <w:r>
-        <w:rPr>
-          <w:rFonts w:ascii="Times New Roman" w:hAnsi="Times New Roman" w:cs="Times New Roman"/>
-          <w:sz w:val="24"/>
-          <w:szCs w:val="24"/>
-        </w:rPr>
-        <w:t>the features of the phantom</w:t>
-      </w:r>
-      <w:r>
-        <w:rPr>
-          <w:rFonts w:ascii="Times New Roman" w:hAnsi="Times New Roman" w:cs="Times New Roman"/>
-          <w:sz w:val="24"/>
-          <w:szCs w:val="24"/>
-        </w:rPr>
-        <w:t xml:space="preserve"> and </w:t>
-      </w:r>
-      <w:r>
-        <w:rPr>
-          <w:rFonts w:ascii="Times New Roman" w:hAnsi="Times New Roman" w:cs="Times New Roman"/>
-          <w:sz w:val="24"/>
-          <w:szCs w:val="24"/>
-        </w:rPr>
-        <w:t>create generic algorithm</w:t>
-      </w:r>
-      <w:r>
-        <w:rPr>
-          <w:rFonts w:ascii="Times New Roman" w:hAnsi="Times New Roman" w:cs="Times New Roman"/>
-          <w:sz w:val="24"/>
-          <w:szCs w:val="24"/>
-        </w:rPr>
-        <w:t>s</w:t>
-      </w:r>
-      <w:r>
-        <w:rPr>
-          <w:rFonts w:ascii="Times New Roman" w:hAnsi="Times New Roman" w:cs="Times New Roman"/>
-          <w:sz w:val="24"/>
-          <w:szCs w:val="24"/>
-        </w:rPr>
-        <w:t xml:space="preserve"> that </w:t>
-      </w:r>
-      <w:r>
-        <w:rPr>
-          <w:rFonts w:ascii="Times New Roman" w:hAnsi="Times New Roman" w:cs="Times New Roman"/>
-          <w:sz w:val="24"/>
-          <w:szCs w:val="24"/>
-        </w:rPr>
-        <w:t>perform all parameter tunings internally, automatically, by utilizing the information in the phantom description</w:t>
-      </w:r>
-      <w:r>
-        <w:rPr>
-          <w:rFonts w:ascii="Times New Roman" w:hAnsi="Times New Roman" w:cs="Times New Roman"/>
-          <w:sz w:val="24"/>
-          <w:szCs w:val="24"/>
-        </w:rPr>
-        <w:t xml:space="preserve"> </w:t>
-      </w:r>
-      <w:r>
-        <w:rPr>
-          <w:rFonts w:ascii="Times New Roman" w:hAnsi="Times New Roman" w:cs="Times New Roman"/>
-          <w:sz w:val="24"/>
-          <w:szCs w:val="24"/>
-        </w:rPr>
-        <w:t xml:space="preserve">We applied this approach to implement a phantom-independent version of </w:t>
-      </w:r>
-      <w:r>
-        <w:rPr>
-          <w:rFonts w:ascii="Times New Roman" w:hAnsi="Times New Roman" w:cs="Times New Roman"/>
-          <w:sz w:val="24"/>
-          <w:szCs w:val="24"/>
-        </w:rPr>
-        <w:t xml:space="preserve">the </w:t>
-      </w:r>
-      <w:r>
-        <w:rPr>
-          <w:rFonts w:ascii="Times New Roman" w:hAnsi="Times New Roman" w:cs="Times New Roman"/>
-          <w:sz w:val="24"/>
-          <w:szCs w:val="24"/>
-        </w:rPr>
-        <w:t xml:space="preserve">fiducial point segmentation algorithm </w:t>
-      </w:r>
-      <w:r>
-        <w:rPr>
-          <w:rFonts w:ascii="Times New Roman" w:hAnsi="Times New Roman" w:cs="Times New Roman"/>
-          <w:sz w:val="24"/>
-          <w:szCs w:val="24"/>
-        </w:rPr>
-        <w:t>developed by Chen et al. in 2009</w:t>
-      </w:r>
-      <w:r>
-        <w:rPr>
-          <w:rFonts w:ascii="Times New Roman" w:hAnsi="Times New Roman" w:cs="Times New Roman"/>
-          <w:sz w:val="24"/>
-          <w:szCs w:val="24"/>
-        </w:rPr>
-        <w:t xml:space="preserve">. </w:t>
-      </w:r>
-      <w:r>
-        <w:rPr>
-          <w:rFonts w:ascii="Times New Roman" w:hAnsi="Times New Roman" w:cs="Times New Roman"/>
-          <w:sz w:val="24"/>
-          <w:szCs w:val="24"/>
-        </w:rPr>
-        <w:t xml:space="preserve">Open-source software components were used for the implementation: the </w:t>
-      </w:r>
-      <w:r>
-        <w:rPr>
-          <w:rFonts w:ascii="Times New Roman" w:hAnsi="Times New Roman" w:cs="Times New Roman"/>
-          <w:sz w:val="24"/>
-          <w:szCs w:val="24"/>
-        </w:rPr>
-        <w:t>I</w:t>
-      </w:r>
-      <w:r>
-        <w:rPr>
-          <w:rFonts w:ascii="Times New Roman" w:hAnsi="Times New Roman" w:cs="Times New Roman"/>
-          <w:sz w:val="24"/>
-          <w:szCs w:val="24"/>
-        </w:rPr>
-        <w:t xml:space="preserve">nsight </w:t>
-      </w:r>
-      <w:r>
-        <w:rPr>
-          <w:rFonts w:ascii="Times New Roman" w:hAnsi="Times New Roman" w:cs="Times New Roman"/>
-          <w:sz w:val="24"/>
-          <w:szCs w:val="24"/>
-        </w:rPr>
-        <w:t>T</w:t>
-      </w:r>
-      <w:r>
-        <w:rPr>
-          <w:rFonts w:ascii="Times New Roman" w:hAnsi="Times New Roman" w:cs="Times New Roman"/>
-          <w:sz w:val="24"/>
-          <w:szCs w:val="24"/>
-        </w:rPr>
-        <w:t>oolkit for data processing, and the 3D Slicer application for visualization and testing.</w:t>
-      </w:r>
-      <w:r>
-        <w:rPr>
-          <w:rFonts w:ascii="Times New Roman" w:hAnsi="Times New Roman" w:cs="Times New Roman"/>
-          <w:sz w:val="24"/>
-          <w:szCs w:val="24"/>
-        </w:rPr>
-        <w:t xml:space="preserve"> </w:t>
-      </w:r>
-      <w:r>
-        <w:rPr>
-          <w:rFonts w:ascii="Times New Roman" w:hAnsi="Times New Roman" w:cs="Times New Roman"/>
-          <w:b/>
-          <w:sz w:val="24"/>
-          <w:szCs w:val="24"/>
-          <w:highlight w:val="yellow"/>
-        </w:rPr>
-        <w:t>RESULTS</w:t>
-      </w:r>
-      <w:r>
-        <w:rPr>
-          <w:rFonts w:ascii="Times New Roman" w:hAnsi="Times New Roman" w:cs="Times New Roman"/>
-          <w:sz w:val="24"/>
-          <w:szCs w:val="24"/>
-        </w:rPr>
-        <w:t xml:space="preserve">: </w:t>
-      </w:r>
-      <w:r>
-        <w:rPr>
-          <w:rFonts w:ascii="Times New Roman" w:hAnsi="Times New Roman" w:cs="Times New Roman"/>
-          <w:sz w:val="24"/>
-          <w:szCs w:val="24"/>
-        </w:rPr>
-        <w:t>Our tests on real ultrasound data</w:t>
-      </w:r>
-      <w:r>
-        <w:rPr>
-          <w:rFonts w:ascii="Times New Roman" w:hAnsi="Times New Roman" w:cs="Times New Roman"/>
-          <w:sz w:val="24"/>
-          <w:szCs w:val="24"/>
-        </w:rPr>
-        <w:t xml:space="preserve"> </w:t>
-      </w:r>
-      <w:r>
-        <w:rPr>
-          <w:rFonts w:ascii="Times New Roman" w:hAnsi="Times New Roman" w:cs="Times New Roman"/>
-          <w:sz w:val="24"/>
-          <w:szCs w:val="24"/>
-        </w:rPr>
-        <w:t xml:space="preserve">sets have given </w:t>
-      </w:r>
-      <w:r>
-        <w:rPr>
-          <w:rFonts w:ascii="Times New Roman" w:hAnsi="Times New Roman" w:cs="Times New Roman"/>
-          <w:sz w:val="24"/>
-          <w:szCs w:val="24"/>
-        </w:rPr>
-        <w:t xml:space="preserve">promising </w:t>
-      </w:r>
-      <w:r>
-        <w:rPr>
-          <w:rFonts w:ascii="Times New Roman" w:hAnsi="Times New Roman" w:cs="Times New Roman"/>
-          <w:sz w:val="24"/>
-          <w:szCs w:val="24"/>
-        </w:rPr>
-        <w:t>results</w:t>
-      </w:r>
-      <w:r>
-        <w:rPr>
-          <w:rFonts w:ascii="Times New Roman" w:hAnsi="Times New Roman" w:cs="Times New Roman"/>
-          <w:sz w:val="24"/>
-          <w:szCs w:val="24"/>
-        </w:rPr>
-        <w:t>:</w:t>
-      </w:r>
-      <w:r>
-        <w:rPr>
-          <w:rFonts w:ascii="Times New Roman" w:hAnsi="Times New Roman" w:cs="Times New Roman"/>
-          <w:sz w:val="24"/>
-          <w:szCs w:val="24"/>
-        </w:rPr>
-        <w:t xml:space="preserve"> </w:t>
-      </w:r>
-      <w:r>
-        <w:rPr>
-          <w:rFonts w:ascii="Times New Roman" w:hAnsi="Times New Roman" w:cs="Times New Roman"/>
-          <w:sz w:val="24"/>
-          <w:szCs w:val="24"/>
-        </w:rPr>
-        <w:t>the</w:t>
-      </w:r>
-      <w:r>
-        <w:rPr>
-          <w:rFonts w:ascii="Times New Roman" w:hAnsi="Times New Roman" w:cs="Times New Roman"/>
-          <w:sz w:val="24"/>
-          <w:szCs w:val="24"/>
-        </w:rPr>
-        <w:t xml:space="preserve"> method </w:t>
-      </w:r>
-      <w:r>
-        <w:rPr>
-          <w:rFonts w:ascii="Times New Roman" w:hAnsi="Times New Roman" w:cs="Times New Roman"/>
-          <w:sz w:val="24"/>
-          <w:szCs w:val="24"/>
-        </w:rPr>
-        <w:t>successfully identif</w:t>
-      </w:r>
-      <w:r>
-        <w:rPr>
-          <w:rFonts w:ascii="Times New Roman" w:hAnsi="Times New Roman" w:cs="Times New Roman"/>
-          <w:sz w:val="24"/>
-          <w:szCs w:val="24"/>
-        </w:rPr>
-        <w:t>ied</w:t>
-      </w:r>
-      <w:r>
-        <w:rPr>
-          <w:rFonts w:ascii="Times New Roman" w:hAnsi="Times New Roman" w:cs="Times New Roman"/>
-          <w:sz w:val="24"/>
-          <w:szCs w:val="24"/>
-        </w:rPr>
-        <w:t xml:space="preserve"> various fiducial line patterns that are typically used for calibration and </w:t>
-      </w:r>
-      <w:r>
-        <w:rPr>
-          <w:rFonts w:ascii="Times New Roman" w:hAnsi="Times New Roman" w:cs="Times New Roman"/>
-          <w:sz w:val="24"/>
-          <w:szCs w:val="24"/>
-        </w:rPr>
-        <w:t xml:space="preserve">is </w:t>
-      </w:r>
-      <w:r>
-        <w:rPr>
-          <w:rFonts w:ascii="Times New Roman" w:hAnsi="Times New Roman" w:cs="Times New Roman"/>
-          <w:sz w:val="24"/>
-          <w:szCs w:val="24"/>
-        </w:rPr>
-        <w:t xml:space="preserve">capable of </w:t>
-      </w:r>
-      <w:r>
-        <w:rPr>
-          <w:rFonts w:ascii="Times New Roman" w:hAnsi="Times New Roman" w:cs="Times New Roman"/>
-          <w:sz w:val="24"/>
-          <w:szCs w:val="24"/>
-        </w:rPr>
-        <w:t>identifying</w:t>
-      </w:r>
-      <w:r>
-        <w:rPr>
-          <w:rFonts w:ascii="Times New Roman" w:hAnsi="Times New Roman" w:cs="Times New Roman"/>
-          <w:sz w:val="24"/>
-          <w:szCs w:val="24"/>
-        </w:rPr>
-        <w:t xml:space="preserve"> patterns commonly used </w:t>
-      </w:r>
-      <w:r>
-        <w:rPr>
-          <w:rFonts w:ascii="Times New Roman" w:hAnsi="Times New Roman" w:cs="Times New Roman"/>
-          <w:sz w:val="24"/>
-          <w:szCs w:val="24"/>
-        </w:rPr>
-        <w:t xml:space="preserve">in </w:t>
-      </w:r>
-      <w:r>
-        <w:rPr>
-          <w:rFonts w:ascii="Times New Roman" w:hAnsi="Times New Roman" w:cs="Times New Roman"/>
-          <w:sz w:val="24"/>
-          <w:szCs w:val="24"/>
-        </w:rPr>
-        <w:t>image quality assurance phantoms</w:t>
-      </w:r>
-      <w:r>
-        <w:rPr>
-          <w:rFonts w:ascii="Times New Roman" w:hAnsi="Times New Roman" w:cs="Times New Roman"/>
-          <w:sz w:val="24"/>
-          <w:szCs w:val="24"/>
-        </w:rPr>
-        <w:t>, all without any software change</w:t>
-      </w:r>
-      <w:r>
-        <w:rPr>
-          <w:rFonts w:ascii="Times New Roman" w:hAnsi="Times New Roman" w:cs="Times New Roman"/>
-          <w:sz w:val="24"/>
-          <w:szCs w:val="24"/>
-        </w:rPr>
-        <w:t>.</w:t>
+        <w:t>sets.</w:t>
       </w:r>
     </w:p>
     <w:p>
       <w:pPr>
+        <w:spacing w:after="120"/>
         <w:jc w:val="center"/>
         <w:rPr>
           <w:rFonts w:ascii="Times New Roman" w:hAnsi="Times New Roman" w:cs="Times New Roman"/>
@@ -1220,21 +1145,37 @@
         </w:rPr>
         <w:t xml:space="preserve"> </w:t>
       </w:r>
-      <w:commentRangeStart w:id="1"/>
-      <w:r>
-        <w:rPr>
-          <w:rFonts w:ascii="Times New Roman" w:hAnsi="Times New Roman" w:cs="Times New Roman"/>
-          <w:sz w:val="24"/>
-          <w:szCs w:val="24"/>
-        </w:rPr>
-        <w:t>During the treatment procedure radioactive seeds are inserted into the tumor</w:t>
-      </w:r>
-      <w:commentRangeEnd w:id="1"/>
-      <w:r>
-        <w:rPr>
-          <w:rStyle w:val="CommentReference"/>
-        </w:rPr>
-        <w:commentReference w:id="1"/>
+      <w:r>
+        <w:rPr>
+          <w:rFonts w:ascii="Times New Roman" w:hAnsi="Times New Roman" w:cs="Times New Roman"/>
+          <w:sz w:val="24"/>
+          <w:szCs w:val="24"/>
+        </w:rPr>
+        <w:t>During the treatment procedure radioactive seeds are</w:t>
+      </w:r>
+      <w:r>
+        <w:rPr>
+          <w:rFonts w:ascii="Times New Roman" w:hAnsi="Times New Roman" w:cs="Times New Roman"/>
+          <w:sz w:val="24"/>
+          <w:szCs w:val="24"/>
+        </w:rPr>
+        <w:t xml:space="preserve"> permanently implanted</w:t>
+      </w:r>
+      <w:r>
+        <w:rPr>
+          <w:rFonts w:ascii="Times New Roman" w:hAnsi="Times New Roman" w:cs="Times New Roman"/>
+          <w:sz w:val="24"/>
+          <w:szCs w:val="24"/>
+        </w:rPr>
+        <w:t xml:space="preserve"> into the </w:t>
+      </w:r>
+      <w:r>
+        <w:rPr>
+          <w:rFonts w:ascii="Times New Roman" w:hAnsi="Times New Roman" w:cs="Times New Roman"/>
+          <w:sz w:val="24"/>
+          <w:szCs w:val="24"/>
+        </w:rPr>
+        <w:t>cancerous prostate</w:t>
       </w:r>
       <w:r>
         <w:rPr>
@@ -1604,64 +1545,72 @@
           <w:sz w:val="24"/>
           <w:szCs w:val="24"/>
         </w:rPr>
+        <w:t xml:space="preserve">One of the most important </w:t>
+      </w:r>
+      <w:r>
+        <w:rPr>
+          <w:rFonts w:ascii="Times New Roman" w:hAnsi="Times New Roman" w:cs="Times New Roman"/>
+          <w:sz w:val="24"/>
+          <w:szCs w:val="24"/>
+        </w:rPr>
+        <w:t>components</w:t>
+      </w:r>
+      <w:r>
+        <w:rPr>
+          <w:rFonts w:ascii="Times New Roman" w:hAnsi="Times New Roman" w:cs="Times New Roman"/>
+          <w:sz w:val="24"/>
+          <w:szCs w:val="24"/>
+        </w:rPr>
+        <w:t xml:space="preserve"> of </w:t>
+      </w:r>
+      <w:r>
+        <w:rPr>
+          <w:rFonts w:ascii="Times New Roman" w:hAnsi="Times New Roman" w:cs="Times New Roman"/>
+          <w:sz w:val="24"/>
+          <w:szCs w:val="24"/>
+        </w:rPr>
+        <w:t>an</w:t>
+      </w:r>
+      <w:r>
+        <w:rPr>
+          <w:rFonts w:ascii="Times New Roman" w:hAnsi="Times New Roman" w:cs="Times New Roman"/>
+          <w:sz w:val="24"/>
+          <w:szCs w:val="24"/>
+        </w:rPr>
+        <w:t xml:space="preserve"> ultrasound </w:t>
+      </w:r>
+      <w:r>
+        <w:rPr>
+          <w:rFonts w:ascii="Times New Roman" w:hAnsi="Times New Roman" w:cs="Times New Roman"/>
+          <w:sz w:val="24"/>
+          <w:szCs w:val="24"/>
+        </w:rPr>
+        <w:t xml:space="preserve">calibration and </w:t>
+      </w:r>
+      <w:r>
+        <w:rPr>
+          <w:rFonts w:ascii="Times New Roman" w:hAnsi="Times New Roman" w:cs="Times New Roman"/>
+          <w:sz w:val="24"/>
+          <w:szCs w:val="24"/>
+        </w:rPr>
+        <w:t xml:space="preserve">image quality assurance system is the measurement phantom. </w:t>
+      </w:r>
+      <w:r>
+        <w:rPr>
+          <w:rFonts w:ascii="Times New Roman" w:hAnsi="Times New Roman" w:cs="Times New Roman"/>
+          <w:sz w:val="24"/>
+          <w:szCs w:val="24"/>
+        </w:rPr>
+        <w:t xml:space="preserve">The CIRS phantom model 45 is one of the most </w:t>
+      </w:r>
+      <w:r>
+        <w:rPr>
+          <w:rFonts w:ascii="Times New Roman" w:hAnsi="Times New Roman" w:cs="Times New Roman"/>
+          <w:sz w:val="24"/>
+          <w:szCs w:val="24"/>
+        </w:rPr>
         <w:lastRenderedPageBreak/>
-        <w:t xml:space="preserve">One of the most important </w:t>
-      </w:r>
-      <w:r>
-        <w:rPr>
-          <w:rFonts w:ascii="Times New Roman" w:hAnsi="Times New Roman" w:cs="Times New Roman"/>
-          <w:sz w:val="24"/>
-          <w:szCs w:val="24"/>
-        </w:rPr>
-        <w:t>components</w:t>
-      </w:r>
-      <w:r>
-        <w:rPr>
-          <w:rFonts w:ascii="Times New Roman" w:hAnsi="Times New Roman" w:cs="Times New Roman"/>
-          <w:sz w:val="24"/>
-          <w:szCs w:val="24"/>
-        </w:rPr>
-        <w:t xml:space="preserve"> of </w:t>
-      </w:r>
-      <w:r>
-        <w:rPr>
-          <w:rFonts w:ascii="Times New Roman" w:hAnsi="Times New Roman" w:cs="Times New Roman"/>
-          <w:sz w:val="24"/>
-          <w:szCs w:val="24"/>
-        </w:rPr>
-        <w:t>an</w:t>
-      </w:r>
-      <w:r>
-        <w:rPr>
-          <w:rFonts w:ascii="Times New Roman" w:hAnsi="Times New Roman" w:cs="Times New Roman"/>
-          <w:sz w:val="24"/>
-          <w:szCs w:val="24"/>
-        </w:rPr>
-        <w:t xml:space="preserve"> ultrasound </w:t>
-      </w:r>
-      <w:r>
-        <w:rPr>
-          <w:rFonts w:ascii="Times New Roman" w:hAnsi="Times New Roman" w:cs="Times New Roman"/>
-          <w:sz w:val="24"/>
-          <w:szCs w:val="24"/>
-        </w:rPr>
-        <w:t xml:space="preserve">calibration and </w:t>
-      </w:r>
-      <w:r>
-        <w:rPr>
-          <w:rFonts w:ascii="Times New Roman" w:hAnsi="Times New Roman" w:cs="Times New Roman"/>
-          <w:sz w:val="24"/>
-          <w:szCs w:val="24"/>
-        </w:rPr>
-        <w:t xml:space="preserve">image quality assurance system is the measurement phantom. </w:t>
-      </w:r>
-      <w:r>
-        <w:rPr>
-          <w:rFonts w:ascii="Times New Roman" w:hAnsi="Times New Roman" w:cs="Times New Roman"/>
-          <w:sz w:val="24"/>
-          <w:szCs w:val="24"/>
-        </w:rPr>
-        <w:t xml:space="preserve">The CIRS phantom model 45 is one of the most popular to date </w:t>
+        <w:t xml:space="preserve">popular to date </w:t>
       </w:r>
       <w:sdt>
         <w:sdtPr>
@@ -1673,6 +1622,7 @@
           <w:id w:val="-260527625"/>
           <w:citation/>
         </w:sdtPr>
+        <w:sdtEndPr/>
         <w:sdtContent>
           <w:r>
             <w:rPr>
@@ -1984,6 +1934,7 @@
     </w:p>
     <w:p>
       <w:pPr>
+        <w:spacing w:after="120"/>
         <w:ind w:firstLine="720"/>
         <w:jc w:val="both"/>
         <w:rPr>
@@ -2113,6 +2064,7 @@
     </w:p>
     <w:p>
       <w:pPr>
+        <w:spacing w:after="120"/>
         <w:ind w:firstLine="720"/>
         <w:jc w:val="both"/>
         <w:rPr>
@@ -2285,31 +2237,7 @@
           <w:sz w:val="24"/>
           <w:szCs w:val="24"/>
         </w:rPr>
-        <w:t xml:space="preserve">We focused on developing algorithms that support the general solution of this problem </w:t>
-      </w:r>
-      <w:r>
-        <w:rPr>
-          <w:rFonts w:ascii="Times New Roman" w:hAnsi="Times New Roman" w:cs="Times New Roman"/>
-          <w:sz w:val="24"/>
-          <w:szCs w:val="24"/>
-        </w:rPr>
-        <w:t xml:space="preserve">and </w:t>
-      </w:r>
-      <w:r>
-        <w:rPr>
-          <w:rFonts w:ascii="Times New Roman" w:hAnsi="Times New Roman" w:cs="Times New Roman"/>
-          <w:sz w:val="24"/>
-          <w:szCs w:val="24"/>
-        </w:rPr>
-        <w:t>enable detection of coplanar lines that can be contained in multiple planes for any number of lines per plane.</w:t>
-      </w:r>
-      <w:r>
-        <w:rPr>
-          <w:rFonts w:ascii="Times New Roman" w:hAnsi="Times New Roman" w:cs="Times New Roman"/>
-          <w:sz w:val="24"/>
-          <w:szCs w:val="24"/>
-        </w:rPr>
-        <w:t xml:space="preserve"> </w:t>
+        <w:t xml:space="preserve">We focused on developing algorithms that support the general solution of this problem and enable detection of coplanar lines that can be contained in multiple planes for any number of lines per plane. </w:t>
       </w:r>
       <w:r>
         <w:rPr>
@@ -2504,29 +2432,47 @@
         </w:rPr>
         <w:t xml:space="preserve"> Finally, </w:t>
       </w:r>
-      <w:commentRangeStart w:id="2"/>
-      <w:r>
-        <w:rPr>
-          <w:rFonts w:ascii="Times New Roman" w:hAnsi="Times New Roman" w:cs="Times New Roman"/>
-          <w:sz w:val="24"/>
-          <w:szCs w:val="24"/>
-        </w:rPr>
-        <w:t>various calibration and quality assurance parameters</w:t>
-      </w:r>
-      <w:commentRangeEnd w:id="2"/>
-      <w:r>
-        <w:rPr>
-          <w:rStyle w:val="CommentReference"/>
-        </w:rPr>
-        <w:commentReference w:id="2"/>
-      </w:r>
-      <w:r>
-        <w:rPr>
-          <w:rFonts w:ascii="Times New Roman" w:hAnsi="Times New Roman" w:cs="Times New Roman"/>
-          <w:sz w:val="24"/>
-          <w:szCs w:val="24"/>
-        </w:rPr>
-        <w:t xml:space="preserve"> are determined using this correspondence of fiducial line positions in the phantom and in the image space.</w:t>
+      <w:r>
+        <w:rPr>
+          <w:rFonts w:ascii="Times New Roman" w:hAnsi="Times New Roman" w:cs="Times New Roman"/>
+          <w:sz w:val="24"/>
+          <w:szCs w:val="24"/>
+        </w:rPr>
+        <w:t>some</w:t>
+      </w:r>
+      <w:r>
+        <w:rPr>
+          <w:rFonts w:ascii="Times New Roman" w:hAnsi="Times New Roman" w:cs="Times New Roman"/>
+          <w:sz w:val="24"/>
+          <w:szCs w:val="24"/>
+        </w:rPr>
+        <w:t xml:space="preserve"> calibration and quality assurance parameters</w:t>
+      </w:r>
+      <w:bookmarkStart w:id="0" w:name="_GoBack"/>
+      <w:bookmarkEnd w:id="0"/>
+      <w:r>
+        <w:rPr>
+          <w:rFonts w:ascii="Times New Roman" w:hAnsi="Times New Roman" w:cs="Times New Roman"/>
+          <w:sz w:val="24"/>
+          <w:szCs w:val="24"/>
+        </w:rPr>
+        <w:t xml:space="preserve"> are </w:t>
+      </w:r>
+      <w:r>
+        <w:rPr>
+          <w:rFonts w:ascii="Times New Roman" w:hAnsi="Times New Roman" w:cs="Times New Roman"/>
+          <w:sz w:val="24"/>
+          <w:szCs w:val="24"/>
+        </w:rPr>
+        <w:t>automatically computed</w:t>
+      </w:r>
+      <w:r>
+        <w:rPr>
+          <w:rFonts w:ascii="Times New Roman" w:hAnsi="Times New Roman" w:cs="Times New Roman"/>
+          <w:sz w:val="24"/>
+          <w:szCs w:val="24"/>
+        </w:rPr>
+        <w:t xml:space="preserve"> using this correspondence of fiducial line positions in the phantom and in the image space.</w:t>
       </w:r>
     </w:p>
     <w:p>
@@ -2641,9 +2587,9 @@
           <w:szCs w:val="24"/>
         </w:rPr>
         <w:drawing>
-          <wp:inline distT="0" distB="0" distL="0" distR="0" wp14:anchorId="67926525" wp14:editId="763F1DD8">
-            <wp:extent cx="5619115" cy="2799715"/>
-            <wp:effectExtent l="0" t="0" r="0" b="0"/>
+          <wp:inline distT="0" distB="0" distL="0" distR="0" wp14:anchorId="40AC119C" wp14:editId="242C5707">
+            <wp:extent cx="4880113" cy="2431509"/>
+            <wp:effectExtent l="0" t="0" r="0" b="6985"/>
             <wp:docPr id="13" name="Picture 13"/>
             <wp:cNvGraphicFramePr>
               <a:graphicFrameLocks xmlns:a="http://schemas.openxmlformats.org/drawingml/2006/main" noChangeAspect="1"/>
@@ -2658,7 +2604,7 @@
                     </pic:cNvPicPr>
                   </pic:nvPicPr>
                   <pic:blipFill>
-                    <a:blip r:embed="rId10">
+                    <a:blip r:embed="rId9">
                       <a:extLst>
                         <a:ext uri="{28A0092B-C50C-407E-A947-70E740481C1C}">
                           <a14:useLocalDpi xmlns:a14="http://schemas.microsoft.com/office/drawing/2010/main" val="0"/>
@@ -2673,7 +2619,7 @@
                   <pic:spPr bwMode="auto">
                     <a:xfrm>
                       <a:off x="0" y="0"/>
-                      <a:ext cx="5619115" cy="2799715"/>
+                      <a:ext cx="4914410" cy="2448597"/>
                     </a:xfrm>
                     <a:prstGeom prst="rect">
                       <a:avLst/>
@@ -2689,17 +2635,6 @@
     </w:p>
     <w:p>
       <w:pPr>
-        <w:ind w:firstLine="720"/>
-        <w:jc w:val="both"/>
-        <w:rPr>
-          <w:rFonts w:ascii="Times New Roman" w:hAnsi="Times New Roman" w:cs="Times New Roman"/>
-          <w:sz w:val="24"/>
-          <w:szCs w:val="24"/>
-        </w:rPr>
-      </w:pPr>
-    </w:p>
-    <w:p>
-      <w:pPr>
         <w:pStyle w:val="ListParagraph"/>
         <w:numPr>
           <w:ilvl w:val="0"/>
@@ -2714,7 +2649,6 @@
           <w:szCs w:val="24"/>
         </w:rPr>
       </w:pPr>
-      <w:commentRangeStart w:id="3"/>
       <w:r>
         <w:rPr>
           <w:rFonts w:ascii="Times New Roman" w:hAnsi="Times New Roman" w:cs="Times New Roman"/>
@@ -2722,6 +2656,7 @@
           <w:sz w:val="28"/>
           <w:szCs w:val="24"/>
         </w:rPr>
+        <w:lastRenderedPageBreak/>
         <w:t>Generic method</w:t>
       </w:r>
       <w:r>
@@ -2740,14 +2675,27 @@
           <w:sz w:val="28"/>
           <w:szCs w:val="24"/>
         </w:rPr>
-        <w:t>for fiducial pattern recognition and automatic computation of tolerance parameters</w:t>
-      </w:r>
-      <w:commentRangeEnd w:id="3"/>
-      <w:r>
-        <w:rPr>
-          <w:rStyle w:val="CommentReference"/>
-        </w:rPr>
-        <w:commentReference w:id="3"/>
+        <w:t xml:space="preserve">for </w:t>
+      </w:r>
+      <w:proofErr w:type="spellStart"/>
+      <w:r>
+        <w:rPr>
+          <w:rFonts w:ascii="Times New Roman" w:hAnsi="Times New Roman" w:cs="Times New Roman"/>
+          <w:i/>
+          <w:sz w:val="28"/>
+          <w:szCs w:val="24"/>
+        </w:rPr>
+        <w:t>fiducial</w:t>
+      </w:r>
+      <w:proofErr w:type="spellEnd"/>
+      <w:r>
+        <w:rPr>
+          <w:rFonts w:ascii="Times New Roman" w:hAnsi="Times New Roman" w:cs="Times New Roman"/>
+          <w:i/>
+          <w:sz w:val="28"/>
+          <w:szCs w:val="24"/>
+        </w:rPr>
+        <w:t xml:space="preserve"> pattern recognition</w:t>
       </w:r>
     </w:p>
     <w:p>
@@ -2767,7 +2715,25 @@
           <w:sz w:val="24"/>
           <w:szCs w:val="24"/>
         </w:rPr>
-        <w:t xml:space="preserve">Assuming each fiducial pattern consisting of coplanar lines (as it is the case in </w:t>
+        <w:t xml:space="preserve">Assuming each </w:t>
+      </w:r>
+      <w:proofErr w:type="spellStart"/>
+      <w:r>
+        <w:rPr>
+          <w:rFonts w:ascii="Times New Roman" w:hAnsi="Times New Roman" w:cs="Times New Roman"/>
+          <w:sz w:val="24"/>
+          <w:szCs w:val="24"/>
+        </w:rPr>
+        <w:t>fiducial</w:t>
+      </w:r>
+      <w:proofErr w:type="spellEnd"/>
+      <w:r>
+        <w:rPr>
+          <w:rFonts w:ascii="Times New Roman" w:hAnsi="Times New Roman" w:cs="Times New Roman"/>
+          <w:sz w:val="24"/>
+          <w:szCs w:val="24"/>
+        </w:rPr>
+        <w:t xml:space="preserve"> pattern consisting of coplanar lines (as it is the case in </w:t>
       </w:r>
       <w:r>
         <w:rPr>
@@ -3354,6 +3320,7 @@
     </w:p>
     <w:p>
       <w:pPr>
+        <w:spacing w:after="120"/>
         <w:ind w:firstLine="720"/>
         <w:jc w:val="both"/>
         <w:rPr>
@@ -3472,23 +3439,15 @@
           <w:sz w:val="24"/>
           <w:szCs w:val="24"/>
         </w:rPr>
-        <w:t xml:space="preserve"> as the image plane might not necessarily be perpendicular to the fiducial lines due </w:t>
-      </w:r>
-      <w:commentRangeStart w:id="4"/>
-      <w:r>
-        <w:rPr>
-          <w:rFonts w:ascii="Times New Roman" w:hAnsi="Times New Roman" w:cs="Times New Roman"/>
-          <w:sz w:val="24"/>
-          <w:szCs w:val="24"/>
-        </w:rPr>
-        <w:t>to user movements</w:t>
-      </w:r>
-      <w:commentRangeEnd w:id="4"/>
-      <w:r>
-        <w:rPr>
-          <w:rStyle w:val="CommentReference"/>
-        </w:rPr>
-        <w:commentReference w:id="4"/>
+        <w:t xml:space="preserve"> as the image plane might not necessarily be perpendicular to the fiducial lines due to </w:t>
+      </w:r>
+      <w:r>
+        <w:rPr>
+          <w:rFonts w:ascii="Times New Roman" w:hAnsi="Times New Roman" w:cs="Times New Roman"/>
+          <w:sz w:val="24"/>
+          <w:szCs w:val="24"/>
+        </w:rPr>
+        <w:t>small probe rotations</w:t>
       </w:r>
       <w:r>
         <w:rPr>
@@ -4014,11 +3973,11 @@
     </w:p>
     <w:p>
       <w:pPr>
+        <w:spacing w:after="120"/>
         <w:jc w:val="both"/>
         <w:rPr>
           <w:rFonts w:ascii="Times New Roman" w:hAnsi="Times New Roman" w:cs="Times New Roman"/>
-          <w:i/>
-          <w:sz w:val="28"/>
+          <w:sz w:val="24"/>
           <w:szCs w:val="24"/>
         </w:rPr>
       </w:pPr>
@@ -4036,7 +3995,7 @@
           <w:sz w:val="24"/>
           <w:szCs w:val="24"/>
         </w:rPr>
-        <w:t>since the July</w:t>
+        <w:t>since July</w:t>
       </w:r>
       <w:r>
         <w:rPr>
@@ -4149,11 +4108,23 @@
           <w:u w:val="single"/>
         </w:rPr>
       </w:pPr>
+      <w:r>
+        <w:rPr>
+          <w:rFonts w:ascii="Times New Roman" w:hAnsi="Times New Roman" w:cs="Times New Roman"/>
+          <w:b/>
+          <w:i/>
+          <w:sz w:val="28"/>
+          <w:szCs w:val="24"/>
+          <w:u w:val="single"/>
+        </w:rPr>
+        <w:lastRenderedPageBreak/>
+        <w:t>Results</w:t>
+      </w:r>
     </w:p>
     <w:p>
       <w:pPr>
         <w:spacing w:after="120"/>
-        <w:jc w:val="center"/>
+        <w:jc w:val="both"/>
         <w:rPr>
           <w:rFonts w:ascii="Times New Roman" w:hAnsi="Times New Roman" w:cs="Times New Roman"/>
           <w:b/>
@@ -4163,42 +4134,6 @@
           <w:u w:val="single"/>
         </w:rPr>
       </w:pPr>
-    </w:p>
-    <w:p>
-      <w:pPr>
-        <w:spacing w:after="120"/>
-        <w:jc w:val="center"/>
-        <w:rPr>
-          <w:rFonts w:ascii="Times New Roman" w:hAnsi="Times New Roman" w:cs="Times New Roman"/>
-          <w:b/>
-          <w:i/>
-          <w:sz w:val="28"/>
-          <w:szCs w:val="24"/>
-          <w:u w:val="single"/>
-        </w:rPr>
-      </w:pPr>
-      <w:r>
-        <w:rPr>
-          <w:rFonts w:ascii="Times New Roman" w:hAnsi="Times New Roman" w:cs="Times New Roman"/>
-          <w:b/>
-          <w:i/>
-          <w:sz w:val="28"/>
-          <w:szCs w:val="24"/>
-          <w:u w:val="single"/>
-        </w:rPr>
-        <w:t>Results</w:t>
-      </w:r>
-    </w:p>
-    <w:p>
-      <w:pPr>
-        <w:ind w:firstLine="720"/>
-        <w:jc w:val="both"/>
-        <w:rPr>
-          <w:rFonts w:ascii="Times New Roman" w:hAnsi="Times New Roman" w:cs="Times New Roman"/>
-          <w:sz w:val="24"/>
-          <w:szCs w:val="24"/>
-        </w:rPr>
-      </w:pPr>
       <w:r>
         <w:rPr>
           <w:noProof/>
@@ -4206,13 +4141,13 @@
         <mc:AlternateContent>
           <mc:Choice Requires="wps">
             <w:drawing>
-              <wp:anchor distT="0" distB="0" distL="114300" distR="114300" simplePos="0" relativeHeight="251666432" behindDoc="0" locked="0" layoutInCell="1" allowOverlap="1">
+              <wp:anchor distT="0" distB="0" distL="114300" distR="114300" simplePos="0" relativeHeight="251666432" behindDoc="0" locked="0" layoutInCell="1" allowOverlap="1" wp14:anchorId="13E50018" wp14:editId="53414AD8">
                 <wp:simplePos x="0" y="0"/>
                 <wp:positionH relativeFrom="margin">
-                  <wp:posOffset>2581275</wp:posOffset>
+                  <wp:posOffset>2465070</wp:posOffset>
                 </wp:positionH>
                 <wp:positionV relativeFrom="margin">
-                  <wp:posOffset>333375</wp:posOffset>
+                  <wp:posOffset>368935</wp:posOffset>
                 </wp:positionV>
                 <wp:extent cx="3714115" cy="2743200"/>
                 <wp:effectExtent l="0" t="0" r="635" b="0"/>
@@ -4264,13 +4199,13 @@
                                 <w:noProof/>
                               </w:rPr>
                             </w:pPr>
-                            <w:bookmarkStart w:id="5" w:name="_Ref299381291"/>
+                            <w:bookmarkStart w:id="1" w:name="_Ref299381291"/>
                             <w:r>
                               <w:rPr>
                                 <w:noProof/>
                               </w:rPr>
                               <w:drawing>
-                                <wp:inline distT="0" distB="0" distL="0" distR="0" wp14:anchorId="005DFC06" wp14:editId="309A1579">
+                                <wp:inline distT="0" distB="0" distL="0" distR="0" wp14:anchorId="1088C18F" wp14:editId="69764FCE">
                                   <wp:extent cx="3456170" cy="2362200"/>
                                   <wp:effectExtent l="19050" t="0" r="0" b="0"/>
                                   <wp:docPr id="12" name="Picture 12"/>
@@ -4285,7 +4220,7 @@
                                           <pic:cNvPicPr/>
                                         </pic:nvPicPr>
                                         <pic:blipFill>
-                                          <a:blip r:embed="rId11" cstate="print">
+                                          <a:blip r:embed="rId10" cstate="print">
                                             <a:extLst>
                                               <a:ext uri="{28A0092B-C50C-407E-A947-70E740481C1C}">
                                                 <a14:useLocalDpi xmlns:a14="http://schemas.microsoft.com/office/drawing/2010/main" val="0"/>
@@ -4317,7 +4252,7 @@
                             <w:r>
                               <w:t xml:space="preserve">Figure </w:t>
                             </w:r>
-                            <w:bookmarkEnd w:id="5"/>
+                            <w:bookmarkEnd w:id="1"/>
                             <w:r>
                               <w:t>1</w:t>
                             </w:r>
@@ -4354,7 +4289,7 @@
                 <v:stroke joinstyle="miter"/>
                 <v:path gradientshapeok="t" o:connecttype="rect"/>
               </v:shapetype>
-              <v:shape id="Text Box 12" o:spid="_x0000_s1026" type="#_x0000_t202" style="position:absolute;left:0;text-align:left;margin-left:203.25pt;margin-top:26.25pt;width:292.45pt;height:3in;z-index:251666432;visibility:visible;mso-wrap-style:square;mso-width-percent:0;mso-height-percent:0;mso-wrap-distance-left:9pt;mso-wrap-distance-top:0;mso-wrap-distance-right:9pt;mso-wrap-distance-bottom:0;mso-position-horizontal:absolute;mso-position-horizontal-relative:margin;mso-position-vertical:absolute;mso-position-vertical-relative:margin;mso-width-percent:0;mso-height-percent:0;mso-width-relative:margin;mso-height-relative:margin;v-text-anchor:top" o:gfxdata="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" stroked="f">
+              <v:shape id="Text Box 12" o:spid="_x0000_s1026" type="#_x0000_t202" style="position:absolute;left:0;text-align:left;margin-left:194.1pt;margin-top:29.05pt;width:292.45pt;height:3in;z-index:251666432;visibility:visible;mso-wrap-style:square;mso-width-percent:0;mso-height-percent:0;mso-wrap-distance-left:9pt;mso-wrap-distance-top:0;mso-wrap-distance-right:9pt;mso-wrap-distance-bottom:0;mso-position-horizontal:absolute;mso-position-horizontal-relative:margin;mso-position-vertical:absolute;mso-position-vertical-relative:margin;mso-width-percent:0;mso-height-percent:0;mso-width-relative:margin;mso-height-relative:margin;v-text-anchor:top" o:gfxdata="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" stroked="f">
                 <v:textbox>
                   <w:txbxContent>
                     <w:p>
@@ -4365,13 +4300,13 @@
                           <w:noProof/>
                         </w:rPr>
                       </w:pPr>
-                      <w:bookmarkStart w:id="6" w:name="_Ref299381291"/>
+                      <w:bookmarkStart w:id="2" w:name="_Ref299381291"/>
                       <w:r>
                         <w:rPr>
                           <w:noProof/>
                         </w:rPr>
                         <w:drawing>
-                          <wp:inline distT="0" distB="0" distL="0" distR="0" wp14:anchorId="005DFC06" wp14:editId="309A1579">
+                          <wp:inline distT="0" distB="0" distL="0" distR="0" wp14:anchorId="1088C18F" wp14:editId="69764FCE">
                             <wp:extent cx="3456170" cy="2362200"/>
                             <wp:effectExtent l="19050" t="0" r="0" b="0"/>
                             <wp:docPr id="12" name="Picture 12"/>
@@ -4386,7 +4321,7 @@
                                     <pic:cNvPicPr/>
                                   </pic:nvPicPr>
                                   <pic:blipFill>
-                                    <a:blip r:embed="rId11" cstate="print">
+                                    <a:blip r:embed="rId10" cstate="print">
                                       <a:extLst>
                                         <a:ext uri="{28A0092B-C50C-407E-A947-70E740481C1C}">
                                           <a14:useLocalDpi xmlns:a14="http://schemas.microsoft.com/office/drawing/2010/main" val="0"/>
@@ -4418,7 +4353,7 @@
                       <w:r>
                         <w:t xml:space="preserve">Figure </w:t>
                       </w:r>
-                      <w:bookmarkEnd w:id="6"/>
+                      <w:bookmarkEnd w:id="2"/>
                       <w:r>
                         <w:t>1</w:t>
                       </w:r>
@@ -4472,23 +4407,13 @@
         </w:rPr>
         <w:t xml:space="preserve"> and </w:t>
       </w:r>
-      <w:proofErr w:type="gramStart"/>
-      <w:r>
-        <w:rPr>
-          <w:rFonts w:ascii="Times New Roman" w:hAnsi="Times New Roman" w:cs="Times New Roman"/>
-          <w:sz w:val="24"/>
-          <w:szCs w:val="24"/>
-        </w:rPr>
-        <w:t>minimum</w:t>
-      </w:r>
-      <w:proofErr w:type="gramEnd"/>
-      <w:r>
-        <w:rPr>
-          <w:rFonts w:ascii="Times New Roman" w:hAnsi="Times New Roman" w:cs="Times New Roman"/>
-          <w:sz w:val="24"/>
-          <w:szCs w:val="24"/>
-        </w:rPr>
-        <w:t xml:space="preserve"> and maximum angle of a line in the image plane ha</w:t>
+      <w:r>
+        <w:rPr>
+          <w:rFonts w:ascii="Times New Roman" w:hAnsi="Times New Roman" w:cs="Times New Roman"/>
+          <w:sz w:val="24"/>
+          <w:szCs w:val="24"/>
+        </w:rPr>
+        <w:t>minimum and maximum angle of a line in the image plane ha</w:t>
       </w:r>
       <w:r>
         <w:rPr>
@@ -4576,57 +4501,63 @@
           <w:sz w:val="24"/>
           <w:szCs w:val="24"/>
         </w:rPr>
-        <w:t xml:space="preserve"> using acquired by different systems</w:t>
-      </w:r>
-      <w:r>
-        <w:rPr>
-          <w:rFonts w:ascii="Times New Roman" w:hAnsi="Times New Roman" w:cs="Times New Roman"/>
-          <w:sz w:val="24"/>
-          <w:szCs w:val="24"/>
-        </w:rPr>
-        <w:t xml:space="preserve">. </w:t>
-      </w:r>
-      <w:commentRangeStart w:id="7"/>
-      <w:r>
-        <w:rPr>
-          <w:rFonts w:ascii="Times New Roman" w:hAnsi="Times New Roman" w:cs="Times New Roman"/>
-          <w:sz w:val="24"/>
-          <w:szCs w:val="24"/>
-        </w:rPr>
-        <w:t>The next steps will be to extend t</w:t>
-      </w:r>
-      <w:commentRangeEnd w:id="7"/>
-      <w:r>
-        <w:rPr>
-          <w:rStyle w:val="CommentReference"/>
-        </w:rPr>
-        <w:commentReference w:id="7"/>
-      </w:r>
-      <w:r>
-        <w:rPr>
-          <w:rFonts w:ascii="Times New Roman" w:hAnsi="Times New Roman" w:cs="Times New Roman"/>
-          <w:sz w:val="24"/>
-          <w:szCs w:val="24"/>
-        </w:rPr>
-        <w:t xml:space="preserve">he list of parameters that can be computed automatically to make the method as operator independent as possible and to compute accurate segmentation parameters without a trial and error process. </w:t>
-      </w:r>
-      <w:r>
-        <w:rPr>
-          <w:rFonts w:ascii="Times New Roman" w:hAnsi="Times New Roman" w:cs="Times New Roman"/>
-          <w:sz w:val="24"/>
-          <w:szCs w:val="24"/>
-        </w:rPr>
-        <w:t xml:space="preserve">The method also </w:t>
-      </w:r>
-      <w:bookmarkStart w:id="8" w:name="_GoBack"/>
-      <w:bookmarkEnd w:id="8"/>
-      <w:r>
-        <w:rPr>
-          <w:rFonts w:ascii="Times New Roman" w:hAnsi="Times New Roman" w:cs="Times New Roman"/>
-          <w:sz w:val="24"/>
-          <w:szCs w:val="24"/>
-        </w:rPr>
-        <w:t>detects 3-point lines within an image</w:t>
+        <w:t xml:space="preserve"> acquired by different systems</w:t>
+      </w:r>
+      <w:r>
+        <w:rPr>
+          <w:rFonts w:ascii="Times New Roman" w:hAnsi="Times New Roman" w:cs="Times New Roman"/>
+          <w:sz w:val="24"/>
+          <w:szCs w:val="24"/>
+        </w:rPr>
+        <w:t xml:space="preserve"> and provided 100% success rate regarding segmentation</w:t>
+      </w:r>
+      <w:r>
+        <w:rPr>
+          <w:rFonts w:ascii="Times New Roman" w:hAnsi="Times New Roman" w:cs="Times New Roman"/>
+          <w:sz w:val="24"/>
+          <w:szCs w:val="24"/>
+        </w:rPr>
+        <w:t>.</w:t>
+      </w:r>
+      <w:r>
+        <w:rPr>
+          <w:rFonts w:ascii="Times New Roman" w:hAnsi="Times New Roman" w:cs="Times New Roman"/>
+          <w:sz w:val="24"/>
+          <w:szCs w:val="24"/>
+        </w:rPr>
+        <w:t xml:space="preserve"> </w:t>
+      </w:r>
+      <w:r>
+        <w:rPr>
+          <w:rFonts w:ascii="Times New Roman" w:hAnsi="Times New Roman" w:cs="Times New Roman"/>
+          <w:sz w:val="24"/>
+          <w:szCs w:val="24"/>
+        </w:rPr>
+        <w:t>It also reduced computation time up to 21% depending on the data sets as seen in Table 1.</w:t>
+      </w:r>
+      <w:r>
+        <w:rPr>
+          <w:rFonts w:ascii="Times New Roman" w:hAnsi="Times New Roman" w:cs="Times New Roman"/>
+          <w:sz w:val="24"/>
+          <w:szCs w:val="24"/>
+        </w:rPr>
+        <w:t xml:space="preserve"> The runtimes are the average runtime over 10 different computations on the same data sets.</w:t>
+      </w:r>
+      <w:r>
+        <w:rPr>
+          <w:rFonts w:ascii="Times New Roman" w:hAnsi="Times New Roman" w:cs="Times New Roman"/>
+          <w:sz w:val="24"/>
+          <w:szCs w:val="24"/>
+        </w:rPr>
+        <w:t xml:space="preserve"> </w:t>
+      </w:r>
+      <w:r>
+        <w:rPr>
+          <w:rFonts w:ascii="Times New Roman" w:hAnsi="Times New Roman" w:cs="Times New Roman"/>
+          <w:sz w:val="24"/>
+          <w:szCs w:val="24"/>
+        </w:rPr>
+        <w:t>The method also detects 3-point lines within an image</w:t>
       </w:r>
       <w:r>
         <w:rPr>
@@ -4643,6 +4574,682 @@
           <w:szCs w:val="24"/>
         </w:rPr>
         <w:t>.</w:t>
+      </w:r>
+    </w:p>
+    <w:tbl>
+      <w:tblPr>
+        <w:tblStyle w:val="TableGrid"/>
+        <w:tblW w:w="9812" w:type="dxa"/>
+        <w:tblLook w:val="04A0" w:firstRow="1" w:lastRow="0" w:firstColumn="1" w:lastColumn="0" w:noHBand="0" w:noVBand="1"/>
+      </w:tblPr>
+      <w:tblGrid>
+        <w:gridCol w:w="2453"/>
+        <w:gridCol w:w="2453"/>
+        <w:gridCol w:w="2453"/>
+        <w:gridCol w:w="2453"/>
+      </w:tblGrid>
+      <w:tr>
+        <w:trPr>
+          <w:trHeight w:val="287"/>
+        </w:trPr>
+        <w:tc>
+          <w:tcPr>
+            <w:tcW w:w="2453" w:type="dxa"/>
+          </w:tcPr>
+          <w:p>
+            <w:pPr>
+              <w:jc w:val="center"/>
+              <w:rPr>
+                <w:rFonts w:ascii="Times New Roman" w:hAnsi="Times New Roman" w:cs="Times New Roman"/>
+                <w:i/>
+                <w:sz w:val="24"/>
+                <w:szCs w:val="24"/>
+              </w:rPr>
+            </w:pPr>
+            <w:r>
+              <w:rPr>
+                <w:rFonts w:ascii="Times New Roman" w:hAnsi="Times New Roman" w:cs="Times New Roman"/>
+                <w:i/>
+                <w:sz w:val="24"/>
+                <w:szCs w:val="24"/>
+              </w:rPr>
+              <w:t>Data set</w:t>
+            </w:r>
+            <w:r>
+              <w:rPr>
+                <w:rFonts w:ascii="Times New Roman" w:hAnsi="Times New Roman" w:cs="Times New Roman"/>
+                <w:i/>
+                <w:sz w:val="24"/>
+                <w:szCs w:val="24"/>
+              </w:rPr>
+              <w:t>s</w:t>
+            </w:r>
+          </w:p>
+        </w:tc>
+        <w:tc>
+          <w:tcPr>
+            <w:tcW w:w="2453" w:type="dxa"/>
+          </w:tcPr>
+          <w:p>
+            <w:pPr>
+              <w:jc w:val="center"/>
+              <w:rPr>
+                <w:rFonts w:ascii="Times New Roman" w:hAnsi="Times New Roman" w:cs="Times New Roman"/>
+                <w:i/>
+                <w:sz w:val="24"/>
+                <w:szCs w:val="24"/>
+              </w:rPr>
+            </w:pPr>
+            <w:r>
+              <w:rPr>
+                <w:rFonts w:ascii="Times New Roman" w:hAnsi="Times New Roman" w:cs="Times New Roman"/>
+                <w:i/>
+                <w:sz w:val="24"/>
+                <w:szCs w:val="24"/>
+              </w:rPr>
+              <w:t>Previous runtime (sec)</w:t>
+            </w:r>
+          </w:p>
+        </w:tc>
+        <w:tc>
+          <w:tcPr>
+            <w:tcW w:w="2453" w:type="dxa"/>
+          </w:tcPr>
+          <w:p>
+            <w:pPr>
+              <w:jc w:val="center"/>
+              <w:rPr>
+                <w:rFonts w:ascii="Times New Roman" w:hAnsi="Times New Roman" w:cs="Times New Roman"/>
+                <w:i/>
+                <w:sz w:val="24"/>
+                <w:szCs w:val="24"/>
+              </w:rPr>
+            </w:pPr>
+            <w:r>
+              <w:rPr>
+                <w:rFonts w:ascii="Times New Roman" w:hAnsi="Times New Roman" w:cs="Times New Roman"/>
+                <w:i/>
+                <w:sz w:val="24"/>
+                <w:szCs w:val="24"/>
+              </w:rPr>
+              <w:t>New runtime (sec)</w:t>
+            </w:r>
+          </w:p>
+        </w:tc>
+        <w:tc>
+          <w:tcPr>
+            <w:tcW w:w="2453" w:type="dxa"/>
+          </w:tcPr>
+          <w:p>
+            <w:pPr>
+              <w:jc w:val="center"/>
+              <w:rPr>
+                <w:rFonts w:ascii="Times New Roman" w:hAnsi="Times New Roman" w:cs="Times New Roman"/>
+                <w:i/>
+                <w:sz w:val="24"/>
+                <w:szCs w:val="24"/>
+              </w:rPr>
+            </w:pPr>
+            <w:r>
+              <w:rPr>
+                <w:rFonts w:ascii="Times New Roman" w:hAnsi="Times New Roman" w:cs="Times New Roman"/>
+                <w:i/>
+                <w:sz w:val="24"/>
+                <w:szCs w:val="24"/>
+              </w:rPr>
+              <w:t>Speed-up percentage</w:t>
+            </w:r>
+          </w:p>
+        </w:tc>
+      </w:tr>
+      <w:tr>
+        <w:trPr>
+          <w:trHeight w:val="300"/>
+        </w:trPr>
+        <w:tc>
+          <w:tcPr>
+            <w:tcW w:w="2453" w:type="dxa"/>
+          </w:tcPr>
+          <w:p>
+            <w:pPr>
+              <w:jc w:val="center"/>
+              <w:rPr>
+                <w:rFonts w:ascii="Times New Roman" w:hAnsi="Times New Roman" w:cs="Times New Roman"/>
+                <w:sz w:val="24"/>
+                <w:szCs w:val="24"/>
+              </w:rPr>
+            </w:pPr>
+            <w:r>
+              <w:rPr>
+                <w:rFonts w:ascii="Times New Roman" w:hAnsi="Times New Roman" w:cs="Times New Roman"/>
+                <w:sz w:val="24"/>
+                <w:szCs w:val="24"/>
+              </w:rPr>
+              <w:t>Data set</w:t>
+            </w:r>
+            <w:r>
+              <w:rPr>
+                <w:rFonts w:ascii="Times New Roman" w:hAnsi="Times New Roman" w:cs="Times New Roman"/>
+                <w:sz w:val="24"/>
+                <w:szCs w:val="24"/>
+              </w:rPr>
+              <w:t xml:space="preserve"> #1</w:t>
+            </w:r>
+          </w:p>
+        </w:tc>
+        <w:tc>
+          <w:tcPr>
+            <w:tcW w:w="2453" w:type="dxa"/>
+            <w:vAlign w:val="bottom"/>
+          </w:tcPr>
+          <w:p>
+            <w:pPr>
+              <w:jc w:val="center"/>
+              <w:rPr>
+                <w:rFonts w:ascii="Calibri" w:hAnsi="Calibri" w:cs="Calibri"/>
+                <w:color w:val="000000"/>
+              </w:rPr>
+            </w:pPr>
+            <w:r>
+              <w:rPr>
+                <w:rFonts w:ascii="Calibri" w:hAnsi="Calibri" w:cs="Calibri"/>
+                <w:color w:val="000000"/>
+              </w:rPr>
+              <w:t>7.04</w:t>
+            </w:r>
+          </w:p>
+        </w:tc>
+        <w:tc>
+          <w:tcPr>
+            <w:tcW w:w="2453" w:type="dxa"/>
+            <w:vAlign w:val="bottom"/>
+          </w:tcPr>
+          <w:p>
+            <w:pPr>
+              <w:jc w:val="center"/>
+              <w:rPr>
+                <w:rFonts w:ascii="Calibri" w:hAnsi="Calibri" w:cs="Calibri"/>
+                <w:color w:val="000000"/>
+              </w:rPr>
+            </w:pPr>
+            <w:r>
+              <w:rPr>
+                <w:rFonts w:ascii="Calibri" w:hAnsi="Calibri" w:cs="Calibri"/>
+                <w:color w:val="000000"/>
+              </w:rPr>
+              <w:t>7.01</w:t>
+            </w:r>
+          </w:p>
+        </w:tc>
+        <w:tc>
+          <w:tcPr>
+            <w:tcW w:w="2453" w:type="dxa"/>
+            <w:vAlign w:val="bottom"/>
+          </w:tcPr>
+          <w:p>
+            <w:pPr>
+              <w:jc w:val="center"/>
+              <w:rPr>
+                <w:rFonts w:ascii="Calibri" w:hAnsi="Calibri" w:cs="Calibri"/>
+                <w:color w:val="000000"/>
+              </w:rPr>
+            </w:pPr>
+            <w:r>
+              <w:rPr>
+                <w:rFonts w:ascii="Calibri" w:hAnsi="Calibri" w:cs="Calibri"/>
+                <w:color w:val="000000"/>
+              </w:rPr>
+              <w:t>0.45</w:t>
+            </w:r>
+          </w:p>
+        </w:tc>
+      </w:tr>
+      <w:tr>
+        <w:trPr>
+          <w:trHeight w:val="283"/>
+        </w:trPr>
+        <w:tc>
+          <w:tcPr>
+            <w:tcW w:w="2453" w:type="dxa"/>
+          </w:tcPr>
+          <w:p>
+            <w:pPr>
+              <w:jc w:val="center"/>
+              <w:rPr>
+                <w:rFonts w:ascii="Times New Roman" w:hAnsi="Times New Roman" w:cs="Times New Roman"/>
+                <w:sz w:val="24"/>
+                <w:szCs w:val="24"/>
+              </w:rPr>
+            </w:pPr>
+            <w:r>
+              <w:rPr>
+                <w:rFonts w:ascii="Times New Roman" w:hAnsi="Times New Roman" w:cs="Times New Roman"/>
+                <w:sz w:val="24"/>
+                <w:szCs w:val="24"/>
+              </w:rPr>
+              <w:t>Data set</w:t>
+            </w:r>
+            <w:r>
+              <w:rPr>
+                <w:rFonts w:ascii="Times New Roman" w:hAnsi="Times New Roman" w:cs="Times New Roman"/>
+                <w:sz w:val="24"/>
+                <w:szCs w:val="24"/>
+              </w:rPr>
+              <w:t xml:space="preserve"> #2</w:t>
+            </w:r>
+          </w:p>
+        </w:tc>
+        <w:tc>
+          <w:tcPr>
+            <w:tcW w:w="2453" w:type="dxa"/>
+            <w:vAlign w:val="bottom"/>
+          </w:tcPr>
+          <w:p>
+            <w:pPr>
+              <w:jc w:val="center"/>
+              <w:rPr>
+                <w:rFonts w:ascii="Calibri" w:hAnsi="Calibri" w:cs="Calibri"/>
+                <w:color w:val="000000"/>
+              </w:rPr>
+            </w:pPr>
+            <w:r>
+              <w:rPr>
+                <w:rFonts w:ascii="Calibri" w:hAnsi="Calibri" w:cs="Calibri"/>
+                <w:color w:val="000000"/>
+              </w:rPr>
+              <w:t>4.73</w:t>
+            </w:r>
+          </w:p>
+        </w:tc>
+        <w:tc>
+          <w:tcPr>
+            <w:tcW w:w="2453" w:type="dxa"/>
+            <w:vAlign w:val="bottom"/>
+          </w:tcPr>
+          <w:p>
+            <w:pPr>
+              <w:jc w:val="center"/>
+              <w:rPr>
+                <w:rFonts w:ascii="Calibri" w:hAnsi="Calibri" w:cs="Calibri"/>
+                <w:color w:val="000000"/>
+              </w:rPr>
+            </w:pPr>
+            <w:r>
+              <w:rPr>
+                <w:rFonts w:ascii="Calibri" w:hAnsi="Calibri" w:cs="Calibri"/>
+                <w:color w:val="000000"/>
+              </w:rPr>
+              <w:t>4.72</w:t>
+            </w:r>
+          </w:p>
+        </w:tc>
+        <w:tc>
+          <w:tcPr>
+            <w:tcW w:w="2453" w:type="dxa"/>
+            <w:vAlign w:val="bottom"/>
+          </w:tcPr>
+          <w:p>
+            <w:pPr>
+              <w:jc w:val="center"/>
+              <w:rPr>
+                <w:rFonts w:ascii="Calibri" w:hAnsi="Calibri" w:cs="Calibri"/>
+                <w:color w:val="000000"/>
+              </w:rPr>
+            </w:pPr>
+            <w:r>
+              <w:rPr>
+                <w:rFonts w:ascii="Calibri" w:hAnsi="Calibri" w:cs="Calibri"/>
+                <w:color w:val="000000"/>
+              </w:rPr>
+              <w:t>0.25</w:t>
+            </w:r>
+          </w:p>
+        </w:tc>
+      </w:tr>
+      <w:tr>
+        <w:trPr>
+          <w:trHeight w:val="283"/>
+        </w:trPr>
+        <w:tc>
+          <w:tcPr>
+            <w:tcW w:w="2453" w:type="dxa"/>
+          </w:tcPr>
+          <w:p>
+            <w:pPr>
+              <w:jc w:val="center"/>
+              <w:rPr>
+                <w:rFonts w:ascii="Times New Roman" w:hAnsi="Times New Roman" w:cs="Times New Roman"/>
+                <w:sz w:val="24"/>
+                <w:szCs w:val="24"/>
+              </w:rPr>
+            </w:pPr>
+            <w:r>
+              <w:rPr>
+                <w:rFonts w:ascii="Times New Roman" w:hAnsi="Times New Roman" w:cs="Times New Roman"/>
+                <w:sz w:val="24"/>
+                <w:szCs w:val="24"/>
+              </w:rPr>
+              <w:t>Data set</w:t>
+            </w:r>
+            <w:r>
+              <w:rPr>
+                <w:rFonts w:ascii="Times New Roman" w:hAnsi="Times New Roman" w:cs="Times New Roman"/>
+                <w:sz w:val="24"/>
+                <w:szCs w:val="24"/>
+              </w:rPr>
+              <w:t xml:space="preserve"> #3</w:t>
+            </w:r>
+          </w:p>
+        </w:tc>
+        <w:tc>
+          <w:tcPr>
+            <w:tcW w:w="2453" w:type="dxa"/>
+            <w:vAlign w:val="bottom"/>
+          </w:tcPr>
+          <w:p>
+            <w:pPr>
+              <w:jc w:val="center"/>
+              <w:rPr>
+                <w:rFonts w:ascii="Calibri" w:hAnsi="Calibri" w:cs="Calibri"/>
+                <w:color w:val="000000"/>
+              </w:rPr>
+            </w:pPr>
+            <w:r>
+              <w:rPr>
+                <w:rFonts w:ascii="Calibri" w:hAnsi="Calibri" w:cs="Calibri"/>
+                <w:color w:val="000000"/>
+              </w:rPr>
+              <w:t>2.28</w:t>
+            </w:r>
+          </w:p>
+        </w:tc>
+        <w:tc>
+          <w:tcPr>
+            <w:tcW w:w="2453" w:type="dxa"/>
+            <w:vAlign w:val="bottom"/>
+          </w:tcPr>
+          <w:p>
+            <w:pPr>
+              <w:jc w:val="center"/>
+              <w:rPr>
+                <w:rFonts w:ascii="Calibri" w:hAnsi="Calibri" w:cs="Calibri"/>
+                <w:color w:val="000000"/>
+              </w:rPr>
+            </w:pPr>
+            <w:r>
+              <w:rPr>
+                <w:rFonts w:ascii="Calibri" w:hAnsi="Calibri" w:cs="Calibri"/>
+                <w:color w:val="000000"/>
+              </w:rPr>
+              <w:t>2.27</w:t>
+            </w:r>
+          </w:p>
+        </w:tc>
+        <w:tc>
+          <w:tcPr>
+            <w:tcW w:w="2453" w:type="dxa"/>
+            <w:vAlign w:val="bottom"/>
+          </w:tcPr>
+          <w:p>
+            <w:pPr>
+              <w:jc w:val="center"/>
+              <w:rPr>
+                <w:rFonts w:ascii="Calibri" w:hAnsi="Calibri" w:cs="Calibri"/>
+                <w:color w:val="000000"/>
+              </w:rPr>
+            </w:pPr>
+            <w:r>
+              <w:rPr>
+                <w:rFonts w:ascii="Calibri" w:hAnsi="Calibri" w:cs="Calibri"/>
+                <w:color w:val="000000"/>
+              </w:rPr>
+              <w:t>0.26</w:t>
+            </w:r>
+          </w:p>
+        </w:tc>
+      </w:tr>
+      <w:tr>
+        <w:trPr>
+          <w:trHeight w:val="300"/>
+        </w:trPr>
+        <w:tc>
+          <w:tcPr>
+            <w:tcW w:w="2453" w:type="dxa"/>
+          </w:tcPr>
+          <w:p>
+            <w:pPr>
+              <w:jc w:val="center"/>
+              <w:rPr>
+                <w:rFonts w:ascii="Times New Roman" w:hAnsi="Times New Roman" w:cs="Times New Roman"/>
+                <w:sz w:val="24"/>
+                <w:szCs w:val="24"/>
+              </w:rPr>
+            </w:pPr>
+            <w:r>
+              <w:rPr>
+                <w:rFonts w:ascii="Times New Roman" w:hAnsi="Times New Roman" w:cs="Times New Roman"/>
+                <w:sz w:val="24"/>
+                <w:szCs w:val="24"/>
+              </w:rPr>
+              <w:t>Data set</w:t>
+            </w:r>
+            <w:r>
+              <w:rPr>
+                <w:rFonts w:ascii="Times New Roman" w:hAnsi="Times New Roman" w:cs="Times New Roman"/>
+                <w:sz w:val="24"/>
+                <w:szCs w:val="24"/>
+              </w:rPr>
+              <w:t xml:space="preserve"> #4</w:t>
+            </w:r>
+          </w:p>
+        </w:tc>
+        <w:tc>
+          <w:tcPr>
+            <w:tcW w:w="2453" w:type="dxa"/>
+            <w:vAlign w:val="bottom"/>
+          </w:tcPr>
+          <w:p>
+            <w:pPr>
+              <w:jc w:val="center"/>
+              <w:rPr>
+                <w:rFonts w:ascii="Calibri" w:hAnsi="Calibri" w:cs="Calibri"/>
+                <w:color w:val="000000"/>
+              </w:rPr>
+            </w:pPr>
+            <w:r>
+              <w:rPr>
+                <w:rFonts w:ascii="Calibri" w:hAnsi="Calibri" w:cs="Calibri"/>
+                <w:color w:val="000000"/>
+              </w:rPr>
+              <w:t>20.25</w:t>
+            </w:r>
+          </w:p>
+        </w:tc>
+        <w:tc>
+          <w:tcPr>
+            <w:tcW w:w="2453" w:type="dxa"/>
+            <w:vAlign w:val="bottom"/>
+          </w:tcPr>
+          <w:p>
+            <w:pPr>
+              <w:jc w:val="center"/>
+              <w:rPr>
+                <w:rFonts w:ascii="Calibri" w:hAnsi="Calibri" w:cs="Calibri"/>
+                <w:color w:val="000000"/>
+              </w:rPr>
+            </w:pPr>
+            <w:r>
+              <w:rPr>
+                <w:rFonts w:ascii="Calibri" w:hAnsi="Calibri" w:cs="Calibri"/>
+                <w:color w:val="000000"/>
+              </w:rPr>
+              <w:t>15.92</w:t>
+            </w:r>
+          </w:p>
+        </w:tc>
+        <w:tc>
+          <w:tcPr>
+            <w:tcW w:w="2453" w:type="dxa"/>
+            <w:vAlign w:val="bottom"/>
+          </w:tcPr>
+          <w:p>
+            <w:pPr>
+              <w:jc w:val="center"/>
+              <w:rPr>
+                <w:rFonts w:ascii="Calibri" w:hAnsi="Calibri" w:cs="Calibri"/>
+                <w:color w:val="000000"/>
+              </w:rPr>
+            </w:pPr>
+            <w:r>
+              <w:rPr>
+                <w:rFonts w:ascii="Calibri" w:hAnsi="Calibri" w:cs="Calibri"/>
+                <w:color w:val="000000"/>
+              </w:rPr>
+              <w:t>21.41</w:t>
+            </w:r>
+          </w:p>
+        </w:tc>
+      </w:tr>
+      <w:tr>
+        <w:trPr>
+          <w:trHeight w:val="283"/>
+        </w:trPr>
+        <w:tc>
+          <w:tcPr>
+            <w:tcW w:w="2453" w:type="dxa"/>
+          </w:tcPr>
+          <w:p>
+            <w:pPr>
+              <w:jc w:val="center"/>
+              <w:rPr>
+                <w:rFonts w:ascii="Times New Roman" w:hAnsi="Times New Roman" w:cs="Times New Roman"/>
+                <w:sz w:val="24"/>
+                <w:szCs w:val="24"/>
+              </w:rPr>
+            </w:pPr>
+            <w:r>
+              <w:rPr>
+                <w:rFonts w:ascii="Times New Roman" w:hAnsi="Times New Roman" w:cs="Times New Roman"/>
+                <w:sz w:val="24"/>
+                <w:szCs w:val="24"/>
+              </w:rPr>
+              <w:t>Data set</w:t>
+            </w:r>
+            <w:r>
+              <w:rPr>
+                <w:rFonts w:ascii="Times New Roman" w:hAnsi="Times New Roman" w:cs="Times New Roman"/>
+                <w:sz w:val="24"/>
+                <w:szCs w:val="24"/>
+              </w:rPr>
+              <w:t xml:space="preserve"> #5</w:t>
+            </w:r>
+          </w:p>
+        </w:tc>
+        <w:tc>
+          <w:tcPr>
+            <w:tcW w:w="2453" w:type="dxa"/>
+            <w:vAlign w:val="bottom"/>
+          </w:tcPr>
+          <w:p>
+            <w:pPr>
+              <w:jc w:val="center"/>
+              <w:rPr>
+                <w:rFonts w:ascii="Calibri" w:hAnsi="Calibri" w:cs="Calibri"/>
+                <w:color w:val="000000"/>
+              </w:rPr>
+            </w:pPr>
+            <w:r>
+              <w:rPr>
+                <w:rFonts w:ascii="Calibri" w:hAnsi="Calibri" w:cs="Calibri"/>
+                <w:color w:val="000000"/>
+              </w:rPr>
+              <w:t>3.57</w:t>
+            </w:r>
+          </w:p>
+        </w:tc>
+        <w:tc>
+          <w:tcPr>
+            <w:tcW w:w="2453" w:type="dxa"/>
+            <w:vAlign w:val="bottom"/>
+          </w:tcPr>
+          <w:p>
+            <w:pPr>
+              <w:jc w:val="center"/>
+              <w:rPr>
+                <w:rFonts w:ascii="Calibri" w:hAnsi="Calibri" w:cs="Calibri"/>
+                <w:color w:val="000000"/>
+              </w:rPr>
+            </w:pPr>
+            <w:r>
+              <w:rPr>
+                <w:rFonts w:ascii="Calibri" w:hAnsi="Calibri" w:cs="Calibri"/>
+                <w:color w:val="000000"/>
+              </w:rPr>
+              <w:t>3.55</w:t>
+            </w:r>
+          </w:p>
+        </w:tc>
+        <w:tc>
+          <w:tcPr>
+            <w:tcW w:w="2453" w:type="dxa"/>
+            <w:vAlign w:val="bottom"/>
+          </w:tcPr>
+          <w:p>
+            <w:pPr>
+              <w:keepNext/>
+              <w:jc w:val="center"/>
+              <w:rPr>
+                <w:rFonts w:ascii="Calibri" w:hAnsi="Calibri" w:cs="Calibri"/>
+                <w:color w:val="000000"/>
+              </w:rPr>
+            </w:pPr>
+            <w:r>
+              <w:rPr>
+                <w:rFonts w:ascii="Calibri" w:hAnsi="Calibri" w:cs="Calibri"/>
+                <w:color w:val="000000"/>
+              </w:rPr>
+              <w:t>0.34</w:t>
+            </w:r>
+          </w:p>
+        </w:tc>
+      </w:tr>
+    </w:tbl>
+    <w:p>
+      <w:pPr>
+        <w:pStyle w:val="Caption"/>
+        <w:spacing w:after="120"/>
+        <w:jc w:val="center"/>
+        <w:rPr>
+          <w:rFonts w:ascii="Times New Roman" w:hAnsi="Times New Roman" w:cs="Times New Roman"/>
+          <w:sz w:val="24"/>
+          <w:szCs w:val="24"/>
+        </w:rPr>
+      </w:pPr>
+      <w:r>
+        <w:t xml:space="preserve">Table </w:t>
+      </w:r>
+      <w:fldSimple w:instr=" SEQ Table \* ARABIC ">
+        <w:r>
+          <w:rPr>
+            <w:noProof/>
+          </w:rPr>
+          <w:t>1</w:t>
+        </w:r>
+      </w:fldSimple>
+      <w:r>
+        <w:t>: Average r</w:t>
+      </w:r>
+      <w:r>
+        <w:t xml:space="preserve">un times of the previous and </w:t>
+      </w:r>
+      <w:r>
+        <w:t xml:space="preserve">new </w:t>
+      </w:r>
+      <w:r>
+        <w:t xml:space="preserve"> </w:t>
+      </w:r>
+      <w:r>
+        <w:t>method for tolerance parameters and speed-up.</w:t>
       </w:r>
     </w:p>
     <w:p>
@@ -4658,7 +5265,6 @@
           <w:u w:val="single"/>
         </w:rPr>
       </w:pPr>
-      <w:commentRangeStart w:id="9"/>
       <w:r>
         <w:rPr>
           <w:rFonts w:ascii="Times New Roman" w:hAnsi="Times New Roman" w:cs="Times New Roman"/>
@@ -4670,16 +5276,10 @@
         </w:rPr>
         <w:t>Conclusion</w:t>
       </w:r>
-      <w:commentRangeEnd w:id="9"/>
-      <w:r>
-        <w:rPr>
-          <w:rStyle w:val="CommentReference"/>
-        </w:rPr>
-        <w:commentReference w:id="9"/>
-      </w:r>
     </w:p>
     <w:p>
       <w:pPr>
+        <w:spacing w:after="120"/>
         <w:ind w:firstLine="720"/>
         <w:jc w:val="both"/>
         <w:rPr>
@@ -4688,29 +5288,37 @@
           <w:szCs w:val="24"/>
         </w:rPr>
       </w:pPr>
-      <w:commentRangeStart w:id="10"/>
-      <w:r>
-        <w:rPr>
-          <w:rFonts w:ascii="Times New Roman" w:hAnsi="Times New Roman" w:cs="Times New Roman"/>
-          <w:sz w:val="24"/>
-          <w:szCs w:val="24"/>
-        </w:rPr>
-        <w:t xml:space="preserve">Our tests on real ultrasound data sets have given promising results: </w:t>
-      </w:r>
-      <w:commentRangeEnd w:id="10"/>
-      <w:r>
-        <w:rPr>
-          <w:rStyle w:val="CommentReference"/>
-        </w:rPr>
-        <w:commentReference w:id="10"/>
-      </w:r>
-      <w:r>
-        <w:rPr>
-          <w:rFonts w:ascii="Times New Roman" w:hAnsi="Times New Roman" w:cs="Times New Roman"/>
-          <w:sz w:val="24"/>
-          <w:szCs w:val="24"/>
-        </w:rPr>
-        <w:t>the method successfully identified various fiducial line patterns such as Z-shaped configurations that are typically used for calibration and is capable of identifying patterns commonly used in image quality assurance phantoms such as parallel fiducial lines, all without any software change.</w:t>
+      <w:r>
+        <w:rPr>
+          <w:rFonts w:ascii="Times New Roman" w:hAnsi="Times New Roman" w:cs="Times New Roman"/>
+          <w:sz w:val="24"/>
+          <w:szCs w:val="24"/>
+        </w:rPr>
+        <w:t>In conclusion</w:t>
+      </w:r>
+      <w:r>
+        <w:rPr>
+          <w:rFonts w:ascii="Times New Roman" w:hAnsi="Times New Roman" w:cs="Times New Roman"/>
+          <w:sz w:val="24"/>
+          <w:szCs w:val="24"/>
+        </w:rPr>
+        <w:t xml:space="preserve"> the method successfully identified various fiducial line patterns that are typically used for calibration and is capable of identifying patterns commonly used in </w:t>
+      </w:r>
+      <w:r>
+        <w:rPr>
+          <w:rFonts w:ascii="Times New Roman" w:hAnsi="Times New Roman" w:cs="Times New Roman"/>
+          <w:sz w:val="24"/>
+          <w:szCs w:val="24"/>
+        </w:rPr>
+        <w:t>image quality assurance phantoms</w:t>
+      </w:r>
+      <w:r>
+        <w:rPr>
+          <w:rFonts w:ascii="Times New Roman" w:hAnsi="Times New Roman" w:cs="Times New Roman"/>
+          <w:sz w:val="24"/>
+          <w:szCs w:val="24"/>
+        </w:rPr>
+        <w:t>, all without any software change.</w:t>
       </w:r>
       <w:r>
         <w:rPr>
@@ -4726,31 +5334,15 @@
           <w:sz w:val="24"/>
           <w:szCs w:val="24"/>
         </w:rPr>
-        <w:t xml:space="preserve">The automatic computation of segmentation parameters </w:t>
-      </w:r>
-      <w:commentRangeStart w:id="11"/>
-      <w:r>
-        <w:rPr>
-          <w:rFonts w:ascii="Times New Roman" w:hAnsi="Times New Roman" w:cs="Times New Roman"/>
-          <w:sz w:val="24"/>
-          <w:szCs w:val="24"/>
-        </w:rPr>
-        <w:t xml:space="preserve">is also a success </w:t>
-      </w:r>
-      <w:commentRangeEnd w:id="11"/>
-      <w:r>
-        <w:rPr>
-          <w:rStyle w:val="CommentReference"/>
-        </w:rPr>
-        <w:commentReference w:id="11"/>
-      </w:r>
-      <w:r>
-        <w:rPr>
-          <w:rFonts w:ascii="Times New Roman" w:hAnsi="Times New Roman" w:cs="Times New Roman"/>
-          <w:sz w:val="24"/>
-          <w:szCs w:val="24"/>
-        </w:rPr>
-        <w:t>to make the segmentation algorithm more input independent.</w:t>
+        <w:t xml:space="preserve">The next steps will be to extend the list of parameters that can be computed automatically to make the method as operator independent as possible and compute accurate segmentation parameters without </w:t>
+      </w:r>
+      <w:r>
+        <w:rPr>
+          <w:rFonts w:ascii="Times New Roman" w:hAnsi="Times New Roman" w:cs="Times New Roman"/>
+          <w:sz w:val="24"/>
+          <w:szCs w:val="24"/>
+        </w:rPr>
+        <w:t>manual tuning.</w:t>
       </w:r>
     </w:p>
     <w:p>
@@ -4884,7 +5476,7 @@
         <w:spacing w:after="0"/>
         <w:ind w:left="720" w:hanging="720"/>
         <w:rPr>
-          <w:noProof/>
+          <w:sz w:val="24"/>
         </w:rPr>
       </w:pPr>
       <w:r>
@@ -4907,16 +5499,6 @@
         </w:rPr>
         <w:t>, pp. Vol. 35, pp. 5471-5489.</w:t>
       </w:r>
-    </w:p>
-    <w:p>
-      <w:pPr>
-        <w:spacing w:after="0"/>
-        <w:ind w:firstLine="720"/>
-        <w:jc w:val="both"/>
-        <w:rPr>
-          <w:sz w:val="24"/>
-        </w:rPr>
-      </w:pPr>
       <w:r>
         <w:rPr>
           <w:sz w:val="24"/>
@@ -4926,206 +5508,12 @@
     </w:p>
     <w:sectPr>
       <w:pgSz w:w="12240" w:h="15840"/>
-      <w:pgMar w:top="720" w:right="1440" w:bottom="720" w:left="1440" w:header="720" w:footer="720" w:gutter="0"/>
+      <w:pgMar w:top="1440" w:right="1440" w:bottom="1440" w:left="1440" w:header="720" w:footer="720" w:gutter="0"/>
       <w:cols w:space="720"/>
       <w:docGrid w:linePitch="360"/>
     </w:sectPr>
   </w:body>
 </w:document>
-</file>
-
-<file path=word/comments.xml><?xml version="1.0" encoding="utf-8"?>
-<w:comments xmlns:wpc="http://schemas.microsoft.com/office/word/2010/wordprocessingCanvas" xmlns:mc="http://schemas.openxmlformats.org/markup-compatibility/2006" xmlns:o="urn:schemas-microsoft-com:office:office" xmlns:r="http://schemas.openxmlformats.org/officeDocument/2006/relationships" xmlns:m="http://schemas.openxmlformats.org/officeDocument/2006/math" xmlns:v="urn:schemas-microsoft-com:vml" xmlns:wp14="http://schemas.microsoft.com/office/word/2010/wordprocessingDrawing" xmlns:wp="http://schemas.openxmlformats.org/drawingml/2006/wordprocessingDrawing" xmlns:w10="urn:schemas-microsoft-com:office:word" xmlns:w="http://schemas.openxmlformats.org/wordprocessingml/2006/main" xmlns:w14="http://schemas.microsoft.com/office/word/2010/wordml" xmlns:wpg="http://schemas.microsoft.com/office/word/2010/wordprocessingGroup" xmlns:wpi="http://schemas.microsoft.com/office/word/2010/wordprocessingInk" xmlns:wne="http://schemas.microsoft.com/office/word/2006/wordml" xmlns:wps="http://schemas.microsoft.com/office/word/2010/wordprocessingShape" mc:Ignorable="w14 wp14">
-  <w:comment w:id="0" w:author="gabor" w:date="2011-07-27T11:55:00Z" w:initials="gabor">
-    <w:p>
-      <w:pPr>
-        <w:pStyle w:val="CommentText"/>
-      </w:pPr>
-      <w:r>
-        <w:rPr>
-          <w:rStyle w:val="CommentReference"/>
-        </w:rPr>
-        <w:annotationRef/>
-      </w:r>
-      <w:r>
-        <w:t xml:space="preserve">Use Structured abstract w/ </w:t>
-      </w:r>
-      <w:proofErr w:type="gramStart"/>
-      <w:r>
-        <w:t>keywords .</w:t>
-      </w:r>
-      <w:proofErr w:type="gramEnd"/>
-      <w:r>
-        <w:t xml:space="preserve"> The </w:t>
-      </w:r>
-      <w:proofErr w:type="gramStart"/>
-      <w:r>
-        <w:t>abstract  disproportioned</w:t>
-      </w:r>
-      <w:proofErr w:type="gramEnd"/>
-      <w:r>
-        <w:t xml:space="preserve">. Too much intro, too little results. Results must include SOME quantitative statement. </w:t>
-      </w:r>
-    </w:p>
-  </w:comment>
-  <w:comment w:id="1" w:author="gabor" w:date="2011-07-27T12:27:00Z" w:initials="gabor">
-    <w:p>
-      <w:pPr>
-        <w:pStyle w:val="CommentText"/>
-      </w:pPr>
-      <w:r>
-        <w:rPr>
-          <w:rStyle w:val="CommentReference"/>
-        </w:rPr>
-        <w:annotationRef/>
-      </w:r>
-      <w:r>
-        <w:t>The procedure involves permanent implantation of radioactive sources into the cancerous prostate.</w:t>
-      </w:r>
-    </w:p>
-  </w:comment>
-  <w:comment w:id="2" w:author="gabor" w:date="2011-07-27T12:43:00Z" w:initials="gabor">
-    <w:p>
-      <w:pPr>
-        <w:pStyle w:val="CommentText"/>
-      </w:pPr>
-      <w:r>
-        <w:rPr>
-          <w:rStyle w:val="CommentReference"/>
-        </w:rPr>
-        <w:annotationRef/>
-      </w:r>
-      <w:r>
-        <w:t>Reword. This is very vague and one may think you set some parameters of your algorithm in an ad-hoc (heuristic) manner….</w:t>
-      </w:r>
-    </w:p>
-    <w:p>
-      <w:pPr>
-        <w:pStyle w:val="CommentText"/>
-      </w:pPr>
-    </w:p>
-  </w:comment>
-  <w:comment w:id="3" w:author="gabor" w:date="2011-07-27T11:57:00Z" w:initials="gabor">
-    <w:p>
-      <w:pPr>
-        <w:pStyle w:val="CommentText"/>
-      </w:pPr>
-      <w:r>
-        <w:rPr>
-          <w:rStyle w:val="CommentReference"/>
-        </w:rPr>
-        <w:annotationRef/>
-      </w:r>
-      <w:r>
-        <w:t>Section title too long</w:t>
-      </w:r>
-    </w:p>
-  </w:comment>
-  <w:comment w:id="4" w:author="gabor" w:date="2011-07-27T12:15:00Z" w:initials="gabor">
-    <w:p>
-      <w:pPr>
-        <w:pStyle w:val="CommentText"/>
-      </w:pPr>
-      <w:r>
-        <w:rPr>
-          <w:rStyle w:val="CommentReference"/>
-        </w:rPr>
-        <w:annotationRef/>
-      </w:r>
-      <w:r>
-        <w:t xml:space="preserve">Clumsy </w:t>
-      </w:r>
-      <w:proofErr w:type="gramStart"/>
-      <w:r>
-        <w:t>language ,</w:t>
-      </w:r>
-      <w:proofErr w:type="gramEnd"/>
-      <w:r>
-        <w:t xml:space="preserve"> reword</w:t>
-      </w:r>
-    </w:p>
-  </w:comment>
-  <w:comment w:id="7" w:author="gabor" w:date="2011-07-27T12:23:00Z" w:initials="gabor">
-    <w:p>
-      <w:pPr>
-        <w:pStyle w:val="CommentText"/>
-      </w:pPr>
-      <w:r>
-        <w:rPr>
-          <w:rStyle w:val="CommentReference"/>
-        </w:rPr>
-        <w:annotationRef/>
-      </w:r>
-      <w:r>
-        <w:t xml:space="preserve">This does not belong in the Results, move to the concluding paragraph. When you move this, the Result section will be very slim.  Include more screenshots perhaps? </w:t>
-      </w:r>
-    </w:p>
-  </w:comment>
-  <w:comment w:id="9" w:author="gabor" w:date="2011-07-27T11:58:00Z" w:initials="gabor">
-    <w:p>
-      <w:pPr>
-        <w:pStyle w:val="CommentText"/>
-      </w:pPr>
-      <w:r>
-        <w:rPr>
-          <w:rStyle w:val="CommentReference"/>
-        </w:rPr>
-        <w:annotationRef/>
-      </w:r>
-      <w:r>
-        <w:t>Combine this with the previous section. Begin the paragraph with “In conclusion</w:t>
-      </w:r>
-      <w:proofErr w:type="gramStart"/>
-      <w:r>
-        <w:t>,…</w:t>
-      </w:r>
-      <w:proofErr w:type="gramEnd"/>
-      <w:r>
-        <w:t xml:space="preserve">” </w:t>
-      </w:r>
-    </w:p>
-  </w:comment>
-  <w:comment w:id="10" w:author="gabor" w:date="2011-07-27T12:01:00Z" w:initials="gabor">
-    <w:p>
-      <w:pPr>
-        <w:pStyle w:val="CommentText"/>
-      </w:pPr>
-      <w:r>
-        <w:rPr>
-          <w:rStyle w:val="CommentReference"/>
-        </w:rPr>
-        <w:annotationRef/>
-      </w:r>
-      <w:r>
-        <w:t>This is very qualitative and anecdotal – it hurts the paper more than helps it. Please delete</w:t>
-      </w:r>
-      <w:proofErr w:type="gramStart"/>
-      <w:r>
-        <w:t>..</w:t>
-      </w:r>
-      <w:proofErr w:type="gramEnd"/>
-      <w:r>
-        <w:t xml:space="preserve"> Can you include any quantitative statement? </w:t>
-      </w:r>
-    </w:p>
-  </w:comment>
-  <w:comment w:id="11" w:author="gabor" w:date="2011-07-27T12:02:00Z" w:initials="gabor">
-    <w:p>
-      <w:pPr>
-        <w:pStyle w:val="CommentText"/>
-      </w:pPr>
-      <w:r>
-        <w:rPr>
-          <w:rStyle w:val="CommentReference"/>
-        </w:rPr>
-        <w:annotationRef/>
-      </w:r>
-      <w:r>
-        <w:t xml:space="preserve">Bad English. Replace this with a quantitative statement. </w:t>
-      </w:r>
-    </w:p>
-  </w:comment>
-</w:comments>
 </file>
 
 <file path=word/endnotes.xml><?xml version="1.0" encoding="utf-8"?>
@@ -6713,7 +7101,7 @@
 </file>
 
 <file path=customXml/itemProps1.xml><?xml version="1.0" encoding="utf-8"?>
-<ds:datastoreItem xmlns:ds="http://schemas.openxmlformats.org/officeDocument/2006/customXml" ds:itemID="{034851E3-8EC5-4DDB-88B3-9F295F70789E}">
+<ds:datastoreItem xmlns:ds="http://schemas.openxmlformats.org/officeDocument/2006/customXml" ds:itemID="{56820160-2B27-4B32-9370-C1472A1F9121}">
   <ds:schemaRefs>
     <ds:schemaRef ds:uri="http://schemas.openxmlformats.org/officeDocument/2006/bibliography"/>
   </ds:schemaRefs>

</xml_diff>

<commit_message>
Corrected a few small mistakes.
</commit_message>
<xml_diff>
--- a/trunk/PlusLib/docs/UsFidSegAlgo/Line Pattern to Line Cross Section detection algorithm.docx
+++ b/trunk/PlusLib/docs/UsFidSegAlgo/Line Pattern to Line Cross Section detection algorithm.docx
@@ -1745,16 +1745,14 @@
         <w:rPr>
           <w:rFonts w:ascii="Times New Roman" w:hAnsi="Times New Roman" w:cs="Times New Roman"/>
         </w:rPr>
-        <w:t xml:space="preserve">. Typically each line </w:t>
-      </w:r>
-      <w:proofErr w:type="gramStart"/>
-      <w:r>
-        <w:rPr>
-          <w:rFonts w:ascii="Times New Roman" w:hAnsi="Times New Roman" w:cs="Times New Roman"/>
-        </w:rPr>
-        <w:t>appear</w:t>
-      </w:r>
-      <w:proofErr w:type="gramEnd"/>
+        <w:t>. Typically each line appear</w:t>
+      </w:r>
+      <w:r>
+        <w:rPr>
+          <w:rFonts w:ascii="Times New Roman" w:hAnsi="Times New Roman" w:cs="Times New Roman"/>
+        </w:rPr>
+        <w:t>s</w:t>
+      </w:r>
       <w:r>
         <w:rPr>
           <w:rFonts w:ascii="Times New Roman" w:hAnsi="Times New Roman" w:cs="Times New Roman"/>
@@ -2148,7 +2146,19 @@
         <w:rPr>
           <w:rFonts w:ascii="Times New Roman" w:hAnsi="Times New Roman" w:cs="Times New Roman"/>
         </w:rPr>
-        <w:t xml:space="preserve">exact locations and basic structure (such as parallel or Z-shaped pattern) of the </w:t>
+        <w:t>exact locations and basic structure</w:t>
+      </w:r>
+      <w:r>
+        <w:rPr>
+          <w:rFonts w:ascii="Times New Roman" w:hAnsi="Times New Roman" w:cs="Times New Roman"/>
+        </w:rPr>
+        <w:t>s</w:t>
+      </w:r>
+      <w:r>
+        <w:rPr>
+          <w:rFonts w:ascii="Times New Roman" w:hAnsi="Times New Roman" w:cs="Times New Roman"/>
+        </w:rPr>
+        <w:t xml:space="preserve"> (such as parallel or Z-shaped pattern) of the </w:t>
       </w:r>
       <w:r>
         <w:rPr>
@@ -2316,22 +2326,29 @@
       <w:r>
         <w:t xml:space="preserve">Figure </w:t>
       </w:r>
-      <w:fldSimple w:instr=" SEQ Figure \* ARABIC ">
-        <w:r>
-          <w:rPr>
-            <w:noProof/>
-          </w:rPr>
-          <w:t>1</w:t>
-        </w:r>
-      </w:fldSimple>
-      <w:r>
-        <w:t xml:space="preserve">: Example of a phantom </w:t>
-      </w:r>
-      <w:r>
-        <w:t>definition</w:t>
-      </w:r>
-      <w:r>
-        <w:t xml:space="preserve"> xml file.</w:t>
+      <w:r>
+        <w:fldChar w:fldCharType="begin"/>
+      </w:r>
+      <w:r>
+        <w:instrText xml:space="preserve"> SEQ Figure \* ARABIC </w:instrText>
+      </w:r>
+      <w:r>
+        <w:fldChar w:fldCharType="separate"/>
+      </w:r>
+      <w:r>
+        <w:rPr>
+          <w:noProof/>
+        </w:rPr>
+        <w:t>1</w:t>
+      </w:r>
+      <w:r>
+        <w:rPr>
+          <w:noProof/>
+        </w:rPr>
+        <w:fldChar w:fldCharType="end"/>
+      </w:r>
+      <w:r>
+        <w:t>: Example of a phantom definition xml file.</w:t>
       </w:r>
     </w:p>
     <w:p>
@@ -2392,7 +2409,19 @@
         <w:rPr>
           <w:rFonts w:ascii="Times New Roman" w:hAnsi="Times New Roman" w:cs="Times New Roman"/>
         </w:rPr>
-        <w:t xml:space="preserve">Assuming each fiducial pattern consisting of coplanar lines </w:t>
+        <w:t xml:space="preserve">Assuming </w:t>
+      </w:r>
+      <w:r>
+        <w:rPr>
+          <w:rFonts w:ascii="Times New Roman" w:hAnsi="Times New Roman" w:cs="Times New Roman"/>
+        </w:rPr>
+        <w:t>each fiducial pattern consists</w:t>
+      </w:r>
+      <w:r>
+        <w:rPr>
+          <w:rFonts w:ascii="Times New Roman" w:hAnsi="Times New Roman" w:cs="Times New Roman"/>
+        </w:rPr>
+        <w:t xml:space="preserve"> of coplanar lines </w:t>
       </w:r>
       <w:r>
         <w:rPr>
@@ -2742,13 +2771,7 @@
         <w:rPr>
           <w:rFonts w:ascii="Times New Roman" w:hAnsi="Times New Roman" w:cs="Times New Roman"/>
         </w:rPr>
-        <w:t>pre</w:t>
-      </w:r>
-      <w:r>
-        <w:rPr>
-          <w:rFonts w:ascii="Times New Roman" w:hAnsi="Times New Roman" w:cs="Times New Roman"/>
-        </w:rPr>
-        <w:t>dominant</w:t>
+        <w:t>predominant</w:t>
       </w:r>
       <w:r>
         <w:rPr>
@@ -3255,102 +3278,90 @@
         <w:rPr>
           <w:rFonts w:ascii="Times New Roman" w:hAnsi="Times New Roman" w:cs="Times New Roman"/>
         </w:rPr>
-        <w:t>,</w:t>
-      </w:r>
-      <w:r>
-        <w:rPr>
-          <w:rFonts w:ascii="Times New Roman" w:hAnsi="Times New Roman" w:cs="Times New Roman"/>
+        <w:t xml:space="preserve">, extensibility, and portability. </w:t>
+      </w:r>
+      <w:r>
+        <w:rPr>
+          <w:rFonts w:ascii="Times New Roman" w:hAnsi="Times New Roman" w:cs="Times New Roman"/>
+        </w:rPr>
+        <w:t>A 3D Slicer</w:t>
+      </w:r>
+      <w:r>
+        <w:rPr>
+          <w:rFonts w:ascii="Times New Roman" w:hAnsi="Times New Roman" w:cs="Times New Roman"/>
+        </w:rPr>
+        <w:t xml:space="preserve"> (http://www.slicer.org/)</w:t>
+      </w:r>
+      <w:r>
+        <w:rPr>
+          <w:rFonts w:ascii="Times New Roman" w:hAnsi="Times New Roman" w:cs="Times New Roman"/>
+        </w:rPr>
+        <w:t xml:space="preserve"> module has been developed for visualization of input data and results. This module was extensively used for software debugging, testing, and creation of ground truth data sets for automatic testing.</w:t>
+      </w:r>
+      <w:r>
+        <w:rPr>
+          <w:rFonts w:ascii="Times New Roman" w:hAnsi="Times New Roman" w:cs="Times New Roman"/>
+          <w:noProof/>
+        </w:rPr>
+        <w:t xml:space="preserve">  A screenshot of the 3D Slicer module is shown in</w:t>
+      </w:r>
+      <w:r>
+        <w:rPr>
+          <w:rFonts w:ascii="Times New Roman" w:hAnsi="Times New Roman" w:cs="Times New Roman"/>
+          <w:noProof/>
         </w:rPr>
         <w:t xml:space="preserve"> </w:t>
       </w:r>
       <w:r>
         <w:rPr>
           <w:rFonts w:ascii="Times New Roman" w:hAnsi="Times New Roman" w:cs="Times New Roman"/>
-        </w:rPr>
-        <w:t xml:space="preserve">for extensibility, and portability. </w:t>
-      </w:r>
-      <w:r>
-        <w:rPr>
-          <w:rFonts w:ascii="Times New Roman" w:hAnsi="Times New Roman" w:cs="Times New Roman"/>
-        </w:rPr>
-        <w:t>A 3D Slicer</w:t>
-      </w:r>
-      <w:r>
-        <w:rPr>
-          <w:rFonts w:ascii="Times New Roman" w:hAnsi="Times New Roman" w:cs="Times New Roman"/>
-        </w:rPr>
-        <w:t xml:space="preserve"> (http://www.slicer.org/)</w:t>
-      </w:r>
-      <w:r>
-        <w:rPr>
-          <w:rFonts w:ascii="Times New Roman" w:hAnsi="Times New Roman" w:cs="Times New Roman"/>
-        </w:rPr>
-        <w:t xml:space="preserve"> module has been developed for visualization of input data and results. This module was extensively used for software debugging, testing, and creation of ground truth data sets for automatic testing.</w:t>
-      </w:r>
-      <w:r>
-        <w:rPr>
-          <w:rFonts w:ascii="Times New Roman" w:hAnsi="Times New Roman" w:cs="Times New Roman"/>
           <w:noProof/>
         </w:rPr>
-        <w:t xml:space="preserve">  A screenshot of the 3D Slicer module is shown in</w:t>
+        <w:fldChar w:fldCharType="begin"/>
       </w:r>
       <w:r>
         <w:rPr>
           <w:rFonts w:ascii="Times New Roman" w:hAnsi="Times New Roman" w:cs="Times New Roman"/>
           <w:noProof/>
         </w:rPr>
-        <w:t xml:space="preserve"> </w:t>
+        <w:instrText xml:space="preserve"> REF _Ref299381291 \h </w:instrText>
       </w:r>
       <w:r>
         <w:rPr>
           <w:rFonts w:ascii="Times New Roman" w:hAnsi="Times New Roman" w:cs="Times New Roman"/>
           <w:noProof/>
         </w:rPr>
-        <w:fldChar w:fldCharType="begin"/>
+        <w:instrText xml:space="preserve"> \* MERGEFORMAT </w:instrText>
       </w:r>
       <w:r>
         <w:rPr>
           <w:rFonts w:ascii="Times New Roman" w:hAnsi="Times New Roman" w:cs="Times New Roman"/>
           <w:noProof/>
         </w:rPr>
-        <w:instrText xml:space="preserve"> REF _Ref299381291 \h </w:instrText>
       </w:r>
       <w:r>
         <w:rPr>
           <w:rFonts w:ascii="Times New Roman" w:hAnsi="Times New Roman" w:cs="Times New Roman"/>
           <w:noProof/>
         </w:rPr>
+        <w:fldChar w:fldCharType="separate"/>
+      </w:r>
+      <w:r>
+        <w:t xml:space="preserve"> Figure </w:t>
       </w:r>
       <w:r>
         <w:rPr>
           <w:rFonts w:ascii="Times New Roman" w:hAnsi="Times New Roman" w:cs="Times New Roman"/>
           <w:noProof/>
         </w:rPr>
-        <w:instrText xml:space="preserve"> \* MERGEFORMAT </w:instrText>
+        <w:fldChar w:fldCharType="end"/>
       </w:r>
       <w:r>
         <w:rPr>
           <w:rFonts w:ascii="Times New Roman" w:hAnsi="Times New Roman" w:cs="Times New Roman"/>
           <w:noProof/>
         </w:rPr>
-        <w:fldChar w:fldCharType="separate"/>
-      </w:r>
-      <w:r>
-        <w:t xml:space="preserve"> Figure </w:t>
-      </w:r>
-      <w:r>
-        <w:rPr>
-          <w:rFonts w:ascii="Times New Roman" w:hAnsi="Times New Roman" w:cs="Times New Roman"/>
-          <w:noProof/>
-        </w:rPr>
-        <w:fldChar w:fldCharType="end"/>
-      </w:r>
-      <w:r>
-        <w:rPr>
-          <w:rFonts w:ascii="Times New Roman" w:hAnsi="Times New Roman" w:cs="Times New Roman"/>
-          <w:noProof/>
-        </w:rPr>
-        <w:t>1</w:t>
+        <w:t>2</w:t>
       </w:r>
       <w:r>
         <w:rPr>
@@ -3495,7 +3506,7 @@
         <w:rPr>
           <w:rFonts w:ascii="Times New Roman" w:hAnsi="Times New Roman" w:cs="Times New Roman"/>
         </w:rPr>
-        <w:t>ve</w:t>
+        <w:t>s</w:t>
       </w:r>
       <w:r>
         <w:rPr>
@@ -3710,7 +3721,25 @@
         <w:rPr>
           <w:rFonts w:ascii="Times New Roman" w:hAnsi="Times New Roman" w:cs="Times New Roman"/>
         </w:rPr>
-        <w:t xml:space="preserve">There are a few reasons for </w:t>
+        <w:t xml:space="preserve">There are a </w:t>
+      </w:r>
+      <w:r>
+        <w:rPr>
+          <w:rFonts w:ascii="Times New Roman" w:hAnsi="Times New Roman" w:cs="Times New Roman"/>
+        </w:rPr>
+        <w:t>couple</w:t>
+      </w:r>
+      <w:r>
+        <w:rPr>
+          <w:rFonts w:ascii="Times New Roman" w:hAnsi="Times New Roman" w:cs="Times New Roman"/>
+        </w:rPr>
+        <w:t xml:space="preserve"> reasons </w:t>
+      </w:r>
+      <w:r>
+        <w:rPr>
+          <w:rFonts w:ascii="Times New Roman" w:hAnsi="Times New Roman" w:cs="Times New Roman"/>
+        </w:rPr>
+        <w:t xml:space="preserve">explaining </w:t>
       </w:r>
       <w:r>
         <w:rPr>
@@ -3722,7 +3751,33 @@
         <w:rPr>
           <w:rFonts w:ascii="Times New Roman" w:hAnsi="Times New Roman" w:cs="Times New Roman"/>
         </w:rPr>
-        <w:t xml:space="preserve"> 21% speed-up on a single data set, first the noise is more important than in other data sets, therefore the number of candidate fiducial points is greatly increased, which increases the number of lines computed</w:t>
+        <w:t xml:space="preserve"> 21</w:t>
+      </w:r>
+      <w:r>
+        <w:rPr>
+          <w:rFonts w:ascii="Times New Roman" w:hAnsi="Times New Roman" w:cs="Times New Roman"/>
+        </w:rPr>
+        <w:t>% speed-up on a single data set:</w:t>
+      </w:r>
+      <w:r>
+        <w:rPr>
+          <w:rFonts w:ascii="Times New Roman" w:hAnsi="Times New Roman" w:cs="Times New Roman"/>
+        </w:rPr>
+        <w:t xml:space="preserve"> first the </w:t>
+      </w:r>
+      <w:r>
+        <w:rPr>
+          <w:rFonts w:ascii="Times New Roman" w:hAnsi="Times New Roman" w:cs="Times New Roman"/>
+        </w:rPr>
+        <w:t xml:space="preserve">image </w:t>
+      </w:r>
+      <w:bookmarkStart w:id="1" w:name="_GoBack"/>
+      <w:bookmarkEnd w:id="1"/>
+      <w:r>
+        <w:rPr>
+          <w:rFonts w:ascii="Times New Roman" w:hAnsi="Times New Roman" w:cs="Times New Roman"/>
+        </w:rPr>
+        <w:t>noise is more important than in other data sets, therefore the number of candidate fiducial points is greatly increased, which increases the number of lines computed</w:t>
       </w:r>
       <w:r>
         <w:rPr>
@@ -4419,27 +4474,14 @@
       <w:r>
         <w:t xml:space="preserve">Table </w:t>
       </w:r>
-      <w:r>
-        <w:fldChar w:fldCharType="begin"/>
-      </w:r>
-      <w:r>
-        <w:instrText xml:space="preserve"> SEQ Table \* ARABIC </w:instrText>
-      </w:r>
-      <w:r>
-        <w:fldChar w:fldCharType="separate"/>
-      </w:r>
-      <w:r>
-        <w:rPr>
-          <w:noProof/>
-        </w:rPr>
-        <w:t>1</w:t>
-      </w:r>
-      <w:r>
-        <w:rPr>
-          <w:noProof/>
-        </w:rPr>
-        <w:fldChar w:fldCharType="end"/>
-      </w:r>
+      <w:fldSimple w:instr=" SEQ Table \* ARABIC ">
+        <w:r>
+          <w:rPr>
+            <w:noProof/>
+          </w:rPr>
+          <w:t>1</w:t>
+        </w:r>
+      </w:fldSimple>
       <w:r>
         <w:t>: Average r</w:t>
       </w:r>
@@ -4530,15 +4572,7 @@
         <w:rPr>
           <w:rFonts w:ascii="Times New Roman" w:hAnsi="Times New Roman" w:cs="Times New Roman"/>
         </w:rPr>
-        <w:t>The next steps will be to extend the list of parameters that can be computed automatically to make the method as ope</w:t>
-      </w:r>
-      <w:bookmarkStart w:id="1" w:name="_GoBack"/>
-      <w:bookmarkEnd w:id="1"/>
-      <w:r>
-        <w:rPr>
-          <w:rFonts w:ascii="Times New Roman" w:hAnsi="Times New Roman" w:cs="Times New Roman"/>
-        </w:rPr>
-        <w:t xml:space="preserve">rator independent as possible and compute accurate segmentation parameters without </w:t>
+        <w:t xml:space="preserve">The next steps will be to extend the list of parameters that can be computed automatically to make the method as operator independent as possible and compute accurate segmentation parameters without </w:t>
       </w:r>
       <w:r>
         <w:rPr>
@@ -6304,7 +6338,7 @@
 </file>
 
 <file path=customXml/itemProps1.xml><?xml version="1.0" encoding="utf-8"?>
-<ds:datastoreItem xmlns:ds="http://schemas.openxmlformats.org/officeDocument/2006/customXml" ds:itemID="{3E06B158-E415-49B6-B130-6D70413105E0}">
+<ds:datastoreItem xmlns:ds="http://schemas.openxmlformats.org/officeDocument/2006/customXml" ds:itemID="{2A83E675-BA1A-427C-BF88-8464C6A59A6F}">
   <ds:schemaRefs>
     <ds:schemaRef ds:uri="http://schemas.openxmlformats.org/officeDocument/2006/bibliography"/>
   </ds:schemaRefs>

</xml_diff>

<commit_message>
updated the cancer source.
</commit_message>
<xml_diff>
--- a/trunk/PlusLib/docs/UsFidSegAlgo/Line Pattern to Line Cross Section detection algorithm.docx
+++ b/trunk/PlusLib/docs/UsFidSegAlgo/Line Pattern to Line Cross Section detection algorithm.docx
@@ -18,7 +18,25 @@
           <w:sz w:val="28"/>
           <w:szCs w:val="40"/>
         </w:rPr>
-        <w:t>Matching of fiducial lines to slice intersection points in ultrasound images</w:t>
+        <w:t xml:space="preserve">Matching of </w:t>
+      </w:r>
+      <w:proofErr w:type="spellStart"/>
+      <w:r>
+        <w:rPr>
+          <w:b/>
+          <w:sz w:val="28"/>
+          <w:szCs w:val="40"/>
+        </w:rPr>
+        <w:t>fiducial</w:t>
+      </w:r>
+      <w:proofErr w:type="spellEnd"/>
+      <w:r>
+        <w:rPr>
+          <w:b/>
+          <w:sz w:val="28"/>
+          <w:szCs w:val="40"/>
+        </w:rPr>
+        <w:t xml:space="preserve"> lines to slice intersection points in ultrasound images</w:t>
       </w:r>
     </w:p>
     <w:p>
@@ -34,44 +52,104 @@
         <w:rPr>
           <w:sz w:val="24"/>
         </w:rPr>
-        <w:t>Alexis Boucharin</w:t>
-      </w:r>
+        <w:t xml:space="preserve">Alexis </w:t>
+      </w:r>
+      <w:proofErr w:type="spellStart"/>
       <w:r>
         <w:rPr>
           <w:sz w:val="24"/>
         </w:rPr>
+        <w:t>Boucharin</w:t>
+      </w:r>
+      <w:proofErr w:type="spellEnd"/>
+      <w:r>
+        <w:rPr>
+          <w:sz w:val="24"/>
+        </w:rPr>
         <w:t xml:space="preserve">, </w:t>
       </w:r>
+      <w:proofErr w:type="spellStart"/>
       <w:r>
         <w:rPr>
           <w:sz w:val="24"/>
         </w:rPr>
-        <w:t>Andras Lasso</w:t>
-      </w:r>
+        <w:t>Andras</w:t>
+      </w:r>
+      <w:proofErr w:type="spellEnd"/>
       <w:r>
         <w:rPr>
           <w:sz w:val="24"/>
         </w:rPr>
+        <w:t xml:space="preserve"> Lasso</w:t>
+      </w:r>
+      <w:r>
+        <w:rPr>
+          <w:sz w:val="24"/>
+        </w:rPr>
         <w:t xml:space="preserve">, </w:t>
       </w:r>
+      <w:proofErr w:type="spellStart"/>
       <w:r>
         <w:rPr>
           <w:sz w:val="24"/>
         </w:rPr>
-        <w:t>Csaba Pinter</w:t>
-      </w:r>
+        <w:t>Csaba</w:t>
+      </w:r>
+      <w:proofErr w:type="spellEnd"/>
       <w:r>
         <w:rPr>
           <w:sz w:val="24"/>
         </w:rPr>
-        <w:t xml:space="preserve">, Tamas Heffter, </w:t>
+        <w:t xml:space="preserve"> Pinter</w:t>
       </w:r>
       <w:r>
         <w:rPr>
           <w:sz w:val="24"/>
         </w:rPr>
-        <w:t>Gabor Fichtinger</w:t>
-      </w:r>
+        <w:t xml:space="preserve">, </w:t>
+      </w:r>
+      <w:proofErr w:type="spellStart"/>
+      <w:r>
+        <w:rPr>
+          <w:sz w:val="24"/>
+        </w:rPr>
+        <w:t>Tamas</w:t>
+      </w:r>
+      <w:proofErr w:type="spellEnd"/>
+      <w:r>
+        <w:rPr>
+          <w:sz w:val="24"/>
+        </w:rPr>
+        <w:t xml:space="preserve"> </w:t>
+      </w:r>
+      <w:proofErr w:type="spellStart"/>
+      <w:r>
+        <w:rPr>
+          <w:sz w:val="24"/>
+        </w:rPr>
+        <w:t>Heffter</w:t>
+      </w:r>
+      <w:proofErr w:type="spellEnd"/>
+      <w:r>
+        <w:rPr>
+          <w:sz w:val="24"/>
+        </w:rPr>
+        <w:t xml:space="preserve">, </w:t>
+      </w:r>
+      <w:r>
+        <w:rPr>
+          <w:sz w:val="24"/>
+        </w:rPr>
+        <w:t xml:space="preserve">Gabor </w:t>
+      </w:r>
+      <w:proofErr w:type="spellStart"/>
+      <w:r>
+        <w:rPr>
+          <w:sz w:val="24"/>
+        </w:rPr>
+        <w:t>Fichtinger</w:t>
+      </w:r>
+      <w:proofErr w:type="spellEnd"/>
     </w:p>
     <w:p>
       <w:pPr>
@@ -570,11 +648,19 @@
         </w:rPr>
         <w:t xml:space="preserve">the </w:t>
       </w:r>
-      <w:r>
-        <w:rPr>
-          <w:rFonts w:ascii="Times New Roman" w:hAnsi="Times New Roman" w:cs="Times New Roman"/>
-        </w:rPr>
-        <w:t xml:space="preserve">fiducial point segmentation algorithm </w:t>
+      <w:proofErr w:type="spellStart"/>
+      <w:r>
+        <w:rPr>
+          <w:rFonts w:ascii="Times New Roman" w:hAnsi="Times New Roman" w:cs="Times New Roman"/>
+        </w:rPr>
+        <w:t>fiducial</w:t>
+      </w:r>
+      <w:proofErr w:type="spellEnd"/>
+      <w:r>
+        <w:rPr>
+          <w:rFonts w:ascii="Times New Roman" w:hAnsi="Times New Roman" w:cs="Times New Roman"/>
+        </w:rPr>
+        <w:t xml:space="preserve"> point segmentation algorithm </w:t>
       </w:r>
       <w:r>
         <w:rPr>
@@ -708,7 +794,21 @@
         <w:rPr>
           <w:rFonts w:ascii="Times New Roman" w:hAnsi="Times New Roman" w:cs="Times New Roman"/>
         </w:rPr>
-        <w:t xml:space="preserve"> various fiducial line patterns that are typically used for calibration and </w:t>
+        <w:t xml:space="preserve"> various </w:t>
+      </w:r>
+      <w:proofErr w:type="spellStart"/>
+      <w:r>
+        <w:rPr>
+          <w:rFonts w:ascii="Times New Roman" w:hAnsi="Times New Roman" w:cs="Times New Roman"/>
+        </w:rPr>
+        <w:t>fiducial</w:t>
+      </w:r>
+      <w:proofErr w:type="spellEnd"/>
+      <w:r>
+        <w:rPr>
+          <w:rFonts w:ascii="Times New Roman" w:hAnsi="Times New Roman" w:cs="Times New Roman"/>
+        </w:rPr>
+        <w:t xml:space="preserve"> line patterns that are typically used for calibration and </w:t>
       </w:r>
       <w:r>
         <w:rPr>
@@ -938,18 +1038,24 @@
         <w:rPr>
           <w:rFonts w:ascii="Times New Roman" w:hAnsi="Times New Roman" w:cs="Times New Roman"/>
         </w:rPr>
-        <w:t xml:space="preserve">for treatment of early prostate cancer </w:t>
+        <w:t>for treatment of early prostate cancer</w:t>
+      </w:r>
+      <w:r>
+        <w:rPr>
+          <w:rFonts w:ascii="Times New Roman" w:hAnsi="Times New Roman" w:cs="Times New Roman"/>
+        </w:rPr>
+        <w:t xml:space="preserve"> </w:t>
       </w:r>
       <w:sdt>
         <w:sdtPr>
           <w:rPr>
             <w:rFonts w:ascii="Times New Roman" w:hAnsi="Times New Roman" w:cs="Times New Roman"/>
           </w:rPr>
-          <w:id w:val="1574853587"/>
+          <w:id w:val="2141760307"/>
           <w:citation/>
         </w:sdtPr>
-        <w:sdtEndPr/>
         <w:sdtContent>
+          <w:bookmarkStart w:id="0" w:name="_GoBack"/>
           <w:r>
             <w:rPr>
               <w:rFonts w:ascii="Times New Roman" w:hAnsi="Times New Roman" w:cs="Times New Roman"/>
@@ -960,7 +1066,7 @@
             <w:rPr>
               <w:rFonts w:ascii="Times New Roman" w:hAnsi="Times New Roman" w:cs="Times New Roman"/>
             </w:rPr>
-            <w:instrText xml:space="preserve"> CITATION SNa00 \l 1033 </w:instrText>
+            <w:instrText xml:space="preserve">CITATION AJe09 \l 1033 </w:instrText>
           </w:r>
           <w:r>
             <w:rPr>
@@ -973,7 +1079,7 @@
               <w:rFonts w:ascii="Times New Roman" w:hAnsi="Times New Roman" w:cs="Times New Roman"/>
               <w:noProof/>
             </w:rPr>
-            <w:t>(Nag, 2000)</w:t>
+            <w:t>(Jemal, 2009)</w:t>
           </w:r>
           <w:r>
             <w:rPr>
@@ -981,6 +1087,7 @@
             </w:rPr>
             <w:fldChar w:fldCharType="end"/>
           </w:r>
+          <w:bookmarkEnd w:id="0"/>
         </w:sdtContent>
       </w:sdt>
       <w:r>
@@ -1383,7 +1490,21 @@
         <w:rPr>
           <w:rFonts w:ascii="Times New Roman" w:hAnsi="Times New Roman" w:cs="Times New Roman"/>
         </w:rPr>
-        <w:t xml:space="preserve">The CIRS phantom model 45 is one of the most commonly used phantom for endorectal probes </w:t>
+        <w:t xml:space="preserve">The CIRS phantom model 45 is one of the most commonly used phantom for </w:t>
+      </w:r>
+      <w:proofErr w:type="spellStart"/>
+      <w:r>
+        <w:rPr>
+          <w:rFonts w:ascii="Times New Roman" w:hAnsi="Times New Roman" w:cs="Times New Roman"/>
+        </w:rPr>
+        <w:t>endorectal</w:t>
+      </w:r>
+      <w:proofErr w:type="spellEnd"/>
+      <w:r>
+        <w:rPr>
+          <w:rFonts w:ascii="Times New Roman" w:hAnsi="Times New Roman" w:cs="Times New Roman"/>
+        </w:rPr>
+        <w:t xml:space="preserve"> probes </w:t>
       </w:r>
       <w:sdt>
         <w:sdtPr>
@@ -1625,7 +1746,21 @@
         <w:rPr>
           <w:rFonts w:ascii="Times New Roman" w:hAnsi="Times New Roman" w:cs="Times New Roman"/>
         </w:rPr>
-        <w:t>versions. Automatic segmentation of fiducial lines is an essential feature in many calibration and image quality assurance methods</w:t>
+        <w:t xml:space="preserve">versions. Automatic segmentation of </w:t>
+      </w:r>
+      <w:proofErr w:type="spellStart"/>
+      <w:r>
+        <w:rPr>
+          <w:rFonts w:ascii="Times New Roman" w:hAnsi="Times New Roman" w:cs="Times New Roman"/>
+        </w:rPr>
+        <w:t>fiducial</w:t>
+      </w:r>
+      <w:proofErr w:type="spellEnd"/>
+      <w:r>
+        <w:rPr>
+          <w:rFonts w:ascii="Times New Roman" w:hAnsi="Times New Roman" w:cs="Times New Roman"/>
+        </w:rPr>
+        <w:t xml:space="preserve"> lines is an essential feature in many calibration and image quality assurance methods</w:t>
       </w:r>
       <w:r>
         <w:rPr>
@@ -1727,7 +1862,21 @@
         <w:rPr>
           <w:rFonts w:ascii="Times New Roman" w:hAnsi="Times New Roman" w:cs="Times New Roman"/>
         </w:rPr>
-        <w:t xml:space="preserve"> include fiducial lines </w:t>
+        <w:t xml:space="preserve"> include </w:t>
+      </w:r>
+      <w:proofErr w:type="spellStart"/>
+      <w:r>
+        <w:rPr>
+          <w:rFonts w:ascii="Times New Roman" w:hAnsi="Times New Roman" w:cs="Times New Roman"/>
+        </w:rPr>
+        <w:t>fiducial</w:t>
+      </w:r>
+      <w:proofErr w:type="spellEnd"/>
+      <w:r>
+        <w:rPr>
+          <w:rFonts w:ascii="Times New Roman" w:hAnsi="Times New Roman" w:cs="Times New Roman"/>
+        </w:rPr>
+        <w:t xml:space="preserve"> lines </w:t>
       </w:r>
       <w:r>
         <w:rPr>
@@ -1915,7 +2064,21 @@
         <w:rPr>
           <w:rFonts w:ascii="Times New Roman" w:hAnsi="Times New Roman" w:cs="Times New Roman"/>
         </w:rPr>
-        <w:t>potential intersection of fiducial lines</w:t>
+        <w:t xml:space="preserve">potential intersection of </w:t>
+      </w:r>
+      <w:proofErr w:type="spellStart"/>
+      <w:r>
+        <w:rPr>
+          <w:rFonts w:ascii="Times New Roman" w:hAnsi="Times New Roman" w:cs="Times New Roman"/>
+        </w:rPr>
+        <w:t>fiducial</w:t>
+      </w:r>
+      <w:proofErr w:type="spellEnd"/>
+      <w:r>
+        <w:rPr>
+          <w:rFonts w:ascii="Times New Roman" w:hAnsi="Times New Roman" w:cs="Times New Roman"/>
+        </w:rPr>
+        <w:t xml:space="preserve"> lines</w:t>
       </w:r>
       <w:r>
         <w:rPr>
@@ -2002,11 +2165,19 @@
         </w:rPr>
         <w:t xml:space="preserve">the </w:t>
       </w:r>
-      <w:r>
-        <w:rPr>
-          <w:rFonts w:ascii="Times New Roman" w:hAnsi="Times New Roman" w:cs="Times New Roman"/>
-        </w:rPr>
-        <w:t>fiducial points</w:t>
+      <w:proofErr w:type="spellStart"/>
+      <w:r>
+        <w:rPr>
+          <w:rFonts w:ascii="Times New Roman" w:hAnsi="Times New Roman" w:cs="Times New Roman"/>
+        </w:rPr>
+        <w:t>fiducial</w:t>
+      </w:r>
+      <w:proofErr w:type="spellEnd"/>
+      <w:r>
+        <w:rPr>
+          <w:rFonts w:ascii="Times New Roman" w:hAnsi="Times New Roman" w:cs="Times New Roman"/>
+        </w:rPr>
+        <w:t xml:space="preserve"> points</w:t>
       </w:r>
       <w:r>
         <w:rPr>
@@ -2038,11 +2209,19 @@
         </w:rPr>
         <w:t xml:space="preserve">actual </w:t>
       </w:r>
-      <w:r>
-        <w:rPr>
-          <w:rFonts w:ascii="Times New Roman" w:hAnsi="Times New Roman" w:cs="Times New Roman"/>
-        </w:rPr>
-        <w:t>fiducial line</w:t>
+      <w:proofErr w:type="spellStart"/>
+      <w:r>
+        <w:rPr>
+          <w:rFonts w:ascii="Times New Roman" w:hAnsi="Times New Roman" w:cs="Times New Roman"/>
+        </w:rPr>
+        <w:t>fiducial</w:t>
+      </w:r>
+      <w:proofErr w:type="spellEnd"/>
+      <w:r>
+        <w:rPr>
+          <w:rFonts w:ascii="Times New Roman" w:hAnsi="Times New Roman" w:cs="Times New Roman"/>
+        </w:rPr>
+        <w:t xml:space="preserve"> line</w:t>
       </w:r>
       <w:r>
         <w:rPr>
@@ -2102,7 +2281,21 @@
         <w:rPr>
           <w:rFonts w:ascii="Times New Roman" w:hAnsi="Times New Roman" w:cs="Times New Roman"/>
         </w:rPr>
-        <w:t xml:space="preserve"> using this correspondence of fiducial line positions in the phantom and in the image space.</w:t>
+        <w:t xml:space="preserve"> using this correspondence of </w:t>
+      </w:r>
+      <w:proofErr w:type="spellStart"/>
+      <w:r>
+        <w:rPr>
+          <w:rFonts w:ascii="Times New Roman" w:hAnsi="Times New Roman" w:cs="Times New Roman"/>
+        </w:rPr>
+        <w:t>fiducial</w:t>
+      </w:r>
+      <w:proofErr w:type="spellEnd"/>
+      <w:r>
+        <w:rPr>
+          <w:rFonts w:ascii="Times New Roman" w:hAnsi="Times New Roman" w:cs="Times New Roman"/>
+        </w:rPr>
+        <w:t xml:space="preserve"> line positions in the phantom and in the image space.</w:t>
       </w:r>
     </w:p>
     <w:p>
@@ -2160,11 +2353,19 @@
         </w:rPr>
         <w:t xml:space="preserve"> (such as parallel or Z-shaped pattern) of the </w:t>
       </w:r>
-      <w:r>
-        <w:rPr>
-          <w:rFonts w:ascii="Times New Roman" w:hAnsi="Times New Roman" w:cs="Times New Roman"/>
-        </w:rPr>
-        <w:t xml:space="preserve">fiducial lines </w:t>
+      <w:proofErr w:type="spellStart"/>
+      <w:r>
+        <w:rPr>
+          <w:rFonts w:ascii="Times New Roman" w:hAnsi="Times New Roman" w:cs="Times New Roman"/>
+        </w:rPr>
+        <w:t>fiducial</w:t>
+      </w:r>
+      <w:proofErr w:type="spellEnd"/>
+      <w:r>
+        <w:rPr>
+          <w:rFonts w:ascii="Times New Roman" w:hAnsi="Times New Roman" w:cs="Times New Roman"/>
+        </w:rPr>
+        <w:t xml:space="preserve"> lines </w:t>
       </w:r>
       <w:r>
         <w:rPr>
@@ -2326,27 +2527,14 @@
       <w:r>
         <w:t xml:space="preserve">Figure </w:t>
       </w:r>
-      <w:r>
-        <w:fldChar w:fldCharType="begin"/>
-      </w:r>
-      <w:r>
-        <w:instrText xml:space="preserve"> SEQ Figure \* ARABIC </w:instrText>
-      </w:r>
-      <w:r>
-        <w:fldChar w:fldCharType="separate"/>
-      </w:r>
-      <w:r>
-        <w:rPr>
-          <w:noProof/>
-        </w:rPr>
-        <w:t>1</w:t>
-      </w:r>
-      <w:r>
-        <w:rPr>
-          <w:noProof/>
-        </w:rPr>
-        <w:fldChar w:fldCharType="end"/>
-      </w:r>
+      <w:fldSimple w:instr=" SEQ Figure \* ARABIC ">
+        <w:r>
+          <w:rPr>
+            <w:noProof/>
+          </w:rPr>
+          <w:t>1</w:t>
+        </w:r>
+      </w:fldSimple>
       <w:r>
         <w:t>: Example of a phantom definition xml file.</w:t>
       </w:r>
@@ -2393,7 +2581,27 @@
           <w:sz w:val="28"/>
           <w:szCs w:val="24"/>
         </w:rPr>
-        <w:t>for fiducial pattern recognition</w:t>
+        <w:t xml:space="preserve">for </w:t>
+      </w:r>
+      <w:proofErr w:type="spellStart"/>
+      <w:r>
+        <w:rPr>
+          <w:rFonts w:ascii="Times New Roman" w:hAnsi="Times New Roman" w:cs="Times New Roman"/>
+          <w:i/>
+          <w:sz w:val="28"/>
+          <w:szCs w:val="24"/>
+        </w:rPr>
+        <w:t>fiducial</w:t>
+      </w:r>
+      <w:proofErr w:type="spellEnd"/>
+      <w:r>
+        <w:rPr>
+          <w:rFonts w:ascii="Times New Roman" w:hAnsi="Times New Roman" w:cs="Times New Roman"/>
+          <w:i/>
+          <w:sz w:val="28"/>
+          <w:szCs w:val="24"/>
+        </w:rPr>
+        <w:t xml:space="preserve"> pattern recognition</w:t>
       </w:r>
     </w:p>
     <w:p>
@@ -2415,7 +2623,21 @@
         <w:rPr>
           <w:rFonts w:ascii="Times New Roman" w:hAnsi="Times New Roman" w:cs="Times New Roman"/>
         </w:rPr>
-        <w:t>each fiducial pattern consists</w:t>
+        <w:t xml:space="preserve">each </w:t>
+      </w:r>
+      <w:proofErr w:type="spellStart"/>
+      <w:r>
+        <w:rPr>
+          <w:rFonts w:ascii="Times New Roman" w:hAnsi="Times New Roman" w:cs="Times New Roman"/>
+        </w:rPr>
+        <w:t>fiducial</w:t>
+      </w:r>
+      <w:proofErr w:type="spellEnd"/>
+      <w:r>
+        <w:rPr>
+          <w:rFonts w:ascii="Times New Roman" w:hAnsi="Times New Roman" w:cs="Times New Roman"/>
+        </w:rPr>
+        <w:t xml:space="preserve"> pattern consists</w:t>
       </w:r>
       <w:r>
         <w:rPr>
@@ -2606,7 +2828,21 @@
         <w:rPr>
           <w:rFonts w:ascii="Times New Roman" w:hAnsi="Times New Roman" w:cs="Times New Roman"/>
         </w:rPr>
-        <w:t xml:space="preserve">From the list of fiducial </w:t>
+        <w:t xml:space="preserve">From the list of </w:t>
+      </w:r>
+      <w:proofErr w:type="spellStart"/>
+      <w:r>
+        <w:rPr>
+          <w:rFonts w:ascii="Times New Roman" w:hAnsi="Times New Roman" w:cs="Times New Roman"/>
+        </w:rPr>
+        <w:t>fiducial</w:t>
+      </w:r>
+      <w:proofErr w:type="spellEnd"/>
+      <w:r>
+        <w:rPr>
+          <w:rFonts w:ascii="Times New Roman" w:hAnsi="Times New Roman" w:cs="Times New Roman"/>
+        </w:rPr>
+        <w:t xml:space="preserve"> </w:t>
       </w:r>
       <w:r>
         <w:rPr>
@@ -2656,7 +2892,21 @@
         <w:rPr>
           <w:rFonts w:ascii="Times New Roman" w:hAnsi="Times New Roman" w:cs="Times New Roman"/>
         </w:rPr>
-        <w:t xml:space="preserve"> fiducial points</w:t>
+        <w:t xml:space="preserve"> </w:t>
+      </w:r>
+      <w:proofErr w:type="spellStart"/>
+      <w:r>
+        <w:rPr>
+          <w:rFonts w:ascii="Times New Roman" w:hAnsi="Times New Roman" w:cs="Times New Roman"/>
+        </w:rPr>
+        <w:t>fiducial</w:t>
+      </w:r>
+      <w:proofErr w:type="spellEnd"/>
+      <w:r>
+        <w:rPr>
+          <w:rFonts w:ascii="Times New Roman" w:hAnsi="Times New Roman" w:cs="Times New Roman"/>
+        </w:rPr>
+        <w:t xml:space="preserve"> points</w:t>
       </w:r>
       <w:r>
         <w:rPr>
@@ -2815,11 +3065,19 @@
         </w:rPr>
         <w:t xml:space="preserve">detected </w:t>
       </w:r>
-      <w:r>
-        <w:rPr>
-          <w:rFonts w:ascii="Times New Roman" w:hAnsi="Times New Roman" w:cs="Times New Roman"/>
-        </w:rPr>
-        <w:t>fiducial points</w:t>
+      <w:proofErr w:type="spellStart"/>
+      <w:r>
+        <w:rPr>
+          <w:rFonts w:ascii="Times New Roman" w:hAnsi="Times New Roman" w:cs="Times New Roman"/>
+        </w:rPr>
+        <w:t>fiducial</w:t>
+      </w:r>
+      <w:proofErr w:type="spellEnd"/>
+      <w:r>
+        <w:rPr>
+          <w:rFonts w:ascii="Times New Roman" w:hAnsi="Times New Roman" w:cs="Times New Roman"/>
+        </w:rPr>
+        <w:t xml:space="preserve"> points</w:t>
       </w:r>
       <w:r>
         <w:rPr>
@@ -2969,7 +3227,21 @@
         <w:rPr>
           <w:rFonts w:ascii="Times New Roman" w:hAnsi="Times New Roman" w:cs="Times New Roman"/>
         </w:rPr>
-        <w:t xml:space="preserve"> as the image plane might not necessarily be perpendicular to the fiducial lines due to </w:t>
+        <w:t xml:space="preserve"> as the image plane might not necessarily be perpendicular to the </w:t>
+      </w:r>
+      <w:proofErr w:type="spellStart"/>
+      <w:r>
+        <w:rPr>
+          <w:rFonts w:ascii="Times New Roman" w:hAnsi="Times New Roman" w:cs="Times New Roman"/>
+        </w:rPr>
+        <w:t>fiducial</w:t>
+      </w:r>
+      <w:proofErr w:type="spellEnd"/>
+      <w:r>
+        <w:rPr>
+          <w:rFonts w:ascii="Times New Roman" w:hAnsi="Times New Roman" w:cs="Times New Roman"/>
+        </w:rPr>
+        <w:t xml:space="preserve"> lines due to </w:t>
       </w:r>
       <w:r>
         <w:rPr>
@@ -3131,7 +3403,21 @@
         <w:rPr>
           <w:rFonts w:ascii="Times New Roman" w:hAnsi="Times New Roman" w:cs="Times New Roman"/>
         </w:rPr>
-        <w:t xml:space="preserve">. Then we compute the intersection of the fiducial plane, defined by three wires in a </w:t>
+        <w:t xml:space="preserve">. Then we compute the intersection of the </w:t>
+      </w:r>
+      <w:proofErr w:type="spellStart"/>
+      <w:r>
+        <w:rPr>
+          <w:rFonts w:ascii="Times New Roman" w:hAnsi="Times New Roman" w:cs="Times New Roman"/>
+        </w:rPr>
+        <w:t>fiducial</w:t>
+      </w:r>
+      <w:proofErr w:type="spellEnd"/>
+      <w:r>
+        <w:rPr>
+          <w:rFonts w:ascii="Times New Roman" w:hAnsi="Times New Roman" w:cs="Times New Roman"/>
+        </w:rPr>
+        <w:t xml:space="preserve"> plane, defined by three wires in a </w:t>
       </w:r>
       <w:r>
         <w:rPr>
@@ -3408,12 +3694,28 @@
         </w:rPr>
         <w:t xml:space="preserve">the </w:t>
       </w:r>
-      <w:r>
-        <w:rPr>
-          <w:rFonts w:ascii="Times New Roman" w:hAnsi="Times New Roman" w:cs="Times New Roman"/>
-        </w:rPr>
-        <w:t>CTest/CDash</w:t>
-      </w:r>
+      <w:proofErr w:type="spellStart"/>
+      <w:r>
+        <w:rPr>
+          <w:rFonts w:ascii="Times New Roman" w:hAnsi="Times New Roman" w:cs="Times New Roman"/>
+        </w:rPr>
+        <w:t>CTest</w:t>
+      </w:r>
+      <w:proofErr w:type="spellEnd"/>
+      <w:r>
+        <w:rPr>
+          <w:rFonts w:ascii="Times New Roman" w:hAnsi="Times New Roman" w:cs="Times New Roman"/>
+        </w:rPr>
+        <w:t>/</w:t>
+      </w:r>
+      <w:proofErr w:type="spellStart"/>
+      <w:r>
+        <w:rPr>
+          <w:rFonts w:ascii="Times New Roman" w:hAnsi="Times New Roman" w:cs="Times New Roman"/>
+        </w:rPr>
+        <w:t>CDash</w:t>
+      </w:r>
+      <w:proofErr w:type="spellEnd"/>
       <w:r>
         <w:rPr>
           <w:rFonts w:ascii="Times New Roman" w:hAnsi="Times New Roman" w:cs="Times New Roman"/>
@@ -3644,7 +3946,7 @@
                       <w:noProof/>
                     </w:rPr>
                   </w:pPr>
-                  <w:bookmarkStart w:id="0" w:name="_Ref299381291"/>
+                  <w:bookmarkStart w:id="1" w:name="_Ref299381291"/>
                   <w:r>
                     <w:rPr>
                       <w:noProof/>
@@ -3697,7 +3999,7 @@
                   <w:r>
                     <w:t xml:space="preserve">Figure </w:t>
                   </w:r>
-                  <w:bookmarkEnd w:id="0"/>
+                  <w:bookmarkEnd w:id="1"/>
                   <w:r>
                     <w:t>2</w:t>
                   </w:r>
@@ -3771,13 +4073,25 @@
         </w:rPr>
         <w:t xml:space="preserve">image </w:t>
       </w:r>
-      <w:bookmarkStart w:id="1" w:name="_GoBack"/>
-      <w:bookmarkEnd w:id="1"/>
-      <w:r>
-        <w:rPr>
-          <w:rFonts w:ascii="Times New Roman" w:hAnsi="Times New Roman" w:cs="Times New Roman"/>
-        </w:rPr>
-        <w:t>noise is more important than in other data sets, therefore the number of candidate fiducial points is greatly increased, which increases the number of lines computed</w:t>
+      <w:r>
+        <w:rPr>
+          <w:rFonts w:ascii="Times New Roman" w:hAnsi="Times New Roman" w:cs="Times New Roman"/>
+        </w:rPr>
+        <w:t xml:space="preserve">noise is more important than in other data sets, therefore the number of candidate </w:t>
+      </w:r>
+      <w:proofErr w:type="spellStart"/>
+      <w:r>
+        <w:rPr>
+          <w:rFonts w:ascii="Times New Roman" w:hAnsi="Times New Roman" w:cs="Times New Roman"/>
+        </w:rPr>
+        <w:t>fiducial</w:t>
+      </w:r>
+      <w:proofErr w:type="spellEnd"/>
+      <w:r>
+        <w:rPr>
+          <w:rFonts w:ascii="Times New Roman" w:hAnsi="Times New Roman" w:cs="Times New Roman"/>
+        </w:rPr>
+        <w:t xml:space="preserve"> points is greatly increased, which increases the number of lines computed</w:t>
       </w:r>
       <w:r>
         <w:rPr>
@@ -4474,20 +4788,34 @@
       <w:r>
         <w:t xml:space="preserve">Table </w:t>
       </w:r>
-      <w:fldSimple w:instr=" SEQ Table \* ARABIC ">
-        <w:r>
-          <w:rPr>
-            <w:noProof/>
-          </w:rPr>
-          <w:t>1</w:t>
-        </w:r>
-      </w:fldSimple>
+      <w:r>
+        <w:fldChar w:fldCharType="begin"/>
+      </w:r>
+      <w:r>
+        <w:instrText xml:space="preserve"> SEQ Table \* ARABIC </w:instrText>
+      </w:r>
+      <w:r>
+        <w:fldChar w:fldCharType="separate"/>
+      </w:r>
+      <w:r>
+        <w:rPr>
+          <w:noProof/>
+        </w:rPr>
+        <w:t>1</w:t>
+      </w:r>
+      <w:r>
+        <w:rPr>
+          <w:noProof/>
+        </w:rPr>
+        <w:fldChar w:fldCharType="end"/>
+      </w:r>
       <w:r>
         <w:t>: Average r</w:t>
       </w:r>
       <w:r>
         <w:t xml:space="preserve">un times of the previous and </w:t>
       </w:r>
+      <w:proofErr w:type="gramStart"/>
       <w:r>
         <w:t xml:space="preserve">new </w:t>
       </w:r>
@@ -4495,7 +4823,11 @@
         <w:t xml:space="preserve"> </w:t>
       </w:r>
       <w:r>
-        <w:t>method for tolerance parameters and speed-up.</w:t>
+        <w:t>method</w:t>
+      </w:r>
+      <w:proofErr w:type="gramEnd"/>
+      <w:r>
+        <w:t xml:space="preserve"> for tolerance parameters and speed-up.</w:t>
       </w:r>
     </w:p>
     <w:p>
@@ -4542,7 +4874,21 @@
         <w:rPr>
           <w:rFonts w:ascii="Times New Roman" w:hAnsi="Times New Roman" w:cs="Times New Roman"/>
         </w:rPr>
-        <w:t xml:space="preserve"> the method successfully identified various fiducial line patterns that are typically used for calibration and is capable of identifying patterns commonly used in </w:t>
+        <w:t xml:space="preserve"> the method successfully identified various </w:t>
+      </w:r>
+      <w:proofErr w:type="spellStart"/>
+      <w:r>
+        <w:rPr>
+          <w:rFonts w:ascii="Times New Roman" w:hAnsi="Times New Roman" w:cs="Times New Roman"/>
+        </w:rPr>
+        <w:t>fiducial</w:t>
+      </w:r>
+      <w:proofErr w:type="spellEnd"/>
+      <w:r>
+        <w:rPr>
+          <w:rFonts w:ascii="Times New Roman" w:hAnsi="Times New Roman" w:cs="Times New Roman"/>
+        </w:rPr>
+        <w:t xml:space="preserve"> line patterns that are typically used for calibration and is capable of identifying patterns commonly used in </w:t>
       </w:r>
       <w:r>
         <w:rPr>
@@ -4601,7 +4947,6 @@
     <w:p>
       <w:pPr>
         <w:pStyle w:val="Bibliography"/>
-        <w:spacing w:after="0"/>
         <w:ind w:left="720" w:hanging="720"/>
         <w:rPr>
           <w:noProof/>
@@ -4649,7 +4994,6 @@
     <w:p>
       <w:pPr>
         <w:pStyle w:val="Bibliography"/>
-        <w:spacing w:after="0"/>
         <w:ind w:left="720" w:hanging="720"/>
         <w:rPr>
           <w:noProof/>
@@ -4679,7 +5023,6 @@
     <w:p>
       <w:pPr>
         <w:pStyle w:val="Bibliography"/>
-        <w:spacing w:after="0"/>
         <w:ind w:left="720" w:hanging="720"/>
         <w:rPr>
           <w:noProof/>
@@ -4689,7 +5032,7 @@
         <w:rPr>
           <w:noProof/>
         </w:rPr>
-        <w:t xml:space="preserve">Nag, S. (2000). Brachytherapy for prostate cancer: Summary of american brachytherapy society recommendations. </w:t>
+        <w:t xml:space="preserve">Jemal, A. (2009). Cancer statistics. </w:t>
       </w:r>
       <w:r>
         <w:rPr>
@@ -4697,13 +5040,42 @@
           <w:iCs/>
           <w:noProof/>
         </w:rPr>
-        <w:t>Seminars Urologic Oncol.</w:t>
+        <w:t>CA Cancer J. Clin.</w:t>
       </w:r>
       <w:r>
         <w:rPr>
           <w:noProof/>
         </w:rPr>
-        <w:t>, pp. vol. 18, mo. 2, pp 133-136.</w:t>
+        <w:t>, vol. 59, no. 4, pp. 225–249.</w:t>
+      </w:r>
+    </w:p>
+    <w:p>
+      <w:pPr>
+        <w:pStyle w:val="Bibliography"/>
+        <w:ind w:left="720" w:hanging="720"/>
+        <w:rPr>
+          <w:noProof/>
+        </w:rPr>
+      </w:pPr>
+      <w:r>
+        <w:rPr>
+          <w:noProof/>
+        </w:rPr>
+        <w:t xml:space="preserve">Pfeiffer, D. e. (2008, December 12). AAPM Task Group 128: Quality assurance tests for prostate brachytherapy ultrasounds systems. </w:t>
+      </w:r>
+      <w:r>
+        <w:rPr>
+          <w:i/>
+          <w:iCs/>
+          <w:noProof/>
+        </w:rPr>
+        <w:t>Medical Physics</w:t>
+      </w:r>
+      <w:r>
+        <w:rPr>
+          <w:noProof/>
+        </w:rPr>
+        <w:t>, pp. Vol. 35, pp. 5471-5489.</w:t>
       </w:r>
     </w:p>
     <w:p>
@@ -4715,26 +5087,6 @@
           <w:sz w:val="24"/>
         </w:rPr>
       </w:pPr>
-      <w:r>
-        <w:rPr>
-          <w:noProof/>
-        </w:rPr>
-        <w:t xml:space="preserve">Pfeiffer, D. e. (2008, December 12). AAPM Task Group 128: Quality assurance tests for prostate brachytherapy ultrasounds systems. </w:t>
-      </w:r>
-      <w:r>
-        <w:rPr>
-          <w:i/>
-          <w:iCs/>
-          <w:noProof/>
-        </w:rPr>
-        <w:t>Medical Physics</w:t>
-      </w:r>
-      <w:r>
-        <w:rPr>
-          <w:noProof/>
-        </w:rPr>
-        <w:t>, pp. Vol. 35, pp. 5471-5489.</w:t>
-      </w:r>
       <w:r>
         <w:rPr>
           <w:sz w:val="24"/>
@@ -6270,26 +6622,6 @@
     <b:RefOrder>3</b:RefOrder>
   </b:Source>
   <b:Source>
-    <b:Tag>SNa00</b:Tag>
-    <b:SourceType>ArticleInAPeriodical</b:SourceType>
-    <b:Guid>{9A1F07D1-982D-41AD-A92C-F7137A60E974}</b:Guid>
-    <b:Title>Brachytherapy for prostate cancer: Summary of american brachytherapy society recommendations</b:Title>
-    <b:Year>2000</b:Year>
-    <b:Pages>vol. 18, mo. 2, pp 133-136</b:Pages>
-    <b:Author>
-      <b:Author>
-        <b:NameList>
-          <b:Person>
-            <b:Last>Nag</b:Last>
-            <b:First>S.</b:First>
-          </b:Person>
-        </b:NameList>
-      </b:Author>
-    </b:Author>
-    <b:PeriodicalTitle>Seminars Urologic Oncol.</b:PeriodicalTitle>
-    <b:RefOrder>1</b:RefOrder>
-  </b:Source>
-  <b:Source>
     <b:Tag>Pfe08</b:Tag>
     <b:SourceType>ArticleInAPeriodical</b:SourceType>
     <b:Guid>{6710FAD6-9746-4B26-9ECB-6BFD4D5FFD0F}</b:Guid>
@@ -6334,11 +6666,32 @@
     <b:Publisher>SPIE</b:Publisher>
     <b:RefOrder>4</b:RefOrder>
   </b:Source>
+  <b:Source>
+    <b:Tag>AJe09</b:Tag>
+    <b:SourceType>JournalArticle</b:SourceType>
+    <b:Guid>{38CCC730-5745-4ACB-9363-CD72046A798A}</b:Guid>
+    <b:Title>Cancer statistics</b:Title>
+    <b:Pages>vol. 59, no. 4, pp. 225–249</b:Pages>
+    <b:Year>2009</b:Year>
+    <b:Author>
+      <b:Author>
+        <b:NameList>
+          <b:Person>
+            <b:Last>Jemal</b:Last>
+            <b:First>A.,</b:First>
+            <b:Middle>Siegel, R., Ward, E., Hao, Y., Xu, J. and Thun, M. J.</b:Middle>
+          </b:Person>
+        </b:NameList>
+      </b:Author>
+    </b:Author>
+    <b:JournalName>CA Cancer J. Clin.</b:JournalName>
+    <b:RefOrder>1</b:RefOrder>
+  </b:Source>
 </b:Sources>
 </file>
 
 <file path=customXml/itemProps1.xml><?xml version="1.0" encoding="utf-8"?>
-<ds:datastoreItem xmlns:ds="http://schemas.openxmlformats.org/officeDocument/2006/customXml" ds:itemID="{2A83E675-BA1A-427C-BF88-8464C6A59A6F}">
+<ds:datastoreItem xmlns:ds="http://schemas.openxmlformats.org/officeDocument/2006/customXml" ds:itemID="{26877B5B-ECBB-415B-9512-008235296275}">
   <ds:schemaRefs>
     <ds:schemaRef ds:uri="http://schemas.openxmlformats.org/officeDocument/2006/bibliography"/>
   </ds:schemaRefs>

</xml_diff>